<commit_message>
Decomposizione sottosistemi e mapping hardware/software
Sono state delineate le sezioni riguardanti la decomposizione del sistema software in sottosistemi e il mapping hardware/software.
</commit_message>
<xml_diff>
--- a/Semilavorati/sdd/SDD_TechHeaven.docx
+++ b/Semilavorati/sdd/SDD_TechHeaven.docx
@@ -322,7 +322,7 @@
           <w:r>
             <w:fldChar w:fldCharType="separate"/>
           </w:r>
-          <w:hyperlink w:anchor="_Toc156991718" w:history="1">
+          <w:hyperlink w:anchor="_Toc157102514" w:history="1">
             <w:r>
               <w:rPr>
                 <w:rStyle w:val="Collegamentoipertestuale"/>
@@ -351,7 +351,7 @@
                 <w:noProof/>
                 <w:webHidden/>
               </w:rPr>
-              <w:instrText xml:space="preserve"> PAGEREF _Toc156991718 \h </w:instrText>
+              <w:instrText xml:space="preserve"> PAGEREF _Toc157102514 \h </w:instrText>
             </w:r>
             <w:r>
               <w:rPr>
@@ -393,7 +393,7 @@
               <w:noProof/>
             </w:rPr>
           </w:pPr>
-          <w:hyperlink w:anchor="_Toc156991719" w:history="1">
+          <w:hyperlink w:anchor="_Toc157102515" w:history="1">
             <w:r>
               <w:rPr>
                 <w:rStyle w:val="Collegamentoipertestuale"/>
@@ -422,7 +422,7 @@
                 <w:noProof/>
                 <w:webHidden/>
               </w:rPr>
-              <w:instrText xml:space="preserve"> PAGEREF _Toc156991719 \h </w:instrText>
+              <w:instrText xml:space="preserve"> PAGEREF _Toc157102515 \h </w:instrText>
             </w:r>
             <w:r>
               <w:rPr>
@@ -464,7 +464,7 @@
               <w:noProof/>
             </w:rPr>
           </w:pPr>
-          <w:hyperlink w:anchor="_Toc156991720" w:history="1">
+          <w:hyperlink w:anchor="_Toc157102516" w:history="1">
             <w:r>
               <w:rPr>
                 <w:rStyle w:val="Collegamentoipertestuale"/>
@@ -493,7 +493,7 @@
                 <w:noProof/>
                 <w:webHidden/>
               </w:rPr>
-              <w:instrText xml:space="preserve"> PAGEREF _Toc156991720 \h </w:instrText>
+              <w:instrText xml:space="preserve"> PAGEREF _Toc157102516 \h </w:instrText>
             </w:r>
             <w:r>
               <w:rPr>
@@ -535,7 +535,7 @@
               <w:noProof/>
             </w:rPr>
           </w:pPr>
-          <w:hyperlink w:anchor="_Toc156991721" w:history="1">
+          <w:hyperlink w:anchor="_Toc157102517" w:history="1">
             <w:r>
               <w:rPr>
                 <w:rStyle w:val="Collegamentoipertestuale"/>
@@ -564,7 +564,7 @@
                 <w:noProof/>
                 <w:webHidden/>
               </w:rPr>
-              <w:instrText xml:space="preserve"> PAGEREF _Toc156991721 \h </w:instrText>
+              <w:instrText xml:space="preserve"> PAGEREF _Toc157102517 \h </w:instrText>
             </w:r>
             <w:r>
               <w:rPr>
@@ -584,7 +584,7 @@
                 <w:noProof/>
                 <w:webHidden/>
               </w:rPr>
-              <w:t>2</w:t>
+              <w:t>3</w:t>
             </w:r>
             <w:r>
               <w:rPr>
@@ -606,7 +606,7 @@
               <w:noProof/>
             </w:rPr>
           </w:pPr>
-          <w:hyperlink w:anchor="_Toc156991722" w:history="1">
+          <w:hyperlink w:anchor="_Toc157102518" w:history="1">
             <w:r>
               <w:rPr>
                 <w:rStyle w:val="Collegamentoipertestuale"/>
@@ -634,7 +634,7 @@
                 <w:noProof/>
                 <w:webHidden/>
               </w:rPr>
-              <w:instrText xml:space="preserve"> PAGEREF _Toc156991722 \h </w:instrText>
+              <w:instrText xml:space="preserve"> PAGEREF _Toc157102518 \h </w:instrText>
             </w:r>
             <w:r>
               <w:rPr>
@@ -676,7 +676,7 @@
               <w:noProof/>
             </w:rPr>
           </w:pPr>
-          <w:hyperlink w:anchor="_Toc156991723" w:history="1">
+          <w:hyperlink w:anchor="_Toc157102519" w:history="1">
             <w:r>
               <w:rPr>
                 <w:rStyle w:val="Collegamentoipertestuale"/>
@@ -704,7 +704,7 @@
                 <w:noProof/>
                 <w:webHidden/>
               </w:rPr>
-              <w:instrText xml:space="preserve"> PAGEREF _Toc156991723 \h </w:instrText>
+              <w:instrText xml:space="preserve"> PAGEREF _Toc157102519 \h </w:instrText>
             </w:r>
             <w:r>
               <w:rPr>
@@ -746,7 +746,7 @@
               <w:noProof/>
             </w:rPr>
           </w:pPr>
-          <w:hyperlink w:anchor="_Toc156991724" w:history="1">
+          <w:hyperlink w:anchor="_Toc157102520" w:history="1">
             <w:r>
               <w:rPr>
                 <w:rStyle w:val="Collegamentoipertestuale"/>
@@ -774,7 +774,7 @@
                 <w:noProof/>
                 <w:webHidden/>
               </w:rPr>
-              <w:instrText xml:space="preserve"> PAGEREF _Toc156991724 \h </w:instrText>
+              <w:instrText xml:space="preserve"> PAGEREF _Toc157102520 \h </w:instrText>
             </w:r>
             <w:r>
               <w:rPr>
@@ -816,7 +816,7 @@
               <w:noProof/>
             </w:rPr>
           </w:pPr>
-          <w:hyperlink w:anchor="_Toc156991725" w:history="1">
+          <w:hyperlink w:anchor="_Toc157102521" w:history="1">
             <w:r>
               <w:rPr>
                 <w:rStyle w:val="Collegamentoipertestuale"/>
@@ -844,7 +844,7 @@
                 <w:noProof/>
                 <w:webHidden/>
               </w:rPr>
-              <w:instrText xml:space="preserve"> PAGEREF _Toc156991725 \h </w:instrText>
+              <w:instrText xml:space="preserve"> PAGEREF _Toc157102521 \h </w:instrText>
             </w:r>
             <w:r>
               <w:rPr>
@@ -886,7 +886,7 @@
               <w:noProof/>
             </w:rPr>
           </w:pPr>
-          <w:hyperlink w:anchor="_Toc156991726" w:history="1">
+          <w:hyperlink w:anchor="_Toc157102522" w:history="1">
             <w:r>
               <w:rPr>
                 <w:rStyle w:val="Collegamentoipertestuale"/>
@@ -914,7 +914,7 @@
                 <w:noProof/>
                 <w:webHidden/>
               </w:rPr>
-              <w:instrText xml:space="preserve"> PAGEREF _Toc156991726 \h </w:instrText>
+              <w:instrText xml:space="preserve"> PAGEREF _Toc157102522 \h </w:instrText>
             </w:r>
             <w:r>
               <w:rPr>
@@ -956,7 +956,7 @@
               <w:noProof/>
             </w:rPr>
           </w:pPr>
-          <w:hyperlink w:anchor="_Toc156991727" w:history="1">
+          <w:hyperlink w:anchor="_Toc157102523" w:history="1">
             <w:r>
               <w:rPr>
                 <w:rStyle w:val="Collegamentoipertestuale"/>
@@ -984,7 +984,7 @@
                 <w:noProof/>
                 <w:webHidden/>
               </w:rPr>
-              <w:instrText xml:space="preserve"> PAGEREF _Toc156991727 \h </w:instrText>
+              <w:instrText xml:space="preserve"> PAGEREF _Toc157102523 \h </w:instrText>
             </w:r>
             <w:r>
               <w:rPr>
@@ -1026,7 +1026,7 @@
               <w:noProof/>
             </w:rPr>
           </w:pPr>
-          <w:hyperlink w:anchor="_Toc156991728" w:history="1">
+          <w:hyperlink w:anchor="_Toc157102524" w:history="1">
             <w:r>
               <w:rPr>
                 <w:rStyle w:val="Collegamentoipertestuale"/>
@@ -1054,7 +1054,7 @@
                 <w:noProof/>
                 <w:webHidden/>
               </w:rPr>
-              <w:instrText xml:space="preserve"> PAGEREF _Toc156991728 \h </w:instrText>
+              <w:instrText xml:space="preserve"> PAGEREF _Toc157102524 \h </w:instrText>
             </w:r>
             <w:r>
               <w:rPr>
@@ -1096,7 +1096,7 @@
               <w:noProof/>
             </w:rPr>
           </w:pPr>
-          <w:hyperlink w:anchor="_Toc156991729" w:history="1">
+          <w:hyperlink w:anchor="_Toc157102525" w:history="1">
             <w:r>
               <w:rPr>
                 <w:rStyle w:val="Collegamentoipertestuale"/>
@@ -1124,7 +1124,7 @@
                 <w:noProof/>
                 <w:webHidden/>
               </w:rPr>
-              <w:instrText xml:space="preserve"> PAGEREF _Toc156991729 \h </w:instrText>
+              <w:instrText xml:space="preserve"> PAGEREF _Toc157102525 \h </w:instrText>
             </w:r>
             <w:r>
               <w:rPr>
@@ -1144,7 +1144,217 @@
                 <w:noProof/>
                 <w:webHidden/>
               </w:rPr>
-              <w:t>9</w:t>
+              <w:t>10</w:t>
+            </w:r>
+            <w:r>
+              <w:rPr>
+                <w:noProof/>
+                <w:webHidden/>
+              </w:rPr>
+              <w:fldChar w:fldCharType="end"/>
+            </w:r>
+          </w:hyperlink>
+        </w:p>
+        <w:p>
+          <w:pPr>
+            <w:pStyle w:val="Sommario2"/>
+            <w:tabs>
+              <w:tab w:val="right" w:leader="dot" w:pos="9350"/>
+            </w:tabs>
+            <w:rPr>
+              <w:rFonts w:cstheme="minorBidi"/>
+              <w:noProof/>
+            </w:rPr>
+          </w:pPr>
+          <w:hyperlink w:anchor="_Toc157102526" w:history="1">
+            <w:r>
+              <w:rPr>
+                <w:rStyle w:val="Collegamentoipertestuale"/>
+                <w:b/>
+                <w:noProof/>
+              </w:rPr>
+              <w:t>3.1 Panoramica sulla sezione</w:t>
+            </w:r>
+            <w:r>
+              <w:rPr>
+                <w:noProof/>
+                <w:webHidden/>
+              </w:rPr>
+              <w:tab/>
+            </w:r>
+            <w:r>
+              <w:rPr>
+                <w:noProof/>
+                <w:webHidden/>
+              </w:rPr>
+              <w:fldChar w:fldCharType="begin"/>
+            </w:r>
+            <w:r>
+              <w:rPr>
+                <w:noProof/>
+                <w:webHidden/>
+              </w:rPr>
+              <w:instrText xml:space="preserve"> PAGEREF _Toc157102526 \h </w:instrText>
+            </w:r>
+            <w:r>
+              <w:rPr>
+                <w:noProof/>
+                <w:webHidden/>
+              </w:rPr>
+            </w:r>
+            <w:r>
+              <w:rPr>
+                <w:noProof/>
+                <w:webHidden/>
+              </w:rPr>
+              <w:fldChar w:fldCharType="separate"/>
+            </w:r>
+            <w:r>
+              <w:rPr>
+                <w:noProof/>
+                <w:webHidden/>
+              </w:rPr>
+              <w:t>10</w:t>
+            </w:r>
+            <w:r>
+              <w:rPr>
+                <w:noProof/>
+                <w:webHidden/>
+              </w:rPr>
+              <w:fldChar w:fldCharType="end"/>
+            </w:r>
+          </w:hyperlink>
+        </w:p>
+        <w:p>
+          <w:pPr>
+            <w:pStyle w:val="Sommario2"/>
+            <w:tabs>
+              <w:tab w:val="right" w:leader="dot" w:pos="9350"/>
+            </w:tabs>
+            <w:rPr>
+              <w:rFonts w:cstheme="minorBidi"/>
+              <w:noProof/>
+            </w:rPr>
+          </w:pPr>
+          <w:hyperlink w:anchor="_Toc157102527" w:history="1">
+            <w:r>
+              <w:rPr>
+                <w:rStyle w:val="Collegamentoipertestuale"/>
+                <w:b/>
+                <w:noProof/>
+              </w:rPr>
+              <w:t>3.2 Decomposizione in sottosistemi</w:t>
+            </w:r>
+            <w:r>
+              <w:rPr>
+                <w:noProof/>
+                <w:webHidden/>
+              </w:rPr>
+              <w:tab/>
+            </w:r>
+            <w:r>
+              <w:rPr>
+                <w:noProof/>
+                <w:webHidden/>
+              </w:rPr>
+              <w:fldChar w:fldCharType="begin"/>
+            </w:r>
+            <w:r>
+              <w:rPr>
+                <w:noProof/>
+                <w:webHidden/>
+              </w:rPr>
+              <w:instrText xml:space="preserve"> PAGEREF _Toc157102527 \h </w:instrText>
+            </w:r>
+            <w:r>
+              <w:rPr>
+                <w:noProof/>
+                <w:webHidden/>
+              </w:rPr>
+            </w:r>
+            <w:r>
+              <w:rPr>
+                <w:noProof/>
+                <w:webHidden/>
+              </w:rPr>
+              <w:fldChar w:fldCharType="separate"/>
+            </w:r>
+            <w:r>
+              <w:rPr>
+                <w:noProof/>
+                <w:webHidden/>
+              </w:rPr>
+              <w:t>10</w:t>
+            </w:r>
+            <w:r>
+              <w:rPr>
+                <w:noProof/>
+                <w:webHidden/>
+              </w:rPr>
+              <w:fldChar w:fldCharType="end"/>
+            </w:r>
+          </w:hyperlink>
+        </w:p>
+        <w:p>
+          <w:pPr>
+            <w:pStyle w:val="Sommario2"/>
+            <w:tabs>
+              <w:tab w:val="right" w:leader="dot" w:pos="9350"/>
+            </w:tabs>
+            <w:rPr>
+              <w:rFonts w:cstheme="minorBidi"/>
+              <w:noProof/>
+            </w:rPr>
+          </w:pPr>
+          <w:hyperlink w:anchor="_Toc157102528" w:history="1">
+            <w:r>
+              <w:rPr>
+                <w:rStyle w:val="Collegamentoipertestuale"/>
+                <w:b/>
+                <w:noProof/>
+              </w:rPr>
+              <w:t>3.3 Mapping hardware/software</w:t>
+            </w:r>
+            <w:r>
+              <w:rPr>
+                <w:noProof/>
+                <w:webHidden/>
+              </w:rPr>
+              <w:tab/>
+            </w:r>
+            <w:r>
+              <w:rPr>
+                <w:noProof/>
+                <w:webHidden/>
+              </w:rPr>
+              <w:fldChar w:fldCharType="begin"/>
+            </w:r>
+            <w:r>
+              <w:rPr>
+                <w:noProof/>
+                <w:webHidden/>
+              </w:rPr>
+              <w:instrText xml:space="preserve"> PAGEREF _Toc157102528 \h </w:instrText>
+            </w:r>
+            <w:r>
+              <w:rPr>
+                <w:noProof/>
+                <w:webHidden/>
+              </w:rPr>
+            </w:r>
+            <w:r>
+              <w:rPr>
+                <w:noProof/>
+                <w:webHidden/>
+              </w:rPr>
+              <w:fldChar w:fldCharType="separate"/>
+            </w:r>
+            <w:r>
+              <w:rPr>
+                <w:noProof/>
+                <w:webHidden/>
+              </w:rPr>
+              <w:t>13</w:t>
             </w:r>
             <w:r>
               <w:rPr>
@@ -1176,7 +1386,7 @@
           <w:highlight w:val="white"/>
         </w:rPr>
       </w:pPr>
-      <w:bookmarkStart w:id="4" w:name="_Toc156991718"/>
+      <w:bookmarkStart w:id="4" w:name="_Toc157102514"/>
       <w:r>
         <w:rPr>
           <w:b/>
@@ -1207,7 +1417,7 @@
           <w:szCs w:val="30"/>
         </w:rPr>
       </w:pPr>
-      <w:bookmarkStart w:id="5" w:name="_Toc156991719"/>
+      <w:bookmarkStart w:id="5" w:name="_Toc157102515"/>
       <w:r>
         <w:rPr>
           <w:rFonts w:eastAsia="Inter Medium"/>
@@ -1439,7 +1649,7 @@
           <w:color w:val="000000" w:themeColor="text1"/>
         </w:rPr>
       </w:pPr>
-      <w:bookmarkStart w:id="6" w:name="_Toc156991720"/>
+      <w:bookmarkStart w:id="6" w:name="_Toc157102516"/>
       <w:r>
         <w:rPr>
           <w:rFonts w:eastAsia="Inter Medium"/>
@@ -2003,7 +2213,7 @@
           <w:color w:val="000000" w:themeColor="text1"/>
         </w:rPr>
       </w:pPr>
-      <w:bookmarkStart w:id="7" w:name="_Toc156991721"/>
+      <w:bookmarkStart w:id="7" w:name="_Toc157102517"/>
       <w:proofErr w:type="spellStart"/>
       <w:r>
         <w:rPr>
@@ -2011,6 +2221,7 @@
           <w:b/>
           <w:color w:val="000000" w:themeColor="text1"/>
         </w:rPr>
+        <w:lastRenderedPageBreak/>
         <w:t>Revision</w:t>
       </w:r>
       <w:proofErr w:type="spellEnd"/>
@@ -2256,7 +2467,6 @@
                 <w:sz w:val="26"/>
                 <w:szCs w:val="26"/>
               </w:rPr>
-              <w:lastRenderedPageBreak/>
               <w:t>23/01/2024</w:t>
             </w:r>
           </w:p>
@@ -2615,7 +2825,7 @@
           <w:color w:val="FF0000"/>
         </w:rPr>
       </w:pPr>
-      <w:bookmarkStart w:id="8" w:name="_Toc156991722"/>
+      <w:bookmarkStart w:id="8" w:name="_Toc157102518"/>
       <w:r>
         <w:rPr>
           <w:rFonts w:asciiTheme="minorHAnsi" w:hAnsiTheme="minorHAnsi"/>
@@ -2639,7 +2849,7 @@
           <w:szCs w:val="28"/>
         </w:rPr>
       </w:pPr>
-      <w:bookmarkStart w:id="9" w:name="_Toc156991723"/>
+      <w:bookmarkStart w:id="9" w:name="_Toc157102519"/>
       <w:r>
         <w:rPr>
           <w:rFonts w:asciiTheme="minorHAnsi" w:hAnsiTheme="minorHAnsi"/>
@@ -3196,7 +3406,7 @@
           <w:szCs w:val="28"/>
         </w:rPr>
       </w:pPr>
-      <w:bookmarkStart w:id="10" w:name="_Toc156991724"/>
+      <w:bookmarkStart w:id="10" w:name="_Toc157102520"/>
       <w:r>
         <w:rPr>
           <w:rFonts w:asciiTheme="minorHAnsi" w:hAnsiTheme="minorHAnsi"/>
@@ -9715,7 +9925,7 @@
           <w:szCs w:val="28"/>
         </w:rPr>
       </w:pPr>
-      <w:bookmarkStart w:id="11" w:name="_Toc156991725"/>
+      <w:bookmarkStart w:id="11" w:name="_Toc157102521"/>
       <w:r>
         <w:rPr>
           <w:rFonts w:asciiTheme="minorHAnsi" w:hAnsiTheme="minorHAnsi"/>
@@ -9999,6 +10209,7 @@
           <w:lang w:val="it-IT"/>
         </w:rPr>
       </w:pPr>
+      <w:proofErr w:type="spellStart"/>
       <w:r>
         <w:rPr>
           <w:rFonts w:asciiTheme="minorHAnsi" w:hAnsiTheme="minorHAnsi"/>
@@ -10007,7 +10218,17 @@
           <w:lang w:val="it-IT"/>
         </w:rPr>
         <w:lastRenderedPageBreak/>
-        <w:t xml:space="preserve">RAD: </w:t>
+        <w:t>Boundary</w:t>
+      </w:r>
+      <w:proofErr w:type="spellEnd"/>
+      <w:r>
+        <w:rPr>
+          <w:rFonts w:asciiTheme="minorHAnsi" w:hAnsiTheme="minorHAnsi"/>
+          <w:sz w:val="26"/>
+          <w:szCs w:val="26"/>
+          <w:lang w:val="it-IT"/>
+        </w:rPr>
+        <w:t xml:space="preserve"> </w:t>
       </w:r>
       <w:proofErr w:type="spellStart"/>
       <w:r>
@@ -10017,7 +10238,7 @@
           <w:szCs w:val="26"/>
           <w:lang w:val="it-IT"/>
         </w:rPr>
-        <w:t>Requirements</w:t>
+        <w:t>conditions</w:t>
       </w:r>
       <w:proofErr w:type="spellEnd"/>
       <w:r>
@@ -10027,27 +10248,7 @@
           <w:szCs w:val="26"/>
           <w:lang w:val="it-IT"/>
         </w:rPr>
-        <w:t xml:space="preserve"> Analysis </w:t>
-      </w:r>
-      <w:proofErr w:type="spellStart"/>
-      <w:r>
-        <w:rPr>
-          <w:rFonts w:asciiTheme="minorHAnsi" w:hAnsiTheme="minorHAnsi"/>
-          <w:sz w:val="26"/>
-          <w:szCs w:val="26"/>
-          <w:lang w:val="it-IT"/>
-        </w:rPr>
-        <w:t>Document</w:t>
-      </w:r>
-      <w:proofErr w:type="spellEnd"/>
-      <w:r>
-        <w:rPr>
-          <w:rFonts w:asciiTheme="minorHAnsi" w:hAnsiTheme="minorHAnsi"/>
-          <w:sz w:val="26"/>
-          <w:szCs w:val="26"/>
-          <w:lang w:val="it-IT"/>
-        </w:rPr>
-        <w:t>;</w:t>
+        <w:t>: le modalità di avvio, spegnimento e configurazione del sistema;</w:t>
       </w:r>
     </w:p>
     <w:p>
@@ -10072,6 +10273,71 @@
           <w:szCs w:val="26"/>
           <w:lang w:val="it-IT"/>
         </w:rPr>
+        <w:t xml:space="preserve">RAD: </w:t>
+      </w:r>
+      <w:proofErr w:type="spellStart"/>
+      <w:r>
+        <w:rPr>
+          <w:rFonts w:asciiTheme="minorHAnsi" w:hAnsiTheme="minorHAnsi"/>
+          <w:sz w:val="26"/>
+          <w:szCs w:val="26"/>
+          <w:lang w:val="it-IT"/>
+        </w:rPr>
+        <w:t>Requirements</w:t>
+      </w:r>
+      <w:proofErr w:type="spellEnd"/>
+      <w:r>
+        <w:rPr>
+          <w:rFonts w:asciiTheme="minorHAnsi" w:hAnsiTheme="minorHAnsi"/>
+          <w:sz w:val="26"/>
+          <w:szCs w:val="26"/>
+          <w:lang w:val="it-IT"/>
+        </w:rPr>
+        <w:t xml:space="preserve"> Analysis </w:t>
+      </w:r>
+      <w:proofErr w:type="spellStart"/>
+      <w:r>
+        <w:rPr>
+          <w:rFonts w:asciiTheme="minorHAnsi" w:hAnsiTheme="minorHAnsi"/>
+          <w:sz w:val="26"/>
+          <w:szCs w:val="26"/>
+          <w:lang w:val="it-IT"/>
+        </w:rPr>
+        <w:t>Document</w:t>
+      </w:r>
+      <w:proofErr w:type="spellEnd"/>
+      <w:r>
+        <w:rPr>
+          <w:rFonts w:asciiTheme="minorHAnsi" w:hAnsiTheme="minorHAnsi"/>
+          <w:sz w:val="26"/>
+          <w:szCs w:val="26"/>
+          <w:lang w:val="it-IT"/>
+        </w:rPr>
+        <w:t>;</w:t>
+      </w:r>
+    </w:p>
+    <w:p>
+      <w:pPr>
+        <w:pStyle w:val="Paragrafoelenco"/>
+        <w:numPr>
+          <w:ilvl w:val="0"/>
+          <w:numId w:val="4"/>
+        </w:numPr>
+        <w:jc w:val="both"/>
+        <w:rPr>
+          <w:rFonts w:asciiTheme="minorHAnsi" w:hAnsiTheme="minorHAnsi"/>
+          <w:sz w:val="26"/>
+          <w:szCs w:val="26"/>
+          <w:lang w:val="it-IT"/>
+        </w:rPr>
+      </w:pPr>
+      <w:r>
+        <w:rPr>
+          <w:rFonts w:asciiTheme="minorHAnsi" w:hAnsiTheme="minorHAnsi"/>
+          <w:sz w:val="26"/>
+          <w:szCs w:val="26"/>
+          <w:lang w:val="it-IT"/>
+        </w:rPr>
         <w:t xml:space="preserve">SDD: System Design </w:t>
       </w:r>
       <w:proofErr w:type="spellStart"/>
@@ -10108,7 +10374,7 @@
           <w:szCs w:val="28"/>
         </w:rPr>
       </w:pPr>
-      <w:bookmarkStart w:id="12" w:name="_Toc156991726"/>
+      <w:bookmarkStart w:id="12" w:name="_Toc157102522"/>
       <w:r>
         <w:rPr>
           <w:rFonts w:asciiTheme="minorHAnsi" w:hAnsiTheme="minorHAnsi"/>
@@ -10252,7 +10518,7 @@
         <w:pStyle w:val="Titolosommario"/>
         <w:outlineLvl w:val="1"/>
       </w:pPr>
-      <w:bookmarkStart w:id="13" w:name="_Toc156991727"/>
+      <w:bookmarkStart w:id="13" w:name="_Toc157102523"/>
       <w:r>
         <w:rPr>
           <w:rFonts w:asciiTheme="minorHAnsi" w:hAnsiTheme="minorHAnsi"/>
@@ -12162,26 +12428,6 @@
     </w:p>
     <w:p>
       <w:pPr>
-        <w:rPr>
-          <w:rFonts w:asciiTheme="minorHAnsi" w:hAnsiTheme="minorHAnsi"/>
-          <w:color w:val="000000" w:themeColor="text1"/>
-          <w:sz w:val="26"/>
-          <w:szCs w:val="26"/>
-        </w:rPr>
-      </w:pPr>
-    </w:p>
-    <w:p>
-      <w:pPr>
-        <w:rPr>
-          <w:rFonts w:asciiTheme="minorHAnsi" w:hAnsiTheme="minorHAnsi"/>
-          <w:color w:val="000000" w:themeColor="text1"/>
-          <w:sz w:val="26"/>
-          <w:szCs w:val="26"/>
-        </w:rPr>
-      </w:pPr>
-    </w:p>
-    <w:p>
-      <w:pPr>
         <w:pStyle w:val="Titolosommario"/>
         <w:outlineLvl w:val="0"/>
         <w:rPr>
@@ -12190,7 +12436,7 @@
           <w:color w:val="FF0000"/>
         </w:rPr>
       </w:pPr>
-      <w:bookmarkStart w:id="14" w:name="_Toc156991728"/>
+      <w:bookmarkStart w:id="14" w:name="_Toc157102524"/>
       <w:r>
         <w:rPr>
           <w:rFonts w:asciiTheme="minorHAnsi" w:hAnsiTheme="minorHAnsi"/>
@@ -12611,30 +12857,2506 @@
           <w:lang w:val="it-IT"/>
         </w:rPr>
       </w:pPr>
-      <w:bookmarkStart w:id="15" w:name="_GoBack"/>
+    </w:p>
+    <w:p>
+      <w:pPr>
+        <w:pStyle w:val="Titolosommario"/>
+        <w:outlineLvl w:val="0"/>
+        <w:rPr>
+          <w:rFonts w:asciiTheme="minorHAnsi" w:hAnsiTheme="minorHAnsi"/>
+          <w:b/>
+          <w:color w:val="FF0000"/>
+        </w:rPr>
+      </w:pPr>
+      <w:bookmarkStart w:id="15" w:name="_Toc157102525"/>
+      <w:r>
+        <w:rPr>
+          <w:rFonts w:asciiTheme="minorHAnsi" w:hAnsiTheme="minorHAnsi"/>
+          <w:b/>
+          <w:color w:val="FF0000"/>
+        </w:rPr>
+        <w:lastRenderedPageBreak/>
+        <w:t>3. Architettura del sistema software proposto</w:t>
+      </w:r>
       <w:bookmarkEnd w:id="15"/>
     </w:p>
     <w:p>
       <w:pPr>
         <w:pStyle w:val="Titolosommario"/>
-        <w:outlineLvl w:val="0"/>
+        <w:outlineLvl w:val="1"/>
+        <w:rPr>
+          <w:rFonts w:asciiTheme="minorHAnsi" w:hAnsiTheme="minorHAnsi"/>
+          <w:b/>
+          <w:sz w:val="28"/>
+          <w:szCs w:val="28"/>
+        </w:rPr>
+      </w:pPr>
+      <w:bookmarkStart w:id="16" w:name="_Toc157102526"/>
+      <w:r>
         <w:rPr>
           <w:rFonts w:asciiTheme="minorHAnsi" w:hAnsiTheme="minorHAnsi"/>
           <w:b/>
           <w:color w:val="FF0000"/>
-        </w:rPr>
-      </w:pPr>
-      <w:bookmarkStart w:id="16" w:name="_Toc156991729"/>
-      <w:r>
+          <w:sz w:val="28"/>
+          <w:szCs w:val="28"/>
+        </w:rPr>
+        <w:t>3.1 Panoramica sulla sezione</w:t>
+      </w:r>
+      <w:bookmarkEnd w:id="16"/>
+    </w:p>
+    <w:p>
+      <w:pPr>
+        <w:jc w:val="both"/>
+        <w:rPr>
+          <w:rFonts w:asciiTheme="minorHAnsi" w:hAnsiTheme="minorHAnsi"/>
+          <w:color w:val="000000" w:themeColor="text1"/>
+          <w:sz w:val="26"/>
+          <w:szCs w:val="26"/>
+          <w:lang w:val="it-IT"/>
+        </w:rPr>
+      </w:pPr>
+      <w:r>
+        <w:rPr>
+          <w:rFonts w:asciiTheme="minorHAnsi" w:hAnsiTheme="minorHAnsi"/>
+          <w:color w:val="000000" w:themeColor="text1"/>
+          <w:sz w:val="26"/>
+          <w:szCs w:val="26"/>
+          <w:lang w:val="it-IT"/>
+        </w:rPr>
+        <w:t>In questa sezione si descrivono le scelte progettuali adottate e le modalità con cui sono state condotte le seguenti attività di progettazione del sistema:</w:t>
+      </w:r>
+    </w:p>
+    <w:p>
+      <w:pPr>
+        <w:pStyle w:val="Paragrafoelenco"/>
+        <w:numPr>
+          <w:ilvl w:val="0"/>
+          <w:numId w:val="7"/>
+        </w:numPr>
+        <w:jc w:val="both"/>
+        <w:rPr>
+          <w:rFonts w:asciiTheme="minorHAnsi" w:hAnsiTheme="minorHAnsi"/>
+          <w:color w:val="000000" w:themeColor="text1"/>
+          <w:sz w:val="26"/>
+          <w:szCs w:val="26"/>
+          <w:lang w:val="it-IT"/>
+        </w:rPr>
+      </w:pPr>
+      <w:r>
+        <w:rPr>
+          <w:rFonts w:asciiTheme="minorHAnsi" w:hAnsiTheme="minorHAnsi"/>
+          <w:color w:val="000000" w:themeColor="text1"/>
+          <w:sz w:val="26"/>
+          <w:szCs w:val="26"/>
+          <w:lang w:val="it-IT"/>
+        </w:rPr>
+        <w:t>Decomposizione del sistema;</w:t>
+      </w:r>
+    </w:p>
+    <w:p>
+      <w:pPr>
+        <w:pStyle w:val="Paragrafoelenco"/>
+        <w:numPr>
+          <w:ilvl w:val="0"/>
+          <w:numId w:val="7"/>
+        </w:numPr>
+        <w:jc w:val="both"/>
+        <w:rPr>
+          <w:rFonts w:asciiTheme="minorHAnsi" w:hAnsiTheme="minorHAnsi"/>
+          <w:color w:val="000000" w:themeColor="text1"/>
+          <w:sz w:val="26"/>
+          <w:szCs w:val="26"/>
+          <w:lang w:val="it-IT"/>
+        </w:rPr>
+      </w:pPr>
+      <w:proofErr w:type="spellStart"/>
+      <w:r>
+        <w:rPr>
+          <w:rFonts w:asciiTheme="minorHAnsi" w:hAnsiTheme="minorHAnsi"/>
+          <w:color w:val="000000" w:themeColor="text1"/>
+          <w:sz w:val="26"/>
+          <w:szCs w:val="26"/>
+          <w:lang w:val="it-IT"/>
+        </w:rPr>
+        <w:t>Mapping</w:t>
+      </w:r>
+      <w:proofErr w:type="spellEnd"/>
+      <w:r>
+        <w:rPr>
+          <w:rFonts w:asciiTheme="minorHAnsi" w:hAnsiTheme="minorHAnsi"/>
+          <w:color w:val="000000" w:themeColor="text1"/>
+          <w:sz w:val="26"/>
+          <w:szCs w:val="26"/>
+          <w:lang w:val="it-IT"/>
+        </w:rPr>
+        <w:t xml:space="preserve"> hardware/software;</w:t>
+      </w:r>
+    </w:p>
+    <w:p>
+      <w:pPr>
+        <w:pStyle w:val="Paragrafoelenco"/>
+        <w:numPr>
+          <w:ilvl w:val="0"/>
+          <w:numId w:val="7"/>
+        </w:numPr>
+        <w:jc w:val="both"/>
+        <w:rPr>
+          <w:rFonts w:asciiTheme="minorHAnsi" w:hAnsiTheme="minorHAnsi"/>
+          <w:color w:val="000000" w:themeColor="text1"/>
+          <w:sz w:val="26"/>
+          <w:szCs w:val="26"/>
+          <w:lang w:val="it-IT"/>
+        </w:rPr>
+      </w:pPr>
+      <w:r>
+        <w:rPr>
+          <w:rFonts w:asciiTheme="minorHAnsi" w:hAnsiTheme="minorHAnsi"/>
+          <w:color w:val="000000" w:themeColor="text1"/>
+          <w:sz w:val="26"/>
+          <w:szCs w:val="26"/>
+          <w:lang w:val="it-IT"/>
+        </w:rPr>
+        <w:t>Gestione dei dati persistenti;</w:t>
+      </w:r>
+    </w:p>
+    <w:p>
+      <w:pPr>
+        <w:pStyle w:val="Paragrafoelenco"/>
+        <w:numPr>
+          <w:ilvl w:val="0"/>
+          <w:numId w:val="7"/>
+        </w:numPr>
+        <w:jc w:val="both"/>
+        <w:rPr>
+          <w:rFonts w:asciiTheme="minorHAnsi" w:hAnsiTheme="minorHAnsi"/>
+          <w:color w:val="000000" w:themeColor="text1"/>
+          <w:sz w:val="26"/>
+          <w:szCs w:val="26"/>
+          <w:lang w:val="it-IT"/>
+        </w:rPr>
+      </w:pPr>
+      <w:r>
+        <w:rPr>
+          <w:rFonts w:asciiTheme="minorHAnsi" w:hAnsiTheme="minorHAnsi"/>
+          <w:color w:val="000000" w:themeColor="text1"/>
+          <w:sz w:val="26"/>
+          <w:szCs w:val="26"/>
+          <w:lang w:val="it-IT"/>
+        </w:rPr>
+        <w:t>Gestione della sicurezza e del controllo degli accessi;</w:t>
+      </w:r>
+    </w:p>
+    <w:p>
+      <w:pPr>
+        <w:pStyle w:val="Paragrafoelenco"/>
+        <w:numPr>
+          <w:ilvl w:val="0"/>
+          <w:numId w:val="7"/>
+        </w:numPr>
+        <w:jc w:val="both"/>
+        <w:rPr>
+          <w:rFonts w:asciiTheme="minorHAnsi" w:hAnsiTheme="minorHAnsi"/>
+          <w:color w:val="000000" w:themeColor="text1"/>
+          <w:sz w:val="26"/>
+          <w:szCs w:val="26"/>
+          <w:lang w:val="it-IT"/>
+        </w:rPr>
+      </w:pPr>
+      <w:r>
+        <w:rPr>
+          <w:rFonts w:asciiTheme="minorHAnsi" w:hAnsiTheme="minorHAnsi"/>
+          <w:color w:val="000000" w:themeColor="text1"/>
+          <w:sz w:val="26"/>
+          <w:szCs w:val="26"/>
+          <w:lang w:val="it-IT"/>
+        </w:rPr>
+        <w:t>Flusso di controllo globale del sistema;</w:t>
+      </w:r>
+    </w:p>
+    <w:p>
+      <w:pPr>
+        <w:pStyle w:val="Paragrafoelenco"/>
+        <w:numPr>
+          <w:ilvl w:val="0"/>
+          <w:numId w:val="7"/>
+        </w:numPr>
+        <w:jc w:val="both"/>
+        <w:rPr>
+          <w:rFonts w:asciiTheme="minorHAnsi" w:hAnsiTheme="minorHAnsi"/>
+          <w:color w:val="000000" w:themeColor="text1"/>
+          <w:sz w:val="26"/>
+          <w:szCs w:val="26"/>
+          <w:lang w:val="it-IT"/>
+        </w:rPr>
+      </w:pPr>
+      <w:proofErr w:type="spellStart"/>
+      <w:r>
+        <w:rPr>
+          <w:rFonts w:asciiTheme="minorHAnsi" w:hAnsiTheme="minorHAnsi"/>
+          <w:color w:val="000000" w:themeColor="text1"/>
+          <w:sz w:val="26"/>
+          <w:szCs w:val="26"/>
+          <w:lang w:val="it-IT"/>
+        </w:rPr>
+        <w:t>Boundary</w:t>
+      </w:r>
+      <w:proofErr w:type="spellEnd"/>
+      <w:r>
+        <w:rPr>
+          <w:rFonts w:asciiTheme="minorHAnsi" w:hAnsiTheme="minorHAnsi"/>
+          <w:color w:val="000000" w:themeColor="text1"/>
+          <w:sz w:val="26"/>
+          <w:szCs w:val="26"/>
+          <w:lang w:val="it-IT"/>
+        </w:rPr>
+        <w:t xml:space="preserve"> </w:t>
+      </w:r>
+      <w:proofErr w:type="spellStart"/>
+      <w:r>
+        <w:rPr>
+          <w:rFonts w:asciiTheme="minorHAnsi" w:hAnsiTheme="minorHAnsi"/>
+          <w:color w:val="000000" w:themeColor="text1"/>
+          <w:sz w:val="26"/>
+          <w:szCs w:val="26"/>
+          <w:lang w:val="it-IT"/>
+        </w:rPr>
+        <w:t>conditions</w:t>
+      </w:r>
+      <w:proofErr w:type="spellEnd"/>
+      <w:r>
+        <w:rPr>
+          <w:rFonts w:asciiTheme="minorHAnsi" w:hAnsiTheme="minorHAnsi"/>
+          <w:color w:val="000000" w:themeColor="text1"/>
+          <w:sz w:val="26"/>
+          <w:szCs w:val="26"/>
+          <w:lang w:val="it-IT"/>
+        </w:rPr>
+        <w:t>.</w:t>
+      </w:r>
+    </w:p>
+    <w:p>
+      <w:pPr>
+        <w:jc w:val="both"/>
+        <w:rPr>
+          <w:rFonts w:asciiTheme="minorHAnsi" w:hAnsiTheme="minorHAnsi"/>
+          <w:color w:val="000000" w:themeColor="text1"/>
+          <w:sz w:val="26"/>
+          <w:szCs w:val="26"/>
+          <w:lang w:val="it-IT"/>
+        </w:rPr>
+      </w:pPr>
+    </w:p>
+    <w:p>
+      <w:pPr>
+        <w:jc w:val="both"/>
+        <w:rPr>
+          <w:rFonts w:asciiTheme="minorHAnsi" w:hAnsiTheme="minorHAnsi"/>
+          <w:color w:val="000000" w:themeColor="text1"/>
+          <w:sz w:val="26"/>
+          <w:szCs w:val="26"/>
+          <w:lang w:val="it-IT"/>
+        </w:rPr>
+      </w:pPr>
+      <w:r>
+        <w:rPr>
+          <w:rFonts w:asciiTheme="minorHAnsi" w:hAnsiTheme="minorHAnsi"/>
+          <w:color w:val="000000" w:themeColor="text1"/>
+          <w:sz w:val="26"/>
+          <w:szCs w:val="26"/>
+          <w:lang w:val="it-IT"/>
+        </w:rPr>
+        <w:t>S</w:t>
+      </w:r>
+      <w:r>
+        <w:rPr>
+          <w:rFonts w:asciiTheme="minorHAnsi" w:hAnsiTheme="minorHAnsi"/>
+          <w:color w:val="000000" w:themeColor="text1"/>
+          <w:sz w:val="26"/>
+          <w:szCs w:val="26"/>
+          <w:lang w:val="it-IT"/>
+        </w:rPr>
+        <w:t>ono stati</w:t>
+      </w:r>
+      <w:r>
+        <w:rPr>
+          <w:rFonts w:asciiTheme="minorHAnsi" w:hAnsiTheme="minorHAnsi"/>
+          <w:color w:val="000000" w:themeColor="text1"/>
+          <w:sz w:val="26"/>
+          <w:szCs w:val="26"/>
+          <w:lang w:val="it-IT"/>
+        </w:rPr>
+        <w:t xml:space="preserve"> considerati diversi stili architetturali per il sistema software proposto (</w:t>
+      </w:r>
+      <w:proofErr w:type="spellStart"/>
+      <w:r>
+        <w:rPr>
+          <w:rFonts w:asciiTheme="minorHAnsi" w:hAnsiTheme="minorHAnsi"/>
+          <w:color w:val="000000" w:themeColor="text1"/>
+          <w:sz w:val="26"/>
+          <w:szCs w:val="26"/>
+          <w:lang w:val="it-IT"/>
+        </w:rPr>
+        <w:t>client-server</w:t>
+      </w:r>
+      <w:proofErr w:type="spellEnd"/>
+      <w:r>
+        <w:rPr>
+          <w:rFonts w:asciiTheme="minorHAnsi" w:hAnsiTheme="minorHAnsi"/>
+          <w:color w:val="000000" w:themeColor="text1"/>
+          <w:sz w:val="26"/>
+          <w:szCs w:val="26"/>
+          <w:lang w:val="it-IT"/>
+        </w:rPr>
+        <w:t xml:space="preserve">, peer-to-peer, </w:t>
+      </w:r>
+      <w:proofErr w:type="spellStart"/>
+      <w:r>
+        <w:rPr>
+          <w:rFonts w:asciiTheme="minorHAnsi" w:hAnsiTheme="minorHAnsi"/>
+          <w:color w:val="000000" w:themeColor="text1"/>
+          <w:sz w:val="26"/>
+          <w:szCs w:val="26"/>
+          <w:lang w:val="it-IT"/>
+        </w:rPr>
+        <w:t>three-tier</w:t>
+      </w:r>
+      <w:proofErr w:type="spellEnd"/>
+      <w:r>
+        <w:rPr>
+          <w:rFonts w:asciiTheme="minorHAnsi" w:hAnsiTheme="minorHAnsi"/>
+          <w:color w:val="000000" w:themeColor="text1"/>
+          <w:sz w:val="26"/>
+          <w:szCs w:val="26"/>
+          <w:lang w:val="it-IT"/>
+        </w:rPr>
+        <w:t xml:space="preserve">, </w:t>
+      </w:r>
+      <w:proofErr w:type="spellStart"/>
+      <w:r>
+        <w:rPr>
+          <w:rFonts w:asciiTheme="minorHAnsi" w:hAnsiTheme="minorHAnsi"/>
+          <w:color w:val="000000" w:themeColor="text1"/>
+          <w:sz w:val="26"/>
+          <w:szCs w:val="26"/>
+          <w:lang w:val="it-IT"/>
+        </w:rPr>
+        <w:t>repository</w:t>
+      </w:r>
+      <w:proofErr w:type="spellEnd"/>
+      <w:r>
+        <w:rPr>
+          <w:rFonts w:asciiTheme="minorHAnsi" w:hAnsiTheme="minorHAnsi"/>
+          <w:color w:val="000000" w:themeColor="text1"/>
+          <w:sz w:val="26"/>
+          <w:szCs w:val="26"/>
+          <w:lang w:val="it-IT"/>
+        </w:rPr>
+        <w:t xml:space="preserve">, …) e, tra questi, si è scelto </w:t>
+      </w:r>
+      <w:r>
+        <w:rPr>
+          <w:rFonts w:asciiTheme="minorHAnsi" w:hAnsiTheme="minorHAnsi"/>
+          <w:color w:val="000000" w:themeColor="text1"/>
+          <w:sz w:val="26"/>
+          <w:szCs w:val="26"/>
+          <w:lang w:val="it-IT"/>
+        </w:rPr>
+        <w:t>di optare per lo stile Three-</w:t>
+      </w:r>
+      <w:proofErr w:type="spellStart"/>
+      <w:r>
+        <w:rPr>
+          <w:rFonts w:asciiTheme="minorHAnsi" w:hAnsiTheme="minorHAnsi"/>
+          <w:color w:val="000000" w:themeColor="text1"/>
+          <w:sz w:val="26"/>
+          <w:szCs w:val="26"/>
+          <w:lang w:val="it-IT"/>
+        </w:rPr>
+        <w:t>tier</w:t>
+      </w:r>
+      <w:proofErr w:type="spellEnd"/>
+      <w:r>
+        <w:rPr>
+          <w:rFonts w:asciiTheme="minorHAnsi" w:hAnsiTheme="minorHAnsi"/>
+          <w:color w:val="000000" w:themeColor="text1"/>
+          <w:sz w:val="26"/>
+          <w:szCs w:val="26"/>
+          <w:lang w:val="it-IT"/>
+        </w:rPr>
+        <w:t xml:space="preserve"> combinato con il design pattern MVC (Model </w:t>
+      </w:r>
+      <w:proofErr w:type="spellStart"/>
+      <w:r>
+        <w:rPr>
+          <w:rFonts w:asciiTheme="minorHAnsi" w:hAnsiTheme="minorHAnsi"/>
+          <w:color w:val="000000" w:themeColor="text1"/>
+          <w:sz w:val="26"/>
+          <w:szCs w:val="26"/>
+          <w:lang w:val="it-IT"/>
+        </w:rPr>
+        <w:t>View</w:t>
+      </w:r>
+      <w:proofErr w:type="spellEnd"/>
+      <w:r>
+        <w:rPr>
+          <w:rFonts w:asciiTheme="minorHAnsi" w:hAnsiTheme="minorHAnsi"/>
+          <w:color w:val="000000" w:themeColor="text1"/>
+          <w:sz w:val="26"/>
+          <w:szCs w:val="26"/>
+          <w:lang w:val="it-IT"/>
+        </w:rPr>
+        <w:t xml:space="preserve"> Controller).</w:t>
+      </w:r>
+    </w:p>
+    <w:p>
+      <w:pPr>
+        <w:jc w:val="both"/>
+        <w:rPr>
+          <w:rFonts w:asciiTheme="minorHAnsi" w:hAnsiTheme="minorHAnsi"/>
+          <w:color w:val="000000" w:themeColor="text1"/>
+          <w:sz w:val="26"/>
+          <w:szCs w:val="26"/>
+          <w:lang w:val="it-IT"/>
+        </w:rPr>
+      </w:pPr>
+      <w:r>
+        <w:rPr>
+          <w:rFonts w:asciiTheme="minorHAnsi" w:hAnsiTheme="minorHAnsi"/>
+          <w:color w:val="000000" w:themeColor="text1"/>
+          <w:sz w:val="26"/>
+          <w:szCs w:val="26"/>
+          <w:lang w:val="it-IT"/>
+        </w:rPr>
+        <w:t>Il motivo di tale scelta risiede nel fatto che entrambi sono adatti per i sistemi interattivi, in cui è richiesto l’intervento dell’utente e si devono gestire interazioni più complesse tra i componenti del sistema</w:t>
+      </w:r>
+      <w:r>
+        <w:rPr>
+          <w:rFonts w:asciiTheme="minorHAnsi" w:hAnsiTheme="minorHAnsi"/>
+          <w:color w:val="000000" w:themeColor="text1"/>
+          <w:sz w:val="26"/>
+          <w:szCs w:val="26"/>
+          <w:lang w:val="it-IT"/>
+        </w:rPr>
+        <w:t>, e</w:t>
+      </w:r>
+      <w:r>
+        <w:rPr>
+          <w:rFonts w:asciiTheme="minorHAnsi" w:hAnsiTheme="minorHAnsi"/>
+          <w:color w:val="000000" w:themeColor="text1"/>
+          <w:sz w:val="26"/>
+          <w:szCs w:val="26"/>
+          <w:lang w:val="it-IT"/>
+        </w:rPr>
+        <w:t>,</w:t>
+      </w:r>
+      <w:r>
+        <w:rPr>
+          <w:rFonts w:asciiTheme="minorHAnsi" w:hAnsiTheme="minorHAnsi"/>
+          <w:color w:val="000000" w:themeColor="text1"/>
+          <w:sz w:val="26"/>
+          <w:szCs w:val="26"/>
+          <w:lang w:val="it-IT"/>
+        </w:rPr>
+        <w:t xml:space="preserve"> </w:t>
+      </w:r>
+      <w:r>
+        <w:rPr>
+          <w:rFonts w:asciiTheme="minorHAnsi" w:hAnsiTheme="minorHAnsi"/>
+          <w:color w:val="000000" w:themeColor="text1"/>
+          <w:sz w:val="26"/>
+          <w:szCs w:val="26"/>
+          <w:lang w:val="it-IT"/>
+        </w:rPr>
+        <w:t>poi, la separazione della logica di presentazione da quella relativa all’elaborazione ed archiviazione dei dati offre una serie di vantaggi:</w:t>
+      </w:r>
+    </w:p>
+    <w:p>
+      <w:pPr>
+        <w:pStyle w:val="Paragrafoelenco"/>
+        <w:numPr>
+          <w:ilvl w:val="0"/>
+          <w:numId w:val="8"/>
+        </w:numPr>
+        <w:jc w:val="both"/>
+        <w:rPr>
+          <w:rFonts w:asciiTheme="minorHAnsi" w:hAnsiTheme="minorHAnsi"/>
+          <w:color w:val="000000" w:themeColor="text1"/>
+          <w:sz w:val="26"/>
+          <w:szCs w:val="26"/>
+          <w:lang w:val="it-IT"/>
+        </w:rPr>
+      </w:pPr>
+      <w:r>
+        <w:rPr>
+          <w:rFonts w:asciiTheme="minorHAnsi" w:hAnsiTheme="minorHAnsi"/>
+          <w:color w:val="000000" w:themeColor="text1"/>
+          <w:sz w:val="26"/>
+          <w:szCs w:val="26"/>
+          <w:lang w:val="it-IT"/>
+        </w:rPr>
+        <w:t>Leggibilità;</w:t>
+      </w:r>
+    </w:p>
+    <w:p>
+      <w:pPr>
+        <w:pStyle w:val="Paragrafoelenco"/>
+        <w:numPr>
+          <w:ilvl w:val="0"/>
+          <w:numId w:val="8"/>
+        </w:numPr>
+        <w:jc w:val="both"/>
+        <w:rPr>
+          <w:rFonts w:asciiTheme="minorHAnsi" w:hAnsiTheme="minorHAnsi"/>
+          <w:color w:val="000000" w:themeColor="text1"/>
+          <w:sz w:val="26"/>
+          <w:szCs w:val="26"/>
+          <w:lang w:val="it-IT"/>
+        </w:rPr>
+      </w:pPr>
+      <w:r>
+        <w:rPr>
+          <w:rFonts w:asciiTheme="minorHAnsi" w:hAnsiTheme="minorHAnsi"/>
+          <w:color w:val="000000" w:themeColor="text1"/>
+          <w:sz w:val="26"/>
+          <w:szCs w:val="26"/>
+          <w:lang w:val="it-IT"/>
+        </w:rPr>
+        <w:t>Manutenzione;</w:t>
+      </w:r>
+    </w:p>
+    <w:p>
+      <w:pPr>
+        <w:pStyle w:val="Paragrafoelenco"/>
+        <w:numPr>
+          <w:ilvl w:val="0"/>
+          <w:numId w:val="8"/>
+        </w:numPr>
+        <w:jc w:val="both"/>
+        <w:rPr>
+          <w:rFonts w:asciiTheme="minorHAnsi" w:hAnsiTheme="minorHAnsi"/>
+          <w:color w:val="000000" w:themeColor="text1"/>
+          <w:sz w:val="26"/>
+          <w:szCs w:val="26"/>
+          <w:lang w:val="it-IT"/>
+        </w:rPr>
+      </w:pPr>
+      <w:r>
+        <w:rPr>
+          <w:rFonts w:asciiTheme="minorHAnsi" w:hAnsiTheme="minorHAnsi"/>
+          <w:color w:val="000000" w:themeColor="text1"/>
+          <w:sz w:val="26"/>
+          <w:szCs w:val="26"/>
+          <w:lang w:val="it-IT"/>
+        </w:rPr>
+        <w:t>Riuso.</w:t>
+      </w:r>
+    </w:p>
+    <w:p>
+      <w:pPr>
+        <w:jc w:val="both"/>
+        <w:rPr>
+          <w:rFonts w:asciiTheme="minorHAnsi" w:hAnsiTheme="minorHAnsi"/>
+          <w:color w:val="000000" w:themeColor="text1"/>
+          <w:sz w:val="26"/>
+          <w:szCs w:val="26"/>
+          <w:lang w:val="it-IT"/>
+        </w:rPr>
+      </w:pPr>
+      <w:r>
+        <w:rPr>
+          <w:rFonts w:asciiTheme="minorHAnsi" w:hAnsiTheme="minorHAnsi"/>
+          <w:color w:val="000000" w:themeColor="text1"/>
+          <w:sz w:val="26"/>
+          <w:szCs w:val="26"/>
+          <w:lang w:val="it-IT"/>
+        </w:rPr>
+        <w:t xml:space="preserve">Nello sviluppo del sistema si utilizzeranno per la </w:t>
+      </w:r>
+      <w:r>
+        <w:rPr>
+          <w:rFonts w:asciiTheme="minorHAnsi" w:hAnsiTheme="minorHAnsi"/>
+          <w:color w:val="000000" w:themeColor="text1"/>
+          <w:sz w:val="26"/>
+          <w:szCs w:val="26"/>
+          <w:lang w:val="it-IT"/>
+        </w:rPr>
+        <w:t xml:space="preserve">presentazione dei dati e </w:t>
+      </w:r>
+      <w:r>
+        <w:rPr>
+          <w:rFonts w:asciiTheme="minorHAnsi" w:hAnsiTheme="minorHAnsi"/>
+          <w:color w:val="000000" w:themeColor="text1"/>
+          <w:sz w:val="26"/>
+          <w:szCs w:val="26"/>
+          <w:lang w:val="it-IT"/>
+        </w:rPr>
+        <w:t>l'interfaccia utente</w:t>
+      </w:r>
+      <w:r>
+        <w:rPr>
+          <w:rFonts w:asciiTheme="minorHAnsi" w:hAnsiTheme="minorHAnsi"/>
+          <w:color w:val="000000" w:themeColor="text1"/>
+          <w:sz w:val="26"/>
+          <w:szCs w:val="26"/>
+          <w:lang w:val="it-IT"/>
+        </w:rPr>
+        <w:t xml:space="preserve"> HTML, CSS e </w:t>
+      </w:r>
+      <w:proofErr w:type="spellStart"/>
+      <w:r>
+        <w:rPr>
+          <w:rFonts w:asciiTheme="minorHAnsi" w:hAnsiTheme="minorHAnsi"/>
+          <w:color w:val="000000" w:themeColor="text1"/>
+          <w:sz w:val="26"/>
+          <w:szCs w:val="26"/>
+          <w:lang w:val="it-IT"/>
+        </w:rPr>
+        <w:t>Javascript</w:t>
+      </w:r>
+      <w:proofErr w:type="spellEnd"/>
+      <w:r>
+        <w:rPr>
+          <w:rFonts w:asciiTheme="minorHAnsi" w:hAnsiTheme="minorHAnsi"/>
+          <w:color w:val="000000" w:themeColor="text1"/>
+          <w:sz w:val="26"/>
+          <w:szCs w:val="26"/>
+          <w:lang w:val="it-IT"/>
+        </w:rPr>
+        <w:t xml:space="preserve">, mentre per la logica applicativa e, quindi, il back-end </w:t>
+      </w:r>
+      <w:r>
+        <w:rPr>
+          <w:rFonts w:asciiTheme="minorHAnsi" w:hAnsiTheme="minorHAnsi"/>
+          <w:color w:val="000000" w:themeColor="text1"/>
+          <w:sz w:val="26"/>
+          <w:szCs w:val="26"/>
+          <w:lang w:val="it-IT"/>
+        </w:rPr>
+        <w:t>si utilizzerà Java e JSP (</w:t>
+      </w:r>
+      <w:proofErr w:type="spellStart"/>
+      <w:r>
+        <w:rPr>
+          <w:rFonts w:asciiTheme="minorHAnsi" w:hAnsiTheme="minorHAnsi"/>
+          <w:color w:val="000000" w:themeColor="text1"/>
+          <w:sz w:val="26"/>
+          <w:szCs w:val="26"/>
+          <w:lang w:val="it-IT"/>
+        </w:rPr>
+        <w:t>JavaServer</w:t>
+      </w:r>
+      <w:proofErr w:type="spellEnd"/>
+      <w:r>
+        <w:rPr>
+          <w:rFonts w:asciiTheme="minorHAnsi" w:hAnsiTheme="minorHAnsi"/>
+          <w:color w:val="000000" w:themeColor="text1"/>
+          <w:sz w:val="26"/>
+          <w:szCs w:val="26"/>
+          <w:lang w:val="it-IT"/>
+        </w:rPr>
+        <w:t xml:space="preserve"> </w:t>
+      </w:r>
+      <w:proofErr w:type="spellStart"/>
+      <w:r>
+        <w:rPr>
+          <w:rFonts w:asciiTheme="minorHAnsi" w:hAnsiTheme="minorHAnsi"/>
+          <w:color w:val="000000" w:themeColor="text1"/>
+          <w:sz w:val="26"/>
+          <w:szCs w:val="26"/>
+          <w:lang w:val="it-IT"/>
+        </w:rPr>
+        <w:t>Pages</w:t>
+      </w:r>
+      <w:proofErr w:type="spellEnd"/>
+      <w:r>
+        <w:rPr>
+          <w:rFonts w:asciiTheme="minorHAnsi" w:hAnsiTheme="minorHAnsi"/>
+          <w:color w:val="000000" w:themeColor="text1"/>
+          <w:sz w:val="26"/>
+          <w:szCs w:val="26"/>
+          <w:lang w:val="it-IT"/>
+        </w:rPr>
+        <w:t>).</w:t>
+      </w:r>
+    </w:p>
+    <w:p>
+      <w:pPr>
+        <w:jc w:val="both"/>
+        <w:rPr>
+          <w:rFonts w:asciiTheme="minorHAnsi" w:hAnsiTheme="minorHAnsi"/>
+          <w:color w:val="000000" w:themeColor="text1"/>
+          <w:sz w:val="26"/>
+          <w:szCs w:val="26"/>
+          <w:lang w:val="it-IT"/>
+        </w:rPr>
+      </w:pPr>
+      <w:r>
+        <w:rPr>
+          <w:rFonts w:asciiTheme="minorHAnsi" w:hAnsiTheme="minorHAnsi"/>
+          <w:color w:val="000000" w:themeColor="text1"/>
+          <w:sz w:val="26"/>
+          <w:szCs w:val="26"/>
+          <w:lang w:val="it-IT"/>
+        </w:rPr>
+        <w:t>Per quanto riguarda la gestione dei dati persistenti, si è scelto di utilizzare un database relazionale</w:t>
+      </w:r>
+      <w:r>
+        <w:rPr>
+          <w:rFonts w:asciiTheme="minorHAnsi" w:hAnsiTheme="minorHAnsi"/>
+          <w:color w:val="000000" w:themeColor="text1"/>
+          <w:sz w:val="26"/>
+          <w:szCs w:val="26"/>
+          <w:lang w:val="it-IT"/>
+        </w:rPr>
+        <w:t xml:space="preserve"> con DBMS </w:t>
+      </w:r>
+      <w:proofErr w:type="spellStart"/>
+      <w:r>
+        <w:rPr>
+          <w:rFonts w:asciiTheme="minorHAnsi" w:hAnsiTheme="minorHAnsi"/>
+          <w:color w:val="000000" w:themeColor="text1"/>
+          <w:sz w:val="26"/>
+          <w:szCs w:val="26"/>
+          <w:lang w:val="it-IT"/>
+        </w:rPr>
+        <w:t>MySQL</w:t>
+      </w:r>
+      <w:proofErr w:type="spellEnd"/>
+      <w:r>
+        <w:rPr>
+          <w:rFonts w:asciiTheme="minorHAnsi" w:hAnsiTheme="minorHAnsi"/>
+          <w:color w:val="000000" w:themeColor="text1"/>
+          <w:sz w:val="26"/>
+          <w:szCs w:val="26"/>
+          <w:lang w:val="it-IT"/>
+        </w:rPr>
+        <w:t>, che utilizza il linguaggio SQL p</w:t>
+      </w:r>
+      <w:r>
+        <w:rPr>
+          <w:rFonts w:asciiTheme="minorHAnsi" w:hAnsiTheme="minorHAnsi"/>
+          <w:color w:val="000000" w:themeColor="text1"/>
+          <w:sz w:val="26"/>
+          <w:szCs w:val="26"/>
+          <w:lang w:val="it-IT"/>
+        </w:rPr>
+        <w:t xml:space="preserve">er gestire e interrogare i dati, poiché </w:t>
+      </w:r>
+      <w:r>
+        <w:rPr>
+          <w:rFonts w:asciiTheme="minorHAnsi" w:hAnsiTheme="minorHAnsi"/>
+          <w:color w:val="000000" w:themeColor="text1"/>
+          <w:sz w:val="26"/>
+          <w:szCs w:val="26"/>
+          <w:lang w:val="it-IT"/>
+        </w:rPr>
+        <w:t xml:space="preserve">il database </w:t>
+      </w:r>
+      <w:r>
+        <w:rPr>
+          <w:rFonts w:asciiTheme="minorHAnsi" w:hAnsiTheme="minorHAnsi"/>
+          <w:color w:val="000000" w:themeColor="text1"/>
+          <w:sz w:val="26"/>
+          <w:szCs w:val="26"/>
+          <w:lang w:val="it-IT"/>
+        </w:rPr>
+        <w:t>è scalabile e fornisce servizi per la gestione della concorrenza, il controllo degli accessi, il recupero da arresto.</w:t>
+      </w:r>
+    </w:p>
+    <w:p>
+      <w:pPr>
+        <w:jc w:val="both"/>
+        <w:rPr>
+          <w:rFonts w:asciiTheme="minorHAnsi" w:hAnsiTheme="minorHAnsi"/>
+          <w:color w:val="000000" w:themeColor="text1"/>
+          <w:sz w:val="26"/>
+          <w:szCs w:val="26"/>
+          <w:lang w:val="it-IT"/>
+        </w:rPr>
+      </w:pPr>
+    </w:p>
+    <w:p>
+      <w:pPr>
+        <w:pStyle w:val="Titolosommario"/>
+        <w:outlineLvl w:val="1"/>
         <w:rPr>
           <w:rFonts w:asciiTheme="minorHAnsi" w:hAnsiTheme="minorHAnsi"/>
           <w:b/>
           <w:color w:val="FF0000"/>
+          <w:sz w:val="28"/>
+          <w:szCs w:val="28"/>
+        </w:rPr>
+      </w:pPr>
+      <w:bookmarkStart w:id="17" w:name="_Toc157102527"/>
+      <w:r>
+        <w:rPr>
+          <w:rFonts w:asciiTheme="minorHAnsi" w:hAnsiTheme="minorHAnsi"/>
+          <w:b/>
+          <w:color w:val="FF0000"/>
+          <w:sz w:val="28"/>
+          <w:szCs w:val="28"/>
+        </w:rPr>
+        <w:t>3.2 Decomposizione in sottosistemi</w:t>
+      </w:r>
+      <w:bookmarkEnd w:id="17"/>
+    </w:p>
+    <w:p>
+      <w:pPr>
+        <w:jc w:val="both"/>
+        <w:rPr>
+          <w:rFonts w:asciiTheme="minorHAnsi" w:hAnsiTheme="minorHAnsi"/>
+          <w:color w:val="000000" w:themeColor="text1"/>
+          <w:sz w:val="26"/>
+          <w:szCs w:val="26"/>
+          <w:lang w:val="it-IT"/>
+        </w:rPr>
+      </w:pPr>
+      <w:r>
+        <w:rPr>
+          <w:rFonts w:asciiTheme="minorHAnsi" w:hAnsiTheme="minorHAnsi"/>
+          <w:color w:val="000000" w:themeColor="text1"/>
+          <w:sz w:val="26"/>
+          <w:szCs w:val="26"/>
+          <w:lang w:val="it-IT"/>
+        </w:rPr>
+        <w:t>Analizzando il modello dei casi d’uso ed il modello dinamico presenti nel RAD, si sono individuati i seguenti sottosistemi:</w:t>
+      </w:r>
+    </w:p>
+    <w:p>
+      <w:pPr>
+        <w:pStyle w:val="Paragrafoelenco"/>
+        <w:numPr>
+          <w:ilvl w:val="0"/>
+          <w:numId w:val="9"/>
+        </w:numPr>
+        <w:jc w:val="both"/>
+        <w:rPr>
+          <w:rFonts w:asciiTheme="minorHAnsi" w:hAnsiTheme="minorHAnsi"/>
+          <w:color w:val="000000" w:themeColor="text1"/>
+          <w:sz w:val="26"/>
+          <w:szCs w:val="26"/>
+          <w:lang w:val="it-IT"/>
+        </w:rPr>
+      </w:pPr>
+      <w:proofErr w:type="gramStart"/>
+      <w:r>
+        <w:rPr>
+          <w:rFonts w:asciiTheme="minorHAnsi" w:hAnsiTheme="minorHAnsi"/>
+          <w:color w:val="000000" w:themeColor="text1"/>
+          <w:sz w:val="26"/>
+          <w:szCs w:val="26"/>
+          <w:lang w:val="it-IT"/>
         </w:rPr>
         <w:lastRenderedPageBreak/>
-        <w:t>3. Architettura del sistema software proposto</w:t>
-      </w:r>
-      <w:bookmarkEnd w:id="16"/>
+        <w:t>Registrazione :</w:t>
+      </w:r>
+      <w:proofErr w:type="gramEnd"/>
+      <w:r>
+        <w:rPr>
+          <w:rFonts w:asciiTheme="minorHAnsi" w:hAnsiTheme="minorHAnsi"/>
+          <w:color w:val="000000" w:themeColor="text1"/>
+          <w:sz w:val="26"/>
+          <w:szCs w:val="26"/>
+          <w:lang w:val="it-IT"/>
+        </w:rPr>
+        <w:t xml:space="preserve"> </w:t>
+      </w:r>
+      <w:r>
+        <w:rPr>
+          <w:rFonts w:asciiTheme="minorHAnsi" w:hAnsiTheme="minorHAnsi"/>
+          <w:color w:val="000000" w:themeColor="text1"/>
+          <w:sz w:val="26"/>
+          <w:szCs w:val="26"/>
+          <w:lang w:val="it-IT"/>
+        </w:rPr>
+        <w:t>si occupa di gestire la registrazione dei nuovi clienti del negozio;</w:t>
+      </w:r>
+    </w:p>
+    <w:p>
+      <w:pPr>
+        <w:pStyle w:val="Paragrafoelenco"/>
+        <w:numPr>
+          <w:ilvl w:val="0"/>
+          <w:numId w:val="9"/>
+        </w:numPr>
+        <w:jc w:val="both"/>
+        <w:rPr>
+          <w:rFonts w:asciiTheme="minorHAnsi" w:hAnsiTheme="minorHAnsi"/>
+          <w:color w:val="000000" w:themeColor="text1"/>
+          <w:sz w:val="26"/>
+          <w:szCs w:val="26"/>
+          <w:lang w:val="it-IT"/>
+        </w:rPr>
+      </w:pPr>
+      <w:r>
+        <w:rPr>
+          <w:rFonts w:asciiTheme="minorHAnsi" w:hAnsiTheme="minorHAnsi"/>
+          <w:color w:val="000000" w:themeColor="text1"/>
+          <w:sz w:val="26"/>
+          <w:szCs w:val="26"/>
+          <w:lang w:val="it-IT"/>
+        </w:rPr>
+        <w:t xml:space="preserve">Autenticazione: </w:t>
+      </w:r>
+      <w:r>
+        <w:rPr>
+          <w:rFonts w:asciiTheme="minorHAnsi" w:hAnsiTheme="minorHAnsi"/>
+          <w:color w:val="000000" w:themeColor="text1"/>
+          <w:sz w:val="26"/>
+          <w:szCs w:val="26"/>
+          <w:lang w:val="it-IT"/>
+        </w:rPr>
+        <w:t xml:space="preserve">è responsabile delle funzionalità Login, </w:t>
+      </w:r>
+      <w:proofErr w:type="spellStart"/>
+      <w:r>
+        <w:rPr>
+          <w:rFonts w:asciiTheme="minorHAnsi" w:hAnsiTheme="minorHAnsi"/>
+          <w:color w:val="000000" w:themeColor="text1"/>
+          <w:sz w:val="26"/>
+          <w:szCs w:val="26"/>
+          <w:lang w:val="it-IT"/>
+        </w:rPr>
+        <w:t>Logout</w:t>
+      </w:r>
+      <w:proofErr w:type="spellEnd"/>
+      <w:r>
+        <w:rPr>
+          <w:rFonts w:asciiTheme="minorHAnsi" w:hAnsiTheme="minorHAnsi"/>
+          <w:color w:val="000000" w:themeColor="text1"/>
+          <w:sz w:val="26"/>
+          <w:szCs w:val="26"/>
+          <w:lang w:val="it-IT"/>
+        </w:rPr>
+        <w:t xml:space="preserve">, accesso all’area riservata, modifica dei dati personali e reimpostazione della password </w:t>
+      </w:r>
+      <w:r>
+        <w:rPr>
+          <w:rFonts w:asciiTheme="minorHAnsi" w:hAnsiTheme="minorHAnsi"/>
+          <w:color w:val="000000" w:themeColor="text1"/>
+          <w:sz w:val="26"/>
+          <w:szCs w:val="26"/>
+          <w:lang w:val="it-IT"/>
+        </w:rPr>
+        <w:t>associati al</w:t>
+      </w:r>
+      <w:r>
+        <w:rPr>
+          <w:rFonts w:asciiTheme="minorHAnsi" w:hAnsiTheme="minorHAnsi"/>
+          <w:color w:val="000000" w:themeColor="text1"/>
+          <w:sz w:val="26"/>
+          <w:szCs w:val="26"/>
+          <w:lang w:val="it-IT"/>
+        </w:rPr>
+        <w:t xml:space="preserve"> cliente;</w:t>
+      </w:r>
+    </w:p>
+    <w:p>
+      <w:pPr>
+        <w:pStyle w:val="Paragrafoelenco"/>
+        <w:numPr>
+          <w:ilvl w:val="0"/>
+          <w:numId w:val="9"/>
+        </w:numPr>
+        <w:jc w:val="both"/>
+        <w:rPr>
+          <w:rFonts w:asciiTheme="minorHAnsi" w:hAnsiTheme="minorHAnsi"/>
+          <w:color w:val="000000" w:themeColor="text1"/>
+          <w:sz w:val="26"/>
+          <w:szCs w:val="26"/>
+          <w:lang w:val="it-IT"/>
+        </w:rPr>
+      </w:pPr>
+      <w:r>
+        <w:rPr>
+          <w:rFonts w:asciiTheme="minorHAnsi" w:hAnsiTheme="minorHAnsi"/>
+          <w:color w:val="000000" w:themeColor="text1"/>
+          <w:sz w:val="26"/>
+          <w:szCs w:val="26"/>
+          <w:lang w:val="it-IT"/>
+        </w:rPr>
+        <w:t xml:space="preserve"> </w:t>
+      </w:r>
+      <w:proofErr w:type="spellStart"/>
+      <w:proofErr w:type="gramStart"/>
+      <w:r>
+        <w:rPr>
+          <w:rFonts w:asciiTheme="minorHAnsi" w:hAnsiTheme="minorHAnsi"/>
+          <w:color w:val="000000" w:themeColor="text1"/>
+          <w:sz w:val="26"/>
+          <w:szCs w:val="26"/>
+          <w:lang w:val="it-IT"/>
+        </w:rPr>
+        <w:t>Wishlist</w:t>
+      </w:r>
+      <w:proofErr w:type="spellEnd"/>
+      <w:r>
+        <w:rPr>
+          <w:rFonts w:asciiTheme="minorHAnsi" w:hAnsiTheme="minorHAnsi"/>
+          <w:color w:val="000000" w:themeColor="text1"/>
+          <w:sz w:val="26"/>
+          <w:szCs w:val="26"/>
+          <w:lang w:val="it-IT"/>
+        </w:rPr>
+        <w:t xml:space="preserve"> :</w:t>
+      </w:r>
+      <w:proofErr w:type="gramEnd"/>
+      <w:r>
+        <w:rPr>
+          <w:rFonts w:asciiTheme="minorHAnsi" w:hAnsiTheme="minorHAnsi"/>
+          <w:color w:val="000000" w:themeColor="text1"/>
+          <w:sz w:val="26"/>
+          <w:szCs w:val="26"/>
+          <w:lang w:val="it-IT"/>
+        </w:rPr>
+        <w:t xml:space="preserve"> </w:t>
+      </w:r>
+      <w:r>
+        <w:rPr>
+          <w:rFonts w:asciiTheme="minorHAnsi" w:hAnsiTheme="minorHAnsi"/>
+          <w:color w:val="000000" w:themeColor="text1"/>
+          <w:sz w:val="26"/>
+          <w:szCs w:val="26"/>
+          <w:lang w:val="it-IT"/>
+        </w:rPr>
+        <w:t xml:space="preserve">si occupa della visualizzazione della lista dei desideri del cliente, dell’aggiunta di prodotti e della rimozione degli stessi dalla </w:t>
+      </w:r>
+      <w:proofErr w:type="spellStart"/>
+      <w:r>
+        <w:rPr>
+          <w:rFonts w:asciiTheme="minorHAnsi" w:hAnsiTheme="minorHAnsi"/>
+          <w:color w:val="000000" w:themeColor="text1"/>
+          <w:sz w:val="26"/>
+          <w:szCs w:val="26"/>
+          <w:lang w:val="it-IT"/>
+        </w:rPr>
+        <w:t>wishlist</w:t>
+      </w:r>
+      <w:proofErr w:type="spellEnd"/>
+      <w:r>
+        <w:rPr>
+          <w:rFonts w:asciiTheme="minorHAnsi" w:hAnsiTheme="minorHAnsi"/>
+          <w:color w:val="000000" w:themeColor="text1"/>
+          <w:sz w:val="26"/>
+          <w:szCs w:val="26"/>
+          <w:lang w:val="it-IT"/>
+        </w:rPr>
+        <w:t>;</w:t>
+      </w:r>
+    </w:p>
+    <w:p>
+      <w:pPr>
+        <w:pStyle w:val="Paragrafoelenco"/>
+        <w:numPr>
+          <w:ilvl w:val="0"/>
+          <w:numId w:val="9"/>
+        </w:numPr>
+        <w:jc w:val="both"/>
+        <w:rPr>
+          <w:rFonts w:asciiTheme="minorHAnsi" w:hAnsiTheme="minorHAnsi"/>
+          <w:color w:val="000000" w:themeColor="text1"/>
+          <w:sz w:val="26"/>
+          <w:szCs w:val="26"/>
+          <w:lang w:val="it-IT"/>
+        </w:rPr>
+      </w:pPr>
+      <w:r>
+        <w:rPr>
+          <w:rFonts w:asciiTheme="minorHAnsi" w:hAnsiTheme="minorHAnsi"/>
+          <w:color w:val="000000" w:themeColor="text1"/>
+          <w:sz w:val="26"/>
+          <w:szCs w:val="26"/>
+          <w:lang w:val="it-IT"/>
+        </w:rPr>
+        <w:t>Gestione c</w:t>
+      </w:r>
+      <w:r>
+        <w:rPr>
+          <w:rFonts w:asciiTheme="minorHAnsi" w:hAnsiTheme="minorHAnsi"/>
+          <w:color w:val="000000" w:themeColor="text1"/>
+          <w:sz w:val="26"/>
+          <w:szCs w:val="26"/>
+          <w:lang w:val="it-IT"/>
+        </w:rPr>
+        <w:t xml:space="preserve">arrello: </w:t>
+      </w:r>
+      <w:r>
+        <w:rPr>
+          <w:rFonts w:asciiTheme="minorHAnsi" w:hAnsiTheme="minorHAnsi"/>
+          <w:color w:val="000000" w:themeColor="text1"/>
+          <w:sz w:val="26"/>
+          <w:szCs w:val="26"/>
+          <w:lang w:val="it-IT"/>
+        </w:rPr>
+        <w:t>è responsabile della visualizzazione del carrello virtuale e delle operazioni di aggiunta, rimozione e variazione delle quantità di un prodotto all’interno del carrello;</w:t>
+      </w:r>
+    </w:p>
+    <w:p>
+      <w:pPr>
+        <w:pStyle w:val="Paragrafoelenco"/>
+        <w:numPr>
+          <w:ilvl w:val="0"/>
+          <w:numId w:val="9"/>
+        </w:numPr>
+        <w:jc w:val="both"/>
+        <w:rPr>
+          <w:rFonts w:asciiTheme="minorHAnsi" w:hAnsiTheme="minorHAnsi"/>
+          <w:color w:val="000000" w:themeColor="text1"/>
+          <w:sz w:val="26"/>
+          <w:szCs w:val="26"/>
+          <w:lang w:val="it-IT"/>
+        </w:rPr>
+      </w:pPr>
+      <w:r>
+        <w:rPr>
+          <w:rFonts w:asciiTheme="minorHAnsi" w:hAnsiTheme="minorHAnsi"/>
+          <w:color w:val="000000" w:themeColor="text1"/>
+          <w:sz w:val="26"/>
+          <w:szCs w:val="26"/>
+          <w:lang w:val="it-IT"/>
+        </w:rPr>
+        <w:t xml:space="preserve">Navigazione: </w:t>
+      </w:r>
+      <w:r>
+        <w:rPr>
+          <w:rFonts w:asciiTheme="minorHAnsi" w:hAnsiTheme="minorHAnsi"/>
+          <w:color w:val="000000" w:themeColor="text1"/>
+          <w:sz w:val="26"/>
+          <w:szCs w:val="26"/>
+          <w:lang w:val="it-IT"/>
+        </w:rPr>
+        <w:t xml:space="preserve">si occupa della ricerca di un prodotto nel catalogo per barra di ricerca o per </w:t>
+      </w:r>
+      <w:proofErr w:type="spellStart"/>
+      <w:r>
+        <w:rPr>
+          <w:rFonts w:asciiTheme="minorHAnsi" w:hAnsiTheme="minorHAnsi"/>
+          <w:color w:val="000000" w:themeColor="text1"/>
+          <w:sz w:val="26"/>
+          <w:szCs w:val="26"/>
+          <w:lang w:val="it-IT"/>
+        </w:rPr>
+        <w:t>menù</w:t>
+      </w:r>
+      <w:proofErr w:type="spellEnd"/>
+      <w:r>
+        <w:rPr>
+          <w:rFonts w:asciiTheme="minorHAnsi" w:hAnsiTheme="minorHAnsi"/>
+          <w:color w:val="000000" w:themeColor="text1"/>
+          <w:sz w:val="26"/>
+          <w:szCs w:val="26"/>
+          <w:lang w:val="it-IT"/>
+        </w:rPr>
+        <w:t xml:space="preserve"> di navigazione, della visualizzazione della pagina di risultati della ricerca e della visualizzazione delle referenze di un prodotto;</w:t>
+      </w:r>
+    </w:p>
+    <w:p>
+      <w:pPr>
+        <w:pStyle w:val="Paragrafoelenco"/>
+        <w:numPr>
+          <w:ilvl w:val="0"/>
+          <w:numId w:val="9"/>
+        </w:numPr>
+        <w:jc w:val="both"/>
+        <w:rPr>
+          <w:rFonts w:asciiTheme="minorHAnsi" w:hAnsiTheme="minorHAnsi"/>
+          <w:color w:val="000000" w:themeColor="text1"/>
+          <w:sz w:val="26"/>
+          <w:szCs w:val="26"/>
+          <w:lang w:val="it-IT"/>
+        </w:rPr>
+      </w:pPr>
+      <w:r>
+        <w:rPr>
+          <w:rFonts w:asciiTheme="minorHAnsi" w:hAnsiTheme="minorHAnsi"/>
+          <w:color w:val="000000" w:themeColor="text1"/>
+          <w:sz w:val="26"/>
+          <w:szCs w:val="26"/>
+          <w:lang w:val="it-IT"/>
+        </w:rPr>
+        <w:t xml:space="preserve">Gestione </w:t>
+      </w:r>
+      <w:r>
+        <w:rPr>
+          <w:rFonts w:asciiTheme="minorHAnsi" w:hAnsiTheme="minorHAnsi"/>
+          <w:color w:val="000000" w:themeColor="text1"/>
+          <w:sz w:val="26"/>
+          <w:szCs w:val="26"/>
+          <w:lang w:val="it-IT"/>
+        </w:rPr>
+        <w:t xml:space="preserve">degli </w:t>
+      </w:r>
+      <w:r>
+        <w:rPr>
+          <w:rFonts w:asciiTheme="minorHAnsi" w:hAnsiTheme="minorHAnsi"/>
+          <w:color w:val="000000" w:themeColor="text1"/>
+          <w:sz w:val="26"/>
+          <w:szCs w:val="26"/>
+          <w:lang w:val="it-IT"/>
+        </w:rPr>
+        <w:t xml:space="preserve">ordini: </w:t>
+      </w:r>
+      <w:r>
+        <w:rPr>
+          <w:rFonts w:asciiTheme="minorHAnsi" w:hAnsiTheme="minorHAnsi"/>
+          <w:color w:val="000000" w:themeColor="text1"/>
+          <w:sz w:val="26"/>
+          <w:szCs w:val="26"/>
+          <w:lang w:val="it-IT"/>
+        </w:rPr>
+        <w:t>offre servizi relativi alla creazione (check-out del carrello) e preparazione di un ordine del cliente alla spedizione, della v</w:t>
+      </w:r>
+      <w:r>
+        <w:rPr>
+          <w:rFonts w:asciiTheme="minorHAnsi" w:hAnsiTheme="minorHAnsi"/>
+          <w:color w:val="000000" w:themeColor="text1"/>
+          <w:sz w:val="26"/>
+          <w:szCs w:val="26"/>
+          <w:lang w:val="it-IT"/>
+        </w:rPr>
+        <w:t>is</w:t>
+      </w:r>
+      <w:r>
+        <w:rPr>
+          <w:rFonts w:asciiTheme="minorHAnsi" w:hAnsiTheme="minorHAnsi"/>
+          <w:color w:val="000000" w:themeColor="text1"/>
+          <w:sz w:val="26"/>
+          <w:szCs w:val="26"/>
+          <w:lang w:val="it-IT"/>
+        </w:rPr>
+        <w:t xml:space="preserve">ualizzazione </w:t>
+      </w:r>
+      <w:r>
+        <w:rPr>
+          <w:rFonts w:asciiTheme="minorHAnsi" w:hAnsiTheme="minorHAnsi"/>
+          <w:color w:val="000000" w:themeColor="text1"/>
+          <w:sz w:val="26"/>
+          <w:szCs w:val="26"/>
+          <w:lang w:val="it-IT"/>
+        </w:rPr>
+        <w:t xml:space="preserve">degli </w:t>
+      </w:r>
+      <w:r>
+        <w:rPr>
+          <w:rFonts w:asciiTheme="minorHAnsi" w:hAnsiTheme="minorHAnsi"/>
+          <w:color w:val="000000" w:themeColor="text1"/>
+          <w:sz w:val="26"/>
+          <w:szCs w:val="26"/>
+          <w:lang w:val="it-IT"/>
+        </w:rPr>
+        <w:t>ordini da spedire</w:t>
+      </w:r>
+      <w:r>
+        <w:rPr>
+          <w:rFonts w:asciiTheme="minorHAnsi" w:hAnsiTheme="minorHAnsi"/>
+          <w:color w:val="000000" w:themeColor="text1"/>
+          <w:sz w:val="26"/>
+          <w:szCs w:val="26"/>
+          <w:lang w:val="it-IT"/>
+        </w:rPr>
+        <w:t xml:space="preserve"> e degli ordini evasi dal gestore degli ordini;</w:t>
+      </w:r>
+      <w:r>
+        <w:rPr>
+          <w:rFonts w:asciiTheme="minorHAnsi" w:hAnsiTheme="minorHAnsi"/>
+          <w:color w:val="000000" w:themeColor="text1"/>
+          <w:sz w:val="26"/>
+          <w:szCs w:val="26"/>
+          <w:lang w:val="it-IT"/>
+        </w:rPr>
+        <w:t xml:space="preserve"> </w:t>
+      </w:r>
+    </w:p>
+    <w:p>
+      <w:pPr>
+        <w:pStyle w:val="Paragrafoelenco"/>
+        <w:numPr>
+          <w:ilvl w:val="0"/>
+          <w:numId w:val="9"/>
+        </w:numPr>
+        <w:jc w:val="both"/>
+        <w:rPr>
+          <w:rFonts w:asciiTheme="minorHAnsi" w:hAnsiTheme="minorHAnsi"/>
+          <w:color w:val="000000" w:themeColor="text1"/>
+          <w:sz w:val="26"/>
+          <w:szCs w:val="26"/>
+          <w:lang w:val="it-IT"/>
+        </w:rPr>
+      </w:pPr>
+      <w:r>
+        <w:rPr>
+          <w:rFonts w:asciiTheme="minorHAnsi" w:hAnsiTheme="minorHAnsi"/>
+          <w:color w:val="000000" w:themeColor="text1"/>
+          <w:sz w:val="26"/>
+          <w:szCs w:val="26"/>
+          <w:lang w:val="it-IT"/>
+        </w:rPr>
+        <w:t xml:space="preserve">Gestione approvvigionamenti: </w:t>
+      </w:r>
+      <w:r>
+        <w:rPr>
+          <w:rFonts w:asciiTheme="minorHAnsi" w:hAnsiTheme="minorHAnsi"/>
+          <w:color w:val="000000" w:themeColor="text1"/>
+          <w:sz w:val="26"/>
+          <w:szCs w:val="26"/>
+          <w:lang w:val="it-IT"/>
+        </w:rPr>
+        <w:t>si occupa della visualizzazione ed elaborazione di richieste di approvvigionamento di prodotti fatte dal gestore degli ordini;</w:t>
+      </w:r>
+    </w:p>
+    <w:p>
+      <w:pPr>
+        <w:pStyle w:val="Paragrafoelenco"/>
+        <w:numPr>
+          <w:ilvl w:val="0"/>
+          <w:numId w:val="9"/>
+        </w:numPr>
+        <w:jc w:val="both"/>
+        <w:rPr>
+          <w:rFonts w:asciiTheme="minorHAnsi" w:hAnsiTheme="minorHAnsi"/>
+          <w:color w:val="000000" w:themeColor="text1"/>
+          <w:sz w:val="26"/>
+          <w:szCs w:val="26"/>
+          <w:lang w:val="it-IT"/>
+        </w:rPr>
+      </w:pPr>
+      <w:r>
+        <w:rPr>
+          <w:rFonts w:asciiTheme="minorHAnsi" w:hAnsiTheme="minorHAnsi"/>
+          <w:color w:val="000000" w:themeColor="text1"/>
+          <w:sz w:val="26"/>
+          <w:szCs w:val="26"/>
+          <w:lang w:val="it-IT"/>
+        </w:rPr>
+        <w:t>Gestione</w:t>
+      </w:r>
+      <w:r>
+        <w:rPr>
+          <w:rFonts w:asciiTheme="minorHAnsi" w:hAnsiTheme="minorHAnsi"/>
+          <w:color w:val="000000" w:themeColor="text1"/>
+          <w:sz w:val="26"/>
+          <w:szCs w:val="26"/>
+          <w:lang w:val="it-IT"/>
+        </w:rPr>
+        <w:t xml:space="preserve"> del</w:t>
+      </w:r>
+      <w:r>
+        <w:rPr>
+          <w:rFonts w:asciiTheme="minorHAnsi" w:hAnsiTheme="minorHAnsi"/>
+          <w:color w:val="000000" w:themeColor="text1"/>
+          <w:sz w:val="26"/>
+          <w:szCs w:val="26"/>
+          <w:lang w:val="it-IT"/>
+        </w:rPr>
+        <w:t xml:space="preserve"> catalogo: </w:t>
+      </w:r>
+      <w:r>
+        <w:rPr>
+          <w:rFonts w:asciiTheme="minorHAnsi" w:hAnsiTheme="minorHAnsi"/>
+          <w:color w:val="000000" w:themeColor="text1"/>
+          <w:sz w:val="26"/>
+          <w:szCs w:val="26"/>
+          <w:lang w:val="it-IT"/>
+        </w:rPr>
+        <w:t xml:space="preserve">è responsabile della gestione del catalogo detenuta dal gestore del catalogo (visualizzazione del catalogo, aggiunta di un </w:t>
+      </w:r>
+      <w:proofErr w:type="spellStart"/>
+      <w:r>
+        <w:rPr>
+          <w:rFonts w:asciiTheme="minorHAnsi" w:hAnsiTheme="minorHAnsi"/>
+          <w:color w:val="000000" w:themeColor="text1"/>
+          <w:sz w:val="26"/>
+          <w:szCs w:val="26"/>
+          <w:lang w:val="it-IT"/>
+        </w:rPr>
+        <w:t>prodoto</w:t>
+      </w:r>
+      <w:proofErr w:type="spellEnd"/>
+      <w:r>
+        <w:rPr>
+          <w:rFonts w:asciiTheme="minorHAnsi" w:hAnsiTheme="minorHAnsi"/>
+          <w:color w:val="000000" w:themeColor="text1"/>
+          <w:sz w:val="26"/>
+          <w:szCs w:val="26"/>
+          <w:lang w:val="it-IT"/>
+        </w:rPr>
+        <w:t>, rimozione di un prodotto, modifica delle specifiche di un prodotto);</w:t>
+      </w:r>
+    </w:p>
+    <w:p>
+      <w:pPr>
+        <w:pStyle w:val="Paragrafoelenco"/>
+        <w:numPr>
+          <w:ilvl w:val="0"/>
+          <w:numId w:val="9"/>
+        </w:numPr>
+        <w:jc w:val="both"/>
+        <w:rPr>
+          <w:rFonts w:asciiTheme="minorHAnsi" w:hAnsiTheme="minorHAnsi"/>
+          <w:color w:val="000000" w:themeColor="text1"/>
+          <w:sz w:val="26"/>
+          <w:szCs w:val="26"/>
+          <w:lang w:val="it-IT"/>
+        </w:rPr>
+      </w:pPr>
+      <w:r>
+        <w:rPr>
+          <w:rFonts w:asciiTheme="minorHAnsi" w:hAnsiTheme="minorHAnsi"/>
+          <w:color w:val="000000" w:themeColor="text1"/>
+          <w:sz w:val="26"/>
+          <w:szCs w:val="26"/>
+          <w:lang w:val="it-IT"/>
+        </w:rPr>
+        <w:t>Persistenza: si occupa di gestire la persistenza dei dati con un database</w:t>
+      </w:r>
+      <w:r>
+        <w:rPr>
+          <w:rFonts w:asciiTheme="minorHAnsi" w:hAnsiTheme="minorHAnsi"/>
+          <w:color w:val="000000" w:themeColor="text1"/>
+          <w:sz w:val="26"/>
+          <w:szCs w:val="26"/>
+          <w:lang w:val="it-IT"/>
+        </w:rPr>
+        <w:t>;</w:t>
+      </w:r>
+    </w:p>
+    <w:p>
+      <w:pPr>
+        <w:pStyle w:val="Paragrafoelenco"/>
+        <w:numPr>
+          <w:ilvl w:val="0"/>
+          <w:numId w:val="9"/>
+        </w:numPr>
+        <w:jc w:val="both"/>
+        <w:rPr>
+          <w:rFonts w:asciiTheme="minorHAnsi" w:hAnsiTheme="minorHAnsi"/>
+          <w:color w:val="000000" w:themeColor="text1"/>
+          <w:sz w:val="26"/>
+          <w:szCs w:val="26"/>
+          <w:lang w:val="it-IT"/>
+        </w:rPr>
+      </w:pPr>
+      <w:r>
+        <w:rPr>
+          <w:rFonts w:asciiTheme="minorHAnsi" w:hAnsiTheme="minorHAnsi"/>
+          <w:color w:val="000000" w:themeColor="text1"/>
+          <w:sz w:val="26"/>
+          <w:szCs w:val="26"/>
+          <w:lang w:val="it-IT"/>
+        </w:rPr>
+        <w:t>Storage Connectivity</w:t>
+      </w:r>
+      <w:r>
+        <w:rPr>
+          <w:rFonts w:asciiTheme="minorHAnsi" w:hAnsiTheme="minorHAnsi"/>
+          <w:color w:val="000000" w:themeColor="text1"/>
+          <w:sz w:val="26"/>
+          <w:szCs w:val="26"/>
+          <w:lang w:val="it-IT"/>
+        </w:rPr>
+        <w:t>: si interpone tra i vari sottosistemi e il s</w:t>
+      </w:r>
+      <w:r>
+        <w:rPr>
+          <w:rFonts w:asciiTheme="minorHAnsi" w:hAnsiTheme="minorHAnsi"/>
+          <w:color w:val="000000" w:themeColor="text1"/>
+          <w:sz w:val="26"/>
+          <w:szCs w:val="26"/>
+          <w:lang w:val="it-IT"/>
+        </w:rPr>
+        <w:t>ottosistema</w:t>
+      </w:r>
+      <w:r>
+        <w:rPr>
+          <w:rFonts w:asciiTheme="minorHAnsi" w:hAnsiTheme="minorHAnsi"/>
+          <w:color w:val="000000" w:themeColor="text1"/>
+          <w:sz w:val="26"/>
+          <w:szCs w:val="26"/>
+          <w:lang w:val="it-IT"/>
+        </w:rPr>
+        <w:t xml:space="preserve"> </w:t>
+      </w:r>
+      <w:r>
+        <w:rPr>
+          <w:rFonts w:asciiTheme="minorHAnsi" w:hAnsiTheme="minorHAnsi"/>
+          <w:color w:val="000000" w:themeColor="text1"/>
+          <w:sz w:val="26"/>
+          <w:szCs w:val="26"/>
+          <w:lang w:val="it-IT"/>
+        </w:rPr>
+        <w:t>“</w:t>
+      </w:r>
+      <w:r>
+        <w:rPr>
+          <w:rFonts w:asciiTheme="minorHAnsi" w:hAnsiTheme="minorHAnsi"/>
+          <w:color w:val="000000" w:themeColor="text1"/>
+          <w:sz w:val="26"/>
+          <w:szCs w:val="26"/>
+          <w:lang w:val="it-IT"/>
+        </w:rPr>
+        <w:t>Persistenza</w:t>
+      </w:r>
+      <w:r>
+        <w:rPr>
+          <w:rFonts w:asciiTheme="minorHAnsi" w:hAnsiTheme="minorHAnsi"/>
+          <w:color w:val="000000" w:themeColor="text1"/>
+          <w:sz w:val="26"/>
+          <w:szCs w:val="26"/>
+          <w:lang w:val="it-IT"/>
+        </w:rPr>
+        <w:t>”</w:t>
+      </w:r>
+      <w:r>
+        <w:rPr>
+          <w:rFonts w:asciiTheme="minorHAnsi" w:hAnsiTheme="minorHAnsi"/>
+          <w:color w:val="000000" w:themeColor="text1"/>
+          <w:sz w:val="26"/>
+          <w:szCs w:val="26"/>
+          <w:lang w:val="it-IT"/>
+        </w:rPr>
+        <w:t>.</w:t>
+      </w:r>
+    </w:p>
+    <w:p>
+      <w:pPr>
+        <w:jc w:val="both"/>
+        <w:rPr>
+          <w:rFonts w:asciiTheme="minorHAnsi" w:hAnsiTheme="minorHAnsi"/>
+          <w:color w:val="000000" w:themeColor="text1"/>
+          <w:sz w:val="26"/>
+          <w:szCs w:val="26"/>
+          <w:lang w:val="it-IT"/>
+        </w:rPr>
+      </w:pPr>
+    </w:p>
+    <w:p>
+      <w:pPr>
+        <w:jc w:val="both"/>
+        <w:rPr>
+          <w:rFonts w:asciiTheme="minorHAnsi" w:hAnsiTheme="minorHAnsi"/>
+          <w:color w:val="000000" w:themeColor="text1"/>
+          <w:sz w:val="26"/>
+          <w:szCs w:val="26"/>
+          <w:lang w:val="it-IT"/>
+        </w:rPr>
+      </w:pPr>
+      <w:r>
+        <w:rPr>
+          <w:rFonts w:asciiTheme="minorHAnsi" w:hAnsiTheme="minorHAnsi"/>
+          <w:color w:val="000000" w:themeColor="text1"/>
+          <w:sz w:val="26"/>
+          <w:szCs w:val="26"/>
+          <w:lang w:val="it-IT"/>
+        </w:rPr>
+        <w:t xml:space="preserve">Di seguito si riporta in UML il component </w:t>
+      </w:r>
+      <w:proofErr w:type="spellStart"/>
+      <w:r>
+        <w:rPr>
+          <w:rFonts w:asciiTheme="minorHAnsi" w:hAnsiTheme="minorHAnsi"/>
+          <w:color w:val="000000" w:themeColor="text1"/>
+          <w:sz w:val="26"/>
+          <w:szCs w:val="26"/>
+          <w:lang w:val="it-IT"/>
+        </w:rPr>
+        <w:t>diagram</w:t>
+      </w:r>
+      <w:proofErr w:type="spellEnd"/>
+      <w:r>
+        <w:rPr>
+          <w:rFonts w:asciiTheme="minorHAnsi" w:hAnsiTheme="minorHAnsi"/>
+          <w:color w:val="000000" w:themeColor="text1"/>
+          <w:sz w:val="26"/>
+          <w:szCs w:val="26"/>
+          <w:lang w:val="it-IT"/>
+        </w:rPr>
+        <w:t xml:space="preserve"> relativo alla decomposizione del sistema software:</w:t>
+      </w:r>
+    </w:p>
+    <w:p>
+      <w:pPr>
+        <w:rPr>
+          <w:rFonts w:asciiTheme="minorHAnsi" w:hAnsiTheme="minorHAnsi"/>
+          <w:color w:val="000000" w:themeColor="text1"/>
+          <w:sz w:val="26"/>
+          <w:szCs w:val="26"/>
+          <w:lang w:val="it-IT"/>
+        </w:rPr>
+      </w:pPr>
+      <w:r>
+        <w:rPr>
+          <w:rFonts w:asciiTheme="minorHAnsi" w:hAnsiTheme="minorHAnsi"/>
+          <w:noProof/>
+          <w:color w:val="000000" w:themeColor="text1"/>
+          <w:sz w:val="26"/>
+          <w:szCs w:val="26"/>
+          <w:lang w:val="it-IT"/>
+        </w:rPr>
+        <w:lastRenderedPageBreak/>
+        <w:drawing>
+          <wp:inline distT="0" distB="0" distL="0" distR="0">
+            <wp:extent cx="5943075" cy="3756660"/>
+            <wp:effectExtent l="0" t="0" r="635" b="0"/>
+            <wp:docPr id="4" name="Immagine 4"/>
+            <wp:cNvGraphicFramePr>
+              <a:graphicFrameLocks xmlns:a="http://schemas.openxmlformats.org/drawingml/2006/main" noChangeAspect="1"/>
+            </wp:cNvGraphicFramePr>
+            <a:graphic xmlns:a="http://schemas.openxmlformats.org/drawingml/2006/main">
+              <a:graphicData uri="http://schemas.openxmlformats.org/drawingml/2006/picture">
+                <pic:pic xmlns:pic="http://schemas.openxmlformats.org/drawingml/2006/picture">
+                  <pic:nvPicPr>
+                    <pic:cNvPr id="4" name="componentDiagram.jpeg"/>
+                    <pic:cNvPicPr/>
+                  </pic:nvPicPr>
+                  <pic:blipFill>
+                    <a:blip r:embed="rId13">
+                      <a:extLst>
+                        <a:ext uri="{28A0092B-C50C-407E-A947-70E740481C1C}">
+                          <a14:useLocalDpi xmlns:a14="http://schemas.microsoft.com/office/drawing/2010/main" val="0"/>
+                        </a:ext>
+                      </a:extLst>
+                    </a:blip>
+                    <a:stretch>
+                      <a:fillRect/>
+                    </a:stretch>
+                  </pic:blipFill>
+                  <pic:spPr>
+                    <a:xfrm>
+                      <a:off x="0" y="0"/>
+                      <a:ext cx="5943075" cy="3756660"/>
+                    </a:xfrm>
+                    <a:prstGeom prst="rect">
+                      <a:avLst/>
+                    </a:prstGeom>
+                  </pic:spPr>
+                </pic:pic>
+              </a:graphicData>
+            </a:graphic>
+          </wp:inline>
+        </w:drawing>
+      </w:r>
+    </w:p>
+    <w:p>
+      <w:pPr>
+        <w:rPr>
+          <w:rFonts w:asciiTheme="minorHAnsi" w:hAnsiTheme="minorHAnsi"/>
+          <w:color w:val="000000" w:themeColor="text1"/>
+          <w:sz w:val="26"/>
+          <w:szCs w:val="26"/>
+          <w:lang w:val="it-IT"/>
+        </w:rPr>
+      </w:pPr>
+      <w:r>
+        <w:rPr>
+          <w:rFonts w:asciiTheme="minorHAnsi" w:hAnsiTheme="minorHAnsi"/>
+          <w:color w:val="000000" w:themeColor="text1"/>
+          <w:sz w:val="26"/>
+          <w:szCs w:val="26"/>
+          <w:lang w:val="it-IT"/>
+        </w:rPr>
+        <w:t xml:space="preserve">Alcuni sottosistemi saranno gestiti </w:t>
+      </w:r>
+      <w:r>
+        <w:rPr>
+          <w:rFonts w:asciiTheme="minorHAnsi" w:hAnsiTheme="minorHAnsi"/>
+          <w:color w:val="000000" w:themeColor="text1"/>
+          <w:sz w:val="26"/>
+          <w:szCs w:val="26"/>
+          <w:lang w:val="it-IT"/>
+        </w:rPr>
+        <w:t>dalle seguenti componenti COTS (Commercial off-</w:t>
+      </w:r>
+      <w:r>
+        <w:rPr>
+          <w:rFonts w:asciiTheme="minorHAnsi" w:hAnsiTheme="minorHAnsi"/>
+          <w:color w:val="000000" w:themeColor="text1"/>
+          <w:sz w:val="26"/>
+          <w:szCs w:val="26"/>
+          <w:lang w:val="it-IT"/>
+        </w:rPr>
+        <w:t>the</w:t>
+      </w:r>
+      <w:r>
+        <w:rPr>
+          <w:rFonts w:asciiTheme="minorHAnsi" w:hAnsiTheme="minorHAnsi"/>
+          <w:color w:val="000000" w:themeColor="text1"/>
+          <w:sz w:val="26"/>
+          <w:szCs w:val="26"/>
+          <w:lang w:val="it-IT"/>
+        </w:rPr>
+        <w:t>-</w:t>
+      </w:r>
+      <w:proofErr w:type="spellStart"/>
+      <w:r>
+        <w:rPr>
+          <w:rFonts w:asciiTheme="minorHAnsi" w:hAnsiTheme="minorHAnsi"/>
+          <w:color w:val="000000" w:themeColor="text1"/>
+          <w:sz w:val="26"/>
+          <w:szCs w:val="26"/>
+          <w:lang w:val="it-IT"/>
+        </w:rPr>
+        <w:t>shelf</w:t>
+      </w:r>
+      <w:proofErr w:type="spellEnd"/>
+      <w:r>
+        <w:rPr>
+          <w:rFonts w:asciiTheme="minorHAnsi" w:hAnsiTheme="minorHAnsi"/>
+          <w:color w:val="000000" w:themeColor="text1"/>
+          <w:sz w:val="26"/>
+          <w:szCs w:val="26"/>
+          <w:lang w:val="it-IT"/>
+        </w:rPr>
+        <w:t>):</w:t>
+      </w:r>
+    </w:p>
+    <w:p>
+      <w:pPr>
+        <w:pStyle w:val="Paragrafoelenco"/>
+        <w:numPr>
+          <w:ilvl w:val="0"/>
+          <w:numId w:val="10"/>
+        </w:numPr>
+        <w:rPr>
+          <w:rFonts w:asciiTheme="minorHAnsi" w:hAnsiTheme="minorHAnsi"/>
+          <w:color w:val="000000" w:themeColor="text1"/>
+          <w:sz w:val="26"/>
+          <w:szCs w:val="26"/>
+          <w:lang w:val="it-IT"/>
+        </w:rPr>
+      </w:pPr>
+      <w:r>
+        <w:rPr>
+          <w:rFonts w:asciiTheme="minorHAnsi" w:hAnsiTheme="minorHAnsi"/>
+          <w:color w:val="000000" w:themeColor="text1"/>
+          <w:sz w:val="26"/>
+          <w:szCs w:val="26"/>
+          <w:lang w:val="it-IT"/>
+        </w:rPr>
+        <w:t xml:space="preserve">Persistenza sarà gestita attraverso un DBMS relazionale su sistema </w:t>
+      </w:r>
+      <w:proofErr w:type="spellStart"/>
+      <w:r>
+        <w:rPr>
+          <w:rFonts w:asciiTheme="minorHAnsi" w:hAnsiTheme="minorHAnsi"/>
+          <w:color w:val="000000" w:themeColor="text1"/>
+          <w:sz w:val="26"/>
+          <w:szCs w:val="26"/>
+          <w:lang w:val="it-IT"/>
+        </w:rPr>
+        <w:t>MySQL</w:t>
+      </w:r>
+      <w:proofErr w:type="spellEnd"/>
+      <w:r>
+        <w:rPr>
+          <w:rFonts w:asciiTheme="minorHAnsi" w:hAnsiTheme="minorHAnsi"/>
+          <w:color w:val="000000" w:themeColor="text1"/>
+          <w:sz w:val="26"/>
+          <w:szCs w:val="26"/>
+          <w:lang w:val="it-IT"/>
+        </w:rPr>
+        <w:t>.</w:t>
+      </w:r>
+    </w:p>
+    <w:p>
+      <w:pPr>
+        <w:rPr>
+          <w:rFonts w:asciiTheme="minorHAnsi" w:hAnsiTheme="minorHAnsi"/>
+          <w:color w:val="000000" w:themeColor="text1"/>
+          <w:sz w:val="26"/>
+          <w:szCs w:val="26"/>
+          <w:lang w:val="it-IT"/>
+        </w:rPr>
+      </w:pPr>
+    </w:p>
+    <w:p>
+      <w:pPr>
+        <w:rPr>
+          <w:rFonts w:asciiTheme="minorHAnsi" w:hAnsiTheme="minorHAnsi"/>
+          <w:color w:val="000000" w:themeColor="text1"/>
+          <w:sz w:val="26"/>
+          <w:szCs w:val="26"/>
+          <w:lang w:val="it-IT"/>
+        </w:rPr>
+      </w:pPr>
+      <w:r>
+        <w:rPr>
+          <w:rFonts w:asciiTheme="minorHAnsi" w:hAnsiTheme="minorHAnsi"/>
+          <w:color w:val="000000" w:themeColor="text1"/>
+          <w:sz w:val="26"/>
+          <w:szCs w:val="26"/>
+          <w:lang w:val="it-IT"/>
+        </w:rPr>
+        <w:t xml:space="preserve">Si riporta, inoltre, il diagramma architetturale del sistema software, offrendo una </w:t>
+      </w:r>
+      <w:proofErr w:type="spellStart"/>
+      <w:r>
+        <w:rPr>
+          <w:rFonts w:asciiTheme="minorHAnsi" w:hAnsiTheme="minorHAnsi"/>
+          <w:color w:val="000000" w:themeColor="text1"/>
+          <w:sz w:val="26"/>
+          <w:szCs w:val="26"/>
+          <w:lang w:val="it-IT"/>
+        </w:rPr>
+        <w:t>una</w:t>
+      </w:r>
+      <w:proofErr w:type="spellEnd"/>
+      <w:r>
+        <w:rPr>
+          <w:rFonts w:asciiTheme="minorHAnsi" w:hAnsiTheme="minorHAnsi"/>
+          <w:color w:val="000000" w:themeColor="text1"/>
+          <w:sz w:val="26"/>
+          <w:szCs w:val="26"/>
+          <w:lang w:val="it-IT"/>
+        </w:rPr>
+        <w:t xml:space="preserve"> vista dettagliata di ciascun sottosistema</w:t>
+      </w:r>
+      <w:r>
+        <w:rPr>
+          <w:rFonts w:asciiTheme="minorHAnsi" w:hAnsiTheme="minorHAnsi"/>
+          <w:color w:val="000000" w:themeColor="text1"/>
+          <w:sz w:val="26"/>
+          <w:szCs w:val="26"/>
+          <w:lang w:val="it-IT"/>
+        </w:rPr>
+        <w:t>,</w:t>
+      </w:r>
+      <w:r>
+        <w:rPr>
+          <w:rFonts w:asciiTheme="minorHAnsi" w:hAnsiTheme="minorHAnsi"/>
+          <w:color w:val="000000" w:themeColor="text1"/>
+          <w:sz w:val="26"/>
+          <w:szCs w:val="26"/>
+          <w:lang w:val="it-IT"/>
+        </w:rPr>
+        <w:t xml:space="preserve"> evide</w:t>
+      </w:r>
+      <w:r>
+        <w:rPr>
+          <w:rFonts w:asciiTheme="minorHAnsi" w:hAnsiTheme="minorHAnsi"/>
+          <w:color w:val="000000" w:themeColor="text1"/>
+          <w:sz w:val="26"/>
+          <w:szCs w:val="26"/>
+          <w:lang w:val="it-IT"/>
+        </w:rPr>
+        <w:t>nziando le componenti principali</w:t>
+      </w:r>
+      <w:r>
+        <w:rPr>
+          <w:rFonts w:asciiTheme="minorHAnsi" w:hAnsiTheme="minorHAnsi"/>
+          <w:color w:val="000000" w:themeColor="text1"/>
+          <w:sz w:val="26"/>
+          <w:szCs w:val="26"/>
+          <w:lang w:val="it-IT"/>
+        </w:rPr>
+        <w:t>:</w:t>
+      </w:r>
+    </w:p>
+    <w:p>
+      <w:pPr>
+        <w:pStyle w:val="Paragrafoelenco"/>
+        <w:numPr>
+          <w:ilvl w:val="0"/>
+          <w:numId w:val="10"/>
+        </w:numPr>
+        <w:rPr>
+          <w:rFonts w:asciiTheme="minorHAnsi" w:hAnsiTheme="minorHAnsi"/>
+          <w:color w:val="000000" w:themeColor="text1"/>
+          <w:sz w:val="26"/>
+          <w:szCs w:val="26"/>
+          <w:lang w:val="it-IT"/>
+        </w:rPr>
+      </w:pPr>
+      <w:r>
+        <w:rPr>
+          <w:rFonts w:asciiTheme="minorHAnsi" w:hAnsiTheme="minorHAnsi"/>
+          <w:color w:val="000000" w:themeColor="text1"/>
+          <w:sz w:val="26"/>
+          <w:szCs w:val="26"/>
+          <w:lang w:val="it-IT"/>
+        </w:rPr>
+        <w:t>GUI (</w:t>
+      </w:r>
+      <w:proofErr w:type="spellStart"/>
+      <w:r>
+        <w:rPr>
+          <w:rFonts w:asciiTheme="minorHAnsi" w:hAnsiTheme="minorHAnsi"/>
+          <w:color w:val="000000" w:themeColor="text1"/>
+          <w:sz w:val="26"/>
+          <w:szCs w:val="26"/>
+          <w:lang w:val="it-IT"/>
+        </w:rPr>
+        <w:t>Graphic</w:t>
+      </w:r>
+      <w:proofErr w:type="spellEnd"/>
+      <w:r>
+        <w:rPr>
+          <w:rFonts w:asciiTheme="minorHAnsi" w:hAnsiTheme="minorHAnsi"/>
+          <w:color w:val="000000" w:themeColor="text1"/>
+          <w:sz w:val="26"/>
+          <w:szCs w:val="26"/>
+          <w:lang w:val="it-IT"/>
+        </w:rPr>
+        <w:t xml:space="preserve"> User Interface</w:t>
+      </w:r>
+      <w:r>
+        <w:rPr>
+          <w:rFonts w:asciiTheme="minorHAnsi" w:hAnsiTheme="minorHAnsi"/>
+          <w:color w:val="000000" w:themeColor="text1"/>
+          <w:sz w:val="26"/>
+          <w:szCs w:val="26"/>
+          <w:lang w:val="it-IT"/>
+        </w:rPr>
+        <w:t xml:space="preserve">): </w:t>
+      </w:r>
+      <w:r>
+        <w:rPr>
+          <w:rFonts w:asciiTheme="minorHAnsi" w:hAnsiTheme="minorHAnsi"/>
+          <w:color w:val="000000" w:themeColor="text1"/>
+          <w:sz w:val="26"/>
+          <w:szCs w:val="26"/>
+          <w:lang w:val="it-IT"/>
+        </w:rPr>
+        <w:t xml:space="preserve">contiene le varie </w:t>
+      </w:r>
+      <w:proofErr w:type="spellStart"/>
+      <w:r>
+        <w:rPr>
+          <w:rFonts w:asciiTheme="minorHAnsi" w:hAnsiTheme="minorHAnsi"/>
+          <w:color w:val="000000" w:themeColor="text1"/>
+          <w:sz w:val="26"/>
+          <w:szCs w:val="26"/>
+          <w:lang w:val="it-IT"/>
+        </w:rPr>
+        <w:t>view</w:t>
+      </w:r>
+      <w:proofErr w:type="spellEnd"/>
+      <w:r>
+        <w:rPr>
+          <w:rFonts w:asciiTheme="minorHAnsi" w:hAnsiTheme="minorHAnsi"/>
+          <w:color w:val="000000" w:themeColor="text1"/>
+          <w:sz w:val="26"/>
+          <w:szCs w:val="26"/>
+          <w:lang w:val="it-IT"/>
+        </w:rPr>
+        <w:t xml:space="preserve"> che saranno </w:t>
+      </w:r>
+      <w:proofErr w:type="spellStart"/>
+      <w:r>
+        <w:rPr>
+          <w:rFonts w:asciiTheme="minorHAnsi" w:hAnsiTheme="minorHAnsi"/>
+          <w:color w:val="000000" w:themeColor="text1"/>
+          <w:sz w:val="26"/>
+          <w:szCs w:val="26"/>
+          <w:lang w:val="it-IT"/>
+        </w:rPr>
+        <w:t>renderizzate</w:t>
+      </w:r>
+      <w:proofErr w:type="spellEnd"/>
+      <w:r>
+        <w:rPr>
+          <w:rFonts w:asciiTheme="minorHAnsi" w:hAnsiTheme="minorHAnsi"/>
+          <w:color w:val="000000" w:themeColor="text1"/>
+          <w:sz w:val="26"/>
+          <w:szCs w:val="26"/>
+          <w:lang w:val="it-IT"/>
+        </w:rPr>
+        <w:t xml:space="preserve"> per creare le pagine web da mostrare al cliente.</w:t>
+      </w:r>
+    </w:p>
+    <w:p>
+      <w:pPr>
+        <w:pStyle w:val="Paragrafoelenco"/>
+        <w:numPr>
+          <w:ilvl w:val="0"/>
+          <w:numId w:val="10"/>
+        </w:numPr>
+        <w:rPr>
+          <w:rFonts w:asciiTheme="minorHAnsi" w:hAnsiTheme="minorHAnsi"/>
+          <w:color w:val="000000" w:themeColor="text1"/>
+          <w:sz w:val="26"/>
+          <w:szCs w:val="26"/>
+          <w:lang w:val="it-IT"/>
+        </w:rPr>
+      </w:pPr>
+      <w:r>
+        <w:rPr>
+          <w:rFonts w:asciiTheme="minorHAnsi" w:hAnsiTheme="minorHAnsi"/>
+          <w:color w:val="000000" w:themeColor="text1"/>
+          <w:sz w:val="26"/>
+          <w:szCs w:val="26"/>
+          <w:lang w:val="it-IT"/>
+        </w:rPr>
+        <w:t>Controller: si occupa della logica per il controllo del sistema.</w:t>
+      </w:r>
+    </w:p>
+    <w:p>
+      <w:pPr>
+        <w:pStyle w:val="Paragrafoelenco"/>
+        <w:numPr>
+          <w:ilvl w:val="0"/>
+          <w:numId w:val="10"/>
+        </w:numPr>
+        <w:rPr>
+          <w:rFonts w:asciiTheme="minorHAnsi" w:hAnsiTheme="minorHAnsi"/>
+          <w:color w:val="000000" w:themeColor="text1"/>
+          <w:sz w:val="26"/>
+          <w:szCs w:val="26"/>
+          <w:lang w:val="it-IT"/>
+        </w:rPr>
+      </w:pPr>
+      <w:r>
+        <w:rPr>
+          <w:rFonts w:asciiTheme="minorHAnsi" w:hAnsiTheme="minorHAnsi"/>
+          <w:color w:val="000000" w:themeColor="text1"/>
+          <w:sz w:val="26"/>
+          <w:szCs w:val="26"/>
+          <w:lang w:val="it-IT"/>
+        </w:rPr>
+        <w:t>Service: si occupa della logica di business.</w:t>
+      </w:r>
+    </w:p>
+    <w:p>
+      <w:pPr>
+        <w:pStyle w:val="Paragrafoelenco"/>
+        <w:numPr>
+          <w:ilvl w:val="0"/>
+          <w:numId w:val="10"/>
+        </w:numPr>
+        <w:rPr>
+          <w:rFonts w:asciiTheme="minorHAnsi" w:hAnsiTheme="minorHAnsi"/>
+          <w:color w:val="000000" w:themeColor="text1"/>
+          <w:sz w:val="26"/>
+          <w:szCs w:val="26"/>
+          <w:lang w:val="it-IT"/>
+        </w:rPr>
+      </w:pPr>
+      <w:r>
+        <w:rPr>
+          <w:rFonts w:asciiTheme="minorHAnsi" w:hAnsiTheme="minorHAnsi"/>
+          <w:color w:val="000000" w:themeColor="text1"/>
+          <w:sz w:val="26"/>
+          <w:szCs w:val="26"/>
+          <w:lang w:val="it-IT"/>
+        </w:rPr>
+        <w:t>DAO: Data Access Object, che si occupa di fornire accesso ai dati persistenti.</w:t>
+      </w:r>
+    </w:p>
+    <w:p>
+      <w:pPr>
+        <w:rPr>
+          <w:rFonts w:asciiTheme="minorHAnsi" w:hAnsiTheme="minorHAnsi"/>
+          <w:color w:val="000000" w:themeColor="text1"/>
+          <w:sz w:val="26"/>
+          <w:szCs w:val="26"/>
+          <w:lang w:val="it-IT"/>
+        </w:rPr>
+      </w:pPr>
+      <w:r>
+        <w:rPr>
+          <w:rFonts w:asciiTheme="minorHAnsi" w:hAnsiTheme="minorHAnsi"/>
+          <w:noProof/>
+          <w:color w:val="000000" w:themeColor="text1"/>
+          <w:sz w:val="26"/>
+          <w:szCs w:val="26"/>
+          <w:lang w:val="it-IT"/>
+        </w:rPr>
+        <w:lastRenderedPageBreak/>
+        <w:drawing>
+          <wp:inline distT="0" distB="0" distL="0" distR="0">
+            <wp:extent cx="6436580" cy="2495550"/>
+            <wp:effectExtent l="0" t="0" r="2540" b="0"/>
+            <wp:docPr id="5" name="Immagine 5"/>
+            <wp:cNvGraphicFramePr>
+              <a:graphicFrameLocks xmlns:a="http://schemas.openxmlformats.org/drawingml/2006/main" noChangeAspect="1"/>
+            </wp:cNvGraphicFramePr>
+            <a:graphic xmlns:a="http://schemas.openxmlformats.org/drawingml/2006/main">
+              <a:graphicData uri="http://schemas.openxmlformats.org/drawingml/2006/picture">
+                <pic:pic xmlns:pic="http://schemas.openxmlformats.org/drawingml/2006/picture">
+                  <pic:nvPicPr>
+                    <pic:cNvPr id="5" name="diagrammaArchitetturale.jpeg"/>
+                    <pic:cNvPicPr/>
+                  </pic:nvPicPr>
+                  <pic:blipFill>
+                    <a:blip r:embed="rId14" cstate="print">
+                      <a:extLst>
+                        <a:ext uri="{28A0092B-C50C-407E-A947-70E740481C1C}">
+                          <a14:useLocalDpi xmlns:a14="http://schemas.microsoft.com/office/drawing/2010/main" val="0"/>
+                        </a:ext>
+                      </a:extLst>
+                    </a:blip>
+                    <a:stretch>
+                      <a:fillRect/>
+                    </a:stretch>
+                  </pic:blipFill>
+                  <pic:spPr>
+                    <a:xfrm>
+                      <a:off x="0" y="0"/>
+                      <a:ext cx="6441913" cy="2497618"/>
+                    </a:xfrm>
+                    <a:prstGeom prst="rect">
+                      <a:avLst/>
+                    </a:prstGeom>
+                  </pic:spPr>
+                </pic:pic>
+              </a:graphicData>
+            </a:graphic>
+          </wp:inline>
+        </w:drawing>
+      </w:r>
+    </w:p>
+    <w:p>
+      <w:pPr>
+        <w:rPr>
+          <w:rFonts w:asciiTheme="minorHAnsi" w:hAnsiTheme="minorHAnsi"/>
+          <w:color w:val="000000" w:themeColor="text1"/>
+          <w:sz w:val="26"/>
+          <w:szCs w:val="26"/>
+          <w:lang w:val="it-IT"/>
+        </w:rPr>
+      </w:pPr>
+    </w:p>
+    <w:p>
+      <w:pPr>
+        <w:pStyle w:val="Titolosommario"/>
+        <w:outlineLvl w:val="1"/>
+        <w:rPr>
+          <w:rFonts w:asciiTheme="minorHAnsi" w:hAnsiTheme="minorHAnsi"/>
+          <w:b/>
+          <w:color w:val="FF0000"/>
+          <w:sz w:val="28"/>
+          <w:szCs w:val="28"/>
+        </w:rPr>
+      </w:pPr>
+      <w:bookmarkStart w:id="18" w:name="_Toc157102528"/>
+      <w:r>
+        <w:rPr>
+          <w:rFonts w:asciiTheme="minorHAnsi" w:hAnsiTheme="minorHAnsi"/>
+          <w:b/>
+          <w:color w:val="FF0000"/>
+          <w:sz w:val="28"/>
+          <w:szCs w:val="28"/>
+        </w:rPr>
+        <w:t xml:space="preserve">3.3 </w:t>
+      </w:r>
+      <w:proofErr w:type="spellStart"/>
+      <w:r>
+        <w:rPr>
+          <w:rFonts w:asciiTheme="minorHAnsi" w:hAnsiTheme="minorHAnsi"/>
+          <w:b/>
+          <w:color w:val="FF0000"/>
+          <w:sz w:val="28"/>
+          <w:szCs w:val="28"/>
+        </w:rPr>
+        <w:t>Mapping</w:t>
+      </w:r>
+      <w:proofErr w:type="spellEnd"/>
+      <w:r>
+        <w:rPr>
+          <w:rFonts w:asciiTheme="minorHAnsi" w:hAnsiTheme="minorHAnsi"/>
+          <w:b/>
+          <w:color w:val="FF0000"/>
+          <w:sz w:val="28"/>
+          <w:szCs w:val="28"/>
+        </w:rPr>
+        <w:t xml:space="preserve"> hardware/software</w:t>
+      </w:r>
+      <w:bookmarkEnd w:id="18"/>
+    </w:p>
+    <w:p>
+      <w:pPr>
+        <w:rPr>
+          <w:rFonts w:asciiTheme="minorHAnsi" w:hAnsiTheme="minorHAnsi"/>
+          <w:color w:val="000000" w:themeColor="text1"/>
+          <w:sz w:val="26"/>
+          <w:szCs w:val="26"/>
+          <w:lang w:val="it-IT"/>
+        </w:rPr>
+      </w:pPr>
+      <w:r>
+        <w:rPr>
+          <w:rFonts w:asciiTheme="minorHAnsi" w:hAnsiTheme="minorHAnsi"/>
+          <w:color w:val="000000" w:themeColor="text1"/>
+          <w:sz w:val="26"/>
+          <w:szCs w:val="26"/>
+          <w:lang w:val="it-IT"/>
+        </w:rPr>
+        <w:t>L’ applicazione web che verrà sviluppata si basa su una piattaforma hardware costituta da un server che risponde alle r</w:t>
+      </w:r>
+      <w:r>
+        <w:rPr>
+          <w:rFonts w:asciiTheme="minorHAnsi" w:hAnsiTheme="minorHAnsi"/>
+          <w:color w:val="000000" w:themeColor="text1"/>
+          <w:sz w:val="26"/>
+          <w:szCs w:val="26"/>
+          <w:lang w:val="it-IT"/>
+        </w:rPr>
+        <w:t xml:space="preserve">ichieste effettuate dai clienti; tali clienti effettueranno le richieste </w:t>
+      </w:r>
+      <w:r>
+        <w:rPr>
+          <w:rFonts w:asciiTheme="minorHAnsi" w:hAnsiTheme="minorHAnsi"/>
+          <w:color w:val="000000" w:themeColor="text1"/>
+          <w:sz w:val="26"/>
+          <w:szCs w:val="26"/>
+          <w:lang w:val="it-IT"/>
+        </w:rPr>
+        <w:t>da una qualsiasi macchina con un browser ed una connessione ad Internet.</w:t>
+      </w:r>
+    </w:p>
+    <w:p>
+      <w:pPr>
+        <w:rPr>
+          <w:rFonts w:asciiTheme="minorHAnsi" w:hAnsiTheme="minorHAnsi"/>
+          <w:color w:val="000000" w:themeColor="text1"/>
+          <w:sz w:val="26"/>
+          <w:szCs w:val="26"/>
+          <w:lang w:val="it-IT"/>
+        </w:rPr>
+      </w:pPr>
+      <w:r>
+        <w:rPr>
+          <w:rFonts w:asciiTheme="minorHAnsi" w:hAnsiTheme="minorHAnsi"/>
+          <w:color w:val="000000" w:themeColor="text1"/>
+          <w:sz w:val="26"/>
+          <w:szCs w:val="26"/>
+          <w:lang w:val="it-IT"/>
+        </w:rPr>
+        <w:t>Visto che</w:t>
+      </w:r>
+      <w:r>
+        <w:rPr>
+          <w:rFonts w:asciiTheme="minorHAnsi" w:hAnsiTheme="minorHAnsi"/>
+          <w:color w:val="000000" w:themeColor="text1"/>
+          <w:sz w:val="26"/>
+          <w:szCs w:val="26"/>
+          <w:lang w:val="it-IT"/>
+        </w:rPr>
+        <w:t xml:space="preserve"> il nostro sistema è una </w:t>
+      </w:r>
+      <w:r>
+        <w:rPr>
+          <w:rFonts w:asciiTheme="minorHAnsi" w:hAnsiTheme="minorHAnsi"/>
+          <w:color w:val="000000" w:themeColor="text1"/>
+          <w:sz w:val="26"/>
+          <w:szCs w:val="26"/>
+          <w:lang w:val="it-IT"/>
+        </w:rPr>
+        <w:t>applicazione Web-</w:t>
+      </w:r>
+      <w:proofErr w:type="spellStart"/>
+      <w:r>
+        <w:rPr>
+          <w:rFonts w:asciiTheme="minorHAnsi" w:hAnsiTheme="minorHAnsi"/>
+          <w:color w:val="000000" w:themeColor="text1"/>
+          <w:sz w:val="26"/>
+          <w:szCs w:val="26"/>
+          <w:lang w:val="it-IT"/>
+        </w:rPr>
+        <w:t>based</w:t>
+      </w:r>
+      <w:proofErr w:type="spellEnd"/>
+      <w:r>
+        <w:rPr>
+          <w:rFonts w:asciiTheme="minorHAnsi" w:hAnsiTheme="minorHAnsi"/>
+          <w:color w:val="000000" w:themeColor="text1"/>
+          <w:sz w:val="26"/>
+          <w:szCs w:val="26"/>
+          <w:lang w:val="it-IT"/>
+        </w:rPr>
+        <w:t>, residente</w:t>
+      </w:r>
+      <w:r>
+        <w:rPr>
+          <w:rFonts w:asciiTheme="minorHAnsi" w:hAnsiTheme="minorHAnsi"/>
+          <w:color w:val="000000" w:themeColor="text1"/>
+          <w:sz w:val="26"/>
+          <w:szCs w:val="26"/>
+          <w:lang w:val="it-IT"/>
+        </w:rPr>
+        <w:t xml:space="preserve"> su un web server</w:t>
+      </w:r>
+      <w:r>
+        <w:rPr>
+          <w:rFonts w:asciiTheme="minorHAnsi" w:hAnsiTheme="minorHAnsi"/>
+          <w:color w:val="000000" w:themeColor="text1"/>
+          <w:sz w:val="26"/>
+          <w:szCs w:val="26"/>
+          <w:lang w:val="it-IT"/>
+        </w:rPr>
+        <w:t xml:space="preserve"> basata</w:t>
+      </w:r>
+      <w:r>
+        <w:rPr>
+          <w:rFonts w:asciiTheme="minorHAnsi" w:hAnsiTheme="minorHAnsi"/>
+          <w:color w:val="000000" w:themeColor="text1"/>
+          <w:sz w:val="26"/>
+          <w:szCs w:val="26"/>
+          <w:lang w:val="it-IT"/>
+        </w:rPr>
+        <w:t xml:space="preserve"> su un’architettura non distribuita, risiede su un solo nodo.</w:t>
+      </w:r>
+    </w:p>
+    <w:p>
+      <w:pPr>
+        <w:rPr>
+          <w:rFonts w:asciiTheme="minorHAnsi" w:hAnsiTheme="minorHAnsi"/>
+          <w:color w:val="000000" w:themeColor="text1"/>
+          <w:sz w:val="26"/>
+          <w:szCs w:val="26"/>
+          <w:lang w:val="it-IT"/>
+        </w:rPr>
+      </w:pPr>
+      <w:r>
+        <w:rPr>
+          <w:rFonts w:asciiTheme="minorHAnsi" w:hAnsiTheme="minorHAnsi"/>
+          <w:color w:val="000000" w:themeColor="text1"/>
+          <w:sz w:val="26"/>
+          <w:szCs w:val="26"/>
+          <w:lang w:val="it-IT"/>
+        </w:rPr>
+        <w:t xml:space="preserve">Si illustra di seguito </w:t>
+      </w:r>
+      <w:r>
+        <w:rPr>
+          <w:rFonts w:asciiTheme="minorHAnsi" w:hAnsiTheme="minorHAnsi"/>
+          <w:color w:val="000000" w:themeColor="text1"/>
+          <w:sz w:val="26"/>
+          <w:szCs w:val="26"/>
+          <w:lang w:val="it-IT"/>
+        </w:rPr>
+        <w:t xml:space="preserve">un UML </w:t>
+      </w:r>
+      <w:proofErr w:type="spellStart"/>
+      <w:r>
+        <w:rPr>
+          <w:rFonts w:asciiTheme="minorHAnsi" w:hAnsiTheme="minorHAnsi"/>
+          <w:color w:val="000000" w:themeColor="text1"/>
+          <w:sz w:val="26"/>
+          <w:szCs w:val="26"/>
+          <w:lang w:val="it-IT"/>
+        </w:rPr>
+        <w:t>deployment</w:t>
+      </w:r>
+      <w:proofErr w:type="spellEnd"/>
+      <w:r>
+        <w:rPr>
+          <w:rFonts w:asciiTheme="minorHAnsi" w:hAnsiTheme="minorHAnsi"/>
+          <w:color w:val="000000" w:themeColor="text1"/>
+          <w:sz w:val="26"/>
+          <w:szCs w:val="26"/>
+          <w:lang w:val="it-IT"/>
+        </w:rPr>
+        <w:t xml:space="preserve"> </w:t>
+      </w:r>
+      <w:proofErr w:type="spellStart"/>
+      <w:r>
+        <w:rPr>
+          <w:rFonts w:asciiTheme="minorHAnsi" w:hAnsiTheme="minorHAnsi"/>
+          <w:color w:val="000000" w:themeColor="text1"/>
+          <w:sz w:val="26"/>
+          <w:szCs w:val="26"/>
+          <w:lang w:val="it-IT"/>
+        </w:rPr>
+        <w:t>diagram</w:t>
+      </w:r>
+      <w:proofErr w:type="spellEnd"/>
+      <w:r>
+        <w:rPr>
+          <w:rFonts w:asciiTheme="minorHAnsi" w:hAnsiTheme="minorHAnsi"/>
+          <w:color w:val="000000" w:themeColor="text1"/>
+          <w:sz w:val="26"/>
+          <w:szCs w:val="26"/>
+          <w:lang w:val="it-IT"/>
+        </w:rPr>
+        <w:t xml:space="preserve"> che descrive il </w:t>
+      </w:r>
+      <w:proofErr w:type="spellStart"/>
+      <w:r>
+        <w:rPr>
+          <w:rFonts w:asciiTheme="minorHAnsi" w:hAnsiTheme="minorHAnsi"/>
+          <w:color w:val="000000" w:themeColor="text1"/>
+          <w:sz w:val="26"/>
+          <w:szCs w:val="26"/>
+          <w:lang w:val="it-IT"/>
+        </w:rPr>
+        <w:t>mapping</w:t>
+      </w:r>
+      <w:proofErr w:type="spellEnd"/>
+      <w:r>
+        <w:rPr>
+          <w:rFonts w:asciiTheme="minorHAnsi" w:hAnsiTheme="minorHAnsi"/>
+          <w:color w:val="000000" w:themeColor="text1"/>
+          <w:sz w:val="26"/>
+          <w:szCs w:val="26"/>
+          <w:lang w:val="it-IT"/>
+        </w:rPr>
+        <w:t xml:space="preserve"> hardware/software.</w:t>
+      </w:r>
+      <w:bookmarkStart w:id="19" w:name="_GoBack"/>
+      <w:bookmarkEnd w:id="19"/>
+    </w:p>
+    <w:p>
+      <w:pPr>
+        <w:rPr>
+          <w:rFonts w:asciiTheme="minorHAnsi" w:hAnsiTheme="minorHAnsi"/>
+          <w:color w:val="000000" w:themeColor="text1"/>
+          <w:sz w:val="26"/>
+          <w:szCs w:val="26"/>
+          <w:lang w:val="it-IT"/>
+        </w:rPr>
+      </w:pPr>
+      <w:r>
+        <w:rPr>
+          <w:rFonts w:asciiTheme="minorHAnsi" w:hAnsiTheme="minorHAnsi"/>
+          <w:noProof/>
+          <w:color w:val="000000" w:themeColor="text1"/>
+          <w:sz w:val="26"/>
+          <w:szCs w:val="26"/>
+          <w:lang w:val="it-IT"/>
+        </w:rPr>
+        <w:lastRenderedPageBreak/>
+        <w:drawing>
+          <wp:inline distT="0" distB="0" distL="0" distR="0">
+            <wp:extent cx="5943600" cy="6566535"/>
+            <wp:effectExtent l="0" t="0" r="0" b="5715"/>
+            <wp:docPr id="6" name="Immagine 6"/>
+            <wp:cNvGraphicFramePr>
+              <a:graphicFrameLocks xmlns:a="http://schemas.openxmlformats.org/drawingml/2006/main" noChangeAspect="1"/>
+            </wp:cNvGraphicFramePr>
+            <a:graphic xmlns:a="http://schemas.openxmlformats.org/drawingml/2006/main">
+              <a:graphicData uri="http://schemas.openxmlformats.org/drawingml/2006/picture">
+                <pic:pic xmlns:pic="http://schemas.openxmlformats.org/drawingml/2006/picture">
+                  <pic:nvPicPr>
+                    <pic:cNvPr id="6" name="MappingHwSw.png"/>
+                    <pic:cNvPicPr/>
+                  </pic:nvPicPr>
+                  <pic:blipFill>
+                    <a:blip r:embed="rId15">
+                      <a:extLst>
+                        <a:ext uri="{28A0092B-C50C-407E-A947-70E740481C1C}">
+                          <a14:useLocalDpi xmlns:a14="http://schemas.microsoft.com/office/drawing/2010/main" val="0"/>
+                        </a:ext>
+                      </a:extLst>
+                    </a:blip>
+                    <a:stretch>
+                      <a:fillRect/>
+                    </a:stretch>
+                  </pic:blipFill>
+                  <pic:spPr>
+                    <a:xfrm>
+                      <a:off x="0" y="0"/>
+                      <a:ext cx="5943600" cy="6566535"/>
+                    </a:xfrm>
+                    <a:prstGeom prst="rect">
+                      <a:avLst/>
+                    </a:prstGeom>
+                  </pic:spPr>
+                </pic:pic>
+              </a:graphicData>
+            </a:graphic>
+          </wp:inline>
+        </w:drawing>
+      </w:r>
     </w:p>
     <w:sectPr>
       <w:pgSz w:w="12240" w:h="15840"/>
@@ -12689,7 +15411,7 @@
       <w:rPr>
         <w:noProof/>
       </w:rPr>
-      <w:t>8</w:t>
+      <w:t>14</w:t>
     </w:r>
     <w:r>
       <w:fldChar w:fldCharType="end"/>
@@ -13255,9 +15977,9 @@
     </w:lvl>
   </w:abstractNum>
   <w:abstractNum w:abstractNumId="2" w15:restartNumberingAfterBreak="0">
-    <w:nsid w:val="2F342577"/>
+    <w:nsid w:val="0DD61005"/>
     <w:multiLevelType w:val="hybridMultilevel"/>
-    <w:tmpl w:val="F1981346"/>
+    <w:tmpl w:val="725C9FF4"/>
     <w:lvl w:ilvl="0" w:tplc="04100001">
       <w:start w:val="1"/>
       <w:numFmt w:val="bullet"/>
@@ -13368,95 +16090,9 @@
     </w:lvl>
   </w:abstractNum>
   <w:abstractNum w:abstractNumId="3" w15:restartNumberingAfterBreak="0">
-    <w:nsid w:val="5895177F"/>
+    <w:nsid w:val="2F342577"/>
     <w:multiLevelType w:val="hybridMultilevel"/>
-    <w:tmpl w:val="CE5AE712"/>
-    <w:lvl w:ilvl="0" w:tplc="0410000F">
-      <w:start w:val="1"/>
-      <w:numFmt w:val="decimal"/>
-      <w:lvlText w:val="%1."/>
-      <w:lvlJc w:val="left"/>
-      <w:pPr>
-        <w:ind w:left="720" w:hanging="360"/>
-      </w:pPr>
-    </w:lvl>
-    <w:lvl w:ilvl="1" w:tplc="04100019" w:tentative="1">
-      <w:start w:val="1"/>
-      <w:numFmt w:val="lowerLetter"/>
-      <w:lvlText w:val="%2."/>
-      <w:lvlJc w:val="left"/>
-      <w:pPr>
-        <w:ind w:left="1440" w:hanging="360"/>
-      </w:pPr>
-    </w:lvl>
-    <w:lvl w:ilvl="2" w:tplc="0410001B" w:tentative="1">
-      <w:start w:val="1"/>
-      <w:numFmt w:val="lowerRoman"/>
-      <w:lvlText w:val="%3."/>
-      <w:lvlJc w:val="right"/>
-      <w:pPr>
-        <w:ind w:left="2160" w:hanging="180"/>
-      </w:pPr>
-    </w:lvl>
-    <w:lvl w:ilvl="3" w:tplc="0410000F" w:tentative="1">
-      <w:start w:val="1"/>
-      <w:numFmt w:val="decimal"/>
-      <w:lvlText w:val="%4."/>
-      <w:lvlJc w:val="left"/>
-      <w:pPr>
-        <w:ind w:left="2880" w:hanging="360"/>
-      </w:pPr>
-    </w:lvl>
-    <w:lvl w:ilvl="4" w:tplc="04100019" w:tentative="1">
-      <w:start w:val="1"/>
-      <w:numFmt w:val="lowerLetter"/>
-      <w:lvlText w:val="%5."/>
-      <w:lvlJc w:val="left"/>
-      <w:pPr>
-        <w:ind w:left="3600" w:hanging="360"/>
-      </w:pPr>
-    </w:lvl>
-    <w:lvl w:ilvl="5" w:tplc="0410001B" w:tentative="1">
-      <w:start w:val="1"/>
-      <w:numFmt w:val="lowerRoman"/>
-      <w:lvlText w:val="%6."/>
-      <w:lvlJc w:val="right"/>
-      <w:pPr>
-        <w:ind w:left="4320" w:hanging="180"/>
-      </w:pPr>
-    </w:lvl>
-    <w:lvl w:ilvl="6" w:tplc="0410000F" w:tentative="1">
-      <w:start w:val="1"/>
-      <w:numFmt w:val="decimal"/>
-      <w:lvlText w:val="%7."/>
-      <w:lvlJc w:val="left"/>
-      <w:pPr>
-        <w:ind w:left="5040" w:hanging="360"/>
-      </w:pPr>
-    </w:lvl>
-    <w:lvl w:ilvl="7" w:tplc="04100019" w:tentative="1">
-      <w:start w:val="1"/>
-      <w:numFmt w:val="lowerLetter"/>
-      <w:lvlText w:val="%8."/>
-      <w:lvlJc w:val="left"/>
-      <w:pPr>
-        <w:ind w:left="5760" w:hanging="360"/>
-      </w:pPr>
-    </w:lvl>
-    <w:lvl w:ilvl="8" w:tplc="0410001B" w:tentative="1">
-      <w:start w:val="1"/>
-      <w:numFmt w:val="lowerRoman"/>
-      <w:lvlText w:val="%9."/>
-      <w:lvlJc w:val="right"/>
-      <w:pPr>
-        <w:ind w:left="6480" w:hanging="180"/>
-      </w:pPr>
-    </w:lvl>
-  </w:abstractNum>
-  <w:abstractNum w:abstractNumId="4" w15:restartNumberingAfterBreak="0">
-    <w:nsid w:val="6E922D87"/>
-    <w:multiLevelType w:val="hybridMultilevel"/>
-    <w:tmpl w:val="889EA4C8"/>
+    <w:tmpl w:val="F1981346"/>
     <w:lvl w:ilvl="0" w:tplc="04100001">
       <w:start w:val="1"/>
       <w:numFmt w:val="bullet"/>
@@ -13566,10 +16202,10 @@
       </w:rPr>
     </w:lvl>
   </w:abstractNum>
-  <w:abstractNum w:abstractNumId="5" w15:restartNumberingAfterBreak="0">
-    <w:nsid w:val="7951728A"/>
+  <w:abstractNum w:abstractNumId="4" w15:restartNumberingAfterBreak="0">
+    <w:nsid w:val="513E735D"/>
     <w:multiLevelType w:val="hybridMultilevel"/>
-    <w:tmpl w:val="EBBE82A8"/>
+    <w:tmpl w:val="30A6D4B0"/>
     <w:lvl w:ilvl="0" w:tplc="04100001">
       <w:start w:val="1"/>
       <w:numFmt w:val="bullet"/>
@@ -13679,23 +16315,573 @@
       </w:rPr>
     </w:lvl>
   </w:abstractNum>
+  <w:abstractNum w:abstractNumId="5" w15:restartNumberingAfterBreak="0">
+    <w:nsid w:val="5895177F"/>
+    <w:multiLevelType w:val="hybridMultilevel"/>
+    <w:tmpl w:val="CE5AE712"/>
+    <w:lvl w:ilvl="0" w:tplc="0410000F">
+      <w:start w:val="1"/>
+      <w:numFmt w:val="decimal"/>
+      <w:lvlText w:val="%1."/>
+      <w:lvlJc w:val="left"/>
+      <w:pPr>
+        <w:ind w:left="720" w:hanging="360"/>
+      </w:pPr>
+    </w:lvl>
+    <w:lvl w:ilvl="1" w:tplc="04100019" w:tentative="1">
+      <w:start w:val="1"/>
+      <w:numFmt w:val="lowerLetter"/>
+      <w:lvlText w:val="%2."/>
+      <w:lvlJc w:val="left"/>
+      <w:pPr>
+        <w:ind w:left="1440" w:hanging="360"/>
+      </w:pPr>
+    </w:lvl>
+    <w:lvl w:ilvl="2" w:tplc="0410001B" w:tentative="1">
+      <w:start w:val="1"/>
+      <w:numFmt w:val="lowerRoman"/>
+      <w:lvlText w:val="%3."/>
+      <w:lvlJc w:val="right"/>
+      <w:pPr>
+        <w:ind w:left="2160" w:hanging="180"/>
+      </w:pPr>
+    </w:lvl>
+    <w:lvl w:ilvl="3" w:tplc="0410000F" w:tentative="1">
+      <w:start w:val="1"/>
+      <w:numFmt w:val="decimal"/>
+      <w:lvlText w:val="%4."/>
+      <w:lvlJc w:val="left"/>
+      <w:pPr>
+        <w:ind w:left="2880" w:hanging="360"/>
+      </w:pPr>
+    </w:lvl>
+    <w:lvl w:ilvl="4" w:tplc="04100019" w:tentative="1">
+      <w:start w:val="1"/>
+      <w:numFmt w:val="lowerLetter"/>
+      <w:lvlText w:val="%5."/>
+      <w:lvlJc w:val="left"/>
+      <w:pPr>
+        <w:ind w:left="3600" w:hanging="360"/>
+      </w:pPr>
+    </w:lvl>
+    <w:lvl w:ilvl="5" w:tplc="0410001B" w:tentative="1">
+      <w:start w:val="1"/>
+      <w:numFmt w:val="lowerRoman"/>
+      <w:lvlText w:val="%6."/>
+      <w:lvlJc w:val="right"/>
+      <w:pPr>
+        <w:ind w:left="4320" w:hanging="180"/>
+      </w:pPr>
+    </w:lvl>
+    <w:lvl w:ilvl="6" w:tplc="0410000F" w:tentative="1">
+      <w:start w:val="1"/>
+      <w:numFmt w:val="decimal"/>
+      <w:lvlText w:val="%7."/>
+      <w:lvlJc w:val="left"/>
+      <w:pPr>
+        <w:ind w:left="5040" w:hanging="360"/>
+      </w:pPr>
+    </w:lvl>
+    <w:lvl w:ilvl="7" w:tplc="04100019" w:tentative="1">
+      <w:start w:val="1"/>
+      <w:numFmt w:val="lowerLetter"/>
+      <w:lvlText w:val="%8."/>
+      <w:lvlJc w:val="left"/>
+      <w:pPr>
+        <w:ind w:left="5760" w:hanging="360"/>
+      </w:pPr>
+    </w:lvl>
+    <w:lvl w:ilvl="8" w:tplc="0410001B" w:tentative="1">
+      <w:start w:val="1"/>
+      <w:numFmt w:val="lowerRoman"/>
+      <w:lvlText w:val="%9."/>
+      <w:lvlJc w:val="right"/>
+      <w:pPr>
+        <w:ind w:left="6480" w:hanging="180"/>
+      </w:pPr>
+    </w:lvl>
+  </w:abstractNum>
+  <w:abstractNum w:abstractNumId="6" w15:restartNumberingAfterBreak="0">
+    <w:nsid w:val="5BF477BC"/>
+    <w:multiLevelType w:val="hybridMultilevel"/>
+    <w:tmpl w:val="55EA80DC"/>
+    <w:lvl w:ilvl="0" w:tplc="04100001">
+      <w:start w:val="1"/>
+      <w:numFmt w:val="bullet"/>
+      <w:lvlText w:val=""/>
+      <w:lvlJc w:val="left"/>
+      <w:pPr>
+        <w:ind w:left="720" w:hanging="360"/>
+      </w:pPr>
+      <w:rPr>
+        <w:rFonts w:ascii="Symbol" w:hAnsi="Symbol" w:hint="default"/>
+      </w:rPr>
+    </w:lvl>
+    <w:lvl w:ilvl="1" w:tplc="04100003" w:tentative="1">
+      <w:start w:val="1"/>
+      <w:numFmt w:val="bullet"/>
+      <w:lvlText w:val="o"/>
+      <w:lvlJc w:val="left"/>
+      <w:pPr>
+        <w:ind w:left="1440" w:hanging="360"/>
+      </w:pPr>
+      <w:rPr>
+        <w:rFonts w:ascii="Courier New" w:hAnsi="Courier New" w:cs="Courier New" w:hint="default"/>
+      </w:rPr>
+    </w:lvl>
+    <w:lvl w:ilvl="2" w:tplc="04100005" w:tentative="1">
+      <w:start w:val="1"/>
+      <w:numFmt w:val="bullet"/>
+      <w:lvlText w:val=""/>
+      <w:lvlJc w:val="left"/>
+      <w:pPr>
+        <w:ind w:left="2160" w:hanging="360"/>
+      </w:pPr>
+      <w:rPr>
+        <w:rFonts w:ascii="Wingdings" w:hAnsi="Wingdings" w:hint="default"/>
+      </w:rPr>
+    </w:lvl>
+    <w:lvl w:ilvl="3" w:tplc="04100001" w:tentative="1">
+      <w:start w:val="1"/>
+      <w:numFmt w:val="bullet"/>
+      <w:lvlText w:val=""/>
+      <w:lvlJc w:val="left"/>
+      <w:pPr>
+        <w:ind w:left="2880" w:hanging="360"/>
+      </w:pPr>
+      <w:rPr>
+        <w:rFonts w:ascii="Symbol" w:hAnsi="Symbol" w:hint="default"/>
+      </w:rPr>
+    </w:lvl>
+    <w:lvl w:ilvl="4" w:tplc="04100003" w:tentative="1">
+      <w:start w:val="1"/>
+      <w:numFmt w:val="bullet"/>
+      <w:lvlText w:val="o"/>
+      <w:lvlJc w:val="left"/>
+      <w:pPr>
+        <w:ind w:left="3600" w:hanging="360"/>
+      </w:pPr>
+      <w:rPr>
+        <w:rFonts w:ascii="Courier New" w:hAnsi="Courier New" w:cs="Courier New" w:hint="default"/>
+      </w:rPr>
+    </w:lvl>
+    <w:lvl w:ilvl="5" w:tplc="04100005" w:tentative="1">
+      <w:start w:val="1"/>
+      <w:numFmt w:val="bullet"/>
+      <w:lvlText w:val=""/>
+      <w:lvlJc w:val="left"/>
+      <w:pPr>
+        <w:ind w:left="4320" w:hanging="360"/>
+      </w:pPr>
+      <w:rPr>
+        <w:rFonts w:ascii="Wingdings" w:hAnsi="Wingdings" w:hint="default"/>
+      </w:rPr>
+    </w:lvl>
+    <w:lvl w:ilvl="6" w:tplc="04100001" w:tentative="1">
+      <w:start w:val="1"/>
+      <w:numFmt w:val="bullet"/>
+      <w:lvlText w:val=""/>
+      <w:lvlJc w:val="left"/>
+      <w:pPr>
+        <w:ind w:left="5040" w:hanging="360"/>
+      </w:pPr>
+      <w:rPr>
+        <w:rFonts w:ascii="Symbol" w:hAnsi="Symbol" w:hint="default"/>
+      </w:rPr>
+    </w:lvl>
+    <w:lvl w:ilvl="7" w:tplc="04100003" w:tentative="1">
+      <w:start w:val="1"/>
+      <w:numFmt w:val="bullet"/>
+      <w:lvlText w:val="o"/>
+      <w:lvlJc w:val="left"/>
+      <w:pPr>
+        <w:ind w:left="5760" w:hanging="360"/>
+      </w:pPr>
+      <w:rPr>
+        <w:rFonts w:ascii="Courier New" w:hAnsi="Courier New" w:cs="Courier New" w:hint="default"/>
+      </w:rPr>
+    </w:lvl>
+    <w:lvl w:ilvl="8" w:tplc="04100005" w:tentative="1">
+      <w:start w:val="1"/>
+      <w:numFmt w:val="bullet"/>
+      <w:lvlText w:val=""/>
+      <w:lvlJc w:val="left"/>
+      <w:pPr>
+        <w:ind w:left="6480" w:hanging="360"/>
+      </w:pPr>
+      <w:rPr>
+        <w:rFonts w:ascii="Wingdings" w:hAnsi="Wingdings" w:hint="default"/>
+      </w:rPr>
+    </w:lvl>
+  </w:abstractNum>
+  <w:abstractNum w:abstractNumId="7" w15:restartNumberingAfterBreak="0">
+    <w:nsid w:val="6E922D87"/>
+    <w:multiLevelType w:val="hybridMultilevel"/>
+    <w:tmpl w:val="889EA4C8"/>
+    <w:lvl w:ilvl="0" w:tplc="04100001">
+      <w:start w:val="1"/>
+      <w:numFmt w:val="bullet"/>
+      <w:lvlText w:val=""/>
+      <w:lvlJc w:val="left"/>
+      <w:pPr>
+        <w:ind w:left="720" w:hanging="360"/>
+      </w:pPr>
+      <w:rPr>
+        <w:rFonts w:ascii="Symbol" w:hAnsi="Symbol" w:hint="default"/>
+      </w:rPr>
+    </w:lvl>
+    <w:lvl w:ilvl="1" w:tplc="04100003" w:tentative="1">
+      <w:start w:val="1"/>
+      <w:numFmt w:val="bullet"/>
+      <w:lvlText w:val="o"/>
+      <w:lvlJc w:val="left"/>
+      <w:pPr>
+        <w:ind w:left="1440" w:hanging="360"/>
+      </w:pPr>
+      <w:rPr>
+        <w:rFonts w:ascii="Courier New" w:hAnsi="Courier New" w:cs="Courier New" w:hint="default"/>
+      </w:rPr>
+    </w:lvl>
+    <w:lvl w:ilvl="2" w:tplc="04100005" w:tentative="1">
+      <w:start w:val="1"/>
+      <w:numFmt w:val="bullet"/>
+      <w:lvlText w:val=""/>
+      <w:lvlJc w:val="left"/>
+      <w:pPr>
+        <w:ind w:left="2160" w:hanging="360"/>
+      </w:pPr>
+      <w:rPr>
+        <w:rFonts w:ascii="Wingdings" w:hAnsi="Wingdings" w:hint="default"/>
+      </w:rPr>
+    </w:lvl>
+    <w:lvl w:ilvl="3" w:tplc="04100001" w:tentative="1">
+      <w:start w:val="1"/>
+      <w:numFmt w:val="bullet"/>
+      <w:lvlText w:val=""/>
+      <w:lvlJc w:val="left"/>
+      <w:pPr>
+        <w:ind w:left="2880" w:hanging="360"/>
+      </w:pPr>
+      <w:rPr>
+        <w:rFonts w:ascii="Symbol" w:hAnsi="Symbol" w:hint="default"/>
+      </w:rPr>
+    </w:lvl>
+    <w:lvl w:ilvl="4" w:tplc="04100003" w:tentative="1">
+      <w:start w:val="1"/>
+      <w:numFmt w:val="bullet"/>
+      <w:lvlText w:val="o"/>
+      <w:lvlJc w:val="left"/>
+      <w:pPr>
+        <w:ind w:left="3600" w:hanging="360"/>
+      </w:pPr>
+      <w:rPr>
+        <w:rFonts w:ascii="Courier New" w:hAnsi="Courier New" w:cs="Courier New" w:hint="default"/>
+      </w:rPr>
+    </w:lvl>
+    <w:lvl w:ilvl="5" w:tplc="04100005" w:tentative="1">
+      <w:start w:val="1"/>
+      <w:numFmt w:val="bullet"/>
+      <w:lvlText w:val=""/>
+      <w:lvlJc w:val="left"/>
+      <w:pPr>
+        <w:ind w:left="4320" w:hanging="360"/>
+      </w:pPr>
+      <w:rPr>
+        <w:rFonts w:ascii="Wingdings" w:hAnsi="Wingdings" w:hint="default"/>
+      </w:rPr>
+    </w:lvl>
+    <w:lvl w:ilvl="6" w:tplc="04100001" w:tentative="1">
+      <w:start w:val="1"/>
+      <w:numFmt w:val="bullet"/>
+      <w:lvlText w:val=""/>
+      <w:lvlJc w:val="left"/>
+      <w:pPr>
+        <w:ind w:left="5040" w:hanging="360"/>
+      </w:pPr>
+      <w:rPr>
+        <w:rFonts w:ascii="Symbol" w:hAnsi="Symbol" w:hint="default"/>
+      </w:rPr>
+    </w:lvl>
+    <w:lvl w:ilvl="7" w:tplc="04100003" w:tentative="1">
+      <w:start w:val="1"/>
+      <w:numFmt w:val="bullet"/>
+      <w:lvlText w:val="o"/>
+      <w:lvlJc w:val="left"/>
+      <w:pPr>
+        <w:ind w:left="5760" w:hanging="360"/>
+      </w:pPr>
+      <w:rPr>
+        <w:rFonts w:ascii="Courier New" w:hAnsi="Courier New" w:cs="Courier New" w:hint="default"/>
+      </w:rPr>
+    </w:lvl>
+    <w:lvl w:ilvl="8" w:tplc="04100005" w:tentative="1">
+      <w:start w:val="1"/>
+      <w:numFmt w:val="bullet"/>
+      <w:lvlText w:val=""/>
+      <w:lvlJc w:val="left"/>
+      <w:pPr>
+        <w:ind w:left="6480" w:hanging="360"/>
+      </w:pPr>
+      <w:rPr>
+        <w:rFonts w:ascii="Wingdings" w:hAnsi="Wingdings" w:hint="default"/>
+      </w:rPr>
+    </w:lvl>
+  </w:abstractNum>
+  <w:abstractNum w:abstractNumId="8" w15:restartNumberingAfterBreak="0">
+    <w:nsid w:val="7951728A"/>
+    <w:multiLevelType w:val="hybridMultilevel"/>
+    <w:tmpl w:val="EBBE82A8"/>
+    <w:lvl w:ilvl="0" w:tplc="04100001">
+      <w:start w:val="1"/>
+      <w:numFmt w:val="bullet"/>
+      <w:lvlText w:val=""/>
+      <w:lvlJc w:val="left"/>
+      <w:pPr>
+        <w:ind w:left="720" w:hanging="360"/>
+      </w:pPr>
+      <w:rPr>
+        <w:rFonts w:ascii="Symbol" w:hAnsi="Symbol" w:hint="default"/>
+      </w:rPr>
+    </w:lvl>
+    <w:lvl w:ilvl="1" w:tplc="04100003" w:tentative="1">
+      <w:start w:val="1"/>
+      <w:numFmt w:val="bullet"/>
+      <w:lvlText w:val="o"/>
+      <w:lvlJc w:val="left"/>
+      <w:pPr>
+        <w:ind w:left="1440" w:hanging="360"/>
+      </w:pPr>
+      <w:rPr>
+        <w:rFonts w:ascii="Courier New" w:hAnsi="Courier New" w:cs="Courier New" w:hint="default"/>
+      </w:rPr>
+    </w:lvl>
+    <w:lvl w:ilvl="2" w:tplc="04100005" w:tentative="1">
+      <w:start w:val="1"/>
+      <w:numFmt w:val="bullet"/>
+      <w:lvlText w:val=""/>
+      <w:lvlJc w:val="left"/>
+      <w:pPr>
+        <w:ind w:left="2160" w:hanging="360"/>
+      </w:pPr>
+      <w:rPr>
+        <w:rFonts w:ascii="Wingdings" w:hAnsi="Wingdings" w:hint="default"/>
+      </w:rPr>
+    </w:lvl>
+    <w:lvl w:ilvl="3" w:tplc="04100001" w:tentative="1">
+      <w:start w:val="1"/>
+      <w:numFmt w:val="bullet"/>
+      <w:lvlText w:val=""/>
+      <w:lvlJc w:val="left"/>
+      <w:pPr>
+        <w:ind w:left="2880" w:hanging="360"/>
+      </w:pPr>
+      <w:rPr>
+        <w:rFonts w:ascii="Symbol" w:hAnsi="Symbol" w:hint="default"/>
+      </w:rPr>
+    </w:lvl>
+    <w:lvl w:ilvl="4" w:tplc="04100003" w:tentative="1">
+      <w:start w:val="1"/>
+      <w:numFmt w:val="bullet"/>
+      <w:lvlText w:val="o"/>
+      <w:lvlJc w:val="left"/>
+      <w:pPr>
+        <w:ind w:left="3600" w:hanging="360"/>
+      </w:pPr>
+      <w:rPr>
+        <w:rFonts w:ascii="Courier New" w:hAnsi="Courier New" w:cs="Courier New" w:hint="default"/>
+      </w:rPr>
+    </w:lvl>
+    <w:lvl w:ilvl="5" w:tplc="04100005" w:tentative="1">
+      <w:start w:val="1"/>
+      <w:numFmt w:val="bullet"/>
+      <w:lvlText w:val=""/>
+      <w:lvlJc w:val="left"/>
+      <w:pPr>
+        <w:ind w:left="4320" w:hanging="360"/>
+      </w:pPr>
+      <w:rPr>
+        <w:rFonts w:ascii="Wingdings" w:hAnsi="Wingdings" w:hint="default"/>
+      </w:rPr>
+    </w:lvl>
+    <w:lvl w:ilvl="6" w:tplc="04100001" w:tentative="1">
+      <w:start w:val="1"/>
+      <w:numFmt w:val="bullet"/>
+      <w:lvlText w:val=""/>
+      <w:lvlJc w:val="left"/>
+      <w:pPr>
+        <w:ind w:left="5040" w:hanging="360"/>
+      </w:pPr>
+      <w:rPr>
+        <w:rFonts w:ascii="Symbol" w:hAnsi="Symbol" w:hint="default"/>
+      </w:rPr>
+    </w:lvl>
+    <w:lvl w:ilvl="7" w:tplc="04100003" w:tentative="1">
+      <w:start w:val="1"/>
+      <w:numFmt w:val="bullet"/>
+      <w:lvlText w:val="o"/>
+      <w:lvlJc w:val="left"/>
+      <w:pPr>
+        <w:ind w:left="5760" w:hanging="360"/>
+      </w:pPr>
+      <w:rPr>
+        <w:rFonts w:ascii="Courier New" w:hAnsi="Courier New" w:cs="Courier New" w:hint="default"/>
+      </w:rPr>
+    </w:lvl>
+    <w:lvl w:ilvl="8" w:tplc="04100005" w:tentative="1">
+      <w:start w:val="1"/>
+      <w:numFmt w:val="bullet"/>
+      <w:lvlText w:val=""/>
+      <w:lvlJc w:val="left"/>
+      <w:pPr>
+        <w:ind w:left="6480" w:hanging="360"/>
+      </w:pPr>
+      <w:rPr>
+        <w:rFonts w:ascii="Wingdings" w:hAnsi="Wingdings" w:hint="default"/>
+      </w:rPr>
+    </w:lvl>
+  </w:abstractNum>
+  <w:abstractNum w:abstractNumId="9" w15:restartNumberingAfterBreak="0">
+    <w:nsid w:val="7E4919F1"/>
+    <w:multiLevelType w:val="hybridMultilevel"/>
+    <w:tmpl w:val="E50EE4C6"/>
+    <w:lvl w:ilvl="0" w:tplc="04100001">
+      <w:start w:val="1"/>
+      <w:numFmt w:val="bullet"/>
+      <w:lvlText w:val=""/>
+      <w:lvlJc w:val="left"/>
+      <w:pPr>
+        <w:ind w:left="720" w:hanging="360"/>
+      </w:pPr>
+      <w:rPr>
+        <w:rFonts w:ascii="Symbol" w:hAnsi="Symbol" w:hint="default"/>
+      </w:rPr>
+    </w:lvl>
+    <w:lvl w:ilvl="1" w:tplc="04100003" w:tentative="1">
+      <w:start w:val="1"/>
+      <w:numFmt w:val="bullet"/>
+      <w:lvlText w:val="o"/>
+      <w:lvlJc w:val="left"/>
+      <w:pPr>
+        <w:ind w:left="1440" w:hanging="360"/>
+      </w:pPr>
+      <w:rPr>
+        <w:rFonts w:ascii="Courier New" w:hAnsi="Courier New" w:cs="Courier New" w:hint="default"/>
+      </w:rPr>
+    </w:lvl>
+    <w:lvl w:ilvl="2" w:tplc="04100005" w:tentative="1">
+      <w:start w:val="1"/>
+      <w:numFmt w:val="bullet"/>
+      <w:lvlText w:val=""/>
+      <w:lvlJc w:val="left"/>
+      <w:pPr>
+        <w:ind w:left="2160" w:hanging="360"/>
+      </w:pPr>
+      <w:rPr>
+        <w:rFonts w:ascii="Wingdings" w:hAnsi="Wingdings" w:hint="default"/>
+      </w:rPr>
+    </w:lvl>
+    <w:lvl w:ilvl="3" w:tplc="04100001" w:tentative="1">
+      <w:start w:val="1"/>
+      <w:numFmt w:val="bullet"/>
+      <w:lvlText w:val=""/>
+      <w:lvlJc w:val="left"/>
+      <w:pPr>
+        <w:ind w:left="2880" w:hanging="360"/>
+      </w:pPr>
+      <w:rPr>
+        <w:rFonts w:ascii="Symbol" w:hAnsi="Symbol" w:hint="default"/>
+      </w:rPr>
+    </w:lvl>
+    <w:lvl w:ilvl="4" w:tplc="04100003" w:tentative="1">
+      <w:start w:val="1"/>
+      <w:numFmt w:val="bullet"/>
+      <w:lvlText w:val="o"/>
+      <w:lvlJc w:val="left"/>
+      <w:pPr>
+        <w:ind w:left="3600" w:hanging="360"/>
+      </w:pPr>
+      <w:rPr>
+        <w:rFonts w:ascii="Courier New" w:hAnsi="Courier New" w:cs="Courier New" w:hint="default"/>
+      </w:rPr>
+    </w:lvl>
+    <w:lvl w:ilvl="5" w:tplc="04100005" w:tentative="1">
+      <w:start w:val="1"/>
+      <w:numFmt w:val="bullet"/>
+      <w:lvlText w:val=""/>
+      <w:lvlJc w:val="left"/>
+      <w:pPr>
+        <w:ind w:left="4320" w:hanging="360"/>
+      </w:pPr>
+      <w:rPr>
+        <w:rFonts w:ascii="Wingdings" w:hAnsi="Wingdings" w:hint="default"/>
+      </w:rPr>
+    </w:lvl>
+    <w:lvl w:ilvl="6" w:tplc="04100001" w:tentative="1">
+      <w:start w:val="1"/>
+      <w:numFmt w:val="bullet"/>
+      <w:lvlText w:val=""/>
+      <w:lvlJc w:val="left"/>
+      <w:pPr>
+        <w:ind w:left="5040" w:hanging="360"/>
+      </w:pPr>
+      <w:rPr>
+        <w:rFonts w:ascii="Symbol" w:hAnsi="Symbol" w:hint="default"/>
+      </w:rPr>
+    </w:lvl>
+    <w:lvl w:ilvl="7" w:tplc="04100003" w:tentative="1">
+      <w:start w:val="1"/>
+      <w:numFmt w:val="bullet"/>
+      <w:lvlText w:val="o"/>
+      <w:lvlJc w:val="left"/>
+      <w:pPr>
+        <w:ind w:left="5760" w:hanging="360"/>
+      </w:pPr>
+      <w:rPr>
+        <w:rFonts w:ascii="Courier New" w:hAnsi="Courier New" w:cs="Courier New" w:hint="default"/>
+      </w:rPr>
+    </w:lvl>
+    <w:lvl w:ilvl="8" w:tplc="04100005" w:tentative="1">
+      <w:start w:val="1"/>
+      <w:numFmt w:val="bullet"/>
+      <w:lvlText w:val=""/>
+      <w:lvlJc w:val="left"/>
+      <w:pPr>
+        <w:ind w:left="6480" w:hanging="360"/>
+      </w:pPr>
+      <w:rPr>
+        <w:rFonts w:ascii="Wingdings" w:hAnsi="Wingdings" w:hint="default"/>
+      </w:rPr>
+    </w:lvl>
+  </w:abstractNum>
   <w:num w:numId="1">
     <w:abstractNumId w:val="0"/>
   </w:num>
   <w:num w:numId="2">
-    <w:abstractNumId w:val="4"/>
+    <w:abstractNumId w:val="7"/>
   </w:num>
   <w:num w:numId="3">
     <w:abstractNumId w:val="1"/>
   </w:num>
   <w:num w:numId="4">
+    <w:abstractNumId w:val="3"/>
+  </w:num>
+  <w:num w:numId="5">
+    <w:abstractNumId w:val="8"/>
+  </w:num>
+  <w:num w:numId="6">
+    <w:abstractNumId w:val="5"/>
+  </w:num>
+  <w:num w:numId="7">
+    <w:abstractNumId w:val="9"/>
+  </w:num>
+  <w:num w:numId="8">
     <w:abstractNumId w:val="2"/>
   </w:num>
-  <w:num w:numId="5">
-    <w:abstractNumId w:val="5"/>
+  <w:num w:numId="9">
+    <w:abstractNumId w:val="6"/>
   </w:num>
-  <w:num w:numId="6">
-    <w:abstractNumId w:val="3"/>
+  <w:num w:numId="10">
+    <w:abstractNumId w:val="4"/>
   </w:num>
   <w:numIdMacAtCleanup w:val="6"/>
 </w:numbering>
@@ -14191,6 +17377,7 @@
   <w:style w:type="character" w:default="1" w:styleId="Carpredefinitoparagrafo">
     <w:name w:val="Default Paragraph Font"/>
     <w:uiPriority w:val="1"/>
+    <w:semiHidden/>
     <w:unhideWhenUsed/>
   </w:style>
   <w:style w:type="table" w:default="1" w:styleId="Tabellanormale">
@@ -15138,7 +18325,7 @@
 </file>
 
 <file path=customXml/itemProps1.xml><?xml version="1.0" encoding="utf-8"?>
-<ds:datastoreItem xmlns:ds="http://schemas.openxmlformats.org/officeDocument/2006/customXml" ds:itemID="{104E2C90-2DD9-4F7E-8B42-365FE97FFABE}">
+<ds:datastoreItem xmlns:ds="http://schemas.openxmlformats.org/officeDocument/2006/customXml" ds:itemID="{27C8F84B-7EA0-4657-9724-FB6D6639F55B}">
   <ds:schemaRefs>
     <ds:schemaRef ds:uri="http://schemas.openxmlformats.org/officeDocument/2006/bibliography"/>
   </ds:schemaRefs>

</xml_diff>

<commit_message>
Stesura sezione "Gestione dei dati persistenti"
Si sta scrivendo la sezione di gestione dei dati persistenti
</commit_message>
<xml_diff>
--- a/Semilavorati/sdd/SDD_TechHeaven.docx
+++ b/Semilavorati/sdd/SDD_TechHeaven.docx
@@ -1892,18 +1892,8 @@
                 <w:sz w:val="26"/>
                 <w:szCs w:val="26"/>
               </w:rPr>
-              <w:t xml:space="preserve">Dorotea </w:t>
-            </w:r>
-            <w:proofErr w:type="spellStart"/>
-            <w:r>
-              <w:rPr>
-                <w:rFonts w:asciiTheme="minorHAnsi" w:eastAsia="Inter" w:hAnsiTheme="minorHAnsi"/>
-                <w:sz w:val="26"/>
-                <w:szCs w:val="26"/>
-              </w:rPr>
-              <w:t>Serrelli</w:t>
-            </w:r>
-            <w:proofErr w:type="spellEnd"/>
+              <w:t>Dorotea Serrelli</w:t>
+            </w:r>
           </w:p>
         </w:tc>
         <w:tc>
@@ -13283,7 +13273,7 @@
           <w:szCs w:val="26"/>
           <w:lang w:val="it-IT"/>
         </w:rPr>
-        <w:t xml:space="preserve"> combinato con il design pattern MVC (Model </w:t>
+        <w:t xml:space="preserve"> combinato con il design pattern </w:t>
       </w:r>
       <w:proofErr w:type="spellStart"/>
       <w:r>
@@ -13294,7 +13284,7 @@
           <w:szCs w:val="26"/>
           <w:lang w:val="it-IT"/>
         </w:rPr>
-        <w:t>View</w:t>
+        <w:t>Observer</w:t>
       </w:r>
       <w:proofErr w:type="spellEnd"/>
       <w:r>
@@ -13305,7 +13295,7 @@
           <w:szCs w:val="26"/>
           <w:lang w:val="it-IT"/>
         </w:rPr>
-        <w:t xml:space="preserve"> Controller).</w:t>
+        <w:t>.</w:t>
       </w:r>
     </w:p>
     <w:p>
@@ -13327,7 +13317,49 @@
           <w:szCs w:val="26"/>
           <w:lang w:val="it-IT"/>
         </w:rPr>
-        <w:t>Il motivo di tale scelta risiede nel fatto che entrambi sono adatti per i sistemi interattivi, in cui è richiesto l’intervento dell’utente e si devono gestire interazioni più complesse tra i componenti del sistema</w:t>
+        <w:t xml:space="preserve">Il motivo di tale scelta risiede nel fatto che </w:t>
+      </w:r>
+      <w:r>
+        <w:rPr>
+          <w:rFonts w:asciiTheme="minorHAnsi" w:hAnsiTheme="minorHAnsi"/>
+          <w:color w:val="000000" w:themeColor="text1"/>
+          <w:sz w:val="26"/>
+          <w:szCs w:val="26"/>
+          <w:lang w:val="it-IT"/>
+        </w:rPr>
+        <w:t>lo stile architetturale Three-</w:t>
+      </w:r>
+      <w:proofErr w:type="spellStart"/>
+      <w:r>
+        <w:rPr>
+          <w:rFonts w:asciiTheme="minorHAnsi" w:hAnsiTheme="minorHAnsi"/>
+          <w:color w:val="000000" w:themeColor="text1"/>
+          <w:sz w:val="26"/>
+          <w:szCs w:val="26"/>
+          <w:lang w:val="it-IT"/>
+        </w:rPr>
+        <w:t>tier</w:t>
+      </w:r>
+      <w:proofErr w:type="spellEnd"/>
+      <w:r>
+        <w:rPr>
+          <w:rFonts w:asciiTheme="minorHAnsi" w:hAnsiTheme="minorHAnsi"/>
+          <w:color w:val="000000" w:themeColor="text1"/>
+          <w:sz w:val="26"/>
+          <w:szCs w:val="26"/>
+          <w:lang w:val="it-IT"/>
+        </w:rPr>
+        <w:t xml:space="preserve"> è adatto</w:t>
+      </w:r>
+      <w:r>
+        <w:rPr>
+          <w:rFonts w:asciiTheme="minorHAnsi" w:hAnsiTheme="minorHAnsi"/>
+          <w:color w:val="000000" w:themeColor="text1"/>
+          <w:sz w:val="26"/>
+          <w:szCs w:val="26"/>
+          <w:lang w:val="it-IT"/>
+        </w:rPr>
+        <w:t xml:space="preserve"> per i sistemi interattivi, in cui è richiesto l’intervento dell’utente e si devono gestire interazioni più complesse tra i componenti del sistema</w:t>
       </w:r>
       <w:r>
         <w:rPr>
@@ -13470,6 +13502,72 @@
           <w:szCs w:val="26"/>
           <w:lang w:val="it-IT"/>
         </w:rPr>
+        <w:t xml:space="preserve">Si è pensato di adottare il design pattern </w:t>
+      </w:r>
+      <w:proofErr w:type="spellStart"/>
+      <w:r>
+        <w:rPr>
+          <w:rFonts w:asciiTheme="minorHAnsi" w:hAnsiTheme="minorHAnsi"/>
+          <w:color w:val="000000" w:themeColor="text1"/>
+          <w:sz w:val="26"/>
+          <w:szCs w:val="26"/>
+          <w:lang w:val="it-IT"/>
+        </w:rPr>
+        <w:t>Observer</w:t>
+      </w:r>
+      <w:proofErr w:type="spellEnd"/>
+      <w:r>
+        <w:rPr>
+          <w:rFonts w:asciiTheme="minorHAnsi" w:hAnsiTheme="minorHAnsi"/>
+          <w:color w:val="000000" w:themeColor="text1"/>
+          <w:sz w:val="26"/>
+          <w:szCs w:val="26"/>
+          <w:lang w:val="it-IT"/>
+        </w:rPr>
+        <w:t xml:space="preserve"> per poter consentire ai componenti che si trovano nel livello di presentazione di poter reagire ai cambiamenti </w:t>
+      </w:r>
+      <w:proofErr w:type="gramStart"/>
+      <w:r>
+        <w:rPr>
+          <w:rFonts w:asciiTheme="minorHAnsi" w:hAnsiTheme="minorHAnsi"/>
+          <w:color w:val="000000" w:themeColor="text1"/>
+          <w:sz w:val="26"/>
+          <w:szCs w:val="26"/>
+          <w:lang w:val="it-IT"/>
+        </w:rPr>
+        <w:t>degli  elementi</w:t>
+      </w:r>
+      <w:proofErr w:type="gramEnd"/>
+      <w:r>
+        <w:rPr>
+          <w:rFonts w:asciiTheme="minorHAnsi" w:hAnsiTheme="minorHAnsi"/>
+          <w:color w:val="000000" w:themeColor="text1"/>
+          <w:sz w:val="26"/>
+          <w:szCs w:val="26"/>
+          <w:lang w:val="it-IT"/>
+        </w:rPr>
+        <w:t xml:space="preserve"> nel livello di Storage.</w:t>
+      </w:r>
+    </w:p>
+    <w:p>
+      <w:pPr>
+        <w:jc w:val="both"/>
+        <w:rPr>
+          <w:rFonts w:asciiTheme="minorHAnsi" w:hAnsiTheme="minorHAnsi"/>
+          <w:color w:val="000000" w:themeColor="text1"/>
+          <w:sz w:val="26"/>
+          <w:szCs w:val="26"/>
+          <w:lang w:val="it-IT"/>
+        </w:rPr>
+      </w:pPr>
+      <w:r>
+        <w:rPr>
+          <w:rFonts w:asciiTheme="minorHAnsi" w:hAnsiTheme="minorHAnsi"/>
+          <w:color w:val="000000" w:themeColor="text1"/>
+          <w:sz w:val="26"/>
+          <w:szCs w:val="26"/>
+          <w:lang w:val="it-IT"/>
+        </w:rPr>
         <w:t xml:space="preserve">Nello sviluppo del sistema si utilizzeranno per la </w:t>
       </w:r>
       <w:r>
@@ -13696,6 +13794,7 @@
           <w:sz w:val="28"/>
           <w:szCs w:val="28"/>
         </w:rPr>
+        <w:lastRenderedPageBreak/>
         <w:t>3.2 Decomposizione in sottosistemi</w:t>
       </w:r>
       <w:bookmarkEnd w:id="17"/>
@@ -13747,7 +13846,6 @@
           <w:szCs w:val="26"/>
           <w:lang w:val="it-IT"/>
         </w:rPr>
-        <w:lastRenderedPageBreak/>
         <w:t>Registrazione :</w:t>
       </w:r>
       <w:proofErr w:type="gramEnd"/>
@@ -14963,8 +15061,8 @@
         <w:lastRenderedPageBreak/>
         <w:drawing>
           <wp:inline distT="0" distB="0" distL="0" distR="0">
-            <wp:extent cx="6436580" cy="2495550"/>
-            <wp:effectExtent l="0" t="0" r="2540" b="0"/>
+            <wp:extent cx="6441732" cy="2497618"/>
+            <wp:effectExtent l="0" t="0" r="0" b="0"/>
             <wp:docPr id="5" name="Immagine 5"/>
             <wp:cNvGraphicFramePr>
               <a:graphicFrameLocks xmlns:a="http://schemas.openxmlformats.org/drawingml/2006/main" noChangeAspect="1"/>
@@ -14991,7 +15089,7 @@
                   <pic:spPr>
                     <a:xfrm>
                       <a:off x="0" y="0"/>
-                      <a:ext cx="6441913" cy="2497618"/>
+                      <a:ext cx="6441732" cy="2497618"/>
                     </a:xfrm>
                     <a:prstGeom prst="rect">
                       <a:avLst/>
@@ -15017,6 +15115,60 @@
     </w:p>
     <w:p>
       <w:pPr>
+        <w:rPr>
+          <w:rFonts w:asciiTheme="minorHAnsi" w:hAnsiTheme="minorHAnsi"/>
+          <w:color w:val="000000" w:themeColor="text1"/>
+          <w:sz w:val="26"/>
+          <w:szCs w:val="26"/>
+          <w:lang w:val="it-IT"/>
+        </w:rPr>
+      </w:pPr>
+    </w:p>
+    <w:p>
+      <w:pPr>
+        <w:rPr>
+          <w:rFonts w:asciiTheme="minorHAnsi" w:hAnsiTheme="minorHAnsi"/>
+          <w:color w:val="000000" w:themeColor="text1"/>
+          <w:sz w:val="26"/>
+          <w:szCs w:val="26"/>
+          <w:lang w:val="it-IT"/>
+        </w:rPr>
+      </w:pPr>
+      <w:r>
+        <w:rPr>
+          <w:rFonts w:asciiTheme="minorHAnsi" w:hAnsiTheme="minorHAnsi"/>
+          <w:color w:val="000000" w:themeColor="text1"/>
+          <w:sz w:val="26"/>
+          <w:szCs w:val="26"/>
+          <w:lang w:val="it-IT"/>
+        </w:rPr>
+        <w:t>Descrizione sottosistemi ….</w:t>
+      </w:r>
+    </w:p>
+    <w:p>
+      <w:pPr>
+        <w:rPr>
+          <w:rFonts w:asciiTheme="minorHAnsi" w:hAnsiTheme="minorHAnsi"/>
+          <w:color w:val="000000" w:themeColor="text1"/>
+          <w:sz w:val="26"/>
+          <w:szCs w:val="26"/>
+          <w:lang w:val="it-IT"/>
+        </w:rPr>
+      </w:pPr>
+    </w:p>
+    <w:p>
+      <w:pPr>
+        <w:rPr>
+          <w:rFonts w:asciiTheme="minorHAnsi" w:hAnsiTheme="minorHAnsi"/>
+          <w:color w:val="000000" w:themeColor="text1"/>
+          <w:sz w:val="26"/>
+          <w:szCs w:val="26"/>
+          <w:lang w:val="it-IT"/>
+        </w:rPr>
+      </w:pPr>
+    </w:p>
+    <w:p>
+      <w:pPr>
         <w:pStyle w:val="Titolosommario"/>
         <w:outlineLvl w:val="1"/>
         <w:rPr>
@@ -15292,8 +15444,6 @@
         </w:rPr>
         <w:t xml:space="preserve"> hardware/software.</w:t>
       </w:r>
-      <w:bookmarkStart w:id="19" w:name="_GoBack"/>
-      <w:bookmarkEnd w:id="19"/>
     </w:p>
     <w:p>
       <w:pPr>
@@ -15317,8 +15467,8 @@
         <w:lastRenderedPageBreak/>
         <w:drawing>
           <wp:inline distT="0" distB="0" distL="0" distR="0">
-            <wp:extent cx="5943600" cy="6566535"/>
-            <wp:effectExtent l="0" t="0" r="0" b="5715"/>
+            <wp:extent cx="5943600" cy="5708087"/>
+            <wp:effectExtent l="0" t="0" r="0" b="6985"/>
             <wp:docPr id="6" name="Immagine 6"/>
             <wp:cNvGraphicFramePr>
               <a:graphicFrameLocks xmlns:a="http://schemas.openxmlformats.org/drawingml/2006/main" noChangeAspect="1"/>
@@ -15345,7 +15495,7 @@
                   <pic:spPr>
                     <a:xfrm>
                       <a:off x="0" y="0"/>
-                      <a:ext cx="5943600" cy="6566535"/>
+                      <a:ext cx="5943600" cy="5708087"/>
                     </a:xfrm>
                     <a:prstGeom prst="rect">
                       <a:avLst/>
@@ -15357,6 +15507,652 @@
           </wp:inline>
         </w:drawing>
       </w:r>
+    </w:p>
+    <w:p>
+      <w:pPr>
+        <w:rPr>
+          <w:rFonts w:asciiTheme="minorHAnsi" w:hAnsiTheme="minorHAnsi"/>
+          <w:color w:val="000000" w:themeColor="text1"/>
+          <w:sz w:val="26"/>
+          <w:szCs w:val="26"/>
+          <w:lang w:val="it-IT"/>
+        </w:rPr>
+      </w:pPr>
+    </w:p>
+    <w:p>
+      <w:pPr>
+        <w:rPr>
+          <w:rFonts w:asciiTheme="minorHAnsi" w:hAnsiTheme="minorHAnsi"/>
+          <w:color w:val="000000" w:themeColor="text1"/>
+          <w:sz w:val="26"/>
+          <w:szCs w:val="26"/>
+          <w:lang w:val="it-IT"/>
+        </w:rPr>
+      </w:pPr>
+    </w:p>
+    <w:p>
+      <w:pPr>
+        <w:rPr>
+          <w:rFonts w:asciiTheme="minorHAnsi" w:hAnsiTheme="minorHAnsi"/>
+          <w:color w:val="000000" w:themeColor="text1"/>
+          <w:sz w:val="26"/>
+          <w:szCs w:val="26"/>
+          <w:lang w:val="it-IT"/>
+        </w:rPr>
+      </w:pPr>
+    </w:p>
+    <w:p>
+      <w:pPr>
+        <w:rPr>
+          <w:rFonts w:asciiTheme="minorHAnsi" w:hAnsiTheme="minorHAnsi"/>
+          <w:color w:val="000000" w:themeColor="text1"/>
+          <w:sz w:val="26"/>
+          <w:szCs w:val="26"/>
+          <w:lang w:val="it-IT"/>
+        </w:rPr>
+      </w:pPr>
+    </w:p>
+    <w:p>
+      <w:pPr>
+        <w:rPr>
+          <w:rFonts w:asciiTheme="minorHAnsi" w:hAnsiTheme="minorHAnsi"/>
+          <w:color w:val="000000" w:themeColor="text1"/>
+          <w:sz w:val="26"/>
+          <w:szCs w:val="26"/>
+          <w:lang w:val="it-IT"/>
+        </w:rPr>
+      </w:pPr>
+    </w:p>
+    <w:p>
+      <w:pPr>
+        <w:rPr>
+          <w:rFonts w:asciiTheme="minorHAnsi" w:hAnsiTheme="minorHAnsi"/>
+          <w:color w:val="000000" w:themeColor="text1"/>
+          <w:sz w:val="26"/>
+          <w:szCs w:val="26"/>
+          <w:lang w:val="it-IT"/>
+        </w:rPr>
+      </w:pPr>
+    </w:p>
+    <w:p>
+      <w:pPr>
+        <w:rPr>
+          <w:rFonts w:asciiTheme="minorHAnsi" w:hAnsiTheme="minorHAnsi"/>
+          <w:color w:val="000000" w:themeColor="text1"/>
+          <w:sz w:val="26"/>
+          <w:szCs w:val="26"/>
+          <w:lang w:val="it-IT"/>
+        </w:rPr>
+      </w:pPr>
+    </w:p>
+    <w:p>
+      <w:pPr>
+        <w:rPr>
+          <w:rFonts w:asciiTheme="minorHAnsi" w:hAnsiTheme="minorHAnsi"/>
+          <w:color w:val="000000" w:themeColor="text1"/>
+          <w:sz w:val="26"/>
+          <w:szCs w:val="26"/>
+          <w:lang w:val="it-IT"/>
+        </w:rPr>
+      </w:pPr>
+    </w:p>
+    <w:p>
+      <w:pPr>
+        <w:rPr>
+          <w:rFonts w:asciiTheme="minorHAnsi" w:hAnsiTheme="minorHAnsi"/>
+          <w:color w:val="000000" w:themeColor="text1"/>
+          <w:sz w:val="26"/>
+          <w:szCs w:val="26"/>
+          <w:lang w:val="it-IT"/>
+        </w:rPr>
+      </w:pPr>
+    </w:p>
+    <w:p>
+      <w:pPr>
+        <w:rPr>
+          <w:rFonts w:asciiTheme="minorHAnsi" w:hAnsiTheme="minorHAnsi"/>
+          <w:color w:val="000000" w:themeColor="text1"/>
+          <w:sz w:val="26"/>
+          <w:szCs w:val="26"/>
+          <w:lang w:val="it-IT"/>
+        </w:rPr>
+      </w:pPr>
+    </w:p>
+    <w:p>
+      <w:pPr>
+        <w:pStyle w:val="Titolosommario"/>
+        <w:outlineLvl w:val="1"/>
+        <w:rPr>
+          <w:rFonts w:asciiTheme="minorHAnsi" w:hAnsiTheme="minorHAnsi"/>
+          <w:b/>
+          <w:color w:val="FF0000"/>
+          <w:sz w:val="28"/>
+          <w:szCs w:val="28"/>
+        </w:rPr>
+      </w:pPr>
+      <w:r>
+        <w:rPr>
+          <w:rFonts w:asciiTheme="minorHAnsi" w:hAnsiTheme="minorHAnsi"/>
+          <w:b/>
+          <w:color w:val="FF0000"/>
+          <w:sz w:val="28"/>
+          <w:szCs w:val="28"/>
+        </w:rPr>
+        <w:lastRenderedPageBreak/>
+        <w:t>3.4 Gestione dei dati persistenti</w:t>
+      </w:r>
+    </w:p>
+    <w:p>
+      <w:pPr>
+        <w:rPr>
+          <w:rFonts w:asciiTheme="minorHAnsi" w:hAnsiTheme="minorHAnsi"/>
+          <w:color w:val="000000" w:themeColor="text1"/>
+          <w:sz w:val="26"/>
+          <w:szCs w:val="26"/>
+          <w:lang w:val="it-IT"/>
+        </w:rPr>
+      </w:pPr>
+    </w:p>
+    <w:p>
+      <w:pPr>
+        <w:rPr>
+          <w:rFonts w:asciiTheme="minorHAnsi" w:hAnsiTheme="minorHAnsi"/>
+          <w:color w:val="000000" w:themeColor="text1"/>
+          <w:sz w:val="26"/>
+          <w:szCs w:val="26"/>
+          <w:lang w:val="it-IT"/>
+        </w:rPr>
+      </w:pPr>
+      <w:r>
+        <w:rPr>
+          <w:rFonts w:asciiTheme="minorHAnsi" w:hAnsiTheme="minorHAnsi"/>
+          <w:color w:val="000000" w:themeColor="text1"/>
+          <w:sz w:val="26"/>
+          <w:szCs w:val="26"/>
+          <w:lang w:val="it-IT"/>
+        </w:rPr>
+        <w:t>Per la gestione del</w:t>
+      </w:r>
+      <w:r>
+        <w:rPr>
+          <w:rFonts w:asciiTheme="minorHAnsi" w:hAnsiTheme="minorHAnsi"/>
+          <w:color w:val="000000" w:themeColor="text1"/>
+          <w:sz w:val="26"/>
+          <w:szCs w:val="26"/>
+          <w:lang w:val="it-IT"/>
+        </w:rPr>
+        <w:t xml:space="preserve">la memorizzazione dei </w:t>
+      </w:r>
+      <w:r>
+        <w:rPr>
+          <w:rFonts w:asciiTheme="minorHAnsi" w:hAnsiTheme="minorHAnsi"/>
+          <w:color w:val="000000" w:themeColor="text1"/>
+          <w:sz w:val="26"/>
+          <w:szCs w:val="26"/>
+          <w:lang w:val="it-IT"/>
+        </w:rPr>
+        <w:t xml:space="preserve">dati persistenti del sistema si è deciso di utilizzare un database relazionale, al fine di gestire agevolmente </w:t>
+      </w:r>
+      <w:r>
+        <w:rPr>
+          <w:rFonts w:asciiTheme="minorHAnsi" w:hAnsiTheme="minorHAnsi"/>
+          <w:color w:val="000000" w:themeColor="text1"/>
+          <w:sz w:val="26"/>
+          <w:szCs w:val="26"/>
+          <w:lang w:val="it-IT"/>
+        </w:rPr>
+        <w:t xml:space="preserve">l’accesso concorrente ai dati e, allo stesso tempo, </w:t>
+      </w:r>
+      <w:r>
+        <w:rPr>
+          <w:rFonts w:asciiTheme="minorHAnsi" w:hAnsiTheme="minorHAnsi"/>
+          <w:color w:val="000000" w:themeColor="text1"/>
+          <w:sz w:val="26"/>
+          <w:szCs w:val="26"/>
+          <w:lang w:val="it-IT"/>
+        </w:rPr>
+        <w:t xml:space="preserve">garantire la consistenza dei dati tramite l’utilizzo di un DBMS. </w:t>
+      </w:r>
+    </w:p>
+    <w:p>
+      <w:pPr>
+        <w:rPr>
+          <w:rFonts w:asciiTheme="minorHAnsi" w:hAnsiTheme="minorHAnsi"/>
+          <w:color w:val="000000" w:themeColor="text1"/>
+          <w:sz w:val="26"/>
+          <w:szCs w:val="26"/>
+          <w:lang w:val="it-IT"/>
+        </w:rPr>
+      </w:pPr>
+      <w:r>
+        <w:rPr>
+          <w:rFonts w:asciiTheme="minorHAnsi" w:hAnsiTheme="minorHAnsi"/>
+          <w:color w:val="000000" w:themeColor="text1"/>
+          <w:sz w:val="26"/>
+          <w:szCs w:val="26"/>
+          <w:lang w:val="it-IT"/>
+        </w:rPr>
+        <w:t>La scelta di utilizzare un DBMS è guidata dalla volontà di rimanere</w:t>
+      </w:r>
+      <w:r>
+        <w:rPr>
+          <w:rFonts w:asciiTheme="minorHAnsi" w:hAnsiTheme="minorHAnsi"/>
+          <w:color w:val="000000" w:themeColor="text1"/>
+          <w:sz w:val="26"/>
+          <w:szCs w:val="26"/>
+          <w:lang w:val="it-IT"/>
+        </w:rPr>
+        <w:t xml:space="preserve"> coerenti con i design </w:t>
+      </w:r>
+      <w:proofErr w:type="spellStart"/>
+      <w:r>
+        <w:rPr>
+          <w:rFonts w:asciiTheme="minorHAnsi" w:hAnsiTheme="minorHAnsi"/>
+          <w:color w:val="000000" w:themeColor="text1"/>
+          <w:sz w:val="26"/>
+          <w:szCs w:val="26"/>
+          <w:lang w:val="it-IT"/>
+        </w:rPr>
+        <w:t>goals</w:t>
+      </w:r>
+      <w:proofErr w:type="spellEnd"/>
+      <w:r>
+        <w:rPr>
+          <w:rFonts w:asciiTheme="minorHAnsi" w:hAnsiTheme="minorHAnsi"/>
+          <w:color w:val="000000" w:themeColor="text1"/>
+          <w:sz w:val="26"/>
+          <w:szCs w:val="26"/>
+          <w:lang w:val="it-IT"/>
+        </w:rPr>
+        <w:t xml:space="preserve"> stabiliti, potendo contare su: </w:t>
+      </w:r>
+    </w:p>
+    <w:p>
+      <w:pPr>
+        <w:pStyle w:val="Paragrafoelenco"/>
+        <w:numPr>
+          <w:ilvl w:val="0"/>
+          <w:numId w:val="12"/>
+        </w:numPr>
+        <w:rPr>
+          <w:rFonts w:asciiTheme="minorHAnsi" w:hAnsiTheme="minorHAnsi"/>
+          <w:color w:val="000000" w:themeColor="text1"/>
+          <w:sz w:val="26"/>
+          <w:szCs w:val="26"/>
+          <w:lang w:val="it-IT"/>
+        </w:rPr>
+      </w:pPr>
+      <w:r>
+        <w:rPr>
+          <w:rFonts w:asciiTheme="minorHAnsi" w:hAnsiTheme="minorHAnsi"/>
+          <w:b/>
+          <w:bCs/>
+          <w:color w:val="000000" w:themeColor="text1"/>
+          <w:sz w:val="26"/>
+          <w:szCs w:val="26"/>
+          <w:lang w:val="it-IT"/>
+        </w:rPr>
+        <w:t xml:space="preserve">Imposizioni di vincoli di integrità sui dati: </w:t>
+      </w:r>
+      <w:r>
+        <w:rPr>
+          <w:rFonts w:asciiTheme="minorHAnsi" w:hAnsiTheme="minorHAnsi"/>
+          <w:color w:val="000000" w:themeColor="text1"/>
+          <w:sz w:val="26"/>
+          <w:szCs w:val="26"/>
+          <w:lang w:val="it-IT"/>
+        </w:rPr>
+        <w:t>un DBMS permette di specificare diversi tipi di vincoli per garantire l’integrità dei dati e, poi, ad ogni cambiamento di stato del database, controlla che tali vincoli siano soddisfatti.</w:t>
+      </w:r>
+    </w:p>
+    <w:p>
+      <w:pPr>
+        <w:pStyle w:val="Paragrafoelenco"/>
+        <w:numPr>
+          <w:ilvl w:val="0"/>
+          <w:numId w:val="12"/>
+        </w:numPr>
+        <w:rPr>
+          <w:rFonts w:asciiTheme="minorHAnsi" w:hAnsiTheme="minorHAnsi"/>
+          <w:color w:val="000000" w:themeColor="text1"/>
+          <w:sz w:val="26"/>
+          <w:szCs w:val="26"/>
+          <w:lang w:val="it-IT"/>
+        </w:rPr>
+      </w:pPr>
+      <w:r>
+        <w:rPr>
+          <w:rFonts w:asciiTheme="minorHAnsi" w:hAnsiTheme="minorHAnsi"/>
+          <w:b/>
+          <w:bCs/>
+          <w:color w:val="000000" w:themeColor="text1"/>
+          <w:sz w:val="26"/>
+          <w:szCs w:val="26"/>
+          <w:lang w:val="it-IT"/>
+        </w:rPr>
+        <w:t>Privatezza dei dati</w:t>
+      </w:r>
+      <w:r>
+        <w:rPr>
+          <w:rFonts w:asciiTheme="minorHAnsi" w:hAnsiTheme="minorHAnsi"/>
+          <w:color w:val="000000" w:themeColor="text1"/>
+          <w:sz w:val="26"/>
+          <w:szCs w:val="26"/>
+          <w:lang w:val="it-IT"/>
+        </w:rPr>
+        <w:t>:</w:t>
+      </w:r>
+      <w:r>
+        <w:rPr>
+          <w:rFonts w:asciiTheme="minorHAnsi" w:hAnsiTheme="minorHAnsi"/>
+          <w:color w:val="000000" w:themeColor="text1"/>
+          <w:sz w:val="26"/>
+          <w:szCs w:val="26"/>
+          <w:lang w:val="it-IT"/>
+        </w:rPr>
+        <w:t xml:space="preserve"> un DBMS permette un accesso protetto ai dati. Utenti diversi</w:t>
+      </w:r>
+      <w:r>
+        <w:rPr>
+          <w:rFonts w:asciiTheme="minorHAnsi" w:hAnsiTheme="minorHAnsi"/>
+          <w:color w:val="000000" w:themeColor="text1"/>
+          <w:sz w:val="26"/>
+          <w:szCs w:val="26"/>
+          <w:lang w:val="it-IT"/>
+        </w:rPr>
+        <w:t xml:space="preserve"> (nel nostro caso il cliente, il gestore degli ordini e il gestore del catalogo)</w:t>
+      </w:r>
+      <w:r>
+        <w:rPr>
+          <w:rFonts w:asciiTheme="minorHAnsi" w:hAnsiTheme="minorHAnsi"/>
+          <w:color w:val="000000" w:themeColor="text1"/>
+          <w:sz w:val="26"/>
+          <w:szCs w:val="26"/>
+          <w:lang w:val="it-IT"/>
+        </w:rPr>
+        <w:t xml:space="preserve"> possono avere accesso a</w:t>
+      </w:r>
+      <w:r>
+        <w:rPr>
+          <w:rFonts w:asciiTheme="minorHAnsi" w:hAnsiTheme="minorHAnsi"/>
+          <w:color w:val="000000" w:themeColor="text1"/>
+          <w:sz w:val="26"/>
+          <w:szCs w:val="26"/>
+          <w:lang w:val="it-IT"/>
+        </w:rPr>
+        <w:t xml:space="preserve">d apposite </w:t>
+      </w:r>
+      <w:r>
+        <w:rPr>
+          <w:rFonts w:asciiTheme="minorHAnsi" w:hAnsiTheme="minorHAnsi"/>
+          <w:color w:val="000000" w:themeColor="text1"/>
+          <w:sz w:val="26"/>
+          <w:szCs w:val="26"/>
+          <w:lang w:val="it-IT"/>
+        </w:rPr>
+        <w:t xml:space="preserve">porzioni </w:t>
+      </w:r>
+      <w:r>
+        <w:rPr>
+          <w:rFonts w:asciiTheme="minorHAnsi" w:hAnsiTheme="minorHAnsi"/>
+          <w:color w:val="000000" w:themeColor="text1"/>
+          <w:sz w:val="26"/>
+          <w:szCs w:val="26"/>
+          <w:lang w:val="it-IT"/>
+        </w:rPr>
+        <w:t>del database</w:t>
+      </w:r>
+      <w:r>
+        <w:rPr>
+          <w:rFonts w:asciiTheme="minorHAnsi" w:hAnsiTheme="minorHAnsi"/>
+          <w:color w:val="000000" w:themeColor="text1"/>
+          <w:sz w:val="26"/>
+          <w:szCs w:val="26"/>
+          <w:lang w:val="it-IT"/>
+        </w:rPr>
+        <w:t xml:space="preserve"> e </w:t>
+      </w:r>
+      <w:r>
+        <w:rPr>
+          <w:rFonts w:asciiTheme="minorHAnsi" w:hAnsiTheme="minorHAnsi"/>
+          <w:color w:val="000000" w:themeColor="text1"/>
+          <w:sz w:val="26"/>
+          <w:szCs w:val="26"/>
+          <w:lang w:val="it-IT"/>
+        </w:rPr>
+        <w:t>sono</w:t>
+      </w:r>
+      <w:r>
+        <w:rPr>
+          <w:rFonts w:asciiTheme="minorHAnsi" w:hAnsiTheme="minorHAnsi"/>
+          <w:color w:val="000000" w:themeColor="text1"/>
+          <w:sz w:val="26"/>
+          <w:szCs w:val="26"/>
+          <w:lang w:val="it-IT"/>
+        </w:rPr>
+        <w:t xml:space="preserve"> abilitati a</w:t>
+      </w:r>
+      <w:r>
+        <w:rPr>
+          <w:rFonts w:asciiTheme="minorHAnsi" w:hAnsiTheme="minorHAnsi"/>
+          <w:color w:val="000000" w:themeColor="text1"/>
+          <w:sz w:val="26"/>
+          <w:szCs w:val="26"/>
+          <w:lang w:val="it-IT"/>
+        </w:rPr>
+        <w:t xml:space="preserve">d eseguire determinate </w:t>
+      </w:r>
+      <w:r>
+        <w:rPr>
+          <w:rFonts w:asciiTheme="minorHAnsi" w:hAnsiTheme="minorHAnsi"/>
+          <w:color w:val="000000" w:themeColor="text1"/>
+          <w:sz w:val="26"/>
+          <w:szCs w:val="26"/>
+          <w:lang w:val="it-IT"/>
+        </w:rPr>
+        <w:t xml:space="preserve">operazioni su di esse. </w:t>
+      </w:r>
+    </w:p>
+    <w:p>
+      <w:pPr>
+        <w:pStyle w:val="Paragrafoelenco"/>
+        <w:numPr>
+          <w:ilvl w:val="0"/>
+          <w:numId w:val="12"/>
+        </w:numPr>
+        <w:rPr>
+          <w:rFonts w:asciiTheme="minorHAnsi" w:hAnsiTheme="minorHAnsi"/>
+          <w:color w:val="000000" w:themeColor="text1"/>
+          <w:sz w:val="26"/>
+          <w:szCs w:val="26"/>
+          <w:lang w:val="it-IT"/>
+        </w:rPr>
+      </w:pPr>
+      <w:r>
+        <w:rPr>
+          <w:rFonts w:asciiTheme="minorHAnsi" w:hAnsiTheme="minorHAnsi"/>
+          <w:b/>
+          <w:bCs/>
+          <w:color w:val="000000" w:themeColor="text1"/>
+          <w:sz w:val="26"/>
+          <w:szCs w:val="26"/>
+          <w:lang w:val="it-IT"/>
+        </w:rPr>
+        <w:t>Affidabilità dei dati</w:t>
+      </w:r>
+      <w:r>
+        <w:rPr>
+          <w:rFonts w:asciiTheme="minorHAnsi" w:hAnsiTheme="minorHAnsi"/>
+          <w:color w:val="000000" w:themeColor="text1"/>
+          <w:sz w:val="26"/>
+          <w:szCs w:val="26"/>
+          <w:lang w:val="it-IT"/>
+        </w:rPr>
+        <w:t>:</w:t>
+      </w:r>
+      <w:r>
+        <w:rPr>
+          <w:rFonts w:asciiTheme="minorHAnsi" w:hAnsiTheme="minorHAnsi"/>
+          <w:color w:val="000000" w:themeColor="text1"/>
+          <w:sz w:val="26"/>
+          <w:szCs w:val="26"/>
+          <w:lang w:val="it-IT"/>
+        </w:rPr>
+        <w:t xml:space="preserve"> un DBMS offre dei metodi per salvare copie dei dati e per ripristinare lo stato della base di dati in caso di guasti software e hardware. </w:t>
+      </w:r>
+    </w:p>
+    <w:p>
+      <w:pPr>
+        <w:pStyle w:val="Paragrafoelenco"/>
+        <w:numPr>
+          <w:ilvl w:val="0"/>
+          <w:numId w:val="12"/>
+        </w:numPr>
+        <w:rPr>
+          <w:rFonts w:asciiTheme="minorHAnsi" w:hAnsiTheme="minorHAnsi"/>
+          <w:color w:val="000000" w:themeColor="text1"/>
+          <w:sz w:val="26"/>
+          <w:szCs w:val="26"/>
+          <w:lang w:val="it-IT"/>
+        </w:rPr>
+      </w:pPr>
+      <w:r>
+        <w:rPr>
+          <w:rFonts w:asciiTheme="minorHAnsi" w:hAnsiTheme="minorHAnsi"/>
+          <w:b/>
+          <w:bCs/>
+          <w:color w:val="000000" w:themeColor="text1"/>
+          <w:sz w:val="26"/>
+          <w:szCs w:val="26"/>
+          <w:lang w:val="it-IT"/>
+        </w:rPr>
+        <w:t>Atomicità delle operazioni</w:t>
+      </w:r>
+      <w:r>
+        <w:rPr>
+          <w:rFonts w:asciiTheme="minorHAnsi" w:hAnsiTheme="minorHAnsi"/>
+          <w:color w:val="000000" w:themeColor="text1"/>
+          <w:sz w:val="26"/>
+          <w:szCs w:val="26"/>
+          <w:lang w:val="it-IT"/>
+        </w:rPr>
+        <w:t>:</w:t>
+      </w:r>
+      <w:r>
+        <w:rPr>
+          <w:rFonts w:asciiTheme="minorHAnsi" w:hAnsiTheme="minorHAnsi"/>
+          <w:color w:val="000000" w:themeColor="text1"/>
+          <w:sz w:val="26"/>
+          <w:szCs w:val="26"/>
+          <w:lang w:val="it-IT"/>
+        </w:rPr>
+        <w:t xml:space="preserve"> un DBMS permette di effettuare sequenze di operazioni in </w:t>
+      </w:r>
+      <w:r>
+        <w:rPr>
+          <w:rFonts w:asciiTheme="minorHAnsi" w:hAnsiTheme="minorHAnsi"/>
+          <w:color w:val="000000" w:themeColor="text1"/>
+          <w:sz w:val="26"/>
+          <w:szCs w:val="26"/>
+          <w:lang w:val="it-IT"/>
+        </w:rPr>
+        <w:t xml:space="preserve">modo atomico, ovvero o </w:t>
+      </w:r>
+      <w:r>
+        <w:rPr>
+          <w:rFonts w:asciiTheme="minorHAnsi" w:hAnsiTheme="minorHAnsi"/>
+          <w:color w:val="000000" w:themeColor="text1"/>
+          <w:sz w:val="26"/>
+          <w:szCs w:val="26"/>
+          <w:lang w:val="it-IT"/>
+        </w:rPr>
+        <w:t xml:space="preserve">l’intera sequenza di operazioni viene eseguita con successo oppure nessuna di queste operazioni </w:t>
+      </w:r>
+      <w:r>
+        <w:rPr>
+          <w:rFonts w:asciiTheme="minorHAnsi" w:hAnsiTheme="minorHAnsi"/>
+          <w:color w:val="000000" w:themeColor="text1"/>
+          <w:sz w:val="26"/>
+          <w:szCs w:val="26"/>
+          <w:lang w:val="it-IT"/>
+        </w:rPr>
+        <w:t>viene effettuata</w:t>
+      </w:r>
+      <w:r>
+        <w:rPr>
+          <w:rFonts w:asciiTheme="minorHAnsi" w:hAnsiTheme="minorHAnsi"/>
+          <w:color w:val="000000" w:themeColor="text1"/>
+          <w:sz w:val="26"/>
+          <w:szCs w:val="26"/>
+          <w:lang w:val="it-IT"/>
+        </w:rPr>
+        <w:t>. L’atomicità delle transazioni permette di mantenere uno stato del</w:t>
+      </w:r>
+      <w:r>
+        <w:rPr>
+          <w:rFonts w:asciiTheme="minorHAnsi" w:hAnsiTheme="minorHAnsi"/>
+          <w:color w:val="000000" w:themeColor="text1"/>
+          <w:sz w:val="26"/>
+          <w:szCs w:val="26"/>
+          <w:lang w:val="it-IT"/>
+        </w:rPr>
+        <w:t xml:space="preserve"> database</w:t>
+      </w:r>
+      <w:r>
+        <w:rPr>
+          <w:rFonts w:asciiTheme="minorHAnsi" w:hAnsiTheme="minorHAnsi"/>
+          <w:color w:val="000000" w:themeColor="text1"/>
+          <w:sz w:val="26"/>
+          <w:szCs w:val="26"/>
+          <w:lang w:val="it-IT"/>
+        </w:rPr>
+        <w:t xml:space="preserve"> consisten</w:t>
+      </w:r>
+      <w:r>
+        <w:rPr>
+          <w:rFonts w:asciiTheme="minorHAnsi" w:hAnsiTheme="minorHAnsi"/>
+          <w:color w:val="000000" w:themeColor="text1"/>
+          <w:sz w:val="26"/>
+          <w:szCs w:val="26"/>
+          <w:lang w:val="it-IT"/>
+        </w:rPr>
+        <w:t>te con la realtà modellata.</w:t>
+      </w:r>
+    </w:p>
+    <w:p>
+      <w:pPr>
+        <w:rPr>
+          <w:rFonts w:asciiTheme="minorHAnsi" w:hAnsiTheme="minorHAnsi"/>
+          <w:color w:val="000000" w:themeColor="text1"/>
+          <w:sz w:val="26"/>
+          <w:szCs w:val="26"/>
+          <w:lang w:val="it-IT"/>
+        </w:rPr>
+      </w:pPr>
+    </w:p>
+    <w:p>
+      <w:pPr>
+        <w:rPr>
+          <w:rFonts w:asciiTheme="minorHAnsi" w:hAnsiTheme="minorHAnsi"/>
+          <w:color w:val="000000" w:themeColor="text1"/>
+          <w:sz w:val="26"/>
+          <w:szCs w:val="26"/>
+          <w:lang w:val="it-IT"/>
+        </w:rPr>
+      </w:pPr>
+      <w:bookmarkStart w:id="19" w:name="_GoBack"/>
+      <w:bookmarkEnd w:id="19"/>
+    </w:p>
+    <w:p>
+      <w:pPr>
+        <w:rPr>
+          <w:rFonts w:asciiTheme="minorHAnsi" w:hAnsiTheme="minorHAnsi"/>
+          <w:color w:val="000000" w:themeColor="text1"/>
+          <w:sz w:val="26"/>
+          <w:szCs w:val="26"/>
+          <w:lang w:val="it-IT"/>
+        </w:rPr>
+      </w:pPr>
     </w:p>
     <w:sectPr>
       <w:pgSz w:w="12240" w:h="15840"/>
@@ -15411,7 +16207,7 @@
       <w:rPr>
         <w:noProof/>
       </w:rPr>
-      <w:t>14</w:t>
+      <w:t>15</w:t>
     </w:r>
     <w:r>
       <w:fldChar w:fldCharType="end"/>
@@ -15678,7 +16474,21 @@
         <w:rFonts w:ascii="Inter" w:eastAsia="Inter" w:hAnsi="Inter" w:cs="Inter"/>
         <w:color w:val="666666"/>
       </w:rPr>
-      <w:t>Lurea</w:t>
+      <w:t>L</w:t>
+    </w:r>
+    <w:r>
+      <w:rPr>
+        <w:rFonts w:ascii="Inter" w:eastAsia="Inter" w:hAnsi="Inter" w:cs="Inter"/>
+        <w:color w:val="666666"/>
+      </w:rPr>
+      <w:t>a</w:t>
+    </w:r>
+    <w:r>
+      <w:rPr>
+        <w:rFonts w:ascii="Inter" w:eastAsia="Inter" w:hAnsi="Inter" w:cs="Inter"/>
+        <w:color w:val="666666"/>
+      </w:rPr>
+      <w:t>urea</w:t>
     </w:r>
     <w:proofErr w:type="spellEnd"/>
     <w:r>
@@ -15751,6 +16561,119 @@
 <file path=word/numbering.xml><?xml version="1.0" encoding="utf-8"?>
 <w:numbering xmlns:wpc="http://schemas.microsoft.com/office/word/2010/wordprocessingCanvas" xmlns:cx="http://schemas.microsoft.com/office/drawing/2014/chartex" xmlns:cx1="http://schemas.microsoft.com/office/drawing/2015/9/8/chartex" xmlns:mc="http://schemas.openxmlformats.org/markup-compatibility/2006" xmlns:o="urn:schemas-microsoft-com:office:office" xmlns:r="http://schemas.openxmlformats.org/officeDocument/2006/relationships" xmlns:m="http://schemas.openxmlformats.org/officeDocument/2006/math" xmlns:v="urn:schemas-microsoft-com:vml" xmlns:wp14="http://schemas.microsoft.com/office/word/2010/wordprocessingDrawing" xmlns:wp="http://schemas.openxmlformats.org/drawingml/2006/wordprocessingDrawing" xmlns:w10="urn:schemas-microsoft-com:office:word" xmlns:w="http://schemas.openxmlformats.org/wordprocessingml/2006/main" xmlns:w14="http://schemas.microsoft.com/office/word/2010/wordml" xmlns:w15="http://schemas.microsoft.com/office/word/2012/wordml" xmlns:w16se="http://schemas.microsoft.com/office/word/2015/wordml/symex" xmlns:wpg="http://schemas.microsoft.com/office/word/2010/wordprocessingGroup" xmlns:wpi="http://schemas.microsoft.com/office/word/2010/wordprocessingInk" xmlns:wne="http://schemas.microsoft.com/office/word/2006/wordml" xmlns:wps="http://schemas.microsoft.com/office/word/2010/wordprocessingShape" mc:Ignorable="w14 w15 w16se wp14">
   <w:abstractNum w:abstractNumId="0" w15:restartNumberingAfterBreak="0">
+    <w:nsid w:val="04C479F7"/>
+    <w:multiLevelType w:val="hybridMultilevel"/>
+    <w:tmpl w:val="78B42C26"/>
+    <w:lvl w:ilvl="0" w:tplc="04100001">
+      <w:start w:val="1"/>
+      <w:numFmt w:val="bullet"/>
+      <w:lvlText w:val=""/>
+      <w:lvlJc w:val="left"/>
+      <w:pPr>
+        <w:ind w:left="720" w:hanging="360"/>
+      </w:pPr>
+      <w:rPr>
+        <w:rFonts w:ascii="Symbol" w:hAnsi="Symbol" w:hint="default"/>
+      </w:rPr>
+    </w:lvl>
+    <w:lvl w:ilvl="1" w:tplc="04100003" w:tentative="1">
+      <w:start w:val="1"/>
+      <w:numFmt w:val="bullet"/>
+      <w:lvlText w:val="o"/>
+      <w:lvlJc w:val="left"/>
+      <w:pPr>
+        <w:ind w:left="1440" w:hanging="360"/>
+      </w:pPr>
+      <w:rPr>
+        <w:rFonts w:ascii="Courier New" w:hAnsi="Courier New" w:cs="Courier New" w:hint="default"/>
+      </w:rPr>
+    </w:lvl>
+    <w:lvl w:ilvl="2" w:tplc="04100005" w:tentative="1">
+      <w:start w:val="1"/>
+      <w:numFmt w:val="bullet"/>
+      <w:lvlText w:val=""/>
+      <w:lvlJc w:val="left"/>
+      <w:pPr>
+        <w:ind w:left="2160" w:hanging="360"/>
+      </w:pPr>
+      <w:rPr>
+        <w:rFonts w:ascii="Wingdings" w:hAnsi="Wingdings" w:hint="default"/>
+      </w:rPr>
+    </w:lvl>
+    <w:lvl w:ilvl="3" w:tplc="04100001" w:tentative="1">
+      <w:start w:val="1"/>
+      <w:numFmt w:val="bullet"/>
+      <w:lvlText w:val=""/>
+      <w:lvlJc w:val="left"/>
+      <w:pPr>
+        <w:ind w:left="2880" w:hanging="360"/>
+      </w:pPr>
+      <w:rPr>
+        <w:rFonts w:ascii="Symbol" w:hAnsi="Symbol" w:hint="default"/>
+      </w:rPr>
+    </w:lvl>
+    <w:lvl w:ilvl="4" w:tplc="04100003" w:tentative="1">
+      <w:start w:val="1"/>
+      <w:numFmt w:val="bullet"/>
+      <w:lvlText w:val="o"/>
+      <w:lvlJc w:val="left"/>
+      <w:pPr>
+        <w:ind w:left="3600" w:hanging="360"/>
+      </w:pPr>
+      <w:rPr>
+        <w:rFonts w:ascii="Courier New" w:hAnsi="Courier New" w:cs="Courier New" w:hint="default"/>
+      </w:rPr>
+    </w:lvl>
+    <w:lvl w:ilvl="5" w:tplc="04100005" w:tentative="1">
+      <w:start w:val="1"/>
+      <w:numFmt w:val="bullet"/>
+      <w:lvlText w:val=""/>
+      <w:lvlJc w:val="left"/>
+      <w:pPr>
+        <w:ind w:left="4320" w:hanging="360"/>
+      </w:pPr>
+      <w:rPr>
+        <w:rFonts w:ascii="Wingdings" w:hAnsi="Wingdings" w:hint="default"/>
+      </w:rPr>
+    </w:lvl>
+    <w:lvl w:ilvl="6" w:tplc="04100001" w:tentative="1">
+      <w:start w:val="1"/>
+      <w:numFmt w:val="bullet"/>
+      <w:lvlText w:val=""/>
+      <w:lvlJc w:val="left"/>
+      <w:pPr>
+        <w:ind w:left="5040" w:hanging="360"/>
+      </w:pPr>
+      <w:rPr>
+        <w:rFonts w:ascii="Symbol" w:hAnsi="Symbol" w:hint="default"/>
+      </w:rPr>
+    </w:lvl>
+    <w:lvl w:ilvl="7" w:tplc="04100003" w:tentative="1">
+      <w:start w:val="1"/>
+      <w:numFmt w:val="bullet"/>
+      <w:lvlText w:val="o"/>
+      <w:lvlJc w:val="left"/>
+      <w:pPr>
+        <w:ind w:left="5760" w:hanging="360"/>
+      </w:pPr>
+      <w:rPr>
+        <w:rFonts w:ascii="Courier New" w:hAnsi="Courier New" w:cs="Courier New" w:hint="default"/>
+      </w:rPr>
+    </w:lvl>
+    <w:lvl w:ilvl="8" w:tplc="04100005" w:tentative="1">
+      <w:start w:val="1"/>
+      <w:numFmt w:val="bullet"/>
+      <w:lvlText w:val=""/>
+      <w:lvlJc w:val="left"/>
+      <w:pPr>
+        <w:ind w:left="6480" w:hanging="360"/>
+      </w:pPr>
+      <w:rPr>
+        <w:rFonts w:ascii="Wingdings" w:hAnsi="Wingdings" w:hint="default"/>
+      </w:rPr>
+    </w:lvl>
+  </w:abstractNum>
+  <w:abstractNum w:abstractNumId="1" w15:restartNumberingAfterBreak="0">
     <w:nsid w:val="06D956B8"/>
     <w:multiLevelType w:val="multilevel"/>
     <w:tmpl w:val="5366FCE6"/>
@@ -15863,7 +16786,7 @@
       </w:rPr>
     </w:lvl>
   </w:abstractNum>
-  <w:abstractNum w:abstractNumId="1" w15:restartNumberingAfterBreak="0">
+  <w:abstractNum w:abstractNumId="2" w15:restartNumberingAfterBreak="0">
     <w:nsid w:val="08C23C9D"/>
     <w:multiLevelType w:val="hybridMultilevel"/>
     <w:tmpl w:val="09EC276E"/>
@@ -15976,7 +16899,7 @@
       </w:rPr>
     </w:lvl>
   </w:abstractNum>
-  <w:abstractNum w:abstractNumId="2" w15:restartNumberingAfterBreak="0">
+  <w:abstractNum w:abstractNumId="3" w15:restartNumberingAfterBreak="0">
     <w:nsid w:val="0DD61005"/>
     <w:multiLevelType w:val="hybridMultilevel"/>
     <w:tmpl w:val="725C9FF4"/>
@@ -16089,7 +17012,58 @@
       </w:rPr>
     </w:lvl>
   </w:abstractNum>
-  <w:abstractNum w:abstractNumId="3" w15:restartNumberingAfterBreak="0">
+  <w:abstractNum w:abstractNumId="4" w15:restartNumberingAfterBreak="0">
+    <w:nsid w:val="2847CCA7"/>
+    <w:multiLevelType w:val="hybridMultilevel"/>
+    <w:tmpl w:val="0B78FFDE"/>
+    <w:lvl w:ilvl="0" w:tplc="FFFFFFFF">
+      <w:start w:val="1"/>
+      <w:numFmt w:val="bullet"/>
+      <w:lvlText w:val="•"/>
+      <w:lvlJc w:val="left"/>
+    </w:lvl>
+    <w:lvl w:ilvl="1" w:tplc="FFFFFFFF">
+      <w:numFmt w:val="decimal"/>
+      <w:lvlText w:val=""/>
+      <w:lvlJc w:val="left"/>
+    </w:lvl>
+    <w:lvl w:ilvl="2" w:tplc="FFFFFFFF">
+      <w:numFmt w:val="decimal"/>
+      <w:lvlText w:val=""/>
+      <w:lvlJc w:val="left"/>
+    </w:lvl>
+    <w:lvl w:ilvl="3" w:tplc="FFFFFFFF">
+      <w:numFmt w:val="decimal"/>
+      <w:lvlText w:val=""/>
+      <w:lvlJc w:val="left"/>
+    </w:lvl>
+    <w:lvl w:ilvl="4" w:tplc="FFFFFFFF">
+      <w:numFmt w:val="decimal"/>
+      <w:lvlText w:val=""/>
+      <w:lvlJc w:val="left"/>
+    </w:lvl>
+    <w:lvl w:ilvl="5" w:tplc="FFFFFFFF">
+      <w:numFmt w:val="decimal"/>
+      <w:lvlText w:val=""/>
+      <w:lvlJc w:val="left"/>
+    </w:lvl>
+    <w:lvl w:ilvl="6" w:tplc="FFFFFFFF">
+      <w:numFmt w:val="decimal"/>
+      <w:lvlText w:val=""/>
+      <w:lvlJc w:val="left"/>
+    </w:lvl>
+    <w:lvl w:ilvl="7" w:tplc="FFFFFFFF">
+      <w:numFmt w:val="decimal"/>
+      <w:lvlText w:val=""/>
+      <w:lvlJc w:val="left"/>
+    </w:lvl>
+    <w:lvl w:ilvl="8" w:tplc="FFFFFFFF">
+      <w:numFmt w:val="decimal"/>
+      <w:lvlText w:val=""/>
+      <w:lvlJc w:val="left"/>
+    </w:lvl>
+  </w:abstractNum>
+  <w:abstractNum w:abstractNumId="5" w15:restartNumberingAfterBreak="0">
     <w:nsid w:val="2F342577"/>
     <w:multiLevelType w:val="hybridMultilevel"/>
     <w:tmpl w:val="F1981346"/>
@@ -16202,7 +17176,7 @@
       </w:rPr>
     </w:lvl>
   </w:abstractNum>
-  <w:abstractNum w:abstractNumId="4" w15:restartNumberingAfterBreak="0">
+  <w:abstractNum w:abstractNumId="6" w15:restartNumberingAfterBreak="0">
     <w:nsid w:val="513E735D"/>
     <w:multiLevelType w:val="hybridMultilevel"/>
     <w:tmpl w:val="30A6D4B0"/>
@@ -16315,7 +17289,7 @@
       </w:rPr>
     </w:lvl>
   </w:abstractNum>
-  <w:abstractNum w:abstractNumId="5" w15:restartNumberingAfterBreak="0">
+  <w:abstractNum w:abstractNumId="7" w15:restartNumberingAfterBreak="0">
     <w:nsid w:val="5895177F"/>
     <w:multiLevelType w:val="hybridMultilevel"/>
     <w:tmpl w:val="CE5AE712"/>
@@ -16401,7 +17375,7 @@
       </w:pPr>
     </w:lvl>
   </w:abstractNum>
-  <w:abstractNum w:abstractNumId="6" w15:restartNumberingAfterBreak="0">
+  <w:abstractNum w:abstractNumId="8" w15:restartNumberingAfterBreak="0">
     <w:nsid w:val="5BF477BC"/>
     <w:multiLevelType w:val="hybridMultilevel"/>
     <w:tmpl w:val="55EA80DC"/>
@@ -16514,7 +17488,7 @@
       </w:rPr>
     </w:lvl>
   </w:abstractNum>
-  <w:abstractNum w:abstractNumId="7" w15:restartNumberingAfterBreak="0">
+  <w:abstractNum w:abstractNumId="9" w15:restartNumberingAfterBreak="0">
     <w:nsid w:val="6E922D87"/>
     <w:multiLevelType w:val="hybridMultilevel"/>
     <w:tmpl w:val="889EA4C8"/>
@@ -16627,7 +17601,7 @@
       </w:rPr>
     </w:lvl>
   </w:abstractNum>
-  <w:abstractNum w:abstractNumId="8" w15:restartNumberingAfterBreak="0">
+  <w:abstractNum w:abstractNumId="10" w15:restartNumberingAfterBreak="0">
     <w:nsid w:val="7951728A"/>
     <w:multiLevelType w:val="hybridMultilevel"/>
     <w:tmpl w:val="EBBE82A8"/>
@@ -16740,7 +17714,7 @@
       </w:rPr>
     </w:lvl>
   </w:abstractNum>
-  <w:abstractNum w:abstractNumId="9" w15:restartNumberingAfterBreak="0">
+  <w:abstractNum w:abstractNumId="11" w15:restartNumberingAfterBreak="0">
     <w:nsid w:val="7E4919F1"/>
     <w:multiLevelType w:val="hybridMultilevel"/>
     <w:tmpl w:val="E50EE4C6"/>
@@ -16854,34 +17828,40 @@
     </w:lvl>
   </w:abstractNum>
   <w:num w:numId="1">
-    <w:abstractNumId w:val="0"/>
+    <w:abstractNumId w:val="1"/>
   </w:num>
   <w:num w:numId="2">
+    <w:abstractNumId w:val="9"/>
+  </w:num>
+  <w:num w:numId="3">
+    <w:abstractNumId w:val="2"/>
+  </w:num>
+  <w:num w:numId="4">
+    <w:abstractNumId w:val="5"/>
+  </w:num>
+  <w:num w:numId="5">
+    <w:abstractNumId w:val="10"/>
+  </w:num>
+  <w:num w:numId="6">
     <w:abstractNumId w:val="7"/>
   </w:num>
-  <w:num w:numId="3">
-    <w:abstractNumId w:val="1"/>
+  <w:num w:numId="7">
+    <w:abstractNumId w:val="11"/>
   </w:num>
-  <w:num w:numId="4">
+  <w:num w:numId="8">
     <w:abstractNumId w:val="3"/>
   </w:num>
-  <w:num w:numId="5">
+  <w:num w:numId="9">
     <w:abstractNumId w:val="8"/>
   </w:num>
-  <w:num w:numId="6">
-    <w:abstractNumId w:val="5"/>
-  </w:num>
-  <w:num w:numId="7">
-    <w:abstractNumId w:val="9"/>
-  </w:num>
-  <w:num w:numId="8">
-    <w:abstractNumId w:val="2"/>
-  </w:num>
-  <w:num w:numId="9">
+  <w:num w:numId="10">
     <w:abstractNumId w:val="6"/>
   </w:num>
-  <w:num w:numId="10">
+  <w:num w:numId="11">
     <w:abstractNumId w:val="4"/>
+  </w:num>
+  <w:num w:numId="12">
+    <w:abstractNumId w:val="0"/>
   </w:num>
   <w:numIdMacAtCleanup w:val="6"/>
 </w:numbering>
@@ -17377,7 +18357,6 @@
   <w:style w:type="character" w:default="1" w:styleId="Carpredefinitoparagrafo">
     <w:name w:val="Default Paragraph Font"/>
     <w:uiPriority w:val="1"/>
-    <w:semiHidden/>
     <w:unhideWhenUsed/>
   </w:style>
   <w:style w:type="table" w:default="1" w:styleId="Tabellanormale">
@@ -18325,7 +19304,7 @@
 </file>
 
 <file path=customXml/itemProps1.xml><?xml version="1.0" encoding="utf-8"?>
-<ds:datastoreItem xmlns:ds="http://schemas.openxmlformats.org/officeDocument/2006/customXml" ds:itemID="{27C8F84B-7EA0-4657-9724-FB6D6639F55B}">
+<ds:datastoreItem xmlns:ds="http://schemas.openxmlformats.org/officeDocument/2006/customXml" ds:itemID="{82B36EF0-310E-4BB7-8682-3C19BCECC3B7}">
   <ds:schemaRefs>
     <ds:schemaRef ds:uri="http://schemas.openxmlformats.org/officeDocument/2006/bibliography"/>
   </ds:schemaRefs>

</xml_diff>

<commit_message>
Flusso di controllo globale del sistema
</commit_message>
<xml_diff>
--- a/Semilavorati/sdd/SDD_TechHeaven.docx
+++ b/Semilavorati/sdd/SDD_TechHeaven.docx
@@ -322,7 +322,7 @@
           <w:r>
             <w:fldChar w:fldCharType="separate"/>
           </w:r>
-          <w:hyperlink w:anchor="_Toc157102514" w:history="1">
+          <w:hyperlink w:anchor="_Toc158301161" w:history="1">
             <w:r>
               <w:rPr>
                 <w:rStyle w:val="Collegamentoipertestuale"/>
@@ -351,7 +351,7 @@
                 <w:noProof/>
                 <w:webHidden/>
               </w:rPr>
-              <w:instrText xml:space="preserve"> PAGEREF _Toc157102514 \h </w:instrText>
+              <w:instrText xml:space="preserve"> PAGEREF _Toc158301161 \h </w:instrText>
             </w:r>
             <w:r>
               <w:rPr>
@@ -393,7 +393,7 @@
               <w:noProof/>
             </w:rPr>
           </w:pPr>
-          <w:hyperlink w:anchor="_Toc157102515" w:history="1">
+          <w:hyperlink w:anchor="_Toc158301162" w:history="1">
             <w:r>
               <w:rPr>
                 <w:rStyle w:val="Collegamentoipertestuale"/>
@@ -422,7 +422,7 @@
                 <w:noProof/>
                 <w:webHidden/>
               </w:rPr>
-              <w:instrText xml:space="preserve"> PAGEREF _Toc157102515 \h </w:instrText>
+              <w:instrText xml:space="preserve"> PAGEREF _Toc158301162 \h </w:instrText>
             </w:r>
             <w:r>
               <w:rPr>
@@ -464,7 +464,7 @@
               <w:noProof/>
             </w:rPr>
           </w:pPr>
-          <w:hyperlink w:anchor="_Toc157102516" w:history="1">
+          <w:hyperlink w:anchor="_Toc158301163" w:history="1">
             <w:r>
               <w:rPr>
                 <w:rStyle w:val="Collegamentoipertestuale"/>
@@ -493,7 +493,7 @@
                 <w:noProof/>
                 <w:webHidden/>
               </w:rPr>
-              <w:instrText xml:space="preserve"> PAGEREF _Toc157102516 \h </w:instrText>
+              <w:instrText xml:space="preserve"> PAGEREF _Toc158301163 \h </w:instrText>
             </w:r>
             <w:r>
               <w:rPr>
@@ -535,7 +535,7 @@
               <w:noProof/>
             </w:rPr>
           </w:pPr>
-          <w:hyperlink w:anchor="_Toc157102517" w:history="1">
+          <w:hyperlink w:anchor="_Toc158301164" w:history="1">
             <w:r>
               <w:rPr>
                 <w:rStyle w:val="Collegamentoipertestuale"/>
@@ -564,7 +564,7 @@
                 <w:noProof/>
                 <w:webHidden/>
               </w:rPr>
-              <w:instrText xml:space="preserve"> PAGEREF _Toc157102517 \h </w:instrText>
+              <w:instrText xml:space="preserve"> PAGEREF _Toc158301164 \h </w:instrText>
             </w:r>
             <w:r>
               <w:rPr>
@@ -606,7 +606,7 @@
               <w:noProof/>
             </w:rPr>
           </w:pPr>
-          <w:hyperlink w:anchor="_Toc157102518" w:history="1">
+          <w:hyperlink w:anchor="_Toc158301165" w:history="1">
             <w:r>
               <w:rPr>
                 <w:rStyle w:val="Collegamentoipertestuale"/>
@@ -634,7 +634,7 @@
                 <w:noProof/>
                 <w:webHidden/>
               </w:rPr>
-              <w:instrText xml:space="preserve"> PAGEREF _Toc157102518 \h </w:instrText>
+              <w:instrText xml:space="preserve"> PAGEREF _Toc158301165 \h </w:instrText>
             </w:r>
             <w:r>
               <w:rPr>
@@ -676,7 +676,7 @@
               <w:noProof/>
             </w:rPr>
           </w:pPr>
-          <w:hyperlink w:anchor="_Toc157102519" w:history="1">
+          <w:hyperlink w:anchor="_Toc158301166" w:history="1">
             <w:r>
               <w:rPr>
                 <w:rStyle w:val="Collegamentoipertestuale"/>
@@ -704,7 +704,7 @@
                 <w:noProof/>
                 <w:webHidden/>
               </w:rPr>
-              <w:instrText xml:space="preserve"> PAGEREF _Toc157102519 \h </w:instrText>
+              <w:instrText xml:space="preserve"> PAGEREF _Toc158301166 \h </w:instrText>
             </w:r>
             <w:r>
               <w:rPr>
@@ -746,7 +746,7 @@
               <w:noProof/>
             </w:rPr>
           </w:pPr>
-          <w:hyperlink w:anchor="_Toc157102520" w:history="1">
+          <w:hyperlink w:anchor="_Toc158301167" w:history="1">
             <w:r>
               <w:rPr>
                 <w:rStyle w:val="Collegamentoipertestuale"/>
@@ -774,7 +774,7 @@
                 <w:noProof/>
                 <w:webHidden/>
               </w:rPr>
-              <w:instrText xml:space="preserve"> PAGEREF _Toc157102520 \h </w:instrText>
+              <w:instrText xml:space="preserve"> PAGEREF _Toc158301167 \h </w:instrText>
             </w:r>
             <w:r>
               <w:rPr>
@@ -816,7 +816,7 @@
               <w:noProof/>
             </w:rPr>
           </w:pPr>
-          <w:hyperlink w:anchor="_Toc157102521" w:history="1">
+          <w:hyperlink w:anchor="_Toc158301168" w:history="1">
             <w:r>
               <w:rPr>
                 <w:rStyle w:val="Collegamentoipertestuale"/>
@@ -844,7 +844,7 @@
                 <w:noProof/>
                 <w:webHidden/>
               </w:rPr>
-              <w:instrText xml:space="preserve"> PAGEREF _Toc157102521 \h </w:instrText>
+              <w:instrText xml:space="preserve"> PAGEREF _Toc158301168 \h </w:instrText>
             </w:r>
             <w:r>
               <w:rPr>
@@ -886,7 +886,7 @@
               <w:noProof/>
             </w:rPr>
           </w:pPr>
-          <w:hyperlink w:anchor="_Toc157102522" w:history="1">
+          <w:hyperlink w:anchor="_Toc158301169" w:history="1">
             <w:r>
               <w:rPr>
                 <w:rStyle w:val="Collegamentoipertestuale"/>
@@ -914,7 +914,7 @@
                 <w:noProof/>
                 <w:webHidden/>
               </w:rPr>
-              <w:instrText xml:space="preserve"> PAGEREF _Toc157102522 \h </w:instrText>
+              <w:instrText xml:space="preserve"> PAGEREF _Toc158301169 \h </w:instrText>
             </w:r>
             <w:r>
               <w:rPr>
@@ -956,7 +956,7 @@
               <w:noProof/>
             </w:rPr>
           </w:pPr>
-          <w:hyperlink w:anchor="_Toc157102523" w:history="1">
+          <w:hyperlink w:anchor="_Toc158301170" w:history="1">
             <w:r>
               <w:rPr>
                 <w:rStyle w:val="Collegamentoipertestuale"/>
@@ -984,7 +984,7 @@
                 <w:noProof/>
                 <w:webHidden/>
               </w:rPr>
-              <w:instrText xml:space="preserve"> PAGEREF _Toc157102523 \h </w:instrText>
+              <w:instrText xml:space="preserve"> PAGEREF _Toc158301170 \h </w:instrText>
             </w:r>
             <w:r>
               <w:rPr>
@@ -1026,7 +1026,7 @@
               <w:noProof/>
             </w:rPr>
           </w:pPr>
-          <w:hyperlink w:anchor="_Toc157102524" w:history="1">
+          <w:hyperlink w:anchor="_Toc158301171" w:history="1">
             <w:r>
               <w:rPr>
                 <w:rStyle w:val="Collegamentoipertestuale"/>
@@ -1054,7 +1054,7 @@
                 <w:noProof/>
                 <w:webHidden/>
               </w:rPr>
-              <w:instrText xml:space="preserve"> PAGEREF _Toc157102524 \h </w:instrText>
+              <w:instrText xml:space="preserve"> PAGEREF _Toc158301171 \h </w:instrText>
             </w:r>
             <w:r>
               <w:rPr>
@@ -1096,7 +1096,7 @@
               <w:noProof/>
             </w:rPr>
           </w:pPr>
-          <w:hyperlink w:anchor="_Toc157102525" w:history="1">
+          <w:hyperlink w:anchor="_Toc158301172" w:history="1">
             <w:r>
               <w:rPr>
                 <w:rStyle w:val="Collegamentoipertestuale"/>
@@ -1124,7 +1124,7 @@
                 <w:noProof/>
                 <w:webHidden/>
               </w:rPr>
-              <w:instrText xml:space="preserve"> PAGEREF _Toc157102525 \h </w:instrText>
+              <w:instrText xml:space="preserve"> PAGEREF _Toc158301172 \h </w:instrText>
             </w:r>
             <w:r>
               <w:rPr>
@@ -1166,7 +1166,7 @@
               <w:noProof/>
             </w:rPr>
           </w:pPr>
-          <w:hyperlink w:anchor="_Toc157102526" w:history="1">
+          <w:hyperlink w:anchor="_Toc158301173" w:history="1">
             <w:r>
               <w:rPr>
                 <w:rStyle w:val="Collegamentoipertestuale"/>
@@ -1194,7 +1194,7 @@
                 <w:noProof/>
                 <w:webHidden/>
               </w:rPr>
-              <w:instrText xml:space="preserve"> PAGEREF _Toc157102526 \h </w:instrText>
+              <w:instrText xml:space="preserve"> PAGEREF _Toc158301173 \h </w:instrText>
             </w:r>
             <w:r>
               <w:rPr>
@@ -1236,7 +1236,7 @@
               <w:noProof/>
             </w:rPr>
           </w:pPr>
-          <w:hyperlink w:anchor="_Toc157102527" w:history="1">
+          <w:hyperlink w:anchor="_Toc158301174" w:history="1">
             <w:r>
               <w:rPr>
                 <w:rStyle w:val="Collegamentoipertestuale"/>
@@ -1264,7 +1264,7 @@
                 <w:noProof/>
                 <w:webHidden/>
               </w:rPr>
-              <w:instrText xml:space="preserve"> PAGEREF _Toc157102527 \h </w:instrText>
+              <w:instrText xml:space="preserve"> PAGEREF _Toc158301174 \h </w:instrText>
             </w:r>
             <w:r>
               <w:rPr>
@@ -1284,7 +1284,7 @@
                 <w:noProof/>
                 <w:webHidden/>
               </w:rPr>
-              <w:t>10</w:t>
+              <w:t>11</w:t>
             </w:r>
             <w:r>
               <w:rPr>
@@ -1306,7 +1306,7 @@
               <w:noProof/>
             </w:rPr>
           </w:pPr>
-          <w:hyperlink w:anchor="_Toc157102528" w:history="1">
+          <w:hyperlink w:anchor="_Toc158301175" w:history="1">
             <w:r>
               <w:rPr>
                 <w:rStyle w:val="Collegamentoipertestuale"/>
@@ -1334,7 +1334,7 @@
                 <w:noProof/>
                 <w:webHidden/>
               </w:rPr>
-              <w:instrText xml:space="preserve"> PAGEREF _Toc157102528 \h </w:instrText>
+              <w:instrText xml:space="preserve"> PAGEREF _Toc158301175 \h </w:instrText>
             </w:r>
             <w:r>
               <w:rPr>
@@ -1355,6 +1355,216 @@
                 <w:webHidden/>
               </w:rPr>
               <w:t>13</w:t>
+            </w:r>
+            <w:r>
+              <w:rPr>
+                <w:noProof/>
+                <w:webHidden/>
+              </w:rPr>
+              <w:fldChar w:fldCharType="end"/>
+            </w:r>
+          </w:hyperlink>
+        </w:p>
+        <w:p>
+          <w:pPr>
+            <w:pStyle w:val="Sommario2"/>
+            <w:tabs>
+              <w:tab w:val="right" w:leader="dot" w:pos="9350"/>
+            </w:tabs>
+            <w:rPr>
+              <w:rFonts w:cstheme="minorBidi"/>
+              <w:noProof/>
+            </w:rPr>
+          </w:pPr>
+          <w:hyperlink w:anchor="_Toc158301176" w:history="1">
+            <w:r>
+              <w:rPr>
+                <w:rStyle w:val="Collegamentoipertestuale"/>
+                <w:b/>
+                <w:noProof/>
+              </w:rPr>
+              <w:t>3.4 Gestione dei dati persistenti</w:t>
+            </w:r>
+            <w:r>
+              <w:rPr>
+                <w:noProof/>
+                <w:webHidden/>
+              </w:rPr>
+              <w:tab/>
+            </w:r>
+            <w:r>
+              <w:rPr>
+                <w:noProof/>
+                <w:webHidden/>
+              </w:rPr>
+              <w:fldChar w:fldCharType="begin"/>
+            </w:r>
+            <w:r>
+              <w:rPr>
+                <w:noProof/>
+                <w:webHidden/>
+              </w:rPr>
+              <w:instrText xml:space="preserve"> PAGEREF _Toc158301176 \h </w:instrText>
+            </w:r>
+            <w:r>
+              <w:rPr>
+                <w:noProof/>
+                <w:webHidden/>
+              </w:rPr>
+            </w:r>
+            <w:r>
+              <w:rPr>
+                <w:noProof/>
+                <w:webHidden/>
+              </w:rPr>
+              <w:fldChar w:fldCharType="separate"/>
+            </w:r>
+            <w:r>
+              <w:rPr>
+                <w:noProof/>
+                <w:webHidden/>
+              </w:rPr>
+              <w:t>15</w:t>
+            </w:r>
+            <w:r>
+              <w:rPr>
+                <w:noProof/>
+                <w:webHidden/>
+              </w:rPr>
+              <w:fldChar w:fldCharType="end"/>
+            </w:r>
+          </w:hyperlink>
+        </w:p>
+        <w:p>
+          <w:pPr>
+            <w:pStyle w:val="Sommario2"/>
+            <w:tabs>
+              <w:tab w:val="right" w:leader="dot" w:pos="9350"/>
+            </w:tabs>
+            <w:rPr>
+              <w:rFonts w:cstheme="minorBidi"/>
+              <w:noProof/>
+            </w:rPr>
+          </w:pPr>
+          <w:hyperlink w:anchor="_Toc158301177" w:history="1">
+            <w:r>
+              <w:rPr>
+                <w:rStyle w:val="Collegamentoipertestuale"/>
+                <w:b/>
+                <w:noProof/>
+              </w:rPr>
+              <w:t>3.5 Controllo degli accessi e sicurezza</w:t>
+            </w:r>
+            <w:r>
+              <w:rPr>
+                <w:noProof/>
+                <w:webHidden/>
+              </w:rPr>
+              <w:tab/>
+            </w:r>
+            <w:r>
+              <w:rPr>
+                <w:noProof/>
+                <w:webHidden/>
+              </w:rPr>
+              <w:fldChar w:fldCharType="begin"/>
+            </w:r>
+            <w:r>
+              <w:rPr>
+                <w:noProof/>
+                <w:webHidden/>
+              </w:rPr>
+              <w:instrText xml:space="preserve"> PAGEREF _Toc158301177 \h </w:instrText>
+            </w:r>
+            <w:r>
+              <w:rPr>
+                <w:noProof/>
+                <w:webHidden/>
+              </w:rPr>
+            </w:r>
+            <w:r>
+              <w:rPr>
+                <w:noProof/>
+                <w:webHidden/>
+              </w:rPr>
+              <w:fldChar w:fldCharType="separate"/>
+            </w:r>
+            <w:r>
+              <w:rPr>
+                <w:noProof/>
+                <w:webHidden/>
+              </w:rPr>
+              <w:t>23</w:t>
+            </w:r>
+            <w:r>
+              <w:rPr>
+                <w:noProof/>
+                <w:webHidden/>
+              </w:rPr>
+              <w:fldChar w:fldCharType="end"/>
+            </w:r>
+          </w:hyperlink>
+        </w:p>
+        <w:p>
+          <w:pPr>
+            <w:pStyle w:val="Sommario2"/>
+            <w:tabs>
+              <w:tab w:val="right" w:leader="dot" w:pos="9350"/>
+            </w:tabs>
+            <w:rPr>
+              <w:rFonts w:cstheme="minorBidi"/>
+              <w:noProof/>
+            </w:rPr>
+          </w:pPr>
+          <w:hyperlink w:anchor="_Toc158301178" w:history="1">
+            <w:r>
+              <w:rPr>
+                <w:rStyle w:val="Collegamentoipertestuale"/>
+                <w:b/>
+                <w:noProof/>
+              </w:rPr>
+              <w:t>3.6 Controllo globale del software</w:t>
+            </w:r>
+            <w:r>
+              <w:rPr>
+                <w:noProof/>
+                <w:webHidden/>
+              </w:rPr>
+              <w:tab/>
+            </w:r>
+            <w:r>
+              <w:rPr>
+                <w:noProof/>
+                <w:webHidden/>
+              </w:rPr>
+              <w:fldChar w:fldCharType="begin"/>
+            </w:r>
+            <w:r>
+              <w:rPr>
+                <w:noProof/>
+                <w:webHidden/>
+              </w:rPr>
+              <w:instrText xml:space="preserve"> PAGEREF _Toc158301178 \h </w:instrText>
+            </w:r>
+            <w:r>
+              <w:rPr>
+                <w:noProof/>
+                <w:webHidden/>
+              </w:rPr>
+            </w:r>
+            <w:r>
+              <w:rPr>
+                <w:noProof/>
+                <w:webHidden/>
+              </w:rPr>
+              <w:fldChar w:fldCharType="separate"/>
+            </w:r>
+            <w:r>
+              <w:rPr>
+                <w:noProof/>
+                <w:webHidden/>
+              </w:rPr>
+              <w:t>24</w:t>
             </w:r>
             <w:r>
               <w:rPr>
@@ -1386,7 +1596,7 @@
           <w:highlight w:val="white"/>
         </w:rPr>
       </w:pPr>
-      <w:bookmarkStart w:id="4" w:name="_Toc157102514"/>
+      <w:bookmarkStart w:id="4" w:name="_Toc158301161"/>
       <w:r>
         <w:rPr>
           <w:b/>
@@ -1417,7 +1627,7 @@
           <w:szCs w:val="30"/>
         </w:rPr>
       </w:pPr>
-      <w:bookmarkStart w:id="5" w:name="_Toc157102515"/>
+      <w:bookmarkStart w:id="5" w:name="_Toc158301162"/>
       <w:r>
         <w:rPr>
           <w:rFonts w:eastAsia="Inter Medium"/>
@@ -1649,7 +1859,7 @@
           <w:color w:val="000000" w:themeColor="text1"/>
         </w:rPr>
       </w:pPr>
-      <w:bookmarkStart w:id="6" w:name="_Toc157102516"/>
+      <w:bookmarkStart w:id="6" w:name="_Toc158301163"/>
       <w:r>
         <w:rPr>
           <w:rFonts w:eastAsia="Inter Medium"/>
@@ -2048,6 +2258,7 @@
                 <w:sz w:val="26"/>
                 <w:szCs w:val="26"/>
               </w:rPr>
+              <w:lastRenderedPageBreak/>
               <w:t>Raffaella</w:t>
             </w:r>
             <w:proofErr w:type="spellEnd"/>
@@ -2203,7 +2414,7 @@
           <w:color w:val="000000" w:themeColor="text1"/>
         </w:rPr>
       </w:pPr>
-      <w:bookmarkStart w:id="7" w:name="_Toc157102517"/>
+      <w:bookmarkStart w:id="7" w:name="_Toc158301164"/>
       <w:proofErr w:type="spellStart"/>
       <w:r>
         <w:rPr>
@@ -2211,7 +2422,6 @@
           <w:b/>
           <w:color w:val="000000" w:themeColor="text1"/>
         </w:rPr>
-        <w:lastRenderedPageBreak/>
         <w:t>Revision</w:t>
       </w:r>
       <w:proofErr w:type="spellEnd"/>
@@ -3573,7 +3783,7 @@
           <w:color w:val="FF0000"/>
         </w:rPr>
       </w:pPr>
-      <w:bookmarkStart w:id="8" w:name="_Toc157102518"/>
+      <w:bookmarkStart w:id="8" w:name="_Toc158301165"/>
       <w:r>
         <w:rPr>
           <w:rFonts w:asciiTheme="minorHAnsi" w:hAnsiTheme="minorHAnsi"/>
@@ -3597,7 +3807,7 @@
           <w:szCs w:val="28"/>
         </w:rPr>
       </w:pPr>
-      <w:bookmarkStart w:id="9" w:name="_Toc157102519"/>
+      <w:bookmarkStart w:id="9" w:name="_Toc158301166"/>
       <w:r>
         <w:rPr>
           <w:rFonts w:asciiTheme="minorHAnsi" w:hAnsiTheme="minorHAnsi"/>
@@ -4154,7 +4364,7 @@
           <w:szCs w:val="28"/>
         </w:rPr>
       </w:pPr>
-      <w:bookmarkStart w:id="10" w:name="_Toc157102520"/>
+      <w:bookmarkStart w:id="10" w:name="_Toc158301167"/>
       <w:r>
         <w:rPr>
           <w:rFonts w:asciiTheme="minorHAnsi" w:hAnsiTheme="minorHAnsi"/>
@@ -10673,7 +10883,7 @@
           <w:szCs w:val="28"/>
         </w:rPr>
       </w:pPr>
-      <w:bookmarkStart w:id="11" w:name="_Toc157102521"/>
+      <w:bookmarkStart w:id="11" w:name="_Toc158301168"/>
       <w:r>
         <w:rPr>
           <w:rFonts w:asciiTheme="minorHAnsi" w:hAnsiTheme="minorHAnsi"/>
@@ -11122,7 +11332,7 @@
           <w:szCs w:val="28"/>
         </w:rPr>
       </w:pPr>
-      <w:bookmarkStart w:id="12" w:name="_Toc157102522"/>
+      <w:bookmarkStart w:id="12" w:name="_Toc158301169"/>
       <w:r>
         <w:rPr>
           <w:rFonts w:asciiTheme="minorHAnsi" w:hAnsiTheme="minorHAnsi"/>
@@ -11266,7 +11476,7 @@
         <w:pStyle w:val="Titolosommario"/>
         <w:outlineLvl w:val="1"/>
       </w:pPr>
-      <w:bookmarkStart w:id="13" w:name="_Toc157102523"/>
+      <w:bookmarkStart w:id="13" w:name="_Toc158301170"/>
       <w:r>
         <w:rPr>
           <w:rFonts w:asciiTheme="minorHAnsi" w:hAnsiTheme="minorHAnsi"/>
@@ -13184,7 +13394,7 @@
           <w:color w:val="FF0000"/>
         </w:rPr>
       </w:pPr>
-      <w:bookmarkStart w:id="14" w:name="_Toc157102524"/>
+      <w:bookmarkStart w:id="14" w:name="_Toc158301171"/>
       <w:r>
         <w:rPr>
           <w:rFonts w:asciiTheme="minorHAnsi" w:hAnsiTheme="minorHAnsi"/>
@@ -13616,7 +13826,7 @@
           <w:color w:val="FF0000"/>
         </w:rPr>
       </w:pPr>
-      <w:bookmarkStart w:id="15" w:name="_Toc157102525"/>
+      <w:bookmarkStart w:id="15" w:name="_Toc158301172"/>
       <w:r>
         <w:rPr>
           <w:rFonts w:asciiTheme="minorHAnsi" w:hAnsiTheme="minorHAnsi"/>
@@ -13639,7 +13849,7 @@
           <w:szCs w:val="28"/>
         </w:rPr>
       </w:pPr>
-      <w:bookmarkStart w:id="16" w:name="_Toc157102526"/>
+      <w:bookmarkStart w:id="16" w:name="_Toc158301173"/>
       <w:r>
         <w:rPr>
           <w:rFonts w:asciiTheme="minorHAnsi" w:hAnsiTheme="minorHAnsi"/>
@@ -14543,7 +14753,7 @@
           <w:szCs w:val="28"/>
         </w:rPr>
       </w:pPr>
-      <w:bookmarkStart w:id="17" w:name="_Toc157102527"/>
+      <w:bookmarkStart w:id="17" w:name="_Toc158301174"/>
       <w:r>
         <w:rPr>
           <w:rFonts w:asciiTheme="minorHAnsi" w:hAnsiTheme="minorHAnsi"/>
@@ -15937,7 +16147,7 @@
           <w:szCs w:val="28"/>
         </w:rPr>
       </w:pPr>
-      <w:bookmarkStart w:id="18" w:name="_Toc157102528"/>
+      <w:bookmarkStart w:id="18" w:name="_Toc158301175"/>
       <w:r>
         <w:rPr>
           <w:rFonts w:asciiTheme="minorHAnsi" w:hAnsiTheme="minorHAnsi"/>
@@ -16388,6 +16598,7 @@
           <w:szCs w:val="28"/>
         </w:rPr>
       </w:pPr>
+      <w:bookmarkStart w:id="19" w:name="_Toc158301176"/>
       <w:r>
         <w:rPr>
           <w:rFonts w:asciiTheme="minorHAnsi" w:hAnsiTheme="minorHAnsi"/>
@@ -16399,6 +16610,7 @@
         <w:lastRenderedPageBreak/>
         <w:t>3.4 Gestione dei dati persistenti</w:t>
       </w:r>
+      <w:bookmarkEnd w:id="19"/>
     </w:p>
     <w:p>
       <w:pPr>
@@ -16413,6 +16625,7 @@
     </w:p>
     <w:p>
       <w:pPr>
+        <w:jc w:val="both"/>
         <w:rPr>
           <w:rFonts w:asciiTheme="minorHAnsi" w:hAnsiTheme="minorHAnsi"/>
           <w:color w:val="000000" w:themeColor="text1"/>
@@ -16474,6 +16687,7 @@
     </w:p>
     <w:p>
       <w:pPr>
+        <w:jc w:val="both"/>
         <w:rPr>
           <w:rFonts w:asciiTheme="minorHAnsi" w:hAnsiTheme="minorHAnsi"/>
           <w:color w:val="000000" w:themeColor="text1"/>
@@ -16532,6 +16746,7 @@
           <w:ilvl w:val="0"/>
           <w:numId w:val="12"/>
         </w:numPr>
+        <w:jc w:val="both"/>
         <w:rPr>
           <w:rFonts w:asciiTheme="minorHAnsi" w:hAnsiTheme="minorHAnsi"/>
           <w:color w:val="000000" w:themeColor="text1"/>
@@ -16570,6 +16785,7 @@
           <w:ilvl w:val="0"/>
           <w:numId w:val="12"/>
         </w:numPr>
+        <w:jc w:val="both"/>
         <w:rPr>
           <w:rFonts w:asciiTheme="minorHAnsi" w:hAnsiTheme="minorHAnsi"/>
           <w:color w:val="000000" w:themeColor="text1"/>
@@ -16718,6 +16934,7 @@
           <w:ilvl w:val="0"/>
           <w:numId w:val="12"/>
         </w:numPr>
+        <w:jc w:val="both"/>
         <w:rPr>
           <w:rFonts w:asciiTheme="minorHAnsi" w:hAnsiTheme="minorHAnsi"/>
           <w:color w:val="000000" w:themeColor="text1"/>
@@ -16766,6 +16983,7 @@
           <w:ilvl w:val="0"/>
           <w:numId w:val="12"/>
         </w:numPr>
+        <w:jc w:val="both"/>
         <w:rPr>
           <w:rFonts w:asciiTheme="minorHAnsi" w:hAnsiTheme="minorHAnsi"/>
           <w:color w:val="000000" w:themeColor="text1"/>
@@ -16879,6 +17097,7 @@
     </w:p>
     <w:p>
       <w:pPr>
+        <w:jc w:val="both"/>
         <w:rPr>
           <w:rFonts w:asciiTheme="minorHAnsi" w:hAnsiTheme="minorHAnsi"/>
           <w:color w:val="000000" w:themeColor="text1"/>
@@ -16890,6 +17109,7 @@
     </w:p>
     <w:p>
       <w:pPr>
+        <w:jc w:val="both"/>
         <w:rPr>
           <w:rFonts w:asciiTheme="minorHAnsi" w:hAnsiTheme="minorHAnsi"/>
           <w:color w:val="000000" w:themeColor="text1"/>
@@ -16985,6 +17205,7 @@
     </w:p>
     <w:p>
       <w:pPr>
+        <w:jc w:val="both"/>
         <w:rPr>
           <w:rFonts w:asciiTheme="minorHAnsi" w:hAnsiTheme="minorHAnsi"/>
           <w:color w:val="000000" w:themeColor="text1"/>
@@ -17945,8 +18166,6 @@
               </w:rPr>
               <w:t>NOT NULL</w:t>
             </w:r>
-            <w:bookmarkStart w:id="19" w:name="_GoBack"/>
-            <w:bookmarkEnd w:id="19"/>
           </w:p>
         </w:tc>
       </w:tr>
@@ -30676,17 +30895,7 @@
                 <w:szCs w:val="26"/>
                 <w:lang w:val="it-IT"/>
               </w:rPr>
-              <w:t>Le informazioni relative al pagamento di un ordine effettuato dal cliente</w:t>
-            </w:r>
-            <w:r>
-              <w:rPr>
-                <w:rFonts w:asciiTheme="minorHAnsi" w:hAnsiTheme="minorHAnsi"/>
-                <w:color w:val="000000" w:themeColor="text1"/>
-                <w:sz w:val="26"/>
-                <w:szCs w:val="26"/>
-                <w:lang w:val="it-IT"/>
-              </w:rPr>
-              <w:t xml:space="preserve"> mediante </w:t>
+              <w:t xml:space="preserve">Le informazioni relative al pagamento di un ordine effettuato dal cliente mediante </w:t>
             </w:r>
             <w:proofErr w:type="spellStart"/>
             <w:r>
@@ -31168,27 +31377,7 @@
                 <w:szCs w:val="26"/>
                 <w:lang w:val="it-IT"/>
               </w:rPr>
-              <w:t xml:space="preserve">Le informazioni relative al pagamento di un ordine effettuato dal cliente mediante </w:t>
-            </w:r>
-            <w:r>
-              <w:rPr>
-                <w:rFonts w:asciiTheme="minorHAnsi" w:hAnsiTheme="minorHAnsi"/>
-                <w:color w:val="000000" w:themeColor="text1"/>
-                <w:sz w:val="26"/>
-                <w:szCs w:val="26"/>
-                <w:lang w:val="it-IT"/>
-              </w:rPr>
-              <w:t>contrassegno</w:t>
-            </w:r>
-            <w:r>
-              <w:rPr>
-                <w:rFonts w:asciiTheme="minorHAnsi" w:hAnsiTheme="minorHAnsi"/>
-                <w:color w:val="000000" w:themeColor="text1"/>
-                <w:sz w:val="26"/>
-                <w:szCs w:val="26"/>
-                <w:lang w:val="it-IT"/>
-              </w:rPr>
-              <w:t>.</w:t>
+              <w:t>Le informazioni relative al pagamento di un ordine effettuato dal cliente mediante contrassegno.</w:t>
             </w:r>
           </w:p>
         </w:tc>
@@ -32250,6 +32439,7 @@
     </w:p>
     <w:p>
       <w:pPr>
+        <w:jc w:val="both"/>
         <w:rPr>
           <w:rFonts w:asciiTheme="minorHAnsi" w:hAnsiTheme="minorHAnsi"/>
           <w:color w:val="000000" w:themeColor="text1"/>
@@ -32301,6 +32491,997 @@
           <w:lang w:val="it-IT"/>
         </w:rPr>
       </w:pPr>
+    </w:p>
+    <w:p>
+      <w:pPr>
+        <w:pStyle w:val="Titolosommario"/>
+        <w:outlineLvl w:val="1"/>
+        <w:rPr>
+          <w:b/>
+          <w:color w:val="FF0000"/>
+          <w:sz w:val="28"/>
+          <w:szCs w:val="28"/>
+        </w:rPr>
+      </w:pPr>
+      <w:bookmarkStart w:id="20" w:name="_Toc158301177"/>
+      <w:r>
+        <w:rPr>
+          <w:b/>
+          <w:color w:val="FF0000"/>
+          <w:sz w:val="28"/>
+          <w:szCs w:val="28"/>
+        </w:rPr>
+        <w:lastRenderedPageBreak/>
+        <w:t>3.5 Controllo degli accessi e sicurezza</w:t>
+      </w:r>
+      <w:bookmarkEnd w:id="20"/>
+    </w:p>
+    <w:p>
+      <w:pPr>
+        <w:jc w:val="both"/>
+        <w:rPr>
+          <w:rFonts w:asciiTheme="minorHAnsi" w:hAnsiTheme="minorHAnsi"/>
+          <w:sz w:val="26"/>
+          <w:szCs w:val="26"/>
+          <w:lang w:val="it-IT"/>
+        </w:rPr>
+      </w:pPr>
+      <w:r>
+        <w:rPr>
+          <w:rFonts w:asciiTheme="minorHAnsi" w:hAnsiTheme="minorHAnsi"/>
+          <w:sz w:val="26"/>
+          <w:szCs w:val="26"/>
+          <w:lang w:val="it-IT"/>
+        </w:rPr>
+        <w:t>In questa sezione</w:t>
+      </w:r>
+      <w:r>
+        <w:rPr>
+          <w:rFonts w:asciiTheme="minorHAnsi" w:hAnsiTheme="minorHAnsi"/>
+          <w:sz w:val="26"/>
+          <w:szCs w:val="26"/>
+          <w:lang w:val="it-IT"/>
+        </w:rPr>
+        <w:t xml:space="preserve"> viene mostrata la matrice degli accessi per poter tenere traccia </w:t>
+      </w:r>
+      <w:r>
+        <w:rPr>
+          <w:rFonts w:asciiTheme="minorHAnsi" w:hAnsiTheme="minorHAnsi"/>
+          <w:sz w:val="26"/>
+          <w:szCs w:val="26"/>
+          <w:lang w:val="it-IT"/>
+        </w:rPr>
+        <w:t>dei servizi del sistema ai quali possono accedere determinate categorie di utenti</w:t>
+      </w:r>
+      <w:r>
+        <w:rPr>
+          <w:rFonts w:asciiTheme="minorHAnsi" w:hAnsiTheme="minorHAnsi"/>
+          <w:sz w:val="26"/>
+          <w:szCs w:val="26"/>
+          <w:lang w:val="it-IT"/>
+        </w:rPr>
+        <w:t>.</w:t>
+      </w:r>
+    </w:p>
+    <w:p>
+      <w:pPr>
+        <w:tabs>
+          <w:tab w:val="left" w:pos="2029"/>
+        </w:tabs>
+        <w:rPr>
+          <w:rFonts w:asciiTheme="minorHAnsi" w:hAnsiTheme="minorHAnsi"/>
+          <w:sz w:val="26"/>
+          <w:szCs w:val="26"/>
+          <w:lang w:val="it-IT"/>
+        </w:rPr>
+      </w:pPr>
+    </w:p>
+    <w:p>
+      <w:pPr>
+        <w:tabs>
+          <w:tab w:val="left" w:pos="2029"/>
+        </w:tabs>
+        <w:jc w:val="center"/>
+        <w:rPr>
+          <w:rFonts w:asciiTheme="minorHAnsi" w:hAnsiTheme="minorHAnsi"/>
+          <w:sz w:val="26"/>
+          <w:szCs w:val="26"/>
+          <w:lang w:val="it-IT"/>
+        </w:rPr>
+      </w:pPr>
+      <w:r>
+        <w:rPr>
+          <w:rFonts w:asciiTheme="minorHAnsi" w:hAnsiTheme="minorHAnsi"/>
+          <w:noProof/>
+          <w:sz w:val="26"/>
+          <w:szCs w:val="26"/>
+          <w:lang w:val="it-IT"/>
+        </w:rPr>
+        <w:drawing>
+          <wp:inline distT="0" distB="0" distL="0" distR="0">
+            <wp:extent cx="4890655" cy="6178550"/>
+            <wp:effectExtent l="0" t="0" r="5715" b="0"/>
+            <wp:docPr id="8" name="Immagine 8"/>
+            <wp:cNvGraphicFramePr>
+              <a:graphicFrameLocks xmlns:a="http://schemas.openxmlformats.org/drawingml/2006/main" noChangeAspect="1"/>
+            </wp:cNvGraphicFramePr>
+            <a:graphic xmlns:a="http://schemas.openxmlformats.org/drawingml/2006/main">
+              <a:graphicData uri="http://schemas.openxmlformats.org/drawingml/2006/picture">
+                <pic:pic xmlns:pic="http://schemas.openxmlformats.org/drawingml/2006/picture">
+                  <pic:nvPicPr>
+                    <pic:cNvPr id="8" name="ControlloDegliAccessi.png"/>
+                    <pic:cNvPicPr/>
+                  </pic:nvPicPr>
+                  <pic:blipFill>
+                    <a:blip r:embed="rId17">
+                      <a:extLst>
+                        <a:ext uri="{28A0092B-C50C-407E-A947-70E740481C1C}">
+                          <a14:useLocalDpi xmlns:a14="http://schemas.microsoft.com/office/drawing/2010/main" val="0"/>
+                        </a:ext>
+                      </a:extLst>
+                    </a:blip>
+                    <a:stretch>
+                      <a:fillRect/>
+                    </a:stretch>
+                  </pic:blipFill>
+                  <pic:spPr>
+                    <a:xfrm>
+                      <a:off x="0" y="0"/>
+                      <a:ext cx="4923964" cy="6220630"/>
+                    </a:xfrm>
+                    <a:prstGeom prst="rect">
+                      <a:avLst/>
+                    </a:prstGeom>
+                  </pic:spPr>
+                </pic:pic>
+              </a:graphicData>
+            </a:graphic>
+          </wp:inline>
+        </w:drawing>
+      </w:r>
+    </w:p>
+    <w:p>
+      <w:pPr>
+        <w:tabs>
+          <w:tab w:val="left" w:pos="2029"/>
+        </w:tabs>
+        <w:rPr>
+          <w:rFonts w:asciiTheme="minorHAnsi" w:hAnsiTheme="minorHAnsi"/>
+          <w:sz w:val="26"/>
+          <w:szCs w:val="26"/>
+          <w:lang w:val="it-IT"/>
+        </w:rPr>
+      </w:pPr>
+    </w:p>
+    <w:p>
+      <w:pPr>
+        <w:tabs>
+          <w:tab w:val="left" w:pos="2029"/>
+        </w:tabs>
+        <w:rPr>
+          <w:rFonts w:asciiTheme="minorHAnsi" w:hAnsiTheme="minorHAnsi"/>
+          <w:sz w:val="26"/>
+          <w:szCs w:val="26"/>
+          <w:lang w:val="it-IT"/>
+        </w:rPr>
+      </w:pPr>
+    </w:p>
+    <w:p>
+      <w:pPr>
+        <w:tabs>
+          <w:tab w:val="left" w:pos="2029"/>
+        </w:tabs>
+        <w:rPr>
+          <w:rFonts w:asciiTheme="minorHAnsi" w:hAnsiTheme="minorHAnsi"/>
+          <w:sz w:val="26"/>
+          <w:szCs w:val="26"/>
+          <w:lang w:val="it-IT"/>
+        </w:rPr>
+      </w:pPr>
+    </w:p>
+    <w:p>
+      <w:pPr>
+        <w:tabs>
+          <w:tab w:val="left" w:pos="2029"/>
+        </w:tabs>
+        <w:rPr>
+          <w:rFonts w:asciiTheme="minorHAnsi" w:hAnsiTheme="minorHAnsi"/>
+          <w:sz w:val="26"/>
+          <w:szCs w:val="26"/>
+          <w:lang w:val="it-IT"/>
+        </w:rPr>
+      </w:pPr>
+    </w:p>
+    <w:p>
+      <w:pPr>
+        <w:pStyle w:val="Titolosommario"/>
+        <w:outlineLvl w:val="1"/>
+        <w:rPr>
+          <w:rFonts w:asciiTheme="minorHAnsi" w:hAnsiTheme="minorHAnsi"/>
+          <w:b/>
+          <w:color w:val="FF0000"/>
+          <w:sz w:val="28"/>
+          <w:szCs w:val="28"/>
+        </w:rPr>
+      </w:pPr>
+      <w:bookmarkStart w:id="21" w:name="_Toc158301178"/>
+      <w:r>
+        <w:rPr>
+          <w:rFonts w:asciiTheme="minorHAnsi" w:hAnsiTheme="minorHAnsi"/>
+          <w:b/>
+          <w:color w:val="FF0000"/>
+          <w:sz w:val="28"/>
+          <w:szCs w:val="28"/>
+        </w:rPr>
+        <w:lastRenderedPageBreak/>
+        <w:t>3.6 Controllo globale del software</w:t>
+      </w:r>
+      <w:bookmarkEnd w:id="21"/>
+    </w:p>
+    <w:p>
+      <w:pPr>
+        <w:rPr>
+          <w:lang w:val="it-IT"/>
+        </w:rPr>
+      </w:pPr>
+    </w:p>
+    <w:p>
+      <w:pPr>
+        <w:jc w:val="both"/>
+        <w:rPr>
+          <w:rFonts w:asciiTheme="minorHAnsi" w:hAnsiTheme="minorHAnsi"/>
+          <w:sz w:val="26"/>
+          <w:szCs w:val="26"/>
+          <w:lang w:val="it-IT"/>
+        </w:rPr>
+      </w:pPr>
+      <w:r>
+        <w:rPr>
+          <w:rFonts w:asciiTheme="minorHAnsi" w:hAnsiTheme="minorHAnsi"/>
+          <w:sz w:val="26"/>
+          <w:szCs w:val="26"/>
+          <w:lang w:val="it-IT"/>
+        </w:rPr>
+        <w:t xml:space="preserve">Il </w:t>
+      </w:r>
+      <w:r>
+        <w:rPr>
+          <w:rFonts w:asciiTheme="minorHAnsi" w:hAnsiTheme="minorHAnsi"/>
+          <w:sz w:val="26"/>
+          <w:szCs w:val="26"/>
+          <w:lang w:val="it-IT"/>
+        </w:rPr>
+        <w:t xml:space="preserve">flusso di controllo del </w:t>
+      </w:r>
+      <w:r>
+        <w:rPr>
+          <w:rFonts w:asciiTheme="minorHAnsi" w:hAnsiTheme="minorHAnsi"/>
+          <w:sz w:val="26"/>
+          <w:szCs w:val="26"/>
+          <w:lang w:val="it-IT"/>
+        </w:rPr>
+        <w:t>sistema</w:t>
+      </w:r>
+      <w:r>
+        <w:rPr>
+          <w:rFonts w:asciiTheme="minorHAnsi" w:hAnsiTheme="minorHAnsi"/>
+          <w:sz w:val="26"/>
+          <w:szCs w:val="26"/>
+          <w:lang w:val="it-IT"/>
+        </w:rPr>
+        <w:t xml:space="preserve"> software</w:t>
+      </w:r>
+      <w:r>
+        <w:rPr>
+          <w:rFonts w:asciiTheme="minorHAnsi" w:hAnsiTheme="minorHAnsi"/>
+          <w:sz w:val="26"/>
+          <w:szCs w:val="26"/>
+          <w:lang w:val="it-IT"/>
+        </w:rPr>
+        <w:t xml:space="preserve"> </w:t>
+      </w:r>
+      <w:r>
+        <w:rPr>
+          <w:rFonts w:asciiTheme="minorHAnsi" w:hAnsiTheme="minorHAnsi"/>
+          <w:sz w:val="26"/>
+          <w:szCs w:val="26"/>
+          <w:lang w:val="it-IT"/>
+        </w:rPr>
+        <w:t xml:space="preserve">proposto </w:t>
+      </w:r>
+      <w:r>
+        <w:rPr>
+          <w:rFonts w:asciiTheme="minorHAnsi" w:hAnsiTheme="minorHAnsi"/>
+          <w:sz w:val="26"/>
+          <w:szCs w:val="26"/>
+          <w:lang w:val="it-IT"/>
+        </w:rPr>
+        <w:t xml:space="preserve">è </w:t>
+      </w:r>
+      <w:proofErr w:type="spellStart"/>
+      <w:r>
+        <w:rPr>
+          <w:rFonts w:asciiTheme="minorHAnsi" w:hAnsiTheme="minorHAnsi"/>
+          <w:sz w:val="26"/>
+          <w:szCs w:val="26"/>
+          <w:lang w:val="it-IT"/>
+        </w:rPr>
+        <w:t>event-driven</w:t>
+      </w:r>
+      <w:proofErr w:type="spellEnd"/>
+      <w:r>
+        <w:rPr>
+          <w:rFonts w:asciiTheme="minorHAnsi" w:hAnsiTheme="minorHAnsi"/>
+          <w:sz w:val="26"/>
+          <w:szCs w:val="26"/>
+          <w:lang w:val="it-IT"/>
+        </w:rPr>
+        <w:t>.</w:t>
+      </w:r>
+    </w:p>
+    <w:p>
+      <w:pPr>
+        <w:jc w:val="both"/>
+        <w:rPr>
+          <w:rFonts w:asciiTheme="minorHAnsi" w:hAnsiTheme="minorHAnsi"/>
+          <w:sz w:val="26"/>
+          <w:szCs w:val="26"/>
+          <w:lang w:val="it-IT"/>
+        </w:rPr>
+      </w:pPr>
+      <w:r>
+        <w:rPr>
+          <w:rFonts w:asciiTheme="minorHAnsi" w:hAnsiTheme="minorHAnsi"/>
+          <w:sz w:val="26"/>
+          <w:szCs w:val="26"/>
+          <w:lang w:val="it-IT"/>
+        </w:rPr>
+        <w:t xml:space="preserve">Essendo </w:t>
+      </w:r>
+      <w:r>
+        <w:rPr>
+          <w:rFonts w:asciiTheme="minorHAnsi" w:hAnsiTheme="minorHAnsi"/>
+          <w:sz w:val="26"/>
+          <w:szCs w:val="26"/>
+          <w:lang w:val="it-IT"/>
+        </w:rPr>
+        <w:t xml:space="preserve">il sistema </w:t>
+      </w:r>
+      <w:r>
+        <w:rPr>
+          <w:rFonts w:asciiTheme="minorHAnsi" w:hAnsiTheme="minorHAnsi"/>
+          <w:sz w:val="26"/>
+          <w:szCs w:val="26"/>
+          <w:lang w:val="it-IT"/>
+        </w:rPr>
+        <w:t xml:space="preserve">interattivo, </w:t>
+      </w:r>
+      <w:r>
+        <w:rPr>
+          <w:rFonts w:asciiTheme="minorHAnsi" w:hAnsiTheme="minorHAnsi"/>
+          <w:sz w:val="26"/>
+          <w:szCs w:val="26"/>
+          <w:lang w:val="it-IT"/>
+        </w:rPr>
+        <w:t xml:space="preserve">ogni funzionalità </w:t>
+      </w:r>
+      <w:r>
+        <w:rPr>
+          <w:rFonts w:asciiTheme="minorHAnsi" w:hAnsiTheme="minorHAnsi"/>
+          <w:sz w:val="26"/>
+          <w:szCs w:val="26"/>
+          <w:lang w:val="it-IT"/>
+        </w:rPr>
+        <w:t xml:space="preserve">offerta dal sistema </w:t>
+      </w:r>
+      <w:r>
+        <w:rPr>
+          <w:rFonts w:asciiTheme="minorHAnsi" w:hAnsiTheme="minorHAnsi"/>
+          <w:sz w:val="26"/>
+          <w:szCs w:val="26"/>
+          <w:lang w:val="it-IT"/>
+        </w:rPr>
+        <w:t>viene a</w:t>
+      </w:r>
+      <w:r>
+        <w:rPr>
+          <w:rFonts w:asciiTheme="minorHAnsi" w:hAnsiTheme="minorHAnsi"/>
+          <w:sz w:val="26"/>
+          <w:szCs w:val="26"/>
+          <w:lang w:val="it-IT"/>
+        </w:rPr>
+        <w:t xml:space="preserve">vviata in seguito ad un comando, rappresentato da un componente dell’interfaccia grafica, </w:t>
+      </w:r>
+      <w:r>
+        <w:rPr>
+          <w:rFonts w:asciiTheme="minorHAnsi" w:hAnsiTheme="minorHAnsi"/>
+          <w:sz w:val="26"/>
+          <w:szCs w:val="26"/>
+          <w:lang w:val="it-IT"/>
+        </w:rPr>
+        <w:t>impartito dall’utente.</w:t>
+      </w:r>
+    </w:p>
+    <w:p>
+      <w:pPr>
+        <w:jc w:val="both"/>
+        <w:rPr>
+          <w:rFonts w:asciiTheme="minorHAnsi" w:hAnsiTheme="minorHAnsi"/>
+          <w:sz w:val="26"/>
+          <w:szCs w:val="26"/>
+          <w:lang w:val="it-IT"/>
+        </w:rPr>
+      </w:pPr>
+      <w:r>
+        <w:rPr>
+          <w:rFonts w:asciiTheme="minorHAnsi" w:hAnsiTheme="minorHAnsi"/>
+          <w:sz w:val="26"/>
+          <w:szCs w:val="26"/>
+          <w:lang w:val="it-IT"/>
+        </w:rPr>
+        <w:t>Pertanto, l</w:t>
+      </w:r>
+      <w:r>
+        <w:rPr>
+          <w:rFonts w:asciiTheme="minorHAnsi" w:hAnsiTheme="minorHAnsi"/>
+          <w:sz w:val="26"/>
+          <w:szCs w:val="26"/>
+          <w:lang w:val="it-IT"/>
+        </w:rPr>
+        <w:t xml:space="preserve">’azione </w:t>
+      </w:r>
+      <w:r>
+        <w:rPr>
+          <w:rFonts w:asciiTheme="minorHAnsi" w:hAnsiTheme="minorHAnsi"/>
+          <w:sz w:val="26"/>
+          <w:szCs w:val="26"/>
+          <w:lang w:val="it-IT"/>
+        </w:rPr>
+        <w:t xml:space="preserve">eseguita dall’utente scatenerà un evento, il quale verrà gestito da un apposito </w:t>
+      </w:r>
+      <w:proofErr w:type="spellStart"/>
+      <w:r>
+        <w:rPr>
+          <w:rFonts w:asciiTheme="minorHAnsi" w:hAnsiTheme="minorHAnsi"/>
+          <w:sz w:val="26"/>
+          <w:szCs w:val="26"/>
+          <w:lang w:val="it-IT"/>
+        </w:rPr>
+        <w:t>handler</w:t>
+      </w:r>
+      <w:proofErr w:type="spellEnd"/>
+      <w:r>
+        <w:rPr>
+          <w:rFonts w:asciiTheme="minorHAnsi" w:hAnsiTheme="minorHAnsi"/>
+          <w:sz w:val="26"/>
+          <w:szCs w:val="26"/>
+          <w:lang w:val="it-IT"/>
+        </w:rPr>
+        <w:t>. L’</w:t>
+      </w:r>
+      <w:proofErr w:type="spellStart"/>
+      <w:r>
+        <w:rPr>
+          <w:rFonts w:asciiTheme="minorHAnsi" w:hAnsiTheme="minorHAnsi"/>
+          <w:sz w:val="26"/>
+          <w:szCs w:val="26"/>
+          <w:lang w:val="it-IT"/>
+        </w:rPr>
+        <w:t>handler</w:t>
+      </w:r>
+      <w:proofErr w:type="spellEnd"/>
+      <w:r>
+        <w:rPr>
+          <w:rFonts w:asciiTheme="minorHAnsi" w:hAnsiTheme="minorHAnsi"/>
+          <w:sz w:val="26"/>
+          <w:szCs w:val="26"/>
+          <w:lang w:val="it-IT"/>
+        </w:rPr>
+        <w:t xml:space="preserve">, </w:t>
+      </w:r>
+      <w:r>
+        <w:rPr>
+          <w:rFonts w:asciiTheme="minorHAnsi" w:hAnsiTheme="minorHAnsi"/>
+          <w:sz w:val="26"/>
+          <w:szCs w:val="26"/>
+          <w:lang w:val="it-IT"/>
+        </w:rPr>
+        <w:t>a sua volta</w:t>
+      </w:r>
+      <w:r>
+        <w:rPr>
+          <w:rFonts w:asciiTheme="minorHAnsi" w:hAnsiTheme="minorHAnsi"/>
+          <w:sz w:val="26"/>
+          <w:szCs w:val="26"/>
+          <w:lang w:val="it-IT"/>
+        </w:rPr>
+        <w:t>, in base alle informazioni associate all’evento,</w:t>
+      </w:r>
+      <w:r>
+        <w:rPr>
+          <w:rFonts w:asciiTheme="minorHAnsi" w:hAnsiTheme="minorHAnsi"/>
+          <w:sz w:val="26"/>
+          <w:szCs w:val="26"/>
+          <w:lang w:val="it-IT"/>
+        </w:rPr>
+        <w:t xml:space="preserve"> indirizzerà il controllo del flusso di eventi al sottosistema che si o</w:t>
+      </w:r>
+      <w:r>
+        <w:rPr>
+          <w:rFonts w:asciiTheme="minorHAnsi" w:hAnsiTheme="minorHAnsi"/>
+          <w:sz w:val="26"/>
+          <w:szCs w:val="26"/>
+          <w:lang w:val="it-IT"/>
+        </w:rPr>
+        <w:t>ccupa della logica di controllo</w:t>
+      </w:r>
+      <w:r>
+        <w:rPr>
+          <w:rFonts w:asciiTheme="minorHAnsi" w:hAnsiTheme="minorHAnsi"/>
+          <w:sz w:val="26"/>
+          <w:szCs w:val="26"/>
+          <w:lang w:val="it-IT"/>
+        </w:rPr>
+        <w:t>.</w:t>
+      </w:r>
+    </w:p>
+    <w:p>
+      <w:pPr>
+        <w:jc w:val="both"/>
+        <w:rPr>
+          <w:rFonts w:asciiTheme="minorHAnsi" w:hAnsiTheme="minorHAnsi"/>
+          <w:sz w:val="26"/>
+          <w:szCs w:val="26"/>
+          <w:lang w:val="it-IT"/>
+        </w:rPr>
+      </w:pPr>
+      <w:r>
+        <w:rPr>
+          <w:rFonts w:asciiTheme="minorHAnsi" w:hAnsiTheme="minorHAnsi"/>
+          <w:sz w:val="26"/>
+          <w:szCs w:val="26"/>
+          <w:lang w:val="it-IT"/>
+        </w:rPr>
+        <w:t>Tale sottosistema, poi,</w:t>
+      </w:r>
+      <w:r>
+        <w:rPr>
+          <w:rFonts w:asciiTheme="minorHAnsi" w:hAnsiTheme="minorHAnsi"/>
+          <w:sz w:val="26"/>
+          <w:szCs w:val="26"/>
+          <w:lang w:val="it-IT"/>
+        </w:rPr>
+        <w:t xml:space="preserve"> si rivolge ai servizi per la logica applicativa. </w:t>
+      </w:r>
+    </w:p>
+    <w:p>
+      <w:pPr>
+        <w:jc w:val="both"/>
+        <w:rPr>
+          <w:rFonts w:asciiTheme="minorHAnsi" w:hAnsiTheme="minorHAnsi"/>
+          <w:sz w:val="26"/>
+          <w:szCs w:val="26"/>
+          <w:lang w:val="it-IT"/>
+        </w:rPr>
+      </w:pPr>
+    </w:p>
+    <w:p>
+      <w:pPr>
+        <w:pStyle w:val="Titolosommario"/>
+        <w:outlineLvl w:val="1"/>
+        <w:rPr>
+          <w:rFonts w:asciiTheme="minorHAnsi" w:hAnsiTheme="minorHAnsi"/>
+          <w:b/>
+          <w:color w:val="FF0000"/>
+          <w:sz w:val="28"/>
+          <w:szCs w:val="28"/>
+        </w:rPr>
+      </w:pPr>
+      <w:r>
+        <w:rPr>
+          <w:rFonts w:asciiTheme="minorHAnsi" w:hAnsiTheme="minorHAnsi"/>
+          <w:b/>
+          <w:color w:val="FF0000"/>
+          <w:sz w:val="28"/>
+          <w:szCs w:val="28"/>
+        </w:rPr>
+        <w:t xml:space="preserve">3.7 </w:t>
+      </w:r>
+      <w:proofErr w:type="spellStart"/>
+      <w:r>
+        <w:rPr>
+          <w:rFonts w:asciiTheme="minorHAnsi" w:hAnsiTheme="minorHAnsi"/>
+          <w:b/>
+          <w:color w:val="FF0000"/>
+          <w:sz w:val="28"/>
+          <w:szCs w:val="28"/>
+        </w:rPr>
+        <w:t>Boundary</w:t>
+      </w:r>
+      <w:proofErr w:type="spellEnd"/>
+      <w:r>
+        <w:rPr>
+          <w:rFonts w:asciiTheme="minorHAnsi" w:hAnsiTheme="minorHAnsi"/>
+          <w:b/>
+          <w:color w:val="FF0000"/>
+          <w:sz w:val="28"/>
+          <w:szCs w:val="28"/>
+        </w:rPr>
+        <w:t xml:space="preserve"> </w:t>
+      </w:r>
+      <w:proofErr w:type="spellStart"/>
+      <w:r>
+        <w:rPr>
+          <w:rFonts w:asciiTheme="minorHAnsi" w:hAnsiTheme="minorHAnsi"/>
+          <w:b/>
+          <w:color w:val="FF0000"/>
+          <w:sz w:val="28"/>
+          <w:szCs w:val="28"/>
+        </w:rPr>
+        <w:t>conditions</w:t>
+      </w:r>
+      <w:proofErr w:type="spellEnd"/>
+    </w:p>
+    <w:p>
+      <w:pPr>
+        <w:rPr>
+          <w:lang w:val="it-IT"/>
+        </w:rPr>
+      </w:pPr>
+      <w:bookmarkStart w:id="22" w:name="_GoBack"/>
+      <w:bookmarkEnd w:id="22"/>
+    </w:p>
+    <w:p>
+      <w:pPr>
+        <w:rPr>
+          <w:rFonts w:asciiTheme="minorHAnsi" w:hAnsiTheme="minorHAnsi"/>
+          <w:sz w:val="26"/>
+          <w:szCs w:val="26"/>
+          <w:lang w:val="it-IT"/>
+        </w:rPr>
+      </w:pPr>
+      <w:proofErr w:type="spellStart"/>
+      <w:r>
+        <w:rPr>
+          <w:rFonts w:asciiTheme="minorHAnsi" w:hAnsiTheme="minorHAnsi"/>
+          <w:sz w:val="26"/>
+          <w:szCs w:val="26"/>
+        </w:rPr>
+        <w:t>Nel</w:t>
+      </w:r>
+      <w:proofErr w:type="spellEnd"/>
+      <w:r>
+        <w:rPr>
+          <w:rFonts w:asciiTheme="minorHAnsi" w:hAnsiTheme="minorHAnsi"/>
+          <w:sz w:val="26"/>
+          <w:szCs w:val="26"/>
+        </w:rPr>
+        <w:t xml:space="preserve"> </w:t>
+      </w:r>
+      <w:proofErr w:type="spellStart"/>
+      <w:r>
+        <w:rPr>
+          <w:rFonts w:asciiTheme="minorHAnsi" w:hAnsiTheme="minorHAnsi"/>
+          <w:sz w:val="26"/>
+          <w:szCs w:val="26"/>
+        </w:rPr>
+        <w:t>presente</w:t>
+      </w:r>
+      <w:proofErr w:type="spellEnd"/>
+      <w:r>
+        <w:rPr>
+          <w:rFonts w:asciiTheme="minorHAnsi" w:hAnsiTheme="minorHAnsi"/>
+          <w:sz w:val="26"/>
+          <w:szCs w:val="26"/>
+        </w:rPr>
+        <w:t xml:space="preserve"> </w:t>
+      </w:r>
+      <w:proofErr w:type="spellStart"/>
+      <w:r>
+        <w:rPr>
+          <w:rFonts w:asciiTheme="minorHAnsi" w:hAnsiTheme="minorHAnsi"/>
+          <w:sz w:val="26"/>
+          <w:szCs w:val="26"/>
+        </w:rPr>
+        <w:t>paragrafo</w:t>
+      </w:r>
+      <w:proofErr w:type="spellEnd"/>
+      <w:r>
+        <w:rPr>
+          <w:rFonts w:asciiTheme="minorHAnsi" w:hAnsiTheme="minorHAnsi"/>
+          <w:sz w:val="26"/>
+          <w:szCs w:val="26"/>
+        </w:rPr>
+        <w:t xml:space="preserve"> </w:t>
+      </w:r>
+      <w:proofErr w:type="spellStart"/>
+      <w:r>
+        <w:rPr>
+          <w:rFonts w:asciiTheme="minorHAnsi" w:hAnsiTheme="minorHAnsi"/>
+          <w:sz w:val="26"/>
+          <w:szCs w:val="26"/>
+        </w:rPr>
+        <w:t>verranno</w:t>
+      </w:r>
+      <w:proofErr w:type="spellEnd"/>
+      <w:r>
+        <w:rPr>
+          <w:rFonts w:asciiTheme="minorHAnsi" w:hAnsiTheme="minorHAnsi"/>
+          <w:sz w:val="26"/>
+          <w:szCs w:val="26"/>
+        </w:rPr>
+        <w:t xml:space="preserve"> </w:t>
+      </w:r>
+      <w:proofErr w:type="spellStart"/>
+      <w:r>
+        <w:rPr>
+          <w:rFonts w:asciiTheme="minorHAnsi" w:hAnsiTheme="minorHAnsi"/>
+          <w:sz w:val="26"/>
+          <w:szCs w:val="26"/>
+        </w:rPr>
+        <w:t>presentate</w:t>
+      </w:r>
+      <w:proofErr w:type="spellEnd"/>
+      <w:r>
+        <w:rPr>
+          <w:rFonts w:asciiTheme="minorHAnsi" w:hAnsiTheme="minorHAnsi"/>
+          <w:sz w:val="26"/>
+          <w:szCs w:val="26"/>
+        </w:rPr>
+        <w:t xml:space="preserve"> le boundary conditions </w:t>
+      </w:r>
+      <w:proofErr w:type="spellStart"/>
+      <w:r>
+        <w:rPr>
+          <w:rFonts w:asciiTheme="minorHAnsi" w:hAnsiTheme="minorHAnsi"/>
+          <w:sz w:val="26"/>
+          <w:szCs w:val="26"/>
+        </w:rPr>
+        <w:t>inerenti</w:t>
+      </w:r>
+      <w:proofErr w:type="spellEnd"/>
+      <w:r>
+        <w:rPr>
+          <w:rFonts w:asciiTheme="minorHAnsi" w:hAnsiTheme="minorHAnsi"/>
+          <w:sz w:val="26"/>
+          <w:szCs w:val="26"/>
+        </w:rPr>
+        <w:t xml:space="preserve"> </w:t>
+      </w:r>
+      <w:proofErr w:type="spellStart"/>
+      <w:r>
+        <w:rPr>
+          <w:rFonts w:asciiTheme="minorHAnsi" w:hAnsiTheme="minorHAnsi"/>
+          <w:sz w:val="26"/>
+          <w:szCs w:val="26"/>
+        </w:rPr>
+        <w:t>all’avvio</w:t>
+      </w:r>
+      <w:proofErr w:type="spellEnd"/>
+      <w:r>
+        <w:rPr>
+          <w:rFonts w:asciiTheme="minorHAnsi" w:hAnsiTheme="minorHAnsi"/>
+          <w:sz w:val="26"/>
+          <w:szCs w:val="26"/>
+        </w:rPr>
+        <w:t xml:space="preserve"> </w:t>
+      </w:r>
+      <w:proofErr w:type="gramStart"/>
+      <w:r>
+        <w:rPr>
+          <w:rFonts w:asciiTheme="minorHAnsi" w:hAnsiTheme="minorHAnsi"/>
+          <w:sz w:val="26"/>
+          <w:szCs w:val="26"/>
+        </w:rPr>
+        <w:t>del</w:t>
+      </w:r>
+      <w:proofErr w:type="gramEnd"/>
+      <w:r>
+        <w:rPr>
+          <w:rFonts w:asciiTheme="minorHAnsi" w:hAnsiTheme="minorHAnsi"/>
+          <w:sz w:val="26"/>
+          <w:szCs w:val="26"/>
+        </w:rPr>
+        <w:t xml:space="preserve"> </w:t>
+      </w:r>
+      <w:proofErr w:type="spellStart"/>
+      <w:r>
+        <w:rPr>
+          <w:rFonts w:asciiTheme="minorHAnsi" w:hAnsiTheme="minorHAnsi"/>
+          <w:sz w:val="26"/>
+          <w:szCs w:val="26"/>
+        </w:rPr>
+        <w:t>sistema</w:t>
+      </w:r>
+      <w:proofErr w:type="spellEnd"/>
+      <w:r>
+        <w:rPr>
+          <w:rFonts w:asciiTheme="minorHAnsi" w:hAnsiTheme="minorHAnsi"/>
+          <w:sz w:val="26"/>
+          <w:szCs w:val="26"/>
+        </w:rPr>
+        <w:t xml:space="preserve">, </w:t>
+      </w:r>
+      <w:proofErr w:type="spellStart"/>
+      <w:r>
+        <w:rPr>
+          <w:rFonts w:asciiTheme="minorHAnsi" w:hAnsiTheme="minorHAnsi"/>
+          <w:sz w:val="26"/>
+          <w:szCs w:val="26"/>
+        </w:rPr>
+        <w:t>spegnimento</w:t>
+      </w:r>
+      <w:proofErr w:type="spellEnd"/>
+      <w:r>
+        <w:rPr>
+          <w:rFonts w:asciiTheme="minorHAnsi" w:hAnsiTheme="minorHAnsi"/>
+          <w:sz w:val="26"/>
+          <w:szCs w:val="26"/>
+        </w:rPr>
+        <w:t xml:space="preserve"> del </w:t>
+      </w:r>
+      <w:proofErr w:type="spellStart"/>
+      <w:r>
+        <w:rPr>
+          <w:rFonts w:asciiTheme="minorHAnsi" w:hAnsiTheme="minorHAnsi"/>
+          <w:sz w:val="26"/>
+          <w:szCs w:val="26"/>
+        </w:rPr>
+        <w:t>sistema</w:t>
+      </w:r>
+      <w:proofErr w:type="spellEnd"/>
+      <w:r>
+        <w:rPr>
+          <w:rFonts w:asciiTheme="minorHAnsi" w:hAnsiTheme="minorHAnsi"/>
+          <w:sz w:val="26"/>
+          <w:szCs w:val="26"/>
+        </w:rPr>
+        <w:t xml:space="preserve">, </w:t>
+      </w:r>
+      <w:proofErr w:type="spellStart"/>
+      <w:r>
+        <w:rPr>
+          <w:rFonts w:asciiTheme="minorHAnsi" w:hAnsiTheme="minorHAnsi"/>
+          <w:sz w:val="26"/>
+          <w:szCs w:val="26"/>
+        </w:rPr>
+        <w:t>fallimento</w:t>
+      </w:r>
+      <w:proofErr w:type="spellEnd"/>
+      <w:r>
+        <w:rPr>
+          <w:rFonts w:asciiTheme="minorHAnsi" w:hAnsiTheme="minorHAnsi"/>
+          <w:sz w:val="26"/>
+          <w:szCs w:val="26"/>
+        </w:rPr>
+        <w:t xml:space="preserve"> del </w:t>
+      </w:r>
+      <w:proofErr w:type="spellStart"/>
+      <w:r>
+        <w:rPr>
+          <w:rFonts w:asciiTheme="minorHAnsi" w:hAnsiTheme="minorHAnsi"/>
+          <w:sz w:val="26"/>
+          <w:szCs w:val="26"/>
+        </w:rPr>
+        <w:t>sistema</w:t>
+      </w:r>
+      <w:proofErr w:type="spellEnd"/>
+      <w:r>
+        <w:rPr>
+          <w:rFonts w:asciiTheme="minorHAnsi" w:hAnsiTheme="minorHAnsi"/>
+          <w:sz w:val="26"/>
+          <w:szCs w:val="26"/>
+        </w:rPr>
+        <w:t xml:space="preserve"> </w:t>
+      </w:r>
+      <w:proofErr w:type="spellStart"/>
+      <w:r>
+        <w:rPr>
+          <w:rFonts w:asciiTheme="minorHAnsi" w:hAnsiTheme="minorHAnsi"/>
+          <w:sz w:val="26"/>
+          <w:szCs w:val="26"/>
+        </w:rPr>
+        <w:t>ed</w:t>
+      </w:r>
+      <w:proofErr w:type="spellEnd"/>
+      <w:r>
+        <w:rPr>
+          <w:rFonts w:asciiTheme="minorHAnsi" w:hAnsiTheme="minorHAnsi"/>
+          <w:sz w:val="26"/>
+          <w:szCs w:val="26"/>
+        </w:rPr>
+        <w:t xml:space="preserve"> </w:t>
+      </w:r>
+      <w:proofErr w:type="spellStart"/>
+      <w:r>
+        <w:rPr>
+          <w:rFonts w:asciiTheme="minorHAnsi" w:hAnsiTheme="minorHAnsi"/>
+          <w:sz w:val="26"/>
+          <w:szCs w:val="26"/>
+        </w:rPr>
+        <w:t>errore</w:t>
+      </w:r>
+      <w:proofErr w:type="spellEnd"/>
+      <w:r>
+        <w:rPr>
+          <w:rFonts w:asciiTheme="minorHAnsi" w:hAnsiTheme="minorHAnsi"/>
+          <w:sz w:val="26"/>
+          <w:szCs w:val="26"/>
+        </w:rPr>
+        <w:t xml:space="preserve"> di </w:t>
+      </w:r>
+      <w:proofErr w:type="spellStart"/>
+      <w:r>
+        <w:rPr>
+          <w:rFonts w:asciiTheme="minorHAnsi" w:hAnsiTheme="minorHAnsi"/>
+          <w:sz w:val="26"/>
+          <w:szCs w:val="26"/>
+        </w:rPr>
+        <w:t>accesso</w:t>
+      </w:r>
+      <w:proofErr w:type="spellEnd"/>
+      <w:r>
+        <w:rPr>
+          <w:rFonts w:asciiTheme="minorHAnsi" w:hAnsiTheme="minorHAnsi"/>
+          <w:sz w:val="26"/>
+          <w:szCs w:val="26"/>
+        </w:rPr>
+        <w:t xml:space="preserve"> </w:t>
+      </w:r>
+      <w:proofErr w:type="spellStart"/>
+      <w:r>
+        <w:rPr>
+          <w:rFonts w:asciiTheme="minorHAnsi" w:hAnsiTheme="minorHAnsi"/>
+          <w:sz w:val="26"/>
+          <w:szCs w:val="26"/>
+        </w:rPr>
+        <w:t>ai</w:t>
+      </w:r>
+      <w:proofErr w:type="spellEnd"/>
+      <w:r>
+        <w:rPr>
+          <w:rFonts w:asciiTheme="minorHAnsi" w:hAnsiTheme="minorHAnsi"/>
+          <w:sz w:val="26"/>
+          <w:szCs w:val="26"/>
+        </w:rPr>
+        <w:t xml:space="preserve"> </w:t>
+      </w:r>
+      <w:proofErr w:type="spellStart"/>
+      <w:r>
+        <w:rPr>
+          <w:rFonts w:asciiTheme="minorHAnsi" w:hAnsiTheme="minorHAnsi"/>
+          <w:sz w:val="26"/>
+          <w:szCs w:val="26"/>
+        </w:rPr>
+        <w:t>dati</w:t>
+      </w:r>
+      <w:proofErr w:type="spellEnd"/>
+      <w:r>
+        <w:rPr>
+          <w:rFonts w:asciiTheme="minorHAnsi" w:hAnsiTheme="minorHAnsi"/>
+          <w:sz w:val="26"/>
+          <w:szCs w:val="26"/>
+        </w:rPr>
+        <w:t xml:space="preserve"> </w:t>
+      </w:r>
+      <w:proofErr w:type="spellStart"/>
+      <w:r>
+        <w:rPr>
+          <w:rFonts w:asciiTheme="minorHAnsi" w:hAnsiTheme="minorHAnsi"/>
+          <w:sz w:val="26"/>
+          <w:szCs w:val="26"/>
+        </w:rPr>
+        <w:t>persistenti</w:t>
+      </w:r>
+      <w:proofErr w:type="spellEnd"/>
+      <w:r>
+        <w:rPr>
+          <w:rFonts w:asciiTheme="minorHAnsi" w:hAnsiTheme="minorHAnsi"/>
+          <w:sz w:val="26"/>
+          <w:szCs w:val="26"/>
+        </w:rPr>
+        <w:t>.</w:t>
+      </w:r>
     </w:p>
     <w:sectPr>
       <w:pgSz w:w="12240" w:h="15840"/>
@@ -32355,7 +33536,7 @@
       <w:rPr>
         <w:noProof/>
       </w:rPr>
-      <w:t>21</w:t>
+      <w:t>23</w:t>
     </w:r>
     <w:r>
       <w:fldChar w:fldCharType="end"/>
@@ -34509,7 +35690,6 @@
   <w:style w:type="character" w:default="1" w:styleId="Carpredefinitoparagrafo">
     <w:name w:val="Default Paragraph Font"/>
     <w:uiPriority w:val="1"/>
-    <w:semiHidden/>
     <w:unhideWhenUsed/>
   </w:style>
   <w:style w:type="table" w:default="1" w:styleId="Tabellanormale">
@@ -35593,7 +36773,7 @@
 </file>
 
 <file path=customXml/itemProps1.xml><?xml version="1.0" encoding="utf-8"?>
-<ds:datastoreItem xmlns:ds="http://schemas.openxmlformats.org/officeDocument/2006/customXml" ds:itemID="{31C3B074-2F9B-4627-A6CC-4F05B91D4ED6}">
+<ds:datastoreItem xmlns:ds="http://schemas.openxmlformats.org/officeDocument/2006/customXml" ds:itemID="{0806304A-0596-4CB4-8EFA-1472D495F9E4}">
   <ds:schemaRefs>
     <ds:schemaRef ds:uri="http://schemas.openxmlformats.org/officeDocument/2006/bibliography"/>
   </ds:schemaRefs>

</xml_diff>

<commit_message>
Modifica access control matrix
A seguito del tutorato del 09/02/2024 si è modificata l'access control matrix.
</commit_message>
<xml_diff>
--- a/Semilavorati/sdd/SDD_TechHeaven.docx
+++ b/Semilavorati/sdd/SDD_TechHeaven.docx
@@ -1,6 +1,6 @@
 
 <file path=word/document.xml><?xml version="1.0" encoding="utf-8"?>
-<w:document xmlns:wpc="http://schemas.microsoft.com/office/word/2010/wordprocessingCanvas" xmlns:mc="http://schemas.openxmlformats.org/markup-compatibility/2006" xmlns:o="urn:schemas-microsoft-com:office:office" xmlns:r="http://schemas.openxmlformats.org/officeDocument/2006/relationships" xmlns:m="http://schemas.openxmlformats.org/officeDocument/2006/math" xmlns:v="urn:schemas-microsoft-com:vml" xmlns:wp14="http://schemas.microsoft.com/office/word/2010/wordprocessingDrawing" xmlns:wp="http://schemas.openxmlformats.org/drawingml/2006/wordprocessingDrawing" xmlns:w10="urn:schemas-microsoft-com:office:word" xmlns:w="http://schemas.openxmlformats.org/wordprocessingml/2006/main" xmlns:w14="http://schemas.microsoft.com/office/word/2010/wordml" xmlns:w15="http://schemas.microsoft.com/office/word/2012/wordml" xmlns:wpg="http://schemas.microsoft.com/office/word/2010/wordprocessingGroup" xmlns:wpi="http://schemas.microsoft.com/office/word/2010/wordprocessingInk" xmlns:wne="http://schemas.microsoft.com/office/word/2006/wordml" xmlns:wps="http://schemas.microsoft.com/office/word/2010/wordprocessingShape" mc:Ignorable="w14 w15 wp14">
+<w:document xmlns:wpc="http://schemas.microsoft.com/office/word/2010/wordprocessingCanvas" xmlns:cx="http://schemas.microsoft.com/office/drawing/2014/chartex" xmlns:cx1="http://schemas.microsoft.com/office/drawing/2015/9/8/chartex" xmlns:mc="http://schemas.openxmlformats.org/markup-compatibility/2006" xmlns:o="urn:schemas-microsoft-com:office:office" xmlns:r="http://schemas.openxmlformats.org/officeDocument/2006/relationships" xmlns:m="http://schemas.openxmlformats.org/officeDocument/2006/math" xmlns:v="urn:schemas-microsoft-com:vml" xmlns:wp14="http://schemas.microsoft.com/office/word/2010/wordprocessingDrawing" xmlns:wp="http://schemas.openxmlformats.org/drawingml/2006/wordprocessingDrawing" xmlns:w10="urn:schemas-microsoft-com:office:word" xmlns:w="http://schemas.openxmlformats.org/wordprocessingml/2006/main" xmlns:w14="http://schemas.microsoft.com/office/word/2010/wordml" xmlns:w15="http://schemas.microsoft.com/office/word/2012/wordml" xmlns:w16se="http://schemas.microsoft.com/office/word/2015/wordml/symex" xmlns:wpg="http://schemas.microsoft.com/office/word/2010/wordprocessingGroup" xmlns:wpi="http://schemas.microsoft.com/office/word/2010/wordprocessingInk" xmlns:wne="http://schemas.microsoft.com/office/word/2006/wordml" xmlns:wps="http://schemas.microsoft.com/office/word/2010/wordprocessingShape" mc:Ignorable="w14 w15 w16se wp14">
   <w:body>
     <w:p>
       <w:pPr>
@@ -3796,6 +3796,96 @@
                 <w:szCs w:val="26"/>
               </w:rPr>
             </w:pPr>
+            <w:proofErr w:type="spellStart"/>
+            <w:r>
+              <w:rPr>
+                <w:rFonts w:asciiTheme="minorHAnsi" w:eastAsia="Inter Medium" w:hAnsiTheme="minorHAnsi"/>
+                <w:sz w:val="26"/>
+                <w:szCs w:val="26"/>
+              </w:rPr>
+              <w:t>Scrittura</w:t>
+            </w:r>
+            <w:proofErr w:type="spellEnd"/>
+            <w:r>
+              <w:rPr>
+                <w:rFonts w:asciiTheme="minorHAnsi" w:eastAsia="Inter Medium" w:hAnsiTheme="minorHAnsi"/>
+                <w:sz w:val="26"/>
+                <w:szCs w:val="26"/>
+              </w:rPr>
+              <w:t xml:space="preserve"> </w:t>
+            </w:r>
+            <w:proofErr w:type="spellStart"/>
+            <w:r>
+              <w:rPr>
+                <w:rFonts w:asciiTheme="minorHAnsi" w:eastAsia="Inter Medium" w:hAnsiTheme="minorHAnsi"/>
+                <w:sz w:val="26"/>
+                <w:szCs w:val="26"/>
+              </w:rPr>
+              <w:t>sezione</w:t>
+            </w:r>
+            <w:proofErr w:type="spellEnd"/>
+            <w:r>
+              <w:rPr>
+                <w:rFonts w:asciiTheme="minorHAnsi" w:eastAsia="Inter Medium" w:hAnsiTheme="minorHAnsi"/>
+                <w:sz w:val="26"/>
+                <w:szCs w:val="26"/>
+              </w:rPr>
+              <w:t xml:space="preserve"> “</w:t>
+            </w:r>
+            <w:proofErr w:type="spellStart"/>
+            <w:r>
+              <w:rPr>
+                <w:rFonts w:asciiTheme="minorHAnsi" w:eastAsia="Inter Medium" w:hAnsiTheme="minorHAnsi"/>
+                <w:sz w:val="26"/>
+                <w:szCs w:val="26"/>
+              </w:rPr>
+              <w:t>Controllo</w:t>
+            </w:r>
+            <w:proofErr w:type="spellEnd"/>
+            <w:r>
+              <w:rPr>
+                <w:rFonts w:asciiTheme="minorHAnsi" w:eastAsia="Inter Medium" w:hAnsiTheme="minorHAnsi"/>
+                <w:sz w:val="26"/>
+                <w:szCs w:val="26"/>
+              </w:rPr>
+              <w:t xml:space="preserve"> </w:t>
+            </w:r>
+            <w:proofErr w:type="spellStart"/>
+            <w:r>
+              <w:rPr>
+                <w:rFonts w:asciiTheme="minorHAnsi" w:eastAsia="Inter Medium" w:hAnsiTheme="minorHAnsi"/>
+                <w:sz w:val="26"/>
+                <w:szCs w:val="26"/>
+              </w:rPr>
+              <w:t>globale</w:t>
+            </w:r>
+            <w:proofErr w:type="spellEnd"/>
+            <w:r>
+              <w:rPr>
+                <w:rFonts w:asciiTheme="minorHAnsi" w:eastAsia="Inter Medium" w:hAnsiTheme="minorHAnsi"/>
+                <w:sz w:val="26"/>
+                <w:szCs w:val="26"/>
+              </w:rPr>
+              <w:t xml:space="preserve"> del </w:t>
+            </w:r>
+            <w:proofErr w:type="spellStart"/>
+            <w:r>
+              <w:rPr>
+                <w:rFonts w:asciiTheme="minorHAnsi" w:eastAsia="Inter Medium" w:hAnsiTheme="minorHAnsi"/>
+                <w:sz w:val="26"/>
+                <w:szCs w:val="26"/>
+              </w:rPr>
+              <w:t>sistema</w:t>
+            </w:r>
+            <w:proofErr w:type="spellEnd"/>
+            <w:r>
+              <w:rPr>
+                <w:rFonts w:asciiTheme="minorHAnsi" w:eastAsia="Inter Medium" w:hAnsiTheme="minorHAnsi"/>
+                <w:sz w:val="26"/>
+                <w:szCs w:val="26"/>
+              </w:rPr>
+              <w:t>”</w:t>
+            </w:r>
           </w:p>
         </w:tc>
         <w:tc>
@@ -3827,6 +3917,530 @@
                 <w:szCs w:val="26"/>
               </w:rPr>
             </w:pPr>
+            <w:proofErr w:type="spellStart"/>
+            <w:r>
+              <w:rPr>
+                <w:rFonts w:asciiTheme="minorHAnsi" w:eastAsia="Inter Medium" w:hAnsiTheme="minorHAnsi"/>
+                <w:sz w:val="26"/>
+                <w:szCs w:val="26"/>
+              </w:rPr>
+              <w:t>Tutto</w:t>
+            </w:r>
+            <w:proofErr w:type="spellEnd"/>
+            <w:r>
+              <w:rPr>
+                <w:rFonts w:asciiTheme="minorHAnsi" w:eastAsia="Inter Medium" w:hAnsiTheme="minorHAnsi"/>
+                <w:sz w:val="26"/>
+                <w:szCs w:val="26"/>
+              </w:rPr>
+              <w:t xml:space="preserve"> </w:t>
+            </w:r>
+            <w:proofErr w:type="spellStart"/>
+            <w:r>
+              <w:rPr>
+                <w:rFonts w:asciiTheme="minorHAnsi" w:eastAsia="Inter Medium" w:hAnsiTheme="minorHAnsi"/>
+                <w:sz w:val="26"/>
+                <w:szCs w:val="26"/>
+              </w:rPr>
+              <w:t>il</w:t>
+            </w:r>
+            <w:proofErr w:type="spellEnd"/>
+            <w:r>
+              <w:rPr>
+                <w:rFonts w:asciiTheme="minorHAnsi" w:eastAsia="Inter Medium" w:hAnsiTheme="minorHAnsi"/>
+                <w:sz w:val="26"/>
+                <w:szCs w:val="26"/>
+              </w:rPr>
+              <w:t xml:space="preserve"> team</w:t>
+            </w:r>
+          </w:p>
+        </w:tc>
+      </w:tr>
+      <w:tr>
+        <w:tc>
+          <w:tcPr>
+            <w:tcW w:w="1875" w:type="dxa"/>
+            <w:shd w:val="clear" w:color="auto" w:fill="F2F2F2" w:themeFill="background1" w:themeFillShade="F2"/>
+            <w:tcMar>
+              <w:top w:w="100" w:type="dxa"/>
+              <w:left w:w="100" w:type="dxa"/>
+              <w:bottom w:w="100" w:type="dxa"/>
+              <w:right w:w="100" w:type="dxa"/>
+            </w:tcMar>
+          </w:tcPr>
+          <w:p>
+            <w:pPr>
+              <w:widowControl w:val="0"/>
+              <w:pBdr>
+                <w:top w:val="nil"/>
+                <w:left w:val="nil"/>
+                <w:bottom w:val="nil"/>
+                <w:right w:val="nil"/>
+                <w:between w:val="nil"/>
+              </w:pBdr>
+              <w:spacing w:line="240" w:lineRule="auto"/>
+              <w:jc w:val="both"/>
+              <w:rPr>
+                <w:rFonts w:asciiTheme="minorHAnsi" w:eastAsia="Inter Medium" w:hAnsiTheme="minorHAnsi"/>
+                <w:sz w:val="26"/>
+                <w:szCs w:val="26"/>
+              </w:rPr>
+            </w:pPr>
+            <w:r>
+              <w:rPr>
+                <w:rFonts w:asciiTheme="minorHAnsi" w:eastAsia="Inter Medium" w:hAnsiTheme="minorHAnsi"/>
+                <w:sz w:val="26"/>
+                <w:szCs w:val="26"/>
+              </w:rPr>
+              <w:t>18/02/2024</w:t>
+            </w:r>
+          </w:p>
+        </w:tc>
+        <w:tc>
+          <w:tcPr>
+            <w:tcW w:w="3195" w:type="dxa"/>
+            <w:shd w:val="clear" w:color="auto" w:fill="F2F2F2" w:themeFill="background1" w:themeFillShade="F2"/>
+            <w:tcMar>
+              <w:top w:w="100" w:type="dxa"/>
+              <w:left w:w="100" w:type="dxa"/>
+              <w:bottom w:w="100" w:type="dxa"/>
+              <w:right w:w="100" w:type="dxa"/>
+            </w:tcMar>
+          </w:tcPr>
+          <w:p>
+            <w:pPr>
+              <w:widowControl w:val="0"/>
+              <w:pBdr>
+                <w:top w:val="nil"/>
+                <w:left w:val="nil"/>
+                <w:bottom w:val="nil"/>
+                <w:right w:val="nil"/>
+                <w:between w:val="nil"/>
+              </w:pBdr>
+              <w:spacing w:line="240" w:lineRule="auto"/>
+              <w:jc w:val="both"/>
+              <w:rPr>
+                <w:rFonts w:asciiTheme="minorHAnsi" w:eastAsia="Inter Medium" w:hAnsiTheme="minorHAnsi"/>
+                <w:sz w:val="26"/>
+                <w:szCs w:val="26"/>
+              </w:rPr>
+            </w:pPr>
+            <w:r>
+              <w:rPr>
+                <w:rFonts w:asciiTheme="minorHAnsi" w:eastAsia="Inter Medium" w:hAnsiTheme="minorHAnsi"/>
+                <w:sz w:val="26"/>
+                <w:szCs w:val="26"/>
+              </w:rPr>
+              <w:t>0.5</w:t>
+            </w:r>
+          </w:p>
+        </w:tc>
+        <w:tc>
+          <w:tcPr>
+            <w:tcW w:w="2460" w:type="dxa"/>
+            <w:shd w:val="clear" w:color="auto" w:fill="F2F2F2" w:themeFill="background1" w:themeFillShade="F2"/>
+            <w:tcMar>
+              <w:top w:w="100" w:type="dxa"/>
+              <w:left w:w="100" w:type="dxa"/>
+              <w:bottom w:w="100" w:type="dxa"/>
+              <w:right w:w="100" w:type="dxa"/>
+            </w:tcMar>
+          </w:tcPr>
+          <w:p>
+            <w:pPr>
+              <w:widowControl w:val="0"/>
+              <w:pBdr>
+                <w:top w:val="nil"/>
+                <w:left w:val="nil"/>
+                <w:bottom w:val="nil"/>
+                <w:right w:val="nil"/>
+                <w:between w:val="nil"/>
+              </w:pBdr>
+              <w:spacing w:line="240" w:lineRule="auto"/>
+              <w:jc w:val="both"/>
+              <w:rPr>
+                <w:rFonts w:asciiTheme="minorHAnsi" w:eastAsia="Inter Medium" w:hAnsiTheme="minorHAnsi"/>
+                <w:sz w:val="26"/>
+                <w:szCs w:val="26"/>
+              </w:rPr>
+            </w:pPr>
+            <w:proofErr w:type="spellStart"/>
+            <w:r>
+              <w:rPr>
+                <w:rFonts w:asciiTheme="minorHAnsi" w:eastAsia="Inter Medium" w:hAnsiTheme="minorHAnsi"/>
+                <w:sz w:val="26"/>
+                <w:szCs w:val="26"/>
+              </w:rPr>
+              <w:t>Scrittura</w:t>
+            </w:r>
+            <w:proofErr w:type="spellEnd"/>
+            <w:r>
+              <w:rPr>
+                <w:rFonts w:asciiTheme="minorHAnsi" w:eastAsia="Inter Medium" w:hAnsiTheme="minorHAnsi"/>
+                <w:sz w:val="26"/>
+                <w:szCs w:val="26"/>
+              </w:rPr>
+              <w:t xml:space="preserve"> </w:t>
+            </w:r>
+            <w:proofErr w:type="spellStart"/>
+            <w:r>
+              <w:rPr>
+                <w:rFonts w:asciiTheme="minorHAnsi" w:eastAsia="Inter Medium" w:hAnsiTheme="minorHAnsi"/>
+                <w:sz w:val="26"/>
+                <w:szCs w:val="26"/>
+              </w:rPr>
+              <w:t>sezione</w:t>
+            </w:r>
+            <w:proofErr w:type="spellEnd"/>
+            <w:r>
+              <w:rPr>
+                <w:rFonts w:asciiTheme="minorHAnsi" w:eastAsia="Inter Medium" w:hAnsiTheme="minorHAnsi"/>
+                <w:sz w:val="26"/>
+                <w:szCs w:val="26"/>
+              </w:rPr>
+              <w:t xml:space="preserve"> “Boundary conditions”</w:t>
+            </w:r>
+          </w:p>
+        </w:tc>
+        <w:tc>
+          <w:tcPr>
+            <w:tcW w:w="1830" w:type="dxa"/>
+            <w:shd w:val="clear" w:color="auto" w:fill="F2F2F2" w:themeFill="background1" w:themeFillShade="F2"/>
+            <w:tcMar>
+              <w:top w:w="100" w:type="dxa"/>
+              <w:left w:w="100" w:type="dxa"/>
+              <w:bottom w:w="100" w:type="dxa"/>
+              <w:right w:w="100" w:type="dxa"/>
+            </w:tcMar>
+          </w:tcPr>
+          <w:p>
+            <w:pPr>
+              <w:widowControl w:val="0"/>
+              <w:pBdr>
+                <w:top w:val="nil"/>
+                <w:left w:val="nil"/>
+                <w:bottom w:val="nil"/>
+                <w:right w:val="nil"/>
+                <w:between w:val="nil"/>
+              </w:pBdr>
+              <w:spacing w:line="240" w:lineRule="auto"/>
+              <w:jc w:val="both"/>
+              <w:rPr>
+                <w:rFonts w:asciiTheme="minorHAnsi" w:eastAsia="Inter Medium" w:hAnsiTheme="minorHAnsi"/>
+                <w:sz w:val="26"/>
+                <w:szCs w:val="26"/>
+              </w:rPr>
+            </w:pPr>
+            <w:proofErr w:type="spellStart"/>
+            <w:r>
+              <w:rPr>
+                <w:rFonts w:asciiTheme="minorHAnsi" w:eastAsia="Inter Medium" w:hAnsiTheme="minorHAnsi"/>
+                <w:sz w:val="26"/>
+                <w:szCs w:val="26"/>
+              </w:rPr>
+              <w:t>Raffaella</w:t>
+            </w:r>
+            <w:proofErr w:type="spellEnd"/>
+            <w:r>
+              <w:rPr>
+                <w:rFonts w:asciiTheme="minorHAnsi" w:eastAsia="Inter Medium" w:hAnsiTheme="minorHAnsi"/>
+                <w:sz w:val="26"/>
+                <w:szCs w:val="26"/>
+              </w:rPr>
+              <w:t xml:space="preserve"> </w:t>
+            </w:r>
+            <w:proofErr w:type="spellStart"/>
+            <w:r>
+              <w:rPr>
+                <w:rFonts w:asciiTheme="minorHAnsi" w:eastAsia="Inter Medium" w:hAnsiTheme="minorHAnsi"/>
+                <w:sz w:val="26"/>
+                <w:szCs w:val="26"/>
+              </w:rPr>
+              <w:t>Sabatino</w:t>
+            </w:r>
+            <w:proofErr w:type="spellEnd"/>
+          </w:p>
+        </w:tc>
+      </w:tr>
+      <w:tr>
+        <w:tc>
+          <w:tcPr>
+            <w:tcW w:w="1875" w:type="dxa"/>
+            <w:shd w:val="clear" w:color="auto" w:fill="F2F2F2" w:themeFill="background1" w:themeFillShade="F2"/>
+            <w:tcMar>
+              <w:top w:w="100" w:type="dxa"/>
+              <w:left w:w="100" w:type="dxa"/>
+              <w:bottom w:w="100" w:type="dxa"/>
+              <w:right w:w="100" w:type="dxa"/>
+            </w:tcMar>
+          </w:tcPr>
+          <w:p>
+            <w:pPr>
+              <w:widowControl w:val="0"/>
+              <w:pBdr>
+                <w:top w:val="nil"/>
+                <w:left w:val="nil"/>
+                <w:bottom w:val="nil"/>
+                <w:right w:val="nil"/>
+                <w:between w:val="nil"/>
+              </w:pBdr>
+              <w:spacing w:line="240" w:lineRule="auto"/>
+              <w:jc w:val="both"/>
+              <w:rPr>
+                <w:rFonts w:asciiTheme="minorHAnsi" w:eastAsia="Inter Medium" w:hAnsiTheme="minorHAnsi"/>
+                <w:sz w:val="26"/>
+                <w:szCs w:val="26"/>
+              </w:rPr>
+            </w:pPr>
+            <w:r>
+              <w:rPr>
+                <w:rFonts w:asciiTheme="minorHAnsi" w:eastAsia="Inter Medium" w:hAnsiTheme="minorHAnsi"/>
+                <w:sz w:val="26"/>
+                <w:szCs w:val="26"/>
+              </w:rPr>
+              <w:t>22/02/2024</w:t>
+            </w:r>
+          </w:p>
+        </w:tc>
+        <w:tc>
+          <w:tcPr>
+            <w:tcW w:w="3195" w:type="dxa"/>
+            <w:shd w:val="clear" w:color="auto" w:fill="F2F2F2" w:themeFill="background1" w:themeFillShade="F2"/>
+            <w:tcMar>
+              <w:top w:w="100" w:type="dxa"/>
+              <w:left w:w="100" w:type="dxa"/>
+              <w:bottom w:w="100" w:type="dxa"/>
+              <w:right w:w="100" w:type="dxa"/>
+            </w:tcMar>
+          </w:tcPr>
+          <w:p>
+            <w:pPr>
+              <w:widowControl w:val="0"/>
+              <w:pBdr>
+                <w:top w:val="nil"/>
+                <w:left w:val="nil"/>
+                <w:bottom w:val="nil"/>
+                <w:right w:val="nil"/>
+                <w:between w:val="nil"/>
+              </w:pBdr>
+              <w:spacing w:line="240" w:lineRule="auto"/>
+              <w:jc w:val="both"/>
+              <w:rPr>
+                <w:rFonts w:asciiTheme="minorHAnsi" w:eastAsia="Inter Medium" w:hAnsiTheme="minorHAnsi"/>
+                <w:sz w:val="26"/>
+                <w:szCs w:val="26"/>
+              </w:rPr>
+            </w:pPr>
+            <w:r>
+              <w:rPr>
+                <w:rFonts w:asciiTheme="minorHAnsi" w:eastAsia="Inter Medium" w:hAnsiTheme="minorHAnsi"/>
+                <w:sz w:val="26"/>
+                <w:szCs w:val="26"/>
+              </w:rPr>
+              <w:t>0.6</w:t>
+            </w:r>
+          </w:p>
+        </w:tc>
+        <w:tc>
+          <w:tcPr>
+            <w:tcW w:w="2460" w:type="dxa"/>
+            <w:shd w:val="clear" w:color="auto" w:fill="F2F2F2" w:themeFill="background1" w:themeFillShade="F2"/>
+            <w:tcMar>
+              <w:top w:w="100" w:type="dxa"/>
+              <w:left w:w="100" w:type="dxa"/>
+              <w:bottom w:w="100" w:type="dxa"/>
+              <w:right w:w="100" w:type="dxa"/>
+            </w:tcMar>
+          </w:tcPr>
+          <w:p>
+            <w:pPr>
+              <w:widowControl w:val="0"/>
+              <w:pBdr>
+                <w:top w:val="nil"/>
+                <w:left w:val="nil"/>
+                <w:bottom w:val="nil"/>
+                <w:right w:val="nil"/>
+                <w:between w:val="nil"/>
+              </w:pBdr>
+              <w:spacing w:line="240" w:lineRule="auto"/>
+              <w:jc w:val="both"/>
+              <w:rPr>
+                <w:rFonts w:asciiTheme="minorHAnsi" w:eastAsia="Inter Medium" w:hAnsiTheme="minorHAnsi"/>
+                <w:sz w:val="26"/>
+                <w:szCs w:val="26"/>
+              </w:rPr>
+            </w:pPr>
+            <w:proofErr w:type="spellStart"/>
+            <w:r>
+              <w:rPr>
+                <w:rFonts w:asciiTheme="minorHAnsi" w:eastAsia="Inter Medium" w:hAnsiTheme="minorHAnsi"/>
+                <w:sz w:val="26"/>
+                <w:szCs w:val="26"/>
+              </w:rPr>
+              <w:t>Modifica</w:t>
+            </w:r>
+            <w:proofErr w:type="spellEnd"/>
+            <w:r>
+              <w:rPr>
+                <w:rFonts w:asciiTheme="minorHAnsi" w:eastAsia="Inter Medium" w:hAnsiTheme="minorHAnsi"/>
+                <w:sz w:val="26"/>
+                <w:szCs w:val="26"/>
+              </w:rPr>
+              <w:t xml:space="preserve"> </w:t>
+            </w:r>
+            <w:proofErr w:type="spellStart"/>
+            <w:r>
+              <w:rPr>
+                <w:rFonts w:asciiTheme="minorHAnsi" w:eastAsia="Inter Medium" w:hAnsiTheme="minorHAnsi"/>
+                <w:sz w:val="26"/>
+                <w:szCs w:val="26"/>
+              </w:rPr>
+              <w:t>della</w:t>
+            </w:r>
+            <w:proofErr w:type="spellEnd"/>
+            <w:r>
+              <w:rPr>
+                <w:rFonts w:asciiTheme="minorHAnsi" w:eastAsia="Inter Medium" w:hAnsiTheme="minorHAnsi"/>
+                <w:sz w:val="26"/>
+                <w:szCs w:val="26"/>
+              </w:rPr>
+              <w:t xml:space="preserve"> </w:t>
+            </w:r>
+            <w:proofErr w:type="spellStart"/>
+            <w:r>
+              <w:rPr>
+                <w:rFonts w:asciiTheme="minorHAnsi" w:eastAsia="Inter Medium" w:hAnsiTheme="minorHAnsi"/>
+                <w:sz w:val="26"/>
+                <w:szCs w:val="26"/>
+              </w:rPr>
+              <w:t>matrice</w:t>
+            </w:r>
+            <w:proofErr w:type="spellEnd"/>
+            <w:r>
+              <w:rPr>
+                <w:rFonts w:asciiTheme="minorHAnsi" w:eastAsia="Inter Medium" w:hAnsiTheme="minorHAnsi"/>
+                <w:sz w:val="26"/>
+                <w:szCs w:val="26"/>
+              </w:rPr>
+              <w:t xml:space="preserve"> del </w:t>
+            </w:r>
+            <w:proofErr w:type="spellStart"/>
+            <w:r>
+              <w:rPr>
+                <w:rFonts w:asciiTheme="minorHAnsi" w:eastAsia="Inter Medium" w:hAnsiTheme="minorHAnsi"/>
+                <w:sz w:val="26"/>
+                <w:szCs w:val="26"/>
+              </w:rPr>
+              <w:lastRenderedPageBreak/>
+              <w:t>controllo</w:t>
+            </w:r>
+            <w:proofErr w:type="spellEnd"/>
+            <w:r>
+              <w:rPr>
+                <w:rFonts w:asciiTheme="minorHAnsi" w:eastAsia="Inter Medium" w:hAnsiTheme="minorHAnsi"/>
+                <w:sz w:val="26"/>
+                <w:szCs w:val="26"/>
+              </w:rPr>
+              <w:t xml:space="preserve"> </w:t>
+            </w:r>
+            <w:proofErr w:type="spellStart"/>
+            <w:r>
+              <w:rPr>
+                <w:rFonts w:asciiTheme="minorHAnsi" w:eastAsia="Inter Medium" w:hAnsiTheme="minorHAnsi"/>
+                <w:sz w:val="26"/>
+                <w:szCs w:val="26"/>
+              </w:rPr>
+              <w:t>degli</w:t>
+            </w:r>
+            <w:proofErr w:type="spellEnd"/>
+            <w:r>
+              <w:rPr>
+                <w:rFonts w:asciiTheme="minorHAnsi" w:eastAsia="Inter Medium" w:hAnsiTheme="minorHAnsi"/>
+                <w:sz w:val="26"/>
+                <w:szCs w:val="26"/>
+              </w:rPr>
+              <w:t xml:space="preserve"> </w:t>
+            </w:r>
+            <w:proofErr w:type="spellStart"/>
+            <w:r>
+              <w:rPr>
+                <w:rFonts w:asciiTheme="minorHAnsi" w:eastAsia="Inter Medium" w:hAnsiTheme="minorHAnsi"/>
+                <w:sz w:val="26"/>
+                <w:szCs w:val="26"/>
+              </w:rPr>
+              <w:t>accessi</w:t>
+            </w:r>
+            <w:proofErr w:type="spellEnd"/>
+          </w:p>
+        </w:tc>
+        <w:tc>
+          <w:tcPr>
+            <w:tcW w:w="1830" w:type="dxa"/>
+            <w:shd w:val="clear" w:color="auto" w:fill="F2F2F2" w:themeFill="background1" w:themeFillShade="F2"/>
+            <w:tcMar>
+              <w:top w:w="100" w:type="dxa"/>
+              <w:left w:w="100" w:type="dxa"/>
+              <w:bottom w:w="100" w:type="dxa"/>
+              <w:right w:w="100" w:type="dxa"/>
+            </w:tcMar>
+          </w:tcPr>
+          <w:p>
+            <w:pPr>
+              <w:widowControl w:val="0"/>
+              <w:pBdr>
+                <w:top w:val="nil"/>
+                <w:left w:val="nil"/>
+                <w:bottom w:val="nil"/>
+                <w:right w:val="nil"/>
+                <w:between w:val="nil"/>
+              </w:pBdr>
+              <w:spacing w:line="240" w:lineRule="auto"/>
+              <w:jc w:val="both"/>
+              <w:rPr>
+                <w:rFonts w:asciiTheme="minorHAnsi" w:eastAsia="Inter Medium" w:hAnsiTheme="minorHAnsi"/>
+                <w:sz w:val="26"/>
+                <w:szCs w:val="26"/>
+              </w:rPr>
+            </w:pPr>
+            <w:proofErr w:type="spellStart"/>
+            <w:r>
+              <w:rPr>
+                <w:rFonts w:asciiTheme="minorHAnsi" w:eastAsia="Inter Medium" w:hAnsiTheme="minorHAnsi"/>
+                <w:sz w:val="26"/>
+                <w:szCs w:val="26"/>
+              </w:rPr>
+              <w:lastRenderedPageBreak/>
+              <w:t>Tutto</w:t>
+            </w:r>
+            <w:proofErr w:type="spellEnd"/>
+            <w:r>
+              <w:rPr>
+                <w:rFonts w:asciiTheme="minorHAnsi" w:eastAsia="Inter Medium" w:hAnsiTheme="minorHAnsi"/>
+                <w:sz w:val="26"/>
+                <w:szCs w:val="26"/>
+              </w:rPr>
+              <w:t xml:space="preserve"> </w:t>
+            </w:r>
+            <w:proofErr w:type="spellStart"/>
+            <w:r>
+              <w:rPr>
+                <w:rFonts w:asciiTheme="minorHAnsi" w:eastAsia="Inter Medium" w:hAnsiTheme="minorHAnsi"/>
+                <w:sz w:val="26"/>
+                <w:szCs w:val="26"/>
+              </w:rPr>
+              <w:t>il</w:t>
+            </w:r>
+            <w:proofErr w:type="spellEnd"/>
+            <w:r>
+              <w:rPr>
+                <w:rFonts w:asciiTheme="minorHAnsi" w:eastAsia="Inter Medium" w:hAnsiTheme="minorHAnsi"/>
+                <w:sz w:val="26"/>
+                <w:szCs w:val="26"/>
+              </w:rPr>
+              <w:t xml:space="preserve"> team</w:t>
+            </w:r>
+            <w:bookmarkStart w:id="8" w:name="_GoBack"/>
+            <w:bookmarkEnd w:id="8"/>
           </w:p>
         </w:tc>
       </w:tr>
@@ -3872,7 +4486,7 @@
           <w:color w:val="FF0000"/>
         </w:rPr>
       </w:pPr>
-      <w:bookmarkStart w:id="8" w:name="_Toc158381855"/>
+      <w:bookmarkStart w:id="9" w:name="_Toc158381855"/>
       <w:r>
         <w:rPr>
           <w:rFonts w:asciiTheme="minorHAnsi" w:hAnsiTheme="minorHAnsi"/>
@@ -3882,7 +4496,7 @@
         <w:lastRenderedPageBreak/>
         <w:t>1. Introduzione</w:t>
       </w:r>
-      <w:bookmarkEnd w:id="8"/>
+      <w:bookmarkEnd w:id="9"/>
     </w:p>
     <w:p>
       <w:pPr>
@@ -3896,7 +4510,7 @@
           <w:szCs w:val="28"/>
         </w:rPr>
       </w:pPr>
-      <w:bookmarkStart w:id="9" w:name="_Toc158381856"/>
+      <w:bookmarkStart w:id="10" w:name="_Toc158381856"/>
       <w:r>
         <w:rPr>
           <w:rFonts w:asciiTheme="minorHAnsi" w:hAnsiTheme="minorHAnsi"/>
@@ -3907,7 +4521,7 @@
         </w:rPr>
         <w:t>1.1 Obiettivo del sistema</w:t>
       </w:r>
-      <w:bookmarkEnd w:id="9"/>
+      <w:bookmarkEnd w:id="10"/>
     </w:p>
     <w:p>
       <w:pPr>
@@ -4453,7 +5067,7 @@
           <w:szCs w:val="28"/>
         </w:rPr>
       </w:pPr>
-      <w:bookmarkStart w:id="10" w:name="_Toc158381857"/>
+      <w:bookmarkStart w:id="11" w:name="_Toc158381857"/>
       <w:r>
         <w:rPr>
           <w:rFonts w:asciiTheme="minorHAnsi" w:hAnsiTheme="minorHAnsi"/>
@@ -4517,7 +5131,7 @@
         </w:rPr>
         <w:t>)</w:t>
       </w:r>
-      <w:bookmarkEnd w:id="10"/>
+      <w:bookmarkEnd w:id="11"/>
     </w:p>
     <w:p>
       <w:pPr>
@@ -10972,7 +11586,7 @@
           <w:szCs w:val="28"/>
         </w:rPr>
       </w:pPr>
-      <w:bookmarkStart w:id="11" w:name="_Toc158381858"/>
+      <w:bookmarkStart w:id="12" w:name="_Toc158381858"/>
       <w:r>
         <w:rPr>
           <w:rFonts w:asciiTheme="minorHAnsi" w:hAnsiTheme="minorHAnsi"/>
@@ -11003,7 +11617,7 @@
         </w:rPr>
         <w:t>Definizioni, acronimi e abbreviazioni</w:t>
       </w:r>
-      <w:bookmarkEnd w:id="11"/>
+      <w:bookmarkEnd w:id="12"/>
     </w:p>
     <w:p>
       <w:pPr>
@@ -11421,7 +12035,7 @@
           <w:szCs w:val="28"/>
         </w:rPr>
       </w:pPr>
-      <w:bookmarkStart w:id="12" w:name="_Toc158381859"/>
+      <w:bookmarkStart w:id="13" w:name="_Toc158381859"/>
       <w:r>
         <w:rPr>
           <w:rFonts w:asciiTheme="minorHAnsi" w:hAnsiTheme="minorHAnsi"/>
@@ -11452,7 +12066,7 @@
         </w:rPr>
         <w:t>Riferimenti</w:t>
       </w:r>
-      <w:bookmarkEnd w:id="12"/>
+      <w:bookmarkEnd w:id="13"/>
     </w:p>
     <w:p>
       <w:pPr>
@@ -11565,7 +12179,7 @@
         <w:pStyle w:val="Titolosommario"/>
         <w:outlineLvl w:val="1"/>
       </w:pPr>
-      <w:bookmarkStart w:id="13" w:name="_Toc158381860"/>
+      <w:bookmarkStart w:id="14" w:name="_Toc158381860"/>
       <w:r>
         <w:rPr>
           <w:rFonts w:asciiTheme="minorHAnsi" w:hAnsiTheme="minorHAnsi"/>
@@ -11576,7 +12190,7 @@
         </w:rPr>
         <w:t>1.5 Organizzazione del documento</w:t>
       </w:r>
-      <w:bookmarkEnd w:id="13"/>
+      <w:bookmarkEnd w:id="14"/>
     </w:p>
     <w:p>
       <w:pPr>
@@ -13483,7 +14097,7 @@
           <w:color w:val="FF0000"/>
         </w:rPr>
       </w:pPr>
-      <w:bookmarkStart w:id="14" w:name="_Toc158381861"/>
+      <w:bookmarkStart w:id="15" w:name="_Toc158381861"/>
       <w:r>
         <w:rPr>
           <w:rFonts w:asciiTheme="minorHAnsi" w:hAnsiTheme="minorHAnsi"/>
@@ -13524,411 +14138,411 @@
           <w:color w:val="FF0000"/>
         </w:rPr>
         <w:t>software corrente</w:t>
-      </w:r>
-      <w:bookmarkEnd w:id="14"/>
-    </w:p>
-    <w:p>
-      <w:pPr>
-        <w:jc w:val="both"/>
-        <w:rPr>
-          <w:rFonts w:asciiTheme="minorHAnsi" w:hAnsiTheme="minorHAnsi"/>
-          <w:color w:val="000000" w:themeColor="text1"/>
-          <w:sz w:val="26"/>
-          <w:szCs w:val="26"/>
-          <w:lang w:val="it-IT"/>
-        </w:rPr>
-      </w:pPr>
-      <w:r>
-        <w:rPr>
-          <w:rFonts w:asciiTheme="minorHAnsi" w:hAnsiTheme="minorHAnsi"/>
-          <w:color w:val="000000" w:themeColor="text1"/>
-          <w:sz w:val="26"/>
-          <w:szCs w:val="26"/>
-          <w:lang w:val="it-IT"/>
-        </w:rPr>
-        <w:t xml:space="preserve">La società, al momento, non presenta un sistema informatico in grado di raccogliere gli ordini dei clienti in modo automatico, bensì prende in carico solo gli ordini effettuati da clienti che risiedono nella regione in cui è localizzato il negozio. </w:t>
-      </w:r>
-    </w:p>
-    <w:p>
-      <w:pPr>
-        <w:jc w:val="both"/>
-        <w:rPr>
-          <w:rFonts w:asciiTheme="minorHAnsi" w:hAnsiTheme="minorHAnsi"/>
-          <w:color w:val="000000" w:themeColor="text1"/>
-          <w:sz w:val="26"/>
-          <w:szCs w:val="26"/>
-          <w:lang w:val="it-IT"/>
-        </w:rPr>
-      </w:pPr>
-      <w:r>
-        <w:rPr>
-          <w:rFonts w:asciiTheme="minorHAnsi" w:hAnsiTheme="minorHAnsi"/>
-          <w:color w:val="000000" w:themeColor="text1"/>
-          <w:sz w:val="26"/>
-          <w:szCs w:val="26"/>
-          <w:lang w:val="it-IT"/>
-        </w:rPr>
-        <w:t xml:space="preserve">Attualmente, gli ordini richiesti dai clienti vengono inviati al negozio tramite telefono o fax. </w:t>
-      </w:r>
-    </w:p>
-    <w:p>
-      <w:pPr>
-        <w:jc w:val="both"/>
-        <w:rPr>
-          <w:rFonts w:asciiTheme="minorHAnsi" w:hAnsiTheme="minorHAnsi"/>
-          <w:color w:val="000000" w:themeColor="text1"/>
-          <w:sz w:val="26"/>
-          <w:szCs w:val="26"/>
-          <w:lang w:val="it-IT"/>
-        </w:rPr>
-      </w:pPr>
-      <w:r>
-        <w:rPr>
-          <w:rFonts w:asciiTheme="minorHAnsi" w:hAnsiTheme="minorHAnsi"/>
-          <w:color w:val="000000" w:themeColor="text1"/>
-          <w:sz w:val="26"/>
-          <w:szCs w:val="26"/>
-          <w:lang w:val="it-IT"/>
-        </w:rPr>
-        <w:t>Come si evince dal contesto appena descritto, questa modalità di gestione degli ordini comporta perdita di tempo per la raccolta dei dati ed oneri aggiuntivi per la relativa gestione, a discapito della produttività dell’azienda.</w:t>
-      </w:r>
-    </w:p>
-    <w:p>
-      <w:pPr>
-        <w:jc w:val="both"/>
-        <w:rPr>
-          <w:rFonts w:asciiTheme="minorHAnsi" w:hAnsiTheme="minorHAnsi"/>
-          <w:color w:val="000000" w:themeColor="text1"/>
-          <w:sz w:val="26"/>
-          <w:szCs w:val="26"/>
-          <w:lang w:val="it-IT"/>
-        </w:rPr>
-      </w:pPr>
-    </w:p>
-    <w:p>
-      <w:pPr>
-        <w:jc w:val="both"/>
-        <w:rPr>
-          <w:rFonts w:asciiTheme="minorHAnsi" w:hAnsiTheme="minorHAnsi"/>
-          <w:color w:val="000000" w:themeColor="text1"/>
-          <w:sz w:val="26"/>
-          <w:szCs w:val="26"/>
-          <w:lang w:val="it-IT"/>
-        </w:rPr>
-      </w:pPr>
-    </w:p>
-    <w:p>
-      <w:pPr>
-        <w:jc w:val="both"/>
-        <w:rPr>
-          <w:rFonts w:asciiTheme="minorHAnsi" w:hAnsiTheme="minorHAnsi"/>
-          <w:color w:val="000000" w:themeColor="text1"/>
-          <w:sz w:val="26"/>
-          <w:szCs w:val="26"/>
-          <w:lang w:val="it-IT"/>
-        </w:rPr>
-      </w:pPr>
-    </w:p>
-    <w:p>
-      <w:pPr>
-        <w:jc w:val="both"/>
-        <w:rPr>
-          <w:rFonts w:asciiTheme="minorHAnsi" w:hAnsiTheme="minorHAnsi"/>
-          <w:color w:val="000000" w:themeColor="text1"/>
-          <w:sz w:val="26"/>
-          <w:szCs w:val="26"/>
-          <w:lang w:val="it-IT"/>
-        </w:rPr>
-      </w:pPr>
-    </w:p>
-    <w:p>
-      <w:pPr>
-        <w:jc w:val="both"/>
-        <w:rPr>
-          <w:rFonts w:asciiTheme="minorHAnsi" w:hAnsiTheme="minorHAnsi"/>
-          <w:color w:val="000000" w:themeColor="text1"/>
-          <w:sz w:val="26"/>
-          <w:szCs w:val="26"/>
-          <w:lang w:val="it-IT"/>
-        </w:rPr>
-      </w:pPr>
-    </w:p>
-    <w:p>
-      <w:pPr>
-        <w:jc w:val="both"/>
-        <w:rPr>
-          <w:rFonts w:asciiTheme="minorHAnsi" w:hAnsiTheme="minorHAnsi"/>
-          <w:color w:val="000000" w:themeColor="text1"/>
-          <w:sz w:val="26"/>
-          <w:szCs w:val="26"/>
-          <w:lang w:val="it-IT"/>
-        </w:rPr>
-      </w:pPr>
-    </w:p>
-    <w:p>
-      <w:pPr>
-        <w:jc w:val="both"/>
-        <w:rPr>
-          <w:rFonts w:asciiTheme="minorHAnsi" w:hAnsiTheme="minorHAnsi"/>
-          <w:color w:val="000000" w:themeColor="text1"/>
-          <w:sz w:val="26"/>
-          <w:szCs w:val="26"/>
-          <w:lang w:val="it-IT"/>
-        </w:rPr>
-      </w:pPr>
-    </w:p>
-    <w:p>
-      <w:pPr>
-        <w:jc w:val="both"/>
-        <w:rPr>
-          <w:rFonts w:asciiTheme="minorHAnsi" w:hAnsiTheme="minorHAnsi"/>
-          <w:color w:val="000000" w:themeColor="text1"/>
-          <w:sz w:val="26"/>
-          <w:szCs w:val="26"/>
-          <w:lang w:val="it-IT"/>
-        </w:rPr>
-      </w:pPr>
-    </w:p>
-    <w:p>
-      <w:pPr>
-        <w:jc w:val="both"/>
-        <w:rPr>
-          <w:rFonts w:asciiTheme="minorHAnsi" w:hAnsiTheme="minorHAnsi"/>
-          <w:color w:val="000000" w:themeColor="text1"/>
-          <w:sz w:val="26"/>
-          <w:szCs w:val="26"/>
-          <w:lang w:val="it-IT"/>
-        </w:rPr>
-      </w:pPr>
-    </w:p>
-    <w:p>
-      <w:pPr>
-        <w:jc w:val="both"/>
-        <w:rPr>
-          <w:rFonts w:asciiTheme="minorHAnsi" w:hAnsiTheme="minorHAnsi"/>
-          <w:color w:val="000000" w:themeColor="text1"/>
-          <w:sz w:val="26"/>
-          <w:szCs w:val="26"/>
-          <w:lang w:val="it-IT"/>
-        </w:rPr>
-      </w:pPr>
-    </w:p>
-    <w:p>
-      <w:pPr>
-        <w:jc w:val="both"/>
-        <w:rPr>
-          <w:rFonts w:asciiTheme="minorHAnsi" w:hAnsiTheme="minorHAnsi"/>
-          <w:color w:val="000000" w:themeColor="text1"/>
-          <w:sz w:val="26"/>
-          <w:szCs w:val="26"/>
-          <w:lang w:val="it-IT"/>
-        </w:rPr>
-      </w:pPr>
-    </w:p>
-    <w:p>
-      <w:pPr>
-        <w:jc w:val="both"/>
-        <w:rPr>
-          <w:rFonts w:asciiTheme="minorHAnsi" w:hAnsiTheme="minorHAnsi"/>
-          <w:color w:val="000000" w:themeColor="text1"/>
-          <w:sz w:val="26"/>
-          <w:szCs w:val="26"/>
-          <w:lang w:val="it-IT"/>
-        </w:rPr>
-      </w:pPr>
-    </w:p>
-    <w:p>
-      <w:pPr>
-        <w:jc w:val="both"/>
-        <w:rPr>
-          <w:rFonts w:asciiTheme="minorHAnsi" w:hAnsiTheme="minorHAnsi"/>
-          <w:color w:val="000000" w:themeColor="text1"/>
-          <w:sz w:val="26"/>
-          <w:szCs w:val="26"/>
-          <w:lang w:val="it-IT"/>
-        </w:rPr>
-      </w:pPr>
-    </w:p>
-    <w:p>
-      <w:pPr>
-        <w:jc w:val="both"/>
-        <w:rPr>
-          <w:rFonts w:asciiTheme="minorHAnsi" w:hAnsiTheme="minorHAnsi"/>
-          <w:color w:val="000000" w:themeColor="text1"/>
-          <w:sz w:val="26"/>
-          <w:szCs w:val="26"/>
-          <w:lang w:val="it-IT"/>
-        </w:rPr>
-      </w:pPr>
-    </w:p>
-    <w:p>
-      <w:pPr>
-        <w:jc w:val="both"/>
-        <w:rPr>
-          <w:rFonts w:asciiTheme="minorHAnsi" w:hAnsiTheme="minorHAnsi"/>
-          <w:color w:val="000000" w:themeColor="text1"/>
-          <w:sz w:val="26"/>
-          <w:szCs w:val="26"/>
-          <w:lang w:val="it-IT"/>
-        </w:rPr>
-      </w:pPr>
-    </w:p>
-    <w:p>
-      <w:pPr>
-        <w:jc w:val="both"/>
-        <w:rPr>
-          <w:rFonts w:asciiTheme="minorHAnsi" w:hAnsiTheme="minorHAnsi"/>
-          <w:color w:val="000000" w:themeColor="text1"/>
-          <w:sz w:val="26"/>
-          <w:szCs w:val="26"/>
-          <w:lang w:val="it-IT"/>
-        </w:rPr>
-      </w:pPr>
-    </w:p>
-    <w:p>
-      <w:pPr>
-        <w:jc w:val="both"/>
-        <w:rPr>
-          <w:rFonts w:asciiTheme="minorHAnsi" w:hAnsiTheme="minorHAnsi"/>
-          <w:color w:val="000000" w:themeColor="text1"/>
-          <w:sz w:val="26"/>
-          <w:szCs w:val="26"/>
-          <w:lang w:val="it-IT"/>
-        </w:rPr>
-      </w:pPr>
-    </w:p>
-    <w:p>
-      <w:pPr>
-        <w:jc w:val="both"/>
-        <w:rPr>
-          <w:rFonts w:asciiTheme="minorHAnsi" w:hAnsiTheme="minorHAnsi"/>
-          <w:color w:val="000000" w:themeColor="text1"/>
-          <w:sz w:val="26"/>
-          <w:szCs w:val="26"/>
-          <w:lang w:val="it-IT"/>
-        </w:rPr>
-      </w:pPr>
-    </w:p>
-    <w:p>
-      <w:pPr>
-        <w:jc w:val="both"/>
-        <w:rPr>
-          <w:rFonts w:asciiTheme="minorHAnsi" w:hAnsiTheme="minorHAnsi"/>
-          <w:color w:val="000000" w:themeColor="text1"/>
-          <w:sz w:val="26"/>
-          <w:szCs w:val="26"/>
-          <w:lang w:val="it-IT"/>
-        </w:rPr>
-      </w:pPr>
-    </w:p>
-    <w:p>
-      <w:pPr>
-        <w:jc w:val="both"/>
-        <w:rPr>
-          <w:rFonts w:asciiTheme="minorHAnsi" w:hAnsiTheme="minorHAnsi"/>
-          <w:color w:val="000000" w:themeColor="text1"/>
-          <w:sz w:val="26"/>
-          <w:szCs w:val="26"/>
-          <w:lang w:val="it-IT"/>
-        </w:rPr>
-      </w:pPr>
-    </w:p>
-    <w:p>
-      <w:pPr>
-        <w:jc w:val="both"/>
-        <w:rPr>
-          <w:rFonts w:asciiTheme="minorHAnsi" w:hAnsiTheme="minorHAnsi"/>
-          <w:color w:val="000000" w:themeColor="text1"/>
-          <w:sz w:val="26"/>
-          <w:szCs w:val="26"/>
-          <w:lang w:val="it-IT"/>
-        </w:rPr>
-      </w:pPr>
-    </w:p>
-    <w:p>
-      <w:pPr>
-        <w:jc w:val="both"/>
-        <w:rPr>
-          <w:rFonts w:asciiTheme="minorHAnsi" w:hAnsiTheme="minorHAnsi"/>
-          <w:color w:val="000000" w:themeColor="text1"/>
-          <w:sz w:val="26"/>
-          <w:szCs w:val="26"/>
-          <w:lang w:val="it-IT"/>
-        </w:rPr>
-      </w:pPr>
-    </w:p>
-    <w:p>
-      <w:pPr>
-        <w:jc w:val="both"/>
-        <w:rPr>
-          <w:rFonts w:asciiTheme="minorHAnsi" w:hAnsiTheme="minorHAnsi"/>
-          <w:color w:val="000000" w:themeColor="text1"/>
-          <w:sz w:val="26"/>
-          <w:szCs w:val="26"/>
-          <w:lang w:val="it-IT"/>
-        </w:rPr>
-      </w:pPr>
-    </w:p>
-    <w:p>
-      <w:pPr>
-        <w:jc w:val="both"/>
-        <w:rPr>
-          <w:rFonts w:asciiTheme="minorHAnsi" w:hAnsiTheme="minorHAnsi"/>
-          <w:color w:val="000000" w:themeColor="text1"/>
-          <w:sz w:val="26"/>
-          <w:szCs w:val="26"/>
-          <w:lang w:val="it-IT"/>
-        </w:rPr>
-      </w:pPr>
-    </w:p>
-    <w:p>
-      <w:pPr>
-        <w:jc w:val="both"/>
-        <w:rPr>
-          <w:rFonts w:asciiTheme="minorHAnsi" w:hAnsiTheme="minorHAnsi"/>
-          <w:color w:val="000000" w:themeColor="text1"/>
-          <w:sz w:val="26"/>
-          <w:szCs w:val="26"/>
-          <w:lang w:val="it-IT"/>
-        </w:rPr>
-      </w:pPr>
-    </w:p>
-    <w:p>
-      <w:pPr>
-        <w:jc w:val="both"/>
-        <w:rPr>
-          <w:rFonts w:asciiTheme="minorHAnsi" w:hAnsiTheme="minorHAnsi"/>
-          <w:color w:val="000000" w:themeColor="text1"/>
-          <w:sz w:val="26"/>
-          <w:szCs w:val="26"/>
-          <w:lang w:val="it-IT"/>
-        </w:rPr>
-      </w:pPr>
-    </w:p>
-    <w:p>
-      <w:pPr>
-        <w:pStyle w:val="Titolosommario"/>
-        <w:outlineLvl w:val="0"/>
-        <w:rPr>
-          <w:rFonts w:asciiTheme="minorHAnsi" w:hAnsiTheme="minorHAnsi"/>
-          <w:b/>
-          <w:color w:val="FF0000"/>
-        </w:rPr>
-      </w:pPr>
-      <w:bookmarkStart w:id="15" w:name="_Toc158381862"/>
-      <w:r>
-        <w:rPr>
-          <w:rFonts w:asciiTheme="minorHAnsi" w:hAnsiTheme="minorHAnsi"/>
-          <w:b/>
-          <w:color w:val="FF0000"/>
-        </w:rPr>
-        <w:lastRenderedPageBreak/>
-        <w:t>3. Architettura del sistema software proposto</w:t>
       </w:r>
       <w:bookmarkEnd w:id="15"/>
     </w:p>
     <w:p>
       <w:pPr>
+        <w:jc w:val="both"/>
+        <w:rPr>
+          <w:rFonts w:asciiTheme="minorHAnsi" w:hAnsiTheme="minorHAnsi"/>
+          <w:color w:val="000000" w:themeColor="text1"/>
+          <w:sz w:val="26"/>
+          <w:szCs w:val="26"/>
+          <w:lang w:val="it-IT"/>
+        </w:rPr>
+      </w:pPr>
+      <w:r>
+        <w:rPr>
+          <w:rFonts w:asciiTheme="minorHAnsi" w:hAnsiTheme="minorHAnsi"/>
+          <w:color w:val="000000" w:themeColor="text1"/>
+          <w:sz w:val="26"/>
+          <w:szCs w:val="26"/>
+          <w:lang w:val="it-IT"/>
+        </w:rPr>
+        <w:t xml:space="preserve">La società, al momento, non presenta un sistema informatico in grado di raccogliere gli ordini dei clienti in modo automatico, bensì prende in carico solo gli ordini effettuati da clienti che risiedono nella regione in cui è localizzato il negozio. </w:t>
+      </w:r>
+    </w:p>
+    <w:p>
+      <w:pPr>
+        <w:jc w:val="both"/>
+        <w:rPr>
+          <w:rFonts w:asciiTheme="minorHAnsi" w:hAnsiTheme="minorHAnsi"/>
+          <w:color w:val="000000" w:themeColor="text1"/>
+          <w:sz w:val="26"/>
+          <w:szCs w:val="26"/>
+          <w:lang w:val="it-IT"/>
+        </w:rPr>
+      </w:pPr>
+      <w:r>
+        <w:rPr>
+          <w:rFonts w:asciiTheme="minorHAnsi" w:hAnsiTheme="minorHAnsi"/>
+          <w:color w:val="000000" w:themeColor="text1"/>
+          <w:sz w:val="26"/>
+          <w:szCs w:val="26"/>
+          <w:lang w:val="it-IT"/>
+        </w:rPr>
+        <w:t xml:space="preserve">Attualmente, gli ordini richiesti dai clienti vengono inviati al negozio tramite telefono o fax. </w:t>
+      </w:r>
+    </w:p>
+    <w:p>
+      <w:pPr>
+        <w:jc w:val="both"/>
+        <w:rPr>
+          <w:rFonts w:asciiTheme="minorHAnsi" w:hAnsiTheme="minorHAnsi"/>
+          <w:color w:val="000000" w:themeColor="text1"/>
+          <w:sz w:val="26"/>
+          <w:szCs w:val="26"/>
+          <w:lang w:val="it-IT"/>
+        </w:rPr>
+      </w:pPr>
+      <w:r>
+        <w:rPr>
+          <w:rFonts w:asciiTheme="minorHAnsi" w:hAnsiTheme="minorHAnsi"/>
+          <w:color w:val="000000" w:themeColor="text1"/>
+          <w:sz w:val="26"/>
+          <w:szCs w:val="26"/>
+          <w:lang w:val="it-IT"/>
+        </w:rPr>
+        <w:t>Come si evince dal contesto appena descritto, questa modalità di gestione degli ordini comporta perdita di tempo per la raccolta dei dati ed oneri aggiuntivi per la relativa gestione, a discapito della produttività dell’azienda.</w:t>
+      </w:r>
+    </w:p>
+    <w:p>
+      <w:pPr>
+        <w:jc w:val="both"/>
+        <w:rPr>
+          <w:rFonts w:asciiTheme="minorHAnsi" w:hAnsiTheme="minorHAnsi"/>
+          <w:color w:val="000000" w:themeColor="text1"/>
+          <w:sz w:val="26"/>
+          <w:szCs w:val="26"/>
+          <w:lang w:val="it-IT"/>
+        </w:rPr>
+      </w:pPr>
+    </w:p>
+    <w:p>
+      <w:pPr>
+        <w:jc w:val="both"/>
+        <w:rPr>
+          <w:rFonts w:asciiTheme="minorHAnsi" w:hAnsiTheme="minorHAnsi"/>
+          <w:color w:val="000000" w:themeColor="text1"/>
+          <w:sz w:val="26"/>
+          <w:szCs w:val="26"/>
+          <w:lang w:val="it-IT"/>
+        </w:rPr>
+      </w:pPr>
+    </w:p>
+    <w:p>
+      <w:pPr>
+        <w:jc w:val="both"/>
+        <w:rPr>
+          <w:rFonts w:asciiTheme="minorHAnsi" w:hAnsiTheme="minorHAnsi"/>
+          <w:color w:val="000000" w:themeColor="text1"/>
+          <w:sz w:val="26"/>
+          <w:szCs w:val="26"/>
+          <w:lang w:val="it-IT"/>
+        </w:rPr>
+      </w:pPr>
+    </w:p>
+    <w:p>
+      <w:pPr>
+        <w:jc w:val="both"/>
+        <w:rPr>
+          <w:rFonts w:asciiTheme="minorHAnsi" w:hAnsiTheme="minorHAnsi"/>
+          <w:color w:val="000000" w:themeColor="text1"/>
+          <w:sz w:val="26"/>
+          <w:szCs w:val="26"/>
+          <w:lang w:val="it-IT"/>
+        </w:rPr>
+      </w:pPr>
+    </w:p>
+    <w:p>
+      <w:pPr>
+        <w:jc w:val="both"/>
+        <w:rPr>
+          <w:rFonts w:asciiTheme="minorHAnsi" w:hAnsiTheme="minorHAnsi"/>
+          <w:color w:val="000000" w:themeColor="text1"/>
+          <w:sz w:val="26"/>
+          <w:szCs w:val="26"/>
+          <w:lang w:val="it-IT"/>
+        </w:rPr>
+      </w:pPr>
+    </w:p>
+    <w:p>
+      <w:pPr>
+        <w:jc w:val="both"/>
+        <w:rPr>
+          <w:rFonts w:asciiTheme="minorHAnsi" w:hAnsiTheme="minorHAnsi"/>
+          <w:color w:val="000000" w:themeColor="text1"/>
+          <w:sz w:val="26"/>
+          <w:szCs w:val="26"/>
+          <w:lang w:val="it-IT"/>
+        </w:rPr>
+      </w:pPr>
+    </w:p>
+    <w:p>
+      <w:pPr>
+        <w:jc w:val="both"/>
+        <w:rPr>
+          <w:rFonts w:asciiTheme="minorHAnsi" w:hAnsiTheme="minorHAnsi"/>
+          <w:color w:val="000000" w:themeColor="text1"/>
+          <w:sz w:val="26"/>
+          <w:szCs w:val="26"/>
+          <w:lang w:val="it-IT"/>
+        </w:rPr>
+      </w:pPr>
+    </w:p>
+    <w:p>
+      <w:pPr>
+        <w:jc w:val="both"/>
+        <w:rPr>
+          <w:rFonts w:asciiTheme="minorHAnsi" w:hAnsiTheme="minorHAnsi"/>
+          <w:color w:val="000000" w:themeColor="text1"/>
+          <w:sz w:val="26"/>
+          <w:szCs w:val="26"/>
+          <w:lang w:val="it-IT"/>
+        </w:rPr>
+      </w:pPr>
+    </w:p>
+    <w:p>
+      <w:pPr>
+        <w:jc w:val="both"/>
+        <w:rPr>
+          <w:rFonts w:asciiTheme="minorHAnsi" w:hAnsiTheme="minorHAnsi"/>
+          <w:color w:val="000000" w:themeColor="text1"/>
+          <w:sz w:val="26"/>
+          <w:szCs w:val="26"/>
+          <w:lang w:val="it-IT"/>
+        </w:rPr>
+      </w:pPr>
+    </w:p>
+    <w:p>
+      <w:pPr>
+        <w:jc w:val="both"/>
+        <w:rPr>
+          <w:rFonts w:asciiTheme="minorHAnsi" w:hAnsiTheme="minorHAnsi"/>
+          <w:color w:val="000000" w:themeColor="text1"/>
+          <w:sz w:val="26"/>
+          <w:szCs w:val="26"/>
+          <w:lang w:val="it-IT"/>
+        </w:rPr>
+      </w:pPr>
+    </w:p>
+    <w:p>
+      <w:pPr>
+        <w:jc w:val="both"/>
+        <w:rPr>
+          <w:rFonts w:asciiTheme="minorHAnsi" w:hAnsiTheme="minorHAnsi"/>
+          <w:color w:val="000000" w:themeColor="text1"/>
+          <w:sz w:val="26"/>
+          <w:szCs w:val="26"/>
+          <w:lang w:val="it-IT"/>
+        </w:rPr>
+      </w:pPr>
+    </w:p>
+    <w:p>
+      <w:pPr>
+        <w:jc w:val="both"/>
+        <w:rPr>
+          <w:rFonts w:asciiTheme="minorHAnsi" w:hAnsiTheme="minorHAnsi"/>
+          <w:color w:val="000000" w:themeColor="text1"/>
+          <w:sz w:val="26"/>
+          <w:szCs w:val="26"/>
+          <w:lang w:val="it-IT"/>
+        </w:rPr>
+      </w:pPr>
+    </w:p>
+    <w:p>
+      <w:pPr>
+        <w:jc w:val="both"/>
+        <w:rPr>
+          <w:rFonts w:asciiTheme="minorHAnsi" w:hAnsiTheme="minorHAnsi"/>
+          <w:color w:val="000000" w:themeColor="text1"/>
+          <w:sz w:val="26"/>
+          <w:szCs w:val="26"/>
+          <w:lang w:val="it-IT"/>
+        </w:rPr>
+      </w:pPr>
+    </w:p>
+    <w:p>
+      <w:pPr>
+        <w:jc w:val="both"/>
+        <w:rPr>
+          <w:rFonts w:asciiTheme="minorHAnsi" w:hAnsiTheme="minorHAnsi"/>
+          <w:color w:val="000000" w:themeColor="text1"/>
+          <w:sz w:val="26"/>
+          <w:szCs w:val="26"/>
+          <w:lang w:val="it-IT"/>
+        </w:rPr>
+      </w:pPr>
+    </w:p>
+    <w:p>
+      <w:pPr>
+        <w:jc w:val="both"/>
+        <w:rPr>
+          <w:rFonts w:asciiTheme="minorHAnsi" w:hAnsiTheme="minorHAnsi"/>
+          <w:color w:val="000000" w:themeColor="text1"/>
+          <w:sz w:val="26"/>
+          <w:szCs w:val="26"/>
+          <w:lang w:val="it-IT"/>
+        </w:rPr>
+      </w:pPr>
+    </w:p>
+    <w:p>
+      <w:pPr>
+        <w:jc w:val="both"/>
+        <w:rPr>
+          <w:rFonts w:asciiTheme="minorHAnsi" w:hAnsiTheme="minorHAnsi"/>
+          <w:color w:val="000000" w:themeColor="text1"/>
+          <w:sz w:val="26"/>
+          <w:szCs w:val="26"/>
+          <w:lang w:val="it-IT"/>
+        </w:rPr>
+      </w:pPr>
+    </w:p>
+    <w:p>
+      <w:pPr>
+        <w:jc w:val="both"/>
+        <w:rPr>
+          <w:rFonts w:asciiTheme="minorHAnsi" w:hAnsiTheme="minorHAnsi"/>
+          <w:color w:val="000000" w:themeColor="text1"/>
+          <w:sz w:val="26"/>
+          <w:szCs w:val="26"/>
+          <w:lang w:val="it-IT"/>
+        </w:rPr>
+      </w:pPr>
+    </w:p>
+    <w:p>
+      <w:pPr>
+        <w:jc w:val="both"/>
+        <w:rPr>
+          <w:rFonts w:asciiTheme="minorHAnsi" w:hAnsiTheme="minorHAnsi"/>
+          <w:color w:val="000000" w:themeColor="text1"/>
+          <w:sz w:val="26"/>
+          <w:szCs w:val="26"/>
+          <w:lang w:val="it-IT"/>
+        </w:rPr>
+      </w:pPr>
+    </w:p>
+    <w:p>
+      <w:pPr>
+        <w:jc w:val="both"/>
+        <w:rPr>
+          <w:rFonts w:asciiTheme="minorHAnsi" w:hAnsiTheme="minorHAnsi"/>
+          <w:color w:val="000000" w:themeColor="text1"/>
+          <w:sz w:val="26"/>
+          <w:szCs w:val="26"/>
+          <w:lang w:val="it-IT"/>
+        </w:rPr>
+      </w:pPr>
+    </w:p>
+    <w:p>
+      <w:pPr>
+        <w:jc w:val="both"/>
+        <w:rPr>
+          <w:rFonts w:asciiTheme="minorHAnsi" w:hAnsiTheme="minorHAnsi"/>
+          <w:color w:val="000000" w:themeColor="text1"/>
+          <w:sz w:val="26"/>
+          <w:szCs w:val="26"/>
+          <w:lang w:val="it-IT"/>
+        </w:rPr>
+      </w:pPr>
+    </w:p>
+    <w:p>
+      <w:pPr>
+        <w:jc w:val="both"/>
+        <w:rPr>
+          <w:rFonts w:asciiTheme="minorHAnsi" w:hAnsiTheme="minorHAnsi"/>
+          <w:color w:val="000000" w:themeColor="text1"/>
+          <w:sz w:val="26"/>
+          <w:szCs w:val="26"/>
+          <w:lang w:val="it-IT"/>
+        </w:rPr>
+      </w:pPr>
+    </w:p>
+    <w:p>
+      <w:pPr>
+        <w:jc w:val="both"/>
+        <w:rPr>
+          <w:rFonts w:asciiTheme="minorHAnsi" w:hAnsiTheme="minorHAnsi"/>
+          <w:color w:val="000000" w:themeColor="text1"/>
+          <w:sz w:val="26"/>
+          <w:szCs w:val="26"/>
+          <w:lang w:val="it-IT"/>
+        </w:rPr>
+      </w:pPr>
+    </w:p>
+    <w:p>
+      <w:pPr>
+        <w:jc w:val="both"/>
+        <w:rPr>
+          <w:rFonts w:asciiTheme="minorHAnsi" w:hAnsiTheme="minorHAnsi"/>
+          <w:color w:val="000000" w:themeColor="text1"/>
+          <w:sz w:val="26"/>
+          <w:szCs w:val="26"/>
+          <w:lang w:val="it-IT"/>
+        </w:rPr>
+      </w:pPr>
+    </w:p>
+    <w:p>
+      <w:pPr>
+        <w:jc w:val="both"/>
+        <w:rPr>
+          <w:rFonts w:asciiTheme="minorHAnsi" w:hAnsiTheme="minorHAnsi"/>
+          <w:color w:val="000000" w:themeColor="text1"/>
+          <w:sz w:val="26"/>
+          <w:szCs w:val="26"/>
+          <w:lang w:val="it-IT"/>
+        </w:rPr>
+      </w:pPr>
+    </w:p>
+    <w:p>
+      <w:pPr>
+        <w:jc w:val="both"/>
+        <w:rPr>
+          <w:rFonts w:asciiTheme="minorHAnsi" w:hAnsiTheme="minorHAnsi"/>
+          <w:color w:val="000000" w:themeColor="text1"/>
+          <w:sz w:val="26"/>
+          <w:szCs w:val="26"/>
+          <w:lang w:val="it-IT"/>
+        </w:rPr>
+      </w:pPr>
+    </w:p>
+    <w:p>
+      <w:pPr>
+        <w:jc w:val="both"/>
+        <w:rPr>
+          <w:rFonts w:asciiTheme="minorHAnsi" w:hAnsiTheme="minorHAnsi"/>
+          <w:color w:val="000000" w:themeColor="text1"/>
+          <w:sz w:val="26"/>
+          <w:szCs w:val="26"/>
+          <w:lang w:val="it-IT"/>
+        </w:rPr>
+      </w:pPr>
+    </w:p>
+    <w:p>
+      <w:pPr>
+        <w:pStyle w:val="Titolosommario"/>
+        <w:outlineLvl w:val="0"/>
+        <w:rPr>
+          <w:rFonts w:asciiTheme="minorHAnsi" w:hAnsiTheme="minorHAnsi"/>
+          <w:b/>
+          <w:color w:val="FF0000"/>
+        </w:rPr>
+      </w:pPr>
+      <w:bookmarkStart w:id="16" w:name="_Toc158381862"/>
+      <w:r>
+        <w:rPr>
+          <w:rFonts w:asciiTheme="minorHAnsi" w:hAnsiTheme="minorHAnsi"/>
+          <w:b/>
+          <w:color w:val="FF0000"/>
+        </w:rPr>
+        <w:lastRenderedPageBreak/>
+        <w:t>3. Architettura del sistema software proposto</w:t>
+      </w:r>
+      <w:bookmarkEnd w:id="16"/>
+    </w:p>
+    <w:p>
+      <w:pPr>
         <w:pStyle w:val="Titolosommario"/>
         <w:outlineLvl w:val="1"/>
         <w:rPr>
@@ -13938,7 +14552,7 @@
           <w:szCs w:val="28"/>
         </w:rPr>
       </w:pPr>
-      <w:bookmarkStart w:id="16" w:name="_Toc158381863"/>
+      <w:bookmarkStart w:id="17" w:name="_Toc158381863"/>
       <w:r>
         <w:rPr>
           <w:rFonts w:asciiTheme="minorHAnsi" w:hAnsiTheme="minorHAnsi"/>
@@ -13949,7 +14563,7 @@
         </w:rPr>
         <w:t>3.1 Panoramica sulla sezione</w:t>
       </w:r>
-      <w:bookmarkEnd w:id="16"/>
+      <w:bookmarkEnd w:id="17"/>
     </w:p>
     <w:p>
       <w:pPr>
@@ -14776,7 +15390,7 @@
           <w:szCs w:val="28"/>
         </w:rPr>
       </w:pPr>
-      <w:bookmarkStart w:id="17" w:name="_Toc158381864"/>
+      <w:bookmarkStart w:id="18" w:name="_Toc158381864"/>
       <w:r>
         <w:rPr>
           <w:rFonts w:asciiTheme="minorHAnsi" w:hAnsiTheme="minorHAnsi"/>
@@ -14787,7 +15401,7 @@
         </w:rPr>
         <w:t>3.2 Decomposizione in sottosistemi</w:t>
       </w:r>
-      <w:bookmarkEnd w:id="17"/>
+      <w:bookmarkEnd w:id="18"/>
     </w:p>
     <w:p>
       <w:pPr>
@@ -17330,7 +17944,7 @@
           <w:szCs w:val="28"/>
         </w:rPr>
       </w:pPr>
-      <w:bookmarkStart w:id="18" w:name="_Toc158381865"/>
+      <w:bookmarkStart w:id="19" w:name="_Toc158381865"/>
       <w:r>
         <w:rPr>
           <w:rFonts w:asciiTheme="minorHAnsi" w:hAnsiTheme="minorHAnsi"/>
@@ -17363,7 +17977,7 @@
         </w:rPr>
         <w:t xml:space="preserve"> hardware/software</w:t>
       </w:r>
-      <w:bookmarkEnd w:id="18"/>
+      <w:bookmarkEnd w:id="19"/>
     </w:p>
     <w:p>
       <w:pPr>
@@ -17781,7 +18395,7 @@
           <w:szCs w:val="28"/>
         </w:rPr>
       </w:pPr>
-      <w:bookmarkStart w:id="19" w:name="_Toc158381866"/>
+      <w:bookmarkStart w:id="20" w:name="_Toc158381866"/>
       <w:r>
         <w:rPr>
           <w:rFonts w:asciiTheme="minorHAnsi" w:hAnsiTheme="minorHAnsi"/>
@@ -17793,7 +18407,7 @@
         <w:lastRenderedPageBreak/>
         <w:t>3.4 Gestione dei dati persistenti</w:t>
       </w:r>
-      <w:bookmarkEnd w:id="19"/>
+      <w:bookmarkEnd w:id="20"/>
     </w:p>
     <w:p>
       <w:pPr>
@@ -18722,7 +19336,6 @@
                 <w:lang w:val="it-IT"/>
               </w:rPr>
             </w:pPr>
-            <w:proofErr w:type="gramStart"/>
             <w:r>
               <w:rPr>
                 <w:rFonts w:asciiTheme="minorHAnsi" w:hAnsiTheme="minorHAnsi"/>
@@ -18735,7 +19348,6 @@
               </w:rPr>
               <w:t>email</w:t>
             </w:r>
-            <w:proofErr w:type="gramEnd"/>
           </w:p>
         </w:tc>
         <w:tc>
@@ -18858,7 +19470,6 @@
                 <w:lang w:val="it-IT"/>
               </w:rPr>
             </w:pPr>
-            <w:proofErr w:type="gramStart"/>
             <w:r>
               <w:rPr>
                 <w:rFonts w:asciiTheme="minorHAnsi" w:hAnsiTheme="minorHAnsi"/>
@@ -18871,7 +19482,6 @@
               </w:rPr>
               <w:t>nome</w:t>
             </w:r>
-            <w:proofErr w:type="gramEnd"/>
           </w:p>
         </w:tc>
         <w:tc>
@@ -18985,7 +19595,6 @@
                 <w:lang w:val="it-IT"/>
               </w:rPr>
             </w:pPr>
-            <w:proofErr w:type="gramStart"/>
             <w:r>
               <w:rPr>
                 <w:rFonts w:asciiTheme="minorHAnsi" w:hAnsiTheme="minorHAnsi"/>
@@ -18998,7 +19607,6 @@
               </w:rPr>
               <w:t>cognome</w:t>
             </w:r>
-            <w:proofErr w:type="gramEnd"/>
           </w:p>
         </w:tc>
         <w:tc>
@@ -19111,7 +19719,6 @@
                 <w:lang w:val="it-IT"/>
               </w:rPr>
             </w:pPr>
-            <w:proofErr w:type="gramStart"/>
             <w:r>
               <w:rPr>
                 <w:rFonts w:asciiTheme="minorHAnsi" w:hAnsiTheme="minorHAnsi"/>
@@ -19124,7 +19731,6 @@
               </w:rPr>
               <w:t>sesso</w:t>
             </w:r>
-            <w:proofErr w:type="gramEnd"/>
           </w:p>
         </w:tc>
         <w:tc>
@@ -19143,7 +19749,6 @@
               </w:rPr>
             </w:pPr>
             <w:proofErr w:type="spellStart"/>
-            <w:proofErr w:type="gramStart"/>
             <w:r>
               <w:rPr>
                 <w:rFonts w:asciiTheme="minorHAnsi" w:hAnsiTheme="minorHAnsi"/>
@@ -19163,18 +19768,7 @@
                 <w:szCs w:val="26"/>
                 <w:lang w:val="it-IT"/>
               </w:rPr>
-              <w:t>(</w:t>
-            </w:r>
-            <w:proofErr w:type="gramEnd"/>
-            <w:r>
-              <w:rPr>
-                <w:rFonts w:asciiTheme="minorHAnsi" w:hAnsiTheme="minorHAnsi"/>
-                <w:color w:val="000000" w:themeColor="text1"/>
-                <w:sz w:val="26"/>
-                <w:szCs w:val="26"/>
-                <w:lang w:val="it-IT"/>
-              </w:rPr>
-              <w:t>M, F)</w:t>
+              <w:t>(M, F)</w:t>
             </w:r>
           </w:p>
         </w:tc>
@@ -19250,7 +19844,6 @@
                 <w:lang w:val="it-IT"/>
               </w:rPr>
             </w:pPr>
-            <w:proofErr w:type="gramStart"/>
             <w:r>
               <w:rPr>
                 <w:rFonts w:asciiTheme="minorHAnsi" w:hAnsiTheme="minorHAnsi"/>
@@ -19263,7 +19856,6 @@
               </w:rPr>
               <w:t>telefono</w:t>
             </w:r>
-            <w:proofErr w:type="gramEnd"/>
           </w:p>
         </w:tc>
         <w:tc>
@@ -19282,7 +19874,6 @@
               </w:rPr>
             </w:pPr>
             <w:proofErr w:type="spellStart"/>
-            <w:proofErr w:type="gramStart"/>
             <w:r>
               <w:rPr>
                 <w:rFonts w:asciiTheme="minorHAnsi" w:hAnsiTheme="minorHAnsi"/>
@@ -19294,7 +19885,6 @@
               <w:t>char</w:t>
             </w:r>
             <w:proofErr w:type="spellEnd"/>
-            <w:proofErr w:type="gramEnd"/>
             <w:r>
               <w:rPr>
                 <w:rFonts w:asciiTheme="minorHAnsi" w:hAnsiTheme="minorHAnsi"/>
@@ -19699,7 +20289,6 @@
                 <w:lang w:val="it-IT"/>
               </w:rPr>
             </w:pPr>
-            <w:proofErr w:type="gramStart"/>
             <w:r>
               <w:rPr>
                 <w:rFonts w:asciiTheme="minorHAnsi" w:hAnsiTheme="minorHAnsi"/>
@@ -19712,7 +20301,6 @@
               </w:rPr>
               <w:t>username</w:t>
             </w:r>
-            <w:proofErr w:type="gramEnd"/>
           </w:p>
         </w:tc>
         <w:tc>
@@ -19846,7 +20434,6 @@
               </w:rPr>
             </w:pPr>
             <w:proofErr w:type="spellStart"/>
-            <w:proofErr w:type="gramStart"/>
             <w:r>
               <w:rPr>
                 <w:rFonts w:asciiTheme="minorHAnsi" w:hAnsiTheme="minorHAnsi"/>
@@ -19860,7 +20447,6 @@
               <w:t>userPassword</w:t>
             </w:r>
             <w:proofErr w:type="spellEnd"/>
-            <w:proofErr w:type="gramEnd"/>
           </w:p>
         </w:tc>
         <w:tc>
@@ -19994,7 +20580,6 @@
                 <w:lang w:val="it-IT"/>
               </w:rPr>
             </w:pPr>
-            <w:proofErr w:type="gramStart"/>
             <w:r>
               <w:rPr>
                 <w:rFonts w:asciiTheme="minorHAnsi" w:hAnsiTheme="minorHAnsi"/>
@@ -20007,7 +20592,6 @@
               </w:rPr>
               <w:t>email</w:t>
             </w:r>
-            <w:proofErr w:type="gramEnd"/>
           </w:p>
         </w:tc>
         <w:tc>
@@ -20429,7 +21013,6 @@
               </w:rPr>
             </w:pPr>
             <w:proofErr w:type="spellStart"/>
-            <w:proofErr w:type="gramStart"/>
             <w:r>
               <w:rPr>
                 <w:rFonts w:asciiTheme="minorHAnsi" w:hAnsiTheme="minorHAnsi"/>
@@ -20443,7 +21026,6 @@
               <w:t>nomeRuolo</w:t>
             </w:r>
             <w:proofErr w:type="spellEnd"/>
-            <w:proofErr w:type="gramEnd"/>
           </w:p>
         </w:tc>
         <w:tc>
@@ -20576,7 +21158,6 @@
                 <w:lang w:val="it-IT"/>
               </w:rPr>
             </w:pPr>
-            <w:proofErr w:type="gramStart"/>
             <w:r>
               <w:rPr>
                 <w:rFonts w:asciiTheme="minorHAnsi" w:hAnsiTheme="minorHAnsi"/>
@@ -20589,7 +21170,6 @@
               </w:rPr>
               <w:t>utente</w:t>
             </w:r>
-            <w:proofErr w:type="gramEnd"/>
           </w:p>
         </w:tc>
         <w:tc>
@@ -21044,7 +21624,6 @@
               </w:rPr>
             </w:pPr>
             <w:proofErr w:type="spellStart"/>
-            <w:proofErr w:type="gramStart"/>
             <w:r>
               <w:rPr>
                 <w:rFonts w:asciiTheme="minorHAnsi" w:hAnsiTheme="minorHAnsi"/>
@@ -21058,7 +21637,6 @@
               <w:t>idIndirizzo</w:t>
             </w:r>
             <w:proofErr w:type="spellEnd"/>
-            <w:proofErr w:type="gramEnd"/>
           </w:p>
         </w:tc>
         <w:tc>
@@ -21077,7 +21655,6 @@
               </w:rPr>
             </w:pPr>
             <w:proofErr w:type="spellStart"/>
-            <w:proofErr w:type="gramStart"/>
             <w:r>
               <w:rPr>
                 <w:rFonts w:asciiTheme="minorHAnsi" w:hAnsiTheme="minorHAnsi"/>
@@ -21089,7 +21666,6 @@
               <w:t>int</w:t>
             </w:r>
             <w:proofErr w:type="spellEnd"/>
-            <w:proofErr w:type="gramEnd"/>
           </w:p>
         </w:tc>
         <w:tc>
@@ -21195,7 +21771,6 @@
                 <w:lang w:val="it-IT"/>
               </w:rPr>
             </w:pPr>
-            <w:proofErr w:type="gramStart"/>
             <w:r>
               <w:rPr>
                 <w:rFonts w:asciiTheme="minorHAnsi" w:hAnsiTheme="minorHAnsi"/>
@@ -21208,7 +21783,6 @@
               </w:rPr>
               <w:t>via</w:t>
             </w:r>
-            <w:proofErr w:type="gramEnd"/>
           </w:p>
         </w:tc>
         <w:tc>
@@ -21343,7 +21917,6 @@
               </w:rPr>
             </w:pPr>
             <w:proofErr w:type="spellStart"/>
-            <w:proofErr w:type="gramStart"/>
             <w:r>
               <w:rPr>
                 <w:rFonts w:asciiTheme="minorHAnsi" w:hAnsiTheme="minorHAnsi"/>
@@ -21357,7 +21930,6 @@
               <w:t>numCivico</w:t>
             </w:r>
             <w:proofErr w:type="spellEnd"/>
-            <w:proofErr w:type="gramEnd"/>
           </w:p>
         </w:tc>
         <w:tc>
@@ -21490,7 +22062,6 @@
                 <w:lang w:val="it-IT"/>
               </w:rPr>
             </w:pPr>
-            <w:proofErr w:type="gramStart"/>
             <w:r>
               <w:rPr>
                 <w:rFonts w:asciiTheme="minorHAnsi" w:hAnsiTheme="minorHAnsi"/>
@@ -21503,7 +22074,6 @@
               </w:rPr>
               <w:t>citta</w:t>
             </w:r>
-            <w:proofErr w:type="gramEnd"/>
           </w:p>
         </w:tc>
         <w:tc>
@@ -21647,7 +22217,6 @@
               </w:rPr>
             </w:pPr>
             <w:proofErr w:type="spellStart"/>
-            <w:proofErr w:type="gramStart"/>
             <w:r>
               <w:rPr>
                 <w:rFonts w:asciiTheme="minorHAnsi" w:hAnsiTheme="minorHAnsi"/>
@@ -21659,7 +22228,6 @@
               <w:t>char</w:t>
             </w:r>
             <w:proofErr w:type="spellEnd"/>
-            <w:proofErr w:type="gramEnd"/>
             <w:r>
               <w:rPr>
                 <w:rFonts w:asciiTheme="minorHAnsi" w:hAnsiTheme="minorHAnsi"/>
@@ -21763,7 +22331,6 @@
                 <w:lang w:val="it-IT"/>
               </w:rPr>
             </w:pPr>
-            <w:proofErr w:type="gramStart"/>
             <w:r>
               <w:rPr>
                 <w:rFonts w:asciiTheme="minorHAnsi" w:hAnsiTheme="minorHAnsi"/>
@@ -21776,7 +22343,6 @@
               </w:rPr>
               <w:t>provincia</w:t>
             </w:r>
-            <w:proofErr w:type="gramEnd"/>
           </w:p>
         </w:tc>
         <w:tc>
@@ -21795,7 +22361,6 @@
               </w:rPr>
             </w:pPr>
             <w:proofErr w:type="spellStart"/>
-            <w:proofErr w:type="gramStart"/>
             <w:r>
               <w:rPr>
                 <w:rFonts w:asciiTheme="minorHAnsi" w:hAnsiTheme="minorHAnsi"/>
@@ -21807,7 +22372,6 @@
               <w:t>char</w:t>
             </w:r>
             <w:proofErr w:type="spellEnd"/>
-            <w:proofErr w:type="gramEnd"/>
             <w:r>
               <w:rPr>
                 <w:rFonts w:asciiTheme="minorHAnsi" w:hAnsiTheme="minorHAnsi"/>
@@ -22246,7 +22810,6 @@
                 <w:lang w:val="it-IT"/>
               </w:rPr>
             </w:pPr>
-            <w:proofErr w:type="gramStart"/>
             <w:r>
               <w:rPr>
                 <w:rFonts w:asciiTheme="minorHAnsi" w:hAnsiTheme="minorHAnsi"/>
@@ -22259,7 +22822,6 @@
               </w:rPr>
               <w:t>utente</w:t>
             </w:r>
-            <w:proofErr w:type="gramEnd"/>
           </w:p>
         </w:tc>
         <w:tc>
@@ -22404,7 +22966,6 @@
                 <w:lang w:val="it-IT"/>
               </w:rPr>
             </w:pPr>
-            <w:proofErr w:type="gramStart"/>
             <w:r>
               <w:rPr>
                 <w:rFonts w:asciiTheme="minorHAnsi" w:hAnsiTheme="minorHAnsi"/>
@@ -22417,7 +22978,6 @@
               </w:rPr>
               <w:t>indirizzo</w:t>
             </w:r>
-            <w:proofErr w:type="gramEnd"/>
           </w:p>
         </w:tc>
         <w:tc>
@@ -22436,7 +22996,6 @@
               </w:rPr>
             </w:pPr>
             <w:proofErr w:type="spellStart"/>
-            <w:proofErr w:type="gramStart"/>
             <w:r>
               <w:rPr>
                 <w:rFonts w:asciiTheme="minorHAnsi" w:hAnsiTheme="minorHAnsi"/>
@@ -22448,7 +23007,6 @@
               <w:t>int</w:t>
             </w:r>
             <w:proofErr w:type="spellEnd"/>
-            <w:proofErr w:type="gramEnd"/>
           </w:p>
         </w:tc>
         <w:tc>
@@ -22876,7 +23434,6 @@
                 <w:lang w:val="it-IT"/>
               </w:rPr>
             </w:pPr>
-            <w:proofErr w:type="gramStart"/>
             <w:r>
               <w:rPr>
                 <w:rFonts w:asciiTheme="minorHAnsi" w:hAnsiTheme="minorHAnsi"/>
@@ -22889,7 +23446,6 @@
               </w:rPr>
               <w:t>utente</w:t>
             </w:r>
-            <w:proofErr w:type="gramEnd"/>
           </w:p>
         </w:tc>
         <w:tc>
@@ -23035,7 +23591,6 @@
               </w:rPr>
             </w:pPr>
             <w:proofErr w:type="spellStart"/>
-            <w:proofErr w:type="gramStart"/>
             <w:r>
               <w:rPr>
                 <w:rFonts w:asciiTheme="minorHAnsi" w:hAnsiTheme="minorHAnsi"/>
@@ -23049,7 +23604,6 @@
               <w:t>idWishlist</w:t>
             </w:r>
             <w:proofErr w:type="spellEnd"/>
-            <w:proofErr w:type="gramEnd"/>
           </w:p>
         </w:tc>
         <w:tc>
@@ -23068,7 +23622,6 @@
               </w:rPr>
             </w:pPr>
             <w:proofErr w:type="spellStart"/>
-            <w:proofErr w:type="gramStart"/>
             <w:r>
               <w:rPr>
                 <w:rFonts w:asciiTheme="minorHAnsi" w:hAnsiTheme="minorHAnsi"/>
@@ -23080,7 +23633,6 @@
               <w:t>int</w:t>
             </w:r>
             <w:proofErr w:type="spellEnd"/>
-            <w:proofErr w:type="gramEnd"/>
           </w:p>
         </w:tc>
         <w:tc>
@@ -23544,7 +24096,6 @@
               </w:rPr>
             </w:pPr>
             <w:proofErr w:type="spellStart"/>
-            <w:proofErr w:type="gramStart"/>
             <w:r>
               <w:rPr>
                 <w:rFonts w:asciiTheme="minorHAnsi" w:hAnsiTheme="minorHAnsi"/>
@@ -23556,7 +24107,6 @@
               <w:t>int</w:t>
             </w:r>
             <w:proofErr w:type="spellEnd"/>
-            <w:proofErr w:type="gramEnd"/>
           </w:p>
         </w:tc>
         <w:tc>
@@ -23806,7 +24356,6 @@
                 <w:lang w:val="it-IT"/>
               </w:rPr>
             </w:pPr>
-            <w:proofErr w:type="gramStart"/>
             <w:r>
               <w:rPr>
                 <w:rFonts w:asciiTheme="minorHAnsi" w:hAnsiTheme="minorHAnsi"/>
@@ -23817,7 +24366,6 @@
               </w:rPr>
               <w:t>text</w:t>
             </w:r>
-            <w:proofErr w:type="gramEnd"/>
           </w:p>
         </w:tc>
         <w:tc>
@@ -23920,7 +24468,6 @@
                 <w:lang w:val="it-IT"/>
               </w:rPr>
             </w:pPr>
-            <w:proofErr w:type="gramStart"/>
             <w:r>
               <w:rPr>
                 <w:rFonts w:asciiTheme="minorHAnsi" w:hAnsiTheme="minorHAnsi"/>
@@ -23931,7 +24478,6 @@
               </w:rPr>
               <w:t>text</w:t>
             </w:r>
-            <w:proofErr w:type="gramEnd"/>
           </w:p>
         </w:tc>
         <w:tc>
@@ -24025,7 +24571,6 @@
                 <w:lang w:val="it-IT"/>
               </w:rPr>
             </w:pPr>
-            <w:proofErr w:type="gramStart"/>
             <w:r>
               <w:rPr>
                 <w:rFonts w:asciiTheme="minorHAnsi" w:hAnsiTheme="minorHAnsi"/>
@@ -24036,7 +24581,6 @@
               </w:rPr>
               <w:t>float</w:t>
             </w:r>
-            <w:proofErr w:type="gramEnd"/>
           </w:p>
         </w:tc>
         <w:tc>
@@ -24621,7 +25165,6 @@
               </w:rPr>
             </w:pPr>
             <w:proofErr w:type="spellStart"/>
-            <w:proofErr w:type="gramStart"/>
             <w:r>
               <w:rPr>
                 <w:rFonts w:asciiTheme="minorHAnsi" w:hAnsiTheme="minorHAnsi"/>
@@ -24633,7 +25176,6 @@
               <w:t>boolean</w:t>
             </w:r>
             <w:proofErr w:type="spellEnd"/>
-            <w:proofErr w:type="gramEnd"/>
           </w:p>
         </w:tc>
         <w:tc>
@@ -24740,7 +25282,6 @@
               </w:rPr>
             </w:pPr>
             <w:proofErr w:type="spellStart"/>
-            <w:proofErr w:type="gramStart"/>
             <w:r>
               <w:rPr>
                 <w:rFonts w:asciiTheme="minorHAnsi" w:hAnsiTheme="minorHAnsi"/>
@@ -24752,7 +25293,6 @@
               <w:t>boolean</w:t>
             </w:r>
             <w:proofErr w:type="spellEnd"/>
-            <w:proofErr w:type="gramEnd"/>
           </w:p>
         </w:tc>
         <w:tc>
@@ -24858,7 +25398,6 @@
               </w:rPr>
             </w:pPr>
             <w:proofErr w:type="spellStart"/>
-            <w:proofErr w:type="gramStart"/>
             <w:r>
               <w:rPr>
                 <w:rFonts w:asciiTheme="minorHAnsi" w:hAnsiTheme="minorHAnsi"/>
@@ -24870,7 +25409,6 @@
               <w:t>mediumblob</w:t>
             </w:r>
             <w:proofErr w:type="spellEnd"/>
-            <w:proofErr w:type="gramEnd"/>
           </w:p>
         </w:tc>
         <w:tc>
@@ -24968,7 +25506,6 @@
               </w:rPr>
             </w:pPr>
             <w:proofErr w:type="spellStart"/>
-            <w:proofErr w:type="gramStart"/>
             <w:r>
               <w:rPr>
                 <w:rFonts w:asciiTheme="minorHAnsi" w:hAnsiTheme="minorHAnsi"/>
@@ -24980,7 +25517,6 @@
               <w:t>int</w:t>
             </w:r>
             <w:proofErr w:type="spellEnd"/>
-            <w:proofErr w:type="gramEnd"/>
           </w:p>
         </w:tc>
         <w:tc>
@@ -25389,7 +25925,6 @@
                 <w:lang w:val="it-IT"/>
               </w:rPr>
             </w:pPr>
-            <w:proofErr w:type="gramStart"/>
             <w:r>
               <w:rPr>
                 <w:rFonts w:asciiTheme="minorHAnsi" w:hAnsiTheme="minorHAnsi"/>
@@ -25402,7 +25937,6 @@
               </w:rPr>
               <w:t>utente</w:t>
             </w:r>
-            <w:proofErr w:type="gramEnd"/>
           </w:p>
         </w:tc>
         <w:tc>
@@ -25548,7 +26082,6 @@
               </w:rPr>
             </w:pPr>
             <w:proofErr w:type="spellStart"/>
-            <w:proofErr w:type="gramStart"/>
             <w:r>
               <w:rPr>
                 <w:rFonts w:asciiTheme="minorHAnsi" w:hAnsiTheme="minorHAnsi"/>
@@ -25574,7 +26107,6 @@
               <w:t>ishlist</w:t>
             </w:r>
             <w:proofErr w:type="spellEnd"/>
-            <w:proofErr w:type="gramEnd"/>
           </w:p>
         </w:tc>
         <w:tc>
@@ -25593,7 +26125,6 @@
               </w:rPr>
             </w:pPr>
             <w:proofErr w:type="spellStart"/>
-            <w:proofErr w:type="gramStart"/>
             <w:r>
               <w:rPr>
                 <w:rFonts w:asciiTheme="minorHAnsi" w:hAnsiTheme="minorHAnsi"/>
@@ -25605,7 +26136,6 @@
               <w:t>int</w:t>
             </w:r>
             <w:proofErr w:type="spellEnd"/>
-            <w:proofErr w:type="gramEnd"/>
           </w:p>
         </w:tc>
         <w:tc>
@@ -25742,7 +26272,6 @@
                 <w:lang w:val="it-IT"/>
               </w:rPr>
             </w:pPr>
-            <w:proofErr w:type="gramStart"/>
             <w:r>
               <w:rPr>
                 <w:rFonts w:asciiTheme="minorHAnsi" w:hAnsiTheme="minorHAnsi"/>
@@ -25755,7 +26284,6 @@
               </w:rPr>
               <w:t>prodotto</w:t>
             </w:r>
-            <w:proofErr w:type="gramEnd"/>
           </w:p>
         </w:tc>
         <w:tc>
@@ -25774,7 +26302,6 @@
               </w:rPr>
             </w:pPr>
             <w:proofErr w:type="spellStart"/>
-            <w:proofErr w:type="gramStart"/>
             <w:r>
               <w:rPr>
                 <w:rFonts w:asciiTheme="minorHAnsi" w:hAnsiTheme="minorHAnsi"/>
@@ -25786,7 +26313,6 @@
               <w:t>int</w:t>
             </w:r>
             <w:proofErr w:type="spellEnd"/>
-            <w:proofErr w:type="gramEnd"/>
           </w:p>
         </w:tc>
         <w:tc>
@@ -25898,8 +26424,8 @@
       </w:tblPr>
       <w:tblGrid>
         <w:gridCol w:w="2874"/>
-        <w:gridCol w:w="2099"/>
-        <w:gridCol w:w="2013"/>
+        <w:gridCol w:w="2095"/>
+        <w:gridCol w:w="2007"/>
         <w:gridCol w:w="2379"/>
       </w:tblGrid>
       <w:tr>
@@ -26264,7 +26790,6 @@
               </w:rPr>
             </w:pPr>
             <w:proofErr w:type="spellStart"/>
-            <w:proofErr w:type="gramStart"/>
             <w:r>
               <w:rPr>
                 <w:rFonts w:asciiTheme="minorHAnsi" w:hAnsiTheme="minorHAnsi"/>
@@ -26276,7 +26801,6 @@
               <w:t>int</w:t>
             </w:r>
             <w:proofErr w:type="spellEnd"/>
-            <w:proofErr w:type="gramEnd"/>
           </w:p>
         </w:tc>
         <w:tc>
@@ -26662,7 +27186,6 @@
                 <w:lang w:val="it-IT"/>
               </w:rPr>
             </w:pPr>
-            <w:proofErr w:type="gramStart"/>
             <w:r>
               <w:rPr>
                 <w:rFonts w:asciiTheme="minorHAnsi" w:hAnsiTheme="minorHAnsi"/>
@@ -26673,7 +27196,6 @@
               </w:rPr>
               <w:t>text</w:t>
             </w:r>
-            <w:proofErr w:type="gramEnd"/>
           </w:p>
         </w:tc>
         <w:tc>
@@ -26780,7 +27302,6 @@
               </w:rPr>
             </w:pPr>
             <w:proofErr w:type="spellStart"/>
-            <w:proofErr w:type="gramStart"/>
             <w:r>
               <w:rPr>
                 <w:rFonts w:asciiTheme="minorHAnsi" w:hAnsiTheme="minorHAnsi"/>
@@ -26792,7 +27313,6 @@
               <w:t>int</w:t>
             </w:r>
             <w:proofErr w:type="spellEnd"/>
-            <w:proofErr w:type="gramEnd"/>
           </w:p>
         </w:tc>
         <w:tc>
@@ -26896,7 +27416,6 @@
               </w:rPr>
             </w:pPr>
             <w:proofErr w:type="spellStart"/>
-            <w:proofErr w:type="gramStart"/>
             <w:r>
               <w:rPr>
                 <w:rFonts w:asciiTheme="minorHAnsi" w:hAnsiTheme="minorHAnsi"/>
@@ -26908,7 +27427,6 @@
               <w:t>int</w:t>
             </w:r>
             <w:proofErr w:type="spellEnd"/>
-            <w:proofErr w:type="gramEnd"/>
           </w:p>
         </w:tc>
         <w:tc>
@@ -27325,7 +27843,6 @@
               </w:rPr>
             </w:pPr>
             <w:proofErr w:type="spellStart"/>
-            <w:proofErr w:type="gramStart"/>
             <w:r>
               <w:rPr>
                 <w:rFonts w:asciiTheme="minorHAnsi" w:hAnsiTheme="minorHAnsi"/>
@@ -27337,7 +27854,6 @@
               <w:t>int</w:t>
             </w:r>
             <w:proofErr w:type="spellEnd"/>
-            <w:proofErr w:type="gramEnd"/>
           </w:p>
         </w:tc>
         <w:tc>
@@ -27473,7 +27989,6 @@
               </w:rPr>
             </w:pPr>
             <w:proofErr w:type="spellStart"/>
-            <w:proofErr w:type="gramStart"/>
             <w:r>
               <w:rPr>
                 <w:rFonts w:asciiTheme="minorHAnsi" w:hAnsiTheme="minorHAnsi"/>
@@ -27485,7 +28000,6 @@
               <w:t>int</w:t>
             </w:r>
             <w:proofErr w:type="spellEnd"/>
-            <w:proofErr w:type="gramEnd"/>
           </w:p>
         </w:tc>
         <w:tc>
@@ -27642,7 +28156,6 @@
               </w:rPr>
             </w:pPr>
             <w:proofErr w:type="spellStart"/>
-            <w:proofErr w:type="gramStart"/>
             <w:r>
               <w:rPr>
                 <w:rFonts w:asciiTheme="minorHAnsi" w:hAnsiTheme="minorHAnsi"/>
@@ -27654,7 +28167,6 @@
               <w:t>mediumblob</w:t>
             </w:r>
             <w:proofErr w:type="spellEnd"/>
-            <w:proofErr w:type="gramEnd"/>
           </w:p>
         </w:tc>
         <w:tc>
@@ -27745,8 +28257,8 @@
       </w:tblPr>
       <w:tblGrid>
         <w:gridCol w:w="2613"/>
-        <w:gridCol w:w="2281"/>
-        <w:gridCol w:w="2092"/>
+        <w:gridCol w:w="2280"/>
+        <w:gridCol w:w="2083"/>
         <w:gridCol w:w="2379"/>
       </w:tblGrid>
       <w:tr>
@@ -28069,7 +28581,6 @@
               </w:rPr>
             </w:pPr>
             <w:proofErr w:type="spellStart"/>
-            <w:proofErr w:type="gramStart"/>
             <w:r>
               <w:rPr>
                 <w:rFonts w:asciiTheme="minorHAnsi" w:hAnsiTheme="minorHAnsi"/>
@@ -28081,7 +28592,6 @@
               <w:t>int</w:t>
             </w:r>
             <w:proofErr w:type="spellEnd"/>
-            <w:proofErr w:type="gramEnd"/>
           </w:p>
         </w:tc>
         <w:tc>
@@ -28217,7 +28727,6 @@
               </w:rPr>
             </w:pPr>
             <w:proofErr w:type="spellStart"/>
-            <w:proofErr w:type="gramStart"/>
             <w:r>
               <w:rPr>
                 <w:rFonts w:asciiTheme="minorHAnsi" w:hAnsiTheme="minorHAnsi"/>
@@ -28237,18 +28746,7 @@
                 <w:szCs w:val="26"/>
                 <w:lang w:val="it-IT"/>
               </w:rPr>
-              <w:t>(</w:t>
-            </w:r>
-            <w:proofErr w:type="gramEnd"/>
-            <w:r>
-              <w:rPr>
-                <w:rFonts w:asciiTheme="minorHAnsi" w:hAnsiTheme="minorHAnsi"/>
-                <w:color w:val="000000" w:themeColor="text1"/>
-                <w:sz w:val="26"/>
-                <w:szCs w:val="26"/>
-                <w:lang w:val="it-IT"/>
-              </w:rPr>
-              <w:t>Richiesta effettuata, In lavorazione, Spedito, Preparazione incompleta)</w:t>
+              <w:t>(Richiesta effettuata, In lavorazione, Spedito, Preparazione incompleta)</w:t>
             </w:r>
           </w:p>
         </w:tc>
@@ -28490,7 +28988,6 @@
               </w:rPr>
             </w:pPr>
             <w:proofErr w:type="spellStart"/>
-            <w:proofErr w:type="gramStart"/>
             <w:r>
               <w:rPr>
                 <w:rFonts w:asciiTheme="minorHAnsi" w:hAnsiTheme="minorHAnsi"/>
@@ -28502,7 +28999,6 @@
               <w:t>int</w:t>
             </w:r>
             <w:proofErr w:type="spellEnd"/>
-            <w:proofErr w:type="gramEnd"/>
           </w:p>
         </w:tc>
         <w:tc>
@@ -28609,7 +29105,6 @@
               </w:rPr>
             </w:pPr>
             <w:proofErr w:type="spellStart"/>
-            <w:proofErr w:type="gramStart"/>
             <w:r>
               <w:rPr>
                 <w:rFonts w:asciiTheme="minorHAnsi" w:hAnsiTheme="minorHAnsi"/>
@@ -28629,18 +29124,7 @@
                 <w:szCs w:val="26"/>
                 <w:lang w:val="it-IT"/>
               </w:rPr>
-              <w:t>(</w:t>
-            </w:r>
-            <w:proofErr w:type="gramEnd"/>
-            <w:r>
-              <w:rPr>
-                <w:rFonts w:asciiTheme="minorHAnsi" w:hAnsiTheme="minorHAnsi"/>
-                <w:color w:val="000000" w:themeColor="text1"/>
-                <w:sz w:val="26"/>
-                <w:szCs w:val="26"/>
-                <w:lang w:val="it-IT"/>
-              </w:rPr>
-              <w:t>Spedizione standard, Spedizione assicurata, Spedizione prime)</w:t>
+              <w:t>(Spedizione standard, Spedizione assicurata, Spedizione prime)</w:t>
             </w:r>
           </w:p>
         </w:tc>
@@ -28747,7 +29231,6 @@
               </w:rPr>
             </w:pPr>
             <w:proofErr w:type="spellStart"/>
-            <w:proofErr w:type="gramStart"/>
             <w:r>
               <w:rPr>
                 <w:rFonts w:asciiTheme="minorHAnsi" w:hAnsiTheme="minorHAnsi"/>
@@ -28767,18 +29250,7 @@
                 <w:szCs w:val="26"/>
                 <w:lang w:val="it-IT"/>
               </w:rPr>
-              <w:t>(</w:t>
-            </w:r>
-            <w:proofErr w:type="gramEnd"/>
-            <w:r>
-              <w:rPr>
-                <w:rFonts w:asciiTheme="minorHAnsi" w:hAnsiTheme="minorHAnsi"/>
-                <w:color w:val="000000" w:themeColor="text1"/>
-                <w:sz w:val="26"/>
-                <w:szCs w:val="26"/>
-                <w:lang w:val="it-IT"/>
-              </w:rPr>
-              <w:t xml:space="preserve">Domicilio, Punto di ritiro, </w:t>
+              <w:t xml:space="preserve">(Domicilio, Punto di ritiro, </w:t>
             </w:r>
             <w:proofErr w:type="spellStart"/>
             <w:r>
@@ -28907,7 +29379,6 @@
                 <w:lang w:val="it-IT"/>
               </w:rPr>
             </w:pPr>
-            <w:proofErr w:type="gramStart"/>
             <w:r>
               <w:rPr>
                 <w:rFonts w:asciiTheme="minorHAnsi" w:hAnsiTheme="minorHAnsi"/>
@@ -28918,7 +29389,6 @@
               </w:rPr>
               <w:t>date</w:t>
             </w:r>
-            <w:proofErr w:type="gramEnd"/>
           </w:p>
         </w:tc>
         <w:tc>
@@ -29023,7 +29493,6 @@
                 <w:lang w:val="it-IT"/>
               </w:rPr>
             </w:pPr>
-            <w:proofErr w:type="gramStart"/>
             <w:r>
               <w:rPr>
                 <w:rFonts w:asciiTheme="minorHAnsi" w:hAnsiTheme="minorHAnsi"/>
@@ -29034,7 +29503,6 @@
               </w:rPr>
               <w:t>time</w:t>
             </w:r>
-            <w:proofErr w:type="gramEnd"/>
           </w:p>
         </w:tc>
         <w:tc>
@@ -29136,9 +29604,9 @@
       </w:tblPr>
       <w:tblGrid>
         <w:gridCol w:w="2529"/>
-        <w:gridCol w:w="2307"/>
-        <w:gridCol w:w="2271"/>
-        <w:gridCol w:w="2258"/>
+        <w:gridCol w:w="2304"/>
+        <w:gridCol w:w="2268"/>
+        <w:gridCol w:w="2254"/>
       </w:tblGrid>
       <w:tr>
         <w:trPr>
@@ -29460,7 +29928,6 @@
               </w:rPr>
             </w:pPr>
             <w:proofErr w:type="spellStart"/>
-            <w:proofErr w:type="gramStart"/>
             <w:r>
               <w:rPr>
                 <w:rFonts w:asciiTheme="minorHAnsi" w:hAnsiTheme="minorHAnsi"/>
@@ -29472,7 +29939,6 @@
               <w:t>int</w:t>
             </w:r>
             <w:proofErr w:type="spellEnd"/>
-            <w:proofErr w:type="gramEnd"/>
           </w:p>
         </w:tc>
         <w:tc>
@@ -29608,7 +30074,6 @@
               </w:rPr>
             </w:pPr>
             <w:proofErr w:type="spellStart"/>
-            <w:proofErr w:type="gramStart"/>
             <w:r>
               <w:rPr>
                 <w:rFonts w:asciiTheme="minorHAnsi" w:hAnsiTheme="minorHAnsi"/>
@@ -29620,7 +30085,6 @@
               <w:t>int</w:t>
             </w:r>
             <w:proofErr w:type="spellEnd"/>
-            <w:proofErr w:type="gramEnd"/>
           </w:p>
         </w:tc>
         <w:tc>
@@ -29759,7 +30223,6 @@
               </w:rPr>
             </w:pPr>
             <w:proofErr w:type="spellStart"/>
-            <w:proofErr w:type="gramStart"/>
             <w:r>
               <w:rPr>
                 <w:rFonts w:asciiTheme="minorHAnsi" w:hAnsiTheme="minorHAnsi"/>
@@ -29771,7 +30234,6 @@
               <w:t>smallint</w:t>
             </w:r>
             <w:proofErr w:type="spellEnd"/>
-            <w:proofErr w:type="gramEnd"/>
           </w:p>
         </w:tc>
         <w:tc>
@@ -29876,7 +30338,6 @@
                 <w:lang w:val="it-IT"/>
               </w:rPr>
             </w:pPr>
-            <w:proofErr w:type="gramStart"/>
             <w:r>
               <w:rPr>
                 <w:rFonts w:asciiTheme="minorHAnsi" w:hAnsiTheme="minorHAnsi"/>
@@ -29887,7 +30348,6 @@
               </w:rPr>
               <w:t>float</w:t>
             </w:r>
-            <w:proofErr w:type="gramEnd"/>
           </w:p>
         </w:tc>
         <w:tc>
@@ -30293,7 +30753,6 @@
               </w:rPr>
             </w:pPr>
             <w:proofErr w:type="spellStart"/>
-            <w:proofErr w:type="gramStart"/>
             <w:r>
               <w:rPr>
                 <w:rFonts w:asciiTheme="minorHAnsi" w:hAnsiTheme="minorHAnsi"/>
@@ -30305,7 +30764,6 @@
               <w:t>int</w:t>
             </w:r>
             <w:proofErr w:type="spellEnd"/>
-            <w:proofErr w:type="gramEnd"/>
           </w:p>
         </w:tc>
         <w:tc>
@@ -30691,7 +31149,6 @@
                 <w:lang w:val="it-IT"/>
               </w:rPr>
             </w:pPr>
-            <w:proofErr w:type="gramStart"/>
             <w:r>
               <w:rPr>
                 <w:rFonts w:asciiTheme="minorHAnsi" w:hAnsiTheme="minorHAnsi"/>
@@ -30702,7 +31159,6 @@
               </w:rPr>
               <w:t>date</w:t>
             </w:r>
-            <w:proofErr w:type="gramEnd"/>
           </w:p>
         </w:tc>
         <w:tc>
@@ -30808,7 +31264,6 @@
                 <w:lang w:val="it-IT"/>
               </w:rPr>
             </w:pPr>
-            <w:proofErr w:type="gramStart"/>
             <w:r>
               <w:rPr>
                 <w:rFonts w:asciiTheme="minorHAnsi" w:hAnsiTheme="minorHAnsi"/>
@@ -30819,7 +31274,6 @@
               </w:rPr>
               <w:t>time</w:t>
             </w:r>
-            <w:proofErr w:type="gramEnd"/>
           </w:p>
         </w:tc>
         <w:tc>
@@ -30923,7 +31377,6 @@
               </w:rPr>
             </w:pPr>
             <w:proofErr w:type="spellStart"/>
-            <w:proofErr w:type="gramStart"/>
             <w:r>
               <w:rPr>
                 <w:rFonts w:asciiTheme="minorHAnsi" w:hAnsiTheme="minorHAnsi"/>
@@ -30935,7 +31388,6 @@
               <w:t>int</w:t>
             </w:r>
             <w:proofErr w:type="spellEnd"/>
-            <w:proofErr w:type="gramEnd"/>
           </w:p>
         </w:tc>
         <w:tc>
@@ -31025,8 +31477,8 @@
       </w:tblPr>
       <w:tblGrid>
         <w:gridCol w:w="2353"/>
-        <w:gridCol w:w="2313"/>
-        <w:gridCol w:w="2313"/>
+        <w:gridCol w:w="2311"/>
+        <w:gridCol w:w="2312"/>
         <w:gridCol w:w="2379"/>
       </w:tblGrid>
       <w:tr>
@@ -31349,7 +31801,6 @@
               </w:rPr>
             </w:pPr>
             <w:proofErr w:type="spellStart"/>
-            <w:proofErr w:type="gramStart"/>
             <w:r>
               <w:rPr>
                 <w:rFonts w:asciiTheme="minorHAnsi" w:hAnsiTheme="minorHAnsi"/>
@@ -31361,7 +31812,6 @@
               <w:t>int</w:t>
             </w:r>
             <w:proofErr w:type="spellEnd"/>
-            <w:proofErr w:type="gramEnd"/>
           </w:p>
         </w:tc>
         <w:tc>
@@ -31497,7 +31947,6 @@
               </w:rPr>
             </w:pPr>
             <w:proofErr w:type="spellStart"/>
-            <w:proofErr w:type="gramStart"/>
             <w:r>
               <w:rPr>
                 <w:rFonts w:asciiTheme="minorHAnsi" w:hAnsiTheme="minorHAnsi"/>
@@ -31509,7 +31958,6 @@
               <w:t>int</w:t>
             </w:r>
             <w:proofErr w:type="spellEnd"/>
-            <w:proofErr w:type="gramEnd"/>
           </w:p>
         </w:tc>
         <w:tc>
@@ -31626,7 +32074,6 @@
                 <w:lang w:val="it-IT"/>
               </w:rPr>
             </w:pPr>
-            <w:proofErr w:type="gramStart"/>
             <w:r>
               <w:rPr>
                 <w:rFonts w:asciiTheme="minorHAnsi" w:hAnsiTheme="minorHAnsi"/>
@@ -31637,7 +32084,6 @@
               </w:rPr>
               <w:t>date</w:t>
             </w:r>
-            <w:proofErr w:type="gramEnd"/>
           </w:p>
         </w:tc>
         <w:tc>
@@ -31742,7 +32188,6 @@
                 <w:lang w:val="it-IT"/>
               </w:rPr>
             </w:pPr>
-            <w:proofErr w:type="gramStart"/>
             <w:r>
               <w:rPr>
                 <w:rFonts w:asciiTheme="minorHAnsi" w:hAnsiTheme="minorHAnsi"/>
@@ -31753,7 +32198,6 @@
               </w:rPr>
               <w:t>time</w:t>
             </w:r>
-            <w:proofErr w:type="gramEnd"/>
           </w:p>
         </w:tc>
         <w:tc>
@@ -31857,7 +32301,6 @@
                 <w:lang w:val="it-IT"/>
               </w:rPr>
             </w:pPr>
-            <w:proofErr w:type="gramStart"/>
             <w:r>
               <w:rPr>
                 <w:rFonts w:asciiTheme="minorHAnsi" w:hAnsiTheme="minorHAnsi"/>
@@ -31868,7 +32311,6 @@
               </w:rPr>
               <w:t>float</w:t>
             </w:r>
-            <w:proofErr w:type="gramEnd"/>
           </w:p>
         </w:tc>
         <w:tc>
@@ -31947,10 +32389,10 @@
         <w:tblLook w:val="04A0" w:firstRow="1" w:lastRow="0" w:firstColumn="1" w:lastColumn="0" w:noHBand="0" w:noVBand="1"/>
       </w:tblPr>
       <w:tblGrid>
-        <w:gridCol w:w="2613"/>
-        <w:gridCol w:w="2281"/>
-        <w:gridCol w:w="2092"/>
-        <w:gridCol w:w="2379"/>
+        <w:gridCol w:w="2612"/>
+        <w:gridCol w:w="2277"/>
+        <w:gridCol w:w="2090"/>
+        <w:gridCol w:w="2376"/>
       </w:tblGrid>
       <w:tr>
         <w:trPr>
@@ -32296,7 +32738,6 @@
               </w:rPr>
             </w:pPr>
             <w:proofErr w:type="spellStart"/>
-            <w:proofErr w:type="gramStart"/>
             <w:r>
               <w:rPr>
                 <w:rFonts w:asciiTheme="minorHAnsi" w:hAnsiTheme="minorHAnsi"/>
@@ -32308,7 +32749,6 @@
               <w:t>int</w:t>
             </w:r>
             <w:proofErr w:type="spellEnd"/>
-            <w:proofErr w:type="gramEnd"/>
           </w:p>
         </w:tc>
         <w:tc>
@@ -32431,10 +32871,10 @@
         <w:tblLook w:val="04A0" w:firstRow="1" w:lastRow="0" w:firstColumn="1" w:lastColumn="0" w:noHBand="0" w:noVBand="1"/>
       </w:tblPr>
       <w:tblGrid>
-        <w:gridCol w:w="2613"/>
-        <w:gridCol w:w="2281"/>
-        <w:gridCol w:w="2092"/>
-        <w:gridCol w:w="2379"/>
+        <w:gridCol w:w="2612"/>
+        <w:gridCol w:w="2277"/>
+        <w:gridCol w:w="2090"/>
+        <w:gridCol w:w="2376"/>
       </w:tblGrid>
       <w:tr>
         <w:trPr>
@@ -32756,7 +33196,6 @@
               </w:rPr>
             </w:pPr>
             <w:proofErr w:type="spellStart"/>
-            <w:proofErr w:type="gramStart"/>
             <w:r>
               <w:rPr>
                 <w:rFonts w:asciiTheme="minorHAnsi" w:hAnsiTheme="minorHAnsi"/>
@@ -32768,7 +33207,6 @@
               <w:t>int</w:t>
             </w:r>
             <w:proofErr w:type="spellEnd"/>
-            <w:proofErr w:type="gramEnd"/>
           </w:p>
         </w:tc>
         <w:tc>
@@ -32891,10 +33329,10 @@
         <w:tblLook w:val="04A0" w:firstRow="1" w:lastRow="0" w:firstColumn="1" w:lastColumn="0" w:noHBand="0" w:noVBand="1"/>
       </w:tblPr>
       <w:tblGrid>
-        <w:gridCol w:w="2613"/>
-        <w:gridCol w:w="2281"/>
-        <w:gridCol w:w="2092"/>
-        <w:gridCol w:w="2379"/>
+        <w:gridCol w:w="2612"/>
+        <w:gridCol w:w="2279"/>
+        <w:gridCol w:w="2089"/>
+        <w:gridCol w:w="2375"/>
       </w:tblGrid>
       <w:tr>
         <w:trPr>
@@ -33240,7 +33678,6 @@
               </w:rPr>
             </w:pPr>
             <w:proofErr w:type="spellStart"/>
-            <w:proofErr w:type="gramStart"/>
             <w:r>
               <w:rPr>
                 <w:rFonts w:asciiTheme="minorHAnsi" w:hAnsiTheme="minorHAnsi"/>
@@ -33252,7 +33689,6 @@
               <w:t>int</w:t>
             </w:r>
             <w:proofErr w:type="spellEnd"/>
-            <w:proofErr w:type="gramEnd"/>
           </w:p>
         </w:tc>
         <w:tc>
@@ -33527,7 +33963,6 @@
               </w:rPr>
             </w:pPr>
             <w:proofErr w:type="spellStart"/>
-            <w:proofErr w:type="gramStart"/>
             <w:r>
               <w:rPr>
                 <w:rFonts w:asciiTheme="minorHAnsi" w:hAnsiTheme="minorHAnsi"/>
@@ -33539,7 +33974,6 @@
               <w:t>char</w:t>
             </w:r>
             <w:proofErr w:type="spellEnd"/>
-            <w:proofErr w:type="gramEnd"/>
             <w:r>
               <w:rPr>
                 <w:rFonts w:asciiTheme="minorHAnsi" w:hAnsiTheme="minorHAnsi"/>
@@ -33687,7 +34121,7 @@
           <w:szCs w:val="28"/>
         </w:rPr>
       </w:pPr>
-      <w:bookmarkStart w:id="20" w:name="_Toc158381867"/>
+      <w:bookmarkStart w:id="21" w:name="_Toc158381867"/>
       <w:r>
         <w:rPr>
           <w:rFonts w:asciiTheme="minorHAnsi" w:hAnsiTheme="minorHAnsi"/>
@@ -33699,7 +34133,7 @@
         <w:lastRenderedPageBreak/>
         <w:t>3.5 Controllo degli accessi e sicurezza</w:t>
       </w:r>
-      <w:bookmarkEnd w:id="20"/>
+      <w:bookmarkEnd w:id="21"/>
     </w:p>
     <w:p>
       <w:pPr>
@@ -33718,16 +34152,16 @@
           <w:szCs w:val="26"/>
           <w:lang w:val="it-IT"/>
         </w:rPr>
-        <w:t>In questa sezione</w:t>
-      </w:r>
-      <w:r>
-        <w:rPr>
-          <w:rFonts w:asciiTheme="minorHAnsi" w:hAnsiTheme="minorHAnsi"/>
-          <w:sz w:val="26"/>
-          <w:szCs w:val="26"/>
-          <w:lang w:val="it-IT"/>
-        </w:rPr>
-        <w:t xml:space="preserve"> viene mostrata la matrice degli accessi per poter tenere traccia </w:t>
+        <w:t>Si mostra</w:t>
+      </w:r>
+      <w:r>
+        <w:rPr>
+          <w:rFonts w:asciiTheme="minorHAnsi" w:hAnsiTheme="minorHAnsi"/>
+          <w:sz w:val="26"/>
+          <w:szCs w:val="26"/>
+          <w:lang w:val="it-IT"/>
+        </w:rPr>
+        <w:t xml:space="preserve"> la matrice degli accessi per poter tenere traccia </w:t>
       </w:r>
       <w:r>
         <w:rPr>
@@ -33766,14 +34200,63 @@
         <w:tabs>
           <w:tab w:val="left" w:pos="2029"/>
         </w:tabs>
-        <w:jc w:val="center"/>
-        <w:rPr>
-          <w:rFonts w:asciiTheme="minorHAnsi" w:hAnsiTheme="minorHAnsi"/>
-          <w:sz w:val="26"/>
-          <w:szCs w:val="26"/>
-          <w:lang w:val="it-IT"/>
-        </w:rPr>
-      </w:pPr>
+        <w:rPr>
+          <w:rFonts w:asciiTheme="minorHAnsi" w:hAnsiTheme="minorHAnsi"/>
+          <w:sz w:val="26"/>
+          <w:szCs w:val="26"/>
+          <w:lang w:val="it-IT"/>
+        </w:rPr>
+      </w:pPr>
+      <w:r>
+        <w:rPr>
+          <w:rFonts w:asciiTheme="minorHAnsi" w:hAnsiTheme="minorHAnsi"/>
+          <w:noProof/>
+          <w:sz w:val="26"/>
+          <w:szCs w:val="26"/>
+          <w:lang w:val="it-IT"/>
+        </w:rPr>
+        <w:drawing>
+          <wp:inline distT="0" distB="0" distL="0" distR="0">
+            <wp:extent cx="5943600" cy="4507865"/>
+            <wp:effectExtent l="0" t="0" r="0" b="6985"/>
+            <wp:docPr id="18" name="Immagine 18"/>
+            <wp:cNvGraphicFramePr>
+              <a:graphicFrameLocks xmlns:a="http://schemas.openxmlformats.org/drawingml/2006/main" noChangeAspect="1"/>
+            </wp:cNvGraphicFramePr>
+            <a:graphic xmlns:a="http://schemas.openxmlformats.org/drawingml/2006/main">
+              <a:graphicData uri="http://schemas.openxmlformats.org/drawingml/2006/picture">
+                <pic:pic xmlns:pic="http://schemas.openxmlformats.org/drawingml/2006/picture">
+                  <pic:nvPicPr>
+                    <pic:cNvPr id="18" name="Access control matrix.png"/>
+                    <pic:cNvPicPr/>
+                  </pic:nvPicPr>
+                  <pic:blipFill>
+                    <a:blip r:embed="rId26">
+                      <a:extLst>
+                        <a:ext uri="{28A0092B-C50C-407E-A947-70E740481C1C}">
+                          <a14:useLocalDpi xmlns:a14="http://schemas.microsoft.com/office/drawing/2010/main" val="0"/>
+                        </a:ext>
+                      </a:extLst>
+                    </a:blip>
+                    <a:stretch>
+                      <a:fillRect/>
+                    </a:stretch>
+                  </pic:blipFill>
+                  <pic:spPr>
+                    <a:xfrm>
+                      <a:off x="0" y="0"/>
+                      <a:ext cx="5943600" cy="4507865"/>
+                    </a:xfrm>
+                    <a:prstGeom prst="rect">
+                      <a:avLst/>
+                    </a:prstGeom>
+                  </pic:spPr>
+                </pic:pic>
+              </a:graphicData>
+            </a:graphic>
+          </wp:inline>
+        </w:drawing>
+      </w:r>
     </w:p>
     <w:p>
       <w:pPr>
@@ -33787,6 +34270,57 @@
           <w:lang w:val="it-IT"/>
         </w:rPr>
       </w:pPr>
+      <w:r>
+        <w:rPr>
+          <w:rFonts w:asciiTheme="minorHAnsi" w:hAnsiTheme="minorHAnsi"/>
+          <w:noProof/>
+          <w:sz w:val="26"/>
+          <w:szCs w:val="26"/>
+          <w:lang w:val="it-IT"/>
+        </w:rPr>
+        <w:lastRenderedPageBreak/>
+        <w:drawing>
+          <wp:inline distT="0" distB="0" distL="0" distR="0">
+            <wp:extent cx="5943600" cy="3777615"/>
+            <wp:effectExtent l="0" t="0" r="0" b="0"/>
+            <wp:docPr id="19" name="Immagine 19"/>
+            <wp:cNvGraphicFramePr>
+              <a:graphicFrameLocks xmlns:a="http://schemas.openxmlformats.org/drawingml/2006/main" noChangeAspect="1"/>
+            </wp:cNvGraphicFramePr>
+            <a:graphic xmlns:a="http://schemas.openxmlformats.org/drawingml/2006/main">
+              <a:graphicData uri="http://schemas.openxmlformats.org/drawingml/2006/picture">
+                <pic:pic xmlns:pic="http://schemas.openxmlformats.org/drawingml/2006/picture">
+                  <pic:nvPicPr>
+                    <pic:cNvPr id="19" name="Access control matrix_2.PNG"/>
+                    <pic:cNvPicPr/>
+                  </pic:nvPicPr>
+                  <pic:blipFill>
+                    <a:blip r:embed="rId27">
+                      <a:extLst>
+                        <a:ext uri="{28A0092B-C50C-407E-A947-70E740481C1C}">
+                          <a14:useLocalDpi xmlns:a14="http://schemas.microsoft.com/office/drawing/2010/main" val="0"/>
+                        </a:ext>
+                      </a:extLst>
+                    </a:blip>
+                    <a:stretch>
+                      <a:fillRect/>
+                    </a:stretch>
+                  </pic:blipFill>
+                  <pic:spPr>
+                    <a:xfrm>
+                      <a:off x="0" y="0"/>
+                      <a:ext cx="5943600" cy="3777615"/>
+                    </a:xfrm>
+                    <a:prstGeom prst="rect">
+                      <a:avLst/>
+                    </a:prstGeom>
+                  </pic:spPr>
+                </pic:pic>
+              </a:graphicData>
+            </a:graphic>
+          </wp:inline>
+        </w:drawing>
+      </w:r>
     </w:p>
     <w:p>
       <w:pPr>
@@ -33800,6 +34334,63 @@
           <w:lang w:val="it-IT"/>
         </w:rPr>
       </w:pPr>
+      <w:r>
+        <w:rPr>
+          <w:rFonts w:asciiTheme="minorHAnsi" w:hAnsiTheme="minorHAnsi"/>
+          <w:noProof/>
+          <w:sz w:val="26"/>
+          <w:szCs w:val="26"/>
+          <w:lang w:val="it-IT"/>
+        </w:rPr>
+        <w:drawing>
+          <wp:inline distT="0" distB="0" distL="0" distR="0">
+            <wp:extent cx="6780530" cy="2981325"/>
+            <wp:effectExtent l="0" t="0" r="1270" b="9525"/>
+            <wp:docPr id="20" name="Immagine 20"/>
+            <wp:cNvGraphicFramePr>
+              <a:graphicFrameLocks xmlns:a="http://schemas.openxmlformats.org/drawingml/2006/main" noChangeAspect="1"/>
+            </wp:cNvGraphicFramePr>
+            <a:graphic xmlns:a="http://schemas.openxmlformats.org/drawingml/2006/main">
+              <a:graphicData uri="http://schemas.openxmlformats.org/drawingml/2006/picture">
+                <pic:pic xmlns:pic="http://schemas.openxmlformats.org/drawingml/2006/picture">
+                  <pic:nvPicPr>
+                    <pic:cNvPr id="20" name="Access control matrix_3.PNG"/>
+                    <pic:cNvPicPr/>
+                  </pic:nvPicPr>
+                  <pic:blipFill rotWithShape="1">
+                    <a:blip r:embed="rId28">
+                      <a:extLst>
+                        <a:ext uri="{28A0092B-C50C-407E-A947-70E740481C1C}">
+                          <a14:useLocalDpi xmlns:a14="http://schemas.microsoft.com/office/drawing/2010/main" val="0"/>
+                        </a:ext>
+                      </a:extLst>
+                    </a:blip>
+                    <a:srcRect l="-1" t="949" r="844" b="1899"/>
+                    <a:stretch/>
+                  </pic:blipFill>
+                  <pic:spPr bwMode="auto">
+                    <a:xfrm>
+                      <a:off x="0" y="0"/>
+                      <a:ext cx="6796078" cy="2988161"/>
+                    </a:xfrm>
+                    <a:prstGeom prst="rect">
+                      <a:avLst/>
+                    </a:prstGeom>
+                    <a:ln>
+                      <a:noFill/>
+                    </a:ln>
+                    <a:extLst>
+                      <a:ext uri="{53640926-AAD7-44D8-BBD7-CCE9431645EC}">
+                        <a14:shadowObscured xmlns:a14="http://schemas.microsoft.com/office/drawing/2010/main"/>
+                      </a:ext>
+                    </a:extLst>
+                  </pic:spPr>
+                </pic:pic>
+              </a:graphicData>
+            </a:graphic>
+          </wp:inline>
+        </w:drawing>
+      </w:r>
     </w:p>
     <w:p>
       <w:pPr>
@@ -33813,6 +34404,51 @@
           <w:lang w:val="it-IT"/>
         </w:rPr>
       </w:pPr>
+    </w:p>
+    <w:p>
+      <w:pPr>
+        <w:tabs>
+          <w:tab w:val="left" w:pos="2029"/>
+        </w:tabs>
+        <w:rPr>
+          <w:rFonts w:asciiTheme="minorHAnsi" w:hAnsiTheme="minorHAnsi"/>
+          <w:sz w:val="26"/>
+          <w:szCs w:val="26"/>
+          <w:lang w:val="it-IT"/>
+        </w:rPr>
+      </w:pPr>
+      <w:r>
+        <w:rPr>
+          <w:rFonts w:asciiTheme="minorHAnsi" w:hAnsiTheme="minorHAnsi"/>
+          <w:sz w:val="26"/>
+          <w:szCs w:val="26"/>
+          <w:lang w:val="it-IT"/>
+        </w:rPr>
+        <w:t>Il meccanismo di autenticazione degli attori al sistema è a singolo fattore: si richiederà l’inserimento dell’username e della password per poter accedere alle funzionalità riservate al gestore del catalogo, al gestore degli ordini ed all’utente.</w:t>
+      </w:r>
+    </w:p>
+    <w:p>
+      <w:pPr>
+        <w:tabs>
+          <w:tab w:val="left" w:pos="2029"/>
+        </w:tabs>
+        <w:rPr>
+          <w:rFonts w:asciiTheme="minorHAnsi" w:hAnsiTheme="minorHAnsi"/>
+          <w:sz w:val="26"/>
+          <w:szCs w:val="26"/>
+          <w:lang w:val="it-IT"/>
+        </w:rPr>
+      </w:pPr>
+      <w:r>
+        <w:rPr>
+          <w:rFonts w:asciiTheme="minorHAnsi" w:hAnsiTheme="minorHAnsi"/>
+          <w:sz w:val="26"/>
+          <w:szCs w:val="26"/>
+          <w:lang w:val="it-IT"/>
+        </w:rPr>
+        <w:lastRenderedPageBreak/>
+        <w:t>In particolare, la password verrà crittografata mediante un algoritmo di crittografia in modo da non memorizzarla in chiaro nella base di dati.</w:t>
+      </w:r>
     </w:p>
     <w:p>
       <w:pPr>
@@ -33839,7 +34475,7 @@
           <w:szCs w:val="28"/>
         </w:rPr>
       </w:pPr>
-      <w:bookmarkStart w:id="21" w:name="_Toc158381868"/>
+      <w:bookmarkStart w:id="22" w:name="_Toc158381868"/>
       <w:r>
         <w:rPr>
           <w:rFonts w:asciiTheme="minorHAnsi" w:hAnsiTheme="minorHAnsi"/>
@@ -33850,7 +34486,7 @@
         </w:rPr>
         <w:t>3.6 Controllo globale del software</w:t>
       </w:r>
-      <w:bookmarkEnd w:id="21"/>
+      <w:bookmarkEnd w:id="22"/>
     </w:p>
     <w:p>
       <w:pPr>
@@ -34211,7 +34847,7 @@
           <w:szCs w:val="28"/>
         </w:rPr>
       </w:pPr>
-      <w:bookmarkStart w:id="22" w:name="_Toc158381869"/>
+      <w:bookmarkStart w:id="23" w:name="_Toc158381869"/>
       <w:r>
         <w:rPr>
           <w:rFonts w:asciiTheme="minorHAnsi" w:hAnsiTheme="minorHAnsi"/>
@@ -34255,7 +34891,7 @@
         </w:rPr>
         <w:t>conditions</w:t>
       </w:r>
-      <w:bookmarkEnd w:id="22"/>
+      <w:bookmarkEnd w:id="23"/>
       <w:proofErr w:type="spellEnd"/>
     </w:p>
     <w:p>
@@ -35549,6 +36185,7 @@
           <w:sz w:val="26"/>
           <w:szCs w:val="26"/>
         </w:rPr>
+        <w:lastRenderedPageBreak/>
         <w:t xml:space="preserve">2. </w:t>
       </w:r>
       <w:proofErr w:type="spellStart"/>
@@ -38044,7 +38681,6 @@
           <w:szCs w:val="26"/>
           <w:lang w:val="it-IT"/>
         </w:rPr>
-        <w:lastRenderedPageBreak/>
         <w:t>L’amministratore di sistema esegue le opportuni azioni per risolvere il guasto.</w:t>
       </w:r>
     </w:p>
@@ -38203,6 +38839,7 @@
           <w:szCs w:val="26"/>
           <w:lang w:val="it-IT"/>
         </w:rPr>
+        <w:lastRenderedPageBreak/>
         <w:t xml:space="preserve">Se nel punto 3 il guasto di sistema è causato da un problema hardware oppure l’amministratore non è in grado di </w:t>
       </w:r>
       <w:r>
@@ -38473,27 +39110,7 @@
           <w:szCs w:val="26"/>
           <w:lang w:val="it-IT"/>
         </w:rPr>
-        <w:t>esamina i log di sistema per identificare la causa del</w:t>
-      </w:r>
-      <w:r>
-        <w:rPr>
-          <w:rFonts w:asciiTheme="minorHAnsi" w:hAnsiTheme="minorHAnsi"/>
-          <w:color w:val="000000" w:themeColor="text1"/>
-          <w:sz w:val="26"/>
-          <w:szCs w:val="26"/>
-          <w:lang w:val="it-IT"/>
-        </w:rPr>
-        <w:t xml:space="preserve"> problema</w:t>
-      </w:r>
-      <w:r>
-        <w:rPr>
-          <w:rFonts w:asciiTheme="minorHAnsi" w:hAnsiTheme="minorHAnsi"/>
-          <w:color w:val="000000" w:themeColor="text1"/>
-          <w:sz w:val="26"/>
-          <w:szCs w:val="26"/>
-          <w:lang w:val="it-IT"/>
-        </w:rPr>
-        <w:t>.</w:t>
+        <w:t>esamina i log di sistema per identificare la causa del problema.</w:t>
       </w:r>
     </w:p>
     <w:p>
@@ -38734,8 +39351,6 @@
         </w:rPr>
         <w:t>i servizi di ogni sottosistema precedentemente elencati.</w:t>
       </w:r>
-      <w:bookmarkStart w:id="23" w:name="_GoBack"/>
-      <w:bookmarkEnd w:id="23"/>
     </w:p>
     <w:sectPr>
       <w:pgSz w:w="12240" w:h="15840"/>
@@ -38747,7 +39362,7 @@
 </file>
 
 <file path=word/endnotes.xml><?xml version="1.0" encoding="utf-8"?>
-<w:endnotes xmlns:wpc="http://schemas.microsoft.com/office/word/2010/wordprocessingCanvas" xmlns:mc="http://schemas.openxmlformats.org/markup-compatibility/2006" xmlns:o="urn:schemas-microsoft-com:office:office" xmlns:r="http://schemas.openxmlformats.org/officeDocument/2006/relationships" xmlns:m="http://schemas.openxmlformats.org/officeDocument/2006/math" xmlns:v="urn:schemas-microsoft-com:vml" xmlns:wp14="http://schemas.microsoft.com/office/word/2010/wordprocessingDrawing" xmlns:wp="http://schemas.openxmlformats.org/drawingml/2006/wordprocessingDrawing" xmlns:w10="urn:schemas-microsoft-com:office:word" xmlns:w="http://schemas.openxmlformats.org/wordprocessingml/2006/main" xmlns:w14="http://schemas.microsoft.com/office/word/2010/wordml" xmlns:w15="http://schemas.microsoft.com/office/word/2012/wordml" xmlns:wpg="http://schemas.microsoft.com/office/word/2010/wordprocessingGroup" xmlns:wpi="http://schemas.microsoft.com/office/word/2010/wordprocessingInk" xmlns:wne="http://schemas.microsoft.com/office/word/2006/wordml" xmlns:wps="http://schemas.microsoft.com/office/word/2010/wordprocessingShape" mc:Ignorable="w14 w15 wp14">
+<w:endnotes xmlns:wpc="http://schemas.microsoft.com/office/word/2010/wordprocessingCanvas" xmlns:cx="http://schemas.microsoft.com/office/drawing/2014/chartex" xmlns:cx1="http://schemas.microsoft.com/office/drawing/2015/9/8/chartex" xmlns:mc="http://schemas.openxmlformats.org/markup-compatibility/2006" xmlns:o="urn:schemas-microsoft-com:office:office" xmlns:r="http://schemas.openxmlformats.org/officeDocument/2006/relationships" xmlns:m="http://schemas.openxmlformats.org/officeDocument/2006/math" xmlns:v="urn:schemas-microsoft-com:vml" xmlns:wp14="http://schemas.microsoft.com/office/word/2010/wordprocessingDrawing" xmlns:wp="http://schemas.openxmlformats.org/drawingml/2006/wordprocessingDrawing" xmlns:w10="urn:schemas-microsoft-com:office:word" xmlns:w="http://schemas.openxmlformats.org/wordprocessingml/2006/main" xmlns:w14="http://schemas.microsoft.com/office/word/2010/wordml" xmlns:w15="http://schemas.microsoft.com/office/word/2012/wordml" xmlns:w16se="http://schemas.microsoft.com/office/word/2015/wordml/symex" xmlns:wpg="http://schemas.microsoft.com/office/word/2010/wordprocessingGroup" xmlns:wpi="http://schemas.microsoft.com/office/word/2010/wordprocessingInk" xmlns:wne="http://schemas.microsoft.com/office/word/2006/wordml" xmlns:wps="http://schemas.microsoft.com/office/word/2010/wordprocessingShape" mc:Ignorable="w14 w15 w16se wp14">
   <w:endnote w:type="separator" w:id="-1">
     <w:p>
       <w:pPr>
@@ -38772,7 +39387,7 @@
 </file>
 
 <file path=word/footer1.xml><?xml version="1.0" encoding="utf-8"?>
-<w:ftr xmlns:wpc="http://schemas.microsoft.com/office/word/2010/wordprocessingCanvas" xmlns:mc="http://schemas.openxmlformats.org/markup-compatibility/2006" xmlns:o="urn:schemas-microsoft-com:office:office" xmlns:r="http://schemas.openxmlformats.org/officeDocument/2006/relationships" xmlns:m="http://schemas.openxmlformats.org/officeDocument/2006/math" xmlns:v="urn:schemas-microsoft-com:vml" xmlns:wp14="http://schemas.microsoft.com/office/word/2010/wordprocessingDrawing" xmlns:wp="http://schemas.openxmlformats.org/drawingml/2006/wordprocessingDrawing" xmlns:w10="urn:schemas-microsoft-com:office:word" xmlns:w="http://schemas.openxmlformats.org/wordprocessingml/2006/main" xmlns:w14="http://schemas.microsoft.com/office/word/2010/wordml" xmlns:w15="http://schemas.microsoft.com/office/word/2012/wordml" xmlns:wpg="http://schemas.microsoft.com/office/word/2010/wordprocessingGroup" xmlns:wpi="http://schemas.microsoft.com/office/word/2010/wordprocessingInk" xmlns:wne="http://schemas.microsoft.com/office/word/2006/wordml" xmlns:wps="http://schemas.microsoft.com/office/word/2010/wordprocessingShape" mc:Ignorable="w14 w15 wp14">
+<w:ftr xmlns:wpc="http://schemas.microsoft.com/office/word/2010/wordprocessingCanvas" xmlns:cx="http://schemas.microsoft.com/office/drawing/2014/chartex" xmlns:cx1="http://schemas.microsoft.com/office/drawing/2015/9/8/chartex" xmlns:mc="http://schemas.openxmlformats.org/markup-compatibility/2006" xmlns:o="urn:schemas-microsoft-com:office:office" xmlns:r="http://schemas.openxmlformats.org/officeDocument/2006/relationships" xmlns:m="http://schemas.openxmlformats.org/officeDocument/2006/math" xmlns:v="urn:schemas-microsoft-com:vml" xmlns:wp14="http://schemas.microsoft.com/office/word/2010/wordprocessingDrawing" xmlns:wp="http://schemas.openxmlformats.org/drawingml/2006/wordprocessingDrawing" xmlns:w10="urn:schemas-microsoft-com:office:word" xmlns:w="http://schemas.openxmlformats.org/wordprocessingml/2006/main" xmlns:w14="http://schemas.microsoft.com/office/word/2010/wordml" xmlns:w15="http://schemas.microsoft.com/office/word/2012/wordml" xmlns:w16se="http://schemas.microsoft.com/office/word/2015/wordml/symex" xmlns:wpg="http://schemas.microsoft.com/office/word/2010/wordprocessingGroup" xmlns:wpi="http://schemas.microsoft.com/office/word/2010/wordprocessingInk" xmlns:wne="http://schemas.microsoft.com/office/word/2006/wordml" xmlns:wps="http://schemas.microsoft.com/office/word/2010/wordprocessingShape" mc:Ignorable="w14 w15 w16se wp14">
   <w:p>
     <w:pPr>
       <w:jc w:val="right"/>
@@ -38790,7 +39405,7 @@
       <w:rPr>
         <w:noProof/>
       </w:rPr>
-      <w:t>30</w:t>
+      <w:t>21</w:t>
     </w:r>
     <w:r>
       <w:fldChar w:fldCharType="end"/>
@@ -38800,7 +39415,7 @@
 </file>
 
 <file path=word/footer2.xml><?xml version="1.0" encoding="utf-8"?>
-<w:ftr xmlns:wpc="http://schemas.microsoft.com/office/word/2010/wordprocessingCanvas" xmlns:mc="http://schemas.openxmlformats.org/markup-compatibility/2006" xmlns:o="urn:schemas-microsoft-com:office:office" xmlns:r="http://schemas.openxmlformats.org/officeDocument/2006/relationships" xmlns:m="http://schemas.openxmlformats.org/officeDocument/2006/math" xmlns:v="urn:schemas-microsoft-com:vml" xmlns:wp14="http://schemas.microsoft.com/office/word/2010/wordprocessingDrawing" xmlns:wp="http://schemas.openxmlformats.org/drawingml/2006/wordprocessingDrawing" xmlns:w10="urn:schemas-microsoft-com:office:word" xmlns:w="http://schemas.openxmlformats.org/wordprocessingml/2006/main" xmlns:w14="http://schemas.microsoft.com/office/word/2010/wordml" xmlns:w15="http://schemas.microsoft.com/office/word/2012/wordml" xmlns:wpg="http://schemas.microsoft.com/office/word/2010/wordprocessingGroup" xmlns:wpi="http://schemas.microsoft.com/office/word/2010/wordprocessingInk" xmlns:wne="http://schemas.microsoft.com/office/word/2006/wordml" xmlns:wps="http://schemas.microsoft.com/office/word/2010/wordprocessingShape" mc:Ignorable="w14 w15 wp14">
+<w:ftr xmlns:wpc="http://schemas.microsoft.com/office/word/2010/wordprocessingCanvas" xmlns:cx="http://schemas.microsoft.com/office/drawing/2014/chartex" xmlns:cx1="http://schemas.microsoft.com/office/drawing/2015/9/8/chartex" xmlns:mc="http://schemas.openxmlformats.org/markup-compatibility/2006" xmlns:o="urn:schemas-microsoft-com:office:office" xmlns:r="http://schemas.openxmlformats.org/officeDocument/2006/relationships" xmlns:m="http://schemas.openxmlformats.org/officeDocument/2006/math" xmlns:v="urn:schemas-microsoft-com:vml" xmlns:wp14="http://schemas.microsoft.com/office/word/2010/wordprocessingDrawing" xmlns:wp="http://schemas.openxmlformats.org/drawingml/2006/wordprocessingDrawing" xmlns:w10="urn:schemas-microsoft-com:office:word" xmlns:w="http://schemas.openxmlformats.org/wordprocessingml/2006/main" xmlns:w14="http://schemas.microsoft.com/office/word/2010/wordml" xmlns:w15="http://schemas.microsoft.com/office/word/2012/wordml" xmlns:w16se="http://schemas.microsoft.com/office/word/2015/wordml/symex" xmlns:wpg="http://schemas.microsoft.com/office/word/2010/wordprocessingGroup" xmlns:wpi="http://schemas.microsoft.com/office/word/2010/wordprocessingInk" xmlns:wne="http://schemas.microsoft.com/office/word/2006/wordml" xmlns:wps="http://schemas.microsoft.com/office/word/2010/wordprocessingShape" mc:Ignorable="w14 w15 w16se wp14">
   <w:p>
     <w:pPr>
       <w:jc w:val="right"/>
@@ -38828,7 +39443,7 @@
 </file>
 
 <file path=word/footnotes.xml><?xml version="1.0" encoding="utf-8"?>
-<w:footnotes xmlns:wpc="http://schemas.microsoft.com/office/word/2010/wordprocessingCanvas" xmlns:mc="http://schemas.openxmlformats.org/markup-compatibility/2006" xmlns:o="urn:schemas-microsoft-com:office:office" xmlns:r="http://schemas.openxmlformats.org/officeDocument/2006/relationships" xmlns:m="http://schemas.openxmlformats.org/officeDocument/2006/math" xmlns:v="urn:schemas-microsoft-com:vml" xmlns:wp14="http://schemas.microsoft.com/office/word/2010/wordprocessingDrawing" xmlns:wp="http://schemas.openxmlformats.org/drawingml/2006/wordprocessingDrawing" xmlns:w10="urn:schemas-microsoft-com:office:word" xmlns:w="http://schemas.openxmlformats.org/wordprocessingml/2006/main" xmlns:w14="http://schemas.microsoft.com/office/word/2010/wordml" xmlns:w15="http://schemas.microsoft.com/office/word/2012/wordml" xmlns:wpg="http://schemas.microsoft.com/office/word/2010/wordprocessingGroup" xmlns:wpi="http://schemas.microsoft.com/office/word/2010/wordprocessingInk" xmlns:wne="http://schemas.microsoft.com/office/word/2006/wordml" xmlns:wps="http://schemas.microsoft.com/office/word/2010/wordprocessingShape" mc:Ignorable="w14 w15 wp14">
+<w:footnotes xmlns:wpc="http://schemas.microsoft.com/office/word/2010/wordprocessingCanvas" xmlns:cx="http://schemas.microsoft.com/office/drawing/2014/chartex" xmlns:cx1="http://schemas.microsoft.com/office/drawing/2015/9/8/chartex" xmlns:mc="http://schemas.openxmlformats.org/markup-compatibility/2006" xmlns:o="urn:schemas-microsoft-com:office:office" xmlns:r="http://schemas.openxmlformats.org/officeDocument/2006/relationships" xmlns:m="http://schemas.openxmlformats.org/officeDocument/2006/math" xmlns:v="urn:schemas-microsoft-com:vml" xmlns:wp14="http://schemas.microsoft.com/office/word/2010/wordprocessingDrawing" xmlns:wp="http://schemas.openxmlformats.org/drawingml/2006/wordprocessingDrawing" xmlns:w10="urn:schemas-microsoft-com:office:word" xmlns:w="http://schemas.openxmlformats.org/wordprocessingml/2006/main" xmlns:w14="http://schemas.microsoft.com/office/word/2010/wordml" xmlns:w15="http://schemas.microsoft.com/office/word/2012/wordml" xmlns:w16se="http://schemas.microsoft.com/office/word/2015/wordml/symex" xmlns:wpg="http://schemas.microsoft.com/office/word/2010/wordprocessingGroup" xmlns:wpi="http://schemas.microsoft.com/office/word/2010/wordprocessingInk" xmlns:wne="http://schemas.microsoft.com/office/word/2006/wordml" xmlns:wps="http://schemas.microsoft.com/office/word/2010/wordprocessingShape" mc:Ignorable="w14 w15 w16se wp14">
   <w:footnote w:type="separator" w:id="-1">
     <w:p>
       <w:pPr>
@@ -38853,7 +39468,7 @@
 </file>
 
 <file path=word/header1.xml><?xml version="1.0" encoding="utf-8"?>
-<w:hdr xmlns:wpc="http://schemas.microsoft.com/office/word/2010/wordprocessingCanvas" xmlns:mc="http://schemas.openxmlformats.org/markup-compatibility/2006" xmlns:o="urn:schemas-microsoft-com:office:office" xmlns:r="http://schemas.openxmlformats.org/officeDocument/2006/relationships" xmlns:m="http://schemas.openxmlformats.org/officeDocument/2006/math" xmlns:v="urn:schemas-microsoft-com:vml" xmlns:wp14="http://schemas.microsoft.com/office/word/2010/wordprocessingDrawing" xmlns:wp="http://schemas.openxmlformats.org/drawingml/2006/wordprocessingDrawing" xmlns:w10="urn:schemas-microsoft-com:office:word" xmlns:w="http://schemas.openxmlformats.org/wordprocessingml/2006/main" xmlns:w14="http://schemas.microsoft.com/office/word/2010/wordml" xmlns:w15="http://schemas.microsoft.com/office/word/2012/wordml" xmlns:wpg="http://schemas.microsoft.com/office/word/2010/wordprocessingGroup" xmlns:wpi="http://schemas.microsoft.com/office/word/2010/wordprocessingInk" xmlns:wne="http://schemas.microsoft.com/office/word/2006/wordml" xmlns:wps="http://schemas.microsoft.com/office/word/2010/wordprocessingShape" mc:Ignorable="w14 w15 wp14">
+<w:hdr xmlns:wpc="http://schemas.microsoft.com/office/word/2010/wordprocessingCanvas" xmlns:cx="http://schemas.microsoft.com/office/drawing/2014/chartex" xmlns:cx1="http://schemas.microsoft.com/office/drawing/2015/9/8/chartex" xmlns:mc="http://schemas.openxmlformats.org/markup-compatibility/2006" xmlns:o="urn:schemas-microsoft-com:office:office" xmlns:r="http://schemas.openxmlformats.org/officeDocument/2006/relationships" xmlns:m="http://schemas.openxmlformats.org/officeDocument/2006/math" xmlns:v="urn:schemas-microsoft-com:vml" xmlns:wp14="http://schemas.microsoft.com/office/word/2010/wordprocessingDrawing" xmlns:wp="http://schemas.openxmlformats.org/drawingml/2006/wordprocessingDrawing" xmlns:w10="urn:schemas-microsoft-com:office:word" xmlns:w="http://schemas.openxmlformats.org/wordprocessingml/2006/main" xmlns:w14="http://schemas.microsoft.com/office/word/2010/wordml" xmlns:w15="http://schemas.microsoft.com/office/word/2012/wordml" xmlns:w16se="http://schemas.microsoft.com/office/word/2015/wordml/symex" xmlns:wpg="http://schemas.microsoft.com/office/word/2010/wordprocessingGroup" xmlns:wpi="http://schemas.microsoft.com/office/word/2010/wordprocessingInk" xmlns:wne="http://schemas.microsoft.com/office/word/2006/wordml" xmlns:wps="http://schemas.microsoft.com/office/word/2010/wordprocessingShape" mc:Ignorable="w14 w15 w16se wp14">
   <w:p>
     <w:pPr>
       <w:rPr>
@@ -38980,7 +39595,7 @@
 </file>
 
 <file path=word/header2.xml><?xml version="1.0" encoding="utf-8"?>
-<w:hdr xmlns:wpc="http://schemas.microsoft.com/office/word/2010/wordprocessingCanvas" xmlns:mc="http://schemas.openxmlformats.org/markup-compatibility/2006" xmlns:o="urn:schemas-microsoft-com:office:office" xmlns:r="http://schemas.openxmlformats.org/officeDocument/2006/relationships" xmlns:m="http://schemas.openxmlformats.org/officeDocument/2006/math" xmlns:v="urn:schemas-microsoft-com:vml" xmlns:wp14="http://schemas.microsoft.com/office/word/2010/wordprocessingDrawing" xmlns:wp="http://schemas.openxmlformats.org/drawingml/2006/wordprocessingDrawing" xmlns:w10="urn:schemas-microsoft-com:office:word" xmlns:w="http://schemas.openxmlformats.org/wordprocessingml/2006/main" xmlns:w14="http://schemas.microsoft.com/office/word/2010/wordml" xmlns:w15="http://schemas.microsoft.com/office/word/2012/wordml" xmlns:wpg="http://schemas.microsoft.com/office/word/2010/wordprocessingGroup" xmlns:wpi="http://schemas.microsoft.com/office/word/2010/wordprocessingInk" xmlns:wne="http://schemas.microsoft.com/office/word/2006/wordml" xmlns:wps="http://schemas.microsoft.com/office/word/2010/wordprocessingShape" mc:Ignorable="w14 w15 wp14">
+<w:hdr xmlns:wpc="http://schemas.microsoft.com/office/word/2010/wordprocessingCanvas" xmlns:cx="http://schemas.microsoft.com/office/drawing/2014/chartex" xmlns:cx1="http://schemas.microsoft.com/office/drawing/2015/9/8/chartex" xmlns:mc="http://schemas.openxmlformats.org/markup-compatibility/2006" xmlns:o="urn:schemas-microsoft-com:office:office" xmlns:r="http://schemas.openxmlformats.org/officeDocument/2006/relationships" xmlns:m="http://schemas.openxmlformats.org/officeDocument/2006/math" xmlns:v="urn:schemas-microsoft-com:vml" xmlns:wp14="http://schemas.microsoft.com/office/word/2010/wordprocessingDrawing" xmlns:wp="http://schemas.openxmlformats.org/drawingml/2006/wordprocessingDrawing" xmlns:w10="urn:schemas-microsoft-com:office:word" xmlns:w="http://schemas.openxmlformats.org/wordprocessingml/2006/main" xmlns:w14="http://schemas.microsoft.com/office/word/2010/wordml" xmlns:w15="http://schemas.microsoft.com/office/word/2012/wordml" xmlns:w16se="http://schemas.microsoft.com/office/word/2015/wordml/symex" xmlns:wpg="http://schemas.microsoft.com/office/word/2010/wordprocessingGroup" xmlns:wpi="http://schemas.microsoft.com/office/word/2010/wordprocessingInk" xmlns:wne="http://schemas.microsoft.com/office/word/2006/wordml" xmlns:wps="http://schemas.microsoft.com/office/word/2010/wordprocessingShape" mc:Ignorable="w14 w15 w16se wp14">
   <w:p>
     <w:pPr>
       <w:rPr>
@@ -39044,21 +39659,12 @@
         <w:color w:val="666666"/>
       </w:rPr>
     </w:pPr>
-    <w:proofErr w:type="spellStart"/>
     <w:r>
       <w:rPr>
         <w:rFonts w:ascii="Inter" w:eastAsia="Inter" w:hAnsi="Inter" w:cs="Inter"/>
         <w:color w:val="666666"/>
       </w:rPr>
-      <w:t>Corso</w:t>
-    </w:r>
-    <w:proofErr w:type="spellEnd"/>
-    <w:r>
-      <w:rPr>
-        <w:rFonts w:ascii="Inter" w:eastAsia="Inter" w:hAnsi="Inter" w:cs="Inter"/>
-        <w:color w:val="666666"/>
-      </w:rPr>
-      <w:t xml:space="preserve"> di </w:t>
+      <w:t xml:space="preserve">Corso di </w:t>
     </w:r>
     <w:proofErr w:type="spellStart"/>
     <w:r>
@@ -39093,21 +39699,12 @@
         <w:color w:val="666666"/>
       </w:rPr>
     </w:pPr>
-    <w:proofErr w:type="spellStart"/>
     <w:r>
       <w:rPr>
         <w:rFonts w:ascii="Inter" w:eastAsia="Inter" w:hAnsi="Inter" w:cs="Inter"/>
         <w:color w:val="666666"/>
       </w:rPr>
-      <w:t>Corso</w:t>
-    </w:r>
-    <w:proofErr w:type="spellEnd"/>
-    <w:r>
-      <w:rPr>
-        <w:rFonts w:ascii="Inter" w:eastAsia="Inter" w:hAnsi="Inter" w:cs="Inter"/>
-        <w:color w:val="666666"/>
-      </w:rPr>
-      <w:t xml:space="preserve"> di </w:t>
+      <w:t xml:space="preserve">Corso di </w:t>
     </w:r>
     <w:proofErr w:type="spellStart"/>
     <w:r>
@@ -39146,7 +39743,7 @@
 </file>
 
 <file path=word/numbering.xml><?xml version="1.0" encoding="utf-8"?>
-<w:numbering xmlns:wpc="http://schemas.microsoft.com/office/word/2010/wordprocessingCanvas" xmlns:mc="http://schemas.openxmlformats.org/markup-compatibility/2006" xmlns:o="urn:schemas-microsoft-com:office:office" xmlns:r="http://schemas.openxmlformats.org/officeDocument/2006/relationships" xmlns:m="http://schemas.openxmlformats.org/officeDocument/2006/math" xmlns:v="urn:schemas-microsoft-com:vml" xmlns:wp14="http://schemas.microsoft.com/office/word/2010/wordprocessingDrawing" xmlns:wp="http://schemas.openxmlformats.org/drawingml/2006/wordprocessingDrawing" xmlns:w10="urn:schemas-microsoft-com:office:word" xmlns:w="http://schemas.openxmlformats.org/wordprocessingml/2006/main" xmlns:w14="http://schemas.microsoft.com/office/word/2010/wordml" xmlns:w15="http://schemas.microsoft.com/office/word/2012/wordml" xmlns:wpg="http://schemas.microsoft.com/office/word/2010/wordprocessingGroup" xmlns:wpi="http://schemas.microsoft.com/office/word/2010/wordprocessingInk" xmlns:wne="http://schemas.microsoft.com/office/word/2006/wordml" xmlns:wps="http://schemas.microsoft.com/office/word/2010/wordprocessingShape" mc:Ignorable="w14 w15 wp14">
+<w:numbering xmlns:wpc="http://schemas.microsoft.com/office/word/2010/wordprocessingCanvas" xmlns:cx="http://schemas.microsoft.com/office/drawing/2014/chartex" xmlns:cx1="http://schemas.microsoft.com/office/drawing/2015/9/8/chartex" xmlns:mc="http://schemas.openxmlformats.org/markup-compatibility/2006" xmlns:o="urn:schemas-microsoft-com:office:office" xmlns:r="http://schemas.openxmlformats.org/officeDocument/2006/relationships" xmlns:m="http://schemas.openxmlformats.org/officeDocument/2006/math" xmlns:v="urn:schemas-microsoft-com:vml" xmlns:wp14="http://schemas.microsoft.com/office/word/2010/wordprocessingDrawing" xmlns:wp="http://schemas.openxmlformats.org/drawingml/2006/wordprocessingDrawing" xmlns:w10="urn:schemas-microsoft-com:office:word" xmlns:w="http://schemas.openxmlformats.org/wordprocessingml/2006/main" xmlns:w14="http://schemas.microsoft.com/office/word/2010/wordml" xmlns:w15="http://schemas.microsoft.com/office/word/2012/wordml" xmlns:w16se="http://schemas.microsoft.com/office/word/2015/wordml/symex" xmlns:wpg="http://schemas.microsoft.com/office/word/2010/wordprocessingGroup" xmlns:wpi="http://schemas.microsoft.com/office/word/2010/wordprocessingInk" xmlns:wne="http://schemas.microsoft.com/office/word/2006/wordml" xmlns:wps="http://schemas.microsoft.com/office/word/2010/wordprocessingShape" mc:Ignorable="w14 w15 w16se wp14">
   <w:abstractNum w:abstractNumId="0" w15:restartNumberingAfterBreak="0">
     <w:nsid w:val="04C479F7"/>
     <w:multiLevelType w:val="hybridMultilevel"/>
@@ -40930,7 +41527,7 @@
 </file>
 
 <file path=word/styles.xml><?xml version="1.0" encoding="utf-8"?>
-<w:styles xmlns:mc="http://schemas.openxmlformats.org/markup-compatibility/2006" xmlns:r="http://schemas.openxmlformats.org/officeDocument/2006/relationships" xmlns:w="http://schemas.openxmlformats.org/wordprocessingml/2006/main" xmlns:w14="http://schemas.microsoft.com/office/word/2010/wordml" xmlns:w15="http://schemas.microsoft.com/office/word/2012/wordml" mc:Ignorable="w14 w15">
+<w:styles xmlns:mc="http://schemas.openxmlformats.org/markup-compatibility/2006" xmlns:r="http://schemas.openxmlformats.org/officeDocument/2006/relationships" xmlns:w="http://schemas.openxmlformats.org/wordprocessingml/2006/main" xmlns:w14="http://schemas.microsoft.com/office/word/2010/wordml" xmlns:w15="http://schemas.microsoft.com/office/word/2012/wordml" xmlns:w16se="http://schemas.microsoft.com/office/word/2015/wordml/symex" mc:Ignorable="w14 w15 w16se">
   <w:docDefaults>
     <w:rPrDefault>
       <w:rPr>
@@ -42503,7 +43100,7 @@
 </file>
 
 <file path=customXml/itemProps1.xml><?xml version="1.0" encoding="utf-8"?>
-<ds:datastoreItem xmlns:ds="http://schemas.openxmlformats.org/officeDocument/2006/customXml" ds:itemID="{2BAFD440-A15E-4AD3-972E-122DD370769F}">
+<ds:datastoreItem xmlns:ds="http://schemas.openxmlformats.org/officeDocument/2006/customXml" ds:itemID="{8051B91A-75E9-4F34-ABA2-B9817CA54D63}">
   <ds:schemaRefs>
     <ds:schemaRef ds:uri="http://schemas.openxmlformats.org/officeDocument/2006/bibliography"/>
   </ds:schemaRefs>

</xml_diff>

<commit_message>
fix errore ultimo commit
</commit_message>
<xml_diff>
--- a/Semilavorati/sdd/SDD_TechHeaven.docx
+++ b/Semilavorati/sdd/SDD_TechHeaven.docx
@@ -1,6 +1,6 @@
 
 <file path=word/document.xml><?xml version="1.0" encoding="utf-8"?>
-<w:document xmlns:wpc="http://schemas.microsoft.com/office/word/2010/wordprocessingCanvas" xmlns:cx="http://schemas.microsoft.com/office/drawing/2014/chartex" xmlns:cx1="http://schemas.microsoft.com/office/drawing/2015/9/8/chartex" xmlns:mc="http://schemas.openxmlformats.org/markup-compatibility/2006" xmlns:o="urn:schemas-microsoft-com:office:office" xmlns:r="http://schemas.openxmlformats.org/officeDocument/2006/relationships" xmlns:m="http://schemas.openxmlformats.org/officeDocument/2006/math" xmlns:v="urn:schemas-microsoft-com:vml" xmlns:wp14="http://schemas.microsoft.com/office/word/2010/wordprocessingDrawing" xmlns:wp="http://schemas.openxmlformats.org/drawingml/2006/wordprocessingDrawing" xmlns:w10="urn:schemas-microsoft-com:office:word" xmlns:w="http://schemas.openxmlformats.org/wordprocessingml/2006/main" xmlns:w14="http://schemas.microsoft.com/office/word/2010/wordml" xmlns:w15="http://schemas.microsoft.com/office/word/2012/wordml" xmlns:w16se="http://schemas.microsoft.com/office/word/2015/wordml/symex" xmlns:wpg="http://schemas.microsoft.com/office/word/2010/wordprocessingGroup" xmlns:wpi="http://schemas.microsoft.com/office/word/2010/wordprocessingInk" xmlns:wne="http://schemas.microsoft.com/office/word/2006/wordml" xmlns:wps="http://schemas.microsoft.com/office/word/2010/wordprocessingShape" mc:Ignorable="w14 w15 w16se wp14">
+<w:document xmlns:wpc="http://schemas.microsoft.com/office/word/2010/wordprocessingCanvas" xmlns:mc="http://schemas.openxmlformats.org/markup-compatibility/2006" xmlns:o="urn:schemas-microsoft-com:office:office" xmlns:r="http://schemas.openxmlformats.org/officeDocument/2006/relationships" xmlns:m="http://schemas.openxmlformats.org/officeDocument/2006/math" xmlns:v="urn:schemas-microsoft-com:vml" xmlns:wp14="http://schemas.microsoft.com/office/word/2010/wordprocessingDrawing" xmlns:wp="http://schemas.openxmlformats.org/drawingml/2006/wordprocessingDrawing" xmlns:w10="urn:schemas-microsoft-com:office:word" xmlns:w="http://schemas.openxmlformats.org/wordprocessingml/2006/main" xmlns:w14="http://schemas.microsoft.com/office/word/2010/wordml" xmlns:w15="http://schemas.microsoft.com/office/word/2012/wordml" xmlns:wpg="http://schemas.microsoft.com/office/word/2010/wordprocessingGroup" xmlns:wpi="http://schemas.microsoft.com/office/word/2010/wordprocessingInk" xmlns:wne="http://schemas.microsoft.com/office/word/2006/wordml" xmlns:wps="http://schemas.microsoft.com/office/word/2010/wordprocessingShape" mc:Ignorable="w14 w15 wp14">
   <w:body>
     <w:p>
       <w:pPr>
@@ -16664,7 +16664,7 @@
         <w:lastRenderedPageBreak/>
         <w:drawing>
           <wp:inline distT="0" distB="0" distL="0" distR="0">
-            <wp:extent cx="6441732" cy="2497617"/>
+            <wp:extent cx="6441732" cy="2497618"/>
             <wp:effectExtent l="0" t="0" r="0" b="0"/>
             <wp:docPr id="5" name="Immagine 5"/>
             <wp:cNvGraphicFramePr>
@@ -16692,7 +16692,7 @@
                   <pic:spPr>
                     <a:xfrm>
                       <a:off x="0" y="0"/>
-                      <a:ext cx="6441732" cy="2497617"/>
+                      <a:ext cx="6441732" cy="2497618"/>
                     </a:xfrm>
                     <a:prstGeom prst="rect">
                       <a:avLst/>
@@ -16726,8 +16726,6 @@
           <w:lang w:val="it-IT"/>
         </w:rPr>
       </w:pPr>
-      <w:bookmarkStart w:id="18" w:name="_GoBack"/>
-      <w:bookmarkEnd w:id="18"/>
     </w:p>
     <w:p>
       <w:pPr>
@@ -17944,7 +17942,7 @@
           <w:szCs w:val="28"/>
         </w:rPr>
       </w:pPr>
-      <w:bookmarkStart w:id="19" w:name="_Toc158381865"/>
+      <w:bookmarkStart w:id="18" w:name="_Toc158381865"/>
       <w:r>
         <w:rPr>
           <w:rFonts w:asciiTheme="minorHAnsi" w:hAnsiTheme="minorHAnsi"/>
@@ -17977,7 +17975,7 @@
         </w:rPr>
         <w:t xml:space="preserve"> hardware/software</w:t>
       </w:r>
-      <w:bookmarkEnd w:id="19"/>
+      <w:bookmarkEnd w:id="18"/>
     </w:p>
     <w:p>
       <w:pPr>
@@ -18395,7 +18393,7 @@
           <w:szCs w:val="28"/>
         </w:rPr>
       </w:pPr>
-      <w:bookmarkStart w:id="20" w:name="_Toc158381866"/>
+      <w:bookmarkStart w:id="19" w:name="_Toc158381866"/>
       <w:r>
         <w:rPr>
           <w:rFonts w:asciiTheme="minorHAnsi" w:hAnsiTheme="minorHAnsi"/>
@@ -18407,7 +18405,7 @@
         <w:lastRenderedPageBreak/>
         <w:t>3.4 Gestione dei dati persistenti</w:t>
       </w:r>
-      <w:bookmarkEnd w:id="20"/>
+      <w:bookmarkEnd w:id="19"/>
     </w:p>
     <w:p>
       <w:pPr>
@@ -26424,8 +26422,8 @@
       </w:tblPr>
       <w:tblGrid>
         <w:gridCol w:w="2874"/>
-        <w:gridCol w:w="2095"/>
-        <w:gridCol w:w="2007"/>
+        <w:gridCol w:w="2099"/>
+        <w:gridCol w:w="2013"/>
         <w:gridCol w:w="2379"/>
       </w:tblGrid>
       <w:tr>
@@ -28257,8 +28255,8 @@
       </w:tblPr>
       <w:tblGrid>
         <w:gridCol w:w="2613"/>
-        <w:gridCol w:w="2280"/>
-        <w:gridCol w:w="2083"/>
+        <w:gridCol w:w="2281"/>
+        <w:gridCol w:w="2092"/>
         <w:gridCol w:w="2379"/>
       </w:tblGrid>
       <w:tr>
@@ -29604,9 +29602,9 @@
       </w:tblPr>
       <w:tblGrid>
         <w:gridCol w:w="2529"/>
-        <w:gridCol w:w="2304"/>
-        <w:gridCol w:w="2268"/>
-        <w:gridCol w:w="2254"/>
+        <w:gridCol w:w="2307"/>
+        <w:gridCol w:w="2271"/>
+        <w:gridCol w:w="2258"/>
       </w:tblGrid>
       <w:tr>
         <w:trPr>
@@ -31477,8 +31475,8 @@
       </w:tblPr>
       <w:tblGrid>
         <w:gridCol w:w="2353"/>
-        <w:gridCol w:w="2311"/>
-        <w:gridCol w:w="2312"/>
+        <w:gridCol w:w="2313"/>
+        <w:gridCol w:w="2313"/>
         <w:gridCol w:w="2379"/>
       </w:tblGrid>
       <w:tr>
@@ -32389,10 +32387,10 @@
         <w:tblLook w:val="04A0" w:firstRow="1" w:lastRow="0" w:firstColumn="1" w:lastColumn="0" w:noHBand="0" w:noVBand="1"/>
       </w:tblPr>
       <w:tblGrid>
-        <w:gridCol w:w="2612"/>
-        <w:gridCol w:w="2277"/>
-        <w:gridCol w:w="2090"/>
-        <w:gridCol w:w="2376"/>
+        <w:gridCol w:w="2613"/>
+        <w:gridCol w:w="2281"/>
+        <w:gridCol w:w="2092"/>
+        <w:gridCol w:w="2379"/>
       </w:tblGrid>
       <w:tr>
         <w:trPr>
@@ -32871,10 +32869,10 @@
         <w:tblLook w:val="04A0" w:firstRow="1" w:lastRow="0" w:firstColumn="1" w:lastColumn="0" w:noHBand="0" w:noVBand="1"/>
       </w:tblPr>
       <w:tblGrid>
-        <w:gridCol w:w="2612"/>
-        <w:gridCol w:w="2277"/>
-        <w:gridCol w:w="2090"/>
-        <w:gridCol w:w="2376"/>
+        <w:gridCol w:w="2613"/>
+        <w:gridCol w:w="2281"/>
+        <w:gridCol w:w="2092"/>
+        <w:gridCol w:w="2379"/>
       </w:tblGrid>
       <w:tr>
         <w:trPr>
@@ -33329,10 +33327,10 @@
         <w:tblLook w:val="04A0" w:firstRow="1" w:lastRow="0" w:firstColumn="1" w:lastColumn="0" w:noHBand="0" w:noVBand="1"/>
       </w:tblPr>
       <w:tblGrid>
-        <w:gridCol w:w="2612"/>
-        <w:gridCol w:w="2279"/>
-        <w:gridCol w:w="2089"/>
-        <w:gridCol w:w="2375"/>
+        <w:gridCol w:w="2613"/>
+        <w:gridCol w:w="2281"/>
+        <w:gridCol w:w="2092"/>
+        <w:gridCol w:w="2379"/>
       </w:tblGrid>
       <w:tr>
         <w:trPr>
@@ -34121,7 +34119,7 @@
           <w:szCs w:val="28"/>
         </w:rPr>
       </w:pPr>
-      <w:bookmarkStart w:id="21" w:name="_Toc158381867"/>
+      <w:bookmarkStart w:id="20" w:name="_Toc158381867"/>
       <w:r>
         <w:rPr>
           <w:rFonts w:asciiTheme="minorHAnsi" w:hAnsiTheme="minorHAnsi"/>
@@ -34133,7 +34131,7 @@
         <w:lastRenderedPageBreak/>
         <w:t>3.5 Controllo degli accessi e sicurezza</w:t>
       </w:r>
-      <w:bookmarkEnd w:id="21"/>
+      <w:bookmarkEnd w:id="20"/>
     </w:p>
     <w:p>
       <w:pPr>
@@ -34475,7 +34473,7 @@
           <w:szCs w:val="28"/>
         </w:rPr>
       </w:pPr>
-      <w:bookmarkStart w:id="22" w:name="_Toc158381868"/>
+      <w:bookmarkStart w:id="21" w:name="_Toc158381868"/>
       <w:r>
         <w:rPr>
           <w:rFonts w:asciiTheme="minorHAnsi" w:hAnsiTheme="minorHAnsi"/>
@@ -34486,7 +34484,7 @@
         </w:rPr>
         <w:t>3.6 Controllo globale del software</w:t>
       </w:r>
-      <w:bookmarkEnd w:id="22"/>
+      <w:bookmarkEnd w:id="21"/>
     </w:p>
     <w:p>
       <w:pPr>
@@ -34847,7 +34845,7 @@
           <w:szCs w:val="28"/>
         </w:rPr>
       </w:pPr>
-      <w:bookmarkStart w:id="23" w:name="_Toc158381869"/>
+      <w:bookmarkStart w:id="22" w:name="_Toc158381869"/>
       <w:r>
         <w:rPr>
           <w:rFonts w:asciiTheme="minorHAnsi" w:hAnsiTheme="minorHAnsi"/>
@@ -34891,7 +34889,7 @@
         </w:rPr>
         <w:t>conditions</w:t>
       </w:r>
-      <w:bookmarkEnd w:id="23"/>
+      <w:bookmarkEnd w:id="22"/>
       <w:proofErr w:type="spellEnd"/>
     </w:p>
     <w:p>
@@ -39351,6 +39349,2500 @@
         </w:rPr>
         <w:t>i servizi di ogni sottosistema precedentemente elencati.</w:t>
       </w:r>
+    </w:p>
+    <w:p>
+      <w:pPr>
+        <w:rPr>
+          <w:rFonts w:asciiTheme="minorHAnsi" w:hAnsiTheme="minorHAnsi"/>
+          <w:color w:val="000000" w:themeColor="text1"/>
+          <w:sz w:val="26"/>
+          <w:szCs w:val="26"/>
+          <w:lang w:val="it-IT"/>
+        </w:rPr>
+      </w:pPr>
+    </w:p>
+    <w:p>
+      <w:pPr>
+        <w:pStyle w:val="Titolosommario"/>
+        <w:outlineLvl w:val="1"/>
+        <w:rPr>
+          <w:rFonts w:asciiTheme="minorHAnsi" w:hAnsiTheme="minorHAnsi"/>
+          <w:b/>
+          <w:color w:val="FF0000"/>
+          <w:sz w:val="28"/>
+          <w:szCs w:val="28"/>
+        </w:rPr>
+      </w:pPr>
+      <w:r>
+        <w:rPr>
+          <w:rFonts w:asciiTheme="minorHAnsi" w:hAnsiTheme="minorHAnsi"/>
+          <w:b/>
+          <w:color w:val="FF0000"/>
+          <w:sz w:val="28"/>
+          <w:szCs w:val="28"/>
+        </w:rPr>
+        <w:t>3.8 Servizi dei sottosistemi</w:t>
+      </w:r>
+    </w:p>
+    <w:p>
+      <w:pPr>
+        <w:rPr>
+          <w:rFonts w:asciiTheme="minorHAnsi" w:hAnsiTheme="minorHAnsi"/>
+          <w:color w:val="000000" w:themeColor="text1"/>
+          <w:sz w:val="26"/>
+          <w:szCs w:val="26"/>
+          <w:lang w:val="it-IT"/>
+        </w:rPr>
+      </w:pPr>
+      <w:r>
+        <w:rPr>
+          <w:rFonts w:asciiTheme="minorHAnsi" w:hAnsiTheme="minorHAnsi"/>
+          <w:color w:val="000000" w:themeColor="text1"/>
+          <w:sz w:val="26"/>
+          <w:szCs w:val="26"/>
+          <w:lang w:val="it-IT"/>
+        </w:rPr>
+        <w:t>In questa sezione si descrivono i servizi di ogni sottosistema precedentemente elencati.</w:t>
+      </w:r>
+    </w:p>
+    <w:p>
+      <w:pPr>
+        <w:rPr>
+          <w:rFonts w:asciiTheme="minorHAnsi" w:hAnsiTheme="minorHAnsi"/>
+          <w:color w:val="000000" w:themeColor="text1"/>
+          <w:sz w:val="26"/>
+          <w:szCs w:val="26"/>
+          <w:lang w:val="it-IT"/>
+        </w:rPr>
+      </w:pPr>
+    </w:p>
+    <w:p>
+      <w:pPr>
+        <w:rPr>
+          <w:rFonts w:asciiTheme="minorHAnsi" w:hAnsiTheme="minorHAnsi"/>
+          <w:color w:val="000000" w:themeColor="text1"/>
+          <w:sz w:val="26"/>
+          <w:szCs w:val="26"/>
+          <w:lang w:val="it-IT"/>
+        </w:rPr>
+      </w:pPr>
+    </w:p>
+    <w:tbl>
+      <w:tblPr>
+        <w:tblStyle w:val="Tabellagriglia4-colore1"/>
+        <w:tblW w:w="11482" w:type="dxa"/>
+        <w:tblInd w:w="-1139" w:type="dxa"/>
+        <w:tblLayout w:type="fixed"/>
+        <w:tblLook w:val="04A0" w:firstRow="1" w:lastRow="0" w:firstColumn="1" w:lastColumn="0" w:noHBand="0" w:noVBand="1"/>
+      </w:tblPr>
+      <w:tblGrid>
+        <w:gridCol w:w="3544"/>
+        <w:gridCol w:w="2732"/>
+        <w:gridCol w:w="2545"/>
+        <w:gridCol w:w="2661"/>
+      </w:tblGrid>
+      <w:tr>
+        <w:trPr>
+          <w:cnfStyle w:val="100000000000" w:firstRow="1" w:lastRow="0" w:firstColumn="0" w:lastColumn="0" w:oddVBand="0" w:evenVBand="0" w:oddHBand="0" w:evenHBand="0" w:firstRowFirstColumn="0" w:firstRowLastColumn="0" w:lastRowFirstColumn="0" w:lastRowLastColumn="0"/>
+        </w:trPr>
+        <w:tc>
+          <w:tcPr>
+            <w:cnfStyle w:val="001000000000" w:firstRow="0" w:lastRow="0" w:firstColumn="1" w:lastColumn="0" w:oddVBand="0" w:evenVBand="0" w:oddHBand="0" w:evenHBand="0" w:firstRowFirstColumn="0" w:firstRowLastColumn="0" w:lastRowFirstColumn="0" w:lastRowLastColumn="0"/>
+            <w:tcW w:w="3544" w:type="dxa"/>
+            <w:hideMark/>
+          </w:tcPr>
+          <w:p>
+            <w:pPr>
+              <w:rPr>
+                <w:rFonts w:asciiTheme="minorHAnsi" w:hAnsiTheme="minorHAnsi"/>
+                <w:sz w:val="26"/>
+                <w:szCs w:val="26"/>
+                <w:lang w:val="it-IT"/>
+              </w:rPr>
+            </w:pPr>
+            <w:r>
+              <w:rPr>
+                <w:rFonts w:asciiTheme="minorHAnsi" w:hAnsiTheme="minorHAnsi"/>
+                <w:sz w:val="26"/>
+                <w:szCs w:val="26"/>
+                <w:lang w:val="it-IT"/>
+              </w:rPr>
+              <w:lastRenderedPageBreak/>
+              <w:t>Servizio</w:t>
+            </w:r>
+          </w:p>
+        </w:tc>
+        <w:tc>
+          <w:tcPr>
+            <w:tcW w:w="2732" w:type="dxa"/>
+            <w:hideMark/>
+          </w:tcPr>
+          <w:p>
+            <w:pPr>
+              <w:cnfStyle w:val="100000000000" w:firstRow="1" w:lastRow="0" w:firstColumn="0" w:lastColumn="0" w:oddVBand="0" w:evenVBand="0" w:oddHBand="0" w:evenHBand="0" w:firstRowFirstColumn="0" w:firstRowLastColumn="0" w:lastRowFirstColumn="0" w:lastRowLastColumn="0"/>
+              <w:rPr>
+                <w:rFonts w:asciiTheme="minorHAnsi" w:hAnsiTheme="minorHAnsi"/>
+                <w:sz w:val="26"/>
+                <w:szCs w:val="26"/>
+                <w:lang w:val="it-IT"/>
+              </w:rPr>
+            </w:pPr>
+            <w:r>
+              <w:rPr>
+                <w:rFonts w:asciiTheme="minorHAnsi" w:hAnsiTheme="minorHAnsi"/>
+                <w:sz w:val="26"/>
+                <w:szCs w:val="26"/>
+                <w:lang w:val="it-IT"/>
+              </w:rPr>
+              <w:t>Descrizione</w:t>
+            </w:r>
+          </w:p>
+        </w:tc>
+        <w:tc>
+          <w:tcPr>
+            <w:tcW w:w="2545" w:type="dxa"/>
+            <w:hideMark/>
+          </w:tcPr>
+          <w:p>
+            <w:pPr>
+              <w:cnfStyle w:val="100000000000" w:firstRow="1" w:lastRow="0" w:firstColumn="0" w:lastColumn="0" w:oddVBand="0" w:evenVBand="0" w:oddHBand="0" w:evenHBand="0" w:firstRowFirstColumn="0" w:firstRowLastColumn="0" w:lastRowFirstColumn="0" w:lastRowLastColumn="0"/>
+              <w:rPr>
+                <w:rFonts w:asciiTheme="minorHAnsi" w:hAnsiTheme="minorHAnsi"/>
+                <w:sz w:val="26"/>
+                <w:szCs w:val="26"/>
+                <w:lang w:val="it-IT"/>
+              </w:rPr>
+            </w:pPr>
+            <w:r>
+              <w:rPr>
+                <w:rFonts w:asciiTheme="minorHAnsi" w:hAnsiTheme="minorHAnsi"/>
+                <w:sz w:val="26"/>
+                <w:szCs w:val="26"/>
+                <w:lang w:val="it-IT"/>
+              </w:rPr>
+              <w:t>Interfaccia</w:t>
+            </w:r>
+          </w:p>
+        </w:tc>
+        <w:tc>
+          <w:tcPr>
+            <w:tcW w:w="2661" w:type="dxa"/>
+          </w:tcPr>
+          <w:p>
+            <w:pPr>
+              <w:cnfStyle w:val="100000000000" w:firstRow="1" w:lastRow="0" w:firstColumn="0" w:lastColumn="0" w:oddVBand="0" w:evenVBand="0" w:oddHBand="0" w:evenHBand="0" w:firstRowFirstColumn="0" w:firstRowLastColumn="0" w:lastRowFirstColumn="0" w:lastRowLastColumn="0"/>
+              <w:rPr>
+                <w:rFonts w:asciiTheme="minorHAnsi" w:hAnsiTheme="minorHAnsi"/>
+                <w:sz w:val="26"/>
+                <w:szCs w:val="26"/>
+                <w:lang w:val="it-IT"/>
+              </w:rPr>
+            </w:pPr>
+            <w:r>
+              <w:rPr>
+                <w:rFonts w:asciiTheme="minorHAnsi" w:hAnsiTheme="minorHAnsi"/>
+                <w:sz w:val="26"/>
+                <w:szCs w:val="26"/>
+                <w:lang w:val="it-IT"/>
+              </w:rPr>
+              <w:t>Sottosistema</w:t>
+            </w:r>
+          </w:p>
+        </w:tc>
+      </w:tr>
+      <w:tr>
+        <w:trPr>
+          <w:cnfStyle w:val="000000100000" w:firstRow="0" w:lastRow="0" w:firstColumn="0" w:lastColumn="0" w:oddVBand="0" w:evenVBand="0" w:oddHBand="1" w:evenHBand="0" w:firstRowFirstColumn="0" w:firstRowLastColumn="0" w:lastRowFirstColumn="0" w:lastRowLastColumn="0"/>
+        </w:trPr>
+        <w:tc>
+          <w:tcPr>
+            <w:cnfStyle w:val="001000000000" w:firstRow="0" w:lastRow="0" w:firstColumn="1" w:lastColumn="0" w:oddVBand="0" w:evenVBand="0" w:oddHBand="0" w:evenHBand="0" w:firstRowFirstColumn="0" w:firstRowLastColumn="0" w:lastRowFirstColumn="0" w:lastRowLastColumn="0"/>
+            <w:tcW w:w="3544" w:type="dxa"/>
+            <w:tcBorders>
+              <w:top w:val="single" w:sz="4" w:space="0" w:color="95B3D7" w:themeColor="accent1" w:themeTint="99"/>
+              <w:left w:val="single" w:sz="4" w:space="0" w:color="95B3D7" w:themeColor="accent1" w:themeTint="99"/>
+              <w:bottom w:val="single" w:sz="4" w:space="0" w:color="95B3D7" w:themeColor="accent1" w:themeTint="99"/>
+              <w:right w:val="single" w:sz="4" w:space="0" w:color="95B3D7" w:themeColor="accent1" w:themeTint="99"/>
+            </w:tcBorders>
+            <w:hideMark/>
+          </w:tcPr>
+          <w:p>
+            <w:pPr>
+              <w:rPr>
+                <w:rFonts w:asciiTheme="minorHAnsi" w:hAnsiTheme="minorHAnsi"/>
+                <w:b w:val="0"/>
+                <w:color w:val="000000" w:themeColor="text1"/>
+                <w:sz w:val="26"/>
+                <w:szCs w:val="26"/>
+                <w:lang w:val="it-IT"/>
+              </w:rPr>
+            </w:pPr>
+            <w:proofErr w:type="spellStart"/>
+            <w:proofErr w:type="gramStart"/>
+            <w:r>
+              <w:rPr>
+                <w:rFonts w:asciiTheme="minorHAnsi" w:hAnsiTheme="minorHAnsi"/>
+                <w:b w:val="0"/>
+                <w:color w:val="000000" w:themeColor="text1"/>
+                <w:sz w:val="26"/>
+                <w:szCs w:val="26"/>
+                <w:lang w:val="it-IT"/>
+              </w:rPr>
+              <w:t>registraCliente</w:t>
+            </w:r>
+            <w:proofErr w:type="spellEnd"/>
+            <w:proofErr w:type="gramEnd"/>
+          </w:p>
+        </w:tc>
+        <w:tc>
+          <w:tcPr>
+            <w:tcW w:w="2732" w:type="dxa"/>
+            <w:tcBorders>
+              <w:top w:val="single" w:sz="4" w:space="0" w:color="95B3D7" w:themeColor="accent1" w:themeTint="99"/>
+              <w:left w:val="single" w:sz="4" w:space="0" w:color="95B3D7" w:themeColor="accent1" w:themeTint="99"/>
+              <w:bottom w:val="single" w:sz="4" w:space="0" w:color="95B3D7" w:themeColor="accent1" w:themeTint="99"/>
+              <w:right w:val="single" w:sz="4" w:space="0" w:color="95B3D7" w:themeColor="accent1" w:themeTint="99"/>
+            </w:tcBorders>
+            <w:hideMark/>
+          </w:tcPr>
+          <w:p>
+            <w:pPr>
+              <w:cnfStyle w:val="000000100000" w:firstRow="0" w:lastRow="0" w:firstColumn="0" w:lastColumn="0" w:oddVBand="0" w:evenVBand="0" w:oddHBand="1" w:evenHBand="0" w:firstRowFirstColumn="0" w:firstRowLastColumn="0" w:lastRowFirstColumn="0" w:lastRowLastColumn="0"/>
+              <w:rPr>
+                <w:rFonts w:asciiTheme="minorHAnsi" w:hAnsiTheme="minorHAnsi"/>
+                <w:color w:val="000000" w:themeColor="text1"/>
+                <w:sz w:val="26"/>
+                <w:szCs w:val="26"/>
+                <w:lang w:val="it-IT"/>
+              </w:rPr>
+            </w:pPr>
+            <w:r>
+              <w:rPr>
+                <w:rFonts w:asciiTheme="minorHAnsi" w:hAnsiTheme="minorHAnsi"/>
+                <w:color w:val="000000" w:themeColor="text1"/>
+                <w:sz w:val="26"/>
+                <w:szCs w:val="26"/>
+                <w:lang w:val="it-IT"/>
+              </w:rPr>
+              <w:t>Questo metodo permette di registrare un cliente al sistema.</w:t>
+            </w:r>
+          </w:p>
+        </w:tc>
+        <w:tc>
+          <w:tcPr>
+            <w:tcW w:w="2545" w:type="dxa"/>
+            <w:tcBorders>
+              <w:top w:val="single" w:sz="4" w:space="0" w:color="95B3D7" w:themeColor="accent1" w:themeTint="99"/>
+              <w:left w:val="single" w:sz="4" w:space="0" w:color="95B3D7" w:themeColor="accent1" w:themeTint="99"/>
+              <w:bottom w:val="single" w:sz="4" w:space="0" w:color="95B3D7" w:themeColor="accent1" w:themeTint="99"/>
+              <w:right w:val="single" w:sz="4" w:space="0" w:color="95B3D7" w:themeColor="accent1" w:themeTint="99"/>
+            </w:tcBorders>
+            <w:hideMark/>
+          </w:tcPr>
+          <w:p>
+            <w:pPr>
+              <w:cnfStyle w:val="000000100000" w:firstRow="0" w:lastRow="0" w:firstColumn="0" w:lastColumn="0" w:oddVBand="0" w:evenVBand="0" w:oddHBand="1" w:evenHBand="0" w:firstRowFirstColumn="0" w:firstRowLastColumn="0" w:lastRowFirstColumn="0" w:lastRowLastColumn="0"/>
+              <w:rPr>
+                <w:rFonts w:asciiTheme="minorHAnsi" w:hAnsiTheme="minorHAnsi"/>
+                <w:color w:val="000000" w:themeColor="text1"/>
+                <w:sz w:val="26"/>
+                <w:szCs w:val="26"/>
+                <w:lang w:val="it-IT"/>
+              </w:rPr>
+            </w:pPr>
+            <w:proofErr w:type="spellStart"/>
+            <w:r>
+              <w:rPr>
+                <w:rFonts w:asciiTheme="minorHAnsi" w:hAnsiTheme="minorHAnsi"/>
+                <w:color w:val="000000" w:themeColor="text1"/>
+                <w:sz w:val="26"/>
+                <w:szCs w:val="26"/>
+                <w:lang w:val="it-IT"/>
+              </w:rPr>
+              <w:t>RegistrazioneService</w:t>
+            </w:r>
+            <w:proofErr w:type="spellEnd"/>
+          </w:p>
+        </w:tc>
+        <w:tc>
+          <w:tcPr>
+            <w:tcW w:w="2661" w:type="dxa"/>
+            <w:tcBorders>
+              <w:top w:val="single" w:sz="4" w:space="0" w:color="95B3D7" w:themeColor="accent1" w:themeTint="99"/>
+              <w:left w:val="single" w:sz="4" w:space="0" w:color="95B3D7" w:themeColor="accent1" w:themeTint="99"/>
+              <w:bottom w:val="single" w:sz="4" w:space="0" w:color="95B3D7" w:themeColor="accent1" w:themeTint="99"/>
+              <w:right w:val="single" w:sz="4" w:space="0" w:color="95B3D7" w:themeColor="accent1" w:themeTint="99"/>
+            </w:tcBorders>
+          </w:tcPr>
+          <w:p>
+            <w:pPr>
+              <w:cnfStyle w:val="000000100000" w:firstRow="0" w:lastRow="0" w:firstColumn="0" w:lastColumn="0" w:oddVBand="0" w:evenVBand="0" w:oddHBand="1" w:evenHBand="0" w:firstRowFirstColumn="0" w:firstRowLastColumn="0" w:lastRowFirstColumn="0" w:lastRowLastColumn="0"/>
+              <w:rPr>
+                <w:rFonts w:asciiTheme="minorHAnsi" w:hAnsiTheme="minorHAnsi"/>
+                <w:color w:val="000000" w:themeColor="text1"/>
+                <w:sz w:val="26"/>
+                <w:szCs w:val="26"/>
+                <w:lang w:val="it-IT"/>
+              </w:rPr>
+            </w:pPr>
+            <w:r>
+              <w:rPr>
+                <w:rFonts w:asciiTheme="minorHAnsi" w:hAnsiTheme="minorHAnsi"/>
+                <w:color w:val="000000" w:themeColor="text1"/>
+                <w:sz w:val="26"/>
+                <w:szCs w:val="26"/>
+                <w:lang w:val="it-IT"/>
+              </w:rPr>
+              <w:t>Registrazione</w:t>
+            </w:r>
+          </w:p>
+        </w:tc>
+      </w:tr>
+      <w:tr>
+        <w:tc>
+          <w:tcPr>
+            <w:cnfStyle w:val="001000000000" w:firstRow="0" w:lastRow="0" w:firstColumn="1" w:lastColumn="0" w:oddVBand="0" w:evenVBand="0" w:oddHBand="0" w:evenHBand="0" w:firstRowFirstColumn="0" w:firstRowLastColumn="0" w:lastRowFirstColumn="0" w:lastRowLastColumn="0"/>
+            <w:tcW w:w="3544" w:type="dxa"/>
+            <w:tcBorders>
+              <w:top w:val="single" w:sz="4" w:space="0" w:color="95B3D7" w:themeColor="accent1" w:themeTint="99"/>
+              <w:left w:val="single" w:sz="4" w:space="0" w:color="95B3D7" w:themeColor="accent1" w:themeTint="99"/>
+              <w:bottom w:val="single" w:sz="4" w:space="0" w:color="95B3D7" w:themeColor="accent1" w:themeTint="99"/>
+              <w:right w:val="single" w:sz="4" w:space="0" w:color="95B3D7" w:themeColor="accent1" w:themeTint="99"/>
+            </w:tcBorders>
+            <w:hideMark/>
+          </w:tcPr>
+          <w:p>
+            <w:pPr>
+              <w:rPr>
+                <w:rFonts w:asciiTheme="minorHAnsi" w:hAnsiTheme="minorHAnsi"/>
+                <w:b w:val="0"/>
+                <w:color w:val="000000" w:themeColor="text1"/>
+                <w:sz w:val="26"/>
+                <w:szCs w:val="26"/>
+                <w:lang w:val="it-IT"/>
+              </w:rPr>
+            </w:pPr>
+            <w:proofErr w:type="spellStart"/>
+            <w:proofErr w:type="gramStart"/>
+            <w:r>
+              <w:rPr>
+                <w:rFonts w:asciiTheme="minorHAnsi" w:hAnsiTheme="minorHAnsi"/>
+                <w:b w:val="0"/>
+                <w:color w:val="000000" w:themeColor="text1"/>
+                <w:sz w:val="26"/>
+                <w:szCs w:val="26"/>
+                <w:lang w:val="it-IT"/>
+              </w:rPr>
+              <w:t>loginCliente</w:t>
+            </w:r>
+            <w:proofErr w:type="spellEnd"/>
+            <w:proofErr w:type="gramEnd"/>
+          </w:p>
+        </w:tc>
+        <w:tc>
+          <w:tcPr>
+            <w:tcW w:w="2732" w:type="dxa"/>
+            <w:tcBorders>
+              <w:top w:val="single" w:sz="4" w:space="0" w:color="95B3D7" w:themeColor="accent1" w:themeTint="99"/>
+              <w:left w:val="single" w:sz="4" w:space="0" w:color="95B3D7" w:themeColor="accent1" w:themeTint="99"/>
+              <w:bottom w:val="single" w:sz="4" w:space="0" w:color="95B3D7" w:themeColor="accent1" w:themeTint="99"/>
+              <w:right w:val="single" w:sz="4" w:space="0" w:color="95B3D7" w:themeColor="accent1" w:themeTint="99"/>
+            </w:tcBorders>
+            <w:hideMark/>
+          </w:tcPr>
+          <w:p>
+            <w:pPr>
+              <w:cnfStyle w:val="000000000000" w:firstRow="0" w:lastRow="0" w:firstColumn="0" w:lastColumn="0" w:oddVBand="0" w:evenVBand="0" w:oddHBand="0" w:evenHBand="0" w:firstRowFirstColumn="0" w:firstRowLastColumn="0" w:lastRowFirstColumn="0" w:lastRowLastColumn="0"/>
+              <w:rPr>
+                <w:rFonts w:asciiTheme="minorHAnsi" w:hAnsiTheme="minorHAnsi"/>
+                <w:color w:val="000000" w:themeColor="text1"/>
+                <w:sz w:val="26"/>
+                <w:szCs w:val="26"/>
+                <w:lang w:val="it-IT"/>
+              </w:rPr>
+            </w:pPr>
+            <w:r>
+              <w:rPr>
+                <w:rFonts w:asciiTheme="minorHAnsi" w:hAnsiTheme="minorHAnsi"/>
+                <w:color w:val="000000" w:themeColor="text1"/>
+                <w:sz w:val="26"/>
+                <w:szCs w:val="26"/>
+                <w:lang w:val="it-IT"/>
+              </w:rPr>
+              <w:t>Questo metodo permette di autenticare un cliente al sistema mediante l’inserimento di username e password.</w:t>
+            </w:r>
+          </w:p>
+        </w:tc>
+        <w:tc>
+          <w:tcPr>
+            <w:tcW w:w="2545" w:type="dxa"/>
+            <w:tcBorders>
+              <w:top w:val="single" w:sz="4" w:space="0" w:color="95B3D7" w:themeColor="accent1" w:themeTint="99"/>
+              <w:left w:val="single" w:sz="4" w:space="0" w:color="95B3D7" w:themeColor="accent1" w:themeTint="99"/>
+              <w:bottom w:val="single" w:sz="4" w:space="0" w:color="95B3D7" w:themeColor="accent1" w:themeTint="99"/>
+              <w:right w:val="single" w:sz="4" w:space="0" w:color="95B3D7" w:themeColor="accent1" w:themeTint="99"/>
+            </w:tcBorders>
+            <w:hideMark/>
+          </w:tcPr>
+          <w:p>
+            <w:pPr>
+              <w:cnfStyle w:val="000000000000" w:firstRow="0" w:lastRow="0" w:firstColumn="0" w:lastColumn="0" w:oddVBand="0" w:evenVBand="0" w:oddHBand="0" w:evenHBand="0" w:firstRowFirstColumn="0" w:firstRowLastColumn="0" w:lastRowFirstColumn="0" w:lastRowLastColumn="0"/>
+              <w:rPr>
+                <w:rFonts w:asciiTheme="minorHAnsi" w:hAnsiTheme="minorHAnsi"/>
+                <w:color w:val="000000" w:themeColor="text1"/>
+                <w:sz w:val="26"/>
+                <w:szCs w:val="26"/>
+                <w:lang w:val="it-IT"/>
+              </w:rPr>
+            </w:pPr>
+            <w:proofErr w:type="spellStart"/>
+            <w:r>
+              <w:rPr>
+                <w:rFonts w:asciiTheme="minorHAnsi" w:hAnsiTheme="minorHAnsi"/>
+                <w:color w:val="000000" w:themeColor="text1"/>
+                <w:sz w:val="26"/>
+                <w:szCs w:val="26"/>
+                <w:lang w:val="it-IT"/>
+              </w:rPr>
+              <w:t>AutenticazioneService</w:t>
+            </w:r>
+            <w:proofErr w:type="spellEnd"/>
+          </w:p>
+        </w:tc>
+        <w:tc>
+          <w:tcPr>
+            <w:tcW w:w="2661" w:type="dxa"/>
+            <w:tcBorders>
+              <w:top w:val="single" w:sz="4" w:space="0" w:color="95B3D7" w:themeColor="accent1" w:themeTint="99"/>
+              <w:left w:val="single" w:sz="4" w:space="0" w:color="95B3D7" w:themeColor="accent1" w:themeTint="99"/>
+              <w:bottom w:val="single" w:sz="4" w:space="0" w:color="95B3D7" w:themeColor="accent1" w:themeTint="99"/>
+              <w:right w:val="single" w:sz="4" w:space="0" w:color="95B3D7" w:themeColor="accent1" w:themeTint="99"/>
+            </w:tcBorders>
+          </w:tcPr>
+          <w:p>
+            <w:pPr>
+              <w:cnfStyle w:val="000000000000" w:firstRow="0" w:lastRow="0" w:firstColumn="0" w:lastColumn="0" w:oddVBand="0" w:evenVBand="0" w:oddHBand="0" w:evenHBand="0" w:firstRowFirstColumn="0" w:firstRowLastColumn="0" w:lastRowFirstColumn="0" w:lastRowLastColumn="0"/>
+              <w:rPr>
+                <w:rFonts w:asciiTheme="minorHAnsi" w:hAnsiTheme="minorHAnsi"/>
+                <w:color w:val="000000" w:themeColor="text1"/>
+                <w:sz w:val="26"/>
+                <w:szCs w:val="26"/>
+                <w:lang w:val="it-IT"/>
+              </w:rPr>
+            </w:pPr>
+            <w:r>
+              <w:rPr>
+                <w:rFonts w:asciiTheme="minorHAnsi" w:hAnsiTheme="minorHAnsi"/>
+                <w:color w:val="000000" w:themeColor="text1"/>
+                <w:sz w:val="26"/>
+                <w:szCs w:val="26"/>
+                <w:lang w:val="it-IT"/>
+              </w:rPr>
+              <w:t>Autenticazione</w:t>
+            </w:r>
+          </w:p>
+        </w:tc>
+      </w:tr>
+      <w:tr>
+        <w:trPr>
+          <w:cnfStyle w:val="000000100000" w:firstRow="0" w:lastRow="0" w:firstColumn="0" w:lastColumn="0" w:oddVBand="0" w:evenVBand="0" w:oddHBand="1" w:evenHBand="0" w:firstRowFirstColumn="0" w:firstRowLastColumn="0" w:lastRowFirstColumn="0" w:lastRowLastColumn="0"/>
+        </w:trPr>
+        <w:tc>
+          <w:tcPr>
+            <w:cnfStyle w:val="001000000000" w:firstRow="0" w:lastRow="0" w:firstColumn="1" w:lastColumn="0" w:oddVBand="0" w:evenVBand="0" w:oddHBand="0" w:evenHBand="0" w:firstRowFirstColumn="0" w:firstRowLastColumn="0" w:lastRowFirstColumn="0" w:lastRowLastColumn="0"/>
+            <w:tcW w:w="3544" w:type="dxa"/>
+            <w:tcBorders>
+              <w:top w:val="single" w:sz="4" w:space="0" w:color="95B3D7" w:themeColor="accent1" w:themeTint="99"/>
+              <w:left w:val="single" w:sz="4" w:space="0" w:color="95B3D7" w:themeColor="accent1" w:themeTint="99"/>
+              <w:bottom w:val="single" w:sz="4" w:space="0" w:color="95B3D7" w:themeColor="accent1" w:themeTint="99"/>
+              <w:right w:val="single" w:sz="4" w:space="0" w:color="95B3D7" w:themeColor="accent1" w:themeTint="99"/>
+            </w:tcBorders>
+            <w:hideMark/>
+          </w:tcPr>
+          <w:p>
+            <w:pPr>
+              <w:rPr>
+                <w:rFonts w:asciiTheme="minorHAnsi" w:hAnsiTheme="minorHAnsi"/>
+                <w:b w:val="0"/>
+                <w:color w:val="000000" w:themeColor="text1"/>
+                <w:sz w:val="26"/>
+                <w:szCs w:val="26"/>
+                <w:lang w:val="it-IT"/>
+              </w:rPr>
+            </w:pPr>
+            <w:proofErr w:type="spellStart"/>
+            <w:proofErr w:type="gramStart"/>
+            <w:r>
+              <w:rPr>
+                <w:rFonts w:asciiTheme="minorHAnsi" w:hAnsiTheme="minorHAnsi"/>
+                <w:b w:val="0"/>
+                <w:color w:val="000000" w:themeColor="text1"/>
+                <w:sz w:val="26"/>
+                <w:szCs w:val="26"/>
+                <w:lang w:val="it-IT"/>
+              </w:rPr>
+              <w:t>loginSelectedRole</w:t>
+            </w:r>
+            <w:proofErr w:type="spellEnd"/>
+            <w:proofErr w:type="gramEnd"/>
+          </w:p>
+        </w:tc>
+        <w:tc>
+          <w:tcPr>
+            <w:tcW w:w="2732" w:type="dxa"/>
+            <w:tcBorders>
+              <w:top w:val="single" w:sz="4" w:space="0" w:color="95B3D7" w:themeColor="accent1" w:themeTint="99"/>
+              <w:left w:val="single" w:sz="4" w:space="0" w:color="95B3D7" w:themeColor="accent1" w:themeTint="99"/>
+              <w:bottom w:val="single" w:sz="4" w:space="0" w:color="95B3D7" w:themeColor="accent1" w:themeTint="99"/>
+              <w:right w:val="single" w:sz="4" w:space="0" w:color="95B3D7" w:themeColor="accent1" w:themeTint="99"/>
+            </w:tcBorders>
+            <w:hideMark/>
+          </w:tcPr>
+          <w:p>
+            <w:pPr>
+              <w:cnfStyle w:val="000000100000" w:firstRow="0" w:lastRow="0" w:firstColumn="0" w:lastColumn="0" w:oddVBand="0" w:evenVBand="0" w:oddHBand="1" w:evenHBand="0" w:firstRowFirstColumn="0" w:firstRowLastColumn="0" w:lastRowFirstColumn="0" w:lastRowLastColumn="0"/>
+              <w:rPr>
+                <w:rFonts w:asciiTheme="minorHAnsi" w:hAnsiTheme="minorHAnsi"/>
+                <w:color w:val="000000" w:themeColor="text1"/>
+                <w:sz w:val="26"/>
+                <w:szCs w:val="26"/>
+                <w:lang w:val="it-IT"/>
+              </w:rPr>
+            </w:pPr>
+            <w:r>
+              <w:rPr>
+                <w:rFonts w:asciiTheme="minorHAnsi" w:hAnsiTheme="minorHAnsi"/>
+                <w:color w:val="000000" w:themeColor="text1"/>
+                <w:sz w:val="26"/>
+                <w:szCs w:val="26"/>
+                <w:lang w:val="it-IT"/>
+              </w:rPr>
+              <w:t xml:space="preserve">Questo metodo permette di autenticare un utente, avente più di un ruolo associato, mediante username, password e ruolo scelto. </w:t>
+            </w:r>
+          </w:p>
+        </w:tc>
+        <w:tc>
+          <w:tcPr>
+            <w:tcW w:w="2545" w:type="dxa"/>
+            <w:tcBorders>
+              <w:top w:val="single" w:sz="4" w:space="0" w:color="95B3D7" w:themeColor="accent1" w:themeTint="99"/>
+              <w:left w:val="single" w:sz="4" w:space="0" w:color="95B3D7" w:themeColor="accent1" w:themeTint="99"/>
+              <w:bottom w:val="single" w:sz="4" w:space="0" w:color="95B3D7" w:themeColor="accent1" w:themeTint="99"/>
+              <w:right w:val="single" w:sz="4" w:space="0" w:color="95B3D7" w:themeColor="accent1" w:themeTint="99"/>
+            </w:tcBorders>
+            <w:hideMark/>
+          </w:tcPr>
+          <w:p>
+            <w:pPr>
+              <w:cnfStyle w:val="000000100000" w:firstRow="0" w:lastRow="0" w:firstColumn="0" w:lastColumn="0" w:oddVBand="0" w:evenVBand="0" w:oddHBand="1" w:evenHBand="0" w:firstRowFirstColumn="0" w:firstRowLastColumn="0" w:lastRowFirstColumn="0" w:lastRowLastColumn="0"/>
+              <w:rPr>
+                <w:rFonts w:asciiTheme="minorHAnsi" w:hAnsiTheme="minorHAnsi"/>
+                <w:color w:val="000000" w:themeColor="text1"/>
+                <w:sz w:val="26"/>
+                <w:szCs w:val="26"/>
+                <w:lang w:val="it-IT"/>
+              </w:rPr>
+            </w:pPr>
+            <w:proofErr w:type="spellStart"/>
+            <w:r>
+              <w:rPr>
+                <w:rFonts w:asciiTheme="minorHAnsi" w:hAnsiTheme="minorHAnsi"/>
+                <w:color w:val="000000" w:themeColor="text1"/>
+                <w:sz w:val="26"/>
+                <w:szCs w:val="26"/>
+                <w:lang w:val="it-IT"/>
+              </w:rPr>
+              <w:t>AutenticazioneService</w:t>
+            </w:r>
+            <w:proofErr w:type="spellEnd"/>
+          </w:p>
+        </w:tc>
+        <w:tc>
+          <w:tcPr>
+            <w:tcW w:w="2661" w:type="dxa"/>
+            <w:tcBorders>
+              <w:top w:val="single" w:sz="4" w:space="0" w:color="95B3D7" w:themeColor="accent1" w:themeTint="99"/>
+              <w:left w:val="single" w:sz="4" w:space="0" w:color="95B3D7" w:themeColor="accent1" w:themeTint="99"/>
+              <w:bottom w:val="single" w:sz="4" w:space="0" w:color="95B3D7" w:themeColor="accent1" w:themeTint="99"/>
+              <w:right w:val="single" w:sz="4" w:space="0" w:color="95B3D7" w:themeColor="accent1" w:themeTint="99"/>
+            </w:tcBorders>
+          </w:tcPr>
+          <w:p>
+            <w:pPr>
+              <w:cnfStyle w:val="000000100000" w:firstRow="0" w:lastRow="0" w:firstColumn="0" w:lastColumn="0" w:oddVBand="0" w:evenVBand="0" w:oddHBand="1" w:evenHBand="0" w:firstRowFirstColumn="0" w:firstRowLastColumn="0" w:lastRowFirstColumn="0" w:lastRowLastColumn="0"/>
+              <w:rPr>
+                <w:rFonts w:asciiTheme="minorHAnsi" w:hAnsiTheme="minorHAnsi"/>
+                <w:color w:val="000000" w:themeColor="text1"/>
+                <w:sz w:val="26"/>
+                <w:szCs w:val="26"/>
+                <w:lang w:val="it-IT"/>
+              </w:rPr>
+            </w:pPr>
+            <w:r>
+              <w:rPr>
+                <w:rFonts w:asciiTheme="minorHAnsi" w:hAnsiTheme="minorHAnsi"/>
+                <w:color w:val="000000" w:themeColor="text1"/>
+                <w:sz w:val="26"/>
+                <w:szCs w:val="26"/>
+                <w:lang w:val="it-IT"/>
+              </w:rPr>
+              <w:t>Autenticazione</w:t>
+            </w:r>
+          </w:p>
+        </w:tc>
+      </w:tr>
+      <w:tr>
+        <w:tc>
+          <w:tcPr>
+            <w:cnfStyle w:val="001000000000" w:firstRow="0" w:lastRow="0" w:firstColumn="1" w:lastColumn="0" w:oddVBand="0" w:evenVBand="0" w:oddHBand="0" w:evenHBand="0" w:firstRowFirstColumn="0" w:firstRowLastColumn="0" w:lastRowFirstColumn="0" w:lastRowLastColumn="0"/>
+            <w:tcW w:w="3544" w:type="dxa"/>
+            <w:tcBorders>
+              <w:top w:val="single" w:sz="4" w:space="0" w:color="95B3D7" w:themeColor="accent1" w:themeTint="99"/>
+              <w:left w:val="single" w:sz="4" w:space="0" w:color="95B3D7" w:themeColor="accent1" w:themeTint="99"/>
+              <w:bottom w:val="single" w:sz="4" w:space="0" w:color="95B3D7" w:themeColor="accent1" w:themeTint="99"/>
+              <w:right w:val="single" w:sz="4" w:space="0" w:color="95B3D7" w:themeColor="accent1" w:themeTint="99"/>
+            </w:tcBorders>
+            <w:hideMark/>
+          </w:tcPr>
+          <w:p>
+            <w:pPr>
+              <w:rPr>
+                <w:rFonts w:asciiTheme="minorHAnsi" w:hAnsiTheme="minorHAnsi"/>
+                <w:b w:val="0"/>
+                <w:color w:val="000000" w:themeColor="text1"/>
+                <w:sz w:val="26"/>
+                <w:szCs w:val="26"/>
+                <w:lang w:val="it-IT"/>
+              </w:rPr>
+            </w:pPr>
+            <w:proofErr w:type="spellStart"/>
+            <w:proofErr w:type="gramStart"/>
+            <w:r>
+              <w:rPr>
+                <w:rFonts w:asciiTheme="minorHAnsi" w:hAnsiTheme="minorHAnsi"/>
+                <w:b w:val="0"/>
+                <w:color w:val="000000" w:themeColor="text1"/>
+                <w:sz w:val="26"/>
+                <w:szCs w:val="26"/>
+                <w:lang w:val="it-IT"/>
+              </w:rPr>
+              <w:t>logout</w:t>
+            </w:r>
+            <w:proofErr w:type="spellEnd"/>
+            <w:proofErr w:type="gramEnd"/>
+          </w:p>
+        </w:tc>
+        <w:tc>
+          <w:tcPr>
+            <w:tcW w:w="2732" w:type="dxa"/>
+            <w:tcBorders>
+              <w:top w:val="single" w:sz="4" w:space="0" w:color="95B3D7" w:themeColor="accent1" w:themeTint="99"/>
+              <w:left w:val="single" w:sz="4" w:space="0" w:color="95B3D7" w:themeColor="accent1" w:themeTint="99"/>
+              <w:bottom w:val="single" w:sz="4" w:space="0" w:color="95B3D7" w:themeColor="accent1" w:themeTint="99"/>
+              <w:right w:val="single" w:sz="4" w:space="0" w:color="95B3D7" w:themeColor="accent1" w:themeTint="99"/>
+            </w:tcBorders>
+            <w:hideMark/>
+          </w:tcPr>
+          <w:p>
+            <w:pPr>
+              <w:cnfStyle w:val="000000000000" w:firstRow="0" w:lastRow="0" w:firstColumn="0" w:lastColumn="0" w:oddVBand="0" w:evenVBand="0" w:oddHBand="0" w:evenHBand="0" w:firstRowFirstColumn="0" w:firstRowLastColumn="0" w:lastRowFirstColumn="0" w:lastRowLastColumn="0"/>
+              <w:rPr>
+                <w:rFonts w:asciiTheme="minorHAnsi" w:hAnsiTheme="minorHAnsi"/>
+                <w:color w:val="000000" w:themeColor="text1"/>
+                <w:sz w:val="26"/>
+                <w:szCs w:val="26"/>
+                <w:lang w:val="it-IT"/>
+              </w:rPr>
+            </w:pPr>
+            <w:r>
+              <w:rPr>
+                <w:rFonts w:asciiTheme="minorHAnsi" w:hAnsiTheme="minorHAnsi"/>
+                <w:color w:val="000000" w:themeColor="text1"/>
+                <w:sz w:val="26"/>
+                <w:szCs w:val="26"/>
+                <w:lang w:val="it-IT"/>
+              </w:rPr>
+              <w:t>Questo metodo permette di disconnettere un utente dal sistema.</w:t>
+            </w:r>
+          </w:p>
+        </w:tc>
+        <w:tc>
+          <w:tcPr>
+            <w:tcW w:w="2545" w:type="dxa"/>
+            <w:tcBorders>
+              <w:top w:val="single" w:sz="4" w:space="0" w:color="95B3D7" w:themeColor="accent1" w:themeTint="99"/>
+              <w:left w:val="single" w:sz="4" w:space="0" w:color="95B3D7" w:themeColor="accent1" w:themeTint="99"/>
+              <w:bottom w:val="single" w:sz="4" w:space="0" w:color="95B3D7" w:themeColor="accent1" w:themeTint="99"/>
+              <w:right w:val="single" w:sz="4" w:space="0" w:color="95B3D7" w:themeColor="accent1" w:themeTint="99"/>
+            </w:tcBorders>
+            <w:hideMark/>
+          </w:tcPr>
+          <w:p>
+            <w:pPr>
+              <w:cnfStyle w:val="000000000000" w:firstRow="0" w:lastRow="0" w:firstColumn="0" w:lastColumn="0" w:oddVBand="0" w:evenVBand="0" w:oddHBand="0" w:evenHBand="0" w:firstRowFirstColumn="0" w:firstRowLastColumn="0" w:lastRowFirstColumn="0" w:lastRowLastColumn="0"/>
+              <w:rPr>
+                <w:rFonts w:asciiTheme="minorHAnsi" w:hAnsiTheme="minorHAnsi"/>
+                <w:color w:val="000000" w:themeColor="text1"/>
+                <w:sz w:val="26"/>
+                <w:szCs w:val="26"/>
+                <w:lang w:val="it-IT"/>
+              </w:rPr>
+            </w:pPr>
+            <w:proofErr w:type="spellStart"/>
+            <w:r>
+              <w:rPr>
+                <w:rFonts w:asciiTheme="minorHAnsi" w:hAnsiTheme="minorHAnsi"/>
+                <w:color w:val="000000" w:themeColor="text1"/>
+                <w:sz w:val="26"/>
+                <w:szCs w:val="26"/>
+                <w:lang w:val="it-IT"/>
+              </w:rPr>
+              <w:t>AutenticazioneService</w:t>
+            </w:r>
+            <w:proofErr w:type="spellEnd"/>
+          </w:p>
+        </w:tc>
+        <w:tc>
+          <w:tcPr>
+            <w:tcW w:w="2661" w:type="dxa"/>
+            <w:tcBorders>
+              <w:top w:val="single" w:sz="4" w:space="0" w:color="95B3D7" w:themeColor="accent1" w:themeTint="99"/>
+              <w:left w:val="single" w:sz="4" w:space="0" w:color="95B3D7" w:themeColor="accent1" w:themeTint="99"/>
+              <w:bottom w:val="single" w:sz="4" w:space="0" w:color="95B3D7" w:themeColor="accent1" w:themeTint="99"/>
+              <w:right w:val="single" w:sz="4" w:space="0" w:color="95B3D7" w:themeColor="accent1" w:themeTint="99"/>
+            </w:tcBorders>
+          </w:tcPr>
+          <w:p>
+            <w:pPr>
+              <w:cnfStyle w:val="000000000000" w:firstRow="0" w:lastRow="0" w:firstColumn="0" w:lastColumn="0" w:oddVBand="0" w:evenVBand="0" w:oddHBand="0" w:evenHBand="0" w:firstRowFirstColumn="0" w:firstRowLastColumn="0" w:lastRowFirstColumn="0" w:lastRowLastColumn="0"/>
+              <w:rPr>
+                <w:rFonts w:asciiTheme="minorHAnsi" w:hAnsiTheme="minorHAnsi"/>
+                <w:color w:val="000000" w:themeColor="text1"/>
+                <w:sz w:val="26"/>
+                <w:szCs w:val="26"/>
+                <w:lang w:val="it-IT"/>
+              </w:rPr>
+            </w:pPr>
+            <w:r>
+              <w:rPr>
+                <w:rFonts w:asciiTheme="minorHAnsi" w:hAnsiTheme="minorHAnsi"/>
+                <w:color w:val="000000" w:themeColor="text1"/>
+                <w:sz w:val="26"/>
+                <w:szCs w:val="26"/>
+                <w:lang w:val="it-IT"/>
+              </w:rPr>
+              <w:t>Autenticazione</w:t>
+            </w:r>
+          </w:p>
+        </w:tc>
+      </w:tr>
+      <w:tr>
+        <w:trPr>
+          <w:cnfStyle w:val="000000100000" w:firstRow="0" w:lastRow="0" w:firstColumn="0" w:lastColumn="0" w:oddVBand="0" w:evenVBand="0" w:oddHBand="1" w:evenHBand="0" w:firstRowFirstColumn="0" w:firstRowLastColumn="0" w:lastRowFirstColumn="0" w:lastRowLastColumn="0"/>
+        </w:trPr>
+        <w:tc>
+          <w:tcPr>
+            <w:cnfStyle w:val="001000000000" w:firstRow="0" w:lastRow="0" w:firstColumn="1" w:lastColumn="0" w:oddVBand="0" w:evenVBand="0" w:oddHBand="0" w:evenHBand="0" w:firstRowFirstColumn="0" w:firstRowLastColumn="0" w:lastRowFirstColumn="0" w:lastRowLastColumn="0"/>
+            <w:tcW w:w="3544" w:type="dxa"/>
+            <w:tcBorders>
+              <w:top w:val="single" w:sz="4" w:space="0" w:color="95B3D7" w:themeColor="accent1" w:themeTint="99"/>
+              <w:left w:val="single" w:sz="4" w:space="0" w:color="95B3D7" w:themeColor="accent1" w:themeTint="99"/>
+              <w:bottom w:val="single" w:sz="4" w:space="0" w:color="95B3D7" w:themeColor="accent1" w:themeTint="99"/>
+              <w:right w:val="single" w:sz="4" w:space="0" w:color="95B3D7" w:themeColor="accent1" w:themeTint="99"/>
+            </w:tcBorders>
+            <w:hideMark/>
+          </w:tcPr>
+          <w:p>
+            <w:pPr>
+              <w:rPr>
+                <w:rFonts w:asciiTheme="minorHAnsi" w:hAnsiTheme="minorHAnsi"/>
+                <w:b w:val="0"/>
+                <w:color w:val="000000" w:themeColor="text1"/>
+                <w:sz w:val="26"/>
+                <w:szCs w:val="26"/>
+                <w:lang w:val="it-IT"/>
+              </w:rPr>
+            </w:pPr>
+            <w:proofErr w:type="spellStart"/>
+            <w:proofErr w:type="gramStart"/>
+            <w:r>
+              <w:rPr>
+                <w:rFonts w:asciiTheme="minorHAnsi" w:hAnsiTheme="minorHAnsi"/>
+                <w:b w:val="0"/>
+                <w:color w:val="000000" w:themeColor="text1"/>
+                <w:sz w:val="26"/>
+                <w:szCs w:val="26"/>
+                <w:lang w:val="it-IT"/>
+              </w:rPr>
+              <w:t>visualizzazioneAreaRiservata</w:t>
+            </w:r>
+            <w:proofErr w:type="spellEnd"/>
+            <w:proofErr w:type="gramEnd"/>
+          </w:p>
+        </w:tc>
+        <w:tc>
+          <w:tcPr>
+            <w:tcW w:w="2732" w:type="dxa"/>
+            <w:tcBorders>
+              <w:top w:val="single" w:sz="4" w:space="0" w:color="95B3D7" w:themeColor="accent1" w:themeTint="99"/>
+              <w:left w:val="single" w:sz="4" w:space="0" w:color="95B3D7" w:themeColor="accent1" w:themeTint="99"/>
+              <w:bottom w:val="single" w:sz="4" w:space="0" w:color="95B3D7" w:themeColor="accent1" w:themeTint="99"/>
+              <w:right w:val="single" w:sz="4" w:space="0" w:color="95B3D7" w:themeColor="accent1" w:themeTint="99"/>
+            </w:tcBorders>
+            <w:hideMark/>
+          </w:tcPr>
+          <w:p>
+            <w:pPr>
+              <w:cnfStyle w:val="000000100000" w:firstRow="0" w:lastRow="0" w:firstColumn="0" w:lastColumn="0" w:oddVBand="0" w:evenVBand="0" w:oddHBand="1" w:evenHBand="0" w:firstRowFirstColumn="0" w:firstRowLastColumn="0" w:lastRowFirstColumn="0" w:lastRowLastColumn="0"/>
+              <w:rPr>
+                <w:rFonts w:asciiTheme="minorHAnsi" w:hAnsiTheme="minorHAnsi"/>
+                <w:color w:val="000000" w:themeColor="text1"/>
+                <w:sz w:val="26"/>
+                <w:szCs w:val="26"/>
+                <w:lang w:val="it-IT"/>
+              </w:rPr>
+            </w:pPr>
+            <w:r>
+              <w:rPr>
+                <w:rFonts w:asciiTheme="minorHAnsi" w:hAnsiTheme="minorHAnsi"/>
+                <w:color w:val="000000" w:themeColor="text1"/>
+                <w:sz w:val="26"/>
+                <w:szCs w:val="26"/>
+                <w:lang w:val="it-IT"/>
+              </w:rPr>
+              <w:t>Questo metodo permette di visualizzare i dati personali dell’utente e gli ordini effettuati online.</w:t>
+            </w:r>
+          </w:p>
+        </w:tc>
+        <w:tc>
+          <w:tcPr>
+            <w:tcW w:w="2545" w:type="dxa"/>
+            <w:tcBorders>
+              <w:top w:val="single" w:sz="4" w:space="0" w:color="95B3D7" w:themeColor="accent1" w:themeTint="99"/>
+              <w:left w:val="single" w:sz="4" w:space="0" w:color="95B3D7" w:themeColor="accent1" w:themeTint="99"/>
+              <w:bottom w:val="single" w:sz="4" w:space="0" w:color="95B3D7" w:themeColor="accent1" w:themeTint="99"/>
+              <w:right w:val="single" w:sz="4" w:space="0" w:color="95B3D7" w:themeColor="accent1" w:themeTint="99"/>
+            </w:tcBorders>
+            <w:hideMark/>
+          </w:tcPr>
+          <w:p>
+            <w:pPr>
+              <w:cnfStyle w:val="000000100000" w:firstRow="0" w:lastRow="0" w:firstColumn="0" w:lastColumn="0" w:oddVBand="0" w:evenVBand="0" w:oddHBand="1" w:evenHBand="0" w:firstRowFirstColumn="0" w:firstRowLastColumn="0" w:lastRowFirstColumn="0" w:lastRowLastColumn="0"/>
+              <w:rPr>
+                <w:rFonts w:asciiTheme="minorHAnsi" w:hAnsiTheme="minorHAnsi"/>
+                <w:color w:val="000000" w:themeColor="text1"/>
+                <w:sz w:val="26"/>
+                <w:szCs w:val="26"/>
+                <w:lang w:val="it-IT"/>
+              </w:rPr>
+            </w:pPr>
+            <w:proofErr w:type="spellStart"/>
+            <w:r>
+              <w:rPr>
+                <w:rFonts w:asciiTheme="minorHAnsi" w:hAnsiTheme="minorHAnsi"/>
+                <w:color w:val="000000" w:themeColor="text1"/>
+                <w:sz w:val="26"/>
+                <w:szCs w:val="26"/>
+                <w:lang w:val="it-IT"/>
+              </w:rPr>
+              <w:t>AutenticazioneService</w:t>
+            </w:r>
+            <w:proofErr w:type="spellEnd"/>
+          </w:p>
+        </w:tc>
+        <w:tc>
+          <w:tcPr>
+            <w:tcW w:w="2661" w:type="dxa"/>
+            <w:tcBorders>
+              <w:top w:val="single" w:sz="4" w:space="0" w:color="95B3D7" w:themeColor="accent1" w:themeTint="99"/>
+              <w:left w:val="single" w:sz="4" w:space="0" w:color="95B3D7" w:themeColor="accent1" w:themeTint="99"/>
+              <w:bottom w:val="single" w:sz="4" w:space="0" w:color="95B3D7" w:themeColor="accent1" w:themeTint="99"/>
+              <w:right w:val="single" w:sz="4" w:space="0" w:color="95B3D7" w:themeColor="accent1" w:themeTint="99"/>
+            </w:tcBorders>
+          </w:tcPr>
+          <w:p>
+            <w:pPr>
+              <w:cnfStyle w:val="000000100000" w:firstRow="0" w:lastRow="0" w:firstColumn="0" w:lastColumn="0" w:oddVBand="0" w:evenVBand="0" w:oddHBand="1" w:evenHBand="0" w:firstRowFirstColumn="0" w:firstRowLastColumn="0" w:lastRowFirstColumn="0" w:lastRowLastColumn="0"/>
+              <w:rPr>
+                <w:rFonts w:asciiTheme="minorHAnsi" w:hAnsiTheme="minorHAnsi"/>
+                <w:color w:val="000000" w:themeColor="text1"/>
+                <w:sz w:val="26"/>
+                <w:szCs w:val="26"/>
+                <w:lang w:val="it-IT"/>
+              </w:rPr>
+            </w:pPr>
+            <w:r>
+              <w:rPr>
+                <w:rFonts w:asciiTheme="minorHAnsi" w:hAnsiTheme="minorHAnsi"/>
+                <w:color w:val="000000" w:themeColor="text1"/>
+                <w:sz w:val="26"/>
+                <w:szCs w:val="26"/>
+                <w:lang w:val="it-IT"/>
+              </w:rPr>
+              <w:t>Autenticazione</w:t>
+            </w:r>
+          </w:p>
+        </w:tc>
+      </w:tr>
+      <w:tr>
+        <w:tc>
+          <w:tcPr>
+            <w:cnfStyle w:val="001000000000" w:firstRow="0" w:lastRow="0" w:firstColumn="1" w:lastColumn="0" w:oddVBand="0" w:evenVBand="0" w:oddHBand="0" w:evenHBand="0" w:firstRowFirstColumn="0" w:firstRowLastColumn="0" w:lastRowFirstColumn="0" w:lastRowLastColumn="0"/>
+            <w:tcW w:w="3544" w:type="dxa"/>
+            <w:tcBorders>
+              <w:top w:val="single" w:sz="4" w:space="0" w:color="95B3D7" w:themeColor="accent1" w:themeTint="99"/>
+              <w:left w:val="single" w:sz="4" w:space="0" w:color="95B3D7" w:themeColor="accent1" w:themeTint="99"/>
+              <w:bottom w:val="single" w:sz="4" w:space="0" w:color="95B3D7" w:themeColor="accent1" w:themeTint="99"/>
+              <w:right w:val="single" w:sz="4" w:space="0" w:color="95B3D7" w:themeColor="accent1" w:themeTint="99"/>
+            </w:tcBorders>
+            <w:hideMark/>
+          </w:tcPr>
+          <w:p>
+            <w:pPr>
+              <w:rPr>
+                <w:rFonts w:asciiTheme="minorHAnsi" w:hAnsiTheme="minorHAnsi"/>
+                <w:b w:val="0"/>
+                <w:color w:val="000000" w:themeColor="text1"/>
+                <w:sz w:val="26"/>
+                <w:szCs w:val="26"/>
+                <w:lang w:val="it-IT"/>
+              </w:rPr>
+            </w:pPr>
+            <w:proofErr w:type="spellStart"/>
+            <w:proofErr w:type="gramStart"/>
+            <w:r>
+              <w:rPr>
+                <w:rFonts w:asciiTheme="minorHAnsi" w:hAnsiTheme="minorHAnsi"/>
+                <w:b w:val="0"/>
+                <w:color w:val="000000" w:themeColor="text1"/>
+                <w:sz w:val="26"/>
+                <w:szCs w:val="26"/>
+                <w:lang w:val="it-IT"/>
+              </w:rPr>
+              <w:t>reimpostaPassword</w:t>
+            </w:r>
+            <w:proofErr w:type="spellEnd"/>
+            <w:proofErr w:type="gramEnd"/>
+          </w:p>
+        </w:tc>
+        <w:tc>
+          <w:tcPr>
+            <w:tcW w:w="2732" w:type="dxa"/>
+            <w:tcBorders>
+              <w:top w:val="single" w:sz="4" w:space="0" w:color="95B3D7" w:themeColor="accent1" w:themeTint="99"/>
+              <w:left w:val="single" w:sz="4" w:space="0" w:color="95B3D7" w:themeColor="accent1" w:themeTint="99"/>
+              <w:bottom w:val="single" w:sz="4" w:space="0" w:color="95B3D7" w:themeColor="accent1" w:themeTint="99"/>
+              <w:right w:val="single" w:sz="4" w:space="0" w:color="95B3D7" w:themeColor="accent1" w:themeTint="99"/>
+            </w:tcBorders>
+            <w:hideMark/>
+          </w:tcPr>
+          <w:p>
+            <w:pPr>
+              <w:cnfStyle w:val="000000000000" w:firstRow="0" w:lastRow="0" w:firstColumn="0" w:lastColumn="0" w:oddVBand="0" w:evenVBand="0" w:oddHBand="0" w:evenHBand="0" w:firstRowFirstColumn="0" w:firstRowLastColumn="0" w:lastRowFirstColumn="0" w:lastRowLastColumn="0"/>
+              <w:rPr>
+                <w:rFonts w:asciiTheme="minorHAnsi" w:hAnsiTheme="minorHAnsi"/>
+                <w:color w:val="000000" w:themeColor="text1"/>
+                <w:sz w:val="26"/>
+                <w:szCs w:val="26"/>
+                <w:lang w:val="it-IT"/>
+              </w:rPr>
+            </w:pPr>
+            <w:r>
+              <w:rPr>
+                <w:rFonts w:asciiTheme="minorHAnsi" w:hAnsiTheme="minorHAnsi"/>
+                <w:color w:val="000000" w:themeColor="text1"/>
+                <w:sz w:val="26"/>
+                <w:szCs w:val="26"/>
+                <w:lang w:val="it-IT"/>
+              </w:rPr>
+              <w:t>Questo metodo effettua la reimpostazione della password di un cliente registrato al sistema. In questo modo viene impostata una nuova password.</w:t>
+            </w:r>
+          </w:p>
+        </w:tc>
+        <w:tc>
+          <w:tcPr>
+            <w:tcW w:w="2545" w:type="dxa"/>
+            <w:tcBorders>
+              <w:top w:val="single" w:sz="4" w:space="0" w:color="95B3D7" w:themeColor="accent1" w:themeTint="99"/>
+              <w:left w:val="single" w:sz="4" w:space="0" w:color="95B3D7" w:themeColor="accent1" w:themeTint="99"/>
+              <w:bottom w:val="single" w:sz="4" w:space="0" w:color="95B3D7" w:themeColor="accent1" w:themeTint="99"/>
+              <w:right w:val="single" w:sz="4" w:space="0" w:color="95B3D7" w:themeColor="accent1" w:themeTint="99"/>
+            </w:tcBorders>
+            <w:hideMark/>
+          </w:tcPr>
+          <w:p>
+            <w:pPr>
+              <w:cnfStyle w:val="000000000000" w:firstRow="0" w:lastRow="0" w:firstColumn="0" w:lastColumn="0" w:oddVBand="0" w:evenVBand="0" w:oddHBand="0" w:evenHBand="0" w:firstRowFirstColumn="0" w:firstRowLastColumn="0" w:lastRowFirstColumn="0" w:lastRowLastColumn="0"/>
+              <w:rPr>
+                <w:rFonts w:asciiTheme="minorHAnsi" w:hAnsiTheme="minorHAnsi"/>
+                <w:color w:val="000000" w:themeColor="text1"/>
+                <w:sz w:val="26"/>
+                <w:szCs w:val="26"/>
+                <w:lang w:val="it-IT"/>
+              </w:rPr>
+            </w:pPr>
+            <w:proofErr w:type="spellStart"/>
+            <w:r>
+              <w:rPr>
+                <w:rFonts w:asciiTheme="minorHAnsi" w:hAnsiTheme="minorHAnsi"/>
+                <w:color w:val="000000" w:themeColor="text1"/>
+                <w:sz w:val="26"/>
+                <w:szCs w:val="26"/>
+                <w:lang w:val="it-IT"/>
+              </w:rPr>
+              <w:t>AutenticazioneService</w:t>
+            </w:r>
+            <w:proofErr w:type="spellEnd"/>
+          </w:p>
+        </w:tc>
+        <w:tc>
+          <w:tcPr>
+            <w:tcW w:w="2661" w:type="dxa"/>
+            <w:tcBorders>
+              <w:top w:val="single" w:sz="4" w:space="0" w:color="95B3D7" w:themeColor="accent1" w:themeTint="99"/>
+              <w:left w:val="single" w:sz="4" w:space="0" w:color="95B3D7" w:themeColor="accent1" w:themeTint="99"/>
+              <w:bottom w:val="single" w:sz="4" w:space="0" w:color="95B3D7" w:themeColor="accent1" w:themeTint="99"/>
+              <w:right w:val="single" w:sz="4" w:space="0" w:color="95B3D7" w:themeColor="accent1" w:themeTint="99"/>
+            </w:tcBorders>
+          </w:tcPr>
+          <w:p>
+            <w:pPr>
+              <w:cnfStyle w:val="000000000000" w:firstRow="0" w:lastRow="0" w:firstColumn="0" w:lastColumn="0" w:oddVBand="0" w:evenVBand="0" w:oddHBand="0" w:evenHBand="0" w:firstRowFirstColumn="0" w:firstRowLastColumn="0" w:lastRowFirstColumn="0" w:lastRowLastColumn="0"/>
+              <w:rPr>
+                <w:rFonts w:asciiTheme="minorHAnsi" w:hAnsiTheme="minorHAnsi"/>
+                <w:color w:val="000000" w:themeColor="text1"/>
+                <w:sz w:val="26"/>
+                <w:szCs w:val="26"/>
+                <w:lang w:val="it-IT"/>
+              </w:rPr>
+            </w:pPr>
+            <w:r>
+              <w:rPr>
+                <w:rFonts w:asciiTheme="minorHAnsi" w:hAnsiTheme="minorHAnsi"/>
+                <w:color w:val="000000" w:themeColor="text1"/>
+                <w:sz w:val="26"/>
+                <w:szCs w:val="26"/>
+                <w:lang w:val="it-IT"/>
+              </w:rPr>
+              <w:t>Autenticazione</w:t>
+            </w:r>
+          </w:p>
+        </w:tc>
+      </w:tr>
+      <w:tr>
+        <w:trPr>
+          <w:cnfStyle w:val="000000100000" w:firstRow="0" w:lastRow="0" w:firstColumn="0" w:lastColumn="0" w:oddVBand="0" w:evenVBand="0" w:oddHBand="1" w:evenHBand="0" w:firstRowFirstColumn="0" w:firstRowLastColumn="0" w:lastRowFirstColumn="0" w:lastRowLastColumn="0"/>
+        </w:trPr>
+        <w:tc>
+          <w:tcPr>
+            <w:cnfStyle w:val="001000000000" w:firstRow="0" w:lastRow="0" w:firstColumn="1" w:lastColumn="0" w:oddVBand="0" w:evenVBand="0" w:oddHBand="0" w:evenHBand="0" w:firstRowFirstColumn="0" w:firstRowLastColumn="0" w:lastRowFirstColumn="0" w:lastRowLastColumn="0"/>
+            <w:tcW w:w="3544" w:type="dxa"/>
+            <w:tcBorders>
+              <w:top w:val="single" w:sz="4" w:space="0" w:color="95B3D7" w:themeColor="accent1" w:themeTint="99"/>
+              <w:left w:val="single" w:sz="4" w:space="0" w:color="95B3D7" w:themeColor="accent1" w:themeTint="99"/>
+              <w:bottom w:val="single" w:sz="4" w:space="0" w:color="95B3D7" w:themeColor="accent1" w:themeTint="99"/>
+              <w:right w:val="single" w:sz="4" w:space="0" w:color="95B3D7" w:themeColor="accent1" w:themeTint="99"/>
+            </w:tcBorders>
+            <w:hideMark/>
+          </w:tcPr>
+          <w:p>
+            <w:pPr>
+              <w:rPr>
+                <w:rFonts w:asciiTheme="minorHAnsi" w:hAnsiTheme="minorHAnsi"/>
+                <w:b w:val="0"/>
+                <w:color w:val="000000" w:themeColor="text1"/>
+                <w:sz w:val="26"/>
+                <w:szCs w:val="26"/>
+                <w:lang w:val="it-IT"/>
+              </w:rPr>
+            </w:pPr>
+            <w:proofErr w:type="spellStart"/>
+            <w:proofErr w:type="gramStart"/>
+            <w:r>
+              <w:rPr>
+                <w:rFonts w:asciiTheme="minorHAnsi" w:hAnsiTheme="minorHAnsi"/>
+                <w:b w:val="0"/>
+                <w:color w:val="000000" w:themeColor="text1"/>
+                <w:sz w:val="26"/>
+                <w:szCs w:val="26"/>
+                <w:lang w:val="it-IT"/>
+              </w:rPr>
+              <w:t>modificaDatiPersonali</w:t>
+            </w:r>
+            <w:proofErr w:type="spellEnd"/>
+            <w:proofErr w:type="gramEnd"/>
+          </w:p>
+        </w:tc>
+        <w:tc>
+          <w:tcPr>
+            <w:tcW w:w="2732" w:type="dxa"/>
+            <w:tcBorders>
+              <w:top w:val="single" w:sz="4" w:space="0" w:color="95B3D7" w:themeColor="accent1" w:themeTint="99"/>
+              <w:left w:val="single" w:sz="4" w:space="0" w:color="95B3D7" w:themeColor="accent1" w:themeTint="99"/>
+              <w:bottom w:val="single" w:sz="4" w:space="0" w:color="95B3D7" w:themeColor="accent1" w:themeTint="99"/>
+              <w:right w:val="single" w:sz="4" w:space="0" w:color="95B3D7" w:themeColor="accent1" w:themeTint="99"/>
+            </w:tcBorders>
+            <w:hideMark/>
+          </w:tcPr>
+          <w:p>
+            <w:pPr>
+              <w:cnfStyle w:val="000000100000" w:firstRow="0" w:lastRow="0" w:firstColumn="0" w:lastColumn="0" w:oddVBand="0" w:evenVBand="0" w:oddHBand="1" w:evenHBand="0" w:firstRowFirstColumn="0" w:firstRowLastColumn="0" w:lastRowFirstColumn="0" w:lastRowLastColumn="0"/>
+              <w:rPr>
+                <w:rFonts w:asciiTheme="minorHAnsi" w:hAnsiTheme="minorHAnsi"/>
+                <w:color w:val="000000" w:themeColor="text1"/>
+                <w:sz w:val="26"/>
+                <w:szCs w:val="26"/>
+                <w:lang w:val="it-IT"/>
+              </w:rPr>
+            </w:pPr>
+            <w:r>
+              <w:rPr>
+                <w:rFonts w:asciiTheme="minorHAnsi" w:hAnsiTheme="minorHAnsi"/>
+                <w:color w:val="000000" w:themeColor="text1"/>
+                <w:sz w:val="26"/>
+                <w:szCs w:val="26"/>
+                <w:lang w:val="it-IT"/>
+              </w:rPr>
+              <w:t>Si aggiorna il numero di telefono o l’email dell’utente.</w:t>
+            </w:r>
+          </w:p>
+        </w:tc>
+        <w:tc>
+          <w:tcPr>
+            <w:tcW w:w="2545" w:type="dxa"/>
+            <w:tcBorders>
+              <w:top w:val="single" w:sz="4" w:space="0" w:color="95B3D7" w:themeColor="accent1" w:themeTint="99"/>
+              <w:left w:val="single" w:sz="4" w:space="0" w:color="95B3D7" w:themeColor="accent1" w:themeTint="99"/>
+              <w:bottom w:val="single" w:sz="4" w:space="0" w:color="95B3D7" w:themeColor="accent1" w:themeTint="99"/>
+              <w:right w:val="single" w:sz="4" w:space="0" w:color="95B3D7" w:themeColor="accent1" w:themeTint="99"/>
+            </w:tcBorders>
+            <w:hideMark/>
+          </w:tcPr>
+          <w:p>
+            <w:pPr>
+              <w:cnfStyle w:val="000000100000" w:firstRow="0" w:lastRow="0" w:firstColumn="0" w:lastColumn="0" w:oddVBand="0" w:evenVBand="0" w:oddHBand="1" w:evenHBand="0" w:firstRowFirstColumn="0" w:firstRowLastColumn="0" w:lastRowFirstColumn="0" w:lastRowLastColumn="0"/>
+              <w:rPr>
+                <w:rFonts w:asciiTheme="minorHAnsi" w:hAnsiTheme="minorHAnsi"/>
+                <w:color w:val="000000" w:themeColor="text1"/>
+                <w:sz w:val="26"/>
+                <w:szCs w:val="26"/>
+                <w:lang w:val="it-IT"/>
+              </w:rPr>
+            </w:pPr>
+            <w:proofErr w:type="spellStart"/>
+            <w:r>
+              <w:rPr>
+                <w:rFonts w:asciiTheme="minorHAnsi" w:hAnsiTheme="minorHAnsi"/>
+                <w:color w:val="000000" w:themeColor="text1"/>
+                <w:sz w:val="26"/>
+                <w:szCs w:val="26"/>
+                <w:lang w:val="it-IT"/>
+              </w:rPr>
+              <w:t>AutenticazioneService</w:t>
+            </w:r>
+            <w:proofErr w:type="spellEnd"/>
+          </w:p>
+        </w:tc>
+        <w:tc>
+          <w:tcPr>
+            <w:tcW w:w="2661" w:type="dxa"/>
+            <w:tcBorders>
+              <w:top w:val="single" w:sz="4" w:space="0" w:color="95B3D7" w:themeColor="accent1" w:themeTint="99"/>
+              <w:left w:val="single" w:sz="4" w:space="0" w:color="95B3D7" w:themeColor="accent1" w:themeTint="99"/>
+              <w:bottom w:val="single" w:sz="4" w:space="0" w:color="95B3D7" w:themeColor="accent1" w:themeTint="99"/>
+              <w:right w:val="single" w:sz="4" w:space="0" w:color="95B3D7" w:themeColor="accent1" w:themeTint="99"/>
+            </w:tcBorders>
+          </w:tcPr>
+          <w:p>
+            <w:pPr>
+              <w:cnfStyle w:val="000000100000" w:firstRow="0" w:lastRow="0" w:firstColumn="0" w:lastColumn="0" w:oddVBand="0" w:evenVBand="0" w:oddHBand="1" w:evenHBand="0" w:firstRowFirstColumn="0" w:firstRowLastColumn="0" w:lastRowFirstColumn="0" w:lastRowLastColumn="0"/>
+              <w:rPr>
+                <w:rFonts w:asciiTheme="minorHAnsi" w:hAnsiTheme="minorHAnsi"/>
+                <w:color w:val="000000" w:themeColor="text1"/>
+                <w:sz w:val="26"/>
+                <w:szCs w:val="26"/>
+                <w:lang w:val="it-IT"/>
+              </w:rPr>
+            </w:pPr>
+            <w:r>
+              <w:rPr>
+                <w:rFonts w:asciiTheme="minorHAnsi" w:hAnsiTheme="minorHAnsi"/>
+                <w:color w:val="000000" w:themeColor="text1"/>
+                <w:sz w:val="26"/>
+                <w:szCs w:val="26"/>
+                <w:lang w:val="it-IT"/>
+              </w:rPr>
+              <w:t>Autenticazione</w:t>
+            </w:r>
+          </w:p>
+        </w:tc>
+      </w:tr>
+      <w:tr>
+        <w:tc>
+          <w:tcPr>
+            <w:cnfStyle w:val="001000000000" w:firstRow="0" w:lastRow="0" w:firstColumn="1" w:lastColumn="0" w:oddVBand="0" w:evenVBand="0" w:oddHBand="0" w:evenHBand="0" w:firstRowFirstColumn="0" w:firstRowLastColumn="0" w:lastRowFirstColumn="0" w:lastRowLastColumn="0"/>
+            <w:tcW w:w="3544" w:type="dxa"/>
+            <w:tcBorders>
+              <w:top w:val="single" w:sz="4" w:space="0" w:color="95B3D7" w:themeColor="accent1" w:themeTint="99"/>
+              <w:left w:val="single" w:sz="4" w:space="0" w:color="95B3D7" w:themeColor="accent1" w:themeTint="99"/>
+              <w:bottom w:val="single" w:sz="4" w:space="0" w:color="95B3D7" w:themeColor="accent1" w:themeTint="99"/>
+              <w:right w:val="single" w:sz="4" w:space="0" w:color="95B3D7" w:themeColor="accent1" w:themeTint="99"/>
+            </w:tcBorders>
+          </w:tcPr>
+          <w:p>
+            <w:pPr>
+              <w:rPr>
+                <w:rFonts w:asciiTheme="minorHAnsi" w:hAnsiTheme="minorHAnsi"/>
+                <w:b w:val="0"/>
+                <w:color w:val="000000" w:themeColor="text1"/>
+                <w:sz w:val="26"/>
+                <w:szCs w:val="26"/>
+                <w:lang w:val="it-IT"/>
+              </w:rPr>
+            </w:pPr>
+            <w:proofErr w:type="spellStart"/>
+            <w:proofErr w:type="gramStart"/>
+            <w:r>
+              <w:rPr>
+                <w:rFonts w:asciiTheme="minorHAnsi" w:hAnsiTheme="minorHAnsi"/>
+                <w:b w:val="0"/>
+                <w:color w:val="000000" w:themeColor="text1"/>
+                <w:sz w:val="26"/>
+                <w:szCs w:val="26"/>
+                <w:lang w:val="it-IT"/>
+              </w:rPr>
+              <w:t>aggiuntaIndirizzo</w:t>
+            </w:r>
+            <w:proofErr w:type="spellEnd"/>
+            <w:proofErr w:type="gramEnd"/>
+          </w:p>
+        </w:tc>
+        <w:tc>
+          <w:tcPr>
+            <w:tcW w:w="2732" w:type="dxa"/>
+            <w:tcBorders>
+              <w:top w:val="single" w:sz="4" w:space="0" w:color="95B3D7" w:themeColor="accent1" w:themeTint="99"/>
+              <w:left w:val="single" w:sz="4" w:space="0" w:color="95B3D7" w:themeColor="accent1" w:themeTint="99"/>
+              <w:bottom w:val="single" w:sz="4" w:space="0" w:color="95B3D7" w:themeColor="accent1" w:themeTint="99"/>
+              <w:right w:val="single" w:sz="4" w:space="0" w:color="95B3D7" w:themeColor="accent1" w:themeTint="99"/>
+            </w:tcBorders>
+          </w:tcPr>
+          <w:p>
+            <w:pPr>
+              <w:cnfStyle w:val="000000000000" w:firstRow="0" w:lastRow="0" w:firstColumn="0" w:lastColumn="0" w:oddVBand="0" w:evenVBand="0" w:oddHBand="0" w:evenHBand="0" w:firstRowFirstColumn="0" w:firstRowLastColumn="0" w:lastRowFirstColumn="0" w:lastRowLastColumn="0"/>
+              <w:rPr>
+                <w:rFonts w:asciiTheme="minorHAnsi" w:hAnsiTheme="minorHAnsi"/>
+                <w:color w:val="000000" w:themeColor="text1"/>
+                <w:sz w:val="26"/>
+                <w:szCs w:val="26"/>
+                <w:lang w:val="it-IT"/>
+              </w:rPr>
+            </w:pPr>
+            <w:r>
+              <w:rPr>
+                <w:rFonts w:asciiTheme="minorHAnsi" w:hAnsiTheme="minorHAnsi"/>
+                <w:color w:val="000000" w:themeColor="text1"/>
+                <w:sz w:val="26"/>
+                <w:szCs w:val="26"/>
+                <w:lang w:val="it-IT"/>
+              </w:rPr>
+              <w:t xml:space="preserve">Si aggiunge un nuovo indirizzo di spedizione alla </w:t>
+            </w:r>
+            <w:r>
+              <w:rPr>
+                <w:rFonts w:asciiTheme="minorHAnsi" w:hAnsiTheme="minorHAnsi"/>
+                <w:color w:val="000000" w:themeColor="text1"/>
+                <w:sz w:val="26"/>
+                <w:szCs w:val="26"/>
+                <w:lang w:val="it-IT"/>
+              </w:rPr>
+              <w:lastRenderedPageBreak/>
+              <w:t>rubrica indirizzi dell’utente.</w:t>
+            </w:r>
+          </w:p>
+        </w:tc>
+        <w:tc>
+          <w:tcPr>
+            <w:tcW w:w="2545" w:type="dxa"/>
+            <w:tcBorders>
+              <w:top w:val="single" w:sz="4" w:space="0" w:color="95B3D7" w:themeColor="accent1" w:themeTint="99"/>
+              <w:left w:val="single" w:sz="4" w:space="0" w:color="95B3D7" w:themeColor="accent1" w:themeTint="99"/>
+              <w:bottom w:val="single" w:sz="4" w:space="0" w:color="95B3D7" w:themeColor="accent1" w:themeTint="99"/>
+              <w:right w:val="single" w:sz="4" w:space="0" w:color="95B3D7" w:themeColor="accent1" w:themeTint="99"/>
+            </w:tcBorders>
+          </w:tcPr>
+          <w:p>
+            <w:pPr>
+              <w:cnfStyle w:val="000000000000" w:firstRow="0" w:lastRow="0" w:firstColumn="0" w:lastColumn="0" w:oddVBand="0" w:evenVBand="0" w:oddHBand="0" w:evenHBand="0" w:firstRowFirstColumn="0" w:firstRowLastColumn="0" w:lastRowFirstColumn="0" w:lastRowLastColumn="0"/>
+              <w:rPr>
+                <w:rFonts w:asciiTheme="minorHAnsi" w:hAnsiTheme="minorHAnsi"/>
+                <w:color w:val="000000" w:themeColor="text1"/>
+                <w:sz w:val="26"/>
+                <w:szCs w:val="26"/>
+                <w:lang w:val="it-IT"/>
+              </w:rPr>
+            </w:pPr>
+            <w:proofErr w:type="spellStart"/>
+            <w:r>
+              <w:rPr>
+                <w:rFonts w:asciiTheme="minorHAnsi" w:hAnsiTheme="minorHAnsi"/>
+                <w:color w:val="000000" w:themeColor="text1"/>
+                <w:sz w:val="26"/>
+                <w:szCs w:val="26"/>
+                <w:lang w:val="it-IT"/>
+              </w:rPr>
+              <w:lastRenderedPageBreak/>
+              <w:t>AutenticazioneService</w:t>
+            </w:r>
+            <w:proofErr w:type="spellEnd"/>
+          </w:p>
+        </w:tc>
+        <w:tc>
+          <w:tcPr>
+            <w:tcW w:w="2661" w:type="dxa"/>
+            <w:tcBorders>
+              <w:top w:val="single" w:sz="4" w:space="0" w:color="95B3D7" w:themeColor="accent1" w:themeTint="99"/>
+              <w:left w:val="single" w:sz="4" w:space="0" w:color="95B3D7" w:themeColor="accent1" w:themeTint="99"/>
+              <w:bottom w:val="single" w:sz="4" w:space="0" w:color="95B3D7" w:themeColor="accent1" w:themeTint="99"/>
+              <w:right w:val="single" w:sz="4" w:space="0" w:color="95B3D7" w:themeColor="accent1" w:themeTint="99"/>
+            </w:tcBorders>
+          </w:tcPr>
+          <w:p>
+            <w:pPr>
+              <w:cnfStyle w:val="000000000000" w:firstRow="0" w:lastRow="0" w:firstColumn="0" w:lastColumn="0" w:oddVBand="0" w:evenVBand="0" w:oddHBand="0" w:evenHBand="0" w:firstRowFirstColumn="0" w:firstRowLastColumn="0" w:lastRowFirstColumn="0" w:lastRowLastColumn="0"/>
+              <w:rPr>
+                <w:rFonts w:asciiTheme="minorHAnsi" w:hAnsiTheme="minorHAnsi"/>
+                <w:color w:val="000000" w:themeColor="text1"/>
+                <w:sz w:val="26"/>
+                <w:szCs w:val="26"/>
+                <w:lang w:val="it-IT"/>
+              </w:rPr>
+            </w:pPr>
+            <w:r>
+              <w:rPr>
+                <w:rFonts w:asciiTheme="minorHAnsi" w:hAnsiTheme="minorHAnsi"/>
+                <w:color w:val="000000" w:themeColor="text1"/>
+                <w:sz w:val="26"/>
+                <w:szCs w:val="26"/>
+                <w:lang w:val="it-IT"/>
+              </w:rPr>
+              <w:t>Autenticazione</w:t>
+            </w:r>
+          </w:p>
+        </w:tc>
+      </w:tr>
+      <w:tr>
+        <w:trPr>
+          <w:cnfStyle w:val="000000100000" w:firstRow="0" w:lastRow="0" w:firstColumn="0" w:lastColumn="0" w:oddVBand="0" w:evenVBand="0" w:oddHBand="1" w:evenHBand="0" w:firstRowFirstColumn="0" w:firstRowLastColumn="0" w:lastRowFirstColumn="0" w:lastRowLastColumn="0"/>
+        </w:trPr>
+        <w:tc>
+          <w:tcPr>
+            <w:cnfStyle w:val="001000000000" w:firstRow="0" w:lastRow="0" w:firstColumn="1" w:lastColumn="0" w:oddVBand="0" w:evenVBand="0" w:oddHBand="0" w:evenHBand="0" w:firstRowFirstColumn="0" w:firstRowLastColumn="0" w:lastRowFirstColumn="0" w:lastRowLastColumn="0"/>
+            <w:tcW w:w="3544" w:type="dxa"/>
+            <w:tcBorders>
+              <w:top w:val="single" w:sz="4" w:space="0" w:color="95B3D7" w:themeColor="accent1" w:themeTint="99"/>
+              <w:left w:val="single" w:sz="4" w:space="0" w:color="95B3D7" w:themeColor="accent1" w:themeTint="99"/>
+              <w:bottom w:val="single" w:sz="4" w:space="0" w:color="95B3D7" w:themeColor="accent1" w:themeTint="99"/>
+              <w:right w:val="single" w:sz="4" w:space="0" w:color="95B3D7" w:themeColor="accent1" w:themeTint="99"/>
+            </w:tcBorders>
+          </w:tcPr>
+          <w:p>
+            <w:pPr>
+              <w:rPr>
+                <w:rFonts w:asciiTheme="minorHAnsi" w:hAnsiTheme="minorHAnsi"/>
+                <w:b w:val="0"/>
+                <w:color w:val="000000" w:themeColor="text1"/>
+                <w:sz w:val="26"/>
+                <w:szCs w:val="26"/>
+                <w:lang w:val="it-IT"/>
+              </w:rPr>
+            </w:pPr>
+            <w:proofErr w:type="spellStart"/>
+            <w:proofErr w:type="gramStart"/>
+            <w:r>
+              <w:rPr>
+                <w:rFonts w:asciiTheme="minorHAnsi" w:hAnsiTheme="minorHAnsi"/>
+                <w:b w:val="0"/>
+                <w:color w:val="000000" w:themeColor="text1"/>
+                <w:sz w:val="26"/>
+                <w:szCs w:val="26"/>
+                <w:lang w:val="it-IT"/>
+              </w:rPr>
+              <w:t>rimozioneIndirizzo</w:t>
+            </w:r>
+            <w:proofErr w:type="spellEnd"/>
+            <w:proofErr w:type="gramEnd"/>
+          </w:p>
+        </w:tc>
+        <w:tc>
+          <w:tcPr>
+            <w:tcW w:w="2732" w:type="dxa"/>
+            <w:tcBorders>
+              <w:top w:val="single" w:sz="4" w:space="0" w:color="95B3D7" w:themeColor="accent1" w:themeTint="99"/>
+              <w:left w:val="single" w:sz="4" w:space="0" w:color="95B3D7" w:themeColor="accent1" w:themeTint="99"/>
+              <w:bottom w:val="single" w:sz="4" w:space="0" w:color="95B3D7" w:themeColor="accent1" w:themeTint="99"/>
+              <w:right w:val="single" w:sz="4" w:space="0" w:color="95B3D7" w:themeColor="accent1" w:themeTint="99"/>
+            </w:tcBorders>
+          </w:tcPr>
+          <w:p>
+            <w:pPr>
+              <w:cnfStyle w:val="000000100000" w:firstRow="0" w:lastRow="0" w:firstColumn="0" w:lastColumn="0" w:oddVBand="0" w:evenVBand="0" w:oddHBand="1" w:evenHBand="0" w:firstRowFirstColumn="0" w:firstRowLastColumn="0" w:lastRowFirstColumn="0" w:lastRowLastColumn="0"/>
+              <w:rPr>
+                <w:rFonts w:asciiTheme="minorHAnsi" w:hAnsiTheme="minorHAnsi"/>
+                <w:color w:val="000000" w:themeColor="text1"/>
+                <w:sz w:val="26"/>
+                <w:szCs w:val="26"/>
+                <w:lang w:val="it-IT"/>
+              </w:rPr>
+            </w:pPr>
+            <w:r>
+              <w:rPr>
+                <w:rFonts w:asciiTheme="minorHAnsi" w:hAnsiTheme="minorHAnsi"/>
+                <w:color w:val="000000" w:themeColor="text1"/>
+                <w:sz w:val="26"/>
+                <w:szCs w:val="26"/>
+                <w:lang w:val="it-IT"/>
+              </w:rPr>
+              <w:t>Il metodo rimuove un indirizzo di spedizione, presente nella rubrica indirizzi, selezionato dall’utente</w:t>
+            </w:r>
+          </w:p>
+        </w:tc>
+        <w:tc>
+          <w:tcPr>
+            <w:tcW w:w="2545" w:type="dxa"/>
+            <w:tcBorders>
+              <w:top w:val="single" w:sz="4" w:space="0" w:color="95B3D7" w:themeColor="accent1" w:themeTint="99"/>
+              <w:left w:val="single" w:sz="4" w:space="0" w:color="95B3D7" w:themeColor="accent1" w:themeTint="99"/>
+              <w:bottom w:val="single" w:sz="4" w:space="0" w:color="95B3D7" w:themeColor="accent1" w:themeTint="99"/>
+              <w:right w:val="single" w:sz="4" w:space="0" w:color="95B3D7" w:themeColor="accent1" w:themeTint="99"/>
+            </w:tcBorders>
+          </w:tcPr>
+          <w:p>
+            <w:pPr>
+              <w:cnfStyle w:val="000000100000" w:firstRow="0" w:lastRow="0" w:firstColumn="0" w:lastColumn="0" w:oddVBand="0" w:evenVBand="0" w:oddHBand="1" w:evenHBand="0" w:firstRowFirstColumn="0" w:firstRowLastColumn="0" w:lastRowFirstColumn="0" w:lastRowLastColumn="0"/>
+              <w:rPr>
+                <w:rFonts w:asciiTheme="minorHAnsi" w:hAnsiTheme="minorHAnsi"/>
+                <w:color w:val="000000" w:themeColor="text1"/>
+                <w:sz w:val="26"/>
+                <w:szCs w:val="26"/>
+                <w:lang w:val="it-IT"/>
+              </w:rPr>
+            </w:pPr>
+            <w:proofErr w:type="spellStart"/>
+            <w:r>
+              <w:rPr>
+                <w:rFonts w:asciiTheme="minorHAnsi" w:hAnsiTheme="minorHAnsi"/>
+                <w:color w:val="000000" w:themeColor="text1"/>
+                <w:sz w:val="26"/>
+                <w:szCs w:val="26"/>
+                <w:lang w:val="it-IT"/>
+              </w:rPr>
+              <w:t>AutenticazioneService</w:t>
+            </w:r>
+            <w:proofErr w:type="spellEnd"/>
+          </w:p>
+        </w:tc>
+        <w:tc>
+          <w:tcPr>
+            <w:tcW w:w="2661" w:type="dxa"/>
+            <w:tcBorders>
+              <w:top w:val="single" w:sz="4" w:space="0" w:color="95B3D7" w:themeColor="accent1" w:themeTint="99"/>
+              <w:left w:val="single" w:sz="4" w:space="0" w:color="95B3D7" w:themeColor="accent1" w:themeTint="99"/>
+              <w:bottom w:val="single" w:sz="4" w:space="0" w:color="95B3D7" w:themeColor="accent1" w:themeTint="99"/>
+              <w:right w:val="single" w:sz="4" w:space="0" w:color="95B3D7" w:themeColor="accent1" w:themeTint="99"/>
+            </w:tcBorders>
+          </w:tcPr>
+          <w:p>
+            <w:pPr>
+              <w:cnfStyle w:val="000000100000" w:firstRow="0" w:lastRow="0" w:firstColumn="0" w:lastColumn="0" w:oddVBand="0" w:evenVBand="0" w:oddHBand="1" w:evenHBand="0" w:firstRowFirstColumn="0" w:firstRowLastColumn="0" w:lastRowFirstColumn="0" w:lastRowLastColumn="0"/>
+              <w:rPr>
+                <w:rFonts w:asciiTheme="minorHAnsi" w:hAnsiTheme="minorHAnsi"/>
+                <w:color w:val="000000" w:themeColor="text1"/>
+                <w:sz w:val="26"/>
+                <w:szCs w:val="26"/>
+                <w:lang w:val="it-IT"/>
+              </w:rPr>
+            </w:pPr>
+            <w:r>
+              <w:rPr>
+                <w:rFonts w:asciiTheme="minorHAnsi" w:hAnsiTheme="minorHAnsi"/>
+                <w:color w:val="000000" w:themeColor="text1"/>
+                <w:sz w:val="26"/>
+                <w:szCs w:val="26"/>
+                <w:lang w:val="it-IT"/>
+              </w:rPr>
+              <w:t>Autenticazione</w:t>
+            </w:r>
+          </w:p>
+        </w:tc>
+      </w:tr>
+      <w:tr>
+        <w:tc>
+          <w:tcPr>
+            <w:cnfStyle w:val="001000000000" w:firstRow="0" w:lastRow="0" w:firstColumn="1" w:lastColumn="0" w:oddVBand="0" w:evenVBand="0" w:oddHBand="0" w:evenHBand="0" w:firstRowFirstColumn="0" w:firstRowLastColumn="0" w:lastRowFirstColumn="0" w:lastRowLastColumn="0"/>
+            <w:tcW w:w="3544" w:type="dxa"/>
+            <w:tcBorders>
+              <w:top w:val="single" w:sz="4" w:space="0" w:color="95B3D7" w:themeColor="accent1" w:themeTint="99"/>
+              <w:left w:val="single" w:sz="4" w:space="0" w:color="95B3D7" w:themeColor="accent1" w:themeTint="99"/>
+              <w:bottom w:val="single" w:sz="4" w:space="0" w:color="95B3D7" w:themeColor="accent1" w:themeTint="99"/>
+              <w:right w:val="single" w:sz="4" w:space="0" w:color="95B3D7" w:themeColor="accent1" w:themeTint="99"/>
+            </w:tcBorders>
+          </w:tcPr>
+          <w:p>
+            <w:pPr>
+              <w:rPr>
+                <w:rFonts w:asciiTheme="minorHAnsi" w:hAnsiTheme="minorHAnsi"/>
+                <w:b w:val="0"/>
+                <w:color w:val="000000" w:themeColor="text1"/>
+                <w:sz w:val="26"/>
+                <w:szCs w:val="26"/>
+                <w:lang w:val="it-IT"/>
+              </w:rPr>
+            </w:pPr>
+            <w:proofErr w:type="spellStart"/>
+            <w:proofErr w:type="gramStart"/>
+            <w:r>
+              <w:rPr>
+                <w:rFonts w:asciiTheme="minorHAnsi" w:hAnsiTheme="minorHAnsi"/>
+                <w:b w:val="0"/>
+                <w:color w:val="000000" w:themeColor="text1"/>
+                <w:sz w:val="26"/>
+                <w:szCs w:val="26"/>
+                <w:lang w:val="it-IT"/>
+              </w:rPr>
+              <w:t>aggiornamentoIndirizzo</w:t>
+            </w:r>
+            <w:proofErr w:type="spellEnd"/>
+            <w:proofErr w:type="gramEnd"/>
+          </w:p>
+        </w:tc>
+        <w:tc>
+          <w:tcPr>
+            <w:tcW w:w="2732" w:type="dxa"/>
+            <w:tcBorders>
+              <w:top w:val="single" w:sz="4" w:space="0" w:color="95B3D7" w:themeColor="accent1" w:themeTint="99"/>
+              <w:left w:val="single" w:sz="4" w:space="0" w:color="95B3D7" w:themeColor="accent1" w:themeTint="99"/>
+              <w:bottom w:val="single" w:sz="4" w:space="0" w:color="95B3D7" w:themeColor="accent1" w:themeTint="99"/>
+              <w:right w:val="single" w:sz="4" w:space="0" w:color="95B3D7" w:themeColor="accent1" w:themeTint="99"/>
+            </w:tcBorders>
+          </w:tcPr>
+          <w:p>
+            <w:pPr>
+              <w:cnfStyle w:val="000000000000" w:firstRow="0" w:lastRow="0" w:firstColumn="0" w:lastColumn="0" w:oddVBand="0" w:evenVBand="0" w:oddHBand="0" w:evenHBand="0" w:firstRowFirstColumn="0" w:firstRowLastColumn="0" w:lastRowFirstColumn="0" w:lastRowLastColumn="0"/>
+              <w:rPr>
+                <w:rFonts w:asciiTheme="minorHAnsi" w:hAnsiTheme="minorHAnsi"/>
+                <w:color w:val="000000" w:themeColor="text1"/>
+                <w:sz w:val="26"/>
+                <w:szCs w:val="26"/>
+                <w:lang w:val="it-IT"/>
+              </w:rPr>
+            </w:pPr>
+            <w:r>
+              <w:rPr>
+                <w:rFonts w:asciiTheme="minorHAnsi" w:hAnsiTheme="minorHAnsi"/>
+                <w:color w:val="000000" w:themeColor="text1"/>
+                <w:sz w:val="26"/>
+                <w:szCs w:val="26"/>
+                <w:lang w:val="it-IT"/>
+              </w:rPr>
+              <w:t>Il metodo aggiorna un indirizzo esistente nella rubrica degli indirizzi dell’utente.</w:t>
+            </w:r>
+          </w:p>
+        </w:tc>
+        <w:tc>
+          <w:tcPr>
+            <w:tcW w:w="2545" w:type="dxa"/>
+            <w:tcBorders>
+              <w:top w:val="single" w:sz="4" w:space="0" w:color="95B3D7" w:themeColor="accent1" w:themeTint="99"/>
+              <w:left w:val="single" w:sz="4" w:space="0" w:color="95B3D7" w:themeColor="accent1" w:themeTint="99"/>
+              <w:bottom w:val="single" w:sz="4" w:space="0" w:color="95B3D7" w:themeColor="accent1" w:themeTint="99"/>
+              <w:right w:val="single" w:sz="4" w:space="0" w:color="95B3D7" w:themeColor="accent1" w:themeTint="99"/>
+            </w:tcBorders>
+          </w:tcPr>
+          <w:p>
+            <w:pPr>
+              <w:cnfStyle w:val="000000000000" w:firstRow="0" w:lastRow="0" w:firstColumn="0" w:lastColumn="0" w:oddVBand="0" w:evenVBand="0" w:oddHBand="0" w:evenHBand="0" w:firstRowFirstColumn="0" w:firstRowLastColumn="0" w:lastRowFirstColumn="0" w:lastRowLastColumn="0"/>
+              <w:rPr>
+                <w:rFonts w:asciiTheme="minorHAnsi" w:hAnsiTheme="minorHAnsi"/>
+                <w:color w:val="000000" w:themeColor="text1"/>
+                <w:sz w:val="26"/>
+                <w:szCs w:val="26"/>
+                <w:lang w:val="it-IT"/>
+              </w:rPr>
+            </w:pPr>
+            <w:proofErr w:type="spellStart"/>
+            <w:r>
+              <w:rPr>
+                <w:rFonts w:asciiTheme="minorHAnsi" w:hAnsiTheme="minorHAnsi"/>
+                <w:color w:val="000000" w:themeColor="text1"/>
+                <w:sz w:val="26"/>
+                <w:szCs w:val="26"/>
+                <w:lang w:val="it-IT"/>
+              </w:rPr>
+              <w:t>AutenticazioneService</w:t>
+            </w:r>
+            <w:proofErr w:type="spellEnd"/>
+          </w:p>
+        </w:tc>
+        <w:tc>
+          <w:tcPr>
+            <w:tcW w:w="2661" w:type="dxa"/>
+            <w:tcBorders>
+              <w:top w:val="single" w:sz="4" w:space="0" w:color="95B3D7" w:themeColor="accent1" w:themeTint="99"/>
+              <w:left w:val="single" w:sz="4" w:space="0" w:color="95B3D7" w:themeColor="accent1" w:themeTint="99"/>
+              <w:bottom w:val="single" w:sz="4" w:space="0" w:color="95B3D7" w:themeColor="accent1" w:themeTint="99"/>
+              <w:right w:val="single" w:sz="4" w:space="0" w:color="95B3D7" w:themeColor="accent1" w:themeTint="99"/>
+            </w:tcBorders>
+          </w:tcPr>
+          <w:p>
+            <w:pPr>
+              <w:cnfStyle w:val="000000000000" w:firstRow="0" w:lastRow="0" w:firstColumn="0" w:lastColumn="0" w:oddVBand="0" w:evenVBand="0" w:oddHBand="0" w:evenHBand="0" w:firstRowFirstColumn="0" w:firstRowLastColumn="0" w:lastRowFirstColumn="0" w:lastRowLastColumn="0"/>
+              <w:rPr>
+                <w:rFonts w:asciiTheme="minorHAnsi" w:hAnsiTheme="minorHAnsi"/>
+                <w:color w:val="000000" w:themeColor="text1"/>
+                <w:sz w:val="26"/>
+                <w:szCs w:val="26"/>
+                <w:lang w:val="it-IT"/>
+              </w:rPr>
+            </w:pPr>
+            <w:r>
+              <w:rPr>
+                <w:rFonts w:asciiTheme="minorHAnsi" w:hAnsiTheme="minorHAnsi"/>
+                <w:color w:val="000000" w:themeColor="text1"/>
+                <w:sz w:val="26"/>
+                <w:szCs w:val="26"/>
+                <w:lang w:val="it-IT"/>
+              </w:rPr>
+              <w:t>Autenticazione</w:t>
+            </w:r>
+          </w:p>
+        </w:tc>
+      </w:tr>
+      <w:tr>
+        <w:trPr>
+          <w:cnfStyle w:val="000000100000" w:firstRow="0" w:lastRow="0" w:firstColumn="0" w:lastColumn="0" w:oddVBand="0" w:evenVBand="0" w:oddHBand="1" w:evenHBand="0" w:firstRowFirstColumn="0" w:firstRowLastColumn="0" w:lastRowFirstColumn="0" w:lastRowLastColumn="0"/>
+        </w:trPr>
+        <w:tc>
+          <w:tcPr>
+            <w:cnfStyle w:val="001000000000" w:firstRow="0" w:lastRow="0" w:firstColumn="1" w:lastColumn="0" w:oddVBand="0" w:evenVBand="0" w:oddHBand="0" w:evenHBand="0" w:firstRowFirstColumn="0" w:firstRowLastColumn="0" w:lastRowFirstColumn="0" w:lastRowLastColumn="0"/>
+            <w:tcW w:w="3544" w:type="dxa"/>
+            <w:tcBorders>
+              <w:top w:val="single" w:sz="4" w:space="0" w:color="95B3D7" w:themeColor="accent1" w:themeTint="99"/>
+              <w:left w:val="single" w:sz="4" w:space="0" w:color="95B3D7" w:themeColor="accent1" w:themeTint="99"/>
+              <w:bottom w:val="single" w:sz="4" w:space="0" w:color="95B3D7" w:themeColor="accent1" w:themeTint="99"/>
+              <w:right w:val="single" w:sz="4" w:space="0" w:color="95B3D7" w:themeColor="accent1" w:themeTint="99"/>
+            </w:tcBorders>
+          </w:tcPr>
+          <w:p>
+            <w:pPr>
+              <w:rPr>
+                <w:rFonts w:asciiTheme="minorHAnsi" w:hAnsiTheme="minorHAnsi"/>
+                <w:b w:val="0"/>
+                <w:color w:val="000000" w:themeColor="text1"/>
+                <w:sz w:val="26"/>
+                <w:szCs w:val="26"/>
+                <w:lang w:val="it-IT"/>
+              </w:rPr>
+            </w:pPr>
+            <w:proofErr w:type="spellStart"/>
+            <w:proofErr w:type="gramStart"/>
+            <w:r>
+              <w:rPr>
+                <w:rFonts w:asciiTheme="minorHAnsi" w:hAnsiTheme="minorHAnsi"/>
+                <w:b w:val="0"/>
+                <w:color w:val="000000" w:themeColor="text1"/>
+                <w:sz w:val="26"/>
+                <w:szCs w:val="26"/>
+                <w:lang w:val="it-IT"/>
+              </w:rPr>
+              <w:t>visualizzaCarrello</w:t>
+            </w:r>
+            <w:proofErr w:type="spellEnd"/>
+            <w:proofErr w:type="gramEnd"/>
+          </w:p>
+        </w:tc>
+        <w:tc>
+          <w:tcPr>
+            <w:tcW w:w="2732" w:type="dxa"/>
+            <w:tcBorders>
+              <w:top w:val="single" w:sz="4" w:space="0" w:color="95B3D7" w:themeColor="accent1" w:themeTint="99"/>
+              <w:left w:val="single" w:sz="4" w:space="0" w:color="95B3D7" w:themeColor="accent1" w:themeTint="99"/>
+              <w:bottom w:val="single" w:sz="4" w:space="0" w:color="95B3D7" w:themeColor="accent1" w:themeTint="99"/>
+              <w:right w:val="single" w:sz="4" w:space="0" w:color="95B3D7" w:themeColor="accent1" w:themeTint="99"/>
+            </w:tcBorders>
+          </w:tcPr>
+          <w:p>
+            <w:pPr>
+              <w:cnfStyle w:val="000000100000" w:firstRow="0" w:lastRow="0" w:firstColumn="0" w:lastColumn="0" w:oddVBand="0" w:evenVBand="0" w:oddHBand="1" w:evenHBand="0" w:firstRowFirstColumn="0" w:firstRowLastColumn="0" w:lastRowFirstColumn="0" w:lastRowLastColumn="0"/>
+              <w:rPr>
+                <w:rFonts w:asciiTheme="minorHAnsi" w:hAnsiTheme="minorHAnsi"/>
+                <w:color w:val="000000" w:themeColor="text1"/>
+                <w:sz w:val="26"/>
+                <w:szCs w:val="26"/>
+                <w:lang w:val="it-IT"/>
+              </w:rPr>
+            </w:pPr>
+            <w:r>
+              <w:rPr>
+                <w:rFonts w:asciiTheme="minorHAnsi" w:hAnsiTheme="minorHAnsi"/>
+                <w:color w:val="000000" w:themeColor="text1"/>
+                <w:sz w:val="26"/>
+                <w:szCs w:val="26"/>
+                <w:lang w:val="it-IT"/>
+              </w:rPr>
+              <w:t>Il metodo recupera i prodotti inseriti nel carrello dal cliente e li visualizza.</w:t>
+            </w:r>
+          </w:p>
+        </w:tc>
+        <w:tc>
+          <w:tcPr>
+            <w:tcW w:w="2545" w:type="dxa"/>
+            <w:tcBorders>
+              <w:top w:val="single" w:sz="4" w:space="0" w:color="95B3D7" w:themeColor="accent1" w:themeTint="99"/>
+              <w:left w:val="single" w:sz="4" w:space="0" w:color="95B3D7" w:themeColor="accent1" w:themeTint="99"/>
+              <w:bottom w:val="single" w:sz="4" w:space="0" w:color="95B3D7" w:themeColor="accent1" w:themeTint="99"/>
+              <w:right w:val="single" w:sz="4" w:space="0" w:color="95B3D7" w:themeColor="accent1" w:themeTint="99"/>
+            </w:tcBorders>
+          </w:tcPr>
+          <w:p>
+            <w:pPr>
+              <w:cnfStyle w:val="000000100000" w:firstRow="0" w:lastRow="0" w:firstColumn="0" w:lastColumn="0" w:oddVBand="0" w:evenVBand="0" w:oddHBand="1" w:evenHBand="0" w:firstRowFirstColumn="0" w:firstRowLastColumn="0" w:lastRowFirstColumn="0" w:lastRowLastColumn="0"/>
+              <w:rPr>
+                <w:rFonts w:asciiTheme="minorHAnsi" w:hAnsiTheme="minorHAnsi"/>
+                <w:color w:val="000000" w:themeColor="text1"/>
+                <w:sz w:val="26"/>
+                <w:szCs w:val="26"/>
+                <w:lang w:val="it-IT"/>
+              </w:rPr>
+            </w:pPr>
+          </w:p>
+        </w:tc>
+        <w:tc>
+          <w:tcPr>
+            <w:tcW w:w="2661" w:type="dxa"/>
+            <w:tcBorders>
+              <w:top w:val="single" w:sz="4" w:space="0" w:color="95B3D7" w:themeColor="accent1" w:themeTint="99"/>
+              <w:left w:val="single" w:sz="4" w:space="0" w:color="95B3D7" w:themeColor="accent1" w:themeTint="99"/>
+              <w:bottom w:val="single" w:sz="4" w:space="0" w:color="95B3D7" w:themeColor="accent1" w:themeTint="99"/>
+              <w:right w:val="single" w:sz="4" w:space="0" w:color="95B3D7" w:themeColor="accent1" w:themeTint="99"/>
+            </w:tcBorders>
+          </w:tcPr>
+          <w:p>
+            <w:pPr>
+              <w:cnfStyle w:val="000000100000" w:firstRow="0" w:lastRow="0" w:firstColumn="0" w:lastColumn="0" w:oddVBand="0" w:evenVBand="0" w:oddHBand="1" w:evenHBand="0" w:firstRowFirstColumn="0" w:firstRowLastColumn="0" w:lastRowFirstColumn="0" w:lastRowLastColumn="0"/>
+              <w:rPr>
+                <w:rFonts w:asciiTheme="minorHAnsi" w:hAnsiTheme="minorHAnsi"/>
+                <w:color w:val="000000" w:themeColor="text1"/>
+                <w:sz w:val="26"/>
+                <w:szCs w:val="26"/>
+                <w:lang w:val="it-IT"/>
+              </w:rPr>
+            </w:pPr>
+            <w:proofErr w:type="spellStart"/>
+            <w:r>
+              <w:rPr>
+                <w:rFonts w:asciiTheme="minorHAnsi" w:hAnsiTheme="minorHAnsi"/>
+                <w:color w:val="000000" w:themeColor="text1"/>
+                <w:sz w:val="26"/>
+                <w:szCs w:val="26"/>
+                <w:lang w:val="it-IT"/>
+              </w:rPr>
+              <w:t>GestioneCarrello</w:t>
+            </w:r>
+            <w:proofErr w:type="spellEnd"/>
+          </w:p>
+        </w:tc>
+      </w:tr>
+      <w:tr>
+        <w:tc>
+          <w:tcPr>
+            <w:cnfStyle w:val="001000000000" w:firstRow="0" w:lastRow="0" w:firstColumn="1" w:lastColumn="0" w:oddVBand="0" w:evenVBand="0" w:oddHBand="0" w:evenHBand="0" w:firstRowFirstColumn="0" w:firstRowLastColumn="0" w:lastRowFirstColumn="0" w:lastRowLastColumn="0"/>
+            <w:tcW w:w="3544" w:type="dxa"/>
+            <w:tcBorders>
+              <w:top w:val="single" w:sz="4" w:space="0" w:color="95B3D7" w:themeColor="accent1" w:themeTint="99"/>
+              <w:left w:val="single" w:sz="4" w:space="0" w:color="95B3D7" w:themeColor="accent1" w:themeTint="99"/>
+              <w:bottom w:val="single" w:sz="4" w:space="0" w:color="95B3D7" w:themeColor="accent1" w:themeTint="99"/>
+              <w:right w:val="single" w:sz="4" w:space="0" w:color="95B3D7" w:themeColor="accent1" w:themeTint="99"/>
+            </w:tcBorders>
+          </w:tcPr>
+          <w:p>
+            <w:pPr>
+              <w:rPr>
+                <w:rFonts w:asciiTheme="minorHAnsi" w:hAnsiTheme="minorHAnsi"/>
+                <w:b w:val="0"/>
+                <w:color w:val="000000" w:themeColor="text1"/>
+                <w:sz w:val="26"/>
+                <w:szCs w:val="26"/>
+                <w:lang w:val="it-IT"/>
+              </w:rPr>
+            </w:pPr>
+            <w:proofErr w:type="spellStart"/>
+            <w:proofErr w:type="gramStart"/>
+            <w:r>
+              <w:rPr>
+                <w:rFonts w:asciiTheme="minorHAnsi" w:hAnsiTheme="minorHAnsi"/>
+                <w:b w:val="0"/>
+                <w:color w:val="000000" w:themeColor="text1"/>
+                <w:sz w:val="26"/>
+                <w:szCs w:val="26"/>
+                <w:lang w:val="it-IT"/>
+              </w:rPr>
+              <w:t>aggiungiProdottoAlCarrello</w:t>
+            </w:r>
+            <w:proofErr w:type="spellEnd"/>
+            <w:proofErr w:type="gramEnd"/>
+          </w:p>
+        </w:tc>
+        <w:tc>
+          <w:tcPr>
+            <w:tcW w:w="2732" w:type="dxa"/>
+            <w:tcBorders>
+              <w:top w:val="single" w:sz="4" w:space="0" w:color="95B3D7" w:themeColor="accent1" w:themeTint="99"/>
+              <w:left w:val="single" w:sz="4" w:space="0" w:color="95B3D7" w:themeColor="accent1" w:themeTint="99"/>
+              <w:bottom w:val="single" w:sz="4" w:space="0" w:color="95B3D7" w:themeColor="accent1" w:themeTint="99"/>
+              <w:right w:val="single" w:sz="4" w:space="0" w:color="95B3D7" w:themeColor="accent1" w:themeTint="99"/>
+            </w:tcBorders>
+          </w:tcPr>
+          <w:p>
+            <w:pPr>
+              <w:cnfStyle w:val="000000000000" w:firstRow="0" w:lastRow="0" w:firstColumn="0" w:lastColumn="0" w:oddVBand="0" w:evenVBand="0" w:oddHBand="0" w:evenHBand="0" w:firstRowFirstColumn="0" w:firstRowLastColumn="0" w:lastRowFirstColumn="0" w:lastRowLastColumn="0"/>
+              <w:rPr>
+                <w:rFonts w:asciiTheme="minorHAnsi" w:hAnsiTheme="minorHAnsi"/>
+                <w:color w:val="000000" w:themeColor="text1"/>
+                <w:sz w:val="26"/>
+                <w:szCs w:val="26"/>
+                <w:lang w:val="it-IT"/>
+              </w:rPr>
+            </w:pPr>
+            <w:r>
+              <w:rPr>
+                <w:rFonts w:asciiTheme="minorHAnsi" w:hAnsiTheme="minorHAnsi"/>
+                <w:color w:val="000000" w:themeColor="text1"/>
+                <w:sz w:val="26"/>
+                <w:szCs w:val="26"/>
+                <w:lang w:val="it-IT"/>
+              </w:rPr>
+              <w:t>Il metodo aggiunge un prodotto nel carrello virtuale. Qualora il prodotto fosse presente già nel carrello, verrà incrementata la quantità di quel prodotto nel carrello.</w:t>
+            </w:r>
+          </w:p>
+        </w:tc>
+        <w:tc>
+          <w:tcPr>
+            <w:tcW w:w="2545" w:type="dxa"/>
+            <w:tcBorders>
+              <w:top w:val="single" w:sz="4" w:space="0" w:color="95B3D7" w:themeColor="accent1" w:themeTint="99"/>
+              <w:left w:val="single" w:sz="4" w:space="0" w:color="95B3D7" w:themeColor="accent1" w:themeTint="99"/>
+              <w:bottom w:val="single" w:sz="4" w:space="0" w:color="95B3D7" w:themeColor="accent1" w:themeTint="99"/>
+              <w:right w:val="single" w:sz="4" w:space="0" w:color="95B3D7" w:themeColor="accent1" w:themeTint="99"/>
+            </w:tcBorders>
+          </w:tcPr>
+          <w:p>
+            <w:pPr>
+              <w:cnfStyle w:val="000000000000" w:firstRow="0" w:lastRow="0" w:firstColumn="0" w:lastColumn="0" w:oddVBand="0" w:evenVBand="0" w:oddHBand="0" w:evenHBand="0" w:firstRowFirstColumn="0" w:firstRowLastColumn="0" w:lastRowFirstColumn="0" w:lastRowLastColumn="0"/>
+              <w:rPr>
+                <w:rFonts w:asciiTheme="minorHAnsi" w:hAnsiTheme="minorHAnsi"/>
+                <w:color w:val="000000" w:themeColor="text1"/>
+                <w:sz w:val="26"/>
+                <w:szCs w:val="26"/>
+                <w:lang w:val="it-IT"/>
+              </w:rPr>
+            </w:pPr>
+          </w:p>
+        </w:tc>
+        <w:tc>
+          <w:tcPr>
+            <w:tcW w:w="2661" w:type="dxa"/>
+            <w:tcBorders>
+              <w:top w:val="single" w:sz="4" w:space="0" w:color="95B3D7" w:themeColor="accent1" w:themeTint="99"/>
+              <w:left w:val="single" w:sz="4" w:space="0" w:color="95B3D7" w:themeColor="accent1" w:themeTint="99"/>
+              <w:bottom w:val="single" w:sz="4" w:space="0" w:color="95B3D7" w:themeColor="accent1" w:themeTint="99"/>
+              <w:right w:val="single" w:sz="4" w:space="0" w:color="95B3D7" w:themeColor="accent1" w:themeTint="99"/>
+            </w:tcBorders>
+          </w:tcPr>
+          <w:p>
+            <w:pPr>
+              <w:cnfStyle w:val="000000000000" w:firstRow="0" w:lastRow="0" w:firstColumn="0" w:lastColumn="0" w:oddVBand="0" w:evenVBand="0" w:oddHBand="0" w:evenHBand="0" w:firstRowFirstColumn="0" w:firstRowLastColumn="0" w:lastRowFirstColumn="0" w:lastRowLastColumn="0"/>
+              <w:rPr>
+                <w:rFonts w:asciiTheme="minorHAnsi" w:hAnsiTheme="minorHAnsi"/>
+                <w:color w:val="000000" w:themeColor="text1"/>
+                <w:sz w:val="26"/>
+                <w:szCs w:val="26"/>
+                <w:lang w:val="it-IT"/>
+              </w:rPr>
+            </w:pPr>
+            <w:proofErr w:type="spellStart"/>
+            <w:r>
+              <w:rPr>
+                <w:rFonts w:asciiTheme="minorHAnsi" w:hAnsiTheme="minorHAnsi"/>
+                <w:color w:val="000000" w:themeColor="text1"/>
+                <w:sz w:val="26"/>
+                <w:szCs w:val="26"/>
+                <w:lang w:val="it-IT"/>
+              </w:rPr>
+              <w:t>GestioneCarrello</w:t>
+            </w:r>
+            <w:proofErr w:type="spellEnd"/>
+          </w:p>
+        </w:tc>
+      </w:tr>
+      <w:tr>
+        <w:trPr>
+          <w:cnfStyle w:val="000000100000" w:firstRow="0" w:lastRow="0" w:firstColumn="0" w:lastColumn="0" w:oddVBand="0" w:evenVBand="0" w:oddHBand="1" w:evenHBand="0" w:firstRowFirstColumn="0" w:firstRowLastColumn="0" w:lastRowFirstColumn="0" w:lastRowLastColumn="0"/>
+        </w:trPr>
+        <w:tc>
+          <w:tcPr>
+            <w:cnfStyle w:val="001000000000" w:firstRow="0" w:lastRow="0" w:firstColumn="1" w:lastColumn="0" w:oddVBand="0" w:evenVBand="0" w:oddHBand="0" w:evenHBand="0" w:firstRowFirstColumn="0" w:firstRowLastColumn="0" w:lastRowFirstColumn="0" w:lastRowLastColumn="0"/>
+            <w:tcW w:w="3544" w:type="dxa"/>
+            <w:tcBorders>
+              <w:top w:val="single" w:sz="4" w:space="0" w:color="95B3D7" w:themeColor="accent1" w:themeTint="99"/>
+              <w:left w:val="single" w:sz="4" w:space="0" w:color="95B3D7" w:themeColor="accent1" w:themeTint="99"/>
+              <w:bottom w:val="single" w:sz="4" w:space="0" w:color="95B3D7" w:themeColor="accent1" w:themeTint="99"/>
+              <w:right w:val="single" w:sz="4" w:space="0" w:color="95B3D7" w:themeColor="accent1" w:themeTint="99"/>
+            </w:tcBorders>
+          </w:tcPr>
+          <w:p>
+            <w:pPr>
+              <w:rPr>
+                <w:rFonts w:asciiTheme="minorHAnsi" w:hAnsiTheme="minorHAnsi"/>
+                <w:b w:val="0"/>
+                <w:color w:val="000000" w:themeColor="text1"/>
+                <w:sz w:val="26"/>
+                <w:szCs w:val="26"/>
+                <w:lang w:val="it-IT"/>
+              </w:rPr>
+            </w:pPr>
+            <w:proofErr w:type="spellStart"/>
+            <w:proofErr w:type="gramStart"/>
+            <w:r>
+              <w:rPr>
+                <w:rFonts w:asciiTheme="minorHAnsi" w:hAnsiTheme="minorHAnsi"/>
+                <w:b w:val="0"/>
+                <w:color w:val="000000" w:themeColor="text1"/>
+                <w:sz w:val="26"/>
+                <w:szCs w:val="26"/>
+                <w:lang w:val="it-IT"/>
+              </w:rPr>
+              <w:t>rimuoviProdottoDalCarrello</w:t>
+            </w:r>
+            <w:proofErr w:type="spellEnd"/>
+            <w:proofErr w:type="gramEnd"/>
+          </w:p>
+        </w:tc>
+        <w:tc>
+          <w:tcPr>
+            <w:tcW w:w="2732" w:type="dxa"/>
+            <w:tcBorders>
+              <w:top w:val="single" w:sz="4" w:space="0" w:color="95B3D7" w:themeColor="accent1" w:themeTint="99"/>
+              <w:left w:val="single" w:sz="4" w:space="0" w:color="95B3D7" w:themeColor="accent1" w:themeTint="99"/>
+              <w:bottom w:val="single" w:sz="4" w:space="0" w:color="95B3D7" w:themeColor="accent1" w:themeTint="99"/>
+              <w:right w:val="single" w:sz="4" w:space="0" w:color="95B3D7" w:themeColor="accent1" w:themeTint="99"/>
+            </w:tcBorders>
+          </w:tcPr>
+          <w:p>
+            <w:pPr>
+              <w:cnfStyle w:val="000000100000" w:firstRow="0" w:lastRow="0" w:firstColumn="0" w:lastColumn="0" w:oddVBand="0" w:evenVBand="0" w:oddHBand="1" w:evenHBand="0" w:firstRowFirstColumn="0" w:firstRowLastColumn="0" w:lastRowFirstColumn="0" w:lastRowLastColumn="0"/>
+              <w:rPr>
+                <w:rFonts w:asciiTheme="minorHAnsi" w:hAnsiTheme="minorHAnsi"/>
+                <w:color w:val="000000" w:themeColor="text1"/>
+                <w:sz w:val="26"/>
+                <w:szCs w:val="26"/>
+                <w:lang w:val="it-IT"/>
+              </w:rPr>
+            </w:pPr>
+            <w:r>
+              <w:rPr>
+                <w:rFonts w:asciiTheme="minorHAnsi" w:hAnsiTheme="minorHAnsi"/>
+                <w:color w:val="000000" w:themeColor="text1"/>
+                <w:sz w:val="26"/>
+                <w:szCs w:val="26"/>
+                <w:lang w:val="it-IT"/>
+              </w:rPr>
+              <w:t>Il metodo rimuove un prodotto selezionato dal carrello.</w:t>
+            </w:r>
+          </w:p>
+        </w:tc>
+        <w:tc>
+          <w:tcPr>
+            <w:tcW w:w="2545" w:type="dxa"/>
+            <w:tcBorders>
+              <w:top w:val="single" w:sz="4" w:space="0" w:color="95B3D7" w:themeColor="accent1" w:themeTint="99"/>
+              <w:left w:val="single" w:sz="4" w:space="0" w:color="95B3D7" w:themeColor="accent1" w:themeTint="99"/>
+              <w:bottom w:val="single" w:sz="4" w:space="0" w:color="95B3D7" w:themeColor="accent1" w:themeTint="99"/>
+              <w:right w:val="single" w:sz="4" w:space="0" w:color="95B3D7" w:themeColor="accent1" w:themeTint="99"/>
+            </w:tcBorders>
+          </w:tcPr>
+          <w:p>
+            <w:pPr>
+              <w:cnfStyle w:val="000000100000" w:firstRow="0" w:lastRow="0" w:firstColumn="0" w:lastColumn="0" w:oddVBand="0" w:evenVBand="0" w:oddHBand="1" w:evenHBand="0" w:firstRowFirstColumn="0" w:firstRowLastColumn="0" w:lastRowFirstColumn="0" w:lastRowLastColumn="0"/>
+              <w:rPr>
+                <w:rFonts w:asciiTheme="minorHAnsi" w:hAnsiTheme="minorHAnsi"/>
+                <w:color w:val="000000" w:themeColor="text1"/>
+                <w:sz w:val="26"/>
+                <w:szCs w:val="26"/>
+                <w:lang w:val="it-IT"/>
+              </w:rPr>
+            </w:pPr>
+          </w:p>
+        </w:tc>
+        <w:tc>
+          <w:tcPr>
+            <w:tcW w:w="2661" w:type="dxa"/>
+            <w:tcBorders>
+              <w:top w:val="single" w:sz="4" w:space="0" w:color="95B3D7" w:themeColor="accent1" w:themeTint="99"/>
+              <w:left w:val="single" w:sz="4" w:space="0" w:color="95B3D7" w:themeColor="accent1" w:themeTint="99"/>
+              <w:bottom w:val="single" w:sz="4" w:space="0" w:color="95B3D7" w:themeColor="accent1" w:themeTint="99"/>
+              <w:right w:val="single" w:sz="4" w:space="0" w:color="95B3D7" w:themeColor="accent1" w:themeTint="99"/>
+            </w:tcBorders>
+          </w:tcPr>
+          <w:p>
+            <w:pPr>
+              <w:cnfStyle w:val="000000100000" w:firstRow="0" w:lastRow="0" w:firstColumn="0" w:lastColumn="0" w:oddVBand="0" w:evenVBand="0" w:oddHBand="1" w:evenHBand="0" w:firstRowFirstColumn="0" w:firstRowLastColumn="0" w:lastRowFirstColumn="0" w:lastRowLastColumn="0"/>
+              <w:rPr>
+                <w:rFonts w:asciiTheme="minorHAnsi" w:hAnsiTheme="minorHAnsi"/>
+                <w:color w:val="000000" w:themeColor="text1"/>
+                <w:sz w:val="26"/>
+                <w:szCs w:val="26"/>
+                <w:lang w:val="it-IT"/>
+              </w:rPr>
+            </w:pPr>
+            <w:proofErr w:type="spellStart"/>
+            <w:r>
+              <w:rPr>
+                <w:rFonts w:asciiTheme="minorHAnsi" w:hAnsiTheme="minorHAnsi"/>
+                <w:color w:val="000000" w:themeColor="text1"/>
+                <w:sz w:val="26"/>
+                <w:szCs w:val="26"/>
+                <w:lang w:val="it-IT"/>
+              </w:rPr>
+              <w:t>GestioneCarrello</w:t>
+            </w:r>
+            <w:proofErr w:type="spellEnd"/>
+          </w:p>
+        </w:tc>
+      </w:tr>
+      <w:tr>
+        <w:tc>
+          <w:tcPr>
+            <w:cnfStyle w:val="001000000000" w:firstRow="0" w:lastRow="0" w:firstColumn="1" w:lastColumn="0" w:oddVBand="0" w:evenVBand="0" w:oddHBand="0" w:evenHBand="0" w:firstRowFirstColumn="0" w:firstRowLastColumn="0" w:lastRowFirstColumn="0" w:lastRowLastColumn="0"/>
+            <w:tcW w:w="3544" w:type="dxa"/>
+            <w:tcBorders>
+              <w:top w:val="single" w:sz="4" w:space="0" w:color="95B3D7" w:themeColor="accent1" w:themeTint="99"/>
+              <w:left w:val="single" w:sz="4" w:space="0" w:color="95B3D7" w:themeColor="accent1" w:themeTint="99"/>
+              <w:bottom w:val="single" w:sz="4" w:space="0" w:color="95B3D7" w:themeColor="accent1" w:themeTint="99"/>
+              <w:right w:val="single" w:sz="4" w:space="0" w:color="95B3D7" w:themeColor="accent1" w:themeTint="99"/>
+            </w:tcBorders>
+          </w:tcPr>
+          <w:p>
+            <w:pPr>
+              <w:rPr>
+                <w:rFonts w:asciiTheme="minorHAnsi" w:hAnsiTheme="minorHAnsi"/>
+                <w:b w:val="0"/>
+                <w:color w:val="000000" w:themeColor="text1"/>
+                <w:sz w:val="26"/>
+                <w:szCs w:val="26"/>
+                <w:lang w:val="it-IT"/>
+              </w:rPr>
+            </w:pPr>
+            <w:proofErr w:type="spellStart"/>
+            <w:proofErr w:type="gramStart"/>
+            <w:r>
+              <w:rPr>
+                <w:rFonts w:asciiTheme="minorHAnsi" w:hAnsiTheme="minorHAnsi"/>
+                <w:b w:val="0"/>
+                <w:color w:val="000000" w:themeColor="text1"/>
+                <w:sz w:val="26"/>
+                <w:szCs w:val="26"/>
+                <w:lang w:val="it-IT"/>
+              </w:rPr>
+              <w:t>aumentaQuantitàProdotto</w:t>
+            </w:r>
+            <w:proofErr w:type="spellEnd"/>
+            <w:proofErr w:type="gramEnd"/>
+          </w:p>
+        </w:tc>
+        <w:tc>
+          <w:tcPr>
+            <w:tcW w:w="2732" w:type="dxa"/>
+            <w:tcBorders>
+              <w:top w:val="single" w:sz="4" w:space="0" w:color="95B3D7" w:themeColor="accent1" w:themeTint="99"/>
+              <w:left w:val="single" w:sz="4" w:space="0" w:color="95B3D7" w:themeColor="accent1" w:themeTint="99"/>
+              <w:bottom w:val="single" w:sz="4" w:space="0" w:color="95B3D7" w:themeColor="accent1" w:themeTint="99"/>
+              <w:right w:val="single" w:sz="4" w:space="0" w:color="95B3D7" w:themeColor="accent1" w:themeTint="99"/>
+            </w:tcBorders>
+          </w:tcPr>
+          <w:p>
+            <w:pPr>
+              <w:cnfStyle w:val="000000000000" w:firstRow="0" w:lastRow="0" w:firstColumn="0" w:lastColumn="0" w:oddVBand="0" w:evenVBand="0" w:oddHBand="0" w:evenHBand="0" w:firstRowFirstColumn="0" w:firstRowLastColumn="0" w:lastRowFirstColumn="0" w:lastRowLastColumn="0"/>
+              <w:rPr>
+                <w:rFonts w:asciiTheme="minorHAnsi" w:hAnsiTheme="minorHAnsi"/>
+                <w:color w:val="000000" w:themeColor="text1"/>
+                <w:sz w:val="26"/>
+                <w:szCs w:val="26"/>
+                <w:lang w:val="it-IT"/>
+              </w:rPr>
+            </w:pPr>
+            <w:r>
+              <w:rPr>
+                <w:rFonts w:asciiTheme="minorHAnsi" w:hAnsiTheme="minorHAnsi"/>
+                <w:color w:val="000000" w:themeColor="text1"/>
+                <w:sz w:val="26"/>
+                <w:szCs w:val="26"/>
+                <w:lang w:val="it-IT"/>
+              </w:rPr>
+              <w:t>Il metodo aumenta la quantità di un prodotto nel carrello.</w:t>
+            </w:r>
+          </w:p>
+        </w:tc>
+        <w:tc>
+          <w:tcPr>
+            <w:tcW w:w="2545" w:type="dxa"/>
+            <w:tcBorders>
+              <w:top w:val="single" w:sz="4" w:space="0" w:color="95B3D7" w:themeColor="accent1" w:themeTint="99"/>
+              <w:left w:val="single" w:sz="4" w:space="0" w:color="95B3D7" w:themeColor="accent1" w:themeTint="99"/>
+              <w:bottom w:val="single" w:sz="4" w:space="0" w:color="95B3D7" w:themeColor="accent1" w:themeTint="99"/>
+              <w:right w:val="single" w:sz="4" w:space="0" w:color="95B3D7" w:themeColor="accent1" w:themeTint="99"/>
+            </w:tcBorders>
+          </w:tcPr>
+          <w:p>
+            <w:pPr>
+              <w:cnfStyle w:val="000000000000" w:firstRow="0" w:lastRow="0" w:firstColumn="0" w:lastColumn="0" w:oddVBand="0" w:evenVBand="0" w:oddHBand="0" w:evenHBand="0" w:firstRowFirstColumn="0" w:firstRowLastColumn="0" w:lastRowFirstColumn="0" w:lastRowLastColumn="0"/>
+              <w:rPr>
+                <w:rFonts w:asciiTheme="minorHAnsi" w:hAnsiTheme="minorHAnsi"/>
+                <w:color w:val="000000" w:themeColor="text1"/>
+                <w:sz w:val="26"/>
+                <w:szCs w:val="26"/>
+                <w:lang w:val="it-IT"/>
+              </w:rPr>
+            </w:pPr>
+          </w:p>
+        </w:tc>
+        <w:tc>
+          <w:tcPr>
+            <w:tcW w:w="2661" w:type="dxa"/>
+            <w:tcBorders>
+              <w:top w:val="single" w:sz="4" w:space="0" w:color="95B3D7" w:themeColor="accent1" w:themeTint="99"/>
+              <w:left w:val="single" w:sz="4" w:space="0" w:color="95B3D7" w:themeColor="accent1" w:themeTint="99"/>
+              <w:bottom w:val="single" w:sz="4" w:space="0" w:color="95B3D7" w:themeColor="accent1" w:themeTint="99"/>
+              <w:right w:val="single" w:sz="4" w:space="0" w:color="95B3D7" w:themeColor="accent1" w:themeTint="99"/>
+            </w:tcBorders>
+          </w:tcPr>
+          <w:p>
+            <w:pPr>
+              <w:cnfStyle w:val="000000000000" w:firstRow="0" w:lastRow="0" w:firstColumn="0" w:lastColumn="0" w:oddVBand="0" w:evenVBand="0" w:oddHBand="0" w:evenHBand="0" w:firstRowFirstColumn="0" w:firstRowLastColumn="0" w:lastRowFirstColumn="0" w:lastRowLastColumn="0"/>
+              <w:rPr>
+                <w:rFonts w:asciiTheme="minorHAnsi" w:hAnsiTheme="minorHAnsi"/>
+                <w:color w:val="000000" w:themeColor="text1"/>
+                <w:sz w:val="26"/>
+                <w:szCs w:val="26"/>
+                <w:lang w:val="it-IT"/>
+              </w:rPr>
+            </w:pPr>
+            <w:proofErr w:type="spellStart"/>
+            <w:r>
+              <w:rPr>
+                <w:rFonts w:asciiTheme="minorHAnsi" w:hAnsiTheme="minorHAnsi"/>
+                <w:color w:val="000000" w:themeColor="text1"/>
+                <w:sz w:val="26"/>
+                <w:szCs w:val="26"/>
+                <w:lang w:val="it-IT"/>
+              </w:rPr>
+              <w:t>GestioneCarrello</w:t>
+            </w:r>
+            <w:proofErr w:type="spellEnd"/>
+          </w:p>
+        </w:tc>
+      </w:tr>
+      <w:tr>
+        <w:trPr>
+          <w:cnfStyle w:val="000000100000" w:firstRow="0" w:lastRow="0" w:firstColumn="0" w:lastColumn="0" w:oddVBand="0" w:evenVBand="0" w:oddHBand="1" w:evenHBand="0" w:firstRowFirstColumn="0" w:firstRowLastColumn="0" w:lastRowFirstColumn="0" w:lastRowLastColumn="0"/>
+        </w:trPr>
+        <w:tc>
+          <w:tcPr>
+            <w:cnfStyle w:val="001000000000" w:firstRow="0" w:lastRow="0" w:firstColumn="1" w:lastColumn="0" w:oddVBand="0" w:evenVBand="0" w:oddHBand="0" w:evenHBand="0" w:firstRowFirstColumn="0" w:firstRowLastColumn="0" w:lastRowFirstColumn="0" w:lastRowLastColumn="0"/>
+            <w:tcW w:w="3544" w:type="dxa"/>
+            <w:tcBorders>
+              <w:top w:val="single" w:sz="4" w:space="0" w:color="95B3D7" w:themeColor="accent1" w:themeTint="99"/>
+              <w:left w:val="single" w:sz="4" w:space="0" w:color="95B3D7" w:themeColor="accent1" w:themeTint="99"/>
+              <w:bottom w:val="single" w:sz="4" w:space="0" w:color="95B3D7" w:themeColor="accent1" w:themeTint="99"/>
+              <w:right w:val="single" w:sz="4" w:space="0" w:color="95B3D7" w:themeColor="accent1" w:themeTint="99"/>
+            </w:tcBorders>
+          </w:tcPr>
+          <w:p>
+            <w:pPr>
+              <w:rPr>
+                <w:rFonts w:asciiTheme="minorHAnsi" w:hAnsiTheme="minorHAnsi"/>
+                <w:b w:val="0"/>
+                <w:color w:val="000000" w:themeColor="text1"/>
+                <w:sz w:val="26"/>
+                <w:szCs w:val="26"/>
+                <w:lang w:val="it-IT"/>
+              </w:rPr>
+            </w:pPr>
+            <w:proofErr w:type="spellStart"/>
+            <w:proofErr w:type="gramStart"/>
+            <w:r>
+              <w:rPr>
+                <w:rFonts w:asciiTheme="minorHAnsi" w:hAnsiTheme="minorHAnsi"/>
+                <w:b w:val="0"/>
+                <w:color w:val="000000" w:themeColor="text1"/>
+                <w:sz w:val="26"/>
+                <w:szCs w:val="26"/>
+                <w:lang w:val="it-IT"/>
+              </w:rPr>
+              <w:t>decrementaQuantitàProdotto</w:t>
+            </w:r>
+            <w:proofErr w:type="spellEnd"/>
+            <w:proofErr w:type="gramEnd"/>
+          </w:p>
+        </w:tc>
+        <w:tc>
+          <w:tcPr>
+            <w:tcW w:w="2732" w:type="dxa"/>
+            <w:tcBorders>
+              <w:top w:val="single" w:sz="4" w:space="0" w:color="95B3D7" w:themeColor="accent1" w:themeTint="99"/>
+              <w:left w:val="single" w:sz="4" w:space="0" w:color="95B3D7" w:themeColor="accent1" w:themeTint="99"/>
+              <w:bottom w:val="single" w:sz="4" w:space="0" w:color="95B3D7" w:themeColor="accent1" w:themeTint="99"/>
+              <w:right w:val="single" w:sz="4" w:space="0" w:color="95B3D7" w:themeColor="accent1" w:themeTint="99"/>
+            </w:tcBorders>
+          </w:tcPr>
+          <w:p>
+            <w:pPr>
+              <w:cnfStyle w:val="000000100000" w:firstRow="0" w:lastRow="0" w:firstColumn="0" w:lastColumn="0" w:oddVBand="0" w:evenVBand="0" w:oddHBand="1" w:evenHBand="0" w:firstRowFirstColumn="0" w:firstRowLastColumn="0" w:lastRowFirstColumn="0" w:lastRowLastColumn="0"/>
+              <w:rPr>
+                <w:rFonts w:asciiTheme="minorHAnsi" w:hAnsiTheme="minorHAnsi"/>
+                <w:color w:val="000000" w:themeColor="text1"/>
+                <w:sz w:val="26"/>
+                <w:szCs w:val="26"/>
+                <w:lang w:val="it-IT"/>
+              </w:rPr>
+            </w:pPr>
+            <w:r>
+              <w:rPr>
+                <w:rFonts w:asciiTheme="minorHAnsi" w:hAnsiTheme="minorHAnsi"/>
+                <w:color w:val="000000" w:themeColor="text1"/>
+                <w:sz w:val="26"/>
+                <w:szCs w:val="26"/>
+                <w:lang w:val="it-IT"/>
+              </w:rPr>
+              <w:t>Il metodo diminuisce la quantità di un prodotto nel carrello.</w:t>
+            </w:r>
+          </w:p>
+        </w:tc>
+        <w:tc>
+          <w:tcPr>
+            <w:tcW w:w="2545" w:type="dxa"/>
+            <w:tcBorders>
+              <w:top w:val="single" w:sz="4" w:space="0" w:color="95B3D7" w:themeColor="accent1" w:themeTint="99"/>
+              <w:left w:val="single" w:sz="4" w:space="0" w:color="95B3D7" w:themeColor="accent1" w:themeTint="99"/>
+              <w:bottom w:val="single" w:sz="4" w:space="0" w:color="95B3D7" w:themeColor="accent1" w:themeTint="99"/>
+              <w:right w:val="single" w:sz="4" w:space="0" w:color="95B3D7" w:themeColor="accent1" w:themeTint="99"/>
+            </w:tcBorders>
+          </w:tcPr>
+          <w:p>
+            <w:pPr>
+              <w:cnfStyle w:val="000000100000" w:firstRow="0" w:lastRow="0" w:firstColumn="0" w:lastColumn="0" w:oddVBand="0" w:evenVBand="0" w:oddHBand="1" w:evenHBand="0" w:firstRowFirstColumn="0" w:firstRowLastColumn="0" w:lastRowFirstColumn="0" w:lastRowLastColumn="0"/>
+              <w:rPr>
+                <w:rFonts w:asciiTheme="minorHAnsi" w:hAnsiTheme="minorHAnsi"/>
+                <w:color w:val="000000" w:themeColor="text1"/>
+                <w:sz w:val="26"/>
+                <w:szCs w:val="26"/>
+                <w:lang w:val="it-IT"/>
+              </w:rPr>
+            </w:pPr>
+          </w:p>
+        </w:tc>
+        <w:tc>
+          <w:tcPr>
+            <w:tcW w:w="2661" w:type="dxa"/>
+            <w:tcBorders>
+              <w:top w:val="single" w:sz="4" w:space="0" w:color="95B3D7" w:themeColor="accent1" w:themeTint="99"/>
+              <w:left w:val="single" w:sz="4" w:space="0" w:color="95B3D7" w:themeColor="accent1" w:themeTint="99"/>
+              <w:bottom w:val="single" w:sz="4" w:space="0" w:color="95B3D7" w:themeColor="accent1" w:themeTint="99"/>
+              <w:right w:val="single" w:sz="4" w:space="0" w:color="95B3D7" w:themeColor="accent1" w:themeTint="99"/>
+            </w:tcBorders>
+          </w:tcPr>
+          <w:p>
+            <w:pPr>
+              <w:cnfStyle w:val="000000100000" w:firstRow="0" w:lastRow="0" w:firstColumn="0" w:lastColumn="0" w:oddVBand="0" w:evenVBand="0" w:oddHBand="1" w:evenHBand="0" w:firstRowFirstColumn="0" w:firstRowLastColumn="0" w:lastRowFirstColumn="0" w:lastRowLastColumn="0"/>
+              <w:rPr>
+                <w:rFonts w:asciiTheme="minorHAnsi" w:hAnsiTheme="minorHAnsi"/>
+                <w:color w:val="000000" w:themeColor="text1"/>
+                <w:sz w:val="26"/>
+                <w:szCs w:val="26"/>
+                <w:lang w:val="it-IT"/>
+              </w:rPr>
+            </w:pPr>
+            <w:proofErr w:type="spellStart"/>
+            <w:r>
+              <w:rPr>
+                <w:rFonts w:asciiTheme="minorHAnsi" w:hAnsiTheme="minorHAnsi"/>
+                <w:color w:val="000000" w:themeColor="text1"/>
+                <w:sz w:val="26"/>
+                <w:szCs w:val="26"/>
+                <w:lang w:val="it-IT"/>
+              </w:rPr>
+              <w:t>GestioneCarrello</w:t>
+            </w:r>
+            <w:proofErr w:type="spellEnd"/>
+          </w:p>
+        </w:tc>
+      </w:tr>
+      <w:tr>
+        <w:tc>
+          <w:tcPr>
+            <w:cnfStyle w:val="001000000000" w:firstRow="0" w:lastRow="0" w:firstColumn="1" w:lastColumn="0" w:oddVBand="0" w:evenVBand="0" w:oddHBand="0" w:evenHBand="0" w:firstRowFirstColumn="0" w:firstRowLastColumn="0" w:lastRowFirstColumn="0" w:lastRowLastColumn="0"/>
+            <w:tcW w:w="3544" w:type="dxa"/>
+            <w:tcBorders>
+              <w:top w:val="single" w:sz="4" w:space="0" w:color="95B3D7" w:themeColor="accent1" w:themeTint="99"/>
+              <w:left w:val="single" w:sz="4" w:space="0" w:color="95B3D7" w:themeColor="accent1" w:themeTint="99"/>
+              <w:bottom w:val="single" w:sz="4" w:space="0" w:color="95B3D7" w:themeColor="accent1" w:themeTint="99"/>
+              <w:right w:val="single" w:sz="4" w:space="0" w:color="95B3D7" w:themeColor="accent1" w:themeTint="99"/>
+            </w:tcBorders>
+          </w:tcPr>
+          <w:p>
+            <w:pPr>
+              <w:rPr>
+                <w:rFonts w:asciiTheme="minorHAnsi" w:hAnsiTheme="minorHAnsi"/>
+                <w:b w:val="0"/>
+                <w:color w:val="000000" w:themeColor="text1"/>
+                <w:sz w:val="26"/>
+                <w:szCs w:val="26"/>
+                <w:lang w:val="it-IT"/>
+              </w:rPr>
+            </w:pPr>
+            <w:proofErr w:type="spellStart"/>
+            <w:proofErr w:type="gramStart"/>
+            <w:r>
+              <w:rPr>
+                <w:rFonts w:asciiTheme="minorHAnsi" w:hAnsiTheme="minorHAnsi"/>
+                <w:b w:val="0"/>
+                <w:color w:val="000000" w:themeColor="text1"/>
+                <w:sz w:val="26"/>
+                <w:szCs w:val="26"/>
+                <w:lang w:val="it-IT"/>
+              </w:rPr>
+              <w:t>checkOutCarrello</w:t>
+            </w:r>
+            <w:proofErr w:type="spellEnd"/>
+            <w:proofErr w:type="gramEnd"/>
+          </w:p>
+        </w:tc>
+        <w:tc>
+          <w:tcPr>
+            <w:tcW w:w="2732" w:type="dxa"/>
+            <w:tcBorders>
+              <w:top w:val="single" w:sz="4" w:space="0" w:color="95B3D7" w:themeColor="accent1" w:themeTint="99"/>
+              <w:left w:val="single" w:sz="4" w:space="0" w:color="95B3D7" w:themeColor="accent1" w:themeTint="99"/>
+              <w:bottom w:val="single" w:sz="4" w:space="0" w:color="95B3D7" w:themeColor="accent1" w:themeTint="99"/>
+              <w:right w:val="single" w:sz="4" w:space="0" w:color="95B3D7" w:themeColor="accent1" w:themeTint="99"/>
+            </w:tcBorders>
+          </w:tcPr>
+          <w:p>
+            <w:pPr>
+              <w:cnfStyle w:val="000000000000" w:firstRow="0" w:lastRow="0" w:firstColumn="0" w:lastColumn="0" w:oddVBand="0" w:evenVBand="0" w:oddHBand="0" w:evenHBand="0" w:firstRowFirstColumn="0" w:firstRowLastColumn="0" w:lastRowFirstColumn="0" w:lastRowLastColumn="0"/>
+              <w:rPr>
+                <w:rFonts w:asciiTheme="minorHAnsi" w:hAnsiTheme="minorHAnsi"/>
+                <w:color w:val="000000" w:themeColor="text1"/>
+                <w:sz w:val="26"/>
+                <w:szCs w:val="26"/>
+                <w:lang w:val="it-IT"/>
+              </w:rPr>
+            </w:pPr>
+            <w:r>
+              <w:rPr>
+                <w:rFonts w:asciiTheme="minorHAnsi" w:hAnsiTheme="minorHAnsi"/>
+                <w:color w:val="000000" w:themeColor="text1"/>
+                <w:sz w:val="26"/>
+                <w:szCs w:val="26"/>
+                <w:lang w:val="it-IT"/>
+              </w:rPr>
+              <w:t>Il metodo effettua la creazione di un ordine contenente i prodotti del carrello.</w:t>
+            </w:r>
+          </w:p>
+        </w:tc>
+        <w:tc>
+          <w:tcPr>
+            <w:tcW w:w="2545" w:type="dxa"/>
+            <w:tcBorders>
+              <w:top w:val="single" w:sz="4" w:space="0" w:color="95B3D7" w:themeColor="accent1" w:themeTint="99"/>
+              <w:left w:val="single" w:sz="4" w:space="0" w:color="95B3D7" w:themeColor="accent1" w:themeTint="99"/>
+              <w:bottom w:val="single" w:sz="4" w:space="0" w:color="95B3D7" w:themeColor="accent1" w:themeTint="99"/>
+              <w:right w:val="single" w:sz="4" w:space="0" w:color="95B3D7" w:themeColor="accent1" w:themeTint="99"/>
+            </w:tcBorders>
+          </w:tcPr>
+          <w:p>
+            <w:pPr>
+              <w:cnfStyle w:val="000000000000" w:firstRow="0" w:lastRow="0" w:firstColumn="0" w:lastColumn="0" w:oddVBand="0" w:evenVBand="0" w:oddHBand="0" w:evenHBand="0" w:firstRowFirstColumn="0" w:firstRowLastColumn="0" w:lastRowFirstColumn="0" w:lastRowLastColumn="0"/>
+              <w:rPr>
+                <w:rFonts w:asciiTheme="minorHAnsi" w:hAnsiTheme="minorHAnsi"/>
+                <w:color w:val="000000" w:themeColor="text1"/>
+                <w:sz w:val="26"/>
+                <w:szCs w:val="26"/>
+                <w:lang w:val="it-IT"/>
+              </w:rPr>
+            </w:pPr>
+          </w:p>
+        </w:tc>
+        <w:tc>
+          <w:tcPr>
+            <w:tcW w:w="2661" w:type="dxa"/>
+            <w:tcBorders>
+              <w:top w:val="single" w:sz="4" w:space="0" w:color="95B3D7" w:themeColor="accent1" w:themeTint="99"/>
+              <w:left w:val="single" w:sz="4" w:space="0" w:color="95B3D7" w:themeColor="accent1" w:themeTint="99"/>
+              <w:bottom w:val="single" w:sz="4" w:space="0" w:color="95B3D7" w:themeColor="accent1" w:themeTint="99"/>
+              <w:right w:val="single" w:sz="4" w:space="0" w:color="95B3D7" w:themeColor="accent1" w:themeTint="99"/>
+            </w:tcBorders>
+          </w:tcPr>
+          <w:p>
+            <w:pPr>
+              <w:cnfStyle w:val="000000000000" w:firstRow="0" w:lastRow="0" w:firstColumn="0" w:lastColumn="0" w:oddVBand="0" w:evenVBand="0" w:oddHBand="0" w:evenHBand="0" w:firstRowFirstColumn="0" w:firstRowLastColumn="0" w:lastRowFirstColumn="0" w:lastRowLastColumn="0"/>
+              <w:rPr>
+                <w:rFonts w:asciiTheme="minorHAnsi" w:hAnsiTheme="minorHAnsi"/>
+                <w:color w:val="000000" w:themeColor="text1"/>
+                <w:sz w:val="26"/>
+                <w:szCs w:val="26"/>
+                <w:lang w:val="it-IT"/>
+              </w:rPr>
+            </w:pPr>
+            <w:proofErr w:type="spellStart"/>
+            <w:r>
+              <w:rPr>
+                <w:rFonts w:asciiTheme="minorHAnsi" w:hAnsiTheme="minorHAnsi"/>
+                <w:color w:val="000000" w:themeColor="text1"/>
+                <w:sz w:val="26"/>
+                <w:szCs w:val="26"/>
+                <w:lang w:val="it-IT"/>
+              </w:rPr>
+              <w:t>GestioneCarrello</w:t>
+            </w:r>
+            <w:bookmarkStart w:id="23" w:name="_GoBack"/>
+            <w:bookmarkEnd w:id="23"/>
+            <w:proofErr w:type="spellEnd"/>
+          </w:p>
+        </w:tc>
+      </w:tr>
+    </w:tbl>
+    <w:p>
+      <w:pPr>
+        <w:rPr>
+          <w:rFonts w:asciiTheme="minorHAnsi" w:hAnsiTheme="minorHAnsi"/>
+          <w:color w:val="000000" w:themeColor="text1"/>
+          <w:sz w:val="26"/>
+          <w:szCs w:val="26"/>
+          <w:lang w:val="it-IT"/>
+        </w:rPr>
+      </w:pPr>
+    </w:p>
+    <w:p>
+      <w:pPr>
+        <w:rPr>
+          <w:rFonts w:asciiTheme="minorHAnsi" w:hAnsiTheme="minorHAnsi"/>
+          <w:color w:val="000000" w:themeColor="text1"/>
+          <w:sz w:val="26"/>
+          <w:szCs w:val="26"/>
+          <w:lang w:val="it-IT"/>
+        </w:rPr>
+      </w:pPr>
     </w:p>
     <w:sectPr>
       <w:pgSz w:w="12240" w:h="15840"/>
@@ -39362,7 +41854,7 @@
 </file>
 
 <file path=word/endnotes.xml><?xml version="1.0" encoding="utf-8"?>
-<w:endnotes xmlns:wpc="http://schemas.microsoft.com/office/word/2010/wordprocessingCanvas" xmlns:cx="http://schemas.microsoft.com/office/drawing/2014/chartex" xmlns:cx1="http://schemas.microsoft.com/office/drawing/2015/9/8/chartex" xmlns:mc="http://schemas.openxmlformats.org/markup-compatibility/2006" xmlns:o="urn:schemas-microsoft-com:office:office" xmlns:r="http://schemas.openxmlformats.org/officeDocument/2006/relationships" xmlns:m="http://schemas.openxmlformats.org/officeDocument/2006/math" xmlns:v="urn:schemas-microsoft-com:vml" xmlns:wp14="http://schemas.microsoft.com/office/word/2010/wordprocessingDrawing" xmlns:wp="http://schemas.openxmlformats.org/drawingml/2006/wordprocessingDrawing" xmlns:w10="urn:schemas-microsoft-com:office:word" xmlns:w="http://schemas.openxmlformats.org/wordprocessingml/2006/main" xmlns:w14="http://schemas.microsoft.com/office/word/2010/wordml" xmlns:w15="http://schemas.microsoft.com/office/word/2012/wordml" xmlns:w16se="http://schemas.microsoft.com/office/word/2015/wordml/symex" xmlns:wpg="http://schemas.microsoft.com/office/word/2010/wordprocessingGroup" xmlns:wpi="http://schemas.microsoft.com/office/word/2010/wordprocessingInk" xmlns:wne="http://schemas.microsoft.com/office/word/2006/wordml" xmlns:wps="http://schemas.microsoft.com/office/word/2010/wordprocessingShape" mc:Ignorable="w14 w15 w16se wp14">
+<w:endnotes xmlns:wpc="http://schemas.microsoft.com/office/word/2010/wordprocessingCanvas" xmlns:mc="http://schemas.openxmlformats.org/markup-compatibility/2006" xmlns:o="urn:schemas-microsoft-com:office:office" xmlns:r="http://schemas.openxmlformats.org/officeDocument/2006/relationships" xmlns:m="http://schemas.openxmlformats.org/officeDocument/2006/math" xmlns:v="urn:schemas-microsoft-com:vml" xmlns:wp14="http://schemas.microsoft.com/office/word/2010/wordprocessingDrawing" xmlns:wp="http://schemas.openxmlformats.org/drawingml/2006/wordprocessingDrawing" xmlns:w10="urn:schemas-microsoft-com:office:word" xmlns:w="http://schemas.openxmlformats.org/wordprocessingml/2006/main" xmlns:w14="http://schemas.microsoft.com/office/word/2010/wordml" xmlns:w15="http://schemas.microsoft.com/office/word/2012/wordml" xmlns:wpg="http://schemas.microsoft.com/office/word/2010/wordprocessingGroup" xmlns:wpi="http://schemas.microsoft.com/office/word/2010/wordprocessingInk" xmlns:wne="http://schemas.microsoft.com/office/word/2006/wordml" xmlns:wps="http://schemas.microsoft.com/office/word/2010/wordprocessingShape" mc:Ignorable="w14 w15 wp14">
   <w:endnote w:type="separator" w:id="-1">
     <w:p>
       <w:pPr>
@@ -39387,7 +41879,7 @@
 </file>
 
 <file path=word/footer1.xml><?xml version="1.0" encoding="utf-8"?>
-<w:ftr xmlns:wpc="http://schemas.microsoft.com/office/word/2010/wordprocessingCanvas" xmlns:cx="http://schemas.microsoft.com/office/drawing/2014/chartex" xmlns:cx1="http://schemas.microsoft.com/office/drawing/2015/9/8/chartex" xmlns:mc="http://schemas.openxmlformats.org/markup-compatibility/2006" xmlns:o="urn:schemas-microsoft-com:office:office" xmlns:r="http://schemas.openxmlformats.org/officeDocument/2006/relationships" xmlns:m="http://schemas.openxmlformats.org/officeDocument/2006/math" xmlns:v="urn:schemas-microsoft-com:vml" xmlns:wp14="http://schemas.microsoft.com/office/word/2010/wordprocessingDrawing" xmlns:wp="http://schemas.openxmlformats.org/drawingml/2006/wordprocessingDrawing" xmlns:w10="urn:schemas-microsoft-com:office:word" xmlns:w="http://schemas.openxmlformats.org/wordprocessingml/2006/main" xmlns:w14="http://schemas.microsoft.com/office/word/2010/wordml" xmlns:w15="http://schemas.microsoft.com/office/word/2012/wordml" xmlns:w16se="http://schemas.microsoft.com/office/word/2015/wordml/symex" xmlns:wpg="http://schemas.microsoft.com/office/word/2010/wordprocessingGroup" xmlns:wpi="http://schemas.microsoft.com/office/word/2010/wordprocessingInk" xmlns:wne="http://schemas.microsoft.com/office/word/2006/wordml" xmlns:wps="http://schemas.microsoft.com/office/word/2010/wordprocessingShape" mc:Ignorable="w14 w15 w16se wp14">
+<w:ftr xmlns:wpc="http://schemas.microsoft.com/office/word/2010/wordprocessingCanvas" xmlns:mc="http://schemas.openxmlformats.org/markup-compatibility/2006" xmlns:o="urn:schemas-microsoft-com:office:office" xmlns:r="http://schemas.openxmlformats.org/officeDocument/2006/relationships" xmlns:m="http://schemas.openxmlformats.org/officeDocument/2006/math" xmlns:v="urn:schemas-microsoft-com:vml" xmlns:wp14="http://schemas.microsoft.com/office/word/2010/wordprocessingDrawing" xmlns:wp="http://schemas.openxmlformats.org/drawingml/2006/wordprocessingDrawing" xmlns:w10="urn:schemas-microsoft-com:office:word" xmlns:w="http://schemas.openxmlformats.org/wordprocessingml/2006/main" xmlns:w14="http://schemas.microsoft.com/office/word/2010/wordml" xmlns:w15="http://schemas.microsoft.com/office/word/2012/wordml" xmlns:wpg="http://schemas.microsoft.com/office/word/2010/wordprocessingGroup" xmlns:wpi="http://schemas.microsoft.com/office/word/2010/wordprocessingInk" xmlns:wne="http://schemas.microsoft.com/office/word/2006/wordml" xmlns:wps="http://schemas.microsoft.com/office/word/2010/wordprocessingShape" mc:Ignorable="w14 w15 wp14">
   <w:p>
     <w:pPr>
       <w:jc w:val="right"/>
@@ -39405,7 +41897,7 @@
       <w:rPr>
         <w:noProof/>
       </w:rPr>
-      <w:t>14</w:t>
+      <w:t>34</w:t>
     </w:r>
     <w:r>
       <w:fldChar w:fldCharType="end"/>
@@ -39415,7 +41907,7 @@
 </file>
 
 <file path=word/footer2.xml><?xml version="1.0" encoding="utf-8"?>
-<w:ftr xmlns:wpc="http://schemas.microsoft.com/office/word/2010/wordprocessingCanvas" xmlns:cx="http://schemas.microsoft.com/office/drawing/2014/chartex" xmlns:cx1="http://schemas.microsoft.com/office/drawing/2015/9/8/chartex" xmlns:mc="http://schemas.openxmlformats.org/markup-compatibility/2006" xmlns:o="urn:schemas-microsoft-com:office:office" xmlns:r="http://schemas.openxmlformats.org/officeDocument/2006/relationships" xmlns:m="http://schemas.openxmlformats.org/officeDocument/2006/math" xmlns:v="urn:schemas-microsoft-com:vml" xmlns:wp14="http://schemas.microsoft.com/office/word/2010/wordprocessingDrawing" xmlns:wp="http://schemas.openxmlformats.org/drawingml/2006/wordprocessingDrawing" xmlns:w10="urn:schemas-microsoft-com:office:word" xmlns:w="http://schemas.openxmlformats.org/wordprocessingml/2006/main" xmlns:w14="http://schemas.microsoft.com/office/word/2010/wordml" xmlns:w15="http://schemas.microsoft.com/office/word/2012/wordml" xmlns:w16se="http://schemas.microsoft.com/office/word/2015/wordml/symex" xmlns:wpg="http://schemas.microsoft.com/office/word/2010/wordprocessingGroup" xmlns:wpi="http://schemas.microsoft.com/office/word/2010/wordprocessingInk" xmlns:wne="http://schemas.microsoft.com/office/word/2006/wordml" xmlns:wps="http://schemas.microsoft.com/office/word/2010/wordprocessingShape" mc:Ignorable="w14 w15 w16se wp14">
+<w:ftr xmlns:wpc="http://schemas.microsoft.com/office/word/2010/wordprocessingCanvas" xmlns:mc="http://schemas.openxmlformats.org/markup-compatibility/2006" xmlns:o="urn:schemas-microsoft-com:office:office" xmlns:r="http://schemas.openxmlformats.org/officeDocument/2006/relationships" xmlns:m="http://schemas.openxmlformats.org/officeDocument/2006/math" xmlns:v="urn:schemas-microsoft-com:vml" xmlns:wp14="http://schemas.microsoft.com/office/word/2010/wordprocessingDrawing" xmlns:wp="http://schemas.openxmlformats.org/drawingml/2006/wordprocessingDrawing" xmlns:w10="urn:schemas-microsoft-com:office:word" xmlns:w="http://schemas.openxmlformats.org/wordprocessingml/2006/main" xmlns:w14="http://schemas.microsoft.com/office/word/2010/wordml" xmlns:w15="http://schemas.microsoft.com/office/word/2012/wordml" xmlns:wpg="http://schemas.microsoft.com/office/word/2010/wordprocessingGroup" xmlns:wpi="http://schemas.microsoft.com/office/word/2010/wordprocessingInk" xmlns:wne="http://schemas.microsoft.com/office/word/2006/wordml" xmlns:wps="http://schemas.microsoft.com/office/word/2010/wordprocessingShape" mc:Ignorable="w14 w15 wp14">
   <w:p>
     <w:pPr>
       <w:jc w:val="right"/>
@@ -39443,7 +41935,7 @@
 </file>
 
 <file path=word/footnotes.xml><?xml version="1.0" encoding="utf-8"?>
-<w:footnotes xmlns:wpc="http://schemas.microsoft.com/office/word/2010/wordprocessingCanvas" xmlns:cx="http://schemas.microsoft.com/office/drawing/2014/chartex" xmlns:cx1="http://schemas.microsoft.com/office/drawing/2015/9/8/chartex" xmlns:mc="http://schemas.openxmlformats.org/markup-compatibility/2006" xmlns:o="urn:schemas-microsoft-com:office:office" xmlns:r="http://schemas.openxmlformats.org/officeDocument/2006/relationships" xmlns:m="http://schemas.openxmlformats.org/officeDocument/2006/math" xmlns:v="urn:schemas-microsoft-com:vml" xmlns:wp14="http://schemas.microsoft.com/office/word/2010/wordprocessingDrawing" xmlns:wp="http://schemas.openxmlformats.org/drawingml/2006/wordprocessingDrawing" xmlns:w10="urn:schemas-microsoft-com:office:word" xmlns:w="http://schemas.openxmlformats.org/wordprocessingml/2006/main" xmlns:w14="http://schemas.microsoft.com/office/word/2010/wordml" xmlns:w15="http://schemas.microsoft.com/office/word/2012/wordml" xmlns:w16se="http://schemas.microsoft.com/office/word/2015/wordml/symex" xmlns:wpg="http://schemas.microsoft.com/office/word/2010/wordprocessingGroup" xmlns:wpi="http://schemas.microsoft.com/office/word/2010/wordprocessingInk" xmlns:wne="http://schemas.microsoft.com/office/word/2006/wordml" xmlns:wps="http://schemas.microsoft.com/office/word/2010/wordprocessingShape" mc:Ignorable="w14 w15 w16se wp14">
+<w:footnotes xmlns:wpc="http://schemas.microsoft.com/office/word/2010/wordprocessingCanvas" xmlns:mc="http://schemas.openxmlformats.org/markup-compatibility/2006" xmlns:o="urn:schemas-microsoft-com:office:office" xmlns:r="http://schemas.openxmlformats.org/officeDocument/2006/relationships" xmlns:m="http://schemas.openxmlformats.org/officeDocument/2006/math" xmlns:v="urn:schemas-microsoft-com:vml" xmlns:wp14="http://schemas.microsoft.com/office/word/2010/wordprocessingDrawing" xmlns:wp="http://schemas.openxmlformats.org/drawingml/2006/wordprocessingDrawing" xmlns:w10="urn:schemas-microsoft-com:office:word" xmlns:w="http://schemas.openxmlformats.org/wordprocessingml/2006/main" xmlns:w14="http://schemas.microsoft.com/office/word/2010/wordml" xmlns:w15="http://schemas.microsoft.com/office/word/2012/wordml" xmlns:wpg="http://schemas.microsoft.com/office/word/2010/wordprocessingGroup" xmlns:wpi="http://schemas.microsoft.com/office/word/2010/wordprocessingInk" xmlns:wne="http://schemas.microsoft.com/office/word/2006/wordml" xmlns:wps="http://schemas.microsoft.com/office/word/2010/wordprocessingShape" mc:Ignorable="w14 w15 wp14">
   <w:footnote w:type="separator" w:id="-1">
     <w:p>
       <w:pPr>
@@ -39468,7 +41960,7 @@
 </file>
 
 <file path=word/header1.xml><?xml version="1.0" encoding="utf-8"?>
-<w:hdr xmlns:wpc="http://schemas.microsoft.com/office/word/2010/wordprocessingCanvas" xmlns:cx="http://schemas.microsoft.com/office/drawing/2014/chartex" xmlns:cx1="http://schemas.microsoft.com/office/drawing/2015/9/8/chartex" xmlns:mc="http://schemas.openxmlformats.org/markup-compatibility/2006" xmlns:o="urn:schemas-microsoft-com:office:office" xmlns:r="http://schemas.openxmlformats.org/officeDocument/2006/relationships" xmlns:m="http://schemas.openxmlformats.org/officeDocument/2006/math" xmlns:v="urn:schemas-microsoft-com:vml" xmlns:wp14="http://schemas.microsoft.com/office/word/2010/wordprocessingDrawing" xmlns:wp="http://schemas.openxmlformats.org/drawingml/2006/wordprocessingDrawing" xmlns:w10="urn:schemas-microsoft-com:office:word" xmlns:w="http://schemas.openxmlformats.org/wordprocessingml/2006/main" xmlns:w14="http://schemas.microsoft.com/office/word/2010/wordml" xmlns:w15="http://schemas.microsoft.com/office/word/2012/wordml" xmlns:w16se="http://schemas.microsoft.com/office/word/2015/wordml/symex" xmlns:wpg="http://schemas.microsoft.com/office/word/2010/wordprocessingGroup" xmlns:wpi="http://schemas.microsoft.com/office/word/2010/wordprocessingInk" xmlns:wne="http://schemas.microsoft.com/office/word/2006/wordml" xmlns:wps="http://schemas.microsoft.com/office/word/2010/wordprocessingShape" mc:Ignorable="w14 w15 w16se wp14">
+<w:hdr xmlns:wpc="http://schemas.microsoft.com/office/word/2010/wordprocessingCanvas" xmlns:mc="http://schemas.openxmlformats.org/markup-compatibility/2006" xmlns:o="urn:schemas-microsoft-com:office:office" xmlns:r="http://schemas.openxmlformats.org/officeDocument/2006/relationships" xmlns:m="http://schemas.openxmlformats.org/officeDocument/2006/math" xmlns:v="urn:schemas-microsoft-com:vml" xmlns:wp14="http://schemas.microsoft.com/office/word/2010/wordprocessingDrawing" xmlns:wp="http://schemas.openxmlformats.org/drawingml/2006/wordprocessingDrawing" xmlns:w10="urn:schemas-microsoft-com:office:word" xmlns:w="http://schemas.openxmlformats.org/wordprocessingml/2006/main" xmlns:w14="http://schemas.microsoft.com/office/word/2010/wordml" xmlns:w15="http://schemas.microsoft.com/office/word/2012/wordml" xmlns:wpg="http://schemas.microsoft.com/office/word/2010/wordprocessingGroup" xmlns:wpi="http://schemas.microsoft.com/office/word/2010/wordprocessingInk" xmlns:wne="http://schemas.microsoft.com/office/word/2006/wordml" xmlns:wps="http://schemas.microsoft.com/office/word/2010/wordprocessingShape" mc:Ignorable="w14 w15 wp14">
   <w:p>
     <w:pPr>
       <w:rPr>
@@ -39595,7 +42087,7 @@
 </file>
 
 <file path=word/header2.xml><?xml version="1.0" encoding="utf-8"?>
-<w:hdr xmlns:wpc="http://schemas.microsoft.com/office/word/2010/wordprocessingCanvas" xmlns:cx="http://schemas.microsoft.com/office/drawing/2014/chartex" xmlns:cx1="http://schemas.microsoft.com/office/drawing/2015/9/8/chartex" xmlns:mc="http://schemas.openxmlformats.org/markup-compatibility/2006" xmlns:o="urn:schemas-microsoft-com:office:office" xmlns:r="http://schemas.openxmlformats.org/officeDocument/2006/relationships" xmlns:m="http://schemas.openxmlformats.org/officeDocument/2006/math" xmlns:v="urn:schemas-microsoft-com:vml" xmlns:wp14="http://schemas.microsoft.com/office/word/2010/wordprocessingDrawing" xmlns:wp="http://schemas.openxmlformats.org/drawingml/2006/wordprocessingDrawing" xmlns:w10="urn:schemas-microsoft-com:office:word" xmlns:w="http://schemas.openxmlformats.org/wordprocessingml/2006/main" xmlns:w14="http://schemas.microsoft.com/office/word/2010/wordml" xmlns:w15="http://schemas.microsoft.com/office/word/2012/wordml" xmlns:w16se="http://schemas.microsoft.com/office/word/2015/wordml/symex" xmlns:wpg="http://schemas.microsoft.com/office/word/2010/wordprocessingGroup" xmlns:wpi="http://schemas.microsoft.com/office/word/2010/wordprocessingInk" xmlns:wne="http://schemas.microsoft.com/office/word/2006/wordml" xmlns:wps="http://schemas.microsoft.com/office/word/2010/wordprocessingShape" mc:Ignorable="w14 w15 w16se wp14">
+<w:hdr xmlns:wpc="http://schemas.microsoft.com/office/word/2010/wordprocessingCanvas" xmlns:mc="http://schemas.openxmlformats.org/markup-compatibility/2006" xmlns:o="urn:schemas-microsoft-com:office:office" xmlns:r="http://schemas.openxmlformats.org/officeDocument/2006/relationships" xmlns:m="http://schemas.openxmlformats.org/officeDocument/2006/math" xmlns:v="urn:schemas-microsoft-com:vml" xmlns:wp14="http://schemas.microsoft.com/office/word/2010/wordprocessingDrawing" xmlns:wp="http://schemas.openxmlformats.org/drawingml/2006/wordprocessingDrawing" xmlns:w10="urn:schemas-microsoft-com:office:word" xmlns:w="http://schemas.openxmlformats.org/wordprocessingml/2006/main" xmlns:w14="http://schemas.microsoft.com/office/word/2010/wordml" xmlns:w15="http://schemas.microsoft.com/office/word/2012/wordml" xmlns:wpg="http://schemas.microsoft.com/office/word/2010/wordprocessingGroup" xmlns:wpi="http://schemas.microsoft.com/office/word/2010/wordprocessingInk" xmlns:wne="http://schemas.microsoft.com/office/word/2006/wordml" xmlns:wps="http://schemas.microsoft.com/office/word/2010/wordprocessingShape" mc:Ignorable="w14 w15 wp14">
   <w:p>
     <w:pPr>
       <w:rPr>
@@ -39659,12 +42151,21 @@
         <w:color w:val="666666"/>
       </w:rPr>
     </w:pPr>
+    <w:proofErr w:type="spellStart"/>
     <w:r>
       <w:rPr>
         <w:rFonts w:ascii="Inter" w:eastAsia="Inter" w:hAnsi="Inter" w:cs="Inter"/>
         <w:color w:val="666666"/>
       </w:rPr>
-      <w:t xml:space="preserve">Corso di </w:t>
+      <w:t>Corso</w:t>
+    </w:r>
+    <w:proofErr w:type="spellEnd"/>
+    <w:r>
+      <w:rPr>
+        <w:rFonts w:ascii="Inter" w:eastAsia="Inter" w:hAnsi="Inter" w:cs="Inter"/>
+        <w:color w:val="666666"/>
+      </w:rPr>
+      <w:t xml:space="preserve"> di </w:t>
     </w:r>
     <w:proofErr w:type="spellStart"/>
     <w:r>
@@ -39699,12 +42200,21 @@
         <w:color w:val="666666"/>
       </w:rPr>
     </w:pPr>
+    <w:proofErr w:type="spellStart"/>
     <w:r>
       <w:rPr>
         <w:rFonts w:ascii="Inter" w:eastAsia="Inter" w:hAnsi="Inter" w:cs="Inter"/>
         <w:color w:val="666666"/>
       </w:rPr>
-      <w:t xml:space="preserve">Corso di </w:t>
+      <w:t>Corso</w:t>
+    </w:r>
+    <w:proofErr w:type="spellEnd"/>
+    <w:r>
+      <w:rPr>
+        <w:rFonts w:ascii="Inter" w:eastAsia="Inter" w:hAnsi="Inter" w:cs="Inter"/>
+        <w:color w:val="666666"/>
+      </w:rPr>
+      <w:t xml:space="preserve"> di </w:t>
     </w:r>
     <w:proofErr w:type="spellStart"/>
     <w:r>
@@ -39743,7 +42253,7 @@
 </file>
 
 <file path=word/numbering.xml><?xml version="1.0" encoding="utf-8"?>
-<w:numbering xmlns:wpc="http://schemas.microsoft.com/office/word/2010/wordprocessingCanvas" xmlns:cx="http://schemas.microsoft.com/office/drawing/2014/chartex" xmlns:cx1="http://schemas.microsoft.com/office/drawing/2015/9/8/chartex" xmlns:mc="http://schemas.openxmlformats.org/markup-compatibility/2006" xmlns:o="urn:schemas-microsoft-com:office:office" xmlns:r="http://schemas.openxmlformats.org/officeDocument/2006/relationships" xmlns:m="http://schemas.openxmlformats.org/officeDocument/2006/math" xmlns:v="urn:schemas-microsoft-com:vml" xmlns:wp14="http://schemas.microsoft.com/office/word/2010/wordprocessingDrawing" xmlns:wp="http://schemas.openxmlformats.org/drawingml/2006/wordprocessingDrawing" xmlns:w10="urn:schemas-microsoft-com:office:word" xmlns:w="http://schemas.openxmlformats.org/wordprocessingml/2006/main" xmlns:w14="http://schemas.microsoft.com/office/word/2010/wordml" xmlns:w15="http://schemas.microsoft.com/office/word/2012/wordml" xmlns:w16se="http://schemas.microsoft.com/office/word/2015/wordml/symex" xmlns:wpg="http://schemas.microsoft.com/office/word/2010/wordprocessingGroup" xmlns:wpi="http://schemas.microsoft.com/office/word/2010/wordprocessingInk" xmlns:wne="http://schemas.microsoft.com/office/word/2006/wordml" xmlns:wps="http://schemas.microsoft.com/office/word/2010/wordprocessingShape" mc:Ignorable="w14 w15 w16se wp14">
+<w:numbering xmlns:wpc="http://schemas.microsoft.com/office/word/2010/wordprocessingCanvas" xmlns:mc="http://schemas.openxmlformats.org/markup-compatibility/2006" xmlns:o="urn:schemas-microsoft-com:office:office" xmlns:r="http://schemas.openxmlformats.org/officeDocument/2006/relationships" xmlns:m="http://schemas.openxmlformats.org/officeDocument/2006/math" xmlns:v="urn:schemas-microsoft-com:vml" xmlns:wp14="http://schemas.microsoft.com/office/word/2010/wordprocessingDrawing" xmlns:wp="http://schemas.openxmlformats.org/drawingml/2006/wordprocessingDrawing" xmlns:w10="urn:schemas-microsoft-com:office:word" xmlns:w="http://schemas.openxmlformats.org/wordprocessingml/2006/main" xmlns:w14="http://schemas.microsoft.com/office/word/2010/wordml" xmlns:w15="http://schemas.microsoft.com/office/word/2012/wordml" xmlns:wpg="http://schemas.microsoft.com/office/word/2010/wordprocessingGroup" xmlns:wpi="http://schemas.microsoft.com/office/word/2010/wordprocessingInk" xmlns:wne="http://schemas.microsoft.com/office/word/2006/wordml" xmlns:wps="http://schemas.microsoft.com/office/word/2010/wordprocessingShape" mc:Ignorable="w14 w15 wp14">
   <w:abstractNum w:abstractNumId="0" w15:restartNumberingAfterBreak="0">
     <w:nsid w:val="04C479F7"/>
     <w:multiLevelType w:val="hybridMultilevel"/>
@@ -41527,7 +44037,7 @@
 </file>
 
 <file path=word/styles.xml><?xml version="1.0" encoding="utf-8"?>
-<w:styles xmlns:mc="http://schemas.openxmlformats.org/markup-compatibility/2006" xmlns:r="http://schemas.openxmlformats.org/officeDocument/2006/relationships" xmlns:w="http://schemas.openxmlformats.org/wordprocessingml/2006/main" xmlns:w14="http://schemas.microsoft.com/office/word/2010/wordml" xmlns:w15="http://schemas.microsoft.com/office/word/2012/wordml" xmlns:w16se="http://schemas.microsoft.com/office/word/2015/wordml/symex" mc:Ignorable="w14 w15 w16se">
+<w:styles xmlns:mc="http://schemas.openxmlformats.org/markup-compatibility/2006" xmlns:r="http://schemas.openxmlformats.org/officeDocument/2006/relationships" xmlns:w="http://schemas.openxmlformats.org/wordprocessingml/2006/main" xmlns:w14="http://schemas.microsoft.com/office/word/2010/wordml" xmlns:w15="http://schemas.microsoft.com/office/word/2012/wordml" mc:Ignorable="w14 w15">
   <w:docDefaults>
     <w:rPrDefault>
       <w:rPr>
@@ -42772,6 +45282,83 @@
       </w:tcPr>
     </w:tblStylePr>
   </w:style>
+  <w:style w:type="table" w:styleId="Tabellagriglia4-colore1">
+    <w:name w:val="Grid Table 4 Accent 1"/>
+    <w:basedOn w:val="Tabellanormale"/>
+    <w:uiPriority w:val="49"/>
+    <w:rsid w:val="007E09E6"/>
+    <w:pPr>
+      <w:spacing w:line="240" w:lineRule="auto"/>
+    </w:pPr>
+    <w:tblPr>
+      <w:tblStyleRowBandSize w:val="1"/>
+      <w:tblStyleColBandSize w:val="1"/>
+      <w:tblInd w:w="0" w:type="nil"/>
+      <w:tblBorders>
+        <w:top w:val="single" w:sz="4" w:space="0" w:color="95B3D7" w:themeColor="accent1" w:themeTint="99"/>
+        <w:left w:val="single" w:sz="4" w:space="0" w:color="95B3D7" w:themeColor="accent1" w:themeTint="99"/>
+        <w:bottom w:val="single" w:sz="4" w:space="0" w:color="95B3D7" w:themeColor="accent1" w:themeTint="99"/>
+        <w:right w:val="single" w:sz="4" w:space="0" w:color="95B3D7" w:themeColor="accent1" w:themeTint="99"/>
+        <w:insideH w:val="single" w:sz="4" w:space="0" w:color="95B3D7" w:themeColor="accent1" w:themeTint="99"/>
+        <w:insideV w:val="single" w:sz="4" w:space="0" w:color="95B3D7" w:themeColor="accent1" w:themeTint="99"/>
+      </w:tblBorders>
+    </w:tblPr>
+    <w:tblStylePr w:type="firstRow">
+      <w:rPr>
+        <w:b/>
+        <w:bCs/>
+        <w:color w:val="FFFFFF" w:themeColor="background1"/>
+      </w:rPr>
+      <w:tblPr/>
+      <w:tcPr>
+        <w:tcBorders>
+          <w:top w:val="single" w:sz="4" w:space="0" w:color="4F81BD" w:themeColor="accent1"/>
+          <w:left w:val="single" w:sz="4" w:space="0" w:color="4F81BD" w:themeColor="accent1"/>
+          <w:bottom w:val="single" w:sz="4" w:space="0" w:color="4F81BD" w:themeColor="accent1"/>
+          <w:right w:val="single" w:sz="4" w:space="0" w:color="4F81BD" w:themeColor="accent1"/>
+          <w:insideH w:val="nil"/>
+          <w:insideV w:val="nil"/>
+        </w:tcBorders>
+        <w:shd w:val="clear" w:color="auto" w:fill="4F81BD" w:themeFill="accent1"/>
+      </w:tcPr>
+    </w:tblStylePr>
+    <w:tblStylePr w:type="lastRow">
+      <w:rPr>
+        <w:b/>
+        <w:bCs/>
+      </w:rPr>
+      <w:tblPr/>
+      <w:tcPr>
+        <w:tcBorders>
+          <w:top w:val="double" w:sz="4" w:space="0" w:color="4F81BD" w:themeColor="accent1"/>
+        </w:tcBorders>
+      </w:tcPr>
+    </w:tblStylePr>
+    <w:tblStylePr w:type="firstCol">
+      <w:rPr>
+        <w:b/>
+        <w:bCs/>
+      </w:rPr>
+    </w:tblStylePr>
+    <w:tblStylePr w:type="lastCol">
+      <w:rPr>
+        <w:b/>
+        <w:bCs/>
+      </w:rPr>
+    </w:tblStylePr>
+    <w:tblStylePr w:type="band1Vert">
+      <w:tblPr/>
+      <w:tcPr>
+        <w:shd w:val="clear" w:color="auto" w:fill="DBE5F1" w:themeFill="accent1" w:themeFillTint="33"/>
+      </w:tcPr>
+    </w:tblStylePr>
+    <w:tblStylePr w:type="band1Horz">
+      <w:tblPr/>
+      <w:tcPr>
+        <w:shd w:val="clear" w:color="auto" w:fill="DBE5F1" w:themeFill="accent1" w:themeFillTint="33"/>
+      </w:tcPr>
+    </w:tblStylePr>
+  </w:style>
 </w:styles>
 </file>
 
@@ -43100,7 +45687,7 @@
 </file>
 
 <file path=customXml/itemProps1.xml><?xml version="1.0" encoding="utf-8"?>
-<ds:datastoreItem xmlns:ds="http://schemas.openxmlformats.org/officeDocument/2006/customXml" ds:itemID="{AC3E35EF-1A84-496A-A488-1901708097D4}">
+<ds:datastoreItem xmlns:ds="http://schemas.openxmlformats.org/officeDocument/2006/customXml" ds:itemID="{8164A651-BDDC-4B91-A90C-DD80E969F028}">
   <ds:schemaRefs>
     <ds:schemaRef ds:uri="http://schemas.openxmlformats.org/officeDocument/2006/bibliography"/>
   </ds:schemaRefs>

</xml_diff>

<commit_message>
Modifica dei servizi offerti dai sottosistemi
</commit_message>
<xml_diff>
--- a/Semilavorati/sdd/SDD_TechHeaven.docx
+++ b/Semilavorati/sdd/SDD_TechHeaven.docx
@@ -1,6 +1,6 @@
 
 <file path=word/document.xml><?xml version="1.0" encoding="utf-8"?>
-<w:document xmlns:wpc="http://schemas.microsoft.com/office/word/2010/wordprocessingCanvas" xmlns:cx="http://schemas.microsoft.com/office/drawing/2014/chartex" xmlns:cx1="http://schemas.microsoft.com/office/drawing/2015/9/8/chartex" xmlns:mc="http://schemas.openxmlformats.org/markup-compatibility/2006" xmlns:o="urn:schemas-microsoft-com:office:office" xmlns:r="http://schemas.openxmlformats.org/officeDocument/2006/relationships" xmlns:m="http://schemas.openxmlformats.org/officeDocument/2006/math" xmlns:v="urn:schemas-microsoft-com:vml" xmlns:wp14="http://schemas.microsoft.com/office/word/2010/wordprocessingDrawing" xmlns:wp="http://schemas.openxmlformats.org/drawingml/2006/wordprocessingDrawing" xmlns:w10="urn:schemas-microsoft-com:office:word" xmlns:w="http://schemas.openxmlformats.org/wordprocessingml/2006/main" xmlns:w14="http://schemas.microsoft.com/office/word/2010/wordml" xmlns:w15="http://schemas.microsoft.com/office/word/2012/wordml" xmlns:w16se="http://schemas.microsoft.com/office/word/2015/wordml/symex" xmlns:wpg="http://schemas.microsoft.com/office/word/2010/wordprocessingGroup" xmlns:wpi="http://schemas.microsoft.com/office/word/2010/wordprocessingInk" xmlns:wne="http://schemas.microsoft.com/office/word/2006/wordml" xmlns:wps="http://schemas.microsoft.com/office/word/2010/wordprocessingShape" mc:Ignorable="w14 w15 w16se wp14">
+<w:document xmlns:wpc="http://schemas.microsoft.com/office/word/2010/wordprocessingCanvas" xmlns:mc="http://schemas.openxmlformats.org/markup-compatibility/2006" xmlns:o="urn:schemas-microsoft-com:office:office" xmlns:r="http://schemas.openxmlformats.org/officeDocument/2006/relationships" xmlns:m="http://schemas.openxmlformats.org/officeDocument/2006/math" xmlns:v="urn:schemas-microsoft-com:vml" xmlns:wp14="http://schemas.microsoft.com/office/word/2010/wordprocessingDrawing" xmlns:wp="http://schemas.openxmlformats.org/drawingml/2006/wordprocessingDrawing" xmlns:w10="urn:schemas-microsoft-com:office:word" xmlns:w="http://schemas.openxmlformats.org/wordprocessingml/2006/main" xmlns:w14="http://schemas.microsoft.com/office/word/2010/wordml" xmlns:w15="http://schemas.microsoft.com/office/word/2012/wordml" xmlns:wpg="http://schemas.microsoft.com/office/word/2010/wordprocessingGroup" xmlns:wpi="http://schemas.microsoft.com/office/word/2010/wordprocessingInk" xmlns:wne="http://schemas.microsoft.com/office/word/2006/wordml" xmlns:wps="http://schemas.microsoft.com/office/word/2010/wordprocessingShape" mc:Ignorable="w14 w15 wp14">
   <w:body>
     <w:p>
       <w:pPr>
@@ -3983,8 +3983,6 @@
               </w:rPr>
               <w:t>0.7</w:t>
             </w:r>
-            <w:bookmarkStart w:id="8" w:name="_GoBack"/>
-            <w:bookmarkEnd w:id="8"/>
           </w:p>
         </w:tc>
         <w:tc>
@@ -4138,7 +4136,7 @@
           <w:color w:val="FF0000"/>
         </w:rPr>
       </w:pPr>
-      <w:bookmarkStart w:id="9" w:name="_Toc158381855"/>
+      <w:bookmarkStart w:id="8" w:name="_Toc158381855"/>
       <w:r>
         <w:rPr>
           <w:rFonts w:asciiTheme="minorHAnsi" w:hAnsiTheme="minorHAnsi"/>
@@ -4148,7 +4146,7 @@
         <w:lastRenderedPageBreak/>
         <w:t>1. Introduzione</w:t>
       </w:r>
-      <w:bookmarkEnd w:id="9"/>
+      <w:bookmarkEnd w:id="8"/>
     </w:p>
     <w:p>
       <w:pPr>
@@ -4162,7 +4160,7 @@
           <w:szCs w:val="28"/>
         </w:rPr>
       </w:pPr>
-      <w:bookmarkStart w:id="10" w:name="_Toc158381856"/>
+      <w:bookmarkStart w:id="9" w:name="_Toc158381856"/>
       <w:r>
         <w:rPr>
           <w:rFonts w:asciiTheme="minorHAnsi" w:hAnsiTheme="minorHAnsi"/>
@@ -4173,7 +4171,7 @@
         </w:rPr>
         <w:t>1.1 Obiettivo del sistema</w:t>
       </w:r>
-      <w:bookmarkEnd w:id="10"/>
+      <w:bookmarkEnd w:id="9"/>
     </w:p>
     <w:p>
       <w:pPr>
@@ -4719,7 +4717,7 @@
           <w:szCs w:val="28"/>
         </w:rPr>
       </w:pPr>
-      <w:bookmarkStart w:id="11" w:name="_Toc158381857"/>
+      <w:bookmarkStart w:id="10" w:name="_Toc158381857"/>
       <w:r>
         <w:rPr>
           <w:rFonts w:asciiTheme="minorHAnsi" w:hAnsiTheme="minorHAnsi"/>
@@ -4783,7 +4781,7 @@
         </w:rPr>
         <w:t>)</w:t>
       </w:r>
-      <w:bookmarkEnd w:id="11"/>
+      <w:bookmarkEnd w:id="10"/>
     </w:p>
     <w:p>
       <w:pPr>
@@ -7786,7 +7784,7 @@
           <w:szCs w:val="28"/>
         </w:rPr>
       </w:pPr>
-      <w:bookmarkStart w:id="12" w:name="_Toc158381858"/>
+      <w:bookmarkStart w:id="11" w:name="_Toc158381858"/>
       <w:r>
         <w:rPr>
           <w:rFonts w:asciiTheme="minorHAnsi" w:hAnsiTheme="minorHAnsi"/>
@@ -7817,7 +7815,7 @@
         </w:rPr>
         <w:t>Definizioni, acronimi e abbreviazioni</w:t>
       </w:r>
-      <w:bookmarkEnd w:id="12"/>
+      <w:bookmarkEnd w:id="11"/>
     </w:p>
     <w:p>
       <w:pPr>
@@ -8235,7 +8233,7 @@
           <w:szCs w:val="28"/>
         </w:rPr>
       </w:pPr>
-      <w:bookmarkStart w:id="13" w:name="_Toc158381859"/>
+      <w:bookmarkStart w:id="12" w:name="_Toc158381859"/>
       <w:r>
         <w:rPr>
           <w:rFonts w:asciiTheme="minorHAnsi" w:hAnsiTheme="minorHAnsi"/>
@@ -8266,7 +8264,7 @@
         </w:rPr>
         <w:t>Riferimenti</w:t>
       </w:r>
-      <w:bookmarkEnd w:id="13"/>
+      <w:bookmarkEnd w:id="12"/>
     </w:p>
     <w:p>
       <w:pPr>
@@ -8379,7 +8377,7 @@
         <w:pStyle w:val="Titolosommario"/>
         <w:outlineLvl w:val="1"/>
       </w:pPr>
-      <w:bookmarkStart w:id="14" w:name="_Toc158381860"/>
+      <w:bookmarkStart w:id="13" w:name="_Toc158381860"/>
       <w:r>
         <w:rPr>
           <w:rFonts w:asciiTheme="minorHAnsi" w:hAnsiTheme="minorHAnsi"/>
@@ -8390,7 +8388,7 @@
         </w:rPr>
         <w:t>1.5 Organizzazione del documento</w:t>
       </w:r>
-      <w:bookmarkEnd w:id="14"/>
+      <w:bookmarkEnd w:id="13"/>
     </w:p>
     <w:p>
       <w:pPr>
@@ -8938,7 +8936,7 @@
           <w:color w:val="FF0000"/>
         </w:rPr>
       </w:pPr>
-      <w:bookmarkStart w:id="15" w:name="_Toc158381861"/>
+      <w:bookmarkStart w:id="14" w:name="_Toc158381861"/>
       <w:r>
         <w:rPr>
           <w:rFonts w:asciiTheme="minorHAnsi" w:hAnsiTheme="minorHAnsi"/>
@@ -8979,411 +8977,411 @@
           <w:color w:val="FF0000"/>
         </w:rPr>
         <w:t>software corrente</w:t>
+      </w:r>
+      <w:bookmarkEnd w:id="14"/>
+    </w:p>
+    <w:p>
+      <w:pPr>
+        <w:jc w:val="both"/>
+        <w:rPr>
+          <w:rFonts w:asciiTheme="minorHAnsi" w:hAnsiTheme="minorHAnsi"/>
+          <w:color w:val="000000" w:themeColor="text1"/>
+          <w:sz w:val="26"/>
+          <w:szCs w:val="26"/>
+          <w:lang w:val="it-IT"/>
+        </w:rPr>
+      </w:pPr>
+      <w:r>
+        <w:rPr>
+          <w:rFonts w:asciiTheme="minorHAnsi" w:hAnsiTheme="minorHAnsi"/>
+          <w:color w:val="000000" w:themeColor="text1"/>
+          <w:sz w:val="26"/>
+          <w:szCs w:val="26"/>
+          <w:lang w:val="it-IT"/>
+        </w:rPr>
+        <w:t xml:space="preserve">La società, al momento, non presenta un sistema informatico in grado di raccogliere gli ordini dei clienti in modo automatico, bensì prende in carico solo gli ordini effettuati da clienti che risiedono nella regione in cui è localizzato il negozio. </w:t>
+      </w:r>
+    </w:p>
+    <w:p>
+      <w:pPr>
+        <w:jc w:val="both"/>
+        <w:rPr>
+          <w:rFonts w:asciiTheme="minorHAnsi" w:hAnsiTheme="minorHAnsi"/>
+          <w:color w:val="000000" w:themeColor="text1"/>
+          <w:sz w:val="26"/>
+          <w:szCs w:val="26"/>
+          <w:lang w:val="it-IT"/>
+        </w:rPr>
+      </w:pPr>
+      <w:r>
+        <w:rPr>
+          <w:rFonts w:asciiTheme="minorHAnsi" w:hAnsiTheme="minorHAnsi"/>
+          <w:color w:val="000000" w:themeColor="text1"/>
+          <w:sz w:val="26"/>
+          <w:szCs w:val="26"/>
+          <w:lang w:val="it-IT"/>
+        </w:rPr>
+        <w:t xml:space="preserve">Attualmente, gli ordini richiesti dai clienti vengono inviati al negozio tramite telefono o fax. </w:t>
+      </w:r>
+    </w:p>
+    <w:p>
+      <w:pPr>
+        <w:jc w:val="both"/>
+        <w:rPr>
+          <w:rFonts w:asciiTheme="minorHAnsi" w:hAnsiTheme="minorHAnsi"/>
+          <w:color w:val="000000" w:themeColor="text1"/>
+          <w:sz w:val="26"/>
+          <w:szCs w:val="26"/>
+          <w:lang w:val="it-IT"/>
+        </w:rPr>
+      </w:pPr>
+      <w:r>
+        <w:rPr>
+          <w:rFonts w:asciiTheme="minorHAnsi" w:hAnsiTheme="minorHAnsi"/>
+          <w:color w:val="000000" w:themeColor="text1"/>
+          <w:sz w:val="26"/>
+          <w:szCs w:val="26"/>
+          <w:lang w:val="it-IT"/>
+        </w:rPr>
+        <w:t>Come si evince dal contesto appena descritto, questa modalità di gestione degli ordini comporta perdita di tempo per la raccolta dei dati ed oneri aggiuntivi per la relativa gestione, a discapito della produttività dell’azienda.</w:t>
+      </w:r>
+    </w:p>
+    <w:p>
+      <w:pPr>
+        <w:jc w:val="both"/>
+        <w:rPr>
+          <w:rFonts w:asciiTheme="minorHAnsi" w:hAnsiTheme="minorHAnsi"/>
+          <w:color w:val="000000" w:themeColor="text1"/>
+          <w:sz w:val="26"/>
+          <w:szCs w:val="26"/>
+          <w:lang w:val="it-IT"/>
+        </w:rPr>
+      </w:pPr>
+    </w:p>
+    <w:p>
+      <w:pPr>
+        <w:jc w:val="both"/>
+        <w:rPr>
+          <w:rFonts w:asciiTheme="minorHAnsi" w:hAnsiTheme="minorHAnsi"/>
+          <w:color w:val="000000" w:themeColor="text1"/>
+          <w:sz w:val="26"/>
+          <w:szCs w:val="26"/>
+          <w:lang w:val="it-IT"/>
+        </w:rPr>
+      </w:pPr>
+    </w:p>
+    <w:p>
+      <w:pPr>
+        <w:jc w:val="both"/>
+        <w:rPr>
+          <w:rFonts w:asciiTheme="minorHAnsi" w:hAnsiTheme="minorHAnsi"/>
+          <w:color w:val="000000" w:themeColor="text1"/>
+          <w:sz w:val="26"/>
+          <w:szCs w:val="26"/>
+          <w:lang w:val="it-IT"/>
+        </w:rPr>
+      </w:pPr>
+    </w:p>
+    <w:p>
+      <w:pPr>
+        <w:jc w:val="both"/>
+        <w:rPr>
+          <w:rFonts w:asciiTheme="minorHAnsi" w:hAnsiTheme="minorHAnsi"/>
+          <w:color w:val="000000" w:themeColor="text1"/>
+          <w:sz w:val="26"/>
+          <w:szCs w:val="26"/>
+          <w:lang w:val="it-IT"/>
+        </w:rPr>
+      </w:pPr>
+    </w:p>
+    <w:p>
+      <w:pPr>
+        <w:jc w:val="both"/>
+        <w:rPr>
+          <w:rFonts w:asciiTheme="minorHAnsi" w:hAnsiTheme="minorHAnsi"/>
+          <w:color w:val="000000" w:themeColor="text1"/>
+          <w:sz w:val="26"/>
+          <w:szCs w:val="26"/>
+          <w:lang w:val="it-IT"/>
+        </w:rPr>
+      </w:pPr>
+    </w:p>
+    <w:p>
+      <w:pPr>
+        <w:jc w:val="both"/>
+        <w:rPr>
+          <w:rFonts w:asciiTheme="minorHAnsi" w:hAnsiTheme="minorHAnsi"/>
+          <w:color w:val="000000" w:themeColor="text1"/>
+          <w:sz w:val="26"/>
+          <w:szCs w:val="26"/>
+          <w:lang w:val="it-IT"/>
+        </w:rPr>
+      </w:pPr>
+    </w:p>
+    <w:p>
+      <w:pPr>
+        <w:jc w:val="both"/>
+        <w:rPr>
+          <w:rFonts w:asciiTheme="minorHAnsi" w:hAnsiTheme="minorHAnsi"/>
+          <w:color w:val="000000" w:themeColor="text1"/>
+          <w:sz w:val="26"/>
+          <w:szCs w:val="26"/>
+          <w:lang w:val="it-IT"/>
+        </w:rPr>
+      </w:pPr>
+    </w:p>
+    <w:p>
+      <w:pPr>
+        <w:jc w:val="both"/>
+        <w:rPr>
+          <w:rFonts w:asciiTheme="minorHAnsi" w:hAnsiTheme="minorHAnsi"/>
+          <w:color w:val="000000" w:themeColor="text1"/>
+          <w:sz w:val="26"/>
+          <w:szCs w:val="26"/>
+          <w:lang w:val="it-IT"/>
+        </w:rPr>
+      </w:pPr>
+    </w:p>
+    <w:p>
+      <w:pPr>
+        <w:jc w:val="both"/>
+        <w:rPr>
+          <w:rFonts w:asciiTheme="minorHAnsi" w:hAnsiTheme="minorHAnsi"/>
+          <w:color w:val="000000" w:themeColor="text1"/>
+          <w:sz w:val="26"/>
+          <w:szCs w:val="26"/>
+          <w:lang w:val="it-IT"/>
+        </w:rPr>
+      </w:pPr>
+    </w:p>
+    <w:p>
+      <w:pPr>
+        <w:jc w:val="both"/>
+        <w:rPr>
+          <w:rFonts w:asciiTheme="minorHAnsi" w:hAnsiTheme="minorHAnsi"/>
+          <w:color w:val="000000" w:themeColor="text1"/>
+          <w:sz w:val="26"/>
+          <w:szCs w:val="26"/>
+          <w:lang w:val="it-IT"/>
+        </w:rPr>
+      </w:pPr>
+    </w:p>
+    <w:p>
+      <w:pPr>
+        <w:jc w:val="both"/>
+        <w:rPr>
+          <w:rFonts w:asciiTheme="minorHAnsi" w:hAnsiTheme="minorHAnsi"/>
+          <w:color w:val="000000" w:themeColor="text1"/>
+          <w:sz w:val="26"/>
+          <w:szCs w:val="26"/>
+          <w:lang w:val="it-IT"/>
+        </w:rPr>
+      </w:pPr>
+    </w:p>
+    <w:p>
+      <w:pPr>
+        <w:jc w:val="both"/>
+        <w:rPr>
+          <w:rFonts w:asciiTheme="minorHAnsi" w:hAnsiTheme="minorHAnsi"/>
+          <w:color w:val="000000" w:themeColor="text1"/>
+          <w:sz w:val="26"/>
+          <w:szCs w:val="26"/>
+          <w:lang w:val="it-IT"/>
+        </w:rPr>
+      </w:pPr>
+    </w:p>
+    <w:p>
+      <w:pPr>
+        <w:jc w:val="both"/>
+        <w:rPr>
+          <w:rFonts w:asciiTheme="minorHAnsi" w:hAnsiTheme="minorHAnsi"/>
+          <w:color w:val="000000" w:themeColor="text1"/>
+          <w:sz w:val="26"/>
+          <w:szCs w:val="26"/>
+          <w:lang w:val="it-IT"/>
+        </w:rPr>
+      </w:pPr>
+    </w:p>
+    <w:p>
+      <w:pPr>
+        <w:jc w:val="both"/>
+        <w:rPr>
+          <w:rFonts w:asciiTheme="minorHAnsi" w:hAnsiTheme="minorHAnsi"/>
+          <w:color w:val="000000" w:themeColor="text1"/>
+          <w:sz w:val="26"/>
+          <w:szCs w:val="26"/>
+          <w:lang w:val="it-IT"/>
+        </w:rPr>
+      </w:pPr>
+    </w:p>
+    <w:p>
+      <w:pPr>
+        <w:jc w:val="both"/>
+        <w:rPr>
+          <w:rFonts w:asciiTheme="minorHAnsi" w:hAnsiTheme="minorHAnsi"/>
+          <w:color w:val="000000" w:themeColor="text1"/>
+          <w:sz w:val="26"/>
+          <w:szCs w:val="26"/>
+          <w:lang w:val="it-IT"/>
+        </w:rPr>
+      </w:pPr>
+    </w:p>
+    <w:p>
+      <w:pPr>
+        <w:jc w:val="both"/>
+        <w:rPr>
+          <w:rFonts w:asciiTheme="minorHAnsi" w:hAnsiTheme="minorHAnsi"/>
+          <w:color w:val="000000" w:themeColor="text1"/>
+          <w:sz w:val="26"/>
+          <w:szCs w:val="26"/>
+          <w:lang w:val="it-IT"/>
+        </w:rPr>
+      </w:pPr>
+    </w:p>
+    <w:p>
+      <w:pPr>
+        <w:jc w:val="both"/>
+        <w:rPr>
+          <w:rFonts w:asciiTheme="minorHAnsi" w:hAnsiTheme="minorHAnsi"/>
+          <w:color w:val="000000" w:themeColor="text1"/>
+          <w:sz w:val="26"/>
+          <w:szCs w:val="26"/>
+          <w:lang w:val="it-IT"/>
+        </w:rPr>
+      </w:pPr>
+    </w:p>
+    <w:p>
+      <w:pPr>
+        <w:jc w:val="both"/>
+        <w:rPr>
+          <w:rFonts w:asciiTheme="minorHAnsi" w:hAnsiTheme="minorHAnsi"/>
+          <w:color w:val="000000" w:themeColor="text1"/>
+          <w:sz w:val="26"/>
+          <w:szCs w:val="26"/>
+          <w:lang w:val="it-IT"/>
+        </w:rPr>
+      </w:pPr>
+    </w:p>
+    <w:p>
+      <w:pPr>
+        <w:jc w:val="both"/>
+        <w:rPr>
+          <w:rFonts w:asciiTheme="minorHAnsi" w:hAnsiTheme="minorHAnsi"/>
+          <w:color w:val="000000" w:themeColor="text1"/>
+          <w:sz w:val="26"/>
+          <w:szCs w:val="26"/>
+          <w:lang w:val="it-IT"/>
+        </w:rPr>
+      </w:pPr>
+    </w:p>
+    <w:p>
+      <w:pPr>
+        <w:jc w:val="both"/>
+        <w:rPr>
+          <w:rFonts w:asciiTheme="minorHAnsi" w:hAnsiTheme="minorHAnsi"/>
+          <w:color w:val="000000" w:themeColor="text1"/>
+          <w:sz w:val="26"/>
+          <w:szCs w:val="26"/>
+          <w:lang w:val="it-IT"/>
+        </w:rPr>
+      </w:pPr>
+    </w:p>
+    <w:p>
+      <w:pPr>
+        <w:jc w:val="both"/>
+        <w:rPr>
+          <w:rFonts w:asciiTheme="minorHAnsi" w:hAnsiTheme="minorHAnsi"/>
+          <w:color w:val="000000" w:themeColor="text1"/>
+          <w:sz w:val="26"/>
+          <w:szCs w:val="26"/>
+          <w:lang w:val="it-IT"/>
+        </w:rPr>
+      </w:pPr>
+    </w:p>
+    <w:p>
+      <w:pPr>
+        <w:jc w:val="both"/>
+        <w:rPr>
+          <w:rFonts w:asciiTheme="minorHAnsi" w:hAnsiTheme="minorHAnsi"/>
+          <w:color w:val="000000" w:themeColor="text1"/>
+          <w:sz w:val="26"/>
+          <w:szCs w:val="26"/>
+          <w:lang w:val="it-IT"/>
+        </w:rPr>
+      </w:pPr>
+    </w:p>
+    <w:p>
+      <w:pPr>
+        <w:jc w:val="both"/>
+        <w:rPr>
+          <w:rFonts w:asciiTheme="minorHAnsi" w:hAnsiTheme="minorHAnsi"/>
+          <w:color w:val="000000" w:themeColor="text1"/>
+          <w:sz w:val="26"/>
+          <w:szCs w:val="26"/>
+          <w:lang w:val="it-IT"/>
+        </w:rPr>
+      </w:pPr>
+    </w:p>
+    <w:p>
+      <w:pPr>
+        <w:jc w:val="both"/>
+        <w:rPr>
+          <w:rFonts w:asciiTheme="minorHAnsi" w:hAnsiTheme="minorHAnsi"/>
+          <w:color w:val="000000" w:themeColor="text1"/>
+          <w:sz w:val="26"/>
+          <w:szCs w:val="26"/>
+          <w:lang w:val="it-IT"/>
+        </w:rPr>
+      </w:pPr>
+    </w:p>
+    <w:p>
+      <w:pPr>
+        <w:jc w:val="both"/>
+        <w:rPr>
+          <w:rFonts w:asciiTheme="minorHAnsi" w:hAnsiTheme="minorHAnsi"/>
+          <w:color w:val="000000" w:themeColor="text1"/>
+          <w:sz w:val="26"/>
+          <w:szCs w:val="26"/>
+          <w:lang w:val="it-IT"/>
+        </w:rPr>
+      </w:pPr>
+    </w:p>
+    <w:p>
+      <w:pPr>
+        <w:jc w:val="both"/>
+        <w:rPr>
+          <w:rFonts w:asciiTheme="minorHAnsi" w:hAnsiTheme="minorHAnsi"/>
+          <w:color w:val="000000" w:themeColor="text1"/>
+          <w:sz w:val="26"/>
+          <w:szCs w:val="26"/>
+          <w:lang w:val="it-IT"/>
+        </w:rPr>
+      </w:pPr>
+    </w:p>
+    <w:p>
+      <w:pPr>
+        <w:pStyle w:val="Titolosommario"/>
+        <w:outlineLvl w:val="0"/>
+        <w:rPr>
+          <w:rFonts w:asciiTheme="minorHAnsi" w:hAnsiTheme="minorHAnsi"/>
+          <w:b/>
+          <w:color w:val="FF0000"/>
+        </w:rPr>
+      </w:pPr>
+      <w:bookmarkStart w:id="15" w:name="_Toc158381862"/>
+      <w:r>
+        <w:rPr>
+          <w:rFonts w:asciiTheme="minorHAnsi" w:hAnsiTheme="minorHAnsi"/>
+          <w:b/>
+          <w:color w:val="FF0000"/>
+        </w:rPr>
+        <w:lastRenderedPageBreak/>
+        <w:t>3. Architettura del sistema software proposto</w:t>
       </w:r>
       <w:bookmarkEnd w:id="15"/>
     </w:p>
     <w:p>
       <w:pPr>
-        <w:jc w:val="both"/>
-        <w:rPr>
-          <w:rFonts w:asciiTheme="minorHAnsi" w:hAnsiTheme="minorHAnsi"/>
-          <w:color w:val="000000" w:themeColor="text1"/>
-          <w:sz w:val="26"/>
-          <w:szCs w:val="26"/>
-          <w:lang w:val="it-IT"/>
-        </w:rPr>
-      </w:pPr>
-      <w:r>
-        <w:rPr>
-          <w:rFonts w:asciiTheme="minorHAnsi" w:hAnsiTheme="minorHAnsi"/>
-          <w:color w:val="000000" w:themeColor="text1"/>
-          <w:sz w:val="26"/>
-          <w:szCs w:val="26"/>
-          <w:lang w:val="it-IT"/>
-        </w:rPr>
-        <w:t xml:space="preserve">La società, al momento, non presenta un sistema informatico in grado di raccogliere gli ordini dei clienti in modo automatico, bensì prende in carico solo gli ordini effettuati da clienti che risiedono nella regione in cui è localizzato il negozio. </w:t>
-      </w:r>
-    </w:p>
-    <w:p>
-      <w:pPr>
-        <w:jc w:val="both"/>
-        <w:rPr>
-          <w:rFonts w:asciiTheme="minorHAnsi" w:hAnsiTheme="minorHAnsi"/>
-          <w:color w:val="000000" w:themeColor="text1"/>
-          <w:sz w:val="26"/>
-          <w:szCs w:val="26"/>
-          <w:lang w:val="it-IT"/>
-        </w:rPr>
-      </w:pPr>
-      <w:r>
-        <w:rPr>
-          <w:rFonts w:asciiTheme="minorHAnsi" w:hAnsiTheme="minorHAnsi"/>
-          <w:color w:val="000000" w:themeColor="text1"/>
-          <w:sz w:val="26"/>
-          <w:szCs w:val="26"/>
-          <w:lang w:val="it-IT"/>
-        </w:rPr>
-        <w:t xml:space="preserve">Attualmente, gli ordini richiesti dai clienti vengono inviati al negozio tramite telefono o fax. </w:t>
-      </w:r>
-    </w:p>
-    <w:p>
-      <w:pPr>
-        <w:jc w:val="both"/>
-        <w:rPr>
-          <w:rFonts w:asciiTheme="minorHAnsi" w:hAnsiTheme="minorHAnsi"/>
-          <w:color w:val="000000" w:themeColor="text1"/>
-          <w:sz w:val="26"/>
-          <w:szCs w:val="26"/>
-          <w:lang w:val="it-IT"/>
-        </w:rPr>
-      </w:pPr>
-      <w:r>
-        <w:rPr>
-          <w:rFonts w:asciiTheme="minorHAnsi" w:hAnsiTheme="minorHAnsi"/>
-          <w:color w:val="000000" w:themeColor="text1"/>
-          <w:sz w:val="26"/>
-          <w:szCs w:val="26"/>
-          <w:lang w:val="it-IT"/>
-        </w:rPr>
-        <w:t>Come si evince dal contesto appena descritto, questa modalità di gestione degli ordini comporta perdita di tempo per la raccolta dei dati ed oneri aggiuntivi per la relativa gestione, a discapito della produttività dell’azienda.</w:t>
-      </w:r>
-    </w:p>
-    <w:p>
-      <w:pPr>
-        <w:jc w:val="both"/>
-        <w:rPr>
-          <w:rFonts w:asciiTheme="minorHAnsi" w:hAnsiTheme="minorHAnsi"/>
-          <w:color w:val="000000" w:themeColor="text1"/>
-          <w:sz w:val="26"/>
-          <w:szCs w:val="26"/>
-          <w:lang w:val="it-IT"/>
-        </w:rPr>
-      </w:pPr>
-    </w:p>
-    <w:p>
-      <w:pPr>
-        <w:jc w:val="both"/>
-        <w:rPr>
-          <w:rFonts w:asciiTheme="minorHAnsi" w:hAnsiTheme="minorHAnsi"/>
-          <w:color w:val="000000" w:themeColor="text1"/>
-          <w:sz w:val="26"/>
-          <w:szCs w:val="26"/>
-          <w:lang w:val="it-IT"/>
-        </w:rPr>
-      </w:pPr>
-    </w:p>
-    <w:p>
-      <w:pPr>
-        <w:jc w:val="both"/>
-        <w:rPr>
-          <w:rFonts w:asciiTheme="minorHAnsi" w:hAnsiTheme="minorHAnsi"/>
-          <w:color w:val="000000" w:themeColor="text1"/>
-          <w:sz w:val="26"/>
-          <w:szCs w:val="26"/>
-          <w:lang w:val="it-IT"/>
-        </w:rPr>
-      </w:pPr>
-    </w:p>
-    <w:p>
-      <w:pPr>
-        <w:jc w:val="both"/>
-        <w:rPr>
-          <w:rFonts w:asciiTheme="minorHAnsi" w:hAnsiTheme="minorHAnsi"/>
-          <w:color w:val="000000" w:themeColor="text1"/>
-          <w:sz w:val="26"/>
-          <w:szCs w:val="26"/>
-          <w:lang w:val="it-IT"/>
-        </w:rPr>
-      </w:pPr>
-    </w:p>
-    <w:p>
-      <w:pPr>
-        <w:jc w:val="both"/>
-        <w:rPr>
-          <w:rFonts w:asciiTheme="minorHAnsi" w:hAnsiTheme="minorHAnsi"/>
-          <w:color w:val="000000" w:themeColor="text1"/>
-          <w:sz w:val="26"/>
-          <w:szCs w:val="26"/>
-          <w:lang w:val="it-IT"/>
-        </w:rPr>
-      </w:pPr>
-    </w:p>
-    <w:p>
-      <w:pPr>
-        <w:jc w:val="both"/>
-        <w:rPr>
-          <w:rFonts w:asciiTheme="minorHAnsi" w:hAnsiTheme="minorHAnsi"/>
-          <w:color w:val="000000" w:themeColor="text1"/>
-          <w:sz w:val="26"/>
-          <w:szCs w:val="26"/>
-          <w:lang w:val="it-IT"/>
-        </w:rPr>
-      </w:pPr>
-    </w:p>
-    <w:p>
-      <w:pPr>
-        <w:jc w:val="both"/>
-        <w:rPr>
-          <w:rFonts w:asciiTheme="minorHAnsi" w:hAnsiTheme="minorHAnsi"/>
-          <w:color w:val="000000" w:themeColor="text1"/>
-          <w:sz w:val="26"/>
-          <w:szCs w:val="26"/>
-          <w:lang w:val="it-IT"/>
-        </w:rPr>
-      </w:pPr>
-    </w:p>
-    <w:p>
-      <w:pPr>
-        <w:jc w:val="both"/>
-        <w:rPr>
-          <w:rFonts w:asciiTheme="minorHAnsi" w:hAnsiTheme="minorHAnsi"/>
-          <w:color w:val="000000" w:themeColor="text1"/>
-          <w:sz w:val="26"/>
-          <w:szCs w:val="26"/>
-          <w:lang w:val="it-IT"/>
-        </w:rPr>
-      </w:pPr>
-    </w:p>
-    <w:p>
-      <w:pPr>
-        <w:jc w:val="both"/>
-        <w:rPr>
-          <w:rFonts w:asciiTheme="minorHAnsi" w:hAnsiTheme="minorHAnsi"/>
-          <w:color w:val="000000" w:themeColor="text1"/>
-          <w:sz w:val="26"/>
-          <w:szCs w:val="26"/>
-          <w:lang w:val="it-IT"/>
-        </w:rPr>
-      </w:pPr>
-    </w:p>
-    <w:p>
-      <w:pPr>
-        <w:jc w:val="both"/>
-        <w:rPr>
-          <w:rFonts w:asciiTheme="minorHAnsi" w:hAnsiTheme="minorHAnsi"/>
-          <w:color w:val="000000" w:themeColor="text1"/>
-          <w:sz w:val="26"/>
-          <w:szCs w:val="26"/>
-          <w:lang w:val="it-IT"/>
-        </w:rPr>
-      </w:pPr>
-    </w:p>
-    <w:p>
-      <w:pPr>
-        <w:jc w:val="both"/>
-        <w:rPr>
-          <w:rFonts w:asciiTheme="minorHAnsi" w:hAnsiTheme="minorHAnsi"/>
-          <w:color w:val="000000" w:themeColor="text1"/>
-          <w:sz w:val="26"/>
-          <w:szCs w:val="26"/>
-          <w:lang w:val="it-IT"/>
-        </w:rPr>
-      </w:pPr>
-    </w:p>
-    <w:p>
-      <w:pPr>
-        <w:jc w:val="both"/>
-        <w:rPr>
-          <w:rFonts w:asciiTheme="minorHAnsi" w:hAnsiTheme="minorHAnsi"/>
-          <w:color w:val="000000" w:themeColor="text1"/>
-          <w:sz w:val="26"/>
-          <w:szCs w:val="26"/>
-          <w:lang w:val="it-IT"/>
-        </w:rPr>
-      </w:pPr>
-    </w:p>
-    <w:p>
-      <w:pPr>
-        <w:jc w:val="both"/>
-        <w:rPr>
-          <w:rFonts w:asciiTheme="minorHAnsi" w:hAnsiTheme="minorHAnsi"/>
-          <w:color w:val="000000" w:themeColor="text1"/>
-          <w:sz w:val="26"/>
-          <w:szCs w:val="26"/>
-          <w:lang w:val="it-IT"/>
-        </w:rPr>
-      </w:pPr>
-    </w:p>
-    <w:p>
-      <w:pPr>
-        <w:jc w:val="both"/>
-        <w:rPr>
-          <w:rFonts w:asciiTheme="minorHAnsi" w:hAnsiTheme="minorHAnsi"/>
-          <w:color w:val="000000" w:themeColor="text1"/>
-          <w:sz w:val="26"/>
-          <w:szCs w:val="26"/>
-          <w:lang w:val="it-IT"/>
-        </w:rPr>
-      </w:pPr>
-    </w:p>
-    <w:p>
-      <w:pPr>
-        <w:jc w:val="both"/>
-        <w:rPr>
-          <w:rFonts w:asciiTheme="minorHAnsi" w:hAnsiTheme="minorHAnsi"/>
-          <w:color w:val="000000" w:themeColor="text1"/>
-          <w:sz w:val="26"/>
-          <w:szCs w:val="26"/>
-          <w:lang w:val="it-IT"/>
-        </w:rPr>
-      </w:pPr>
-    </w:p>
-    <w:p>
-      <w:pPr>
-        <w:jc w:val="both"/>
-        <w:rPr>
-          <w:rFonts w:asciiTheme="minorHAnsi" w:hAnsiTheme="minorHAnsi"/>
-          <w:color w:val="000000" w:themeColor="text1"/>
-          <w:sz w:val="26"/>
-          <w:szCs w:val="26"/>
-          <w:lang w:val="it-IT"/>
-        </w:rPr>
-      </w:pPr>
-    </w:p>
-    <w:p>
-      <w:pPr>
-        <w:jc w:val="both"/>
-        <w:rPr>
-          <w:rFonts w:asciiTheme="minorHAnsi" w:hAnsiTheme="minorHAnsi"/>
-          <w:color w:val="000000" w:themeColor="text1"/>
-          <w:sz w:val="26"/>
-          <w:szCs w:val="26"/>
-          <w:lang w:val="it-IT"/>
-        </w:rPr>
-      </w:pPr>
-    </w:p>
-    <w:p>
-      <w:pPr>
-        <w:jc w:val="both"/>
-        <w:rPr>
-          <w:rFonts w:asciiTheme="minorHAnsi" w:hAnsiTheme="minorHAnsi"/>
-          <w:color w:val="000000" w:themeColor="text1"/>
-          <w:sz w:val="26"/>
-          <w:szCs w:val="26"/>
-          <w:lang w:val="it-IT"/>
-        </w:rPr>
-      </w:pPr>
-    </w:p>
-    <w:p>
-      <w:pPr>
-        <w:jc w:val="both"/>
-        <w:rPr>
-          <w:rFonts w:asciiTheme="minorHAnsi" w:hAnsiTheme="minorHAnsi"/>
-          <w:color w:val="000000" w:themeColor="text1"/>
-          <w:sz w:val="26"/>
-          <w:szCs w:val="26"/>
-          <w:lang w:val="it-IT"/>
-        </w:rPr>
-      </w:pPr>
-    </w:p>
-    <w:p>
-      <w:pPr>
-        <w:jc w:val="both"/>
-        <w:rPr>
-          <w:rFonts w:asciiTheme="minorHAnsi" w:hAnsiTheme="minorHAnsi"/>
-          <w:color w:val="000000" w:themeColor="text1"/>
-          <w:sz w:val="26"/>
-          <w:szCs w:val="26"/>
-          <w:lang w:val="it-IT"/>
-        </w:rPr>
-      </w:pPr>
-    </w:p>
-    <w:p>
-      <w:pPr>
-        <w:jc w:val="both"/>
-        <w:rPr>
-          <w:rFonts w:asciiTheme="minorHAnsi" w:hAnsiTheme="minorHAnsi"/>
-          <w:color w:val="000000" w:themeColor="text1"/>
-          <w:sz w:val="26"/>
-          <w:szCs w:val="26"/>
-          <w:lang w:val="it-IT"/>
-        </w:rPr>
-      </w:pPr>
-    </w:p>
-    <w:p>
-      <w:pPr>
-        <w:jc w:val="both"/>
-        <w:rPr>
-          <w:rFonts w:asciiTheme="minorHAnsi" w:hAnsiTheme="minorHAnsi"/>
-          <w:color w:val="000000" w:themeColor="text1"/>
-          <w:sz w:val="26"/>
-          <w:szCs w:val="26"/>
-          <w:lang w:val="it-IT"/>
-        </w:rPr>
-      </w:pPr>
-    </w:p>
-    <w:p>
-      <w:pPr>
-        <w:jc w:val="both"/>
-        <w:rPr>
-          <w:rFonts w:asciiTheme="minorHAnsi" w:hAnsiTheme="minorHAnsi"/>
-          <w:color w:val="000000" w:themeColor="text1"/>
-          <w:sz w:val="26"/>
-          <w:szCs w:val="26"/>
-          <w:lang w:val="it-IT"/>
-        </w:rPr>
-      </w:pPr>
-    </w:p>
-    <w:p>
-      <w:pPr>
-        <w:jc w:val="both"/>
-        <w:rPr>
-          <w:rFonts w:asciiTheme="minorHAnsi" w:hAnsiTheme="minorHAnsi"/>
-          <w:color w:val="000000" w:themeColor="text1"/>
-          <w:sz w:val="26"/>
-          <w:szCs w:val="26"/>
-          <w:lang w:val="it-IT"/>
-        </w:rPr>
-      </w:pPr>
-    </w:p>
-    <w:p>
-      <w:pPr>
-        <w:jc w:val="both"/>
-        <w:rPr>
-          <w:rFonts w:asciiTheme="minorHAnsi" w:hAnsiTheme="minorHAnsi"/>
-          <w:color w:val="000000" w:themeColor="text1"/>
-          <w:sz w:val="26"/>
-          <w:szCs w:val="26"/>
-          <w:lang w:val="it-IT"/>
-        </w:rPr>
-      </w:pPr>
-    </w:p>
-    <w:p>
-      <w:pPr>
-        <w:jc w:val="both"/>
-        <w:rPr>
-          <w:rFonts w:asciiTheme="minorHAnsi" w:hAnsiTheme="minorHAnsi"/>
-          <w:color w:val="000000" w:themeColor="text1"/>
-          <w:sz w:val="26"/>
-          <w:szCs w:val="26"/>
-          <w:lang w:val="it-IT"/>
-        </w:rPr>
-      </w:pPr>
-    </w:p>
-    <w:p>
-      <w:pPr>
-        <w:pStyle w:val="Titolosommario"/>
-        <w:outlineLvl w:val="0"/>
-        <w:rPr>
-          <w:rFonts w:asciiTheme="minorHAnsi" w:hAnsiTheme="minorHAnsi"/>
-          <w:b/>
-          <w:color w:val="FF0000"/>
-        </w:rPr>
-      </w:pPr>
-      <w:bookmarkStart w:id="16" w:name="_Toc158381862"/>
-      <w:r>
-        <w:rPr>
-          <w:rFonts w:asciiTheme="minorHAnsi" w:hAnsiTheme="minorHAnsi"/>
-          <w:b/>
-          <w:color w:val="FF0000"/>
-        </w:rPr>
-        <w:lastRenderedPageBreak/>
-        <w:t>3. Architettura del sistema software proposto</w:t>
-      </w:r>
-      <w:bookmarkEnd w:id="16"/>
-    </w:p>
-    <w:p>
-      <w:pPr>
         <w:pStyle w:val="Titolosommario"/>
         <w:outlineLvl w:val="1"/>
         <w:rPr>
@@ -9393,7 +9391,7 @@
           <w:szCs w:val="28"/>
         </w:rPr>
       </w:pPr>
-      <w:bookmarkStart w:id="17" w:name="_Toc158381863"/>
+      <w:bookmarkStart w:id="16" w:name="_Toc158381863"/>
       <w:r>
         <w:rPr>
           <w:rFonts w:asciiTheme="minorHAnsi" w:hAnsiTheme="minorHAnsi"/>
@@ -9404,7 +9402,7 @@
         </w:rPr>
         <w:t>3.1 Panoramica sulla sezione</w:t>
       </w:r>
-      <w:bookmarkEnd w:id="17"/>
+      <w:bookmarkEnd w:id="16"/>
     </w:p>
     <w:p>
       <w:pPr>
@@ -10231,7 +10229,7 @@
           <w:szCs w:val="28"/>
         </w:rPr>
       </w:pPr>
-      <w:bookmarkStart w:id="18" w:name="_Toc158381864"/>
+      <w:bookmarkStart w:id="17" w:name="_Toc158381864"/>
       <w:r>
         <w:rPr>
           <w:rFonts w:asciiTheme="minorHAnsi" w:hAnsiTheme="minorHAnsi"/>
@@ -10242,7 +10240,7 @@
         </w:rPr>
         <w:t>3.2 Decomposizione in sottosistemi</w:t>
       </w:r>
-      <w:bookmarkEnd w:id="18"/>
+      <w:bookmarkEnd w:id="17"/>
     </w:p>
     <w:p>
       <w:pPr>
@@ -11173,8 +11171,8 @@
         <w:lastRenderedPageBreak/>
         <w:drawing>
           <wp:inline distT="0" distB="0" distL="0" distR="0">
-            <wp:extent cx="5619750" cy="5397070"/>
-            <wp:effectExtent l="0" t="0" r="0" b="0"/>
+            <wp:extent cx="5635464" cy="3562216"/>
+            <wp:effectExtent l="0" t="0" r="3810" b="635"/>
             <wp:docPr id="4" name="Immagine 4"/>
             <wp:cNvGraphicFramePr>
               <a:graphicFrameLocks xmlns:a="http://schemas.openxmlformats.org/drawingml/2006/main" noChangeAspect="1"/>
@@ -11201,7 +11199,7 @@
                   <pic:spPr>
                     <a:xfrm>
                       <a:off x="0" y="0"/>
-                      <a:ext cx="5635464" cy="5412162"/>
+                      <a:ext cx="5635464" cy="3562216"/>
                     </a:xfrm>
                     <a:prstGeom prst="rect">
                       <a:avLst/>
@@ -12919,7 +12917,7 @@
           <w:szCs w:val="28"/>
         </w:rPr>
       </w:pPr>
-      <w:bookmarkStart w:id="19" w:name="_Toc158381865"/>
+      <w:bookmarkStart w:id="18" w:name="_Toc158381865"/>
       <w:r>
         <w:rPr>
           <w:rFonts w:asciiTheme="minorHAnsi" w:hAnsiTheme="minorHAnsi"/>
@@ -12952,7 +12950,7 @@
         </w:rPr>
         <w:t xml:space="preserve"> hardware/software</w:t>
       </w:r>
-      <w:bookmarkEnd w:id="19"/>
+      <w:bookmarkEnd w:id="18"/>
     </w:p>
     <w:p>
       <w:pPr>
@@ -13370,7 +13368,7 @@
           <w:szCs w:val="28"/>
         </w:rPr>
       </w:pPr>
-      <w:bookmarkStart w:id="20" w:name="_Toc158381866"/>
+      <w:bookmarkStart w:id="19" w:name="_Toc158381866"/>
       <w:r>
         <w:rPr>
           <w:rFonts w:asciiTheme="minorHAnsi" w:hAnsiTheme="minorHAnsi"/>
@@ -13382,7 +13380,7 @@
         <w:lastRenderedPageBreak/>
         <w:t>3.4 Gestione dei dati persistenti</w:t>
       </w:r>
-      <w:bookmarkEnd w:id="20"/>
+      <w:bookmarkEnd w:id="19"/>
     </w:p>
     <w:p>
       <w:pPr>
@@ -21399,8 +21397,8 @@
       </w:tblPr>
       <w:tblGrid>
         <w:gridCol w:w="2874"/>
-        <w:gridCol w:w="2099"/>
-        <w:gridCol w:w="2013"/>
+        <w:gridCol w:w="2095"/>
+        <w:gridCol w:w="2007"/>
         <w:gridCol w:w="2379"/>
       </w:tblGrid>
       <w:tr>
@@ -23232,8 +23230,8 @@
       </w:tblPr>
       <w:tblGrid>
         <w:gridCol w:w="2613"/>
-        <w:gridCol w:w="2281"/>
-        <w:gridCol w:w="2092"/>
+        <w:gridCol w:w="2280"/>
+        <w:gridCol w:w="2083"/>
         <w:gridCol w:w="2379"/>
       </w:tblGrid>
       <w:tr>
@@ -24579,9 +24577,9 @@
       </w:tblPr>
       <w:tblGrid>
         <w:gridCol w:w="2529"/>
-        <w:gridCol w:w="2307"/>
-        <w:gridCol w:w="2271"/>
-        <w:gridCol w:w="2258"/>
+        <w:gridCol w:w="2304"/>
+        <w:gridCol w:w="2268"/>
+        <w:gridCol w:w="2254"/>
       </w:tblGrid>
       <w:tr>
         <w:trPr>
@@ -26452,8 +26450,8 @@
       </w:tblPr>
       <w:tblGrid>
         <w:gridCol w:w="2353"/>
-        <w:gridCol w:w="2313"/>
-        <w:gridCol w:w="2313"/>
+        <w:gridCol w:w="2311"/>
+        <w:gridCol w:w="2312"/>
         <w:gridCol w:w="2379"/>
       </w:tblGrid>
       <w:tr>
@@ -27364,10 +27362,10 @@
         <w:tblLook w:val="04A0" w:firstRow="1" w:lastRow="0" w:firstColumn="1" w:lastColumn="0" w:noHBand="0" w:noVBand="1"/>
       </w:tblPr>
       <w:tblGrid>
-        <w:gridCol w:w="2613"/>
-        <w:gridCol w:w="2281"/>
-        <w:gridCol w:w="2092"/>
-        <w:gridCol w:w="2379"/>
+        <w:gridCol w:w="2612"/>
+        <w:gridCol w:w="2277"/>
+        <w:gridCol w:w="2090"/>
+        <w:gridCol w:w="2376"/>
       </w:tblGrid>
       <w:tr>
         <w:trPr>
@@ -27846,10 +27844,10 @@
         <w:tblLook w:val="04A0" w:firstRow="1" w:lastRow="0" w:firstColumn="1" w:lastColumn="0" w:noHBand="0" w:noVBand="1"/>
       </w:tblPr>
       <w:tblGrid>
-        <w:gridCol w:w="2613"/>
-        <w:gridCol w:w="2281"/>
-        <w:gridCol w:w="2092"/>
-        <w:gridCol w:w="2379"/>
+        <w:gridCol w:w="2612"/>
+        <w:gridCol w:w="2277"/>
+        <w:gridCol w:w="2090"/>
+        <w:gridCol w:w="2376"/>
       </w:tblGrid>
       <w:tr>
         <w:trPr>
@@ -28304,10 +28302,10 @@
         <w:tblLook w:val="04A0" w:firstRow="1" w:lastRow="0" w:firstColumn="1" w:lastColumn="0" w:noHBand="0" w:noVBand="1"/>
       </w:tblPr>
       <w:tblGrid>
-        <w:gridCol w:w="2613"/>
-        <w:gridCol w:w="2281"/>
-        <w:gridCol w:w="2092"/>
-        <w:gridCol w:w="2379"/>
+        <w:gridCol w:w="2612"/>
+        <w:gridCol w:w="2279"/>
+        <w:gridCol w:w="2089"/>
+        <w:gridCol w:w="2375"/>
       </w:tblGrid>
       <w:tr>
         <w:trPr>
@@ -29096,7 +29094,7 @@
           <w:szCs w:val="28"/>
         </w:rPr>
       </w:pPr>
-      <w:bookmarkStart w:id="21" w:name="_Toc158381867"/>
+      <w:bookmarkStart w:id="20" w:name="_Toc158381867"/>
       <w:r>
         <w:rPr>
           <w:rFonts w:asciiTheme="minorHAnsi" w:hAnsiTheme="minorHAnsi"/>
@@ -29108,7 +29106,7 @@
         <w:lastRenderedPageBreak/>
         <w:t>3.5 Controllo degli accessi e sicurezza</w:t>
       </w:r>
-      <w:bookmarkEnd w:id="21"/>
+      <w:bookmarkEnd w:id="20"/>
     </w:p>
     <w:p>
       <w:pPr>
@@ -29450,7 +29448,7 @@
           <w:szCs w:val="28"/>
         </w:rPr>
       </w:pPr>
-      <w:bookmarkStart w:id="22" w:name="_Toc158381868"/>
+      <w:bookmarkStart w:id="21" w:name="_Toc158381868"/>
       <w:r>
         <w:rPr>
           <w:rFonts w:asciiTheme="minorHAnsi" w:hAnsiTheme="minorHAnsi"/>
@@ -29461,7 +29459,7 @@
         </w:rPr>
         <w:t>3.6 Controllo globale del software</w:t>
       </w:r>
-      <w:bookmarkEnd w:id="22"/>
+      <w:bookmarkEnd w:id="21"/>
     </w:p>
     <w:p>
       <w:pPr>
@@ -29822,7 +29820,7 @@
           <w:szCs w:val="28"/>
         </w:rPr>
       </w:pPr>
-      <w:bookmarkStart w:id="23" w:name="_Toc158381869"/>
+      <w:bookmarkStart w:id="22" w:name="_Toc158381869"/>
       <w:r>
         <w:rPr>
           <w:rFonts w:asciiTheme="minorHAnsi" w:hAnsiTheme="minorHAnsi"/>
@@ -29866,7 +29864,7 @@
         </w:rPr>
         <w:t>conditions</w:t>
       </w:r>
-      <w:bookmarkEnd w:id="23"/>
+      <w:bookmarkEnd w:id="22"/>
       <w:proofErr w:type="spellEnd"/>
     </w:p>
     <w:p>
@@ -31292,29 +31290,7 @@
           <w:szCs w:val="26"/>
           <w:lang w:val="it-IT"/>
         </w:rPr>
-        <w:t xml:space="preserve">L’amministratore di sistema esegue </w:t>
-      </w:r>
-      <w:proofErr w:type="gramStart"/>
-      <w:r>
-        <w:rPr>
-          <w:rFonts w:asciiTheme="minorHAnsi" w:hAnsiTheme="minorHAnsi"/>
-          <w:color w:val="000000" w:themeColor="text1"/>
-          <w:sz w:val="26"/>
-          <w:szCs w:val="26"/>
-          <w:lang w:val="it-IT"/>
-        </w:rPr>
-        <w:t>le opportuni</w:t>
-      </w:r>
-      <w:proofErr w:type="gramEnd"/>
-      <w:r>
-        <w:rPr>
-          <w:rFonts w:asciiTheme="minorHAnsi" w:hAnsiTheme="minorHAnsi"/>
-          <w:color w:val="000000" w:themeColor="text1"/>
-          <w:sz w:val="26"/>
-          <w:szCs w:val="26"/>
-          <w:lang w:val="it-IT"/>
-        </w:rPr>
-        <w:t xml:space="preserve"> azioni per risolvere il guasto.</w:t>
+        <w:t>L’amministratore di sistema esegue le opportuni azioni per risolvere il guasto.</w:t>
       </w:r>
     </w:p>
     <w:p>
@@ -32279,7 +32255,7 @@
                 <w:lang w:val="it-IT"/>
               </w:rPr>
             </w:pPr>
-            <w:proofErr w:type="spellStart"/>
+            <w:proofErr w:type="gramStart"/>
             <w:r>
               <w:rPr>
                 <w:rFonts w:asciiTheme="minorHAnsi" w:hAnsiTheme="minorHAnsi"/>
@@ -32289,9 +32265,9 @@
                 <w:szCs w:val="26"/>
                 <w:lang w:val="it-IT"/>
               </w:rPr>
-              <w:t>loginCliente</w:t>
-            </w:r>
-            <w:proofErr w:type="spellEnd"/>
+              <w:t>login</w:t>
+            </w:r>
+            <w:proofErr w:type="gramEnd"/>
           </w:p>
         </w:tc>
         <w:tc>
@@ -32870,6 +32846,7 @@
               </w:rPr>
             </w:pPr>
             <w:proofErr w:type="spellStart"/>
+            <w:proofErr w:type="gramStart"/>
             <w:r>
               <w:rPr>
                 <w:rFonts w:asciiTheme="minorHAnsi" w:hAnsiTheme="minorHAnsi"/>
@@ -32879,9 +32856,32 @@
                 <w:szCs w:val="26"/>
                 <w:lang w:val="it-IT"/>
               </w:rPr>
-              <w:t>reimpostaPassword</w:t>
+              <w:t>reimposta</w:t>
+            </w:r>
+            <w:r>
+              <w:rPr>
+                <w:rFonts w:asciiTheme="minorHAnsi" w:hAnsiTheme="minorHAnsi"/>
+                <w:b w:val="0"/>
+                <w:color w:val="000000" w:themeColor="text1"/>
+                <w:sz w:val="26"/>
+                <w:szCs w:val="26"/>
+                <w:lang w:val="it-IT"/>
+              </w:rPr>
+              <w:t>zione</w:t>
+            </w:r>
+            <w:r>
+              <w:rPr>
+                <w:rFonts w:asciiTheme="minorHAnsi" w:hAnsiTheme="minorHAnsi"/>
+                <w:b w:val="0"/>
+                <w:color w:val="000000" w:themeColor="text1"/>
+                <w:sz w:val="26"/>
+                <w:szCs w:val="26"/>
+                <w:lang w:val="it-IT"/>
+              </w:rPr>
+              <w:t>Password</w:t>
             </w:r>
             <w:proofErr w:type="spellEnd"/>
+            <w:proofErr w:type="gramEnd"/>
           </w:p>
         </w:tc>
         <w:tc>
@@ -33158,6 +33158,7 @@
               </w:rPr>
             </w:pPr>
             <w:proofErr w:type="spellStart"/>
+            <w:proofErr w:type="gramStart"/>
             <w:r>
               <w:rPr>
                 <w:rFonts w:asciiTheme="minorHAnsi" w:hAnsiTheme="minorHAnsi"/>
@@ -33167,9 +33168,10 @@
                 <w:szCs w:val="26"/>
                 <w:lang w:val="it-IT"/>
               </w:rPr>
-              <w:t>aggiuntaIndirizzo</w:t>
+              <w:t>inserimentoIndirizzoPersonale</w:t>
             </w:r>
             <w:proofErr w:type="spellEnd"/>
+            <w:proofErr w:type="gramEnd"/>
           </w:p>
         </w:tc>
         <w:tc>
@@ -33301,6 +33303,7 @@
               </w:rPr>
             </w:pPr>
             <w:proofErr w:type="spellStart"/>
+            <w:proofErr w:type="gramStart"/>
             <w:r>
               <w:rPr>
                 <w:rFonts w:asciiTheme="minorHAnsi" w:hAnsiTheme="minorHAnsi"/>
@@ -33310,9 +33313,10 @@
                 <w:szCs w:val="26"/>
                 <w:lang w:val="it-IT"/>
               </w:rPr>
-              <w:t>rimozioneIndirizzo</w:t>
+              <w:t>eliminazioneIndirizzoPersonale</w:t>
             </w:r>
             <w:proofErr w:type="spellEnd"/>
+            <w:proofErr w:type="gramEnd"/>
           </w:p>
         </w:tc>
         <w:tc>
@@ -33453,6 +33457,7 @@
               </w:rPr>
             </w:pPr>
             <w:proofErr w:type="spellStart"/>
+            <w:proofErr w:type="gramStart"/>
             <w:r>
               <w:rPr>
                 <w:rFonts w:asciiTheme="minorHAnsi" w:hAnsiTheme="minorHAnsi"/>
@@ -33462,9 +33467,10 @@
                 <w:szCs w:val="26"/>
                 <w:lang w:val="it-IT"/>
               </w:rPr>
-              <w:t>aggiornamentoIndirizzo</w:t>
+              <w:t>aggiornamentoIndirizzoPersonale</w:t>
             </w:r>
             <w:proofErr w:type="spellEnd"/>
+            <w:proofErr w:type="gramEnd"/>
           </w:p>
         </w:tc>
         <w:tc>
@@ -33664,6 +33670,16 @@
                 <w:lang w:val="it-IT"/>
               </w:rPr>
             </w:pPr>
+            <w:r>
+              <w:rPr>
+                <w:rFonts w:asciiTheme="minorHAnsi" w:hAnsiTheme="minorHAnsi"/>
+                <w:color w:val="000000" w:themeColor="text1"/>
+                <w:sz w:val="26"/>
+                <w:szCs w:val="26"/>
+                <w:lang w:val="it-IT"/>
+              </w:rPr>
+              <w:t>Carrello</w:t>
+            </w:r>
           </w:p>
         </w:tc>
         <w:tc>
@@ -33794,6 +33810,16 @@
                 <w:lang w:val="it-IT"/>
               </w:rPr>
             </w:pPr>
+            <w:r>
+              <w:rPr>
+                <w:rFonts w:asciiTheme="minorHAnsi" w:hAnsiTheme="minorHAnsi"/>
+                <w:color w:val="000000" w:themeColor="text1"/>
+                <w:sz w:val="26"/>
+                <w:szCs w:val="26"/>
+                <w:lang w:val="it-IT"/>
+              </w:rPr>
+              <w:t>Carrello</w:t>
+            </w:r>
           </w:p>
         </w:tc>
         <w:tc>
@@ -33927,6 +33953,16 @@
                 <w:lang w:val="it-IT"/>
               </w:rPr>
             </w:pPr>
+            <w:r>
+              <w:rPr>
+                <w:rFonts w:asciiTheme="minorHAnsi" w:hAnsiTheme="minorHAnsi"/>
+                <w:color w:val="000000" w:themeColor="text1"/>
+                <w:sz w:val="26"/>
+                <w:szCs w:val="26"/>
+                <w:lang w:val="it-IT"/>
+              </w:rPr>
+              <w:t>Carrello</w:t>
+            </w:r>
           </w:p>
         </w:tc>
         <w:tc>
@@ -34057,6 +34093,16 @@
                 <w:lang w:val="it-IT"/>
               </w:rPr>
             </w:pPr>
+            <w:r>
+              <w:rPr>
+                <w:rFonts w:asciiTheme="minorHAnsi" w:hAnsiTheme="minorHAnsi"/>
+                <w:color w:val="000000" w:themeColor="text1"/>
+                <w:sz w:val="26"/>
+                <w:szCs w:val="26"/>
+                <w:lang w:val="it-IT"/>
+              </w:rPr>
+              <w:t>Carrello</w:t>
+            </w:r>
           </w:p>
         </w:tc>
         <w:tc>
@@ -34190,6 +34236,16 @@
                 <w:lang w:val="it-IT"/>
               </w:rPr>
             </w:pPr>
+            <w:r>
+              <w:rPr>
+                <w:rFonts w:asciiTheme="minorHAnsi" w:hAnsiTheme="minorHAnsi"/>
+                <w:color w:val="000000" w:themeColor="text1"/>
+                <w:sz w:val="26"/>
+                <w:szCs w:val="26"/>
+                <w:lang w:val="it-IT"/>
+              </w:rPr>
+              <w:t>Carrello</w:t>
+            </w:r>
           </w:p>
         </w:tc>
         <w:tc>
@@ -34320,6 +34376,18 @@
                 <w:lang w:val="it-IT"/>
               </w:rPr>
             </w:pPr>
+            <w:proofErr w:type="spellStart"/>
+            <w:r>
+              <w:rPr>
+                <w:rFonts w:asciiTheme="minorHAnsi" w:hAnsiTheme="minorHAnsi"/>
+                <w:color w:val="000000" w:themeColor="text1"/>
+                <w:sz w:val="26"/>
+                <w:szCs w:val="26"/>
+                <w:lang w:val="it-IT"/>
+              </w:rPr>
+              <w:t>Wishlist</w:t>
+            </w:r>
+            <w:proofErr w:type="spellEnd"/>
           </w:p>
         </w:tc>
         <w:tc>
@@ -34476,6 +34544,18 @@
                 <w:lang w:val="it-IT"/>
               </w:rPr>
             </w:pPr>
+            <w:proofErr w:type="spellStart"/>
+            <w:r>
+              <w:rPr>
+                <w:rFonts w:asciiTheme="minorHAnsi" w:hAnsiTheme="minorHAnsi"/>
+                <w:color w:val="000000" w:themeColor="text1"/>
+                <w:sz w:val="26"/>
+                <w:szCs w:val="26"/>
+                <w:lang w:val="it-IT"/>
+              </w:rPr>
+              <w:t>Wishlist</w:t>
+            </w:r>
+            <w:proofErr w:type="spellEnd"/>
           </w:p>
         </w:tc>
         <w:tc>
@@ -34632,6 +34712,18 @@
                 <w:lang w:val="it-IT"/>
               </w:rPr>
             </w:pPr>
+            <w:proofErr w:type="spellStart"/>
+            <w:r>
+              <w:rPr>
+                <w:rFonts w:asciiTheme="minorHAnsi" w:hAnsiTheme="minorHAnsi"/>
+                <w:color w:val="000000" w:themeColor="text1"/>
+                <w:sz w:val="26"/>
+                <w:szCs w:val="26"/>
+                <w:lang w:val="it-IT"/>
+              </w:rPr>
+              <w:t>Wishlist</w:t>
+            </w:r>
+            <w:proofErr w:type="spellEnd"/>
           </w:p>
         </w:tc>
         <w:tc>
@@ -34788,6 +34880,18 @@
                 <w:lang w:val="it-IT"/>
               </w:rPr>
             </w:pPr>
+            <w:proofErr w:type="spellStart"/>
+            <w:r>
+              <w:rPr>
+                <w:rFonts w:asciiTheme="minorHAnsi" w:hAnsiTheme="minorHAnsi"/>
+                <w:color w:val="000000" w:themeColor="text1"/>
+                <w:sz w:val="26"/>
+                <w:szCs w:val="26"/>
+                <w:lang w:val="it-IT"/>
+              </w:rPr>
+              <w:t>NavigazioneService</w:t>
+            </w:r>
+            <w:proofErr w:type="spellEnd"/>
           </w:p>
         </w:tc>
         <w:tc>
@@ -34898,6 +35002,18 @@
                 <w:lang w:val="it-IT"/>
               </w:rPr>
             </w:pPr>
+            <w:proofErr w:type="spellStart"/>
+            <w:r>
+              <w:rPr>
+                <w:rFonts w:asciiTheme="minorHAnsi" w:hAnsiTheme="minorHAnsi"/>
+                <w:color w:val="000000" w:themeColor="text1"/>
+                <w:sz w:val="26"/>
+                <w:szCs w:val="26"/>
+                <w:lang w:val="it-IT"/>
+              </w:rPr>
+              <w:t>NavigazioneService</w:t>
+            </w:r>
+            <w:proofErr w:type="spellEnd"/>
           </w:p>
         </w:tc>
         <w:tc>
@@ -35005,6 +35121,18 @@
                 <w:lang w:val="it-IT"/>
               </w:rPr>
             </w:pPr>
+            <w:proofErr w:type="spellStart"/>
+            <w:r>
+              <w:rPr>
+                <w:rFonts w:asciiTheme="minorHAnsi" w:hAnsiTheme="minorHAnsi"/>
+                <w:color w:val="000000" w:themeColor="text1"/>
+                <w:sz w:val="26"/>
+                <w:szCs w:val="26"/>
+                <w:lang w:val="it-IT"/>
+              </w:rPr>
+              <w:t>NavigazioneService</w:t>
+            </w:r>
+            <w:proofErr w:type="spellEnd"/>
           </w:p>
         </w:tc>
         <w:tc>
@@ -35120,6 +35248,18 @@
                 <w:lang w:val="it-IT"/>
               </w:rPr>
             </w:pPr>
+            <w:proofErr w:type="spellStart"/>
+            <w:r>
+              <w:rPr>
+                <w:rFonts w:asciiTheme="minorHAnsi" w:hAnsiTheme="minorHAnsi"/>
+                <w:color w:val="000000" w:themeColor="text1"/>
+                <w:sz w:val="26"/>
+                <w:szCs w:val="26"/>
+                <w:lang w:val="it-IT"/>
+              </w:rPr>
+              <w:t>GestioneOrdiniService</w:t>
+            </w:r>
+            <w:proofErr w:type="spellEnd"/>
           </w:p>
         </w:tc>
         <w:tc>
@@ -35146,17 +35286,7 @@
                 <w:szCs w:val="26"/>
                 <w:lang w:val="it-IT"/>
               </w:rPr>
-              <w:t>Gestione</w:t>
-            </w:r>
-            <w:r>
-              <w:rPr>
-                <w:rFonts w:asciiTheme="minorHAnsi" w:hAnsiTheme="minorHAnsi"/>
-                <w:color w:val="000000" w:themeColor="text1"/>
-                <w:sz w:val="26"/>
-                <w:szCs w:val="26"/>
-                <w:lang w:val="it-IT"/>
-              </w:rPr>
-              <w:t>Ordini</w:t>
+              <w:t>GestioneOrdini</w:t>
             </w:r>
             <w:proofErr w:type="spellEnd"/>
           </w:p>
@@ -35239,6 +35369,18 @@
                 <w:lang w:val="it-IT"/>
               </w:rPr>
             </w:pPr>
+            <w:proofErr w:type="spellStart"/>
+            <w:r>
+              <w:rPr>
+                <w:rFonts w:asciiTheme="minorHAnsi" w:hAnsiTheme="minorHAnsi"/>
+                <w:color w:val="000000" w:themeColor="text1"/>
+                <w:sz w:val="26"/>
+                <w:szCs w:val="26"/>
+                <w:lang w:val="it-IT"/>
+              </w:rPr>
+              <w:t>GestioneOrdiniService</w:t>
+            </w:r>
+            <w:proofErr w:type="spellEnd"/>
           </w:p>
         </w:tc>
         <w:tc>
@@ -35289,6 +35431,7 @@
               </w:rPr>
             </w:pPr>
             <w:proofErr w:type="spellStart"/>
+            <w:proofErr w:type="gramStart"/>
             <w:r>
               <w:rPr>
                 <w:rFonts w:asciiTheme="minorHAnsi" w:hAnsiTheme="minorHAnsi"/>
@@ -35309,9 +35452,21 @@
                 <w:szCs w:val="26"/>
                 <w:lang w:val="it-IT"/>
               </w:rPr>
-              <w:t>isualizzaOrdiniCommissionati</w:t>
+              <w:t>isualizzaOrdini</w:t>
+            </w:r>
+            <w:r>
+              <w:rPr>
+                <w:rFonts w:asciiTheme="minorHAnsi" w:hAnsiTheme="minorHAnsi"/>
+                <w:b w:val="0"/>
+                <w:color w:val="000000" w:themeColor="text1"/>
+                <w:sz w:val="26"/>
+                <w:szCs w:val="26"/>
+                <w:lang w:val="it-IT"/>
+              </w:rPr>
+              <w:t>DaEvadere</w:t>
             </w:r>
             <w:proofErr w:type="spellEnd"/>
+            <w:proofErr w:type="gramEnd"/>
           </w:p>
         </w:tc>
         <w:tc>
@@ -35356,6 +35511,18 @@
                 <w:lang w:val="it-IT"/>
               </w:rPr>
             </w:pPr>
+            <w:proofErr w:type="spellStart"/>
+            <w:r>
+              <w:rPr>
+                <w:rFonts w:asciiTheme="minorHAnsi" w:hAnsiTheme="minorHAnsi"/>
+                <w:color w:val="000000" w:themeColor="text1"/>
+                <w:sz w:val="26"/>
+                <w:szCs w:val="26"/>
+                <w:lang w:val="it-IT"/>
+              </w:rPr>
+              <w:t>GestioneOrdiniService</w:t>
+            </w:r>
+            <w:proofErr w:type="spellEnd"/>
           </w:p>
         </w:tc>
         <w:tc>
@@ -35409,6 +35576,7 @@
               </w:rPr>
             </w:pPr>
             <w:proofErr w:type="spellStart"/>
+            <w:proofErr w:type="gramStart"/>
             <w:r>
               <w:rPr>
                 <w:rFonts w:asciiTheme="minorHAnsi" w:hAnsiTheme="minorHAnsi"/>
@@ -35418,20 +35586,10 @@
                 <w:szCs w:val="26"/>
                 <w:lang w:val="it-IT"/>
               </w:rPr>
-              <w:t>e</w:t>
-            </w:r>
-            <w:r>
-              <w:rPr>
-                <w:rFonts w:asciiTheme="minorHAnsi" w:hAnsiTheme="minorHAnsi"/>
-                <w:b w:val="0"/>
-                <w:color w:val="000000" w:themeColor="text1"/>
-                <w:sz w:val="26"/>
-                <w:szCs w:val="26"/>
-                <w:lang w:val="it-IT"/>
-              </w:rPr>
-              <w:t>ffettuaPagamento</w:t>
+              <w:t>preparazioneSpedizioneOrdine</w:t>
             </w:r>
             <w:proofErr w:type="spellEnd"/>
+            <w:proofErr w:type="gramEnd"/>
           </w:p>
         </w:tc>
         <w:tc>
@@ -35457,7 +35615,7 @@
                 <w:szCs w:val="26"/>
                 <w:lang w:val="it-IT"/>
               </w:rPr>
-              <w:t>Il metodo effettua il pagamento dell’ordine del cliente.</w:t>
+              <w:t>Il metodo permette di effettuare l’acquisto dei prodotti dell’utente (check-out del carrello).</w:t>
             </w:r>
           </w:p>
         </w:tc>
@@ -35476,6 +35634,18 @@
                 <w:lang w:val="it-IT"/>
               </w:rPr>
             </w:pPr>
+            <w:proofErr w:type="spellStart"/>
+            <w:r>
+              <w:rPr>
+                <w:rFonts w:asciiTheme="minorHAnsi" w:hAnsiTheme="minorHAnsi"/>
+                <w:color w:val="000000" w:themeColor="text1"/>
+                <w:sz w:val="26"/>
+                <w:szCs w:val="26"/>
+                <w:lang w:val="it-IT"/>
+              </w:rPr>
+              <w:t>GestioneOrdiniService</w:t>
+            </w:r>
+            <w:proofErr w:type="spellEnd"/>
           </w:p>
         </w:tc>
         <w:tc>
@@ -35493,16 +35663,18 @@
                 <w:lang w:val="it-IT"/>
               </w:rPr>
             </w:pPr>
-            <w:r>
-              <w:rPr>
-                <w:rFonts w:asciiTheme="minorHAnsi" w:hAnsiTheme="minorHAnsi"/>
-                <w:color w:val="000000" w:themeColor="text1"/>
-                <w:sz w:val="26"/>
-                <w:szCs w:val="26"/>
-                <w:lang w:val="it-IT"/>
-              </w:rPr>
-              <w:t>Pagamento</w:t>
-            </w:r>
+            <w:proofErr w:type="spellStart"/>
+            <w:r>
+              <w:rPr>
+                <w:rFonts w:asciiTheme="minorHAnsi" w:hAnsiTheme="minorHAnsi"/>
+                <w:color w:val="000000" w:themeColor="text1"/>
+                <w:sz w:val="26"/>
+                <w:szCs w:val="26"/>
+                <w:lang w:val="it-IT"/>
+              </w:rPr>
+              <w:t>GestioneOrdini</w:t>
+            </w:r>
+            <w:proofErr w:type="spellEnd"/>
           </w:p>
         </w:tc>
       </w:tr>
@@ -35524,6 +35696,7 @@
               </w:rPr>
             </w:pPr>
             <w:proofErr w:type="spellStart"/>
+            <w:proofErr w:type="gramStart"/>
             <w:r>
               <w:rPr>
                 <w:rFonts w:asciiTheme="minorHAnsi" w:hAnsiTheme="minorHAnsi"/>
@@ -35533,9 +35706,21 @@
                 <w:szCs w:val="26"/>
                 <w:lang w:val="it-IT"/>
               </w:rPr>
-              <w:t>stampaRicevuta</w:t>
+              <w:t>e</w:t>
+            </w:r>
+            <w:r>
+              <w:rPr>
+                <w:rFonts w:asciiTheme="minorHAnsi" w:hAnsiTheme="minorHAnsi"/>
+                <w:b w:val="0"/>
+                <w:color w:val="000000" w:themeColor="text1"/>
+                <w:sz w:val="26"/>
+                <w:szCs w:val="26"/>
+                <w:lang w:val="it-IT"/>
+              </w:rPr>
+              <w:t>ffettuaPagamento</w:t>
             </w:r>
             <w:proofErr w:type="spellEnd"/>
+            <w:proofErr w:type="gramEnd"/>
           </w:p>
         </w:tc>
         <w:tc>
@@ -35561,7 +35746,7 @@
                 <w:szCs w:val="26"/>
                 <w:lang w:val="it-IT"/>
               </w:rPr>
-              <w:t>Il metodo stampa l’avviso di pagamento dell’ordine.</w:t>
+              <w:t>Il metodo effettua il pagamento dell’ordine del cliente.</w:t>
             </w:r>
           </w:p>
         </w:tc>
@@ -35580,6 +35765,18 @@
                 <w:lang w:val="it-IT"/>
               </w:rPr>
             </w:pPr>
+            <w:proofErr w:type="spellStart"/>
+            <w:r>
+              <w:rPr>
+                <w:rFonts w:asciiTheme="minorHAnsi" w:hAnsiTheme="minorHAnsi"/>
+                <w:color w:val="000000" w:themeColor="text1"/>
+                <w:sz w:val="26"/>
+                <w:szCs w:val="26"/>
+                <w:lang w:val="it-IT"/>
+              </w:rPr>
+              <w:t>PagamentoService</w:t>
+            </w:r>
+            <w:proofErr w:type="spellEnd"/>
           </w:p>
         </w:tc>
         <w:tc>
@@ -35640,7 +35837,7 @@
                 <w:szCs w:val="26"/>
                 <w:lang w:val="it-IT"/>
               </w:rPr>
-              <w:t>visualizzaRichiesteFornitura</w:t>
+              <w:t>stampaRicevuta</w:t>
             </w:r>
             <w:proofErr w:type="spellEnd"/>
           </w:p>
@@ -35668,7 +35865,7 @@
                 <w:szCs w:val="26"/>
                 <w:lang w:val="it-IT"/>
               </w:rPr>
-              <w:t>Il metodo permette di visualizzare le richieste di approvvigionamento effettuate.</w:t>
+              <w:t>Il metodo stampa l’avviso di pagamento dell’ordine.</w:t>
             </w:r>
           </w:p>
         </w:tc>
@@ -35687,6 +35884,18 @@
                 <w:lang w:val="it-IT"/>
               </w:rPr>
             </w:pPr>
+            <w:proofErr w:type="spellStart"/>
+            <w:r>
+              <w:rPr>
+                <w:rFonts w:asciiTheme="minorHAnsi" w:hAnsiTheme="minorHAnsi"/>
+                <w:color w:val="000000" w:themeColor="text1"/>
+                <w:sz w:val="26"/>
+                <w:szCs w:val="26"/>
+                <w:lang w:val="it-IT"/>
+              </w:rPr>
+              <w:t>PagamentoService</w:t>
+            </w:r>
+            <w:proofErr w:type="spellEnd"/>
           </w:p>
         </w:tc>
         <w:tc>
@@ -35704,18 +35913,16 @@
                 <w:lang w:val="it-IT"/>
               </w:rPr>
             </w:pPr>
-            <w:proofErr w:type="spellStart"/>
-            <w:r>
-              <w:rPr>
-                <w:rFonts w:asciiTheme="minorHAnsi" w:hAnsiTheme="minorHAnsi"/>
-                <w:color w:val="000000" w:themeColor="text1"/>
-                <w:sz w:val="26"/>
-                <w:szCs w:val="26"/>
-                <w:lang w:val="it-IT"/>
-              </w:rPr>
-              <w:t>GestioneApprovvigionamenti</w:t>
-            </w:r>
-            <w:proofErr w:type="spellEnd"/>
+            <w:r>
+              <w:rPr>
+                <w:rFonts w:asciiTheme="minorHAnsi" w:hAnsiTheme="minorHAnsi"/>
+                <w:color w:val="000000" w:themeColor="text1"/>
+                <w:sz w:val="26"/>
+                <w:szCs w:val="26"/>
+                <w:lang w:val="it-IT"/>
+              </w:rPr>
+              <w:t>Pagamento</w:t>
+            </w:r>
           </w:p>
         </w:tc>
       </w:tr>
@@ -35747,7 +35954,7 @@
                 <w:lang w:val="it-IT"/>
               </w:rPr>
               <w:lastRenderedPageBreak/>
-              <w:t>effettuaRichiestaApprovvigionamento</w:t>
+              <w:t>visualizzaRichiesteFornitura</w:t>
             </w:r>
             <w:proofErr w:type="spellEnd"/>
           </w:p>
@@ -35775,7 +35982,7 @@
                 <w:szCs w:val="26"/>
                 <w:lang w:val="it-IT"/>
               </w:rPr>
-              <w:t>Il metodo permette di creare una richiesta di approvvigionamento di un prodotto.</w:t>
+              <w:t>Il metodo permette di visualizzare le richieste di approvvigionamento effettuate.</w:t>
             </w:r>
           </w:p>
         </w:tc>
@@ -35794,6 +36001,28 @@
                 <w:lang w:val="it-IT"/>
               </w:rPr>
             </w:pPr>
+            <w:proofErr w:type="spellStart"/>
+            <w:r>
+              <w:rPr>
+                <w:rFonts w:asciiTheme="minorHAnsi" w:hAnsiTheme="minorHAnsi"/>
+                <w:color w:val="000000" w:themeColor="text1"/>
+                <w:sz w:val="26"/>
+                <w:szCs w:val="26"/>
+                <w:lang w:val="it-IT"/>
+              </w:rPr>
+              <w:t>GestioneApprovvigionamenti</w:t>
+            </w:r>
+            <w:r>
+              <w:rPr>
+                <w:rFonts w:asciiTheme="minorHAnsi" w:hAnsiTheme="minorHAnsi"/>
+                <w:color w:val="000000" w:themeColor="text1"/>
+                <w:sz w:val="26"/>
+                <w:szCs w:val="26"/>
+                <w:lang w:val="it-IT"/>
+              </w:rPr>
+              <w:t>Service</w:t>
+            </w:r>
+            <w:proofErr w:type="spellEnd"/>
           </w:p>
         </w:tc>
         <w:tc>
@@ -35856,7 +36085,7 @@
                 <w:szCs w:val="26"/>
                 <w:lang w:val="it-IT"/>
               </w:rPr>
-              <w:t>visualizzaCatalogo</w:t>
+              <w:t>effettuaRichiestaApprovvigionamento</w:t>
             </w:r>
             <w:proofErr w:type="spellEnd"/>
           </w:p>
@@ -35884,7 +36113,7 @@
                 <w:szCs w:val="26"/>
                 <w:lang w:val="it-IT"/>
               </w:rPr>
-              <w:t>Si visualizza il catalogo dei prodotti venduti dal negozio online.</w:t>
+              <w:t>Il metodo permette di creare una richiesta di approvvigionamento di un prodotto.</w:t>
             </w:r>
           </w:p>
         </w:tc>
@@ -35903,6 +36132,28 @@
                 <w:lang w:val="it-IT"/>
               </w:rPr>
             </w:pPr>
+            <w:proofErr w:type="spellStart"/>
+            <w:r>
+              <w:rPr>
+                <w:rFonts w:asciiTheme="minorHAnsi" w:hAnsiTheme="minorHAnsi"/>
+                <w:color w:val="000000" w:themeColor="text1"/>
+                <w:sz w:val="26"/>
+                <w:szCs w:val="26"/>
+                <w:lang w:val="it-IT"/>
+              </w:rPr>
+              <w:t>GestioneApprovvigionamenti</w:t>
+            </w:r>
+            <w:r>
+              <w:rPr>
+                <w:rFonts w:asciiTheme="minorHAnsi" w:hAnsiTheme="minorHAnsi"/>
+                <w:color w:val="000000" w:themeColor="text1"/>
+                <w:sz w:val="26"/>
+                <w:szCs w:val="26"/>
+                <w:lang w:val="it-IT"/>
+              </w:rPr>
+              <w:t>Service</w:t>
+            </w:r>
+            <w:proofErr w:type="spellEnd"/>
           </w:p>
         </w:tc>
         <w:tc>
@@ -35929,7 +36180,7 @@
                 <w:szCs w:val="26"/>
                 <w:lang w:val="it-IT"/>
               </w:rPr>
-              <w:t>GestioneCatalogo</w:t>
+              <w:t>GestioneApprovvigionamenti</w:t>
             </w:r>
             <w:proofErr w:type="spellEnd"/>
           </w:p>
@@ -35962,7 +36213,7 @@
                 <w:szCs w:val="26"/>
                 <w:lang w:val="it-IT"/>
               </w:rPr>
-              <w:t>aggiuntaProdottoInCatalogo</w:t>
+              <w:t>visualizzaCatalogo</w:t>
             </w:r>
             <w:proofErr w:type="spellEnd"/>
           </w:p>
@@ -35990,7 +36241,7 @@
                 <w:szCs w:val="26"/>
                 <w:lang w:val="it-IT"/>
               </w:rPr>
-              <w:t>Il metodo permette di aggiungere un prodotto nel catalogo.</w:t>
+              <w:t>Si visualizza il catalogo dei prodotti venduti dal negozio online.</w:t>
             </w:r>
           </w:p>
         </w:tc>
@@ -36009,6 +36260,18 @@
                 <w:lang w:val="it-IT"/>
               </w:rPr>
             </w:pPr>
+            <w:proofErr w:type="spellStart"/>
+            <w:r>
+              <w:rPr>
+                <w:rFonts w:asciiTheme="minorHAnsi" w:hAnsiTheme="minorHAnsi"/>
+                <w:color w:val="000000" w:themeColor="text1"/>
+                <w:sz w:val="26"/>
+                <w:szCs w:val="26"/>
+                <w:lang w:val="it-IT"/>
+              </w:rPr>
+              <w:t>GestioneCatalogoService</w:t>
+            </w:r>
+            <w:proofErr w:type="spellEnd"/>
           </w:p>
         </w:tc>
         <w:tc>
@@ -36071,7 +36334,7 @@
                 <w:szCs w:val="26"/>
                 <w:lang w:val="it-IT"/>
               </w:rPr>
-              <w:t>rimozioneProdottoDaCatalogo</w:t>
+              <w:t>aggiuntaProdottoInCatalogo</w:t>
             </w:r>
             <w:proofErr w:type="spellEnd"/>
           </w:p>
@@ -36099,7 +36362,7 @@
                 <w:szCs w:val="26"/>
                 <w:lang w:val="it-IT"/>
               </w:rPr>
-              <w:t>Il metodo permette di cancellare un prodotto dal catalogo del negozio.</w:t>
+              <w:t>Il metodo permette di aggiungere un prodotto nel catalogo.</w:t>
             </w:r>
           </w:p>
         </w:tc>
@@ -36118,6 +36381,28 @@
                 <w:lang w:val="it-IT"/>
               </w:rPr>
             </w:pPr>
+            <w:proofErr w:type="spellStart"/>
+            <w:r>
+              <w:rPr>
+                <w:rFonts w:asciiTheme="minorHAnsi" w:hAnsiTheme="minorHAnsi"/>
+                <w:color w:val="000000" w:themeColor="text1"/>
+                <w:sz w:val="26"/>
+                <w:szCs w:val="26"/>
+                <w:lang w:val="it-IT"/>
+              </w:rPr>
+              <w:t>GestioneCatalogo</w:t>
+            </w:r>
+            <w:r>
+              <w:rPr>
+                <w:rFonts w:asciiTheme="minorHAnsi" w:hAnsiTheme="minorHAnsi"/>
+                <w:color w:val="000000" w:themeColor="text1"/>
+                <w:sz w:val="26"/>
+                <w:szCs w:val="26"/>
+                <w:lang w:val="it-IT"/>
+              </w:rPr>
+              <w:t>Service</w:t>
+            </w:r>
+            <w:proofErr w:type="spellEnd"/>
           </w:p>
         </w:tc>
         <w:tc>
@@ -36177,7 +36462,7 @@
                 <w:szCs w:val="26"/>
                 <w:lang w:val="it-IT"/>
               </w:rPr>
-              <w:t>aggiornamentoSpecificheProdotto</w:t>
+              <w:t>rimozioneProdottoDaCatalogo</w:t>
             </w:r>
             <w:proofErr w:type="spellEnd"/>
           </w:p>
@@ -36205,27 +36490,7 @@
                 <w:szCs w:val="26"/>
                 <w:lang w:val="it-IT"/>
               </w:rPr>
-              <w:t xml:space="preserve">Il metodo permette di aggiornare le seguenti specifiche del prodotto: </w:t>
-            </w:r>
-            <w:r>
-              <w:rPr>
-                <w:rFonts w:asciiTheme="minorHAnsi" w:hAnsiTheme="minorHAnsi"/>
-                <w:color w:val="000000" w:themeColor="text1"/>
-                <w:sz w:val="26"/>
-                <w:szCs w:val="26"/>
-                <w:lang w:val="it-IT"/>
-              </w:rPr>
-              <w:t>modello, marca</w:t>
-            </w:r>
-            <w:r>
-              <w:rPr>
-                <w:rFonts w:asciiTheme="minorHAnsi" w:hAnsiTheme="minorHAnsi"/>
-                <w:color w:val="000000" w:themeColor="text1"/>
-                <w:sz w:val="26"/>
-                <w:szCs w:val="26"/>
-                <w:lang w:val="it-IT"/>
-              </w:rPr>
-              <w:t>, descrizione in evidenza, descrizione dettagliata, categoria, sottocategoria, messa in evidenza.</w:t>
+              <w:t>Il metodo permette di cancellare un prodotto dal catalogo del negozio.</w:t>
             </w:r>
           </w:p>
         </w:tc>
@@ -36244,6 +36509,28 @@
                 <w:lang w:val="it-IT"/>
               </w:rPr>
             </w:pPr>
+            <w:proofErr w:type="spellStart"/>
+            <w:r>
+              <w:rPr>
+                <w:rFonts w:asciiTheme="minorHAnsi" w:hAnsiTheme="minorHAnsi"/>
+                <w:color w:val="000000" w:themeColor="text1"/>
+                <w:sz w:val="26"/>
+                <w:szCs w:val="26"/>
+                <w:lang w:val="it-IT"/>
+              </w:rPr>
+              <w:t>GestioneCatalogo</w:t>
+            </w:r>
+            <w:r>
+              <w:rPr>
+                <w:rFonts w:asciiTheme="minorHAnsi" w:hAnsiTheme="minorHAnsi"/>
+                <w:color w:val="000000" w:themeColor="text1"/>
+                <w:sz w:val="26"/>
+                <w:szCs w:val="26"/>
+                <w:lang w:val="it-IT"/>
+              </w:rPr>
+              <w:t>Service</w:t>
+            </w:r>
+            <w:proofErr w:type="spellEnd"/>
           </w:p>
         </w:tc>
         <w:tc>
@@ -36306,7 +36593,7 @@
                 <w:szCs w:val="26"/>
                 <w:lang w:val="it-IT"/>
               </w:rPr>
-              <w:t>aggiornamentoDisponibilitàProdotto</w:t>
+              <w:t>aggiornamentoSpecificheProdotto</w:t>
             </w:r>
             <w:proofErr w:type="spellEnd"/>
           </w:p>
@@ -36334,7 +36621,27 @@
                 <w:szCs w:val="26"/>
                 <w:lang w:val="it-IT"/>
               </w:rPr>
-              <w:t>Il metodo permette di aggiornare la quantità di scorte in magazzino del prodotto.</w:t>
+              <w:t xml:space="preserve">Il metodo permette di aggiornare le seguenti specifiche del prodotto: </w:t>
+            </w:r>
+            <w:r>
+              <w:rPr>
+                <w:rFonts w:asciiTheme="minorHAnsi" w:hAnsiTheme="minorHAnsi"/>
+                <w:color w:val="000000" w:themeColor="text1"/>
+                <w:sz w:val="26"/>
+                <w:szCs w:val="26"/>
+                <w:lang w:val="it-IT"/>
+              </w:rPr>
+              <w:t>modello, marca</w:t>
+            </w:r>
+            <w:r>
+              <w:rPr>
+                <w:rFonts w:asciiTheme="minorHAnsi" w:hAnsiTheme="minorHAnsi"/>
+                <w:color w:val="000000" w:themeColor="text1"/>
+                <w:sz w:val="26"/>
+                <w:szCs w:val="26"/>
+                <w:lang w:val="it-IT"/>
+              </w:rPr>
+              <w:t>, descrizione in evidenza, descrizione dettagliata, categoria, sottocategoria, messa in evidenza.</w:t>
             </w:r>
           </w:p>
         </w:tc>
@@ -36353,6 +36660,28 @@
                 <w:lang w:val="it-IT"/>
               </w:rPr>
             </w:pPr>
+            <w:proofErr w:type="spellStart"/>
+            <w:r>
+              <w:rPr>
+                <w:rFonts w:asciiTheme="minorHAnsi" w:hAnsiTheme="minorHAnsi"/>
+                <w:color w:val="000000" w:themeColor="text1"/>
+                <w:sz w:val="26"/>
+                <w:szCs w:val="26"/>
+                <w:lang w:val="it-IT"/>
+              </w:rPr>
+              <w:t>GestioneCatalogo</w:t>
+            </w:r>
+            <w:r>
+              <w:rPr>
+                <w:rFonts w:asciiTheme="minorHAnsi" w:hAnsiTheme="minorHAnsi"/>
+                <w:color w:val="000000" w:themeColor="text1"/>
+                <w:sz w:val="26"/>
+                <w:szCs w:val="26"/>
+                <w:lang w:val="it-IT"/>
+              </w:rPr>
+              <w:t>Service</w:t>
+            </w:r>
+            <w:proofErr w:type="spellEnd"/>
           </w:p>
         </w:tc>
         <w:tc>
@@ -36412,7 +36741,7 @@
                 <w:szCs w:val="26"/>
                 <w:lang w:val="it-IT"/>
               </w:rPr>
-              <w:t>aggiornamentoPrezzoProdotto</w:t>
+              <w:t>aggiornamentoDisponibilitàProdotto</w:t>
             </w:r>
             <w:proofErr w:type="spellEnd"/>
           </w:p>
@@ -36440,7 +36769,7 @@
                 <w:szCs w:val="26"/>
                 <w:lang w:val="it-IT"/>
               </w:rPr>
-              <w:t>Il metodo permette di aggiornare il prezzo di un prodotto.</w:t>
+              <w:t>Il metodo permette di aggiornare la quantità di scorte in magazzino del prodotto.</w:t>
             </w:r>
           </w:p>
         </w:tc>
@@ -36459,6 +36788,28 @@
                 <w:lang w:val="it-IT"/>
               </w:rPr>
             </w:pPr>
+            <w:proofErr w:type="spellStart"/>
+            <w:r>
+              <w:rPr>
+                <w:rFonts w:asciiTheme="minorHAnsi" w:hAnsiTheme="minorHAnsi"/>
+                <w:color w:val="000000" w:themeColor="text1"/>
+                <w:sz w:val="26"/>
+                <w:szCs w:val="26"/>
+                <w:lang w:val="it-IT"/>
+              </w:rPr>
+              <w:t>GestioneCatalogo</w:t>
+            </w:r>
+            <w:r>
+              <w:rPr>
+                <w:rFonts w:asciiTheme="minorHAnsi" w:hAnsiTheme="minorHAnsi"/>
+                <w:color w:val="000000" w:themeColor="text1"/>
+                <w:sz w:val="26"/>
+                <w:szCs w:val="26"/>
+                <w:lang w:val="it-IT"/>
+              </w:rPr>
+              <w:t>Service</w:t>
+            </w:r>
+            <w:proofErr w:type="spellEnd"/>
           </w:p>
         </w:tc>
         <w:tc>
@@ -36521,7 +36872,7 @@
                 <w:szCs w:val="26"/>
                 <w:lang w:val="it-IT"/>
               </w:rPr>
-              <w:t>aggiornaGalleriaImmagini</w:t>
+              <w:t>aggiornamentoPrezzoProdotto</w:t>
             </w:r>
             <w:proofErr w:type="spellEnd"/>
           </w:p>
@@ -36549,7 +36900,7 @@
                 <w:szCs w:val="26"/>
                 <w:lang w:val="it-IT"/>
               </w:rPr>
-              <w:t>Il metodo permette di aggiungere o rimuovere un’immagine di dettaglio di un prodotto.</w:t>
+              <w:t>Il metodo permette di aggiornare il prezzo di un prodotto.</w:t>
             </w:r>
           </w:p>
         </w:tc>
@@ -36568,6 +36919,18 @@
                 <w:lang w:val="it-IT"/>
               </w:rPr>
             </w:pPr>
+            <w:proofErr w:type="spellStart"/>
+            <w:r>
+              <w:rPr>
+                <w:rFonts w:asciiTheme="minorHAnsi" w:hAnsiTheme="minorHAnsi"/>
+                <w:color w:val="000000" w:themeColor="text1"/>
+                <w:sz w:val="26"/>
+                <w:szCs w:val="26"/>
+                <w:lang w:val="it-IT"/>
+              </w:rPr>
+              <w:t>GestioneCatalogoService</w:t>
+            </w:r>
+            <w:proofErr w:type="spellEnd"/>
           </w:p>
         </w:tc>
         <w:tc>
@@ -36577,6 +36940,401 @@
           <w:p>
             <w:pPr>
               <w:cnfStyle w:val="000000100000" w:firstRow="0" w:lastRow="0" w:firstColumn="0" w:lastColumn="0" w:oddVBand="0" w:evenVBand="0" w:oddHBand="1" w:evenHBand="0" w:firstRowFirstColumn="0" w:firstRowLastColumn="0" w:lastRowFirstColumn="0" w:lastRowLastColumn="0"/>
+              <w:rPr>
+                <w:rFonts w:asciiTheme="minorHAnsi" w:hAnsiTheme="minorHAnsi"/>
+                <w:color w:val="000000" w:themeColor="text1"/>
+                <w:sz w:val="26"/>
+                <w:szCs w:val="26"/>
+                <w:lang w:val="it-IT"/>
+              </w:rPr>
+            </w:pPr>
+            <w:proofErr w:type="spellStart"/>
+            <w:r>
+              <w:rPr>
+                <w:rFonts w:asciiTheme="minorHAnsi" w:hAnsiTheme="minorHAnsi"/>
+                <w:color w:val="000000" w:themeColor="text1"/>
+                <w:sz w:val="26"/>
+                <w:szCs w:val="26"/>
+                <w:lang w:val="it-IT"/>
+              </w:rPr>
+              <w:t>GestioneCatalogo</w:t>
+            </w:r>
+            <w:proofErr w:type="spellEnd"/>
+          </w:p>
+        </w:tc>
+      </w:tr>
+      <w:tr>
+        <w:tc>
+          <w:tcPr>
+            <w:cnfStyle w:val="001000000000" w:firstRow="0" w:lastRow="0" w:firstColumn="1" w:lastColumn="0" w:oddVBand="0" w:evenVBand="0" w:oddHBand="0" w:evenHBand="0" w:firstRowFirstColumn="0" w:firstRowLastColumn="0" w:lastRowFirstColumn="0" w:lastRowLastColumn="0"/>
+            <w:tcW w:w="3686" w:type="dxa"/>
+          </w:tcPr>
+          <w:p>
+            <w:pPr>
+              <w:rPr>
+                <w:rFonts w:asciiTheme="minorHAnsi" w:hAnsiTheme="minorHAnsi"/>
+                <w:b w:val="0"/>
+                <w:color w:val="000000" w:themeColor="text1"/>
+                <w:sz w:val="26"/>
+                <w:szCs w:val="26"/>
+                <w:lang w:val="it-IT"/>
+              </w:rPr>
+            </w:pPr>
+            <w:proofErr w:type="spellStart"/>
+            <w:proofErr w:type="gramStart"/>
+            <w:r>
+              <w:rPr>
+                <w:rFonts w:asciiTheme="minorHAnsi" w:hAnsiTheme="minorHAnsi"/>
+                <w:b w:val="0"/>
+                <w:color w:val="000000" w:themeColor="text1"/>
+                <w:sz w:val="26"/>
+                <w:szCs w:val="26"/>
+                <w:lang w:val="it-IT"/>
+              </w:rPr>
+              <w:t>inserimentoTopImmagine</w:t>
+            </w:r>
+            <w:proofErr w:type="spellEnd"/>
+            <w:proofErr w:type="gramEnd"/>
+          </w:p>
+        </w:tc>
+        <w:tc>
+          <w:tcPr>
+            <w:tcW w:w="2693" w:type="dxa"/>
+          </w:tcPr>
+          <w:p>
+            <w:pPr>
+              <w:cnfStyle w:val="000000000000" w:firstRow="0" w:lastRow="0" w:firstColumn="0" w:lastColumn="0" w:oddVBand="0" w:evenVBand="0" w:oddHBand="0" w:evenHBand="0" w:firstRowFirstColumn="0" w:firstRowLastColumn="0" w:lastRowFirstColumn="0" w:lastRowLastColumn="0"/>
+              <w:rPr>
+                <w:rFonts w:asciiTheme="minorHAnsi" w:hAnsiTheme="minorHAnsi"/>
+                <w:color w:val="000000" w:themeColor="text1"/>
+                <w:sz w:val="26"/>
+                <w:szCs w:val="26"/>
+                <w:lang w:val="it-IT"/>
+              </w:rPr>
+            </w:pPr>
+            <w:r>
+              <w:rPr>
+                <w:rFonts w:asciiTheme="minorHAnsi" w:hAnsiTheme="minorHAnsi"/>
+                <w:color w:val="000000" w:themeColor="text1"/>
+                <w:sz w:val="26"/>
+                <w:szCs w:val="26"/>
+                <w:lang w:val="it-IT"/>
+              </w:rPr>
+              <w:t xml:space="preserve">Il metodo permette di inserire l’immagine di </w:t>
+            </w:r>
+            <w:r>
+              <w:rPr>
+                <w:rFonts w:asciiTheme="minorHAnsi" w:hAnsiTheme="minorHAnsi"/>
+                <w:color w:val="000000" w:themeColor="text1"/>
+                <w:sz w:val="26"/>
+                <w:szCs w:val="26"/>
+                <w:lang w:val="it-IT"/>
+              </w:rPr>
+              <w:lastRenderedPageBreak/>
+              <w:t>presentazione di un prodotto.</w:t>
+            </w:r>
+          </w:p>
+        </w:tc>
+        <w:tc>
+          <w:tcPr>
+            <w:tcW w:w="2552" w:type="dxa"/>
+          </w:tcPr>
+          <w:p>
+            <w:pPr>
+              <w:cnfStyle w:val="000000000000" w:firstRow="0" w:lastRow="0" w:firstColumn="0" w:lastColumn="0" w:oddVBand="0" w:evenVBand="0" w:oddHBand="0" w:evenHBand="0" w:firstRowFirstColumn="0" w:firstRowLastColumn="0" w:lastRowFirstColumn="0" w:lastRowLastColumn="0"/>
+              <w:rPr>
+                <w:rFonts w:asciiTheme="minorHAnsi" w:hAnsiTheme="minorHAnsi"/>
+                <w:color w:val="000000" w:themeColor="text1"/>
+                <w:sz w:val="26"/>
+                <w:szCs w:val="26"/>
+                <w:lang w:val="it-IT"/>
+              </w:rPr>
+            </w:pPr>
+            <w:proofErr w:type="spellStart"/>
+            <w:r>
+              <w:rPr>
+                <w:rFonts w:asciiTheme="minorHAnsi" w:hAnsiTheme="minorHAnsi"/>
+                <w:color w:val="000000" w:themeColor="text1"/>
+                <w:sz w:val="26"/>
+                <w:szCs w:val="26"/>
+                <w:lang w:val="it-IT"/>
+              </w:rPr>
+              <w:lastRenderedPageBreak/>
+              <w:t>GestioneCatalogoService</w:t>
+            </w:r>
+            <w:proofErr w:type="spellEnd"/>
+          </w:p>
+        </w:tc>
+        <w:tc>
+          <w:tcPr>
+            <w:tcW w:w="2693" w:type="dxa"/>
+          </w:tcPr>
+          <w:p>
+            <w:pPr>
+              <w:cnfStyle w:val="000000000000" w:firstRow="0" w:lastRow="0" w:firstColumn="0" w:lastColumn="0" w:oddVBand="0" w:evenVBand="0" w:oddHBand="0" w:evenHBand="0" w:firstRowFirstColumn="0" w:firstRowLastColumn="0" w:lastRowFirstColumn="0" w:lastRowLastColumn="0"/>
+              <w:rPr>
+                <w:rFonts w:asciiTheme="minorHAnsi" w:hAnsiTheme="minorHAnsi"/>
+                <w:color w:val="000000" w:themeColor="text1"/>
+                <w:sz w:val="26"/>
+                <w:szCs w:val="26"/>
+                <w:lang w:val="it-IT"/>
+              </w:rPr>
+            </w:pPr>
+            <w:proofErr w:type="spellStart"/>
+            <w:r>
+              <w:rPr>
+                <w:rFonts w:asciiTheme="minorHAnsi" w:hAnsiTheme="minorHAnsi"/>
+                <w:color w:val="000000" w:themeColor="text1"/>
+                <w:sz w:val="26"/>
+                <w:szCs w:val="26"/>
+                <w:lang w:val="it-IT"/>
+              </w:rPr>
+              <w:t>GestioneCatalogo</w:t>
+            </w:r>
+            <w:proofErr w:type="spellEnd"/>
+          </w:p>
+        </w:tc>
+      </w:tr>
+      <w:tr>
+        <w:trPr>
+          <w:cnfStyle w:val="000000100000" w:firstRow="0" w:lastRow="0" w:firstColumn="0" w:lastColumn="0" w:oddVBand="0" w:evenVBand="0" w:oddHBand="1" w:evenHBand="0" w:firstRowFirstColumn="0" w:firstRowLastColumn="0" w:lastRowFirstColumn="0" w:lastRowLastColumn="0"/>
+        </w:trPr>
+        <w:tc>
+          <w:tcPr>
+            <w:cnfStyle w:val="001000000000" w:firstRow="0" w:lastRow="0" w:firstColumn="1" w:lastColumn="0" w:oddVBand="0" w:evenVBand="0" w:oddHBand="0" w:evenHBand="0" w:firstRowFirstColumn="0" w:firstRowLastColumn="0" w:lastRowFirstColumn="0" w:lastRowLastColumn="0"/>
+            <w:tcW w:w="3686" w:type="dxa"/>
+          </w:tcPr>
+          <w:p>
+            <w:pPr>
+              <w:rPr>
+                <w:rFonts w:asciiTheme="minorHAnsi" w:hAnsiTheme="minorHAnsi"/>
+                <w:b w:val="0"/>
+                <w:color w:val="000000" w:themeColor="text1"/>
+                <w:sz w:val="26"/>
+                <w:szCs w:val="26"/>
+                <w:lang w:val="it-IT"/>
+              </w:rPr>
+            </w:pPr>
+            <w:proofErr w:type="spellStart"/>
+            <w:proofErr w:type="gramStart"/>
+            <w:r>
+              <w:rPr>
+                <w:rFonts w:asciiTheme="minorHAnsi" w:hAnsiTheme="minorHAnsi"/>
+                <w:b w:val="0"/>
+                <w:color w:val="000000" w:themeColor="text1"/>
+                <w:sz w:val="26"/>
+                <w:szCs w:val="26"/>
+                <w:lang w:val="it-IT"/>
+              </w:rPr>
+              <w:t>inserimentoImmagineInGalleriaImmagini</w:t>
+            </w:r>
+            <w:proofErr w:type="spellEnd"/>
+            <w:proofErr w:type="gramEnd"/>
+          </w:p>
+        </w:tc>
+        <w:tc>
+          <w:tcPr>
+            <w:tcW w:w="2693" w:type="dxa"/>
+          </w:tcPr>
+          <w:p>
+            <w:pPr>
+              <w:cnfStyle w:val="000000100000" w:firstRow="0" w:lastRow="0" w:firstColumn="0" w:lastColumn="0" w:oddVBand="0" w:evenVBand="0" w:oddHBand="1" w:evenHBand="0" w:firstRowFirstColumn="0" w:firstRowLastColumn="0" w:lastRowFirstColumn="0" w:lastRowLastColumn="0"/>
+              <w:rPr>
+                <w:rFonts w:asciiTheme="minorHAnsi" w:hAnsiTheme="minorHAnsi"/>
+                <w:color w:val="000000" w:themeColor="text1"/>
+                <w:sz w:val="26"/>
+                <w:szCs w:val="26"/>
+                <w:lang w:val="it-IT"/>
+              </w:rPr>
+            </w:pPr>
+            <w:r>
+              <w:rPr>
+                <w:rFonts w:asciiTheme="minorHAnsi" w:hAnsiTheme="minorHAnsi"/>
+                <w:color w:val="000000" w:themeColor="text1"/>
+                <w:sz w:val="26"/>
+                <w:szCs w:val="26"/>
+                <w:lang w:val="it-IT"/>
+              </w:rPr>
+              <w:t>Il metodo permette di aggiungere un’immagine di dettaglio di un prodotto.</w:t>
+            </w:r>
+          </w:p>
+        </w:tc>
+        <w:tc>
+          <w:tcPr>
+            <w:tcW w:w="2552" w:type="dxa"/>
+          </w:tcPr>
+          <w:p>
+            <w:pPr>
+              <w:cnfStyle w:val="000000100000" w:firstRow="0" w:lastRow="0" w:firstColumn="0" w:lastColumn="0" w:oddVBand="0" w:evenVBand="0" w:oddHBand="1" w:evenHBand="0" w:firstRowFirstColumn="0" w:firstRowLastColumn="0" w:lastRowFirstColumn="0" w:lastRowLastColumn="0"/>
+              <w:rPr>
+                <w:rFonts w:asciiTheme="minorHAnsi" w:hAnsiTheme="minorHAnsi"/>
+                <w:color w:val="000000" w:themeColor="text1"/>
+                <w:sz w:val="26"/>
+                <w:szCs w:val="26"/>
+                <w:lang w:val="it-IT"/>
+              </w:rPr>
+            </w:pPr>
+            <w:proofErr w:type="spellStart"/>
+            <w:r>
+              <w:rPr>
+                <w:rFonts w:asciiTheme="minorHAnsi" w:hAnsiTheme="minorHAnsi"/>
+                <w:color w:val="000000" w:themeColor="text1"/>
+                <w:sz w:val="26"/>
+                <w:szCs w:val="26"/>
+                <w:lang w:val="it-IT"/>
+              </w:rPr>
+              <w:t>GestioneCatalogoService</w:t>
+            </w:r>
+            <w:proofErr w:type="spellEnd"/>
+          </w:p>
+        </w:tc>
+        <w:tc>
+          <w:tcPr>
+            <w:tcW w:w="2693" w:type="dxa"/>
+          </w:tcPr>
+          <w:p>
+            <w:pPr>
+              <w:cnfStyle w:val="000000100000" w:firstRow="0" w:lastRow="0" w:firstColumn="0" w:lastColumn="0" w:oddVBand="0" w:evenVBand="0" w:oddHBand="1" w:evenHBand="0" w:firstRowFirstColumn="0" w:firstRowLastColumn="0" w:lastRowFirstColumn="0" w:lastRowLastColumn="0"/>
+              <w:rPr>
+                <w:rFonts w:asciiTheme="minorHAnsi" w:hAnsiTheme="minorHAnsi"/>
+                <w:color w:val="000000" w:themeColor="text1"/>
+                <w:sz w:val="26"/>
+                <w:szCs w:val="26"/>
+                <w:lang w:val="it-IT"/>
+              </w:rPr>
+            </w:pPr>
+            <w:proofErr w:type="spellStart"/>
+            <w:r>
+              <w:rPr>
+                <w:rFonts w:asciiTheme="minorHAnsi" w:hAnsiTheme="minorHAnsi"/>
+                <w:color w:val="000000" w:themeColor="text1"/>
+                <w:sz w:val="26"/>
+                <w:szCs w:val="26"/>
+                <w:lang w:val="it-IT"/>
+              </w:rPr>
+              <w:t>GestioneCatalogo</w:t>
+            </w:r>
+            <w:proofErr w:type="spellEnd"/>
+          </w:p>
+        </w:tc>
+      </w:tr>
+      <w:tr>
+        <w:tc>
+          <w:tcPr>
+            <w:cnfStyle w:val="001000000000" w:firstRow="0" w:lastRow="0" w:firstColumn="1" w:lastColumn="0" w:oddVBand="0" w:evenVBand="0" w:oddHBand="0" w:evenHBand="0" w:firstRowFirstColumn="0" w:firstRowLastColumn="0" w:lastRowFirstColumn="0" w:lastRowLastColumn="0"/>
+            <w:tcW w:w="3686" w:type="dxa"/>
+          </w:tcPr>
+          <w:p>
+            <w:pPr>
+              <w:rPr>
+                <w:rFonts w:asciiTheme="minorHAnsi" w:hAnsiTheme="minorHAnsi"/>
+                <w:b w:val="0"/>
+                <w:color w:val="000000" w:themeColor="text1"/>
+                <w:sz w:val="26"/>
+                <w:szCs w:val="26"/>
+                <w:lang w:val="it-IT"/>
+              </w:rPr>
+            </w:pPr>
+            <w:proofErr w:type="spellStart"/>
+            <w:proofErr w:type="gramStart"/>
+            <w:r>
+              <w:rPr>
+                <w:rFonts w:asciiTheme="minorHAnsi" w:hAnsiTheme="minorHAnsi"/>
+                <w:b w:val="0"/>
+                <w:color w:val="000000" w:themeColor="text1"/>
+                <w:sz w:val="26"/>
+                <w:szCs w:val="26"/>
+                <w:lang w:val="it-IT"/>
+              </w:rPr>
+              <w:t>cancellazioneImmagineInGalleria</w:t>
+            </w:r>
+            <w:proofErr w:type="spellEnd"/>
+            <w:proofErr w:type="gramEnd"/>
+          </w:p>
+        </w:tc>
+        <w:tc>
+          <w:tcPr>
+            <w:tcW w:w="2693" w:type="dxa"/>
+          </w:tcPr>
+          <w:p>
+            <w:pPr>
+              <w:cnfStyle w:val="000000000000" w:firstRow="0" w:lastRow="0" w:firstColumn="0" w:lastColumn="0" w:oddVBand="0" w:evenVBand="0" w:oddHBand="0" w:evenHBand="0" w:firstRowFirstColumn="0" w:firstRowLastColumn="0" w:lastRowFirstColumn="0" w:lastRowLastColumn="0"/>
+              <w:rPr>
+                <w:rFonts w:asciiTheme="minorHAnsi" w:hAnsiTheme="minorHAnsi"/>
+                <w:color w:val="000000" w:themeColor="text1"/>
+                <w:sz w:val="26"/>
+                <w:szCs w:val="26"/>
+                <w:lang w:val="it-IT"/>
+              </w:rPr>
+            </w:pPr>
+            <w:r>
+              <w:rPr>
+                <w:rFonts w:asciiTheme="minorHAnsi" w:hAnsiTheme="minorHAnsi"/>
+                <w:color w:val="000000" w:themeColor="text1"/>
+                <w:sz w:val="26"/>
+                <w:szCs w:val="26"/>
+                <w:lang w:val="it-IT"/>
+              </w:rPr>
+              <w:t xml:space="preserve">Il metodo permette di </w:t>
+            </w:r>
+            <w:r>
+              <w:rPr>
+                <w:rFonts w:asciiTheme="minorHAnsi" w:hAnsiTheme="minorHAnsi"/>
+                <w:color w:val="000000" w:themeColor="text1"/>
+                <w:sz w:val="26"/>
+                <w:szCs w:val="26"/>
+                <w:lang w:val="it-IT"/>
+              </w:rPr>
+              <w:t>rimuovere</w:t>
+            </w:r>
+            <w:r>
+              <w:rPr>
+                <w:rFonts w:asciiTheme="minorHAnsi" w:hAnsiTheme="minorHAnsi"/>
+                <w:color w:val="000000" w:themeColor="text1"/>
+                <w:sz w:val="26"/>
+                <w:szCs w:val="26"/>
+                <w:lang w:val="it-IT"/>
+              </w:rPr>
+              <w:t xml:space="preserve"> un’immagine di dettaglio di un prodotto.</w:t>
+            </w:r>
+          </w:p>
+        </w:tc>
+        <w:tc>
+          <w:tcPr>
+            <w:tcW w:w="2552" w:type="dxa"/>
+          </w:tcPr>
+          <w:p>
+            <w:pPr>
+              <w:cnfStyle w:val="000000000000" w:firstRow="0" w:lastRow="0" w:firstColumn="0" w:lastColumn="0" w:oddVBand="0" w:evenVBand="0" w:oddHBand="0" w:evenHBand="0" w:firstRowFirstColumn="0" w:firstRowLastColumn="0" w:lastRowFirstColumn="0" w:lastRowLastColumn="0"/>
+              <w:rPr>
+                <w:rFonts w:asciiTheme="minorHAnsi" w:hAnsiTheme="minorHAnsi"/>
+                <w:color w:val="000000" w:themeColor="text1"/>
+                <w:sz w:val="26"/>
+                <w:szCs w:val="26"/>
+                <w:lang w:val="it-IT"/>
+              </w:rPr>
+            </w:pPr>
+            <w:proofErr w:type="spellStart"/>
+            <w:r>
+              <w:rPr>
+                <w:rFonts w:asciiTheme="minorHAnsi" w:hAnsiTheme="minorHAnsi"/>
+                <w:color w:val="000000" w:themeColor="text1"/>
+                <w:sz w:val="26"/>
+                <w:szCs w:val="26"/>
+                <w:lang w:val="it-IT"/>
+              </w:rPr>
+              <w:t>GestioneCatalogoService</w:t>
+            </w:r>
+            <w:proofErr w:type="spellEnd"/>
+          </w:p>
+        </w:tc>
+        <w:tc>
+          <w:tcPr>
+            <w:tcW w:w="2693" w:type="dxa"/>
+          </w:tcPr>
+          <w:p>
+            <w:pPr>
+              <w:cnfStyle w:val="000000000000" w:firstRow="0" w:lastRow="0" w:firstColumn="0" w:lastColumn="0" w:oddVBand="0" w:evenVBand="0" w:oddHBand="0" w:evenHBand="0" w:firstRowFirstColumn="0" w:firstRowLastColumn="0" w:lastRowFirstColumn="0" w:lastRowLastColumn="0"/>
               <w:rPr>
                 <w:rFonts w:asciiTheme="minorHAnsi" w:hAnsiTheme="minorHAnsi"/>
                 <w:color w:val="000000" w:themeColor="text1"/>
@@ -36622,6 +37380,8 @@
           <w:lang w:val="it-IT"/>
         </w:rPr>
       </w:pPr>
+      <w:bookmarkStart w:id="23" w:name="_GoBack"/>
+      <w:bookmarkEnd w:id="23"/>
     </w:p>
     <w:sectPr>
       <w:pgSz w:w="12240" w:h="15840"/>
@@ -36633,7 +37393,7 @@
 </file>
 
 <file path=word/endnotes.xml><?xml version="1.0" encoding="utf-8"?>
-<w:endnotes xmlns:wpc="http://schemas.microsoft.com/office/word/2010/wordprocessingCanvas" xmlns:cx="http://schemas.microsoft.com/office/drawing/2014/chartex" xmlns:cx1="http://schemas.microsoft.com/office/drawing/2015/9/8/chartex" xmlns:mc="http://schemas.openxmlformats.org/markup-compatibility/2006" xmlns:o="urn:schemas-microsoft-com:office:office" xmlns:r="http://schemas.openxmlformats.org/officeDocument/2006/relationships" xmlns:m="http://schemas.openxmlformats.org/officeDocument/2006/math" xmlns:v="urn:schemas-microsoft-com:vml" xmlns:wp14="http://schemas.microsoft.com/office/word/2010/wordprocessingDrawing" xmlns:wp="http://schemas.openxmlformats.org/drawingml/2006/wordprocessingDrawing" xmlns:w10="urn:schemas-microsoft-com:office:word" xmlns:w="http://schemas.openxmlformats.org/wordprocessingml/2006/main" xmlns:w14="http://schemas.microsoft.com/office/word/2010/wordml" xmlns:w15="http://schemas.microsoft.com/office/word/2012/wordml" xmlns:w16se="http://schemas.microsoft.com/office/word/2015/wordml/symex" xmlns:wpg="http://schemas.microsoft.com/office/word/2010/wordprocessingGroup" xmlns:wpi="http://schemas.microsoft.com/office/word/2010/wordprocessingInk" xmlns:wne="http://schemas.microsoft.com/office/word/2006/wordml" xmlns:wps="http://schemas.microsoft.com/office/word/2010/wordprocessingShape" mc:Ignorable="w14 w15 w16se wp14">
+<w:endnotes xmlns:wpc="http://schemas.microsoft.com/office/word/2010/wordprocessingCanvas" xmlns:mc="http://schemas.openxmlformats.org/markup-compatibility/2006" xmlns:o="urn:schemas-microsoft-com:office:office" xmlns:r="http://schemas.openxmlformats.org/officeDocument/2006/relationships" xmlns:m="http://schemas.openxmlformats.org/officeDocument/2006/math" xmlns:v="urn:schemas-microsoft-com:vml" xmlns:wp14="http://schemas.microsoft.com/office/word/2010/wordprocessingDrawing" xmlns:wp="http://schemas.openxmlformats.org/drawingml/2006/wordprocessingDrawing" xmlns:w10="urn:schemas-microsoft-com:office:word" xmlns:w="http://schemas.openxmlformats.org/wordprocessingml/2006/main" xmlns:w14="http://schemas.microsoft.com/office/word/2010/wordml" xmlns:w15="http://schemas.microsoft.com/office/word/2012/wordml" xmlns:wpg="http://schemas.microsoft.com/office/word/2010/wordprocessingGroup" xmlns:wpi="http://schemas.microsoft.com/office/word/2010/wordprocessingInk" xmlns:wne="http://schemas.microsoft.com/office/word/2006/wordml" xmlns:wps="http://schemas.microsoft.com/office/word/2010/wordprocessingShape" mc:Ignorable="w14 w15 wp14">
   <w:endnote w:type="separator" w:id="-1">
     <w:p>
       <w:pPr>
@@ -36658,7 +37418,7 @@
 </file>
 
 <file path=word/footer1.xml><?xml version="1.0" encoding="utf-8"?>
-<w:ftr xmlns:wpc="http://schemas.microsoft.com/office/word/2010/wordprocessingCanvas" xmlns:cx="http://schemas.microsoft.com/office/drawing/2014/chartex" xmlns:cx1="http://schemas.microsoft.com/office/drawing/2015/9/8/chartex" xmlns:mc="http://schemas.openxmlformats.org/markup-compatibility/2006" xmlns:o="urn:schemas-microsoft-com:office:office" xmlns:r="http://schemas.openxmlformats.org/officeDocument/2006/relationships" xmlns:m="http://schemas.openxmlformats.org/officeDocument/2006/math" xmlns:v="urn:schemas-microsoft-com:vml" xmlns:wp14="http://schemas.microsoft.com/office/word/2010/wordprocessingDrawing" xmlns:wp="http://schemas.openxmlformats.org/drawingml/2006/wordprocessingDrawing" xmlns:w10="urn:schemas-microsoft-com:office:word" xmlns:w="http://schemas.openxmlformats.org/wordprocessingml/2006/main" xmlns:w14="http://schemas.microsoft.com/office/word/2010/wordml" xmlns:w15="http://schemas.microsoft.com/office/word/2012/wordml" xmlns:w16se="http://schemas.microsoft.com/office/word/2015/wordml/symex" xmlns:wpg="http://schemas.microsoft.com/office/word/2010/wordprocessingGroup" xmlns:wpi="http://schemas.microsoft.com/office/word/2010/wordprocessingInk" xmlns:wne="http://schemas.microsoft.com/office/word/2006/wordml" xmlns:wps="http://schemas.microsoft.com/office/word/2010/wordprocessingShape" mc:Ignorable="w14 w15 w16se wp14">
+<w:ftr xmlns:wpc="http://schemas.microsoft.com/office/word/2010/wordprocessingCanvas" xmlns:mc="http://schemas.openxmlformats.org/markup-compatibility/2006" xmlns:o="urn:schemas-microsoft-com:office:office" xmlns:r="http://schemas.openxmlformats.org/officeDocument/2006/relationships" xmlns:m="http://schemas.openxmlformats.org/officeDocument/2006/math" xmlns:v="urn:schemas-microsoft-com:vml" xmlns:wp14="http://schemas.microsoft.com/office/word/2010/wordprocessingDrawing" xmlns:wp="http://schemas.openxmlformats.org/drawingml/2006/wordprocessingDrawing" xmlns:w10="urn:schemas-microsoft-com:office:word" xmlns:w="http://schemas.openxmlformats.org/wordprocessingml/2006/main" xmlns:w14="http://schemas.microsoft.com/office/word/2010/wordml" xmlns:w15="http://schemas.microsoft.com/office/word/2012/wordml" xmlns:wpg="http://schemas.microsoft.com/office/word/2010/wordprocessingGroup" xmlns:wpi="http://schemas.microsoft.com/office/word/2010/wordprocessingInk" xmlns:wne="http://schemas.microsoft.com/office/word/2006/wordml" xmlns:wps="http://schemas.microsoft.com/office/word/2010/wordprocessingShape" mc:Ignorable="w14 w15 wp14">
   <w:p>
     <w:pPr>
       <w:jc w:val="right"/>
@@ -36676,7 +37436,7 @@
       <w:rPr>
         <w:noProof/>
       </w:rPr>
-      <w:t>4</w:t>
+      <w:t>38</w:t>
     </w:r>
     <w:r>
       <w:fldChar w:fldCharType="end"/>
@@ -36686,7 +37446,7 @@
 </file>
 
 <file path=word/footer2.xml><?xml version="1.0" encoding="utf-8"?>
-<w:ftr xmlns:wpc="http://schemas.microsoft.com/office/word/2010/wordprocessingCanvas" xmlns:cx="http://schemas.microsoft.com/office/drawing/2014/chartex" xmlns:cx1="http://schemas.microsoft.com/office/drawing/2015/9/8/chartex" xmlns:mc="http://schemas.openxmlformats.org/markup-compatibility/2006" xmlns:o="urn:schemas-microsoft-com:office:office" xmlns:r="http://schemas.openxmlformats.org/officeDocument/2006/relationships" xmlns:m="http://schemas.openxmlformats.org/officeDocument/2006/math" xmlns:v="urn:schemas-microsoft-com:vml" xmlns:wp14="http://schemas.microsoft.com/office/word/2010/wordprocessingDrawing" xmlns:wp="http://schemas.openxmlformats.org/drawingml/2006/wordprocessingDrawing" xmlns:w10="urn:schemas-microsoft-com:office:word" xmlns:w="http://schemas.openxmlformats.org/wordprocessingml/2006/main" xmlns:w14="http://schemas.microsoft.com/office/word/2010/wordml" xmlns:w15="http://schemas.microsoft.com/office/word/2012/wordml" xmlns:w16se="http://schemas.microsoft.com/office/word/2015/wordml/symex" xmlns:wpg="http://schemas.microsoft.com/office/word/2010/wordprocessingGroup" xmlns:wpi="http://schemas.microsoft.com/office/word/2010/wordprocessingInk" xmlns:wne="http://schemas.microsoft.com/office/word/2006/wordml" xmlns:wps="http://schemas.microsoft.com/office/word/2010/wordprocessingShape" mc:Ignorable="w14 w15 w16se wp14">
+<w:ftr xmlns:wpc="http://schemas.microsoft.com/office/word/2010/wordprocessingCanvas" xmlns:mc="http://schemas.openxmlformats.org/markup-compatibility/2006" xmlns:o="urn:schemas-microsoft-com:office:office" xmlns:r="http://schemas.openxmlformats.org/officeDocument/2006/relationships" xmlns:m="http://schemas.openxmlformats.org/officeDocument/2006/math" xmlns:v="urn:schemas-microsoft-com:vml" xmlns:wp14="http://schemas.microsoft.com/office/word/2010/wordprocessingDrawing" xmlns:wp="http://schemas.openxmlformats.org/drawingml/2006/wordprocessingDrawing" xmlns:w10="urn:schemas-microsoft-com:office:word" xmlns:w="http://schemas.openxmlformats.org/wordprocessingml/2006/main" xmlns:w14="http://schemas.microsoft.com/office/word/2010/wordml" xmlns:w15="http://schemas.microsoft.com/office/word/2012/wordml" xmlns:wpg="http://schemas.microsoft.com/office/word/2010/wordprocessingGroup" xmlns:wpi="http://schemas.microsoft.com/office/word/2010/wordprocessingInk" xmlns:wne="http://schemas.microsoft.com/office/word/2006/wordml" xmlns:wps="http://schemas.microsoft.com/office/word/2010/wordprocessingShape" mc:Ignorable="w14 w15 wp14">
   <w:p>
     <w:pPr>
       <w:jc w:val="right"/>
@@ -36714,7 +37474,7 @@
 </file>
 
 <file path=word/footnotes.xml><?xml version="1.0" encoding="utf-8"?>
-<w:footnotes xmlns:wpc="http://schemas.microsoft.com/office/word/2010/wordprocessingCanvas" xmlns:cx="http://schemas.microsoft.com/office/drawing/2014/chartex" xmlns:cx1="http://schemas.microsoft.com/office/drawing/2015/9/8/chartex" xmlns:mc="http://schemas.openxmlformats.org/markup-compatibility/2006" xmlns:o="urn:schemas-microsoft-com:office:office" xmlns:r="http://schemas.openxmlformats.org/officeDocument/2006/relationships" xmlns:m="http://schemas.openxmlformats.org/officeDocument/2006/math" xmlns:v="urn:schemas-microsoft-com:vml" xmlns:wp14="http://schemas.microsoft.com/office/word/2010/wordprocessingDrawing" xmlns:wp="http://schemas.openxmlformats.org/drawingml/2006/wordprocessingDrawing" xmlns:w10="urn:schemas-microsoft-com:office:word" xmlns:w="http://schemas.openxmlformats.org/wordprocessingml/2006/main" xmlns:w14="http://schemas.microsoft.com/office/word/2010/wordml" xmlns:w15="http://schemas.microsoft.com/office/word/2012/wordml" xmlns:w16se="http://schemas.microsoft.com/office/word/2015/wordml/symex" xmlns:wpg="http://schemas.microsoft.com/office/word/2010/wordprocessingGroup" xmlns:wpi="http://schemas.microsoft.com/office/word/2010/wordprocessingInk" xmlns:wne="http://schemas.microsoft.com/office/word/2006/wordml" xmlns:wps="http://schemas.microsoft.com/office/word/2010/wordprocessingShape" mc:Ignorable="w14 w15 w16se wp14">
+<w:footnotes xmlns:wpc="http://schemas.microsoft.com/office/word/2010/wordprocessingCanvas" xmlns:mc="http://schemas.openxmlformats.org/markup-compatibility/2006" xmlns:o="urn:schemas-microsoft-com:office:office" xmlns:r="http://schemas.openxmlformats.org/officeDocument/2006/relationships" xmlns:m="http://schemas.openxmlformats.org/officeDocument/2006/math" xmlns:v="urn:schemas-microsoft-com:vml" xmlns:wp14="http://schemas.microsoft.com/office/word/2010/wordprocessingDrawing" xmlns:wp="http://schemas.openxmlformats.org/drawingml/2006/wordprocessingDrawing" xmlns:w10="urn:schemas-microsoft-com:office:word" xmlns:w="http://schemas.openxmlformats.org/wordprocessingml/2006/main" xmlns:w14="http://schemas.microsoft.com/office/word/2010/wordml" xmlns:w15="http://schemas.microsoft.com/office/word/2012/wordml" xmlns:wpg="http://schemas.microsoft.com/office/word/2010/wordprocessingGroup" xmlns:wpi="http://schemas.microsoft.com/office/word/2010/wordprocessingInk" xmlns:wne="http://schemas.microsoft.com/office/word/2006/wordml" xmlns:wps="http://schemas.microsoft.com/office/word/2010/wordprocessingShape" mc:Ignorable="w14 w15 wp14">
   <w:footnote w:type="separator" w:id="-1">
     <w:p>
       <w:pPr>
@@ -36739,7 +37499,7 @@
 </file>
 
 <file path=word/header1.xml><?xml version="1.0" encoding="utf-8"?>
-<w:hdr xmlns:wpc="http://schemas.microsoft.com/office/word/2010/wordprocessingCanvas" xmlns:cx="http://schemas.microsoft.com/office/drawing/2014/chartex" xmlns:cx1="http://schemas.microsoft.com/office/drawing/2015/9/8/chartex" xmlns:mc="http://schemas.openxmlformats.org/markup-compatibility/2006" xmlns:o="urn:schemas-microsoft-com:office:office" xmlns:r="http://schemas.openxmlformats.org/officeDocument/2006/relationships" xmlns:m="http://schemas.openxmlformats.org/officeDocument/2006/math" xmlns:v="urn:schemas-microsoft-com:vml" xmlns:wp14="http://schemas.microsoft.com/office/word/2010/wordprocessingDrawing" xmlns:wp="http://schemas.openxmlformats.org/drawingml/2006/wordprocessingDrawing" xmlns:w10="urn:schemas-microsoft-com:office:word" xmlns:w="http://schemas.openxmlformats.org/wordprocessingml/2006/main" xmlns:w14="http://schemas.microsoft.com/office/word/2010/wordml" xmlns:w15="http://schemas.microsoft.com/office/word/2012/wordml" xmlns:w16se="http://schemas.microsoft.com/office/word/2015/wordml/symex" xmlns:wpg="http://schemas.microsoft.com/office/word/2010/wordprocessingGroup" xmlns:wpi="http://schemas.microsoft.com/office/word/2010/wordprocessingInk" xmlns:wne="http://schemas.microsoft.com/office/word/2006/wordml" xmlns:wps="http://schemas.microsoft.com/office/word/2010/wordprocessingShape" mc:Ignorable="w14 w15 w16se wp14">
+<w:hdr xmlns:wpc="http://schemas.microsoft.com/office/word/2010/wordprocessingCanvas" xmlns:mc="http://schemas.openxmlformats.org/markup-compatibility/2006" xmlns:o="urn:schemas-microsoft-com:office:office" xmlns:r="http://schemas.openxmlformats.org/officeDocument/2006/relationships" xmlns:m="http://schemas.openxmlformats.org/officeDocument/2006/math" xmlns:v="urn:schemas-microsoft-com:vml" xmlns:wp14="http://schemas.microsoft.com/office/word/2010/wordprocessingDrawing" xmlns:wp="http://schemas.openxmlformats.org/drawingml/2006/wordprocessingDrawing" xmlns:w10="urn:schemas-microsoft-com:office:word" xmlns:w="http://schemas.openxmlformats.org/wordprocessingml/2006/main" xmlns:w14="http://schemas.microsoft.com/office/word/2010/wordml" xmlns:w15="http://schemas.microsoft.com/office/word/2012/wordml" xmlns:wpg="http://schemas.microsoft.com/office/word/2010/wordprocessingGroup" xmlns:wpi="http://schemas.microsoft.com/office/word/2010/wordprocessingInk" xmlns:wne="http://schemas.microsoft.com/office/word/2006/wordml" xmlns:wps="http://schemas.microsoft.com/office/word/2010/wordprocessingShape" mc:Ignorable="w14 w15 wp14">
   <w:p>
     <w:pPr>
       <w:rPr>
@@ -36866,7 +37626,7 @@
 </file>
 
 <file path=word/header2.xml><?xml version="1.0" encoding="utf-8"?>
-<w:hdr xmlns:wpc="http://schemas.microsoft.com/office/word/2010/wordprocessingCanvas" xmlns:cx="http://schemas.microsoft.com/office/drawing/2014/chartex" xmlns:cx1="http://schemas.microsoft.com/office/drawing/2015/9/8/chartex" xmlns:mc="http://schemas.openxmlformats.org/markup-compatibility/2006" xmlns:o="urn:schemas-microsoft-com:office:office" xmlns:r="http://schemas.openxmlformats.org/officeDocument/2006/relationships" xmlns:m="http://schemas.openxmlformats.org/officeDocument/2006/math" xmlns:v="urn:schemas-microsoft-com:vml" xmlns:wp14="http://schemas.microsoft.com/office/word/2010/wordprocessingDrawing" xmlns:wp="http://schemas.openxmlformats.org/drawingml/2006/wordprocessingDrawing" xmlns:w10="urn:schemas-microsoft-com:office:word" xmlns:w="http://schemas.openxmlformats.org/wordprocessingml/2006/main" xmlns:w14="http://schemas.microsoft.com/office/word/2010/wordml" xmlns:w15="http://schemas.microsoft.com/office/word/2012/wordml" xmlns:w16se="http://schemas.microsoft.com/office/word/2015/wordml/symex" xmlns:wpg="http://schemas.microsoft.com/office/word/2010/wordprocessingGroup" xmlns:wpi="http://schemas.microsoft.com/office/word/2010/wordprocessingInk" xmlns:wne="http://schemas.microsoft.com/office/word/2006/wordml" xmlns:wps="http://schemas.microsoft.com/office/word/2010/wordprocessingShape" mc:Ignorable="w14 w15 w16se wp14">
+<w:hdr xmlns:wpc="http://schemas.microsoft.com/office/word/2010/wordprocessingCanvas" xmlns:mc="http://schemas.openxmlformats.org/markup-compatibility/2006" xmlns:o="urn:schemas-microsoft-com:office:office" xmlns:r="http://schemas.openxmlformats.org/officeDocument/2006/relationships" xmlns:m="http://schemas.openxmlformats.org/officeDocument/2006/math" xmlns:v="urn:schemas-microsoft-com:vml" xmlns:wp14="http://schemas.microsoft.com/office/word/2010/wordprocessingDrawing" xmlns:wp="http://schemas.openxmlformats.org/drawingml/2006/wordprocessingDrawing" xmlns:w10="urn:schemas-microsoft-com:office:word" xmlns:w="http://schemas.openxmlformats.org/wordprocessingml/2006/main" xmlns:w14="http://schemas.microsoft.com/office/word/2010/wordml" xmlns:w15="http://schemas.microsoft.com/office/word/2012/wordml" xmlns:wpg="http://schemas.microsoft.com/office/word/2010/wordprocessingGroup" xmlns:wpi="http://schemas.microsoft.com/office/word/2010/wordprocessingInk" xmlns:wne="http://schemas.microsoft.com/office/word/2006/wordml" xmlns:wps="http://schemas.microsoft.com/office/word/2010/wordprocessingShape" mc:Ignorable="w14 w15 wp14">
   <w:p>
     <w:pPr>
       <w:rPr>
@@ -36940,7 +37700,7 @@
 </file>
 
 <file path=word/numbering.xml><?xml version="1.0" encoding="utf-8"?>
-<w:numbering xmlns:wpc="http://schemas.microsoft.com/office/word/2010/wordprocessingCanvas" xmlns:cx="http://schemas.microsoft.com/office/drawing/2014/chartex" xmlns:cx1="http://schemas.microsoft.com/office/drawing/2015/9/8/chartex" xmlns:mc="http://schemas.openxmlformats.org/markup-compatibility/2006" xmlns:o="urn:schemas-microsoft-com:office:office" xmlns:r="http://schemas.openxmlformats.org/officeDocument/2006/relationships" xmlns:m="http://schemas.openxmlformats.org/officeDocument/2006/math" xmlns:v="urn:schemas-microsoft-com:vml" xmlns:wp14="http://schemas.microsoft.com/office/word/2010/wordprocessingDrawing" xmlns:wp="http://schemas.openxmlformats.org/drawingml/2006/wordprocessingDrawing" xmlns:w10="urn:schemas-microsoft-com:office:word" xmlns:w="http://schemas.openxmlformats.org/wordprocessingml/2006/main" xmlns:w14="http://schemas.microsoft.com/office/word/2010/wordml" xmlns:w15="http://schemas.microsoft.com/office/word/2012/wordml" xmlns:w16se="http://schemas.microsoft.com/office/word/2015/wordml/symex" xmlns:wpg="http://schemas.microsoft.com/office/word/2010/wordprocessingGroup" xmlns:wpi="http://schemas.microsoft.com/office/word/2010/wordprocessingInk" xmlns:wne="http://schemas.microsoft.com/office/word/2006/wordml" xmlns:wps="http://schemas.microsoft.com/office/word/2010/wordprocessingShape" mc:Ignorable="w14 w15 w16se wp14">
+<w:numbering xmlns:wpc="http://schemas.microsoft.com/office/word/2010/wordprocessingCanvas" xmlns:mc="http://schemas.openxmlformats.org/markup-compatibility/2006" xmlns:o="urn:schemas-microsoft-com:office:office" xmlns:r="http://schemas.openxmlformats.org/officeDocument/2006/relationships" xmlns:m="http://schemas.openxmlformats.org/officeDocument/2006/math" xmlns:v="urn:schemas-microsoft-com:vml" xmlns:wp14="http://schemas.microsoft.com/office/word/2010/wordprocessingDrawing" xmlns:wp="http://schemas.openxmlformats.org/drawingml/2006/wordprocessingDrawing" xmlns:w10="urn:schemas-microsoft-com:office:word" xmlns:w="http://schemas.openxmlformats.org/wordprocessingml/2006/main" xmlns:w14="http://schemas.microsoft.com/office/word/2010/wordml" xmlns:w15="http://schemas.microsoft.com/office/word/2012/wordml" xmlns:wpg="http://schemas.microsoft.com/office/word/2010/wordprocessingGroup" xmlns:wpi="http://schemas.microsoft.com/office/word/2010/wordprocessingInk" xmlns:wne="http://schemas.microsoft.com/office/word/2006/wordml" xmlns:wps="http://schemas.microsoft.com/office/word/2010/wordprocessingShape" mc:Ignorable="w14 w15 wp14">
   <w:abstractNum w:abstractNumId="0" w15:restartNumberingAfterBreak="0">
     <w:nsid w:val="04C479F7"/>
     <w:multiLevelType w:val="hybridMultilevel"/>
@@ -38724,7 +39484,7 @@
 </file>
 
 <file path=word/styles.xml><?xml version="1.0" encoding="utf-8"?>
-<w:styles xmlns:mc="http://schemas.openxmlformats.org/markup-compatibility/2006" xmlns:r="http://schemas.openxmlformats.org/officeDocument/2006/relationships" xmlns:w="http://schemas.openxmlformats.org/wordprocessingml/2006/main" xmlns:w14="http://schemas.microsoft.com/office/word/2010/wordml" xmlns:w15="http://schemas.microsoft.com/office/word/2012/wordml" xmlns:w16se="http://schemas.microsoft.com/office/word/2015/wordml/symex" mc:Ignorable="w14 w15 w16se">
+<w:styles xmlns:mc="http://schemas.openxmlformats.org/markup-compatibility/2006" xmlns:r="http://schemas.openxmlformats.org/officeDocument/2006/relationships" xmlns:w="http://schemas.openxmlformats.org/wordprocessingml/2006/main" xmlns:w14="http://schemas.microsoft.com/office/word/2010/wordml" xmlns:w15="http://schemas.microsoft.com/office/word/2012/wordml" mc:Ignorable="w14 w15">
   <w:docDefaults>
     <w:rPrDefault>
       <w:rPr>
@@ -40374,7 +41134,7 @@
 </file>
 
 <file path=customXml/itemProps1.xml><?xml version="1.0" encoding="utf-8"?>
-<ds:datastoreItem xmlns:ds="http://schemas.openxmlformats.org/officeDocument/2006/customXml" ds:itemID="{2FEF67D6-2FAD-4DCA-9406-0FE7F1209A4C}">
+<ds:datastoreItem xmlns:ds="http://schemas.openxmlformats.org/officeDocument/2006/customXml" ds:itemID="{A1675B67-8929-4190-B232-7292CCB41C36}">
   <ds:schemaRefs>
     <ds:schemaRef ds:uri="http://schemas.openxmlformats.org/officeDocument/2006/bibliography"/>
   </ds:schemaRefs>

</xml_diff>

<commit_message>
Caricamento seconda versione SDD.docx
</commit_message>
<xml_diff>
--- a/Semilavorati/sdd/SDD_TechHeaven.docx
+++ b/Semilavorati/sdd/SDD_TechHeaven.docx
@@ -1,6 +1,6 @@
 
 <file path=word/document.xml><?xml version="1.0" encoding="utf-8"?>
-<w:document xmlns:wpc="http://schemas.microsoft.com/office/word/2010/wordprocessingCanvas" xmlns:mc="http://schemas.openxmlformats.org/markup-compatibility/2006" xmlns:o="urn:schemas-microsoft-com:office:office" xmlns:r="http://schemas.openxmlformats.org/officeDocument/2006/relationships" xmlns:m="http://schemas.openxmlformats.org/officeDocument/2006/math" xmlns:v="urn:schemas-microsoft-com:vml" xmlns:wp14="http://schemas.microsoft.com/office/word/2010/wordprocessingDrawing" xmlns:wp="http://schemas.openxmlformats.org/drawingml/2006/wordprocessingDrawing" xmlns:w10="urn:schemas-microsoft-com:office:word" xmlns:w="http://schemas.openxmlformats.org/wordprocessingml/2006/main" xmlns:w14="http://schemas.microsoft.com/office/word/2010/wordml" xmlns:w15="http://schemas.microsoft.com/office/word/2012/wordml" xmlns:wpg="http://schemas.microsoft.com/office/word/2010/wordprocessingGroup" xmlns:wpi="http://schemas.microsoft.com/office/word/2010/wordprocessingInk" xmlns:wne="http://schemas.microsoft.com/office/word/2006/wordml" xmlns:wps="http://schemas.microsoft.com/office/word/2010/wordprocessingShape" mc:Ignorable="w14 w15 wp14">
+<w:document xmlns:wpc="http://schemas.microsoft.com/office/word/2010/wordprocessingCanvas" xmlns:cx="http://schemas.microsoft.com/office/drawing/2014/chartex" xmlns:cx1="http://schemas.microsoft.com/office/drawing/2015/9/8/chartex" xmlns:mc="http://schemas.openxmlformats.org/markup-compatibility/2006" xmlns:o="urn:schemas-microsoft-com:office:office" xmlns:r="http://schemas.openxmlformats.org/officeDocument/2006/relationships" xmlns:m="http://schemas.openxmlformats.org/officeDocument/2006/math" xmlns:v="urn:schemas-microsoft-com:vml" xmlns:wp14="http://schemas.microsoft.com/office/word/2010/wordprocessingDrawing" xmlns:wp="http://schemas.openxmlformats.org/drawingml/2006/wordprocessingDrawing" xmlns:w10="urn:schemas-microsoft-com:office:word" xmlns:w="http://schemas.openxmlformats.org/wordprocessingml/2006/main" xmlns:w14="http://schemas.microsoft.com/office/word/2010/wordml" xmlns:w15="http://schemas.microsoft.com/office/word/2012/wordml" xmlns:w16se="http://schemas.microsoft.com/office/word/2015/wordml/symex" xmlns:wpg="http://schemas.microsoft.com/office/word/2010/wordprocessingGroup" xmlns:wpi="http://schemas.microsoft.com/office/word/2010/wordprocessingInk" xmlns:wne="http://schemas.microsoft.com/office/word/2006/wordml" xmlns:wps="http://schemas.microsoft.com/office/word/2010/wordprocessingShape" mc:Ignorable="w14 w15 w16se wp14">
   <w:body>
     <w:p>
       <w:pPr>
@@ -232,7 +232,7 @@
           <w:sz w:val="26"/>
           <w:szCs w:val="26"/>
         </w:rPr>
-        <w:t xml:space="preserve"> 1</w:t>
+        <w:t xml:space="preserve"> 2</w:t>
       </w:r>
       <w:r>
         <w:rPr>
@@ -322,7 +322,7 @@
           <w:r>
             <w:fldChar w:fldCharType="separate"/>
           </w:r>
-          <w:hyperlink w:anchor="_Toc173344898" w:history="1">
+          <w:hyperlink w:anchor="_Toc181566219" w:history="1">
             <w:r>
               <w:rPr>
                 <w:rStyle w:val="Collegamentoipertestuale"/>
@@ -351,7 +351,7 @@
                 <w:noProof/>
                 <w:webHidden/>
               </w:rPr>
-              <w:instrText xml:space="preserve"> PAGEREF _Toc173344898 \h </w:instrText>
+              <w:instrText xml:space="preserve"> PAGEREF _Toc181566219 \h </w:instrText>
             </w:r>
             <w:r>
               <w:rPr>
@@ -393,7 +393,7 @@
               <w:noProof/>
             </w:rPr>
           </w:pPr>
-          <w:hyperlink w:anchor="_Toc173344899" w:history="1">
+          <w:hyperlink w:anchor="_Toc181566220" w:history="1">
             <w:r>
               <w:rPr>
                 <w:rStyle w:val="Collegamentoipertestuale"/>
@@ -422,7 +422,7 @@
                 <w:noProof/>
                 <w:webHidden/>
               </w:rPr>
-              <w:instrText xml:space="preserve"> PAGEREF _Toc173344899 \h </w:instrText>
+              <w:instrText xml:space="preserve"> PAGEREF _Toc181566220 \h </w:instrText>
             </w:r>
             <w:r>
               <w:rPr>
@@ -464,7 +464,7 @@
               <w:noProof/>
             </w:rPr>
           </w:pPr>
-          <w:hyperlink w:anchor="_Toc173344900" w:history="1">
+          <w:hyperlink w:anchor="_Toc181566221" w:history="1">
             <w:r>
               <w:rPr>
                 <w:rStyle w:val="Collegamentoipertestuale"/>
@@ -493,7 +493,7 @@
                 <w:noProof/>
                 <w:webHidden/>
               </w:rPr>
-              <w:instrText xml:space="preserve"> PAGEREF _Toc173344900 \h </w:instrText>
+              <w:instrText xml:space="preserve"> PAGEREF _Toc181566221 \h </w:instrText>
             </w:r>
             <w:r>
               <w:rPr>
@@ -535,7 +535,7 @@
               <w:noProof/>
             </w:rPr>
           </w:pPr>
-          <w:hyperlink w:anchor="_Toc173344901" w:history="1">
+          <w:hyperlink w:anchor="_Toc181566222" w:history="1">
             <w:r>
               <w:rPr>
                 <w:rStyle w:val="Collegamentoipertestuale"/>
@@ -564,7 +564,7 @@
                 <w:noProof/>
                 <w:webHidden/>
               </w:rPr>
-              <w:instrText xml:space="preserve"> PAGEREF _Toc173344901 \h </w:instrText>
+              <w:instrText xml:space="preserve"> PAGEREF _Toc181566222 \h </w:instrText>
             </w:r>
             <w:r>
               <w:rPr>
@@ -606,7 +606,7 @@
               <w:noProof/>
             </w:rPr>
           </w:pPr>
-          <w:hyperlink w:anchor="_Toc173344902" w:history="1">
+          <w:hyperlink w:anchor="_Toc181566223" w:history="1">
             <w:r>
               <w:rPr>
                 <w:rStyle w:val="Collegamentoipertestuale"/>
@@ -634,7 +634,7 @@
                 <w:noProof/>
                 <w:webHidden/>
               </w:rPr>
-              <w:instrText xml:space="preserve"> PAGEREF _Toc173344902 \h </w:instrText>
+              <w:instrText xml:space="preserve"> PAGEREF _Toc181566223 \h </w:instrText>
             </w:r>
             <w:r>
               <w:rPr>
@@ -676,7 +676,7 @@
               <w:noProof/>
             </w:rPr>
           </w:pPr>
-          <w:hyperlink w:anchor="_Toc173344903" w:history="1">
+          <w:hyperlink w:anchor="_Toc181566224" w:history="1">
             <w:r>
               <w:rPr>
                 <w:rStyle w:val="Collegamentoipertestuale"/>
@@ -704,7 +704,7 @@
                 <w:noProof/>
                 <w:webHidden/>
               </w:rPr>
-              <w:instrText xml:space="preserve"> PAGEREF _Toc173344903 \h </w:instrText>
+              <w:instrText xml:space="preserve"> PAGEREF _Toc181566224 \h </w:instrText>
             </w:r>
             <w:r>
               <w:rPr>
@@ -746,7 +746,7 @@
               <w:noProof/>
             </w:rPr>
           </w:pPr>
-          <w:hyperlink w:anchor="_Toc173344904" w:history="1">
+          <w:hyperlink w:anchor="_Toc181566225" w:history="1">
             <w:r>
               <w:rPr>
                 <w:rStyle w:val="Collegamentoipertestuale"/>
@@ -774,7 +774,7 @@
                 <w:noProof/>
                 <w:webHidden/>
               </w:rPr>
-              <w:instrText xml:space="preserve"> PAGEREF _Toc173344904 \h </w:instrText>
+              <w:instrText xml:space="preserve"> PAGEREF _Toc181566225 \h </w:instrText>
             </w:r>
             <w:r>
               <w:rPr>
@@ -816,7 +816,7 @@
               <w:noProof/>
             </w:rPr>
           </w:pPr>
-          <w:hyperlink w:anchor="_Toc173344905" w:history="1">
+          <w:hyperlink w:anchor="_Toc181566226" w:history="1">
             <w:r>
               <w:rPr>
                 <w:rStyle w:val="Collegamentoipertestuale"/>
@@ -844,7 +844,7 @@
                 <w:noProof/>
                 <w:webHidden/>
               </w:rPr>
-              <w:instrText xml:space="preserve"> PAGEREF _Toc173344905 \h </w:instrText>
+              <w:instrText xml:space="preserve"> PAGEREF _Toc181566226 \h </w:instrText>
             </w:r>
             <w:r>
               <w:rPr>
@@ -886,7 +886,7 @@
               <w:noProof/>
             </w:rPr>
           </w:pPr>
-          <w:hyperlink w:anchor="_Toc173344906" w:history="1">
+          <w:hyperlink w:anchor="_Toc181566227" w:history="1">
             <w:r>
               <w:rPr>
                 <w:rStyle w:val="Collegamentoipertestuale"/>
@@ -914,7 +914,7 @@
                 <w:noProof/>
                 <w:webHidden/>
               </w:rPr>
-              <w:instrText xml:space="preserve"> PAGEREF _Toc173344906 \h </w:instrText>
+              <w:instrText xml:space="preserve"> PAGEREF _Toc181566227 \h </w:instrText>
             </w:r>
             <w:r>
               <w:rPr>
@@ -956,7 +956,7 @@
               <w:noProof/>
             </w:rPr>
           </w:pPr>
-          <w:hyperlink w:anchor="_Toc173344907" w:history="1">
+          <w:hyperlink w:anchor="_Toc181566228" w:history="1">
             <w:r>
               <w:rPr>
                 <w:rStyle w:val="Collegamentoipertestuale"/>
@@ -984,7 +984,7 @@
                 <w:noProof/>
                 <w:webHidden/>
               </w:rPr>
-              <w:instrText xml:space="preserve"> PAGEREF _Toc173344907 \h </w:instrText>
+              <w:instrText xml:space="preserve"> PAGEREF _Toc181566228 \h </w:instrText>
             </w:r>
             <w:r>
               <w:rPr>
@@ -1026,7 +1026,7 @@
               <w:noProof/>
             </w:rPr>
           </w:pPr>
-          <w:hyperlink w:anchor="_Toc173344908" w:history="1">
+          <w:hyperlink w:anchor="_Toc181566229" w:history="1">
             <w:r>
               <w:rPr>
                 <w:rStyle w:val="Collegamentoipertestuale"/>
@@ -1054,7 +1054,7 @@
                 <w:noProof/>
                 <w:webHidden/>
               </w:rPr>
-              <w:instrText xml:space="preserve"> PAGEREF _Toc173344908 \h </w:instrText>
+              <w:instrText xml:space="preserve"> PAGEREF _Toc181566229 \h </w:instrText>
             </w:r>
             <w:r>
               <w:rPr>
@@ -1096,7 +1096,7 @@
               <w:noProof/>
             </w:rPr>
           </w:pPr>
-          <w:hyperlink w:anchor="_Toc173344909" w:history="1">
+          <w:hyperlink w:anchor="_Toc181566230" w:history="1">
             <w:r>
               <w:rPr>
                 <w:rStyle w:val="Collegamentoipertestuale"/>
@@ -1124,7 +1124,7 @@
                 <w:noProof/>
                 <w:webHidden/>
               </w:rPr>
-              <w:instrText xml:space="preserve"> PAGEREF _Toc173344909 \h </w:instrText>
+              <w:instrText xml:space="preserve"> PAGEREF _Toc181566230 \h </w:instrText>
             </w:r>
             <w:r>
               <w:rPr>
@@ -1166,7 +1166,7 @@
               <w:noProof/>
             </w:rPr>
           </w:pPr>
-          <w:hyperlink w:anchor="_Toc173344910" w:history="1">
+          <w:hyperlink w:anchor="_Toc181566231" w:history="1">
             <w:r>
               <w:rPr>
                 <w:rStyle w:val="Collegamentoipertestuale"/>
@@ -1194,7 +1194,7 @@
                 <w:noProof/>
                 <w:webHidden/>
               </w:rPr>
-              <w:instrText xml:space="preserve"> PAGEREF _Toc173344910 \h </w:instrText>
+              <w:instrText xml:space="preserve"> PAGEREF _Toc181566231 \h </w:instrText>
             </w:r>
             <w:r>
               <w:rPr>
@@ -1236,7 +1236,7 @@
               <w:noProof/>
             </w:rPr>
           </w:pPr>
-          <w:hyperlink w:anchor="_Toc173344911" w:history="1">
+          <w:hyperlink w:anchor="_Toc181566232" w:history="1">
             <w:r>
               <w:rPr>
                 <w:rStyle w:val="Collegamentoipertestuale"/>
@@ -1264,7 +1264,7 @@
                 <w:noProof/>
                 <w:webHidden/>
               </w:rPr>
-              <w:instrText xml:space="preserve"> PAGEREF _Toc173344911 \h </w:instrText>
+              <w:instrText xml:space="preserve"> PAGEREF _Toc181566232 \h </w:instrText>
             </w:r>
             <w:r>
               <w:rPr>
@@ -1306,7 +1306,7 @@
               <w:noProof/>
             </w:rPr>
           </w:pPr>
-          <w:hyperlink w:anchor="_Toc173344912" w:history="1">
+          <w:hyperlink w:anchor="_Toc181566233" w:history="1">
             <w:r>
               <w:rPr>
                 <w:rStyle w:val="Collegamentoipertestuale"/>
@@ -1334,7 +1334,7 @@
                 <w:noProof/>
                 <w:webHidden/>
               </w:rPr>
-              <w:instrText xml:space="preserve"> PAGEREF _Toc173344912 \h </w:instrText>
+              <w:instrText xml:space="preserve"> PAGEREF _Toc181566233 \h </w:instrText>
             </w:r>
             <w:r>
               <w:rPr>
@@ -1376,7 +1376,7 @@
               <w:noProof/>
             </w:rPr>
           </w:pPr>
-          <w:hyperlink w:anchor="_Toc173344913" w:history="1">
+          <w:hyperlink w:anchor="_Toc181566234" w:history="1">
             <w:r>
               <w:rPr>
                 <w:rStyle w:val="Collegamentoipertestuale"/>
@@ -1404,7 +1404,7 @@
                 <w:noProof/>
                 <w:webHidden/>
               </w:rPr>
-              <w:instrText xml:space="preserve"> PAGEREF _Toc173344913 \h </w:instrText>
+              <w:instrText xml:space="preserve"> PAGEREF _Toc181566234 \h </w:instrText>
             </w:r>
             <w:r>
               <w:rPr>
@@ -1446,7 +1446,7 @@
               <w:noProof/>
             </w:rPr>
           </w:pPr>
-          <w:hyperlink w:anchor="_Toc173344914" w:history="1">
+          <w:hyperlink w:anchor="_Toc181566235" w:history="1">
             <w:r>
               <w:rPr>
                 <w:rStyle w:val="Collegamentoipertestuale"/>
@@ -1474,7 +1474,7 @@
                 <w:noProof/>
                 <w:webHidden/>
               </w:rPr>
-              <w:instrText xml:space="preserve"> PAGEREF _Toc173344914 \h </w:instrText>
+              <w:instrText xml:space="preserve"> PAGEREF _Toc181566235 \h </w:instrText>
             </w:r>
             <w:r>
               <w:rPr>
@@ -1516,7 +1516,7 @@
               <w:noProof/>
             </w:rPr>
           </w:pPr>
-          <w:hyperlink w:anchor="_Toc173344915" w:history="1">
+          <w:hyperlink w:anchor="_Toc181566236" w:history="1">
             <w:r>
               <w:rPr>
                 <w:rStyle w:val="Collegamentoipertestuale"/>
@@ -1544,7 +1544,7 @@
                 <w:noProof/>
                 <w:webHidden/>
               </w:rPr>
-              <w:instrText xml:space="preserve"> PAGEREF _Toc173344915 \h </w:instrText>
+              <w:instrText xml:space="preserve"> PAGEREF _Toc181566236 \h </w:instrText>
             </w:r>
             <w:r>
               <w:rPr>
@@ -1586,7 +1586,7 @@
               <w:noProof/>
             </w:rPr>
           </w:pPr>
-          <w:hyperlink w:anchor="_Toc173344916" w:history="1">
+          <w:hyperlink w:anchor="_Toc181566237" w:history="1">
             <w:r>
               <w:rPr>
                 <w:rStyle w:val="Collegamentoipertestuale"/>
@@ -1614,7 +1614,7 @@
                 <w:noProof/>
                 <w:webHidden/>
               </w:rPr>
-              <w:instrText xml:space="preserve"> PAGEREF _Toc173344916 \h </w:instrText>
+              <w:instrText xml:space="preserve"> PAGEREF _Toc181566237 \h </w:instrText>
             </w:r>
             <w:r>
               <w:rPr>
@@ -1634,7 +1634,7 @@
                 <w:noProof/>
                 <w:webHidden/>
               </w:rPr>
-              <w:t>32</w:t>
+              <w:t>31</w:t>
             </w:r>
             <w:r>
               <w:rPr>
@@ -1656,7 +1656,7 @@
               <w:noProof/>
             </w:rPr>
           </w:pPr>
-          <w:hyperlink w:anchor="_Toc173344917" w:history="1">
+          <w:hyperlink w:anchor="_Toc181566238" w:history="1">
             <w:r>
               <w:rPr>
                 <w:rStyle w:val="Collegamentoipertestuale"/>
@@ -1684,7 +1684,7 @@
                 <w:noProof/>
                 <w:webHidden/>
               </w:rPr>
-              <w:instrText xml:space="preserve"> PAGEREF _Toc173344917 \h </w:instrText>
+              <w:instrText xml:space="preserve"> PAGEREF _Toc181566238 \h </w:instrText>
             </w:r>
             <w:r>
               <w:rPr>
@@ -1704,7 +1704,7 @@
                 <w:noProof/>
                 <w:webHidden/>
               </w:rPr>
-              <w:t>35</w:t>
+              <w:t>34</w:t>
             </w:r>
             <w:r>
               <w:rPr>
@@ -1726,7 +1726,7 @@
               <w:noProof/>
             </w:rPr>
           </w:pPr>
-          <w:hyperlink w:anchor="_Toc173344918" w:history="1">
+          <w:hyperlink w:anchor="_Toc181566239" w:history="1">
             <w:r>
               <w:rPr>
                 <w:rStyle w:val="Collegamentoipertestuale"/>
@@ -1754,7 +1754,7 @@
                 <w:noProof/>
                 <w:webHidden/>
               </w:rPr>
-              <w:instrText xml:space="preserve"> PAGEREF _Toc173344918 \h </w:instrText>
+              <w:instrText xml:space="preserve"> PAGEREF _Toc181566239 \h </w:instrText>
             </w:r>
             <w:r>
               <w:rPr>
@@ -1774,7 +1774,7 @@
                 <w:noProof/>
                 <w:webHidden/>
               </w:rPr>
-              <w:t>40</w:t>
+              <w:t>39</w:t>
             </w:r>
             <w:r>
               <w:rPr>
@@ -1903,7 +1903,7 @@
           <w:highlight w:val="white"/>
         </w:rPr>
       </w:pPr>
-      <w:bookmarkStart w:id="4" w:name="_Toc173344898"/>
+      <w:bookmarkStart w:id="4" w:name="_Toc181566219"/>
       <w:r>
         <w:rPr>
           <w:b/>
@@ -1935,7 +1935,7 @@
           <w:szCs w:val="30"/>
         </w:rPr>
       </w:pPr>
-      <w:bookmarkStart w:id="5" w:name="_Toc173344899"/>
+      <w:bookmarkStart w:id="5" w:name="_Toc181566220"/>
       <w:r>
         <w:rPr>
           <w:rFonts w:eastAsia="Inter Medium"/>
@@ -2039,7 +2039,7 @@
           <w:sz w:val="26"/>
           <w:szCs w:val="26"/>
         </w:rPr>
-        <w:t xml:space="preserve"> 1</w:t>
+        <w:t xml:space="preserve"> 2</w:t>
       </w:r>
       <w:r>
         <w:rPr>
@@ -2121,7 +2121,17 @@
           <w:sz w:val="26"/>
           <w:szCs w:val="26"/>
         </w:rPr>
-        <w:t>: [23/01/2024</w:t>
+        <w:t>: [03/1</w:t>
+      </w:r>
+      <w:bookmarkStart w:id="6" w:name="_GoBack"/>
+      <w:bookmarkEnd w:id="6"/>
+      <w:r>
+        <w:rPr>
+          <w:rFonts w:asciiTheme="minorHAnsi" w:eastAsia="Inter" w:hAnsiTheme="minorHAnsi"/>
+          <w:sz w:val="26"/>
+          <w:szCs w:val="26"/>
+        </w:rPr>
+        <w:t>1/2024</w:t>
       </w:r>
       <w:r>
         <w:rPr>
@@ -2141,7 +2151,7 @@
           <w:color w:val="000000" w:themeColor="text1"/>
         </w:rPr>
       </w:pPr>
-      <w:bookmarkStart w:id="6" w:name="_Toc173344900"/>
+      <w:bookmarkStart w:id="7" w:name="_Toc181566221"/>
       <w:r>
         <w:rPr>
           <w:rFonts w:eastAsia="Inter Medium"/>
@@ -2150,7 +2160,7 @@
         </w:rPr>
         <w:t>Team Project</w:t>
       </w:r>
-      <w:bookmarkEnd w:id="6"/>
+      <w:bookmarkEnd w:id="7"/>
     </w:p>
     <w:tbl>
       <w:tblPr>
@@ -2695,7 +2705,7 @@
           <w:color w:val="000000" w:themeColor="text1"/>
         </w:rPr>
       </w:pPr>
-      <w:bookmarkStart w:id="7" w:name="_Toc173344901"/>
+      <w:bookmarkStart w:id="8" w:name="_Toc181566222"/>
       <w:proofErr w:type="spellStart"/>
       <w:r>
         <w:rPr>
@@ -2723,7 +2733,7 @@
         </w:rPr>
         <w:t>History</w:t>
       </w:r>
-      <w:bookmarkEnd w:id="7"/>
+      <w:bookmarkEnd w:id="8"/>
       <w:proofErr w:type="spellEnd"/>
     </w:p>
     <w:tbl>
@@ -5023,8 +5033,6 @@
               </w:rPr>
               <w:t xml:space="preserve"> team</w:t>
             </w:r>
-            <w:bookmarkStart w:id="8" w:name="_GoBack"/>
-            <w:bookmarkEnd w:id="8"/>
           </w:p>
         </w:tc>
       </w:tr>
@@ -5070,7 +5078,7 @@
           <w:color w:val="FF0000"/>
         </w:rPr>
       </w:pPr>
-      <w:bookmarkStart w:id="9" w:name="_Toc173344902"/>
+      <w:bookmarkStart w:id="9" w:name="_Toc181566223"/>
       <w:r>
         <w:rPr>
           <w:rFonts w:asciiTheme="minorHAnsi" w:hAnsiTheme="minorHAnsi"/>
@@ -5094,7 +5102,7 @@
           <w:szCs w:val="28"/>
         </w:rPr>
       </w:pPr>
-      <w:bookmarkStart w:id="10" w:name="_Toc173344903"/>
+      <w:bookmarkStart w:id="10" w:name="_Toc181566224"/>
       <w:r>
         <w:rPr>
           <w:rFonts w:asciiTheme="minorHAnsi" w:hAnsiTheme="minorHAnsi"/>
@@ -5705,7 +5713,7 @@
           <w:szCs w:val="28"/>
         </w:rPr>
       </w:pPr>
-      <w:bookmarkStart w:id="11" w:name="_Toc173344904"/>
+      <w:bookmarkStart w:id="11" w:name="_Toc181566225"/>
       <w:r>
         <w:rPr>
           <w:rFonts w:asciiTheme="minorHAnsi" w:hAnsiTheme="minorHAnsi"/>
@@ -8800,7 +8808,7 @@
           <w:szCs w:val="28"/>
         </w:rPr>
       </w:pPr>
-      <w:bookmarkStart w:id="12" w:name="_Toc173344905"/>
+      <w:bookmarkStart w:id="12" w:name="_Toc181566226"/>
       <w:r>
         <w:rPr>
           <w:rFonts w:asciiTheme="minorHAnsi" w:hAnsiTheme="minorHAnsi"/>
@@ -9247,7 +9255,7 @@
           <w:szCs w:val="28"/>
         </w:rPr>
       </w:pPr>
-      <w:bookmarkStart w:id="13" w:name="_Toc173344906"/>
+      <w:bookmarkStart w:id="13" w:name="_Toc181566227"/>
       <w:r>
         <w:rPr>
           <w:rFonts w:asciiTheme="minorHAnsi" w:hAnsiTheme="minorHAnsi"/>
@@ -9456,7 +9464,7 @@
         <w:pStyle w:val="Titolosommario"/>
         <w:outlineLvl w:val="1"/>
       </w:pPr>
-      <w:bookmarkStart w:id="14" w:name="_Toc173344907"/>
+      <w:bookmarkStart w:id="14" w:name="_Toc181566228"/>
       <w:r>
         <w:rPr>
           <w:rFonts w:asciiTheme="minorHAnsi" w:hAnsiTheme="minorHAnsi"/>
@@ -10016,7 +10024,7 @@
           <w:color w:val="FF0000"/>
         </w:rPr>
       </w:pPr>
-      <w:bookmarkStart w:id="15" w:name="_Toc173344908"/>
+      <w:bookmarkStart w:id="15" w:name="_Toc181566229"/>
       <w:r>
         <w:rPr>
           <w:rFonts w:asciiTheme="minorHAnsi" w:hAnsiTheme="minorHAnsi"/>
@@ -10468,7 +10476,7 @@
           <w:color w:val="FF0000"/>
         </w:rPr>
       </w:pPr>
-      <w:bookmarkStart w:id="16" w:name="_Toc173344909"/>
+      <w:bookmarkStart w:id="16" w:name="_Toc181566230"/>
       <w:r>
         <w:rPr>
           <w:rFonts w:asciiTheme="minorHAnsi" w:hAnsiTheme="minorHAnsi"/>
@@ -10491,7 +10499,7 @@
           <w:szCs w:val="28"/>
         </w:rPr>
       </w:pPr>
-      <w:bookmarkStart w:id="17" w:name="_Toc173344910"/>
+      <w:bookmarkStart w:id="17" w:name="_Toc181566231"/>
       <w:r>
         <w:rPr>
           <w:rFonts w:asciiTheme="minorHAnsi" w:hAnsiTheme="minorHAnsi"/>
@@ -11225,27 +11233,15 @@
           <w:lang w:val="it-IT"/>
         </w:rPr>
       </w:pPr>
-      <w:proofErr w:type="gramStart"/>
-      <w:r>
-        <w:rPr>
-          <w:rFonts w:asciiTheme="minorHAnsi" w:hAnsiTheme="minorHAnsi"/>
-          <w:color w:val="000000" w:themeColor="text1"/>
-          <w:sz w:val="26"/>
-          <w:szCs w:val="26"/>
-          <w:lang w:val="it-IT"/>
-        </w:rPr>
-        <w:t>per</w:t>
-      </w:r>
-      <w:proofErr w:type="gramEnd"/>
-      <w:r>
-        <w:rPr>
-          <w:rFonts w:asciiTheme="minorHAnsi" w:hAnsiTheme="minorHAnsi"/>
-          <w:color w:val="000000" w:themeColor="text1"/>
-          <w:sz w:val="26"/>
-          <w:szCs w:val="26"/>
-          <w:lang w:val="it-IT"/>
-        </w:rPr>
-        <w:t xml:space="preserve"> la </w:t>
+      <w:r>
+        <w:rPr>
+          <w:rFonts w:asciiTheme="minorHAnsi" w:hAnsiTheme="minorHAnsi"/>
+          <w:color w:val="000000" w:themeColor="text1"/>
+          <w:sz w:val="26"/>
+          <w:szCs w:val="26"/>
+          <w:lang w:val="it-IT"/>
+        </w:rPr>
+        <w:t xml:space="preserve">per la </w:t>
       </w:r>
       <w:r>
         <w:rPr>
@@ -11504,7 +11500,7 @@
           <w:szCs w:val="28"/>
         </w:rPr>
       </w:pPr>
-      <w:bookmarkStart w:id="18" w:name="_Toc173344911"/>
+      <w:bookmarkStart w:id="18" w:name="_Toc181566232"/>
       <w:r>
         <w:rPr>
           <w:rFonts w:asciiTheme="minorHAnsi" w:hAnsiTheme="minorHAnsi"/>
@@ -12625,8 +12621,8 @@
         <w:lastRenderedPageBreak/>
         <w:drawing>
           <wp:inline distT="0" distB="0" distL="0" distR="0">
-            <wp:extent cx="5635464" cy="3562216"/>
-            <wp:effectExtent l="0" t="0" r="3810" b="635"/>
+            <wp:extent cx="5757705" cy="3639486"/>
+            <wp:effectExtent l="0" t="0" r="0" b="0"/>
             <wp:docPr id="4" name="Immagine 4"/>
             <wp:cNvGraphicFramePr>
               <a:graphicFrameLocks xmlns:a="http://schemas.openxmlformats.org/drawingml/2006/main" noChangeAspect="1"/>
@@ -12653,7 +12649,7 @@
                   <pic:spPr>
                     <a:xfrm>
                       <a:off x="0" y="0"/>
-                      <a:ext cx="5635464" cy="3562216"/>
+                      <a:ext cx="5761540" cy="3641910"/>
                     </a:xfrm>
                     <a:prstGeom prst="rect">
                       <a:avLst/>
@@ -13110,9 +13106,17 @@
         </w:rPr>
         <w:lastRenderedPageBreak/>
         <w:drawing>
-          <wp:inline distT="0" distB="0" distL="0" distR="0">
-            <wp:extent cx="6441730" cy="2497617"/>
+          <wp:anchor distT="0" distB="0" distL="114300" distR="114300" simplePos="0" relativeHeight="251659264" behindDoc="0" locked="0" layoutInCell="1" allowOverlap="1">
+            <wp:simplePos x="0" y="0"/>
+            <wp:positionH relativeFrom="margin">
+              <wp:posOffset>-452755</wp:posOffset>
+            </wp:positionH>
+            <wp:positionV relativeFrom="margin">
+              <wp:posOffset>-4445</wp:posOffset>
+            </wp:positionV>
+            <wp:extent cx="6746240" cy="2632075"/>
             <wp:effectExtent l="0" t="0" r="0" b="0"/>
+            <wp:wrapSquare wrapText="bothSides"/>
             <wp:docPr id="5" name="Immagine 5"/>
             <wp:cNvGraphicFramePr>
               <a:graphicFrameLocks xmlns:a="http://schemas.openxmlformats.org/drawingml/2006/main" noChangeAspect="1"/>
@@ -13139,7 +13143,7 @@
                   <pic:spPr>
                     <a:xfrm>
                       <a:off x="0" y="0"/>
-                      <a:ext cx="6441730" cy="2497617"/>
+                      <a:ext cx="6746240" cy="2632075"/>
                     </a:xfrm>
                     <a:prstGeom prst="rect">
                       <a:avLst/>
@@ -13148,7 +13152,13 @@
                 </pic:pic>
               </a:graphicData>
             </a:graphic>
-          </wp:inline>
+            <wp14:sizeRelH relativeFrom="margin">
+              <wp14:pctWidth>0</wp14:pctWidth>
+            </wp14:sizeRelH>
+            <wp14:sizeRelV relativeFrom="margin">
+              <wp14:pctHeight>0</wp14:pctHeight>
+            </wp14:sizeRelV>
+          </wp:anchor>
         </w:drawing>
       </w:r>
     </w:p>
@@ -13435,7 +13445,6 @@
           <w:szCs w:val="26"/>
           <w:lang w:val="it-IT"/>
         </w:rPr>
-        <w:lastRenderedPageBreak/>
         <w:t>Sottosistema Registrazione</w:t>
       </w:r>
     </w:p>
@@ -13629,7 +13638,6 @@
           <w:szCs w:val="26"/>
           <w:lang w:val="it-IT"/>
         </w:rPr>
-        <w:lastRenderedPageBreak/>
         <w:t>Sottosistema Gestione approvvigionamenti</w:t>
       </w:r>
     </w:p>
@@ -13859,7 +13867,6 @@
           <w:szCs w:val="26"/>
           <w:lang w:val="it-IT"/>
         </w:rPr>
-        <w:lastRenderedPageBreak/>
         <w:t xml:space="preserve">Sottosistema </w:t>
       </w:r>
       <w:proofErr w:type="spellStart"/>
@@ -14394,7 +14401,7 @@
           <w:szCs w:val="28"/>
         </w:rPr>
       </w:pPr>
-      <w:bookmarkStart w:id="19" w:name="_Toc173344912"/>
+      <w:bookmarkStart w:id="19" w:name="_Toc181566233"/>
       <w:r>
         <w:rPr>
           <w:rFonts w:asciiTheme="minorHAnsi" w:hAnsiTheme="minorHAnsi"/>
@@ -14714,7 +14721,7 @@
         <w:lastRenderedPageBreak/>
         <w:drawing>
           <wp:inline distT="0" distB="0" distL="0" distR="0">
-            <wp:extent cx="5943599" cy="5708086"/>
+            <wp:extent cx="5943598" cy="5708086"/>
             <wp:effectExtent l="0" t="0" r="635" b="6985"/>
             <wp:docPr id="6" name="Immagine 6"/>
             <wp:cNvGraphicFramePr>
@@ -14742,7 +14749,7 @@
                   <pic:spPr>
                     <a:xfrm>
                       <a:off x="0" y="0"/>
-                      <a:ext cx="5943599" cy="5708086"/>
+                      <a:ext cx="5943598" cy="5708086"/>
                     </a:xfrm>
                     <a:prstGeom prst="rect">
                       <a:avLst/>
@@ -14877,7 +14884,7 @@
           <w:szCs w:val="28"/>
         </w:rPr>
       </w:pPr>
-      <w:bookmarkStart w:id="20" w:name="_Toc173344913"/>
+      <w:bookmarkStart w:id="20" w:name="_Toc181566234"/>
       <w:r>
         <w:rPr>
           <w:rFonts w:asciiTheme="minorHAnsi" w:hAnsiTheme="minorHAnsi"/>
@@ -22916,8 +22923,8 @@
       </w:tblPr>
       <w:tblGrid>
         <w:gridCol w:w="2874"/>
-        <w:gridCol w:w="2099"/>
-        <w:gridCol w:w="2013"/>
+        <w:gridCol w:w="2095"/>
+        <w:gridCol w:w="2007"/>
         <w:gridCol w:w="2379"/>
       </w:tblGrid>
       <w:tr>
@@ -24749,8 +24756,8 @@
       </w:tblPr>
       <w:tblGrid>
         <w:gridCol w:w="2613"/>
-        <w:gridCol w:w="2281"/>
-        <w:gridCol w:w="2092"/>
+        <w:gridCol w:w="2280"/>
+        <w:gridCol w:w="2083"/>
         <w:gridCol w:w="2379"/>
       </w:tblGrid>
       <w:tr>
@@ -26096,9 +26103,9 @@
       </w:tblPr>
       <w:tblGrid>
         <w:gridCol w:w="2529"/>
-        <w:gridCol w:w="2307"/>
-        <w:gridCol w:w="2271"/>
-        <w:gridCol w:w="2258"/>
+        <w:gridCol w:w="2304"/>
+        <w:gridCol w:w="2268"/>
+        <w:gridCol w:w="2254"/>
       </w:tblGrid>
       <w:tr>
         <w:trPr>
@@ -27970,8 +27977,8 @@
       </w:tblPr>
       <w:tblGrid>
         <w:gridCol w:w="2353"/>
-        <w:gridCol w:w="2313"/>
-        <w:gridCol w:w="2313"/>
+        <w:gridCol w:w="2311"/>
+        <w:gridCol w:w="2312"/>
         <w:gridCol w:w="2379"/>
       </w:tblGrid>
       <w:tr>
@@ -28882,10 +28889,10 @@
         <w:tblLook w:val="04A0" w:firstRow="1" w:lastRow="0" w:firstColumn="1" w:lastColumn="0" w:noHBand="0" w:noVBand="1"/>
       </w:tblPr>
       <w:tblGrid>
-        <w:gridCol w:w="2613"/>
-        <w:gridCol w:w="2281"/>
-        <w:gridCol w:w="2092"/>
-        <w:gridCol w:w="2379"/>
+        <w:gridCol w:w="2612"/>
+        <w:gridCol w:w="2277"/>
+        <w:gridCol w:w="2090"/>
+        <w:gridCol w:w="2376"/>
       </w:tblGrid>
       <w:tr>
         <w:trPr>
@@ -29364,10 +29371,10 @@
         <w:tblLook w:val="04A0" w:firstRow="1" w:lastRow="0" w:firstColumn="1" w:lastColumn="0" w:noHBand="0" w:noVBand="1"/>
       </w:tblPr>
       <w:tblGrid>
-        <w:gridCol w:w="2613"/>
-        <w:gridCol w:w="2281"/>
-        <w:gridCol w:w="2092"/>
-        <w:gridCol w:w="2379"/>
+        <w:gridCol w:w="2612"/>
+        <w:gridCol w:w="2277"/>
+        <w:gridCol w:w="2090"/>
+        <w:gridCol w:w="2376"/>
       </w:tblGrid>
       <w:tr>
         <w:trPr>
@@ -29822,10 +29829,10 @@
         <w:tblLook w:val="04A0" w:firstRow="1" w:lastRow="0" w:firstColumn="1" w:lastColumn="0" w:noHBand="0" w:noVBand="1"/>
       </w:tblPr>
       <w:tblGrid>
-        <w:gridCol w:w="2613"/>
-        <w:gridCol w:w="2281"/>
-        <w:gridCol w:w="2092"/>
-        <w:gridCol w:w="2379"/>
+        <w:gridCol w:w="2612"/>
+        <w:gridCol w:w="2279"/>
+        <w:gridCol w:w="2089"/>
+        <w:gridCol w:w="2375"/>
       </w:tblGrid>
       <w:tr>
         <w:trPr>
@@ -30614,7 +30621,7 @@
           <w:szCs w:val="28"/>
         </w:rPr>
       </w:pPr>
-      <w:bookmarkStart w:id="21" w:name="_Toc173344914"/>
+      <w:bookmarkStart w:id="21" w:name="_Toc181566235"/>
       <w:r>
         <w:rPr>
           <w:rFonts w:asciiTheme="minorHAnsi" w:hAnsiTheme="minorHAnsi"/>
@@ -30641,86 +30648,23 @@
       <w:r>
         <w:rPr>
           <w:rFonts w:asciiTheme="minorHAnsi" w:hAnsiTheme="minorHAnsi"/>
-          <w:sz w:val="26"/>
-          <w:szCs w:val="26"/>
-          <w:lang w:val="it-IT"/>
-        </w:rPr>
-        <w:t>Si mostra</w:t>
-      </w:r>
-      <w:r>
-        <w:rPr>
-          <w:rFonts w:asciiTheme="minorHAnsi" w:hAnsiTheme="minorHAnsi"/>
-          <w:sz w:val="26"/>
-          <w:szCs w:val="26"/>
-          <w:lang w:val="it-IT"/>
-        </w:rPr>
-        <w:t xml:space="preserve"> la matrice degli accessi per poter tenere traccia </w:t>
-      </w:r>
-      <w:r>
-        <w:rPr>
-          <w:rFonts w:asciiTheme="minorHAnsi" w:hAnsiTheme="minorHAnsi"/>
-          <w:sz w:val="26"/>
-          <w:szCs w:val="26"/>
-          <w:lang w:val="it-IT"/>
-        </w:rPr>
-        <w:t>de</w:t>
-      </w:r>
-      <w:r>
-        <w:rPr>
-          <w:rFonts w:asciiTheme="minorHAnsi" w:hAnsiTheme="minorHAnsi"/>
-          <w:sz w:val="26"/>
-          <w:szCs w:val="26"/>
-          <w:lang w:val="it-IT"/>
-        </w:rPr>
-        <w:t>lle operazioni che determinate categorie di utenti possono eseguire sugli oggetti del sistema software</w:t>
-      </w:r>
-      <w:r>
-        <w:rPr>
-          <w:rFonts w:asciiTheme="minorHAnsi" w:hAnsiTheme="minorHAnsi"/>
-          <w:sz w:val="26"/>
-          <w:szCs w:val="26"/>
-          <w:lang w:val="it-IT"/>
-        </w:rPr>
-        <w:t>.</w:t>
-      </w:r>
-    </w:p>
-    <w:p>
-      <w:pPr>
-        <w:tabs>
-          <w:tab w:val="left" w:pos="2029"/>
-        </w:tabs>
-        <w:rPr>
-          <w:rFonts w:asciiTheme="minorHAnsi" w:hAnsiTheme="minorHAnsi"/>
-          <w:sz w:val="26"/>
-          <w:szCs w:val="26"/>
-          <w:lang w:val="it-IT"/>
-        </w:rPr>
-      </w:pPr>
-    </w:p>
-    <w:p>
-      <w:pPr>
-        <w:tabs>
-          <w:tab w:val="left" w:pos="2029"/>
-        </w:tabs>
-        <w:rPr>
-          <w:rFonts w:asciiTheme="minorHAnsi" w:hAnsiTheme="minorHAnsi"/>
-          <w:sz w:val="26"/>
-          <w:szCs w:val="26"/>
-          <w:lang w:val="it-IT"/>
-        </w:rPr>
-      </w:pPr>
-      <w:r>
-        <w:rPr>
-          <w:rFonts w:asciiTheme="minorHAnsi" w:hAnsiTheme="minorHAnsi"/>
           <w:noProof/>
           <w:sz w:val="26"/>
           <w:szCs w:val="26"/>
           <w:lang w:val="it-IT"/>
         </w:rPr>
         <w:drawing>
-          <wp:inline distT="0" distB="0" distL="0" distR="0" wp14:anchorId="1BC3B0B3" wp14:editId="567C38A8">
-            <wp:extent cx="6771290" cy="3075709"/>
+          <wp:anchor distT="0" distB="0" distL="114300" distR="114300" simplePos="0" relativeHeight="251660288" behindDoc="0" locked="0" layoutInCell="1" allowOverlap="1">
+            <wp:simplePos x="0" y="0"/>
+            <wp:positionH relativeFrom="margin">
+              <wp:align>center</wp:align>
+            </wp:positionH>
+            <wp:positionV relativeFrom="margin">
+              <wp:posOffset>789856</wp:posOffset>
+            </wp:positionV>
+            <wp:extent cx="6731635" cy="3375660"/>
             <wp:effectExtent l="0" t="0" r="0" b="0"/>
+            <wp:wrapSquare wrapText="bothSides"/>
             <wp:docPr id="8" name="Immagine 8"/>
             <wp:cNvGraphicFramePr>
               <a:graphicFrameLocks xmlns:a="http://schemas.openxmlformats.org/drawingml/2006/main" noChangeAspect="1"/>
@@ -30732,143 +30676,21 @@
                     <pic:cNvPr id="1" name=""/>
                     <pic:cNvPicPr/>
                   </pic:nvPicPr>
-                  <pic:blipFill>
-                    <a:blip r:embed="rId26"/>
-                    <a:stretch>
-                      <a:fillRect/>
-                    </a:stretch>
-                  </pic:blipFill>
-                  <pic:spPr>
-                    <a:xfrm>
-                      <a:off x="0" y="0"/>
-                      <a:ext cx="6809029" cy="3092851"/>
-                    </a:xfrm>
-                    <a:prstGeom prst="rect">
-                      <a:avLst/>
-                    </a:prstGeom>
-                  </pic:spPr>
-                </pic:pic>
-              </a:graphicData>
-            </a:graphic>
-          </wp:inline>
-        </w:drawing>
-      </w:r>
-    </w:p>
-    <w:p>
-      <w:pPr>
-        <w:tabs>
-          <w:tab w:val="left" w:pos="2029"/>
-        </w:tabs>
-        <w:rPr>
-          <w:rFonts w:asciiTheme="minorHAnsi" w:hAnsiTheme="minorHAnsi"/>
-          <w:sz w:val="26"/>
-          <w:szCs w:val="26"/>
-          <w:lang w:val="it-IT"/>
-        </w:rPr>
-      </w:pPr>
-      <w:r>
-        <w:rPr>
-          <w:rFonts w:asciiTheme="minorHAnsi" w:hAnsiTheme="minorHAnsi"/>
-          <w:noProof/>
-          <w:sz w:val="26"/>
-          <w:szCs w:val="26"/>
-          <w:lang w:val="it-IT"/>
-        </w:rPr>
-        <w:drawing>
-          <wp:inline distT="0" distB="0" distL="0" distR="0">
-            <wp:extent cx="6595589" cy="3830128"/>
-            <wp:effectExtent l="0" t="0" r="0" b="0"/>
-            <wp:docPr id="19" name="Immagine 19"/>
-            <wp:cNvGraphicFramePr>
-              <a:graphicFrameLocks xmlns:a="http://schemas.openxmlformats.org/drawingml/2006/main" noChangeAspect="1"/>
-            </wp:cNvGraphicFramePr>
-            <a:graphic xmlns:a="http://schemas.openxmlformats.org/drawingml/2006/main">
-              <a:graphicData uri="http://schemas.openxmlformats.org/drawingml/2006/picture">
-                <pic:pic xmlns:pic="http://schemas.openxmlformats.org/drawingml/2006/picture">
-                  <pic:nvPicPr>
-                    <pic:cNvPr id="19" name="Access control matrix_2.PNG"/>
-                    <pic:cNvPicPr/>
-                  </pic:nvPicPr>
-                  <pic:blipFill>
-                    <a:blip r:embed="rId27">
+                  <pic:blipFill rotWithShape="1">
+                    <a:blip r:embed="rId26">
                       <a:extLst>
                         <a:ext uri="{28A0092B-C50C-407E-A947-70E740481C1C}">
                           <a14:useLocalDpi xmlns:a14="http://schemas.microsoft.com/office/drawing/2010/main" val="0"/>
                         </a:ext>
                       </a:extLst>
                     </a:blip>
-                    <a:stretch>
-                      <a:fillRect/>
-                    </a:stretch>
-                  </pic:blipFill>
-                  <pic:spPr>
-                    <a:xfrm>
-                      <a:off x="0" y="0"/>
-                      <a:ext cx="6610376" cy="3838715"/>
-                    </a:xfrm>
-                    <a:prstGeom prst="rect">
-                      <a:avLst/>
-                    </a:prstGeom>
-                  </pic:spPr>
-                </pic:pic>
-              </a:graphicData>
-            </a:graphic>
-          </wp:inline>
-        </w:drawing>
-      </w:r>
-    </w:p>
-    <w:p>
-      <w:pPr>
-        <w:tabs>
-          <w:tab w:val="left" w:pos="2029"/>
-        </w:tabs>
-        <w:rPr>
-          <w:rFonts w:asciiTheme="minorHAnsi" w:hAnsiTheme="minorHAnsi"/>
-          <w:sz w:val="26"/>
-          <w:szCs w:val="26"/>
-          <w:lang w:val="it-IT"/>
-        </w:rPr>
-      </w:pPr>
-      <w:r>
-        <w:rPr>
-          <w:rFonts w:asciiTheme="minorHAnsi" w:hAnsiTheme="minorHAnsi"/>
-          <w:noProof/>
-          <w:sz w:val="26"/>
-          <w:szCs w:val="26"/>
-          <w:lang w:val="it-IT"/>
-        </w:rPr>
-        <w:lastRenderedPageBreak/>
-        <w:drawing>
-          <wp:inline distT="0" distB="0" distL="0" distR="0">
-            <wp:extent cx="6482221" cy="3510951"/>
-            <wp:effectExtent l="0" t="0" r="0" b="0"/>
-            <wp:docPr id="20" name="Immagine 20"/>
-            <wp:cNvGraphicFramePr>
-              <a:graphicFrameLocks xmlns:a="http://schemas.openxmlformats.org/drawingml/2006/main" noChangeAspect="1"/>
-            </wp:cNvGraphicFramePr>
-            <a:graphic xmlns:a="http://schemas.openxmlformats.org/drawingml/2006/main">
-              <a:graphicData uri="http://schemas.openxmlformats.org/drawingml/2006/picture">
-                <pic:pic xmlns:pic="http://schemas.openxmlformats.org/drawingml/2006/picture">
-                  <pic:nvPicPr>
-                    <pic:cNvPr id="20" name="Access control matrix_3.PNG"/>
-                    <pic:cNvPicPr/>
-                  </pic:nvPicPr>
-                  <pic:blipFill>
-                    <a:blip r:embed="rId28">
-                      <a:extLst>
-                        <a:ext uri="{28A0092B-C50C-407E-A947-70E740481C1C}">
-                          <a14:useLocalDpi xmlns:a14="http://schemas.microsoft.com/office/drawing/2010/main" val="0"/>
-                        </a:ext>
-                      </a:extLst>
-                    </a:blip>
-                    <a:stretch>
-                      <a:fillRect/>
-                    </a:stretch>
+                    <a:srcRect l="460" t="303" r="592" b="1497"/>
+                    <a:stretch/>
                   </pic:blipFill>
                   <pic:spPr bwMode="auto">
                     <a:xfrm>
                       <a:off x="0" y="0"/>
-                      <a:ext cx="6502005" cy="3521667"/>
+                      <a:ext cx="6731635" cy="3375660"/>
                     </a:xfrm>
                     <a:prstGeom prst="rect">
                       <a:avLst/>
@@ -30885,8 +30707,59 @@
                 </pic:pic>
               </a:graphicData>
             </a:graphic>
-          </wp:inline>
+            <wp14:sizeRelH relativeFrom="margin">
+              <wp14:pctWidth>0</wp14:pctWidth>
+            </wp14:sizeRelH>
+            <wp14:sizeRelV relativeFrom="margin">
+              <wp14:pctHeight>0</wp14:pctHeight>
+            </wp14:sizeRelV>
+          </wp:anchor>
         </w:drawing>
+      </w:r>
+      <w:r>
+        <w:rPr>
+          <w:rFonts w:asciiTheme="minorHAnsi" w:hAnsiTheme="minorHAnsi"/>
+          <w:sz w:val="26"/>
+          <w:szCs w:val="26"/>
+          <w:lang w:val="it-IT"/>
+        </w:rPr>
+        <w:t>Si mostra</w:t>
+      </w:r>
+      <w:r>
+        <w:rPr>
+          <w:rFonts w:asciiTheme="minorHAnsi" w:hAnsiTheme="minorHAnsi"/>
+          <w:sz w:val="26"/>
+          <w:szCs w:val="26"/>
+          <w:lang w:val="it-IT"/>
+        </w:rPr>
+        <w:t xml:space="preserve"> la matrice degli accessi per poter tenere traccia </w:t>
+      </w:r>
+      <w:r>
+        <w:rPr>
+          <w:rFonts w:asciiTheme="minorHAnsi" w:hAnsiTheme="minorHAnsi"/>
+          <w:sz w:val="26"/>
+          <w:szCs w:val="26"/>
+          <w:lang w:val="it-IT"/>
+        </w:rPr>
+        <w:t>de</w:t>
+      </w:r>
+      <w:r>
+        <w:rPr>
+          <w:rFonts w:asciiTheme="minorHAnsi" w:hAnsiTheme="minorHAnsi"/>
+          <w:sz w:val="26"/>
+          <w:szCs w:val="26"/>
+          <w:lang w:val="it-IT"/>
+        </w:rPr>
+        <w:t>lle operazioni che determinate categorie di utenti possono eseguire sugli oggetti del sistema software</w:t>
+      </w:r>
+      <w:r>
+        <w:rPr>
+          <w:rFonts w:asciiTheme="minorHAnsi" w:hAnsiTheme="minorHAnsi"/>
+          <w:sz w:val="26"/>
+          <w:szCs w:val="26"/>
+          <w:lang w:val="it-IT"/>
+        </w:rPr>
+        <w:t>.</w:t>
       </w:r>
     </w:p>
     <w:p>
@@ -30901,6 +30774,77 @@
           <w:lang w:val="it-IT"/>
         </w:rPr>
       </w:pPr>
+      <w:r>
+        <w:rPr>
+          <w:rFonts w:asciiTheme="minorHAnsi" w:hAnsiTheme="minorHAnsi"/>
+          <w:noProof/>
+          <w:sz w:val="26"/>
+          <w:szCs w:val="26"/>
+          <w:lang w:val="it-IT"/>
+        </w:rPr>
+        <w:drawing>
+          <wp:anchor distT="0" distB="0" distL="114300" distR="114300" simplePos="0" relativeHeight="251661312" behindDoc="0" locked="0" layoutInCell="1" allowOverlap="1">
+            <wp:simplePos x="0" y="0"/>
+            <wp:positionH relativeFrom="margin">
+              <wp:align>center</wp:align>
+            </wp:positionH>
+            <wp:positionV relativeFrom="margin">
+              <wp:posOffset>4447380</wp:posOffset>
+            </wp:positionV>
+            <wp:extent cx="6591300" cy="3295650"/>
+            <wp:effectExtent l="0" t="0" r="0" b="0"/>
+            <wp:wrapSquare wrapText="bothSides"/>
+            <wp:docPr id="18" name="Immagine 18"/>
+            <wp:cNvGraphicFramePr>
+              <a:graphicFrameLocks xmlns:a="http://schemas.openxmlformats.org/drawingml/2006/main" noChangeAspect="1"/>
+            </wp:cNvGraphicFramePr>
+            <a:graphic xmlns:a="http://schemas.openxmlformats.org/drawingml/2006/main">
+              <a:graphicData uri="http://schemas.openxmlformats.org/drawingml/2006/picture">
+                <pic:pic xmlns:pic="http://schemas.openxmlformats.org/drawingml/2006/picture">
+                  <pic:nvPicPr>
+                    <pic:cNvPr id="18" name="Cattura2.PNG"/>
+                    <pic:cNvPicPr/>
+                  </pic:nvPicPr>
+                  <pic:blipFill rotWithShape="1">
+                    <a:blip r:embed="rId27">
+                      <a:extLst>
+                        <a:ext uri="{28A0092B-C50C-407E-A947-70E740481C1C}">
+                          <a14:useLocalDpi xmlns:a14="http://schemas.microsoft.com/office/drawing/2010/main" val="0"/>
+                        </a:ext>
+                      </a:extLst>
+                    </a:blip>
+                    <a:srcRect l="1014" t="2615" r="593" b="2254"/>
+                    <a:stretch/>
+                  </pic:blipFill>
+                  <pic:spPr bwMode="auto">
+                    <a:xfrm>
+                      <a:off x="0" y="0"/>
+                      <a:ext cx="6591300" cy="3295650"/>
+                    </a:xfrm>
+                    <a:prstGeom prst="rect">
+                      <a:avLst/>
+                    </a:prstGeom>
+                    <a:ln>
+                      <a:noFill/>
+                    </a:ln>
+                    <a:extLst>
+                      <a:ext uri="{53640926-AAD7-44D8-BBD7-CCE9431645EC}">
+                        <a14:shadowObscured xmlns:a14="http://schemas.microsoft.com/office/drawing/2010/main"/>
+                      </a:ext>
+                    </a:extLst>
+                  </pic:spPr>
+                </pic:pic>
+              </a:graphicData>
+            </a:graphic>
+            <wp14:sizeRelH relativeFrom="margin">
+              <wp14:pctWidth>0</wp14:pctWidth>
+            </wp14:sizeRelH>
+            <wp14:sizeRelV relativeFrom="margin">
+              <wp14:pctHeight>0</wp14:pctHeight>
+            </wp14:sizeRelV>
+          </wp:anchor>
+        </w:drawing>
+      </w:r>
     </w:p>
     <w:p>
       <w:pPr>
@@ -30914,13 +30858,27 @@
           <w:lang w:val="it-IT"/>
         </w:rPr>
       </w:pPr>
-      <w:r>
-        <w:rPr>
-          <w:rFonts w:asciiTheme="minorHAnsi" w:hAnsiTheme="minorHAnsi"/>
-          <w:sz w:val="26"/>
-          <w:szCs w:val="26"/>
-          <w:lang w:val="it-IT"/>
-        </w:rPr>
+    </w:p>
+    <w:p>
+      <w:pPr>
+        <w:tabs>
+          <w:tab w:val="left" w:pos="2029"/>
+        </w:tabs>
+        <w:rPr>
+          <w:rFonts w:asciiTheme="minorHAnsi" w:hAnsiTheme="minorHAnsi"/>
+          <w:sz w:val="26"/>
+          <w:szCs w:val="26"/>
+          <w:lang w:val="it-IT"/>
+        </w:rPr>
+      </w:pPr>
+      <w:r>
+        <w:rPr>
+          <w:rFonts w:asciiTheme="minorHAnsi" w:hAnsiTheme="minorHAnsi"/>
+          <w:sz w:val="26"/>
+          <w:szCs w:val="26"/>
+          <w:lang w:val="it-IT"/>
+        </w:rPr>
+        <w:lastRenderedPageBreak/>
         <w:t>Il meccanismo di autenticazione degli attori al sistema è a singolo fattore: si richiederà l’inserimento dell’username e della password per poter accedere alle funzionalità riservate al gestore del catalogo, al ge</w:t>
       </w:r>
       <w:r>
@@ -30989,7 +30947,7 @@
           <w:szCs w:val="28"/>
         </w:rPr>
       </w:pPr>
-      <w:bookmarkStart w:id="22" w:name="_Toc173344915"/>
+      <w:bookmarkStart w:id="22" w:name="_Toc181566236"/>
       <w:r>
         <w:rPr>
           <w:rFonts w:asciiTheme="minorHAnsi" w:hAnsiTheme="minorHAnsi"/>
@@ -31361,7 +31319,7 @@
           <w:szCs w:val="28"/>
         </w:rPr>
       </w:pPr>
-      <w:bookmarkStart w:id="23" w:name="_Toc173344916"/>
+      <w:bookmarkStart w:id="23" w:name="_Toc181566237"/>
       <w:r>
         <w:rPr>
           <w:rFonts w:asciiTheme="minorHAnsi" w:hAnsiTheme="minorHAnsi"/>
@@ -31370,7 +31328,6 @@
           <w:sz w:val="28"/>
           <w:szCs w:val="28"/>
         </w:rPr>
-        <w:lastRenderedPageBreak/>
         <w:t xml:space="preserve">3.7 </w:t>
       </w:r>
       <w:proofErr w:type="spellStart"/>
@@ -31959,6 +31916,7 @@
           <w:szCs w:val="26"/>
           <w:lang w:val="it-IT"/>
         </w:rPr>
+        <w:lastRenderedPageBreak/>
         <w:t xml:space="preserve">Se nel punto 2 i dati persistenti risultano essere danneggiati, il sistema notifica tale problema all’amministratore di </w:t>
       </w:r>
       <w:r>
@@ -32465,7 +32423,6 @@
           <w:szCs w:val="26"/>
           <w:lang w:val="it-IT"/>
         </w:rPr>
-        <w:lastRenderedPageBreak/>
         <w:t>Successivamente, il sistema controlla che non ci siano connessioni ancora aperte da o verso l’esterno e, se non ci sono, termina l’esecuzione del sistema.</w:t>
       </w:r>
     </w:p>
@@ -32998,6 +32955,7 @@
           <w:szCs w:val="26"/>
           <w:lang w:val="it-IT"/>
         </w:rPr>
+        <w:lastRenderedPageBreak/>
         <w:t>Flusso alternativo</w:t>
       </w:r>
     </w:p>
@@ -33160,27 +33118,15 @@
           <w:lang w:val="it-IT"/>
         </w:rPr>
       </w:pPr>
-      <w:proofErr w:type="gramStart"/>
-      <w:r>
-        <w:rPr>
-          <w:rFonts w:asciiTheme="minorHAnsi" w:hAnsiTheme="minorHAnsi"/>
-          <w:color w:val="000000" w:themeColor="text1"/>
-          <w:sz w:val="26"/>
-          <w:szCs w:val="26"/>
-          <w:lang w:val="it-IT"/>
-        </w:rPr>
-        <w:t>il</w:t>
-      </w:r>
-      <w:proofErr w:type="gramEnd"/>
-      <w:r>
-        <w:rPr>
-          <w:rFonts w:asciiTheme="minorHAnsi" w:hAnsiTheme="minorHAnsi"/>
-          <w:color w:val="000000" w:themeColor="text1"/>
-          <w:sz w:val="26"/>
-          <w:szCs w:val="26"/>
-          <w:lang w:val="it-IT"/>
-        </w:rPr>
-        <w:t xml:space="preserve"> sistema non riesce ad accedere ai dati persistenti </w:t>
+      <w:r>
+        <w:rPr>
+          <w:rFonts w:asciiTheme="minorHAnsi" w:hAnsiTheme="minorHAnsi"/>
+          <w:color w:val="000000" w:themeColor="text1"/>
+          <w:sz w:val="26"/>
+          <w:szCs w:val="26"/>
+          <w:lang w:val="it-IT"/>
+        </w:rPr>
+        <w:t xml:space="preserve">il sistema non riesce ad accedere ai dati persistenti </w:t>
       </w:r>
     </w:p>
     <w:p>
@@ -33402,7 +33348,6 @@
           <w:szCs w:val="26"/>
           <w:lang w:val="it-IT"/>
         </w:rPr>
-        <w:lastRenderedPageBreak/>
         <w:t>L’amministratore riavvia il sistema.</w:t>
       </w:r>
     </w:p>
@@ -33505,182 +33450,6 @@
         </w:rPr>
         <w:t>Se nel punto 3 il guasto di sistema è causato da un problema hardware oppure l’amministratore non è in grado di identificare la causa del guasto, l’amministratore contatterà il supporto tecnico del fornitore del sistema.</w:t>
       </w:r>
-    </w:p>
-    <w:p>
-      <w:pPr>
-        <w:rPr>
-          <w:rFonts w:asciiTheme="minorHAnsi" w:hAnsiTheme="minorHAnsi"/>
-          <w:color w:val="000000" w:themeColor="text1"/>
-          <w:sz w:val="26"/>
-          <w:szCs w:val="26"/>
-          <w:lang w:val="it-IT"/>
-        </w:rPr>
-      </w:pPr>
-    </w:p>
-    <w:p>
-      <w:pPr>
-        <w:rPr>
-          <w:rFonts w:asciiTheme="minorHAnsi" w:hAnsiTheme="minorHAnsi"/>
-          <w:color w:val="000000" w:themeColor="text1"/>
-          <w:sz w:val="26"/>
-          <w:szCs w:val="26"/>
-          <w:lang w:val="it-IT"/>
-        </w:rPr>
-      </w:pPr>
-    </w:p>
-    <w:p>
-      <w:pPr>
-        <w:rPr>
-          <w:rFonts w:asciiTheme="minorHAnsi" w:hAnsiTheme="minorHAnsi"/>
-          <w:color w:val="000000" w:themeColor="text1"/>
-          <w:sz w:val="26"/>
-          <w:szCs w:val="26"/>
-          <w:lang w:val="it-IT"/>
-        </w:rPr>
-      </w:pPr>
-    </w:p>
-    <w:p>
-      <w:pPr>
-        <w:rPr>
-          <w:rFonts w:asciiTheme="minorHAnsi" w:hAnsiTheme="minorHAnsi"/>
-          <w:color w:val="000000" w:themeColor="text1"/>
-          <w:sz w:val="26"/>
-          <w:szCs w:val="26"/>
-          <w:lang w:val="it-IT"/>
-        </w:rPr>
-      </w:pPr>
-    </w:p>
-    <w:p>
-      <w:pPr>
-        <w:rPr>
-          <w:rFonts w:asciiTheme="minorHAnsi" w:hAnsiTheme="minorHAnsi"/>
-          <w:color w:val="000000" w:themeColor="text1"/>
-          <w:sz w:val="26"/>
-          <w:szCs w:val="26"/>
-          <w:lang w:val="it-IT"/>
-        </w:rPr>
-      </w:pPr>
-    </w:p>
-    <w:p>
-      <w:pPr>
-        <w:rPr>
-          <w:rFonts w:asciiTheme="minorHAnsi" w:hAnsiTheme="minorHAnsi"/>
-          <w:color w:val="000000" w:themeColor="text1"/>
-          <w:sz w:val="26"/>
-          <w:szCs w:val="26"/>
-          <w:lang w:val="it-IT"/>
-        </w:rPr>
-      </w:pPr>
-    </w:p>
-    <w:p>
-      <w:pPr>
-        <w:rPr>
-          <w:rFonts w:asciiTheme="minorHAnsi" w:hAnsiTheme="minorHAnsi"/>
-          <w:color w:val="000000" w:themeColor="text1"/>
-          <w:sz w:val="26"/>
-          <w:szCs w:val="26"/>
-          <w:lang w:val="it-IT"/>
-        </w:rPr>
-      </w:pPr>
-    </w:p>
-    <w:p>
-      <w:pPr>
-        <w:rPr>
-          <w:rFonts w:asciiTheme="minorHAnsi" w:hAnsiTheme="minorHAnsi"/>
-          <w:color w:val="000000" w:themeColor="text1"/>
-          <w:sz w:val="26"/>
-          <w:szCs w:val="26"/>
-          <w:lang w:val="it-IT"/>
-        </w:rPr>
-      </w:pPr>
-    </w:p>
-    <w:p>
-      <w:pPr>
-        <w:rPr>
-          <w:rFonts w:asciiTheme="minorHAnsi" w:hAnsiTheme="minorHAnsi"/>
-          <w:color w:val="000000" w:themeColor="text1"/>
-          <w:sz w:val="26"/>
-          <w:szCs w:val="26"/>
-          <w:lang w:val="it-IT"/>
-        </w:rPr>
-      </w:pPr>
-    </w:p>
-    <w:p>
-      <w:pPr>
-        <w:rPr>
-          <w:rFonts w:asciiTheme="minorHAnsi" w:hAnsiTheme="minorHAnsi"/>
-          <w:color w:val="000000" w:themeColor="text1"/>
-          <w:sz w:val="26"/>
-          <w:szCs w:val="26"/>
-          <w:lang w:val="it-IT"/>
-        </w:rPr>
-      </w:pPr>
-    </w:p>
-    <w:p>
-      <w:pPr>
-        <w:rPr>
-          <w:rFonts w:asciiTheme="minorHAnsi" w:hAnsiTheme="minorHAnsi"/>
-          <w:color w:val="000000" w:themeColor="text1"/>
-          <w:sz w:val="26"/>
-          <w:szCs w:val="26"/>
-          <w:lang w:val="it-IT"/>
-        </w:rPr>
-      </w:pPr>
-    </w:p>
-    <w:p>
-      <w:pPr>
-        <w:rPr>
-          <w:rFonts w:asciiTheme="minorHAnsi" w:hAnsiTheme="minorHAnsi"/>
-          <w:color w:val="000000" w:themeColor="text1"/>
-          <w:sz w:val="26"/>
-          <w:szCs w:val="26"/>
-          <w:lang w:val="it-IT"/>
-        </w:rPr>
-      </w:pPr>
-    </w:p>
-    <w:p>
-      <w:pPr>
-        <w:rPr>
-          <w:rFonts w:asciiTheme="minorHAnsi" w:hAnsiTheme="minorHAnsi"/>
-          <w:color w:val="000000" w:themeColor="text1"/>
-          <w:sz w:val="26"/>
-          <w:szCs w:val="26"/>
-          <w:lang w:val="it-IT"/>
-        </w:rPr>
-      </w:pPr>
-    </w:p>
-    <w:p>
-      <w:pPr>
-        <w:rPr>
-          <w:rFonts w:asciiTheme="minorHAnsi" w:hAnsiTheme="minorHAnsi"/>
-          <w:color w:val="000000" w:themeColor="text1"/>
-          <w:sz w:val="26"/>
-          <w:szCs w:val="26"/>
-          <w:lang w:val="it-IT"/>
-        </w:rPr>
-      </w:pPr>
-    </w:p>
-    <w:p>
-      <w:pPr>
-        <w:rPr>
-          <w:rFonts w:asciiTheme="minorHAnsi" w:hAnsiTheme="minorHAnsi"/>
-          <w:color w:val="000000" w:themeColor="text1"/>
-          <w:sz w:val="26"/>
-          <w:szCs w:val="26"/>
-          <w:lang w:val="it-IT"/>
-        </w:rPr>
-      </w:pPr>
-    </w:p>
-    <w:p>
-      <w:pPr>
-        <w:rPr>
-          <w:rFonts w:asciiTheme="minorHAnsi" w:hAnsiTheme="minorHAnsi"/>
-          <w:color w:val="000000" w:themeColor="text1"/>
-          <w:sz w:val="26"/>
-          <w:szCs w:val="26"/>
-          <w:lang w:val="it-IT"/>
-        </w:rPr>
-      </w:pPr>
     </w:p>
     <w:p>
       <w:pPr>
@@ -33826,7 +33595,7 @@
           <w:szCs w:val="28"/>
         </w:rPr>
       </w:pPr>
-      <w:bookmarkStart w:id="24" w:name="_Toc173344917"/>
+      <w:bookmarkStart w:id="24" w:name="_Toc181566238"/>
       <w:r>
         <w:rPr>
           <w:rFonts w:asciiTheme="minorHAnsi" w:hAnsiTheme="minorHAnsi"/>
@@ -34512,7 +34281,6 @@
               </w:rPr>
             </w:pPr>
             <w:proofErr w:type="spellStart"/>
-            <w:proofErr w:type="gramStart"/>
             <w:r>
               <w:rPr>
                 <w:rFonts w:asciiTheme="minorHAnsi" w:hAnsiTheme="minorHAnsi"/>
@@ -34547,7 +34315,6 @@
               <w:t>Password</w:t>
             </w:r>
             <w:proofErr w:type="spellEnd"/>
-            <w:proofErr w:type="gramEnd"/>
           </w:p>
         </w:tc>
         <w:tc>
@@ -34709,7 +34476,6 @@
               </w:rPr>
             </w:pPr>
             <w:proofErr w:type="spellStart"/>
-            <w:proofErr w:type="gramStart"/>
             <w:r>
               <w:rPr>
                 <w:rFonts w:asciiTheme="minorHAnsi" w:hAnsiTheme="minorHAnsi"/>
@@ -34722,7 +34488,6 @@
               <w:t>aggiornaProfilo</w:t>
             </w:r>
             <w:proofErr w:type="spellEnd"/>
-            <w:proofErr w:type="gramEnd"/>
           </w:p>
         </w:tc>
         <w:tc>
@@ -34886,7 +34651,6 @@
               </w:rPr>
             </w:pPr>
             <w:proofErr w:type="spellStart"/>
-            <w:proofErr w:type="gramStart"/>
             <w:r>
               <w:rPr>
                 <w:rFonts w:asciiTheme="minorHAnsi" w:hAnsiTheme="minorHAnsi"/>
@@ -34899,7 +34663,6 @@
               <w:t>aggiornaRubricaIndirizzi</w:t>
             </w:r>
             <w:proofErr w:type="spellEnd"/>
-            <w:proofErr w:type="gramEnd"/>
           </w:p>
         </w:tc>
         <w:tc>
@@ -35040,7 +34803,6 @@
               </w:rPr>
             </w:pPr>
             <w:proofErr w:type="spellStart"/>
-            <w:proofErr w:type="gramStart"/>
             <w:r>
               <w:rPr>
                 <w:rFonts w:asciiTheme="minorHAnsi" w:hAnsiTheme="minorHAnsi"/>
@@ -35053,7 +34815,6 @@
               <w:t>visualizzaCarrello</w:t>
             </w:r>
             <w:proofErr w:type="spellEnd"/>
-            <w:proofErr w:type="gramEnd"/>
           </w:p>
         </w:tc>
         <w:tc>
@@ -35197,7 +34958,6 @@
               </w:rPr>
             </w:pPr>
             <w:proofErr w:type="spellStart"/>
-            <w:proofErr w:type="gramStart"/>
             <w:r>
               <w:rPr>
                 <w:rFonts w:asciiTheme="minorHAnsi" w:hAnsiTheme="minorHAnsi"/>
@@ -35210,7 +34970,6 @@
               <w:t>aggiungiAlCarrello</w:t>
             </w:r>
             <w:proofErr w:type="spellEnd"/>
-            <w:proofErr w:type="gramEnd"/>
           </w:p>
         </w:tc>
         <w:tc>
@@ -35361,7 +35120,6 @@
               </w:rPr>
             </w:pPr>
             <w:proofErr w:type="spellStart"/>
-            <w:proofErr w:type="gramStart"/>
             <w:r>
               <w:rPr>
                 <w:rFonts w:asciiTheme="minorHAnsi" w:hAnsiTheme="minorHAnsi"/>
@@ -35374,7 +35132,6 @@
               <w:t>rimuoviDalCarrello</w:t>
             </w:r>
             <w:proofErr w:type="spellEnd"/>
-            <w:proofErr w:type="gramEnd"/>
           </w:p>
         </w:tc>
         <w:tc>
@@ -35528,7 +35285,6 @@
               </w:rPr>
             </w:pPr>
             <w:proofErr w:type="spellStart"/>
-            <w:proofErr w:type="gramStart"/>
             <w:r>
               <w:rPr>
                 <w:rFonts w:asciiTheme="minorHAnsi" w:hAnsiTheme="minorHAnsi"/>
@@ -35541,7 +35297,6 @@
               <w:t>aumentaQuantitaNelCarrello</w:t>
             </w:r>
             <w:proofErr w:type="spellEnd"/>
-            <w:proofErr w:type="gramEnd"/>
           </w:p>
         </w:tc>
         <w:tc>
@@ -35692,7 +35447,6 @@
               </w:rPr>
             </w:pPr>
             <w:proofErr w:type="spellStart"/>
-            <w:proofErr w:type="gramStart"/>
             <w:r>
               <w:rPr>
                 <w:rFonts w:asciiTheme="minorHAnsi" w:hAnsiTheme="minorHAnsi"/>
@@ -35705,7 +35459,6 @@
               <w:t>decrementaQuantitaNelCarrello</w:t>
             </w:r>
             <w:proofErr w:type="spellEnd"/>
-            <w:proofErr w:type="gramEnd"/>
           </w:p>
         </w:tc>
         <w:tc>
@@ -35849,7 +35602,6 @@
               </w:rPr>
             </w:pPr>
             <w:proofErr w:type="spellStart"/>
-            <w:proofErr w:type="gramStart"/>
             <w:r>
               <w:rPr>
                 <w:rFonts w:asciiTheme="minorHAnsi" w:hAnsiTheme="minorHAnsi"/>
@@ -35862,7 +35614,6 @@
               <w:t>svuotaCarrello</w:t>
             </w:r>
             <w:proofErr w:type="spellEnd"/>
-            <w:proofErr w:type="gramEnd"/>
           </w:p>
         </w:tc>
         <w:tc>
@@ -35993,7 +35744,6 @@
               </w:rPr>
             </w:pPr>
             <w:proofErr w:type="spellStart"/>
-            <w:proofErr w:type="gramStart"/>
             <w:r>
               <w:rPr>
                 <w:rFonts w:asciiTheme="minorHAnsi" w:hAnsiTheme="minorHAnsi"/>
@@ -36006,7 +35756,6 @@
               <w:t>recuperaWishlist</w:t>
             </w:r>
             <w:proofErr w:type="spellEnd"/>
-            <w:proofErr w:type="gramEnd"/>
           </w:p>
         </w:tc>
         <w:tc>
@@ -36222,7 +35971,6 @@
               </w:rPr>
             </w:pPr>
             <w:proofErr w:type="spellStart"/>
-            <w:proofErr w:type="gramStart"/>
             <w:r>
               <w:rPr>
                 <w:rFonts w:asciiTheme="minorHAnsi" w:hAnsiTheme="minorHAnsi"/>
@@ -36236,7 +35984,6 @@
               <w:t>visualizzaWishlist</w:t>
             </w:r>
             <w:proofErr w:type="spellEnd"/>
-            <w:proofErr w:type="gramEnd"/>
           </w:p>
         </w:tc>
         <w:tc>
@@ -36392,7 +36139,6 @@
               </w:rPr>
             </w:pPr>
             <w:proofErr w:type="spellStart"/>
-            <w:proofErr w:type="gramStart"/>
             <w:r>
               <w:rPr>
                 <w:rFonts w:asciiTheme="minorHAnsi" w:hAnsiTheme="minorHAnsi"/>
@@ -36405,7 +36151,6 @@
               <w:t>aggiungiProdottoInWishlist</w:t>
             </w:r>
             <w:proofErr w:type="spellEnd"/>
-            <w:proofErr w:type="gramEnd"/>
           </w:p>
         </w:tc>
         <w:tc>
@@ -37263,7 +37008,6 @@
               </w:rPr>
             </w:pPr>
             <w:proofErr w:type="spellStart"/>
-            <w:proofErr w:type="gramStart"/>
             <w:r>
               <w:rPr>
                 <w:rFonts w:asciiTheme="minorHAnsi" w:hAnsiTheme="minorHAnsi"/>
@@ -37287,7 +37031,6 @@
               <w:t>Ordine</w:t>
             </w:r>
             <w:proofErr w:type="spellEnd"/>
-            <w:proofErr w:type="gramEnd"/>
           </w:p>
         </w:tc>
         <w:tc>
@@ -38066,7 +37809,6 @@
               </w:rPr>
             </w:pPr>
             <w:proofErr w:type="spellStart"/>
-            <w:proofErr w:type="gramStart"/>
             <w:r>
               <w:rPr>
                 <w:rFonts w:asciiTheme="minorHAnsi" w:hAnsiTheme="minorHAnsi"/>
@@ -38079,7 +37821,6 @@
               <w:t>visualizzaRichiesteFornitura</w:t>
             </w:r>
             <w:proofErr w:type="spellEnd"/>
-            <w:proofErr w:type="gramEnd"/>
           </w:p>
         </w:tc>
         <w:tc>
@@ -38887,7 +38628,6 @@
               </w:rPr>
             </w:pPr>
             <w:proofErr w:type="spellStart"/>
-            <w:proofErr w:type="gramStart"/>
             <w:r>
               <w:rPr>
                 <w:rFonts w:asciiTheme="minorHAnsi" w:hAnsiTheme="minorHAnsi"/>
@@ -38900,7 +38640,6 @@
               <w:t>aggiornamentoProdottoInVetrina</w:t>
             </w:r>
             <w:proofErr w:type="spellEnd"/>
-            <w:proofErr w:type="gramEnd"/>
           </w:p>
         </w:tc>
         <w:tc>
@@ -39010,7 +38749,6 @@
               </w:rPr>
             </w:pPr>
             <w:proofErr w:type="spellStart"/>
-            <w:proofErr w:type="gramStart"/>
             <w:r>
               <w:rPr>
                 <w:rFonts w:asciiTheme="minorHAnsi" w:hAnsiTheme="minorHAnsi"/>
@@ -39023,7 +38761,6 @@
               <w:t>aggiornamentoDisponibilitàProdotto</w:t>
             </w:r>
             <w:proofErr w:type="spellEnd"/>
-            <w:proofErr w:type="gramEnd"/>
           </w:p>
         </w:tc>
         <w:tc>
@@ -39777,7 +39514,7 @@
           <w:color w:val="FF0000"/>
         </w:rPr>
       </w:pPr>
-      <w:bookmarkStart w:id="25" w:name="_Toc173344918"/>
+      <w:bookmarkStart w:id="25" w:name="_Toc181566239"/>
       <w:r>
         <w:rPr>
           <w:b/>
@@ -40670,7 +40407,7 @@
 </file>
 
 <file path=word/endnotes.xml><?xml version="1.0" encoding="utf-8"?>
-<w:endnotes xmlns:wpc="http://schemas.microsoft.com/office/word/2010/wordprocessingCanvas" xmlns:mc="http://schemas.openxmlformats.org/markup-compatibility/2006" xmlns:o="urn:schemas-microsoft-com:office:office" xmlns:r="http://schemas.openxmlformats.org/officeDocument/2006/relationships" xmlns:m="http://schemas.openxmlformats.org/officeDocument/2006/math" xmlns:v="urn:schemas-microsoft-com:vml" xmlns:wp14="http://schemas.microsoft.com/office/word/2010/wordprocessingDrawing" xmlns:wp="http://schemas.openxmlformats.org/drawingml/2006/wordprocessingDrawing" xmlns:w10="urn:schemas-microsoft-com:office:word" xmlns:w="http://schemas.openxmlformats.org/wordprocessingml/2006/main" xmlns:w14="http://schemas.microsoft.com/office/word/2010/wordml" xmlns:w15="http://schemas.microsoft.com/office/word/2012/wordml" xmlns:wpg="http://schemas.microsoft.com/office/word/2010/wordprocessingGroup" xmlns:wpi="http://schemas.microsoft.com/office/word/2010/wordprocessingInk" xmlns:wne="http://schemas.microsoft.com/office/word/2006/wordml" xmlns:wps="http://schemas.microsoft.com/office/word/2010/wordprocessingShape" mc:Ignorable="w14 w15 wp14">
+<w:endnotes xmlns:wpc="http://schemas.microsoft.com/office/word/2010/wordprocessingCanvas" xmlns:cx="http://schemas.microsoft.com/office/drawing/2014/chartex" xmlns:cx1="http://schemas.microsoft.com/office/drawing/2015/9/8/chartex" xmlns:mc="http://schemas.openxmlformats.org/markup-compatibility/2006" xmlns:o="urn:schemas-microsoft-com:office:office" xmlns:r="http://schemas.openxmlformats.org/officeDocument/2006/relationships" xmlns:m="http://schemas.openxmlformats.org/officeDocument/2006/math" xmlns:v="urn:schemas-microsoft-com:vml" xmlns:wp14="http://schemas.microsoft.com/office/word/2010/wordprocessingDrawing" xmlns:wp="http://schemas.openxmlformats.org/drawingml/2006/wordprocessingDrawing" xmlns:w10="urn:schemas-microsoft-com:office:word" xmlns:w="http://schemas.openxmlformats.org/wordprocessingml/2006/main" xmlns:w14="http://schemas.microsoft.com/office/word/2010/wordml" xmlns:w15="http://schemas.microsoft.com/office/word/2012/wordml" xmlns:w16se="http://schemas.microsoft.com/office/word/2015/wordml/symex" xmlns:wpg="http://schemas.microsoft.com/office/word/2010/wordprocessingGroup" xmlns:wpi="http://schemas.microsoft.com/office/word/2010/wordprocessingInk" xmlns:wne="http://schemas.microsoft.com/office/word/2006/wordml" xmlns:wps="http://schemas.microsoft.com/office/word/2010/wordprocessingShape" mc:Ignorable="w14 w15 w16se wp14">
   <w:endnote w:type="separator" w:id="-1">
     <w:p>
       <w:pPr>
@@ -40695,7 +40432,7 @@
 </file>
 
 <file path=word/footer1.xml><?xml version="1.0" encoding="utf-8"?>
-<w:ftr xmlns:wpc="http://schemas.microsoft.com/office/word/2010/wordprocessingCanvas" xmlns:mc="http://schemas.openxmlformats.org/markup-compatibility/2006" xmlns:o="urn:schemas-microsoft-com:office:office" xmlns:r="http://schemas.openxmlformats.org/officeDocument/2006/relationships" xmlns:m="http://schemas.openxmlformats.org/officeDocument/2006/math" xmlns:v="urn:schemas-microsoft-com:vml" xmlns:wp14="http://schemas.microsoft.com/office/word/2010/wordprocessingDrawing" xmlns:wp="http://schemas.openxmlformats.org/drawingml/2006/wordprocessingDrawing" xmlns:w10="urn:schemas-microsoft-com:office:word" xmlns:w="http://schemas.openxmlformats.org/wordprocessingml/2006/main" xmlns:w14="http://schemas.microsoft.com/office/word/2010/wordml" xmlns:w15="http://schemas.microsoft.com/office/word/2012/wordml" xmlns:wpg="http://schemas.microsoft.com/office/word/2010/wordprocessingGroup" xmlns:wpi="http://schemas.microsoft.com/office/word/2010/wordprocessingInk" xmlns:wne="http://schemas.microsoft.com/office/word/2006/wordml" xmlns:wps="http://schemas.microsoft.com/office/word/2010/wordprocessingShape" mc:Ignorable="w14 w15 wp14">
+<w:ftr xmlns:wpc="http://schemas.microsoft.com/office/word/2010/wordprocessingCanvas" xmlns:cx="http://schemas.microsoft.com/office/drawing/2014/chartex" xmlns:cx1="http://schemas.microsoft.com/office/drawing/2015/9/8/chartex" xmlns:mc="http://schemas.openxmlformats.org/markup-compatibility/2006" xmlns:o="urn:schemas-microsoft-com:office:office" xmlns:r="http://schemas.openxmlformats.org/officeDocument/2006/relationships" xmlns:m="http://schemas.openxmlformats.org/officeDocument/2006/math" xmlns:v="urn:schemas-microsoft-com:vml" xmlns:wp14="http://schemas.microsoft.com/office/word/2010/wordprocessingDrawing" xmlns:wp="http://schemas.openxmlformats.org/drawingml/2006/wordprocessingDrawing" xmlns:w10="urn:schemas-microsoft-com:office:word" xmlns:w="http://schemas.openxmlformats.org/wordprocessingml/2006/main" xmlns:w14="http://schemas.microsoft.com/office/word/2010/wordml" xmlns:w15="http://schemas.microsoft.com/office/word/2012/wordml" xmlns:w16se="http://schemas.microsoft.com/office/word/2015/wordml/symex" xmlns:wpg="http://schemas.microsoft.com/office/word/2010/wordprocessingGroup" xmlns:wpi="http://schemas.microsoft.com/office/word/2010/wordprocessingInk" xmlns:wne="http://schemas.microsoft.com/office/word/2006/wordml" xmlns:wps="http://schemas.microsoft.com/office/word/2010/wordprocessingShape" mc:Ignorable="w14 w15 w16se wp14">
   <w:p>
     <w:pPr>
       <w:jc w:val="right"/>
@@ -40713,7 +40450,7 @@
       <w:rPr>
         <w:noProof/>
       </w:rPr>
-      <w:t>5</w:t>
+      <w:t>4</w:t>
     </w:r>
     <w:r>
       <w:fldChar w:fldCharType="end"/>
@@ -40723,7 +40460,7 @@
 </file>
 
 <file path=word/footer2.xml><?xml version="1.0" encoding="utf-8"?>
-<w:ftr xmlns:wpc="http://schemas.microsoft.com/office/word/2010/wordprocessingCanvas" xmlns:mc="http://schemas.openxmlformats.org/markup-compatibility/2006" xmlns:o="urn:schemas-microsoft-com:office:office" xmlns:r="http://schemas.openxmlformats.org/officeDocument/2006/relationships" xmlns:m="http://schemas.openxmlformats.org/officeDocument/2006/math" xmlns:v="urn:schemas-microsoft-com:vml" xmlns:wp14="http://schemas.microsoft.com/office/word/2010/wordprocessingDrawing" xmlns:wp="http://schemas.openxmlformats.org/drawingml/2006/wordprocessingDrawing" xmlns:w10="urn:schemas-microsoft-com:office:word" xmlns:w="http://schemas.openxmlformats.org/wordprocessingml/2006/main" xmlns:w14="http://schemas.microsoft.com/office/word/2010/wordml" xmlns:w15="http://schemas.microsoft.com/office/word/2012/wordml" xmlns:wpg="http://schemas.microsoft.com/office/word/2010/wordprocessingGroup" xmlns:wpi="http://schemas.microsoft.com/office/word/2010/wordprocessingInk" xmlns:wne="http://schemas.microsoft.com/office/word/2006/wordml" xmlns:wps="http://schemas.microsoft.com/office/word/2010/wordprocessingShape" mc:Ignorable="w14 w15 wp14">
+<w:ftr xmlns:wpc="http://schemas.microsoft.com/office/word/2010/wordprocessingCanvas" xmlns:cx="http://schemas.microsoft.com/office/drawing/2014/chartex" xmlns:cx1="http://schemas.microsoft.com/office/drawing/2015/9/8/chartex" xmlns:mc="http://schemas.openxmlformats.org/markup-compatibility/2006" xmlns:o="urn:schemas-microsoft-com:office:office" xmlns:r="http://schemas.openxmlformats.org/officeDocument/2006/relationships" xmlns:m="http://schemas.openxmlformats.org/officeDocument/2006/math" xmlns:v="urn:schemas-microsoft-com:vml" xmlns:wp14="http://schemas.microsoft.com/office/word/2010/wordprocessingDrawing" xmlns:wp="http://schemas.openxmlformats.org/drawingml/2006/wordprocessingDrawing" xmlns:w10="urn:schemas-microsoft-com:office:word" xmlns:w="http://schemas.openxmlformats.org/wordprocessingml/2006/main" xmlns:w14="http://schemas.microsoft.com/office/word/2010/wordml" xmlns:w15="http://schemas.microsoft.com/office/word/2012/wordml" xmlns:w16se="http://schemas.microsoft.com/office/word/2015/wordml/symex" xmlns:wpg="http://schemas.microsoft.com/office/word/2010/wordprocessingGroup" xmlns:wpi="http://schemas.microsoft.com/office/word/2010/wordprocessingInk" xmlns:wne="http://schemas.microsoft.com/office/word/2006/wordml" xmlns:wps="http://schemas.microsoft.com/office/word/2010/wordprocessingShape" mc:Ignorable="w14 w15 w16se wp14">
   <w:p>
     <w:pPr>
       <w:jc w:val="right"/>
@@ -40751,7 +40488,7 @@
 </file>
 
 <file path=word/footnotes.xml><?xml version="1.0" encoding="utf-8"?>
-<w:footnotes xmlns:wpc="http://schemas.microsoft.com/office/word/2010/wordprocessingCanvas" xmlns:mc="http://schemas.openxmlformats.org/markup-compatibility/2006" xmlns:o="urn:schemas-microsoft-com:office:office" xmlns:r="http://schemas.openxmlformats.org/officeDocument/2006/relationships" xmlns:m="http://schemas.openxmlformats.org/officeDocument/2006/math" xmlns:v="urn:schemas-microsoft-com:vml" xmlns:wp14="http://schemas.microsoft.com/office/word/2010/wordprocessingDrawing" xmlns:wp="http://schemas.openxmlformats.org/drawingml/2006/wordprocessingDrawing" xmlns:w10="urn:schemas-microsoft-com:office:word" xmlns:w="http://schemas.openxmlformats.org/wordprocessingml/2006/main" xmlns:w14="http://schemas.microsoft.com/office/word/2010/wordml" xmlns:w15="http://schemas.microsoft.com/office/word/2012/wordml" xmlns:wpg="http://schemas.microsoft.com/office/word/2010/wordprocessingGroup" xmlns:wpi="http://schemas.microsoft.com/office/word/2010/wordprocessingInk" xmlns:wne="http://schemas.microsoft.com/office/word/2006/wordml" xmlns:wps="http://schemas.microsoft.com/office/word/2010/wordprocessingShape" mc:Ignorable="w14 w15 wp14">
+<w:footnotes xmlns:wpc="http://schemas.microsoft.com/office/word/2010/wordprocessingCanvas" xmlns:cx="http://schemas.microsoft.com/office/drawing/2014/chartex" xmlns:cx1="http://schemas.microsoft.com/office/drawing/2015/9/8/chartex" xmlns:mc="http://schemas.openxmlformats.org/markup-compatibility/2006" xmlns:o="urn:schemas-microsoft-com:office:office" xmlns:r="http://schemas.openxmlformats.org/officeDocument/2006/relationships" xmlns:m="http://schemas.openxmlformats.org/officeDocument/2006/math" xmlns:v="urn:schemas-microsoft-com:vml" xmlns:wp14="http://schemas.microsoft.com/office/word/2010/wordprocessingDrawing" xmlns:wp="http://schemas.openxmlformats.org/drawingml/2006/wordprocessingDrawing" xmlns:w10="urn:schemas-microsoft-com:office:word" xmlns:w="http://schemas.openxmlformats.org/wordprocessingml/2006/main" xmlns:w14="http://schemas.microsoft.com/office/word/2010/wordml" xmlns:w15="http://schemas.microsoft.com/office/word/2012/wordml" xmlns:w16se="http://schemas.microsoft.com/office/word/2015/wordml/symex" xmlns:wpg="http://schemas.microsoft.com/office/word/2010/wordprocessingGroup" xmlns:wpi="http://schemas.microsoft.com/office/word/2010/wordprocessingInk" xmlns:wne="http://schemas.microsoft.com/office/word/2006/wordml" xmlns:wps="http://schemas.microsoft.com/office/word/2010/wordprocessingShape" mc:Ignorable="w14 w15 w16se wp14">
   <w:footnote w:type="separator" w:id="-1">
     <w:p>
       <w:pPr>
@@ -40776,7 +40513,7 @@
 </file>
 
 <file path=word/header1.xml><?xml version="1.0" encoding="utf-8"?>
-<w:hdr xmlns:wpc="http://schemas.microsoft.com/office/word/2010/wordprocessingCanvas" xmlns:mc="http://schemas.openxmlformats.org/markup-compatibility/2006" xmlns:o="urn:schemas-microsoft-com:office:office" xmlns:r="http://schemas.openxmlformats.org/officeDocument/2006/relationships" xmlns:m="http://schemas.openxmlformats.org/officeDocument/2006/math" xmlns:v="urn:schemas-microsoft-com:vml" xmlns:wp14="http://schemas.microsoft.com/office/word/2010/wordprocessingDrawing" xmlns:wp="http://schemas.openxmlformats.org/drawingml/2006/wordprocessingDrawing" xmlns:w10="urn:schemas-microsoft-com:office:word" xmlns:w="http://schemas.openxmlformats.org/wordprocessingml/2006/main" xmlns:w14="http://schemas.microsoft.com/office/word/2010/wordml" xmlns:w15="http://schemas.microsoft.com/office/word/2012/wordml" xmlns:wpg="http://schemas.microsoft.com/office/word/2010/wordprocessingGroup" xmlns:wpi="http://schemas.microsoft.com/office/word/2010/wordprocessingInk" xmlns:wne="http://schemas.microsoft.com/office/word/2006/wordml" xmlns:wps="http://schemas.microsoft.com/office/word/2010/wordprocessingShape" mc:Ignorable="w14 w15 wp14">
+<w:hdr xmlns:wpc="http://schemas.microsoft.com/office/word/2010/wordprocessingCanvas" xmlns:cx="http://schemas.microsoft.com/office/drawing/2014/chartex" xmlns:cx1="http://schemas.microsoft.com/office/drawing/2015/9/8/chartex" xmlns:mc="http://schemas.openxmlformats.org/markup-compatibility/2006" xmlns:o="urn:schemas-microsoft-com:office:office" xmlns:r="http://schemas.openxmlformats.org/officeDocument/2006/relationships" xmlns:m="http://schemas.openxmlformats.org/officeDocument/2006/math" xmlns:v="urn:schemas-microsoft-com:vml" xmlns:wp14="http://schemas.microsoft.com/office/word/2010/wordprocessingDrawing" xmlns:wp="http://schemas.openxmlformats.org/drawingml/2006/wordprocessingDrawing" xmlns:w10="urn:schemas-microsoft-com:office:word" xmlns:w="http://schemas.openxmlformats.org/wordprocessingml/2006/main" xmlns:w14="http://schemas.microsoft.com/office/word/2010/wordml" xmlns:w15="http://schemas.microsoft.com/office/word/2012/wordml" xmlns:w16se="http://schemas.microsoft.com/office/word/2015/wordml/symex" xmlns:wpg="http://schemas.microsoft.com/office/word/2010/wordprocessingGroup" xmlns:wpi="http://schemas.microsoft.com/office/word/2010/wordprocessingInk" xmlns:wne="http://schemas.microsoft.com/office/word/2006/wordml" xmlns:wps="http://schemas.microsoft.com/office/word/2010/wordprocessingShape" mc:Ignorable="w14 w15 w16se wp14">
   <w:p>
     <w:pPr>
       <w:rPr>
@@ -40903,7 +40640,7 @@
 </file>
 
 <file path=word/header2.xml><?xml version="1.0" encoding="utf-8"?>
-<w:hdr xmlns:wpc="http://schemas.microsoft.com/office/word/2010/wordprocessingCanvas" xmlns:mc="http://schemas.openxmlformats.org/markup-compatibility/2006" xmlns:o="urn:schemas-microsoft-com:office:office" xmlns:r="http://schemas.openxmlformats.org/officeDocument/2006/relationships" xmlns:m="http://schemas.openxmlformats.org/officeDocument/2006/math" xmlns:v="urn:schemas-microsoft-com:vml" xmlns:wp14="http://schemas.microsoft.com/office/word/2010/wordprocessingDrawing" xmlns:wp="http://schemas.openxmlformats.org/drawingml/2006/wordprocessingDrawing" xmlns:w10="urn:schemas-microsoft-com:office:word" xmlns:w="http://schemas.openxmlformats.org/wordprocessingml/2006/main" xmlns:w14="http://schemas.microsoft.com/office/word/2010/wordml" xmlns:w15="http://schemas.microsoft.com/office/word/2012/wordml" xmlns:wpg="http://schemas.microsoft.com/office/word/2010/wordprocessingGroup" xmlns:wpi="http://schemas.microsoft.com/office/word/2010/wordprocessingInk" xmlns:wne="http://schemas.microsoft.com/office/word/2006/wordml" xmlns:wps="http://schemas.microsoft.com/office/word/2010/wordprocessingShape" mc:Ignorable="w14 w15 wp14">
+<w:hdr xmlns:wpc="http://schemas.microsoft.com/office/word/2010/wordprocessingCanvas" xmlns:cx="http://schemas.microsoft.com/office/drawing/2014/chartex" xmlns:cx1="http://schemas.microsoft.com/office/drawing/2015/9/8/chartex" xmlns:mc="http://schemas.openxmlformats.org/markup-compatibility/2006" xmlns:o="urn:schemas-microsoft-com:office:office" xmlns:r="http://schemas.openxmlformats.org/officeDocument/2006/relationships" xmlns:m="http://schemas.openxmlformats.org/officeDocument/2006/math" xmlns:v="urn:schemas-microsoft-com:vml" xmlns:wp14="http://schemas.microsoft.com/office/word/2010/wordprocessingDrawing" xmlns:wp="http://schemas.openxmlformats.org/drawingml/2006/wordprocessingDrawing" xmlns:w10="urn:schemas-microsoft-com:office:word" xmlns:w="http://schemas.openxmlformats.org/wordprocessingml/2006/main" xmlns:w14="http://schemas.microsoft.com/office/word/2010/wordml" xmlns:w15="http://schemas.microsoft.com/office/word/2012/wordml" xmlns:w16se="http://schemas.microsoft.com/office/word/2015/wordml/symex" xmlns:wpg="http://schemas.microsoft.com/office/word/2010/wordprocessingGroup" xmlns:wpi="http://schemas.microsoft.com/office/word/2010/wordprocessingInk" xmlns:wne="http://schemas.microsoft.com/office/word/2006/wordml" xmlns:wps="http://schemas.microsoft.com/office/word/2010/wordprocessingShape" mc:Ignorable="w14 w15 w16se wp14">
   <w:p>
     <w:pPr>
       <w:rPr>
@@ -40977,7 +40714,7 @@
 </file>
 
 <file path=word/numbering.xml><?xml version="1.0" encoding="utf-8"?>
-<w:numbering xmlns:wpc="http://schemas.microsoft.com/office/word/2010/wordprocessingCanvas" xmlns:mc="http://schemas.openxmlformats.org/markup-compatibility/2006" xmlns:o="urn:schemas-microsoft-com:office:office" xmlns:r="http://schemas.openxmlformats.org/officeDocument/2006/relationships" xmlns:m="http://schemas.openxmlformats.org/officeDocument/2006/math" xmlns:v="urn:schemas-microsoft-com:vml" xmlns:wp14="http://schemas.microsoft.com/office/word/2010/wordprocessingDrawing" xmlns:wp="http://schemas.openxmlformats.org/drawingml/2006/wordprocessingDrawing" xmlns:w10="urn:schemas-microsoft-com:office:word" xmlns:w="http://schemas.openxmlformats.org/wordprocessingml/2006/main" xmlns:w14="http://schemas.microsoft.com/office/word/2010/wordml" xmlns:w15="http://schemas.microsoft.com/office/word/2012/wordml" xmlns:wpg="http://schemas.microsoft.com/office/word/2010/wordprocessingGroup" xmlns:wpi="http://schemas.microsoft.com/office/word/2010/wordprocessingInk" xmlns:wne="http://schemas.microsoft.com/office/word/2006/wordml" xmlns:wps="http://schemas.microsoft.com/office/word/2010/wordprocessingShape" mc:Ignorable="w14 w15 wp14">
+<w:numbering xmlns:wpc="http://schemas.microsoft.com/office/word/2010/wordprocessingCanvas" xmlns:cx="http://schemas.microsoft.com/office/drawing/2014/chartex" xmlns:cx1="http://schemas.microsoft.com/office/drawing/2015/9/8/chartex" xmlns:mc="http://schemas.openxmlformats.org/markup-compatibility/2006" xmlns:o="urn:schemas-microsoft-com:office:office" xmlns:r="http://schemas.openxmlformats.org/officeDocument/2006/relationships" xmlns:m="http://schemas.openxmlformats.org/officeDocument/2006/math" xmlns:v="urn:schemas-microsoft-com:vml" xmlns:wp14="http://schemas.microsoft.com/office/word/2010/wordprocessingDrawing" xmlns:wp="http://schemas.openxmlformats.org/drawingml/2006/wordprocessingDrawing" xmlns:w10="urn:schemas-microsoft-com:office:word" xmlns:w="http://schemas.openxmlformats.org/wordprocessingml/2006/main" xmlns:w14="http://schemas.microsoft.com/office/word/2010/wordml" xmlns:w15="http://schemas.microsoft.com/office/word/2012/wordml" xmlns:w16se="http://schemas.microsoft.com/office/word/2015/wordml/symex" xmlns:wpg="http://schemas.microsoft.com/office/word/2010/wordprocessingGroup" xmlns:wpi="http://schemas.microsoft.com/office/word/2010/wordprocessingInk" xmlns:wne="http://schemas.microsoft.com/office/word/2006/wordml" xmlns:wps="http://schemas.microsoft.com/office/word/2010/wordprocessingShape" mc:Ignorable="w14 w15 w16se wp14">
   <w:abstractNum w:abstractNumId="0" w15:restartNumberingAfterBreak="0">
     <w:nsid w:val="04C479F7"/>
     <w:multiLevelType w:val="hybridMultilevel"/>
@@ -42993,7 +42730,7 @@
 </file>
 
 <file path=word/styles.xml><?xml version="1.0" encoding="utf-8"?>
-<w:styles xmlns:mc="http://schemas.openxmlformats.org/markup-compatibility/2006" xmlns:r="http://schemas.openxmlformats.org/officeDocument/2006/relationships" xmlns:w="http://schemas.openxmlformats.org/wordprocessingml/2006/main" xmlns:w14="http://schemas.microsoft.com/office/word/2010/wordml" xmlns:w15="http://schemas.microsoft.com/office/word/2012/wordml" mc:Ignorable="w14 w15">
+<w:styles xmlns:mc="http://schemas.openxmlformats.org/markup-compatibility/2006" xmlns:r="http://schemas.openxmlformats.org/officeDocument/2006/relationships" xmlns:w="http://schemas.openxmlformats.org/wordprocessingml/2006/main" xmlns:w14="http://schemas.microsoft.com/office/word/2010/wordml" xmlns:w15="http://schemas.microsoft.com/office/word/2012/wordml" xmlns:w16se="http://schemas.microsoft.com/office/word/2015/wordml/symex" mc:Ignorable="w14 w15 w16se">
   <w:docDefaults>
     <w:rPrDefault>
       <w:rPr>
@@ -44715,7 +44452,7 @@
 </file>
 
 <file path=customXml/itemProps1.xml><?xml version="1.0" encoding="utf-8"?>
-<ds:datastoreItem xmlns:ds="http://schemas.openxmlformats.org/officeDocument/2006/customXml" ds:itemID="{CFB765A2-67A8-4D86-AF00-36542750A1B8}">
+<ds:datastoreItem xmlns:ds="http://schemas.openxmlformats.org/officeDocument/2006/customXml" ds:itemID="{C18F105B-6D7E-41FF-8210-320148C96D55}">
   <ds:schemaRefs>
     <ds:schemaRef ds:uri="http://schemas.openxmlformats.org/officeDocument/2006/bibliography"/>
   </ds:schemaRefs>

</xml_diff>